<commit_message>
remove making tool unavailbale in UC3
</commit_message>
<xml_diff>
--- a/Report/Report2 DRAFT - 2.docx
+++ b/Report/Report2 DRAFT - 2.docx
@@ -4693,7 +4693,13 @@
         <w:t>Postcondition:</w:t>
       </w:r>
       <w:r>
-        <w:t xml:space="preserve"> The request will be accepted, a chat room will open for the owner and renter, and the tool will be marked as unavailable.</w:t>
+        <w:t xml:space="preserve"> The request will be accepted</w:t>
+      </w:r>
+      <w:r>
+        <w:t xml:space="preserve"> and</w:t>
+      </w:r>
+      <w:r>
+        <w:t xml:space="preserve"> a chat room will open for the owner and renter.</w:t>
       </w:r>
     </w:p>
     <w:p>
@@ -4742,18 +4748,6 @@
       </w:pPr>
       <w:r>
         <w:t>The owner accepts the renter’s request.</w:t>
-      </w:r>
-    </w:p>
-    <w:p>
-      <w:pPr>
-        <w:pStyle w:val="ListParagraph"/>
-        <w:numPr>
-          <w:ilvl w:val="0"/>
-          <w:numId w:val="12"/>
-        </w:numPr>
-      </w:pPr>
-      <w:r>
-        <w:t>The system marks the tool as ‘Unavailable’</w:t>
       </w:r>
     </w:p>
     <w:p>
@@ -5097,16 +5091,16 @@
         </w:numPr>
       </w:pPr>
       <w:r>
+        <w:t>The system updates the database and sets the rent start time.</w:t>
+      </w:r>
+    </w:p>
+    <w:p>
+      <w:r>
+        <w:rPr>
+          <w:b/>
+          <w:bCs/>
+        </w:rPr>
         <w:lastRenderedPageBreak/>
-        <w:t>The system updates the database and sets the rent start time.</w:t>
-      </w:r>
-    </w:p>
-    <w:p>
-      <w:r>
-        <w:rPr>
-          <w:b/>
-          <w:bCs/>
-        </w:rPr>
         <w:t>Extensions:</w:t>
       </w:r>
     </w:p>
@@ -5569,7 +5563,6 @@
         <w:spacing w:line="252" w:lineRule="auto"/>
       </w:pPr>
       <w:r>
-        <w:lastRenderedPageBreak/>
         <w:t>The renter isn’t authorized.</w:t>
       </w:r>
     </w:p>
@@ -5583,6 +5576,7 @@
         <w:spacing w:line="252" w:lineRule="auto"/>
       </w:pPr>
       <w:r>
+        <w:lastRenderedPageBreak/>
         <w:t>The request will be denied.</w:t>
       </w:r>
     </w:p>
@@ -6060,19 +6054,19 @@
           <w:b/>
           <w:bCs/>
         </w:rPr>
+        <w:t>Goal:</w:t>
+      </w:r>
+      <w:r>
+        <w:t xml:space="preserve"> Removing (canceling) a request.</w:t>
+      </w:r>
+    </w:p>
+    <w:p>
+      <w:r>
+        <w:rPr>
+          <w:b/>
+          <w:bCs/>
+        </w:rPr>
         <w:lastRenderedPageBreak/>
-        <w:t>Goal:</w:t>
-      </w:r>
-      <w:r>
-        <w:t xml:space="preserve"> Removing (canceling) a request.</w:t>
-      </w:r>
-    </w:p>
-    <w:p>
-      <w:r>
-        <w:rPr>
-          <w:b/>
-          <w:bCs/>
-        </w:rPr>
         <w:t>Precondition:</w:t>
       </w:r>
       <w:r>
@@ -6513,7 +6507,6 @@
         </w:numPr>
       </w:pPr>
       <w:r>
-        <w:lastRenderedPageBreak/>
         <w:t>The owner claims the tool is damaged.</w:t>
       </w:r>
     </w:p>
@@ -6538,6 +6531,7 @@
         </w:numPr>
       </w:pPr>
       <w:r>
+        <w:lastRenderedPageBreak/>
         <w:t>The renter and owner agree on a compensation price.</w:t>
       </w:r>
     </w:p>
@@ -7002,7 +6996,6 @@
         <w:spacing w:line="252" w:lineRule="auto"/>
       </w:pPr>
       <w:r>
-        <w:lastRenderedPageBreak/>
         <w:t>The system will redirect the user to the homepage.</w:t>
       </w:r>
     </w:p>
@@ -7436,31 +7429,31 @@
         </w:numPr>
       </w:pPr>
       <w:r>
+        <w:t>The system asks for the email-address and the password.</w:t>
+      </w:r>
+    </w:p>
+    <w:p>
+      <w:pPr>
+        <w:pStyle w:val="ListParagraph"/>
+        <w:numPr>
+          <w:ilvl w:val="0"/>
+          <w:numId w:val="37"/>
+        </w:numPr>
+      </w:pPr>
+      <w:r>
+        <w:t>The user enters the email-address and the password.</w:t>
+      </w:r>
+    </w:p>
+    <w:p>
+      <w:pPr>
+        <w:pStyle w:val="ListParagraph"/>
+        <w:numPr>
+          <w:ilvl w:val="0"/>
+          <w:numId w:val="37"/>
+        </w:numPr>
+      </w:pPr>
+      <w:r>
         <w:lastRenderedPageBreak/>
-        <w:t>The system asks for the email-address and the password.</w:t>
-      </w:r>
-    </w:p>
-    <w:p>
-      <w:pPr>
-        <w:pStyle w:val="ListParagraph"/>
-        <w:numPr>
-          <w:ilvl w:val="0"/>
-          <w:numId w:val="37"/>
-        </w:numPr>
-      </w:pPr>
-      <w:r>
-        <w:t>The user enters the email-address and the password.</w:t>
-      </w:r>
-    </w:p>
-    <w:p>
-      <w:pPr>
-        <w:pStyle w:val="ListParagraph"/>
-        <w:numPr>
-          <w:ilvl w:val="0"/>
-          <w:numId w:val="37"/>
-        </w:numPr>
-      </w:pPr>
-      <w:r>
         <w:t>The system checks if the email-address and the password are correct.</w:t>
       </w:r>
     </w:p>
@@ -7913,25 +7906,25 @@
           <w:b/>
           <w:bCs/>
         </w:rPr>
+        <w:t>Goal:</w:t>
+      </w:r>
+      <w:r>
+        <w:t xml:space="preserve"> Adds or edit a review of a </w:t>
+      </w:r>
+      <w:r>
+        <w:t>target</w:t>
+      </w:r>
+      <w:r>
+        <w:t>-user.</w:t>
+      </w:r>
+    </w:p>
+    <w:p>
+      <w:r>
+        <w:rPr>
+          <w:b/>
+          <w:bCs/>
+        </w:rPr>
         <w:lastRenderedPageBreak/>
-        <w:t>Goal:</w:t>
-      </w:r>
-      <w:r>
-        <w:t xml:space="preserve"> Adds or edit a review of a </w:t>
-      </w:r>
-      <w:r>
-        <w:t>target</w:t>
-      </w:r>
-      <w:r>
-        <w:t>-user.</w:t>
-      </w:r>
-    </w:p>
-    <w:p>
-      <w:r>
-        <w:rPr>
-          <w:b/>
-          <w:bCs/>
-        </w:rPr>
         <w:t>Precondition:</w:t>
       </w:r>
       <w:r>
@@ -8448,6 +8441,7 @@
           <w:b/>
           <w:bCs/>
         </w:rPr>
+        <w:lastRenderedPageBreak/>
         <w:t>ID:</w:t>
       </w:r>
       <w:r>
@@ -18534,9 +18528,19 @@
       <w:pPr>
         <w:pStyle w:val="ListParagraph"/>
       </w:pPr>
-      <w:r>
-        <w:t>self.uid == self.ownedTool.ownerUID</w:t>
-      </w:r>
+      <w:proofErr w:type="spellStart"/>
+      <w:r>
+        <w:t>self.uid</w:t>
+      </w:r>
+      <w:proofErr w:type="spellEnd"/>
+      <w:r>
+        <w:t xml:space="preserve"> == </w:t>
+      </w:r>
+      <w:proofErr w:type="spellStart"/>
+      <w:r>
+        <w:t>self.ownedTool.ownerUID</w:t>
+      </w:r>
+      <w:proofErr w:type="spellEnd"/>
     </w:p>
     <w:p>
       <w:pPr>
@@ -18581,9 +18585,19 @@
       <w:pPr>
         <w:pStyle w:val="ListParagraph"/>
       </w:pPr>
-      <w:r>
-        <w:t>self.uid == self.request.renterID</w:t>
-      </w:r>
+      <w:proofErr w:type="spellStart"/>
+      <w:r>
+        <w:t>self.uid</w:t>
+      </w:r>
+      <w:proofErr w:type="spellEnd"/>
+      <w:r>
+        <w:t xml:space="preserve"> == </w:t>
+      </w:r>
+      <w:proofErr w:type="spellStart"/>
+      <w:r>
+        <w:t>self.request.renterID</w:t>
+      </w:r>
+      <w:proofErr w:type="spellEnd"/>
     </w:p>
     <w:p>
       <w:pPr>
@@ -18624,9 +18638,19 @@
       <w:pPr>
         <w:pStyle w:val="ListParagraph"/>
       </w:pPr>
-      <w:r>
-        <w:t>self.uid &lt;&gt; Self.request.tool.ownerUID</w:t>
-      </w:r>
+      <w:proofErr w:type="spellStart"/>
+      <w:r>
+        <w:t>self.uid</w:t>
+      </w:r>
+      <w:proofErr w:type="spellEnd"/>
+      <w:r>
+        <w:t xml:space="preserve"> &lt;&gt; </w:t>
+      </w:r>
+      <w:proofErr w:type="spellStart"/>
+      <w:r>
+        <w:t>Self.request.tool.ownerUID</w:t>
+      </w:r>
+      <w:proofErr w:type="spellEnd"/>
     </w:p>
     <w:p>
       <w:pPr>
@@ -18667,8 +18691,13 @@
       <w:pPr>
         <w:pStyle w:val="ListParagraph"/>
       </w:pPr>
-      <w:r>
-        <w:t xml:space="preserve">self.rating &gt;= 0 </w:t>
+      <w:proofErr w:type="spellStart"/>
+      <w:r>
+        <w:t>self.rating</w:t>
+      </w:r>
+      <w:proofErr w:type="spellEnd"/>
+      <w:r>
+        <w:t xml:space="preserve"> &gt;= 0 </w:t>
       </w:r>
       <w:r>
         <w:rPr>
@@ -18678,7 +18707,15 @@
         <w:t>AND</w:t>
       </w:r>
       <w:r>
-        <w:t xml:space="preserve"> self.rating &lt;= 5</w:t>
+        <w:t xml:space="preserve"> </w:t>
+      </w:r>
+      <w:proofErr w:type="spellStart"/>
+      <w:r>
+        <w:t>self.rating</w:t>
+      </w:r>
+      <w:proofErr w:type="spellEnd"/>
+      <w:r>
+        <w:t xml:space="preserve"> &lt;= 5</w:t>
       </w:r>
     </w:p>
     <w:p/>
@@ -18689,12 +18726,14 @@
       <w:r>
         <w:t xml:space="preserve">3.4.1.2 Constraints on </w:t>
       </w:r>
+      <w:proofErr w:type="spellStart"/>
       <w:r>
         <w:rPr>
           <w:u w:val="single"/>
         </w:rPr>
         <w:t>ToolsRequest</w:t>
       </w:r>
+      <w:proofErr w:type="spellEnd"/>
       <w:r>
         <w:t xml:space="preserve"> objects:</w:t>
       </w:r>
@@ -18714,8 +18753,13 @@
         </w:rPr>
         <w:t xml:space="preserve">Context </w:t>
       </w:r>
-      <w:r>
-        <w:t xml:space="preserve">ToolsRequest </w:t>
+      <w:proofErr w:type="spellStart"/>
+      <w:r>
+        <w:t>ToolsRequest</w:t>
+      </w:r>
+      <w:proofErr w:type="spellEnd"/>
+      <w:r>
+        <w:t xml:space="preserve"> </w:t>
       </w:r>
       <w:r>
         <w:rPr>
@@ -18729,8 +18773,13 @@
       <w:pPr>
         <w:pStyle w:val="ListParagraph"/>
       </w:pPr>
-      <w:r>
-        <w:t xml:space="preserve">Self.isAccepted == true </w:t>
+      <w:proofErr w:type="spellStart"/>
+      <w:r>
+        <w:t>Self.isAccepted</w:t>
+      </w:r>
+      <w:proofErr w:type="spellEnd"/>
+      <w:r>
+        <w:t xml:space="preserve"> == true </w:t>
       </w:r>
       <w:r>
         <w:rPr>
@@ -18740,8 +18789,13 @@
         <w:t>implies</w:t>
       </w:r>
       <w:r>
-        <w:t xml:space="preserve"> self.id == self.tool.acceptedRequestID</w:t>
-      </w:r>
+        <w:t xml:space="preserve"> self.id == </w:t>
+      </w:r>
+      <w:proofErr w:type="spellStart"/>
+      <w:r>
+        <w:t>self.tool.acceptedRequestID</w:t>
+      </w:r>
+      <w:proofErr w:type="spellEnd"/>
     </w:p>
     <w:p>
       <w:pPr>
@@ -18763,8 +18817,13 @@
         </w:rPr>
         <w:t xml:space="preserve">Context </w:t>
       </w:r>
-      <w:r>
-        <w:t xml:space="preserve">ToolsRequest </w:t>
+      <w:proofErr w:type="spellStart"/>
+      <w:r>
+        <w:t>ToolsRequest</w:t>
+      </w:r>
+      <w:proofErr w:type="spellEnd"/>
+      <w:r>
+        <w:t xml:space="preserve"> </w:t>
       </w:r>
       <w:r>
         <w:rPr>
@@ -18778,9 +18837,19 @@
       <w:pPr>
         <w:pStyle w:val="ListParagraph"/>
       </w:pPr>
-      <w:r>
-        <w:t>self.renterUID &lt;&gt; self.tool.ownerUID</w:t>
-      </w:r>
+      <w:proofErr w:type="spellStart"/>
+      <w:r>
+        <w:t>self.renterUID</w:t>
+      </w:r>
+      <w:proofErr w:type="spellEnd"/>
+      <w:r>
+        <w:t xml:space="preserve"> &lt;&gt; </w:t>
+      </w:r>
+      <w:proofErr w:type="spellStart"/>
+      <w:r>
+        <w:t>self.tool.ownerUID</w:t>
+      </w:r>
+      <w:proofErr w:type="spellEnd"/>
     </w:p>
     <w:p>
       <w:pPr>
@@ -18802,8 +18871,13 @@
         </w:rPr>
         <w:t xml:space="preserve">Context </w:t>
       </w:r>
-      <w:r>
-        <w:t xml:space="preserve">ToolsRequest </w:t>
+      <w:proofErr w:type="spellStart"/>
+      <w:r>
+        <w:t>ToolsRequest</w:t>
+      </w:r>
+      <w:proofErr w:type="spellEnd"/>
+      <w:r>
+        <w:t xml:space="preserve"> </w:t>
       </w:r>
       <w:r>
         <w:rPr>
@@ -18817,8 +18891,13 @@
       <w:pPr>
         <w:pStyle w:val="ListParagraph"/>
       </w:pPr>
-      <w:r>
-        <w:t>self.numOfDays &gt; 0</w:t>
+      <w:proofErr w:type="spellStart"/>
+      <w:r>
+        <w:t>self.numOfDays</w:t>
+      </w:r>
+      <w:proofErr w:type="spellEnd"/>
+      <w:r>
+        <w:t xml:space="preserve"> &gt; 0</w:t>
       </w:r>
     </w:p>
     <w:p/>
@@ -18876,9 +18955,19 @@
           <w:numId w:val="86"/>
         </w:numPr>
       </w:pPr>
-      <w:r>
-        <w:t>self.toolID == self.request.toolID</w:t>
-      </w:r>
+      <w:proofErr w:type="spellStart"/>
+      <w:r>
+        <w:t>self.toolID</w:t>
+      </w:r>
+      <w:proofErr w:type="spellEnd"/>
+      <w:r>
+        <w:t xml:space="preserve"> == </w:t>
+      </w:r>
+      <w:proofErr w:type="spellStart"/>
+      <w:r>
+        <w:t>self.request.toolID</w:t>
+      </w:r>
+      <w:proofErr w:type="spellEnd"/>
     </w:p>
     <w:p>
       <w:pPr>
@@ -18922,9 +19011,19 @@
           <w:numId w:val="86"/>
         </w:numPr>
       </w:pPr>
-      <w:r>
-        <w:t>self.tool == self.request.tool</w:t>
-      </w:r>
+      <w:proofErr w:type="spellStart"/>
+      <w:r>
+        <w:t>self.tool</w:t>
+      </w:r>
+      <w:proofErr w:type="spellEnd"/>
+      <w:r>
+        <w:t xml:space="preserve"> == </w:t>
+      </w:r>
+      <w:proofErr w:type="spellStart"/>
+      <w:r>
+        <w:t>self.request.tool</w:t>
+      </w:r>
+      <w:proofErr w:type="spellEnd"/>
     </w:p>
     <w:p>
       <w:pPr>
@@ -18971,8 +19070,13 @@
           <w:numId w:val="86"/>
         </w:numPr>
       </w:pPr>
-      <w:r>
-        <w:t xml:space="preserve">self.endTime </w:t>
+      <w:proofErr w:type="spellStart"/>
+      <w:r>
+        <w:t>self.endTime</w:t>
+      </w:r>
+      <w:proofErr w:type="spellEnd"/>
+      <w:r>
+        <w:t xml:space="preserve"> </w:t>
       </w:r>
       <w:r>
         <w:rPr>
@@ -18981,9 +19085,11 @@
         </w:rPr>
         <w:t xml:space="preserve">after </w:t>
       </w:r>
+      <w:proofErr w:type="spellStart"/>
       <w:r>
         <w:t>self.startTime</w:t>
       </w:r>
+      <w:proofErr w:type="spellEnd"/>
     </w:p>
     <w:p/>
     <w:p>
@@ -18993,11 +19099,19 @@
       <w:r>
         <w:t xml:space="preserve">3.4.1.4 Constraints on </w:t>
       </w:r>
+      <w:proofErr w:type="spellStart"/>
       <w:r>
         <w:rPr>
           <w:u w:val="single"/>
         </w:rPr>
-        <w:t xml:space="preserve">UserReview </w:t>
+        <w:t>UserReview</w:t>
+      </w:r>
+      <w:proofErr w:type="spellEnd"/>
+      <w:r>
+        <w:rPr>
+          <w:u w:val="single"/>
+        </w:rPr>
+        <w:t xml:space="preserve"> </w:t>
       </w:r>
       <w:r>
         <w:t>objects:</w:t>
@@ -19019,7 +19133,15 @@
         <w:t>Context</w:t>
       </w:r>
       <w:r>
-        <w:t xml:space="preserve"> UserReview </w:t>
+        <w:t xml:space="preserve"> </w:t>
+      </w:r>
+      <w:proofErr w:type="spellStart"/>
+      <w:r>
+        <w:t>UserReview</w:t>
+      </w:r>
+      <w:proofErr w:type="spellEnd"/>
+      <w:r>
+        <w:t xml:space="preserve"> </w:t>
       </w:r>
       <w:r>
         <w:rPr>
@@ -19040,9 +19162,19 @@
           <w:numId w:val="87"/>
         </w:numPr>
       </w:pPr>
-      <w:r>
-        <w:t>self.creatorUID &lt;&gt; self.targetUID</w:t>
-      </w:r>
+      <w:proofErr w:type="spellStart"/>
+      <w:r>
+        <w:t>self.creatorUID</w:t>
+      </w:r>
+      <w:proofErr w:type="spellEnd"/>
+      <w:r>
+        <w:t xml:space="preserve"> &lt;&gt; </w:t>
+      </w:r>
+      <w:proofErr w:type="spellStart"/>
+      <w:r>
+        <w:t>self.targetUID</w:t>
+      </w:r>
+      <w:proofErr w:type="spellEnd"/>
     </w:p>
     <w:p>
       <w:pPr>
@@ -19065,7 +19197,15 @@
         <w:t>Context</w:t>
       </w:r>
       <w:r>
-        <w:t xml:space="preserve"> UserReview </w:t>
+        <w:t xml:space="preserve"> </w:t>
+      </w:r>
+      <w:proofErr w:type="spellStart"/>
+      <w:r>
+        <w:t>UserReview</w:t>
+      </w:r>
+      <w:proofErr w:type="spellEnd"/>
+      <w:r>
+        <w:t xml:space="preserve"> </w:t>
       </w:r>
       <w:r>
         <w:rPr>
@@ -19086,8 +19226,13 @@
           <w:numId w:val="86"/>
         </w:numPr>
       </w:pPr>
-      <w:r>
-        <w:t xml:space="preserve">self.value &gt;= 0 </w:t>
+      <w:proofErr w:type="spellStart"/>
+      <w:r>
+        <w:t>self.value</w:t>
+      </w:r>
+      <w:proofErr w:type="spellEnd"/>
+      <w:r>
+        <w:t xml:space="preserve"> &gt;= 0 </w:t>
       </w:r>
       <w:r>
         <w:rPr>
@@ -19104,7 +19249,15 @@
         <w:tab/>
       </w:r>
       <w:r>
-        <w:t xml:space="preserve"> self.value &lt;= 5</w:t>
+        <w:t xml:space="preserve"> </w:t>
+      </w:r>
+      <w:proofErr w:type="spellStart"/>
+      <w:r>
+        <w:t>self.value</w:t>
+      </w:r>
+      <w:proofErr w:type="spellEnd"/>
+      <w:r>
+        <w:t xml:space="preserve"> &lt;= 5</w:t>
       </w:r>
     </w:p>
     <w:p/>
@@ -19165,8 +19318,13 @@
       <w:pPr>
         <w:pStyle w:val="ListParagraph"/>
       </w:pPr>
-      <w:r>
-        <w:t xml:space="preserve">self.requests </w:t>
+      <w:proofErr w:type="spellStart"/>
+      <w:r>
+        <w:t>self.requests</w:t>
+      </w:r>
+      <w:proofErr w:type="spellEnd"/>
+      <w:r>
+        <w:t xml:space="preserve"> </w:t>
       </w:r>
       <w:r>
         <w:rPr>
@@ -19176,8 +19334,13 @@
         <w:t>include</w:t>
       </w:r>
       <w:r>
-        <w:t xml:space="preserve"> self.acceptedRequest</w:t>
-      </w:r>
+        <w:t xml:space="preserve"> </w:t>
+      </w:r>
+      <w:proofErr w:type="spellStart"/>
+      <w:r>
+        <w:t>self.acceptedRequest</w:t>
+      </w:r>
+      <w:proofErr w:type="spellEnd"/>
     </w:p>
     <w:p>
       <w:pPr>
@@ -19214,8 +19377,13 @@
       <w:pPr>
         <w:pStyle w:val="ListParagraph"/>
       </w:pPr>
-      <w:r>
-        <w:t xml:space="preserve">self.owner.tools </w:t>
+      <w:proofErr w:type="spellStart"/>
+      <w:r>
+        <w:t>self.owner.tools</w:t>
+      </w:r>
+      <w:proofErr w:type="spellEnd"/>
+      <w:r>
+        <w:t xml:space="preserve"> </w:t>
       </w:r>
       <w:r>
         <w:rPr>
@@ -19278,7 +19446,15 @@
         <w:pStyle w:val="Heading4"/>
       </w:pPr>
       <w:r>
-        <w:t>3.4.2.1 User.createPost()</w:t>
+        <w:t xml:space="preserve">3.4.2.1 </w:t>
+      </w:r>
+      <w:proofErr w:type="spellStart"/>
+      <w:r>
+        <w:t>User.createPost</w:t>
+      </w:r>
+      <w:proofErr w:type="spellEnd"/>
+      <w:r>
+        <w:t>()</w:t>
       </w:r>
     </w:p>
     <w:p>
@@ -19290,7 +19466,31 @@
         <w:t>Context</w:t>
       </w:r>
       <w:r>
-        <w:t xml:space="preserve"> User:: createPost(name: String, description: String, rentPrice: Double, insuranceAmount: Double, media: List&lt;String&gt;, location: String)</w:t>
+        <w:t xml:space="preserve"> User:: </w:t>
+      </w:r>
+      <w:proofErr w:type="spellStart"/>
+      <w:r>
+        <w:t>createPost</w:t>
+      </w:r>
+      <w:proofErr w:type="spellEnd"/>
+      <w:r>
+        <w:t xml:space="preserve">(name: String, description: String, </w:t>
+      </w:r>
+      <w:proofErr w:type="spellStart"/>
+      <w:r>
+        <w:t>rentPrice</w:t>
+      </w:r>
+      <w:proofErr w:type="spellEnd"/>
+      <w:r>
+        <w:t xml:space="preserve">: Double, </w:t>
+      </w:r>
+      <w:proofErr w:type="spellStart"/>
+      <w:r>
+        <w:t>insuranceAmount</w:t>
+      </w:r>
+      <w:proofErr w:type="spellEnd"/>
+      <w:r>
+        <w:t>: Double, media: List&lt;String&gt;, location: String)</w:t>
       </w:r>
     </w:p>
     <w:p>
@@ -19316,8 +19516,13 @@
           <w:numId w:val="88"/>
         </w:numPr>
       </w:pPr>
-      <w:r>
-        <w:t>name.length &gt; 0</w:t>
+      <w:proofErr w:type="spellStart"/>
+      <w:r>
+        <w:t>name.length</w:t>
+      </w:r>
+      <w:proofErr w:type="spellEnd"/>
+      <w:r>
+        <w:t xml:space="preserve"> &gt; 0</w:t>
       </w:r>
     </w:p>
     <w:p>
@@ -19328,8 +19533,13 @@
           <w:numId w:val="88"/>
         </w:numPr>
       </w:pPr>
-      <w:r>
-        <w:t>rentPrice &gt; 0</w:t>
+      <w:proofErr w:type="spellStart"/>
+      <w:r>
+        <w:t>rentPrice</w:t>
+      </w:r>
+      <w:proofErr w:type="spellEnd"/>
+      <w:r>
+        <w:t xml:space="preserve"> &gt; 0</w:t>
       </w:r>
     </w:p>
     <w:p>
@@ -19340,8 +19550,13 @@
           <w:numId w:val="88"/>
         </w:numPr>
       </w:pPr>
-      <w:r>
-        <w:t>insuranceAmount &gt; 0</w:t>
+      <w:proofErr w:type="spellStart"/>
+      <w:r>
+        <w:t>insuranceAmount</w:t>
+      </w:r>
+      <w:proofErr w:type="spellEnd"/>
+      <w:r>
+        <w:t xml:space="preserve"> &gt; 0</w:t>
       </w:r>
     </w:p>
     <w:p>
@@ -19352,8 +19567,13 @@
           <w:numId w:val="88"/>
         </w:numPr>
       </w:pPr>
-      <w:r>
-        <w:t>location.length &gt; 0</w:t>
+      <w:proofErr w:type="spellStart"/>
+      <w:r>
+        <w:t>location.length</w:t>
+      </w:r>
+      <w:proofErr w:type="spellEnd"/>
+      <w:r>
+        <w:t xml:space="preserve"> &gt; 0</w:t>
       </w:r>
     </w:p>
     <w:p>
@@ -19425,7 +19645,15 @@
         <w:pStyle w:val="Heading4"/>
       </w:pPr>
       <w:r>
-        <w:t>3.4.2.2 Tool.edit()</w:t>
+        <w:t xml:space="preserve">3.4.2.2 </w:t>
+      </w:r>
+      <w:proofErr w:type="spellStart"/>
+      <w:r>
+        <w:t>Tool.edit</w:t>
+      </w:r>
+      <w:proofErr w:type="spellEnd"/>
+      <w:r>
+        <w:t>()</w:t>
       </w:r>
     </w:p>
     <w:p>
@@ -19437,7 +19665,23 @@
         <w:t>Context</w:t>
       </w:r>
       <w:r>
-        <w:t xml:space="preserve"> Tool::edit(name: String, description: String, rentPrice: Double, insuranceAmount: Double, media: List&lt;String&gt;, location: String)</w:t>
+        <w:t xml:space="preserve"> Tool::edit(name: String, description: String, </w:t>
+      </w:r>
+      <w:proofErr w:type="spellStart"/>
+      <w:r>
+        <w:t>rentPrice</w:t>
+      </w:r>
+      <w:proofErr w:type="spellEnd"/>
+      <w:r>
+        <w:t xml:space="preserve">: Double, </w:t>
+      </w:r>
+      <w:proofErr w:type="spellStart"/>
+      <w:r>
+        <w:t>insuranceAmount</w:t>
+      </w:r>
+      <w:proofErr w:type="spellEnd"/>
+      <w:r>
+        <w:t>: Double, media: List&lt;String&gt;, location: String)</w:t>
       </w:r>
     </w:p>
     <w:p>
@@ -19460,8 +19704,13 @@
           <w:numId w:val="90"/>
         </w:numPr>
       </w:pPr>
-      <w:r>
-        <w:t>name.length &gt; 0</w:t>
+      <w:proofErr w:type="spellStart"/>
+      <w:r>
+        <w:t>name.length</w:t>
+      </w:r>
+      <w:proofErr w:type="spellEnd"/>
+      <w:r>
+        <w:t xml:space="preserve"> &gt; 0</w:t>
       </w:r>
     </w:p>
     <w:p>
@@ -19472,8 +19721,13 @@
           <w:numId w:val="90"/>
         </w:numPr>
       </w:pPr>
-      <w:r>
-        <w:t>rentPrice &gt; 0</w:t>
+      <w:proofErr w:type="spellStart"/>
+      <w:r>
+        <w:t>rentPrice</w:t>
+      </w:r>
+      <w:proofErr w:type="spellEnd"/>
+      <w:r>
+        <w:t xml:space="preserve"> &gt; 0</w:t>
       </w:r>
     </w:p>
     <w:p>
@@ -19484,8 +19738,13 @@
           <w:numId w:val="90"/>
         </w:numPr>
       </w:pPr>
-      <w:r>
-        <w:t>insuranceAmount &gt; 0</w:t>
+      <w:proofErr w:type="spellStart"/>
+      <w:r>
+        <w:t>insuranceAmount</w:t>
+      </w:r>
+      <w:proofErr w:type="spellEnd"/>
+      <w:r>
+        <w:t xml:space="preserve"> &gt; 0</w:t>
       </w:r>
     </w:p>
     <w:p>
@@ -19496,8 +19755,13 @@
           <w:numId w:val="90"/>
         </w:numPr>
       </w:pPr>
-      <w:r>
-        <w:t>location.length &gt; 0</w:t>
+      <w:proofErr w:type="spellStart"/>
+      <w:r>
+        <w:t>location.length</w:t>
+      </w:r>
+      <w:proofErr w:type="spellEnd"/>
+      <w:r>
+        <w:t xml:space="preserve"> &gt; 0</w:t>
       </w:r>
     </w:p>
     <w:p>
@@ -19554,7 +19818,15 @@
         <w:pStyle w:val="Heading4"/>
       </w:pPr>
       <w:r>
-        <w:t>3.4.2.3 Tool.acceptRequest()</w:t>
+        <w:t xml:space="preserve">3.4.2.3 </w:t>
+      </w:r>
+      <w:proofErr w:type="spellStart"/>
+      <w:r>
+        <w:t>Tool.acceptRequest</w:t>
+      </w:r>
+      <w:proofErr w:type="spellEnd"/>
+      <w:r>
+        <w:t>()</w:t>
       </w:r>
     </w:p>
     <w:p>
@@ -19566,7 +19838,23 @@
         <w:t>Context</w:t>
       </w:r>
       <w:r>
-        <w:t xml:space="preserve"> Tool::acceptRequest(toolRequestID)</w:t>
+        <w:t xml:space="preserve"> Tool::</w:t>
+      </w:r>
+      <w:proofErr w:type="spellStart"/>
+      <w:r>
+        <w:t>acceptRequest</w:t>
+      </w:r>
+      <w:proofErr w:type="spellEnd"/>
+      <w:r>
+        <w:t>(</w:t>
+      </w:r>
+      <w:proofErr w:type="spellStart"/>
+      <w:r>
+        <w:t>toolRequestID</w:t>
+      </w:r>
+      <w:proofErr w:type="spellEnd"/>
+      <w:r>
+        <w:t>)</w:t>
       </w:r>
     </w:p>
     <w:p>
@@ -19589,14 +19877,27 @@
           <w:numId w:val="91"/>
         </w:numPr>
       </w:pPr>
-      <w:r>
-        <w:t xml:space="preserve">Tool.requests </w:t>
+      <w:proofErr w:type="spellStart"/>
+      <w:r>
+        <w:t>Tool.requests</w:t>
+      </w:r>
+      <w:proofErr w:type="spellEnd"/>
+      <w:r>
+        <w:t xml:space="preserve"> </w:t>
       </w:r>
       <w:r>
         <w:t>must</w:t>
       </w:r>
       <w:r>
-        <w:t xml:space="preserve"> include toolRequestID.</w:t>
+        <w:t xml:space="preserve"> include </w:t>
+      </w:r>
+      <w:proofErr w:type="spellStart"/>
+      <w:r>
+        <w:t>toolRequestID</w:t>
+      </w:r>
+      <w:proofErr w:type="spellEnd"/>
+      <w:r>
+        <w:t>.</w:t>
       </w:r>
     </w:p>
     <w:p>
@@ -19607,8 +19908,13 @@
           <w:numId w:val="91"/>
         </w:numPr>
       </w:pPr>
-      <w:r>
-        <w:t>Tool.isAvailable == true</w:t>
+      <w:proofErr w:type="spellStart"/>
+      <w:r>
+        <w:t>Tool.isAvailable</w:t>
+      </w:r>
+      <w:proofErr w:type="spellEnd"/>
+      <w:r>
+        <w:t xml:space="preserve"> == true</w:t>
       </w:r>
     </w:p>
     <w:p>
@@ -19631,8 +19937,13 @@
           <w:numId w:val="91"/>
         </w:numPr>
       </w:pPr>
-      <w:r>
-        <w:t>Tool.isAvailable will become false</w:t>
+      <w:proofErr w:type="spellStart"/>
+      <w:r>
+        <w:t>Tool.isAvailable</w:t>
+      </w:r>
+      <w:proofErr w:type="spellEnd"/>
+      <w:r>
+        <w:t xml:space="preserve"> will become false</w:t>
       </w:r>
     </w:p>
     <w:p>
@@ -19643,12 +19954,14 @@
           <w:numId w:val="91"/>
         </w:numPr>
       </w:pPr>
+      <w:proofErr w:type="spellStart"/>
       <w:r>
         <w:t>Tool.</w:t>
       </w:r>
       <w:r>
         <w:t>acceptedRequestID</w:t>
       </w:r>
+      <w:proofErr w:type="spellEnd"/>
       <w:r>
         <w:t xml:space="preserve"> will become toolRequest.id</w:t>
       </w:r>
@@ -19720,7 +20033,15 @@
         <w:pStyle w:val="Heading4"/>
       </w:pPr>
       <w:r>
-        <w:t>3.4.2.4 Tool.startRent()</w:t>
+        <w:t xml:space="preserve">3.4.2.4 </w:t>
+      </w:r>
+      <w:proofErr w:type="spellStart"/>
+      <w:r>
+        <w:t>Tool.startRent</w:t>
+      </w:r>
+      <w:proofErr w:type="spellEnd"/>
+      <w:r>
+        <w:t>()</w:t>
       </w:r>
     </w:p>
     <w:p>
@@ -19732,7 +20053,15 @@
         <w:t>Context</w:t>
       </w:r>
       <w:r>
-        <w:t xml:space="preserve"> Tool :: startRent()</w:t>
+        <w:t xml:space="preserve"> Tool :: </w:t>
+      </w:r>
+      <w:proofErr w:type="spellStart"/>
+      <w:r>
+        <w:t>startRent</w:t>
+      </w:r>
+      <w:proofErr w:type="spellEnd"/>
+      <w:r>
+        <w:t>()</w:t>
       </w:r>
     </w:p>
     <w:p>
@@ -19762,7 +20091,15 @@
         <w:t>must</w:t>
       </w:r>
       <w:r>
-        <w:t xml:space="preserve"> have an accepted tool-request (i.e., Tool.isAvailable == false)</w:t>
+        <w:t xml:space="preserve"> have an accepted tool-request (i.e., </w:t>
+      </w:r>
+      <w:proofErr w:type="spellStart"/>
+      <w:r>
+        <w:t>Tool.isAvailable</w:t>
+      </w:r>
+      <w:proofErr w:type="spellEnd"/>
+      <w:r>
+        <w:t xml:space="preserve"> == false)</w:t>
       </w:r>
     </w:p>
     <w:p>
@@ -19797,8 +20134,13 @@
           <w:numId w:val="91"/>
         </w:numPr>
       </w:pPr>
-      <w:r>
-        <w:t>rent.toolID will become tool.ID</w:t>
+      <w:proofErr w:type="spellStart"/>
+      <w:r>
+        <w:t>rent.toolID</w:t>
+      </w:r>
+      <w:proofErr w:type="spellEnd"/>
+      <w:r>
+        <w:t xml:space="preserve"> will become tool.ID</w:t>
       </w:r>
     </w:p>
     <w:p>
@@ -19809,9 +20151,19 @@
           <w:numId w:val="91"/>
         </w:numPr>
       </w:pPr>
-      <w:r>
-        <w:t>rent.requestID will become tool.acceptedRequestID</w:t>
-      </w:r>
+      <w:proofErr w:type="spellStart"/>
+      <w:r>
+        <w:t>rent.requestID</w:t>
+      </w:r>
+      <w:proofErr w:type="spellEnd"/>
+      <w:r>
+        <w:t xml:space="preserve"> will become </w:t>
+      </w:r>
+      <w:proofErr w:type="spellStart"/>
+      <w:r>
+        <w:t>tool.acceptedRequestID</w:t>
+      </w:r>
+      <w:proofErr w:type="spellEnd"/>
     </w:p>
     <w:p>
       <w:pPr>
@@ -19821,8 +20173,21 @@
           <w:numId w:val="91"/>
         </w:numPr>
       </w:pPr>
-      <w:r>
-        <w:t>rent.startTime will become DateTime.now()</w:t>
+      <w:proofErr w:type="spellStart"/>
+      <w:r>
+        <w:t>rent.startTime</w:t>
+      </w:r>
+      <w:proofErr w:type="spellEnd"/>
+      <w:r>
+        <w:t xml:space="preserve"> will become </w:t>
+      </w:r>
+      <w:proofErr w:type="spellStart"/>
+      <w:r>
+        <w:t>DateTime.now</w:t>
+      </w:r>
+      <w:proofErr w:type="spellEnd"/>
+      <w:r>
+        <w:t>()</w:t>
       </w:r>
     </w:p>
     <w:p>
@@ -19845,8 +20210,13 @@
           <w:numId w:val="91"/>
         </w:numPr>
       </w:pPr>
-      <w:r>
-        <w:t xml:space="preserve">tool.currentRent will become </w:t>
+      <w:proofErr w:type="spellStart"/>
+      <w:r>
+        <w:t>tool.currentRent</w:t>
+      </w:r>
+      <w:proofErr w:type="spellEnd"/>
+      <w:r>
+        <w:t xml:space="preserve"> will become </w:t>
       </w:r>
       <w:r>
         <w:rPr>
@@ -19864,8 +20234,13 @@
           <w:numId w:val="91"/>
         </w:numPr>
       </w:pPr>
-      <w:r>
-        <w:t>tool.acceptedToolRequest.isRented will become true</w:t>
+      <w:proofErr w:type="spellStart"/>
+      <w:r>
+        <w:t>tool.acceptedToolRequest.isRented</w:t>
+      </w:r>
+      <w:proofErr w:type="spellEnd"/>
+      <w:r>
+        <w:t xml:space="preserve"> will become true</w:t>
       </w:r>
     </w:p>
     <w:p>
@@ -19909,7 +20284,15 @@
         <w:pStyle w:val="Heading4"/>
       </w:pPr>
       <w:r>
-        <w:t>3.4.2.5 Tool.addRequest()</w:t>
+        <w:t xml:space="preserve">3.4.2.5 </w:t>
+      </w:r>
+      <w:proofErr w:type="spellStart"/>
+      <w:r>
+        <w:t>Tool.addRequest</w:t>
+      </w:r>
+      <w:proofErr w:type="spellEnd"/>
+      <w:r>
+        <w:t>()</w:t>
       </w:r>
     </w:p>
     <w:p>
@@ -19921,7 +20304,55 @@
         <w:t>Context</w:t>
       </w:r>
       <w:r>
-        <w:t xml:space="preserve"> Tool:: addRequest(renterUID: String, toolID: String, numOfDays: Integer, rentPrice: Double, insuranceAmount: Double)</w:t>
+        <w:t xml:space="preserve"> Tool:: </w:t>
+      </w:r>
+      <w:proofErr w:type="spellStart"/>
+      <w:r>
+        <w:t>addRequest</w:t>
+      </w:r>
+      <w:proofErr w:type="spellEnd"/>
+      <w:r>
+        <w:t>(</w:t>
+      </w:r>
+      <w:proofErr w:type="spellStart"/>
+      <w:r>
+        <w:t>renterUID</w:t>
+      </w:r>
+      <w:proofErr w:type="spellEnd"/>
+      <w:r>
+        <w:t xml:space="preserve">: String, </w:t>
+      </w:r>
+      <w:proofErr w:type="spellStart"/>
+      <w:r>
+        <w:t>toolID</w:t>
+      </w:r>
+      <w:proofErr w:type="spellEnd"/>
+      <w:r>
+        <w:t xml:space="preserve">: String, </w:t>
+      </w:r>
+      <w:proofErr w:type="spellStart"/>
+      <w:r>
+        <w:t>numOfDays</w:t>
+      </w:r>
+      <w:proofErr w:type="spellEnd"/>
+      <w:r>
+        <w:t xml:space="preserve">: Integer, </w:t>
+      </w:r>
+      <w:proofErr w:type="spellStart"/>
+      <w:r>
+        <w:t>rentPrice</w:t>
+      </w:r>
+      <w:proofErr w:type="spellEnd"/>
+      <w:r>
+        <w:t xml:space="preserve">: Double, </w:t>
+      </w:r>
+      <w:proofErr w:type="spellStart"/>
+      <w:r>
+        <w:t>insuranceAmount</w:t>
+      </w:r>
+      <w:proofErr w:type="spellEnd"/>
+      <w:r>
+        <w:t>: Double)</w:t>
       </w:r>
     </w:p>
     <w:p>
@@ -19956,8 +20387,13 @@
           <w:numId w:val="91"/>
         </w:numPr>
       </w:pPr>
-      <w:r>
-        <w:t>renterUID is a valid user ID</w:t>
+      <w:proofErr w:type="spellStart"/>
+      <w:r>
+        <w:t>renterUID</w:t>
+      </w:r>
+      <w:proofErr w:type="spellEnd"/>
+      <w:r>
+        <w:t xml:space="preserve"> is a valid user ID</w:t>
       </w:r>
     </w:p>
     <w:p>
@@ -19968,8 +20404,13 @@
           <w:numId w:val="91"/>
         </w:numPr>
       </w:pPr>
-      <w:r>
-        <w:t>toolID is a valid tool ID</w:t>
+      <w:proofErr w:type="spellStart"/>
+      <w:r>
+        <w:t>toolID</w:t>
+      </w:r>
+      <w:proofErr w:type="spellEnd"/>
+      <w:r>
+        <w:t xml:space="preserve"> is a valid tool ID</w:t>
       </w:r>
     </w:p>
     <w:p>
@@ -19980,8 +20421,29 @@
           <w:numId w:val="91"/>
         </w:numPr>
       </w:pPr>
-      <w:r>
-        <w:t>toolID doesn’t reference a tool where tool.ownerID == renterID (i.e., a user can’t request his/her own tool)</w:t>
+      <w:proofErr w:type="spellStart"/>
+      <w:r>
+        <w:t>toolID</w:t>
+      </w:r>
+      <w:proofErr w:type="spellEnd"/>
+      <w:r>
+        <w:t xml:space="preserve"> doesn’t reference a tool where </w:t>
+      </w:r>
+      <w:proofErr w:type="spellStart"/>
+      <w:r>
+        <w:t>tool.ownerID</w:t>
+      </w:r>
+      <w:proofErr w:type="spellEnd"/>
+      <w:r>
+        <w:t xml:space="preserve"> == </w:t>
+      </w:r>
+      <w:proofErr w:type="spellStart"/>
+      <w:r>
+        <w:t>renterID</w:t>
+      </w:r>
+      <w:proofErr w:type="spellEnd"/>
+      <w:r>
+        <w:t xml:space="preserve"> (i.e., a user can’t request his/her own tool)</w:t>
       </w:r>
     </w:p>
     <w:p>
@@ -19992,8 +20454,13 @@
           <w:numId w:val="91"/>
         </w:numPr>
       </w:pPr>
-      <w:r>
-        <w:t>numOfDays &gt; 0</w:t>
+      <w:proofErr w:type="spellStart"/>
+      <w:r>
+        <w:t>numOfDays</w:t>
+      </w:r>
+      <w:proofErr w:type="spellEnd"/>
+      <w:r>
+        <w:t xml:space="preserve"> &gt; 0</w:t>
       </w:r>
     </w:p>
     <w:p>
@@ -20004,8 +20471,13 @@
           <w:numId w:val="91"/>
         </w:numPr>
       </w:pPr>
-      <w:r>
-        <w:t>rentPrice &gt; 0</w:t>
+      <w:proofErr w:type="spellStart"/>
+      <w:r>
+        <w:t>rentPrice</w:t>
+      </w:r>
+      <w:proofErr w:type="spellEnd"/>
+      <w:r>
+        <w:t xml:space="preserve"> &gt; 0</w:t>
       </w:r>
     </w:p>
     <w:p>
@@ -20016,8 +20488,13 @@
           <w:numId w:val="91"/>
         </w:numPr>
       </w:pPr>
-      <w:r>
-        <w:t>insuranceAmount &gt; 0</w:t>
+      <w:proofErr w:type="spellStart"/>
+      <w:r>
+        <w:t>insuranceAmount</w:t>
+      </w:r>
+      <w:proofErr w:type="spellEnd"/>
+      <w:r>
+        <w:t xml:space="preserve"> &gt; 0</w:t>
       </w:r>
     </w:p>
     <w:p>
@@ -20122,7 +20599,15 @@
         <w:pStyle w:val="Heading4"/>
       </w:pPr>
       <w:r>
-        <w:t>3.4.2.6 ToolRequest.edit()</w:t>
+        <w:t xml:space="preserve">3.4.2.6 </w:t>
+      </w:r>
+      <w:proofErr w:type="spellStart"/>
+      <w:r>
+        <w:t>ToolRequest.edit</w:t>
+      </w:r>
+      <w:proofErr w:type="spellEnd"/>
+      <w:r>
+        <w:t>()</w:t>
       </w:r>
     </w:p>
     <w:p>
@@ -20134,7 +20619,39 @@
         <w:t>Context</w:t>
       </w:r>
       <w:r>
-        <w:t xml:space="preserve"> ToolRequest:: edit(numOfDays: Integer, rentPrice: Double, insuranceAmount: Double)</w:t>
+        <w:t xml:space="preserve"> </w:t>
+      </w:r>
+      <w:proofErr w:type="spellStart"/>
+      <w:r>
+        <w:t>ToolRequest</w:t>
+      </w:r>
+      <w:proofErr w:type="spellEnd"/>
+      <w:r>
+        <w:t>:: edit(</w:t>
+      </w:r>
+      <w:proofErr w:type="spellStart"/>
+      <w:r>
+        <w:t>numOfDays</w:t>
+      </w:r>
+      <w:proofErr w:type="spellEnd"/>
+      <w:r>
+        <w:t xml:space="preserve">: Integer, </w:t>
+      </w:r>
+      <w:proofErr w:type="spellStart"/>
+      <w:r>
+        <w:t>rentPrice</w:t>
+      </w:r>
+      <w:proofErr w:type="spellEnd"/>
+      <w:r>
+        <w:t xml:space="preserve">: Double, </w:t>
+      </w:r>
+      <w:proofErr w:type="spellStart"/>
+      <w:r>
+        <w:t>insuranceAmount</w:t>
+      </w:r>
+      <w:proofErr w:type="spellEnd"/>
+      <w:r>
+        <w:t>: Double)</w:t>
       </w:r>
     </w:p>
     <w:p>
@@ -20150,8 +20667,13 @@
           <w:numId w:val="91"/>
         </w:numPr>
       </w:pPr>
-      <w:r>
-        <w:t>numOfDays &gt; 0</w:t>
+      <w:proofErr w:type="spellStart"/>
+      <w:r>
+        <w:t>numOfDays</w:t>
+      </w:r>
+      <w:proofErr w:type="spellEnd"/>
+      <w:r>
+        <w:t xml:space="preserve"> &gt; 0</w:t>
       </w:r>
     </w:p>
     <w:p>
@@ -20162,8 +20684,13 @@
           <w:numId w:val="91"/>
         </w:numPr>
       </w:pPr>
-      <w:r>
-        <w:t>rentPrice &gt; 0</w:t>
+      <w:proofErr w:type="spellStart"/>
+      <w:r>
+        <w:t>rentPrice</w:t>
+      </w:r>
+      <w:proofErr w:type="spellEnd"/>
+      <w:r>
+        <w:t xml:space="preserve"> &gt; 0</w:t>
       </w:r>
     </w:p>
     <w:p>
@@ -20174,8 +20701,13 @@
           <w:numId w:val="91"/>
         </w:numPr>
       </w:pPr>
-      <w:r>
-        <w:t>insuranceAmount &gt; 0</w:t>
+      <w:proofErr w:type="spellStart"/>
+      <w:r>
+        <w:t>insuranceAmount</w:t>
+      </w:r>
+      <w:proofErr w:type="spellEnd"/>
+      <w:r>
+        <w:t xml:space="preserve"> &gt; 0</w:t>
       </w:r>
     </w:p>
     <w:p>
@@ -20232,7 +20764,15 @@
         <w:pStyle w:val="Heading4"/>
       </w:pPr>
       <w:r>
-        <w:t>3.4.2.7 Tool.endRent()</w:t>
+        <w:t xml:space="preserve">3.4.2.7 </w:t>
+      </w:r>
+      <w:proofErr w:type="spellStart"/>
+      <w:r>
+        <w:t>Tool.endRent</w:t>
+      </w:r>
+      <w:proofErr w:type="spellEnd"/>
+      <w:r>
+        <w:t>()</w:t>
       </w:r>
     </w:p>
     <w:p>
@@ -20244,7 +20784,15 @@
         <w:t>Context</w:t>
       </w:r>
       <w:r>
-        <w:t xml:space="preserve"> Tool:: endRent()</w:t>
+        <w:t xml:space="preserve"> Tool:: </w:t>
+      </w:r>
+      <w:proofErr w:type="spellStart"/>
+      <w:r>
+        <w:t>endRent</w:t>
+      </w:r>
+      <w:proofErr w:type="spellEnd"/>
+      <w:r>
+        <w:t>()</w:t>
       </w:r>
     </w:p>
     <w:p>
@@ -20267,8 +20815,13 @@
           <w:numId w:val="91"/>
         </w:numPr>
       </w:pPr>
-      <w:r>
-        <w:t xml:space="preserve">currentRent &lt;&gt; null (i.e., there </w:t>
+      <w:proofErr w:type="spellStart"/>
+      <w:r>
+        <w:t>currentRent</w:t>
+      </w:r>
+      <w:proofErr w:type="spellEnd"/>
+      <w:r>
+        <w:t xml:space="preserve"> &lt;&gt; null (i.e., there </w:t>
       </w:r>
       <w:r>
         <w:t>must</w:t>
@@ -20297,8 +20850,13 @@
           <w:numId w:val="91"/>
         </w:numPr>
       </w:pPr>
-      <w:r>
-        <w:t xml:space="preserve">tool.currentRent will </w:t>
+      <w:proofErr w:type="spellStart"/>
+      <w:r>
+        <w:t>tool.currentRent</w:t>
+      </w:r>
+      <w:proofErr w:type="spellEnd"/>
+      <w:r>
+        <w:t xml:space="preserve"> will </w:t>
       </w:r>
       <w:r>
         <w:t>be deleted and become null.</w:t>
@@ -20312,8 +20870,13 @@
           <w:numId w:val="91"/>
         </w:numPr>
       </w:pPr>
-      <w:r>
-        <w:t>tool.isAvailable will become true</w:t>
+      <w:proofErr w:type="spellStart"/>
+      <w:r>
+        <w:t>tool.isAvailable</w:t>
+      </w:r>
+      <w:proofErr w:type="spellEnd"/>
+      <w:r>
+        <w:t xml:space="preserve"> will become true</w:t>
       </w:r>
     </w:p>
     <w:p>
@@ -20324,8 +20887,13 @@
           <w:numId w:val="91"/>
         </w:numPr>
       </w:pPr>
-      <w:r>
-        <w:t xml:space="preserve">tool.acceptedToolRequest will </w:t>
+      <w:proofErr w:type="spellStart"/>
+      <w:r>
+        <w:t>tool.acceptedToolRequest</w:t>
+      </w:r>
+      <w:proofErr w:type="spellEnd"/>
+      <w:r>
+        <w:t xml:space="preserve"> will </w:t>
       </w:r>
       <w:r>
         <w:t>be deleted.</w:t>
@@ -20339,8 +20907,13 @@
           <w:numId w:val="91"/>
         </w:numPr>
       </w:pPr>
-      <w:r>
-        <w:t>tool.acceptedRequestID will become null</w:t>
+      <w:proofErr w:type="spellStart"/>
+      <w:r>
+        <w:t>tool.acceptedRequestID</w:t>
+      </w:r>
+      <w:proofErr w:type="spellEnd"/>
+      <w:r>
+        <w:t xml:space="preserve"> will become null</w:t>
       </w:r>
     </w:p>
     <w:p>
@@ -20361,7 +20934,15 @@
         <w:pStyle w:val="Heading4"/>
       </w:pPr>
       <w:r>
-        <w:t>3.4.2.8 User.addReview()</w:t>
+        <w:t xml:space="preserve">3.4.2.8 </w:t>
+      </w:r>
+      <w:proofErr w:type="spellStart"/>
+      <w:r>
+        <w:t>User.addReview</w:t>
+      </w:r>
+      <w:proofErr w:type="spellEnd"/>
+      <w:r>
+        <w:t>()</w:t>
       </w:r>
     </w:p>
     <w:p>
@@ -20373,7 +20954,15 @@
         <w:t>Context</w:t>
       </w:r>
       <w:r>
-        <w:t xml:space="preserve"> User:: addReview(value: Double, description: String)</w:t>
+        <w:t xml:space="preserve"> User:: </w:t>
+      </w:r>
+      <w:proofErr w:type="spellStart"/>
+      <w:r>
+        <w:t>addReview</w:t>
+      </w:r>
+      <w:proofErr w:type="spellEnd"/>
+      <w:r>
+        <w:t>(value: Double, description: String)</w:t>
       </w:r>
     </w:p>
     <w:p>
@@ -20396,8 +20985,13 @@
           <w:numId w:val="91"/>
         </w:numPr>
       </w:pPr>
-      <w:r>
-        <w:t>user.hadAPreviousRentWith() == true</w:t>
+      <w:proofErr w:type="spellStart"/>
+      <w:r>
+        <w:t>user.hadAPreviousRentWith</w:t>
+      </w:r>
+      <w:proofErr w:type="spellEnd"/>
+      <w:r>
+        <w:t>() == true</w:t>
       </w:r>
     </w:p>
     <w:p>
@@ -20491,7 +21085,15 @@
       </w:pPr>
       <w:r>
         <w:lastRenderedPageBreak/>
-        <w:t>3.4.2.9 User.ban()</w:t>
+        <w:t xml:space="preserve">3.4.2.9 </w:t>
+      </w:r>
+      <w:proofErr w:type="spellStart"/>
+      <w:r>
+        <w:t>User.ban</w:t>
+      </w:r>
+      <w:proofErr w:type="spellEnd"/>
+      <w:r>
+        <w:t>()</w:t>
       </w:r>
     </w:p>
     <w:p>
@@ -20526,8 +21128,13 @@
           <w:numId w:val="91"/>
         </w:numPr>
       </w:pPr>
-      <w:r>
-        <w:t>initiator.isAdmin == true (i.e., the initiator must be an administrator)</w:t>
+      <w:proofErr w:type="spellStart"/>
+      <w:r>
+        <w:t>initiator.isAdmin</w:t>
+      </w:r>
+      <w:proofErr w:type="spellEnd"/>
+      <w:r>
+        <w:t xml:space="preserve"> == true (i.e., the initiator must be an administrator)</w:t>
       </w:r>
     </w:p>
     <w:p>
@@ -20550,8 +21157,13 @@
           <w:numId w:val="91"/>
         </w:numPr>
       </w:pPr>
-      <w:r>
-        <w:t>user.IDNumber will be added to the banned list</w:t>
+      <w:proofErr w:type="spellStart"/>
+      <w:r>
+        <w:t>user.IDNumber</w:t>
+      </w:r>
+      <w:proofErr w:type="spellEnd"/>
+      <w:r>
+        <w:t xml:space="preserve"> will be added to the banned list</w:t>
       </w:r>
     </w:p>
     <w:p>
@@ -20562,8 +21174,13 @@
           <w:numId w:val="91"/>
         </w:numPr>
       </w:pPr>
-      <w:r>
-        <w:t>user.emailAddress will be added to the banned list</w:t>
+      <w:proofErr w:type="spellStart"/>
+      <w:r>
+        <w:t>user.emailAddress</w:t>
+      </w:r>
+      <w:proofErr w:type="spellEnd"/>
+      <w:r>
+        <w:t xml:space="preserve"> will be added to the banned list</w:t>
       </w:r>
     </w:p>
     <w:p>
@@ -21741,6 +22358,7 @@
                 <w:szCs w:val="22"/>
               </w:rPr>
             </w:pPr>
+            <w:proofErr w:type="spellStart"/>
             <w:r>
               <w:rPr>
                 <w:color w:val="000000"/>
@@ -21749,6 +22367,7 @@
               </w:rPr>
               <w:t>UserReview</w:t>
             </w:r>
+            <w:proofErr w:type="spellEnd"/>
           </w:p>
         </w:tc>
         <w:tc>
@@ -22074,6 +22693,7 @@
               </w:rPr>
               <w:t xml:space="preserve">A </w:t>
             </w:r>
+            <w:proofErr w:type="spellStart"/>
             <w:r>
               <w:rPr>
                 <w:i/>
@@ -22085,6 +22705,7 @@
               </w:rPr>
               <w:t>DocumentReference</w:t>
             </w:r>
+            <w:proofErr w:type="spellEnd"/>
             <w:r>
               <w:rPr>
                 <w:color w:val="000000"/>
@@ -22235,6 +22856,7 @@
                 <w:szCs w:val="22"/>
               </w:rPr>
             </w:pPr>
+            <w:proofErr w:type="spellStart"/>
             <w:r>
               <w:rPr>
                 <w:color w:val="000000"/>
@@ -22243,6 +22865,7 @@
               </w:rPr>
               <w:t>uid</w:t>
             </w:r>
+            <w:proofErr w:type="spellEnd"/>
           </w:p>
         </w:tc>
         <w:tc>
@@ -22485,6 +23108,7 @@
                 <w:szCs w:val="22"/>
               </w:rPr>
             </w:pPr>
+            <w:proofErr w:type="spellStart"/>
             <w:r>
               <w:rPr>
                 <w:color w:val="000000"/>
@@ -22493,6 +23117,7 @@
               </w:rPr>
               <w:t>emailAddress</w:t>
             </w:r>
+            <w:proofErr w:type="spellEnd"/>
           </w:p>
         </w:tc>
         <w:tc>
@@ -22606,6 +23231,7 @@
                 <w:szCs w:val="22"/>
               </w:rPr>
             </w:pPr>
+            <w:proofErr w:type="spellStart"/>
             <w:r>
               <w:rPr>
                 <w:color w:val="000000"/>
@@ -22614,6 +23240,7 @@
               </w:rPr>
               <w:t>IDNumber</w:t>
             </w:r>
+            <w:proofErr w:type="spellEnd"/>
           </w:p>
         </w:tc>
         <w:tc>
@@ -22727,6 +23354,7 @@
                 <w:szCs w:val="22"/>
               </w:rPr>
             </w:pPr>
+            <w:proofErr w:type="spellStart"/>
             <w:r>
               <w:rPr>
                 <w:color w:val="000000"/>
@@ -22735,6 +23363,7 @@
               </w:rPr>
               <w:t>creditCard</w:t>
             </w:r>
+            <w:proofErr w:type="spellEnd"/>
           </w:p>
         </w:tc>
         <w:tc>
@@ -22948,6 +23577,7 @@
               </w:rPr>
               <w:t xml:space="preserve">out of 5, it's the average of all </w:t>
             </w:r>
+            <w:proofErr w:type="spellStart"/>
             <w:r>
               <w:rPr>
                 <w:i/>
@@ -22958,6 +23588,7 @@
               </w:rPr>
               <w:t>User.reviews</w:t>
             </w:r>
+            <w:proofErr w:type="spellEnd"/>
           </w:p>
         </w:tc>
       </w:tr>
@@ -23069,6 +23700,7 @@
               </w:rPr>
               <w:t xml:space="preserve">A collection of </w:t>
             </w:r>
+            <w:proofErr w:type="spellStart"/>
             <w:r>
               <w:rPr>
                 <w:i/>
@@ -23077,7 +23709,18 @@
                 <w:sz w:val="22"/>
                 <w:szCs w:val="22"/>
               </w:rPr>
-              <w:t xml:space="preserve">UserReview </w:t>
+              <w:t>UserReview</w:t>
+            </w:r>
+            <w:proofErr w:type="spellEnd"/>
+            <w:r>
+              <w:rPr>
+                <w:i/>
+                <w:iCs/>
+                <w:color w:val="000000"/>
+                <w:sz w:val="22"/>
+                <w:szCs w:val="22"/>
+              </w:rPr>
+              <w:t xml:space="preserve"> </w:t>
             </w:r>
             <w:r>
               <w:rPr>
@@ -23547,6 +24190,7 @@
                 <w:szCs w:val="22"/>
               </w:rPr>
             </w:pPr>
+            <w:proofErr w:type="spellStart"/>
             <w:r>
               <w:rPr>
                 <w:color w:val="000000"/>
@@ -23555,6 +24199,7 @@
               </w:rPr>
               <w:t>ownerUID</w:t>
             </w:r>
+            <w:proofErr w:type="spellEnd"/>
           </w:p>
         </w:tc>
         <w:tc>
@@ -23665,6 +24310,7 @@
               </w:rPr>
               <w:t xml:space="preserve"> (i.e., the </w:t>
             </w:r>
+            <w:proofErr w:type="spellStart"/>
             <w:r>
               <w:rPr>
                 <w:i/>
@@ -23675,6 +24321,7 @@
               </w:rPr>
               <w:t>Owner.uid</w:t>
             </w:r>
+            <w:proofErr w:type="spellEnd"/>
             <w:r>
               <w:rPr>
                 <w:color w:val="000000"/>
@@ -23962,6 +24609,7 @@
                 <w:szCs w:val="22"/>
               </w:rPr>
             </w:pPr>
+            <w:proofErr w:type="spellStart"/>
             <w:r>
               <w:rPr>
                 <w:color w:val="000000"/>
@@ -23970,6 +24618,7 @@
               </w:rPr>
               <w:t>rentPrice</w:t>
             </w:r>
+            <w:proofErr w:type="spellEnd"/>
           </w:p>
         </w:tc>
         <w:tc>
@@ -24091,6 +24740,7 @@
                 <w:szCs w:val="22"/>
               </w:rPr>
             </w:pPr>
+            <w:proofErr w:type="spellStart"/>
             <w:r>
               <w:rPr>
                 <w:color w:val="000000"/>
@@ -24099,6 +24749,7 @@
               </w:rPr>
               <w:t>insuranceAmount</w:t>
             </w:r>
+            <w:proofErr w:type="spellEnd"/>
           </w:p>
         </w:tc>
         <w:tc>
@@ -24498,6 +25149,7 @@
                 <w:szCs w:val="22"/>
               </w:rPr>
             </w:pPr>
+            <w:proofErr w:type="spellStart"/>
             <w:r>
               <w:rPr>
                 <w:color w:val="000000"/>
@@ -24506,6 +25158,7 @@
               </w:rPr>
               <w:t>isAvailable</w:t>
             </w:r>
+            <w:proofErr w:type="spellEnd"/>
           </w:p>
         </w:tc>
         <w:tc>
@@ -24645,6 +25298,7 @@
                 <w:szCs w:val="22"/>
               </w:rPr>
             </w:pPr>
+            <w:proofErr w:type="spellStart"/>
             <w:r>
               <w:rPr>
                 <w:color w:val="000000"/>
@@ -24653,6 +25307,7 @@
               </w:rPr>
               <w:t>acceptedRequestID</w:t>
             </w:r>
+            <w:proofErr w:type="spellEnd"/>
           </w:p>
         </w:tc>
         <w:tc>
@@ -24783,6 +25438,7 @@
                 <w:szCs w:val="22"/>
               </w:rPr>
             </w:pPr>
+            <w:proofErr w:type="spellStart"/>
             <w:r>
               <w:rPr>
                 <w:color w:val="000000"/>
@@ -24791,6 +25447,7 @@
               </w:rPr>
               <w:t>currentRent</w:t>
             </w:r>
+            <w:proofErr w:type="spellEnd"/>
           </w:p>
         </w:tc>
         <w:tc>
@@ -25028,6 +25685,7 @@
               </w:rPr>
               <w:t xml:space="preserve">A collection of </w:t>
             </w:r>
+            <w:proofErr w:type="spellStart"/>
             <w:r>
               <w:rPr>
                 <w:i/>
@@ -25044,7 +25702,16 @@
                 <w:sz w:val="22"/>
                 <w:szCs w:val="22"/>
               </w:rPr>
-              <w:t xml:space="preserve">s that are sent to a </w:t>
+              <w:t>s</w:t>
+            </w:r>
+            <w:proofErr w:type="spellEnd"/>
+            <w:r>
+              <w:rPr>
+                <w:color w:val="000000"/>
+                <w:sz w:val="22"/>
+                <w:szCs w:val="22"/>
+              </w:rPr>
+              <w:t xml:space="preserve"> that are sent to a </w:t>
             </w:r>
             <w:r>
               <w:rPr>
@@ -25214,6 +25881,7 @@
                 <w:szCs w:val="22"/>
               </w:rPr>
             </w:pPr>
+            <w:proofErr w:type="spellStart"/>
             <w:r>
               <w:rPr>
                 <w:color w:val="000000"/>
@@ -25222,6 +25890,7 @@
               </w:rPr>
               <w:t>renterUID</w:t>
             </w:r>
+            <w:proofErr w:type="spellEnd"/>
           </w:p>
         </w:tc>
         <w:tc>
@@ -25332,6 +26001,7 @@
               </w:rPr>
               <w:t xml:space="preserve"> (i.e., the </w:t>
             </w:r>
+            <w:proofErr w:type="spellStart"/>
             <w:r>
               <w:rPr>
                 <w:i/>
@@ -25342,6 +26012,7 @@
               </w:rPr>
               <w:t>Renter.uid</w:t>
             </w:r>
+            <w:proofErr w:type="spellEnd"/>
             <w:r>
               <w:rPr>
                 <w:color w:val="000000"/>
@@ -25379,6 +26050,7 @@
                 <w:szCs w:val="22"/>
               </w:rPr>
             </w:pPr>
+            <w:proofErr w:type="spellStart"/>
             <w:r>
               <w:rPr>
                 <w:color w:val="000000"/>
@@ -25387,6 +26059,7 @@
               </w:rPr>
               <w:t>toolID</w:t>
             </w:r>
+            <w:proofErr w:type="spellEnd"/>
           </w:p>
         </w:tc>
         <w:tc>
@@ -25526,6 +26199,7 @@
                 <w:szCs w:val="22"/>
               </w:rPr>
             </w:pPr>
+            <w:proofErr w:type="spellStart"/>
             <w:r>
               <w:rPr>
                 <w:color w:val="000000"/>
@@ -25534,6 +26208,7 @@
               </w:rPr>
               <w:t>numOfDays</w:t>
             </w:r>
+            <w:proofErr w:type="spellEnd"/>
           </w:p>
         </w:tc>
         <w:tc>
@@ -25655,6 +26330,7 @@
                 <w:szCs w:val="22"/>
               </w:rPr>
             </w:pPr>
+            <w:proofErr w:type="spellStart"/>
             <w:r>
               <w:rPr>
                 <w:color w:val="000000"/>
@@ -25663,6 +26339,7 @@
               </w:rPr>
               <w:t>rentPrice</w:t>
             </w:r>
+            <w:proofErr w:type="spellEnd"/>
           </w:p>
         </w:tc>
         <w:tc>
@@ -25784,6 +26461,7 @@
                 <w:szCs w:val="22"/>
               </w:rPr>
             </w:pPr>
+            <w:proofErr w:type="spellStart"/>
             <w:r>
               <w:rPr>
                 <w:color w:val="000000"/>
@@ -25792,6 +26470,7 @@
               </w:rPr>
               <w:t>insuranceAmount</w:t>
             </w:r>
+            <w:proofErr w:type="spellEnd"/>
           </w:p>
         </w:tc>
         <w:tc>
@@ -25949,6 +26628,7 @@
                 <w:szCs w:val="22"/>
               </w:rPr>
             </w:pPr>
+            <w:proofErr w:type="spellStart"/>
             <w:r>
               <w:rPr>
                 <w:color w:val="000000"/>
@@ -25957,6 +26637,7 @@
               </w:rPr>
               <w:t>isAccepted</w:t>
             </w:r>
+            <w:proofErr w:type="spellEnd"/>
           </w:p>
         </w:tc>
         <w:tc>
@@ -26031,6 +26712,7 @@
               </w:rPr>
               <w:t xml:space="preserve">An indicator if a </w:t>
             </w:r>
+            <w:proofErr w:type="spellStart"/>
             <w:r>
               <w:rPr>
                 <w:i/>
@@ -26039,7 +26721,18 @@
                 <w:sz w:val="22"/>
                 <w:szCs w:val="22"/>
               </w:rPr>
-              <w:t xml:space="preserve">ToolRequset </w:t>
+              <w:t>ToolRequset</w:t>
+            </w:r>
+            <w:proofErr w:type="spellEnd"/>
+            <w:r>
+              <w:rPr>
+                <w:i/>
+                <w:iCs/>
+                <w:color w:val="000000"/>
+                <w:sz w:val="22"/>
+                <w:szCs w:val="22"/>
+              </w:rPr>
+              <w:t xml:space="preserve"> </w:t>
             </w:r>
             <w:r>
               <w:rPr>
@@ -26077,6 +26770,7 @@
                 <w:szCs w:val="22"/>
               </w:rPr>
             </w:pPr>
+            <w:proofErr w:type="spellStart"/>
             <w:r>
               <w:rPr>
                 <w:color w:val="000000"/>
@@ -26085,6 +26779,7 @@
               </w:rPr>
               <w:t>isRented</w:t>
             </w:r>
+            <w:proofErr w:type="spellEnd"/>
           </w:p>
         </w:tc>
         <w:tc>
@@ -26157,6 +26852,7 @@
               </w:rPr>
               <w:t xml:space="preserve">An indicator if a </w:t>
             </w:r>
+            <w:proofErr w:type="spellStart"/>
             <w:r>
               <w:rPr>
                 <w:i/>
@@ -26165,7 +26861,18 @@
                 <w:sz w:val="22"/>
                 <w:szCs w:val="22"/>
               </w:rPr>
-              <w:t xml:space="preserve">ToolRequset </w:t>
+              <w:t>ToolRequset</w:t>
+            </w:r>
+            <w:proofErr w:type="spellEnd"/>
+            <w:r>
+              <w:rPr>
+                <w:i/>
+                <w:iCs/>
+                <w:color w:val="000000"/>
+                <w:sz w:val="22"/>
+                <w:szCs w:val="22"/>
+              </w:rPr>
+              <w:t xml:space="preserve"> </w:t>
             </w:r>
             <w:r>
               <w:rPr>
@@ -26240,6 +26947,7 @@
                 <w:szCs w:val="22"/>
               </w:rPr>
             </w:pPr>
+            <w:proofErr w:type="spellStart"/>
             <w:r>
               <w:rPr>
                 <w:color w:val="000000"/>
@@ -26248,6 +26956,7 @@
               </w:rPr>
               <w:t>toolID</w:t>
             </w:r>
+            <w:proofErr w:type="spellEnd"/>
           </w:p>
         </w:tc>
         <w:tc>
@@ -26387,6 +27096,7 @@
                 <w:szCs w:val="22"/>
               </w:rPr>
             </w:pPr>
+            <w:proofErr w:type="spellStart"/>
             <w:r>
               <w:rPr>
                 <w:color w:val="000000"/>
@@ -26396,6 +27106,7 @@
               <w:lastRenderedPageBreak/>
               <w:t>requestID</w:t>
             </w:r>
+            <w:proofErr w:type="spellEnd"/>
           </w:p>
         </w:tc>
         <w:tc>
@@ -26537,6 +27248,7 @@
                 <w:szCs w:val="22"/>
               </w:rPr>
             </w:pPr>
+            <w:proofErr w:type="spellStart"/>
             <w:r>
               <w:rPr>
                 <w:color w:val="000000"/>
@@ -26545,6 +27257,7 @@
               </w:rPr>
               <w:t>startTime</w:t>
             </w:r>
+            <w:proofErr w:type="spellEnd"/>
           </w:p>
         </w:tc>
         <w:tc>
@@ -26683,6 +27396,7 @@
                 <w:szCs w:val="22"/>
               </w:rPr>
             </w:pPr>
+            <w:proofErr w:type="spellStart"/>
             <w:r>
               <w:rPr>
                 <w:color w:val="000000"/>
@@ -26691,6 +27405,7 @@
               </w:rPr>
               <w:t>endTime</w:t>
             </w:r>
+            <w:proofErr w:type="spellEnd"/>
           </w:p>
         </w:tc>
         <w:tc>
@@ -26828,6 +27543,7 @@
                 <w:szCs w:val="22"/>
               </w:rPr>
             </w:pPr>
+            <w:proofErr w:type="spellStart"/>
             <w:r>
               <w:rPr>
                 <w:color w:val="000000"/>
@@ -26836,6 +27552,7 @@
               </w:rPr>
               <w:t>creatorUID</w:t>
             </w:r>
+            <w:proofErr w:type="spellEnd"/>
           </w:p>
         </w:tc>
         <w:tc>
@@ -26868,6 +27585,7 @@
               </w:rPr>
               <w:t xml:space="preserve">Attribute of </w:t>
             </w:r>
+            <w:proofErr w:type="spellStart"/>
             <w:r>
               <w:rPr>
                 <w:i/>
@@ -26878,6 +27596,7 @@
               </w:rPr>
               <w:t>UserReviews</w:t>
             </w:r>
+            <w:proofErr w:type="spellEnd"/>
           </w:p>
         </w:tc>
         <w:tc>
@@ -26928,6 +27647,7 @@
               </w:rPr>
               <w:t xml:space="preserve">that is creating a </w:t>
             </w:r>
+            <w:proofErr w:type="spellStart"/>
             <w:r>
               <w:rPr>
                 <w:i/>
@@ -26938,6 +27658,7 @@
               </w:rPr>
               <w:t>UserReview</w:t>
             </w:r>
+            <w:proofErr w:type="spellEnd"/>
             <w:r>
               <w:rPr>
                 <w:color w:val="000000"/>
@@ -26975,6 +27696,7 @@
                 <w:szCs w:val="22"/>
               </w:rPr>
             </w:pPr>
+            <w:proofErr w:type="spellStart"/>
             <w:r>
               <w:rPr>
                 <w:color w:val="000000"/>
@@ -26983,6 +27705,7 @@
               </w:rPr>
               <w:t>targetUID</w:t>
             </w:r>
+            <w:proofErr w:type="spellEnd"/>
           </w:p>
         </w:tc>
         <w:tc>
@@ -27015,6 +27738,7 @@
               </w:rPr>
               <w:t xml:space="preserve">Attribute of </w:t>
             </w:r>
+            <w:proofErr w:type="spellStart"/>
             <w:r>
               <w:rPr>
                 <w:i/>
@@ -27025,6 +27749,7 @@
               </w:rPr>
               <w:t>UserReviews</w:t>
             </w:r>
+            <w:proofErr w:type="spellEnd"/>
           </w:p>
         </w:tc>
         <w:tc>
@@ -27075,6 +27800,7 @@
               </w:rPr>
               <w:t xml:space="preserve">that a </w:t>
             </w:r>
+            <w:proofErr w:type="spellStart"/>
             <w:r>
               <w:rPr>
                 <w:i/>
@@ -27083,7 +27809,18 @@
                 <w:sz w:val="22"/>
                 <w:szCs w:val="22"/>
               </w:rPr>
-              <w:t xml:space="preserve">UserReview </w:t>
+              <w:t>UserReview</w:t>
+            </w:r>
+            <w:proofErr w:type="spellEnd"/>
+            <w:r>
+              <w:rPr>
+                <w:i/>
+                <w:iCs/>
+                <w:color w:val="000000"/>
+                <w:sz w:val="22"/>
+                <w:szCs w:val="22"/>
+              </w:rPr>
+              <w:t xml:space="preserve"> </w:t>
             </w:r>
             <w:r>
               <w:rPr>
@@ -27162,6 +27899,7 @@
               </w:rPr>
               <w:t xml:space="preserve">Attribute of </w:t>
             </w:r>
+            <w:proofErr w:type="spellStart"/>
             <w:r>
               <w:rPr>
                 <w:i/>
@@ -27172,6 +27910,7 @@
               </w:rPr>
               <w:t>UserReviews</w:t>
             </w:r>
+            <w:proofErr w:type="spellEnd"/>
           </w:p>
         </w:tc>
         <w:tc>
@@ -27222,6 +27961,7 @@
               </w:rPr>
               <w:t xml:space="preserve">out of 5, it's the average of all </w:t>
             </w:r>
+            <w:proofErr w:type="spellStart"/>
             <w:r>
               <w:rPr>
                 <w:i/>
@@ -27232,6 +27972,7 @@
               </w:rPr>
               <w:t>User.reviews</w:t>
             </w:r>
+            <w:proofErr w:type="spellEnd"/>
             <w:r>
               <w:rPr>
                 <w:color w:val="000000"/>
@@ -27309,6 +28050,7 @@
               </w:rPr>
               <w:t xml:space="preserve">Attribute of </w:t>
             </w:r>
+            <w:proofErr w:type="spellStart"/>
             <w:r>
               <w:rPr>
                 <w:i/>
@@ -27319,6 +28061,7 @@
               </w:rPr>
               <w:t>UserReviews</w:t>
             </w:r>
+            <w:proofErr w:type="spellEnd"/>
           </w:p>
         </w:tc>
         <w:tc>
@@ -27351,6 +28094,7 @@
               </w:rPr>
               <w:t xml:space="preserve">A description of a </w:t>
             </w:r>
+            <w:proofErr w:type="spellStart"/>
             <w:r>
               <w:rPr>
                 <w:i/>
@@ -27361,6 +28105,7 @@
               </w:rPr>
               <w:t>UserReview</w:t>
             </w:r>
+            <w:proofErr w:type="spellEnd"/>
             <w:r>
               <w:rPr>
                 <w:color w:val="000000"/>
@@ -28053,9 +28798,11 @@
       <w:r>
         <w:t>‘</w:t>
       </w:r>
+      <w:proofErr w:type="spellStart"/>
       <w:r>
         <w:t>disagreementsCases</w:t>
       </w:r>
+      <w:proofErr w:type="spellEnd"/>
       <w:r>
         <w:t>’</w:t>
       </w:r>
@@ -28079,7 +28826,15 @@
         <w:spacing w:line="259" w:lineRule="auto"/>
       </w:pPr>
       <w:r>
-        <w:t>‘idsList’ stores</w:t>
+        <w:t>‘</w:t>
+      </w:r>
+      <w:proofErr w:type="spellStart"/>
+      <w:r>
+        <w:t>idsList</w:t>
+      </w:r>
+      <w:proofErr w:type="spellEnd"/>
+      <w:r>
+        <w:t>’ stores</w:t>
       </w:r>
       <w:r>
         <w:t xml:space="preserve"> all the users’ ID numbers to prevent users from making multiple accounts with the same id number, where the system checks if the ID number entered by the user already exist in this collection or not, and if it doesn’t, it gets added. </w:t>
@@ -28095,7 +28850,15 @@
         <w:spacing w:line="259" w:lineRule="auto"/>
       </w:pPr>
       <w:r>
-        <w:t>‘bannedList’ contains</w:t>
+        <w:t>‘</w:t>
+      </w:r>
+      <w:proofErr w:type="spellStart"/>
+      <w:r>
+        <w:t>bannedList</w:t>
+      </w:r>
+      <w:proofErr w:type="spellEnd"/>
+      <w:r>
+        <w:t>’ contains</w:t>
       </w:r>
       <w:r>
         <w:t xml:space="preserve"> all the banned ID numbers. Once a user is banned, if he/she has an ID number the number will be added to this collection with the reason of the ban and the admin who banned him/her.</w:t>
@@ -28115,7 +28878,23 @@
       </w:pPr>
       <w:r>
         <w:lastRenderedPageBreak/>
-        <w:t>‘bannedUsers’ is similar to ‘bannedList’, but it stores</w:t>
+        <w:t>‘</w:t>
+      </w:r>
+      <w:proofErr w:type="spellStart"/>
+      <w:r>
+        <w:t>bannedUsers</w:t>
+      </w:r>
+      <w:proofErr w:type="spellEnd"/>
+      <w:r>
+        <w:t>’ is similar to ‘</w:t>
+      </w:r>
+      <w:proofErr w:type="spellStart"/>
+      <w:r>
+        <w:t>bannedList</w:t>
+      </w:r>
+      <w:proofErr w:type="spellEnd"/>
+      <w:r>
+        <w:t>’, but it stores</w:t>
       </w:r>
       <w:r>
         <w:t xml:space="preserve"> the banned user’s UID as the document id instead. This collection is useful for banned users who didn’t set their ID numbers. </w:t>
@@ -28144,7 +28923,15 @@
         <w:spacing w:line="259" w:lineRule="auto"/>
       </w:pPr>
       <w:r>
-        <w:t>‘payment_references’ store</w:t>
+        <w:t>‘</w:t>
+      </w:r>
+      <w:proofErr w:type="spellStart"/>
+      <w:r>
+        <w:t>payment_references</w:t>
+      </w:r>
+      <w:proofErr w:type="spellEnd"/>
+      <w:r>
+        <w:t>’ store</w:t>
       </w:r>
       <w:r>
         <w:t xml:space="preserve"> reference documents to describe the purpose of a payment. The IDs of the documents in this collection is used as reference code to the payment requests sent to Checkout API.</w:t>
@@ -28710,12 +29497,14 @@
       <w:r>
         <w:t>For the rest of this report, cloud functions names will be prefixed with “CF:”. So, a cloud function with the name “hello” will be written as “</w:t>
       </w:r>
+      <w:proofErr w:type="spellStart"/>
       <w:r>
         <w:rPr>
           <w:rStyle w:val="CodeChar"/>
         </w:rPr>
         <w:t>CF:hello</w:t>
       </w:r>
+      <w:proofErr w:type="spellEnd"/>
       <w:r>
         <w:t>”.</w:t>
       </w:r>
@@ -28856,7 +29645,15 @@
         <w:t>IdCreated</w:t>
       </w:r>
       <w:r>
-        <w:t xml:space="preserve"> runs when the user adds his/her id number. It adds the ID number to the ‘idsList’ collection and updates the user’s checklist document.</w:t>
+        <w:t xml:space="preserve"> runs when the user adds his/her id number. It adds the ID number to the ‘</w:t>
+      </w:r>
+      <w:proofErr w:type="spellStart"/>
+      <w:r>
+        <w:t>idsList</w:t>
+      </w:r>
+      <w:proofErr w:type="spellEnd"/>
+      <w:r>
+        <w:t>’ collection and updates the user’s checklist document.</w:t>
       </w:r>
     </w:p>
     <w:p>
@@ -28908,9 +29705,11 @@
       <w:r>
         <w:t xml:space="preserve"> runs when the ‘private/</w:t>
       </w:r>
+      <w:proofErr w:type="spellStart"/>
       <w:r>
         <w:t>payments_processing</w:t>
       </w:r>
+      <w:proofErr w:type="spellEnd"/>
       <w:r>
         <w:t>’ document of the delivery meeting gets updated. It handles the payment flow and verification for starting the rent.</w:t>
       </w:r>
@@ -29216,10 +30015,23 @@
         <w:t>banUser</w:t>
       </w:r>
       <w:r>
-        <w:t xml:space="preserve"> is an HTTPS function callable only by an admin and it’s used to ban a user. It disables the user’s account in Firebase Authentication and adds the user’s ID number and UID in the ‘bannedList’ and ‘</w:t>
-      </w:r>
-      <w:r>
-        <w:t xml:space="preserve">bannedUsers’ </w:t>
+        <w:t xml:space="preserve"> is an HTTPS function callable only by an admin and it’s used to ban a user. It disables the user’s account in Firebase Authentication and adds the user’s ID number and UID in the ‘</w:t>
+      </w:r>
+      <w:proofErr w:type="spellStart"/>
+      <w:r>
+        <w:t>bannedList</w:t>
+      </w:r>
+      <w:proofErr w:type="spellEnd"/>
+      <w:r>
+        <w:t>’ and ‘</w:t>
+      </w:r>
+      <w:proofErr w:type="spellStart"/>
+      <w:r>
+        <w:t>bannedUsers</w:t>
+      </w:r>
+      <w:proofErr w:type="spellEnd"/>
+      <w:r>
+        <w:t xml:space="preserve">’ </w:t>
       </w:r>
       <w:r>
         <w:t xml:space="preserve">collections respectively. </w:t>
@@ -30813,7 +31625,15 @@
         <w:t>messages</w:t>
       </w:r>
       <w:r>
-        <w:t xml:space="preserve"> subcollection and it populates and sort the message documents as they are added to the subcollection. This is possible by Firestore listeners that allow the app to listen for changes in a collection or a document. So, the app would create a listener and build the messages using a Flutter widget called StreamBuilder. This widget listens to a stream and rebuild whenever any message gets send through the stream.</w:t>
+        <w:t xml:space="preserve"> subcollection and it populates and sort the message documents as they are added to the subcollection. This is possible by Firestore listeners that allow the app to listen for changes in a collection or a document. So, the app would create a listener and build the messages using a Flutter widget called </w:t>
+      </w:r>
+      <w:proofErr w:type="spellStart"/>
+      <w:r>
+        <w:t>StreamBuilder</w:t>
+      </w:r>
+      <w:proofErr w:type="spellEnd"/>
+      <w:r>
+        <w:t>. This widget listens to a stream and rebuild whenever any message gets send through the stream.</w:t>
       </w:r>
     </w:p>
     <w:p/>
@@ -31094,7 +31914,15 @@
     </w:p>
     <w:p>
       <w:r>
-        <w:t>However, when the system is running locally (on Firebase local emulators) the Algolia index that will be used is “tools_test”. This is necessary to separate the production environment and the testing and development environment.</w:t>
+        <w:t>However, when the system is running locally (on Firebase local emulators) the Algolia index that will be used is “</w:t>
+      </w:r>
+      <w:proofErr w:type="spellStart"/>
+      <w:r>
+        <w:t>tools_test</w:t>
+      </w:r>
+      <w:proofErr w:type="spellEnd"/>
+      <w:r>
+        <w:t>”. This is necessary to separate the production environment and the testing and development environment.</w:t>
       </w:r>
     </w:p>
     <w:p/>
@@ -31391,8 +32219,13 @@
       <w:r>
         <w:t xml:space="preserve"> creates a disagreement case in the ‘</w:t>
       </w:r>
-      <w:r>
-        <w:t xml:space="preserve">disagreementsCases’ </w:t>
+      <w:proofErr w:type="spellStart"/>
+      <w:r>
+        <w:t>disagreementsCases</w:t>
+      </w:r>
+      <w:proofErr w:type="spellEnd"/>
+      <w:r>
+        <w:t xml:space="preserve">’ </w:t>
       </w:r>
       <w:r>
         <w:t xml:space="preserve">collection. </w:t>
@@ -31653,11 +32486,19 @@
       <w:r>
         <w:t>All the tests can be run by the batch script in the main folder, ‘test.sh’ by running the command “</w:t>
       </w:r>
+      <w:proofErr w:type="spellStart"/>
       <w:r>
         <w:rPr>
           <w:rStyle w:val="CodeChar"/>
         </w:rPr>
-        <w:t>sh test.sh</w:t>
+        <w:t>sh</w:t>
+      </w:r>
+      <w:proofErr w:type="spellEnd"/>
+      <w:r>
+        <w:rPr>
+          <w:rStyle w:val="CodeChar"/>
+        </w:rPr>
+        <w:t xml:space="preserve"> test.sh</w:t>
       </w:r>
       <w:r>
         <w:t>”</w:t>
@@ -31695,8 +32536,21 @@
         <w:t xml:space="preserve"> and is setup in the “</w:t>
       </w:r>
       <w:r>
-        <w:t>.github\workflows\ci.yml</w:t>
-      </w:r>
+        <w:t>.</w:t>
+      </w:r>
+      <w:proofErr w:type="spellStart"/>
+      <w:r>
+        <w:t>github</w:t>
+      </w:r>
+      <w:proofErr w:type="spellEnd"/>
+      <w:r>
+        <w:t>\workflows\</w:t>
+      </w:r>
+      <w:proofErr w:type="spellStart"/>
+      <w:r>
+        <w:t>ci.yml</w:t>
+      </w:r>
+      <w:proofErr w:type="spellEnd"/>
       <w:r>
         <w:t>” file.</w:t>
       </w:r>
@@ -31796,12 +32650,21 @@
         <w:t xml:space="preserve">The main project folder contains all the code for the app and cloud functions, the security rules, hosting configuration…etc. Most of the files and folders in at are for the app (Flutter files). But it also contains the Firebase files including cloud functions code, Firestore and Firebase Storage security rules, hosting configuration, and others. Source control is also implemented on the folder using Git and uploaded to GitHub on the repository </w:t>
       </w:r>
       <w:hyperlink r:id="rId35" w:history="1">
+        <w:proofErr w:type="spellStart"/>
         <w:r>
           <w:rPr>
             <w:rStyle w:val="Hyperlink"/>
             <w:rFonts w:eastAsiaTheme="majorEastAsia"/>
           </w:rPr>
-          <w:t>ElforL/rentool</w:t>
+          <w:t>ElforL</w:t>
+        </w:r>
+        <w:proofErr w:type="spellEnd"/>
+        <w:r>
+          <w:rPr>
+            <w:rStyle w:val="Hyperlink"/>
+            <w:rFonts w:eastAsiaTheme="majorEastAsia"/>
+          </w:rPr>
+          <w:t>/rentool</w:t>
         </w:r>
       </w:hyperlink>
       <w:r>
@@ -31833,7 +32696,23 @@
           <w:b/>
           <w:bCs/>
         </w:rPr>
-        <w:t>‘.github’ folder</w:t>
+        <w:t>‘.</w:t>
+      </w:r>
+      <w:proofErr w:type="spellStart"/>
+      <w:r>
+        <w:rPr>
+          <w:b/>
+          <w:bCs/>
+        </w:rPr>
+        <w:t>github</w:t>
+      </w:r>
+      <w:proofErr w:type="spellEnd"/>
+      <w:r>
+        <w:rPr>
+          <w:b/>
+          <w:bCs/>
+        </w:rPr>
+        <w:t>’ folder</w:t>
       </w:r>
     </w:p>
     <w:p>
@@ -31890,7 +32769,15 @@
         <w:spacing w:line="259" w:lineRule="auto"/>
       </w:pPr>
       <w:r>
-        <w:t xml:space="preserve"> contains the configuration files for the android app like the android manifest, gradle configurations, the app icon…etc. </w:t>
+        <w:t xml:space="preserve"> contains the configuration files for the android app like the android manifest, </w:t>
+      </w:r>
+      <w:proofErr w:type="spellStart"/>
+      <w:r>
+        <w:t>gradle</w:t>
+      </w:r>
+      <w:proofErr w:type="spellEnd"/>
+      <w:r>
+        <w:t xml:space="preserve"> configurations, the app icon…etc. </w:t>
       </w:r>
     </w:p>
     <w:p>
@@ -31937,7 +32824,23 @@
           <w:b/>
           <w:bCs/>
         </w:rPr>
-        <w:t>‘FirebaseStorage’ folder</w:t>
+        <w:t>‘</w:t>
+      </w:r>
+      <w:proofErr w:type="spellStart"/>
+      <w:r>
+        <w:rPr>
+          <w:b/>
+          <w:bCs/>
+        </w:rPr>
+        <w:t>FirebaseStorage</w:t>
+      </w:r>
+      <w:proofErr w:type="spellEnd"/>
+      <w:r>
+        <w:rPr>
+          <w:b/>
+          <w:bCs/>
+        </w:rPr>
+        <w:t>’ folder</w:t>
       </w:r>
     </w:p>
     <w:p>
@@ -32067,7 +32970,23 @@
           <w:bCs/>
         </w:rPr>
         <w:lastRenderedPageBreak/>
-        <w:t>‘ios’ folder</w:t>
+        <w:t>‘</w:t>
+      </w:r>
+      <w:proofErr w:type="spellStart"/>
+      <w:r>
+        <w:rPr>
+          <w:b/>
+          <w:bCs/>
+        </w:rPr>
+        <w:t>ios</w:t>
+      </w:r>
+      <w:proofErr w:type="spellEnd"/>
+      <w:r>
+        <w:rPr>
+          <w:b/>
+          <w:bCs/>
+        </w:rPr>
+        <w:t>’ folder</w:t>
       </w:r>
     </w:p>
     <w:p>
@@ -32127,7 +33046,23 @@
           <w:b/>
           <w:bCs/>
         </w:rPr>
-        <w:t>‘integration_test’ folder</w:t>
+        <w:t>‘</w:t>
+      </w:r>
+      <w:proofErr w:type="spellStart"/>
+      <w:r>
+        <w:rPr>
+          <w:b/>
+          <w:bCs/>
+        </w:rPr>
+        <w:t>integration_test</w:t>
+      </w:r>
+      <w:proofErr w:type="spellEnd"/>
+      <w:r>
+        <w:rPr>
+          <w:b/>
+          <w:bCs/>
+        </w:rPr>
+        <w:t>’ folder</w:t>
       </w:r>
     </w:p>
     <w:p>
@@ -32224,45 +33159,9 @@
           <w:sz w:val="20"/>
           <w:szCs w:val="20"/>
         </w:rPr>
-        <w:t>‘firebase.json’</w:t>
-      </w:r>
-    </w:p>
-    <w:p>
-      <w:pPr>
-        <w:pStyle w:val="ListParagraph"/>
-        <w:numPr>
-          <w:ilvl w:val="1"/>
-          <w:numId w:val="99"/>
-        </w:numPr>
-        <w:spacing w:line="259" w:lineRule="auto"/>
-        <w:rPr>
-          <w:b/>
-          <w:bCs/>
-          <w:sz w:val="22"/>
-        </w:rPr>
-      </w:pPr>
-      <w:r>
-        <w:rPr>
-          <w:sz w:val="20"/>
-          <w:szCs w:val="20"/>
-        </w:rPr>
-        <w:t>The configuration file for all Firebase files in the main folder. It also contains the hosting configutation.</w:t>
-      </w:r>
-    </w:p>
-    <w:p>
-      <w:pPr>
-        <w:pStyle w:val="ListParagraph"/>
-        <w:numPr>
-          <w:ilvl w:val="0"/>
-          <w:numId w:val="99"/>
-        </w:numPr>
-        <w:spacing w:line="259" w:lineRule="auto"/>
-        <w:rPr>
-          <w:b/>
-          <w:bCs/>
-          <w:sz w:val="22"/>
-        </w:rPr>
-      </w:pPr>
+        <w:t>‘</w:t>
+      </w:r>
+      <w:proofErr w:type="spellStart"/>
       <w:r>
         <w:rPr>
           <w:b/>
@@ -32270,45 +33169,9 @@
           <w:sz w:val="20"/>
           <w:szCs w:val="20"/>
         </w:rPr>
-        <w:t>‘l10n.yaml’</w:t>
-      </w:r>
-    </w:p>
-    <w:p>
-      <w:pPr>
-        <w:pStyle w:val="ListParagraph"/>
-        <w:numPr>
-          <w:ilvl w:val="1"/>
-          <w:numId w:val="99"/>
-        </w:numPr>
-        <w:spacing w:line="259" w:lineRule="auto"/>
-        <w:rPr>
-          <w:b/>
-          <w:bCs/>
-          <w:sz w:val="22"/>
-        </w:rPr>
-      </w:pPr>
-      <w:r>
-        <w:rPr>
-          <w:sz w:val="20"/>
-          <w:szCs w:val="20"/>
-        </w:rPr>
-        <w:t>Configuration file for localization (showing the app in multiple languages)</w:t>
-      </w:r>
-    </w:p>
-    <w:p>
-      <w:pPr>
-        <w:pStyle w:val="ListParagraph"/>
-        <w:numPr>
-          <w:ilvl w:val="0"/>
-          <w:numId w:val="99"/>
-        </w:numPr>
-        <w:spacing w:line="259" w:lineRule="auto"/>
-        <w:rPr>
-          <w:b/>
-          <w:bCs/>
-          <w:sz w:val="22"/>
-        </w:rPr>
-      </w:pPr>
+        <w:t>firebase.json</w:t>
+      </w:r>
+      <w:proofErr w:type="spellEnd"/>
       <w:r>
         <w:rPr>
           <w:b/>
@@ -32316,7 +33179,135 @@
           <w:sz w:val="20"/>
           <w:szCs w:val="20"/>
         </w:rPr>
-        <w:t>‘pubspec.yaml’</w:t>
+        <w:t>’</w:t>
+      </w:r>
+    </w:p>
+    <w:p>
+      <w:pPr>
+        <w:pStyle w:val="ListParagraph"/>
+        <w:numPr>
+          <w:ilvl w:val="1"/>
+          <w:numId w:val="99"/>
+        </w:numPr>
+        <w:spacing w:line="259" w:lineRule="auto"/>
+        <w:rPr>
+          <w:b/>
+          <w:bCs/>
+          <w:sz w:val="22"/>
+        </w:rPr>
+      </w:pPr>
+      <w:r>
+        <w:rPr>
+          <w:sz w:val="20"/>
+          <w:szCs w:val="20"/>
+        </w:rPr>
+        <w:t xml:space="preserve">The configuration file for all Firebase files in the main folder. It also contains the hosting </w:t>
+      </w:r>
+      <w:proofErr w:type="spellStart"/>
+      <w:r>
+        <w:rPr>
+          <w:sz w:val="20"/>
+          <w:szCs w:val="20"/>
+        </w:rPr>
+        <w:t>configutation</w:t>
+      </w:r>
+      <w:proofErr w:type="spellEnd"/>
+      <w:r>
+        <w:rPr>
+          <w:sz w:val="20"/>
+          <w:szCs w:val="20"/>
+        </w:rPr>
+        <w:t>.</w:t>
+      </w:r>
+    </w:p>
+    <w:p>
+      <w:pPr>
+        <w:pStyle w:val="ListParagraph"/>
+        <w:numPr>
+          <w:ilvl w:val="0"/>
+          <w:numId w:val="99"/>
+        </w:numPr>
+        <w:spacing w:line="259" w:lineRule="auto"/>
+        <w:rPr>
+          <w:b/>
+          <w:bCs/>
+          <w:sz w:val="22"/>
+        </w:rPr>
+      </w:pPr>
+      <w:r>
+        <w:rPr>
+          <w:b/>
+          <w:bCs/>
+          <w:sz w:val="20"/>
+          <w:szCs w:val="20"/>
+        </w:rPr>
+        <w:t>‘l10n.yaml’</w:t>
+      </w:r>
+    </w:p>
+    <w:p>
+      <w:pPr>
+        <w:pStyle w:val="ListParagraph"/>
+        <w:numPr>
+          <w:ilvl w:val="1"/>
+          <w:numId w:val="99"/>
+        </w:numPr>
+        <w:spacing w:line="259" w:lineRule="auto"/>
+        <w:rPr>
+          <w:b/>
+          <w:bCs/>
+          <w:sz w:val="22"/>
+        </w:rPr>
+      </w:pPr>
+      <w:r>
+        <w:rPr>
+          <w:sz w:val="20"/>
+          <w:szCs w:val="20"/>
+        </w:rPr>
+        <w:t>Configuration file for localization (showing the app in multiple languages)</w:t>
+      </w:r>
+    </w:p>
+    <w:p>
+      <w:pPr>
+        <w:pStyle w:val="ListParagraph"/>
+        <w:numPr>
+          <w:ilvl w:val="0"/>
+          <w:numId w:val="99"/>
+        </w:numPr>
+        <w:spacing w:line="259" w:lineRule="auto"/>
+        <w:rPr>
+          <w:b/>
+          <w:bCs/>
+          <w:sz w:val="22"/>
+        </w:rPr>
+      </w:pPr>
+      <w:r>
+        <w:rPr>
+          <w:b/>
+          <w:bCs/>
+          <w:sz w:val="20"/>
+          <w:szCs w:val="20"/>
+        </w:rPr>
+        <w:t>‘</w:t>
+      </w:r>
+      <w:proofErr w:type="spellStart"/>
+      <w:r>
+        <w:rPr>
+          <w:b/>
+          <w:bCs/>
+          <w:sz w:val="20"/>
+          <w:szCs w:val="20"/>
+        </w:rPr>
+        <w:t>pubspec.yaml</w:t>
+      </w:r>
+      <w:proofErr w:type="spellEnd"/>
+      <w:r>
+        <w:rPr>
+          <w:b/>
+          <w:bCs/>
+          <w:sz w:val="20"/>
+          <w:szCs w:val="20"/>
+        </w:rPr>
+        <w:t>’</w:t>
       </w:r>
     </w:p>
     <w:p>

</xml_diff>

<commit_message>
remove making tool unavailbale in UC5
</commit_message>
<xml_diff>
--- a/Report/Report2 DRAFT - 2.docx
+++ b/Report/Report2 DRAFT - 2.docx
@@ -4693,7 +4693,10 @@
         <w:t>Postcondition:</w:t>
       </w:r>
       <w:r>
-        <w:t xml:space="preserve"> The request will be accepted</w:t>
+        <w:t xml:space="preserve"> The request will be </w:t>
+      </w:r>
+      <w:r>
+        <w:t>accepted,</w:t>
       </w:r>
       <w:r>
         <w:t xml:space="preserve"> and</w:t>
@@ -5185,18 +5188,6 @@
     <w:p>
       <w:pPr>
         <w:pStyle w:val="ListParagraph"/>
-        <w:numPr>
-          <w:ilvl w:val="2"/>
-          <w:numId w:val="16"/>
-        </w:numPr>
-      </w:pPr>
-      <w:r>
-        <w:t>The tool is marked as available.</w:t>
-      </w:r>
-    </w:p>
-    <w:p>
-      <w:pPr>
-        <w:pStyle w:val="ListParagraph"/>
         <w:ind w:left="1080"/>
       </w:pPr>
     </w:p>
@@ -5234,18 +5225,6 @@
       </w:pPr>
       <w:r>
         <w:t>The system deletes the tool-request.</w:t>
-      </w:r>
-    </w:p>
-    <w:p>
-      <w:pPr>
-        <w:pStyle w:val="ListParagraph"/>
-        <w:numPr>
-          <w:ilvl w:val="2"/>
-          <w:numId w:val="12"/>
-        </w:numPr>
-      </w:pPr>
-      <w:r>
-        <w:t>The tool is marked as available.</w:t>
       </w:r>
     </w:p>
     <w:p>
@@ -5576,7 +5555,6 @@
         <w:spacing w:line="252" w:lineRule="auto"/>
       </w:pPr>
       <w:r>
-        <w:lastRenderedPageBreak/>
         <w:t>The request will be denied.</w:t>
       </w:r>
     </w:p>
@@ -5603,6 +5581,7 @@
         <w:spacing w:line="252" w:lineRule="auto"/>
       </w:pPr>
       <w:r>
+        <w:lastRenderedPageBreak/>
         <w:t>The system directs the user to a screen to enter his/her credit card details.</w:t>
       </w:r>
     </w:p>
@@ -6066,19 +6045,19 @@
           <w:b/>
           <w:bCs/>
         </w:rPr>
+        <w:t>Precondition:</w:t>
+      </w:r>
+      <w:r>
+        <w:t xml:space="preserve"> The renter must be authorized to remove the request.</w:t>
+      </w:r>
+    </w:p>
+    <w:p>
+      <w:r>
+        <w:rPr>
+          <w:b/>
+          <w:bCs/>
+        </w:rPr>
         <w:lastRenderedPageBreak/>
-        <w:t>Precondition:</w:t>
-      </w:r>
-      <w:r>
-        <w:t xml:space="preserve"> The renter must be authorized to remove the request.</w:t>
-      </w:r>
-    </w:p>
-    <w:p>
-      <w:r>
-        <w:rPr>
-          <w:b/>
-          <w:bCs/>
-        </w:rPr>
         <w:t>Postcondition:</w:t>
       </w:r>
       <w:r>
@@ -6531,7 +6510,6 @@
         </w:numPr>
       </w:pPr>
       <w:r>
-        <w:lastRenderedPageBreak/>
         <w:t>The renter and owner agree on a compensation price.</w:t>
       </w:r>
     </w:p>
@@ -6544,6 +6522,7 @@
         </w:numPr>
       </w:pPr>
       <w:r>
+        <w:lastRenderedPageBreak/>
         <w:t>Continue at step 5.</w:t>
       </w:r>
     </w:p>
@@ -7016,6 +6995,7 @@
           <w:b/>
           <w:bCs/>
         </w:rPr>
+        <w:lastRenderedPageBreak/>
         <w:t>ID:</w:t>
       </w:r>
       <w:r>
@@ -7453,19 +7433,19 @@
         </w:numPr>
       </w:pPr>
       <w:r>
+        <w:t>The system checks if the email-address and the password are correct.</w:t>
+      </w:r>
+    </w:p>
+    <w:p>
+      <w:pPr>
+        <w:pStyle w:val="ListParagraph"/>
+        <w:numPr>
+          <w:ilvl w:val="0"/>
+          <w:numId w:val="37"/>
+        </w:numPr>
+      </w:pPr>
+      <w:r>
         <w:lastRenderedPageBreak/>
-        <w:t>The system checks if the email-address and the password are correct.</w:t>
-      </w:r>
-    </w:p>
-    <w:p>
-      <w:pPr>
-        <w:pStyle w:val="ListParagraph"/>
-        <w:numPr>
-          <w:ilvl w:val="0"/>
-          <w:numId w:val="37"/>
-        </w:numPr>
-      </w:pPr>
-      <w:r>
         <w:t>The system ensures the user is not banned.</w:t>
       </w:r>
     </w:p>
@@ -7924,22 +7904,22 @@
           <w:b/>
           <w:bCs/>
         </w:rPr>
+        <w:t>Precondition:</w:t>
+      </w:r>
+      <w:r>
+        <w:t xml:space="preserve"> </w:t>
+      </w:r>
+    </w:p>
+    <w:p>
+      <w:pPr>
+        <w:pStyle w:val="ListParagraph"/>
+        <w:numPr>
+          <w:ilvl w:val="0"/>
+          <w:numId w:val="42"/>
+        </w:numPr>
+      </w:pPr>
+      <w:r>
         <w:lastRenderedPageBreak/>
-        <w:t>Precondition:</w:t>
-      </w:r>
-      <w:r>
-        <w:t xml:space="preserve"> </w:t>
-      </w:r>
-    </w:p>
-    <w:p>
-      <w:pPr>
-        <w:pStyle w:val="ListParagraph"/>
-        <w:numPr>
-          <w:ilvl w:val="0"/>
-          <w:numId w:val="42"/>
-        </w:numPr>
-      </w:pPr>
-      <w:r>
         <w:t xml:space="preserve">The rating-user and </w:t>
       </w:r>
       <w:r>
@@ -8441,19 +8421,19 @@
           <w:b/>
           <w:bCs/>
         </w:rPr>
+        <w:t>ID:</w:t>
+      </w:r>
+      <w:r>
+        <w:t xml:space="preserve"> UC11</w:t>
+      </w:r>
+    </w:p>
+    <w:p>
+      <w:r>
+        <w:rPr>
+          <w:b/>
+          <w:bCs/>
+        </w:rPr>
         <w:lastRenderedPageBreak/>
-        <w:t>ID:</w:t>
-      </w:r>
-      <w:r>
-        <w:t xml:space="preserve"> UC11</w:t>
-      </w:r>
-    </w:p>
-    <w:p>
-      <w:r>
-        <w:rPr>
-          <w:b/>
-          <w:bCs/>
-        </w:rPr>
         <w:t>Name:</w:t>
       </w:r>
       <w:r>
@@ -18537,10 +18517,12 @@
         <w:t xml:space="preserve"> == </w:t>
       </w:r>
       <w:proofErr w:type="spellStart"/>
+      <w:proofErr w:type="gramStart"/>
       <w:r>
         <w:t>self.ownedTool.ownerUID</w:t>
       </w:r>
       <w:proofErr w:type="spellEnd"/>
+      <w:proofErr w:type="gramEnd"/>
     </w:p>
     <w:p>
       <w:pPr>
@@ -18594,8 +18576,13 @@
         <w:t xml:space="preserve"> == </w:t>
       </w:r>
       <w:proofErr w:type="spellStart"/>
-      <w:r>
-        <w:t>self.request.renterID</w:t>
+      <w:proofErr w:type="gramStart"/>
+      <w:r>
+        <w:t>self.request</w:t>
+      </w:r>
+      <w:proofErr w:type="gramEnd"/>
+      <w:r>
+        <w:t>.renterID</w:t>
       </w:r>
       <w:proofErr w:type="spellEnd"/>
     </w:p>
@@ -18647,8 +18634,13 @@
         <w:t xml:space="preserve"> &lt;&gt; </w:t>
       </w:r>
       <w:proofErr w:type="spellStart"/>
-      <w:r>
-        <w:t>Self.request.tool.ownerUID</w:t>
+      <w:proofErr w:type="gramStart"/>
+      <w:r>
+        <w:t>Self.request.tool</w:t>
+      </w:r>
+      <w:proofErr w:type="gramEnd"/>
+      <w:r>
+        <w:t>.ownerUID</w:t>
       </w:r>
       <w:proofErr w:type="spellEnd"/>
     </w:p>
@@ -18692,10 +18684,12 @@
         <w:pStyle w:val="ListParagraph"/>
       </w:pPr>
       <w:proofErr w:type="spellStart"/>
+      <w:proofErr w:type="gramStart"/>
       <w:r>
         <w:t>self.rating</w:t>
       </w:r>
       <w:proofErr w:type="spellEnd"/>
+      <w:proofErr w:type="gramEnd"/>
       <w:r>
         <w:t xml:space="preserve"> &gt;= 0 </w:t>
       </w:r>
@@ -18792,8 +18786,13 @@
         <w:t xml:space="preserve"> self.id == </w:t>
       </w:r>
       <w:proofErr w:type="spellStart"/>
-      <w:r>
-        <w:t>self.tool.acceptedRequestID</w:t>
+      <w:proofErr w:type="gramStart"/>
+      <w:r>
+        <w:t>self.tool</w:t>
+      </w:r>
+      <w:proofErr w:type="gramEnd"/>
+      <w:r>
+        <w:t>.acceptedRequestID</w:t>
       </w:r>
       <w:proofErr w:type="spellEnd"/>
     </w:p>
@@ -18838,10 +18837,12 @@
         <w:pStyle w:val="ListParagraph"/>
       </w:pPr>
       <w:proofErr w:type="spellStart"/>
+      <w:proofErr w:type="gramStart"/>
       <w:r>
         <w:t>self.renterUID</w:t>
       </w:r>
       <w:proofErr w:type="spellEnd"/>
+      <w:proofErr w:type="gramEnd"/>
       <w:r>
         <w:t xml:space="preserve"> &lt;&gt; </w:t>
       </w:r>
@@ -18892,10 +18893,12 @@
         <w:pStyle w:val="ListParagraph"/>
       </w:pPr>
       <w:proofErr w:type="spellStart"/>
+      <w:proofErr w:type="gramStart"/>
       <w:r>
         <w:t>self.numOfDays</w:t>
       </w:r>
       <w:proofErr w:type="spellEnd"/>
+      <w:proofErr w:type="gramEnd"/>
       <w:r>
         <w:t xml:space="preserve"> &gt; 0</w:t>
       </w:r>
@@ -18956,10 +18959,12 @@
         </w:numPr>
       </w:pPr>
       <w:proofErr w:type="spellStart"/>
+      <w:proofErr w:type="gramStart"/>
       <w:r>
         <w:t>self.toolID</w:t>
       </w:r>
       <w:proofErr w:type="spellEnd"/>
+      <w:proofErr w:type="gramEnd"/>
       <w:r>
         <w:t xml:space="preserve"> == </w:t>
       </w:r>
@@ -19012,10 +19017,12 @@
         </w:numPr>
       </w:pPr>
       <w:proofErr w:type="spellStart"/>
+      <w:proofErr w:type="gramStart"/>
       <w:r>
         <w:t>self.tool</w:t>
       </w:r>
       <w:proofErr w:type="spellEnd"/>
+      <w:proofErr w:type="gramEnd"/>
       <w:r>
         <w:t xml:space="preserve"> == </w:t>
       </w:r>
@@ -19071,10 +19078,12 @@
         </w:numPr>
       </w:pPr>
       <w:proofErr w:type="spellStart"/>
+      <w:proofErr w:type="gramStart"/>
       <w:r>
         <w:t>self.endTime</w:t>
       </w:r>
       <w:proofErr w:type="spellEnd"/>
+      <w:proofErr w:type="gramEnd"/>
       <w:r>
         <w:t xml:space="preserve"> </w:t>
       </w:r>
@@ -19163,10 +19172,12 @@
         </w:numPr>
       </w:pPr>
       <w:proofErr w:type="spellStart"/>
+      <w:proofErr w:type="gramStart"/>
       <w:r>
         <w:t>self.creatorUID</w:t>
       </w:r>
       <w:proofErr w:type="spellEnd"/>
+      <w:proofErr w:type="gramEnd"/>
       <w:r>
         <w:t xml:space="preserve"> &lt;&gt; </w:t>
       </w:r>
@@ -19319,10 +19330,12 @@
         <w:pStyle w:val="ListParagraph"/>
       </w:pPr>
       <w:proofErr w:type="spellStart"/>
+      <w:proofErr w:type="gramStart"/>
       <w:r>
         <w:t>self.requests</w:t>
       </w:r>
       <w:proofErr w:type="spellEnd"/>
+      <w:proofErr w:type="gramEnd"/>
       <w:r>
         <w:t xml:space="preserve"> </w:t>
       </w:r>
@@ -19378,8 +19391,13 @@
         <w:pStyle w:val="ListParagraph"/>
       </w:pPr>
       <w:proofErr w:type="spellStart"/>
-      <w:r>
-        <w:t>self.owner.tools</w:t>
+      <w:proofErr w:type="gramStart"/>
+      <w:r>
+        <w:t>self.owner</w:t>
+      </w:r>
+      <w:proofErr w:type="gramEnd"/>
+      <w:r>
+        <w:t>.tools</w:t>
       </w:r>
       <w:proofErr w:type="spellEnd"/>
       <w:r>
@@ -19466,7 +19484,15 @@
         <w:t>Context</w:t>
       </w:r>
       <w:r>
-        <w:t xml:space="preserve"> User:: </w:t>
+        <w:t xml:space="preserve"> </w:t>
+      </w:r>
+      <w:proofErr w:type="gramStart"/>
+      <w:r>
+        <w:t>User::</w:t>
+      </w:r>
+      <w:proofErr w:type="gramEnd"/>
+      <w:r>
+        <w:t xml:space="preserve"> </w:t>
       </w:r>
       <w:proofErr w:type="spellStart"/>
       <w:r>
@@ -19517,10 +19543,12 @@
         </w:numPr>
       </w:pPr>
       <w:proofErr w:type="spellStart"/>
+      <w:proofErr w:type="gramStart"/>
       <w:r>
         <w:t>name.length</w:t>
       </w:r>
       <w:proofErr w:type="spellEnd"/>
+      <w:proofErr w:type="gramEnd"/>
       <w:r>
         <w:t xml:space="preserve"> &gt; 0</w:t>
       </w:r>
@@ -19568,10 +19596,12 @@
         </w:numPr>
       </w:pPr>
       <w:proofErr w:type="spellStart"/>
+      <w:proofErr w:type="gramStart"/>
       <w:r>
         <w:t>location.length</w:t>
       </w:r>
       <w:proofErr w:type="spellEnd"/>
+      <w:proofErr w:type="gramEnd"/>
       <w:r>
         <w:t xml:space="preserve"> &gt; 0</w:t>
       </w:r>
@@ -19665,7 +19695,15 @@
         <w:t>Context</w:t>
       </w:r>
       <w:r>
-        <w:t xml:space="preserve"> Tool::edit(name: String, description: String, </w:t>
+        <w:t xml:space="preserve"> </w:t>
+      </w:r>
+      <w:proofErr w:type="gramStart"/>
+      <w:r>
+        <w:t>Tool::</w:t>
+      </w:r>
+      <w:proofErr w:type="gramEnd"/>
+      <w:r>
+        <w:t xml:space="preserve">edit(name: String, description: String, </w:t>
       </w:r>
       <w:proofErr w:type="spellStart"/>
       <w:r>
@@ -19705,10 +19743,12 @@
         </w:numPr>
       </w:pPr>
       <w:proofErr w:type="spellStart"/>
+      <w:proofErr w:type="gramStart"/>
       <w:r>
         <w:t>name.length</w:t>
       </w:r>
       <w:proofErr w:type="spellEnd"/>
+      <w:proofErr w:type="gramEnd"/>
       <w:r>
         <w:t xml:space="preserve"> &gt; 0</w:t>
       </w:r>
@@ -19756,10 +19796,12 @@
         </w:numPr>
       </w:pPr>
       <w:proofErr w:type="spellStart"/>
+      <w:proofErr w:type="gramStart"/>
       <w:r>
         <w:t>location.length</w:t>
       </w:r>
       <w:proofErr w:type="spellEnd"/>
+      <w:proofErr w:type="gramEnd"/>
       <w:r>
         <w:t xml:space="preserve"> &gt; 0</w:t>
       </w:r>
@@ -19838,9 +19880,14 @@
         <w:t>Context</w:t>
       </w:r>
       <w:r>
-        <w:t xml:space="preserve"> Tool::</w:t>
+        <w:t xml:space="preserve"> </w:t>
+      </w:r>
+      <w:proofErr w:type="gramStart"/>
+      <w:r>
+        <w:t>Tool::</w:t>
       </w:r>
       <w:proofErr w:type="spellStart"/>
+      <w:proofErr w:type="gramEnd"/>
       <w:r>
         <w:t>acceptRequest</w:t>
       </w:r>
@@ -20053,7 +20100,15 @@
         <w:t>Context</w:t>
       </w:r>
       <w:r>
-        <w:t xml:space="preserve"> Tool :: </w:t>
+        <w:t xml:space="preserve"> </w:t>
+      </w:r>
+      <w:proofErr w:type="gramStart"/>
+      <w:r>
+        <w:t>Tool :</w:t>
+      </w:r>
+      <w:proofErr w:type="gramEnd"/>
+      <w:r>
+        <w:t xml:space="preserve">: </w:t>
       </w:r>
       <w:proofErr w:type="spellStart"/>
       <w:r>
@@ -20135,10 +20190,12 @@
         </w:numPr>
       </w:pPr>
       <w:proofErr w:type="spellStart"/>
+      <w:proofErr w:type="gramStart"/>
       <w:r>
         <w:t>rent.toolID</w:t>
       </w:r>
       <w:proofErr w:type="spellEnd"/>
+      <w:proofErr w:type="gramEnd"/>
       <w:r>
         <w:t xml:space="preserve"> will become tool.ID</w:t>
       </w:r>
@@ -20152,10 +20209,12 @@
         </w:numPr>
       </w:pPr>
       <w:proofErr w:type="spellStart"/>
+      <w:proofErr w:type="gramStart"/>
       <w:r>
         <w:t>rent.requestID</w:t>
       </w:r>
       <w:proofErr w:type="spellEnd"/>
+      <w:proofErr w:type="gramEnd"/>
       <w:r>
         <w:t xml:space="preserve"> will become </w:t>
       </w:r>
@@ -20174,10 +20233,12 @@
         </w:numPr>
       </w:pPr>
       <w:proofErr w:type="spellStart"/>
+      <w:proofErr w:type="gramStart"/>
       <w:r>
         <w:t>rent.startTime</w:t>
       </w:r>
       <w:proofErr w:type="spellEnd"/>
+      <w:proofErr w:type="gramEnd"/>
       <w:r>
         <w:t xml:space="preserve"> will become </w:t>
       </w:r>
@@ -20211,10 +20272,12 @@
         </w:numPr>
       </w:pPr>
       <w:proofErr w:type="spellStart"/>
+      <w:proofErr w:type="gramStart"/>
       <w:r>
         <w:t>tool.currentRent</w:t>
       </w:r>
       <w:proofErr w:type="spellEnd"/>
+      <w:proofErr w:type="gramEnd"/>
       <w:r>
         <w:t xml:space="preserve"> will become </w:t>
       </w:r>
@@ -20235,10 +20298,12 @@
         </w:numPr>
       </w:pPr>
       <w:proofErr w:type="spellStart"/>
+      <w:proofErr w:type="gramStart"/>
       <w:r>
         <w:t>tool.acceptedToolRequest.isRented</w:t>
       </w:r>
       <w:proofErr w:type="spellEnd"/>
+      <w:proofErr w:type="gramEnd"/>
       <w:r>
         <w:t xml:space="preserve"> will become true</w:t>
       </w:r>
@@ -20304,7 +20369,15 @@
         <w:t>Context</w:t>
       </w:r>
       <w:r>
-        <w:t xml:space="preserve"> Tool:: </w:t>
+        <w:t xml:space="preserve"> </w:t>
+      </w:r>
+      <w:proofErr w:type="gramStart"/>
+      <w:r>
+        <w:t>Tool::</w:t>
+      </w:r>
+      <w:proofErr w:type="gramEnd"/>
+      <w:r>
+        <w:t xml:space="preserve"> </w:t>
       </w:r>
       <w:proofErr w:type="spellStart"/>
       <w:r>
@@ -20430,10 +20503,12 @@
         <w:t xml:space="preserve"> doesn’t reference a tool where </w:t>
       </w:r>
       <w:proofErr w:type="spellStart"/>
+      <w:proofErr w:type="gramStart"/>
       <w:r>
         <w:t>tool.ownerID</w:t>
       </w:r>
       <w:proofErr w:type="spellEnd"/>
+      <w:proofErr w:type="gramEnd"/>
       <w:r>
         <w:t xml:space="preserve"> == </w:t>
       </w:r>
@@ -20622,12 +20697,17 @@
         <w:t xml:space="preserve"> </w:t>
       </w:r>
       <w:proofErr w:type="spellStart"/>
+      <w:proofErr w:type="gramStart"/>
       <w:r>
         <w:t>ToolRequest</w:t>
       </w:r>
       <w:proofErr w:type="spellEnd"/>
       <w:r>
-        <w:t>:: edit(</w:t>
+        <w:t>::</w:t>
+      </w:r>
+      <w:proofErr w:type="gramEnd"/>
+      <w:r>
+        <w:t xml:space="preserve"> edit(</w:t>
       </w:r>
       <w:proofErr w:type="spellStart"/>
       <w:r>
@@ -20784,7 +20864,15 @@
         <w:t>Context</w:t>
       </w:r>
       <w:r>
-        <w:t xml:space="preserve"> Tool:: </w:t>
+        <w:t xml:space="preserve"> </w:t>
+      </w:r>
+      <w:proofErr w:type="gramStart"/>
+      <w:r>
+        <w:t>Tool::</w:t>
+      </w:r>
+      <w:proofErr w:type="gramEnd"/>
+      <w:r>
+        <w:t xml:space="preserve"> </w:t>
       </w:r>
       <w:proofErr w:type="spellStart"/>
       <w:r>
@@ -20851,10 +20939,12 @@
         </w:numPr>
       </w:pPr>
       <w:proofErr w:type="spellStart"/>
+      <w:proofErr w:type="gramStart"/>
       <w:r>
         <w:t>tool.currentRent</w:t>
       </w:r>
       <w:proofErr w:type="spellEnd"/>
+      <w:proofErr w:type="gramEnd"/>
       <w:r>
         <w:t xml:space="preserve"> will </w:t>
       </w:r>
@@ -20871,10 +20961,12 @@
         </w:numPr>
       </w:pPr>
       <w:proofErr w:type="spellStart"/>
+      <w:proofErr w:type="gramStart"/>
       <w:r>
         <w:t>tool.isAvailable</w:t>
       </w:r>
       <w:proofErr w:type="spellEnd"/>
+      <w:proofErr w:type="gramEnd"/>
       <w:r>
         <w:t xml:space="preserve"> will become true</w:t>
       </w:r>
@@ -20888,10 +20980,12 @@
         </w:numPr>
       </w:pPr>
       <w:proofErr w:type="spellStart"/>
+      <w:proofErr w:type="gramStart"/>
       <w:r>
         <w:t>tool.acceptedToolRequest</w:t>
       </w:r>
       <w:proofErr w:type="spellEnd"/>
+      <w:proofErr w:type="gramEnd"/>
       <w:r>
         <w:t xml:space="preserve"> will </w:t>
       </w:r>
@@ -20908,10 +21002,12 @@
         </w:numPr>
       </w:pPr>
       <w:proofErr w:type="spellStart"/>
+      <w:proofErr w:type="gramStart"/>
       <w:r>
         <w:t>tool.acceptedRequestID</w:t>
       </w:r>
       <w:proofErr w:type="spellEnd"/>
+      <w:proofErr w:type="gramEnd"/>
       <w:r>
         <w:t xml:space="preserve"> will become null</w:t>
       </w:r>
@@ -20954,7 +21050,15 @@
         <w:t>Context</w:t>
       </w:r>
       <w:r>
-        <w:t xml:space="preserve"> User:: </w:t>
+        <w:t xml:space="preserve"> </w:t>
+      </w:r>
+      <w:proofErr w:type="gramStart"/>
+      <w:r>
+        <w:t>User::</w:t>
+      </w:r>
+      <w:proofErr w:type="gramEnd"/>
+      <w:r>
+        <w:t xml:space="preserve"> </w:t>
       </w:r>
       <w:proofErr w:type="spellStart"/>
       <w:r>
@@ -20986,10 +21090,12 @@
         </w:numPr>
       </w:pPr>
       <w:proofErr w:type="spellStart"/>
+      <w:proofErr w:type="gramStart"/>
       <w:r>
         <w:t>user.hadAPreviousRentWith</w:t>
       </w:r>
       <w:proofErr w:type="spellEnd"/>
+      <w:proofErr w:type="gramEnd"/>
       <w:r>
         <w:t>() == true</w:t>
       </w:r>
@@ -21088,12 +21194,17 @@
         <w:t xml:space="preserve">3.4.2.9 </w:t>
       </w:r>
       <w:proofErr w:type="spellStart"/>
+      <w:proofErr w:type="gramStart"/>
       <w:r>
         <w:t>User.ban</w:t>
       </w:r>
       <w:proofErr w:type="spellEnd"/>
       <w:r>
-        <w:t>()</w:t>
+        <w:t>(</w:t>
+      </w:r>
+      <w:proofErr w:type="gramEnd"/>
+      <w:r>
+        <w:t>)</w:t>
       </w:r>
     </w:p>
     <w:p>
@@ -21105,7 +21216,15 @@
         <w:t>Context</w:t>
       </w:r>
       <w:r>
-        <w:t xml:space="preserve"> User:: ban()</w:t>
+        <w:t xml:space="preserve"> </w:t>
+      </w:r>
+      <w:proofErr w:type="gramStart"/>
+      <w:r>
+        <w:t>User::</w:t>
+      </w:r>
+      <w:proofErr w:type="gramEnd"/>
+      <w:r>
+        <w:t xml:space="preserve"> ban()</w:t>
       </w:r>
     </w:p>
     <w:p>
@@ -21129,10 +21248,12 @@
         </w:numPr>
       </w:pPr>
       <w:proofErr w:type="spellStart"/>
+      <w:proofErr w:type="gramStart"/>
       <w:r>
         <w:t>initiator.isAdmin</w:t>
       </w:r>
       <w:proofErr w:type="spellEnd"/>
+      <w:proofErr w:type="gramEnd"/>
       <w:r>
         <w:t xml:space="preserve"> == true (i.e., the initiator must be an administrator)</w:t>
       </w:r>
@@ -21158,10 +21279,12 @@
         </w:numPr>
       </w:pPr>
       <w:proofErr w:type="spellStart"/>
+      <w:proofErr w:type="gramStart"/>
       <w:r>
         <w:t>user.IDNumber</w:t>
       </w:r>
       <w:proofErr w:type="spellEnd"/>
+      <w:proofErr w:type="gramEnd"/>
       <w:r>
         <w:t xml:space="preserve"> will be added to the banned list</w:t>
       </w:r>
@@ -21175,10 +21298,12 @@
         </w:numPr>
       </w:pPr>
       <w:proofErr w:type="spellStart"/>
+      <w:proofErr w:type="gramStart"/>
       <w:r>
         <w:t>user.emailAddress</w:t>
       </w:r>
       <w:proofErr w:type="spellEnd"/>
+      <w:proofErr w:type="gramEnd"/>
       <w:r>
         <w:t xml:space="preserve"> will be added to the banned list</w:t>
       </w:r>
@@ -28661,7 +28786,15 @@
         <w:t>to</w:t>
       </w:r>
       <w:r>
-        <w:t xml:space="preserve"> the card). ‘checklist’ is automatically updated and is used to check all of these things without querying multiple documents. The user’s document also has other subcollections like ‘reviews’, ‘notifications’, ‘devices’ and others which will all be explained later.</w:t>
+        <w:t xml:space="preserve"> the card). ‘checklist’ is automatically updated and is used to check all of these things without querying multiple documents. The user’s document also has other subcollections like ‘reviews’, ‘notifications’, ‘</w:t>
+      </w:r>
+      <w:proofErr w:type="gramStart"/>
+      <w:r>
+        <w:t>devices’</w:t>
+      </w:r>
+      <w:proofErr w:type="gramEnd"/>
+      <w:r>
+        <w:t xml:space="preserve"> and others which will all be explained later.</w:t>
       </w:r>
     </w:p>
     <w:p>
@@ -28926,8 +29059,13 @@
         <w:t>‘</w:t>
       </w:r>
       <w:proofErr w:type="spellStart"/>
-      <w:r>
-        <w:t>payment_references</w:t>
+      <w:proofErr w:type="gramStart"/>
+      <w:r>
+        <w:t>payment</w:t>
+      </w:r>
+      <w:proofErr w:type="gramEnd"/>
+      <w:r>
+        <w:t>_references</w:t>
       </w:r>
       <w:proofErr w:type="spellEnd"/>
       <w:r>
@@ -32691,6 +32829,7 @@
         </w:numPr>
         <w:spacing w:line="259" w:lineRule="auto"/>
       </w:pPr>
+      <w:proofErr w:type="gramStart"/>
       <w:r>
         <w:rPr>
           <w:b/>
@@ -32707,6 +32846,7 @@
         <w:t>github</w:t>
       </w:r>
       <w:proofErr w:type="spellEnd"/>
+      <w:proofErr w:type="gramEnd"/>
       <w:r>
         <w:rPr>
           <w:b/>
@@ -33049,12 +33189,21 @@
         <w:t>‘</w:t>
       </w:r>
       <w:proofErr w:type="spellStart"/>
+      <w:proofErr w:type="gramStart"/>
       <w:r>
         <w:rPr>
           <w:b/>
           <w:bCs/>
         </w:rPr>
-        <w:t>integration_test</w:t>
+        <w:t>integration</w:t>
+      </w:r>
+      <w:proofErr w:type="gramEnd"/>
+      <w:r>
+        <w:rPr>
+          <w:b/>
+          <w:bCs/>
+        </w:rPr>
+        <w:t>_test</w:t>
       </w:r>
       <w:proofErr w:type="spellEnd"/>
       <w:r>
@@ -33162,6 +33311,7 @@
         <w:t>‘</w:t>
       </w:r>
       <w:proofErr w:type="spellStart"/>
+      <w:proofErr w:type="gramStart"/>
       <w:r>
         <w:rPr>
           <w:b/>
@@ -33172,6 +33322,7 @@
         <w:t>firebase.json</w:t>
       </w:r>
       <w:proofErr w:type="spellEnd"/>
+      <w:proofErr w:type="gramEnd"/>
       <w:r>
         <w:rPr>
           <w:b/>
@@ -33290,6 +33441,7 @@
         <w:t>‘</w:t>
       </w:r>
       <w:proofErr w:type="spellStart"/>
+      <w:proofErr w:type="gramStart"/>
       <w:r>
         <w:rPr>
           <w:b/>
@@ -33300,6 +33452,7 @@
         <w:t>pubspec.yaml</w:t>
       </w:r>
       <w:proofErr w:type="spellEnd"/>
+      <w:proofErr w:type="gramEnd"/>
       <w:r>
         <w:rPr>
           <w:b/>

</xml_diff>

<commit_message>
remove making tool unavailbale in UC7
</commit_message>
<xml_diff>
--- a/Report/Report2 DRAFT - 2.docx
+++ b/Report/Report2 DRAFT - 2.docx
@@ -6036,7 +6036,13 @@
         <w:t>Goal:</w:t>
       </w:r>
       <w:r>
-        <w:t xml:space="preserve"> Removing (canceling) a request.</w:t>
+        <w:t xml:space="preserve"> Removing</w:t>
+      </w:r>
+      <w:r>
+        <w:t>/deleting</w:t>
+      </w:r>
+      <w:r>
+        <w:t xml:space="preserve"> a request.</w:t>
       </w:r>
     </w:p>
     <w:p>
@@ -6276,7 +6282,13 @@
         <w:t>Postcondition:</w:t>
       </w:r>
       <w:r>
-        <w:t xml:space="preserve"> The tool is back with the owner and it’s marked as available.</w:t>
+        <w:t xml:space="preserve"> The tool is back with the owner and </w:t>
+      </w:r>
+      <w:r>
+        <w:t>the owner can accept other requests</w:t>
+      </w:r>
+      <w:r>
+        <w:t>.</w:t>
       </w:r>
     </w:p>
     <w:p>
@@ -6373,18 +6385,6 @@
       </w:pPr>
       <w:r>
         <w:t>The system ends the rent.</w:t>
-      </w:r>
-    </w:p>
-    <w:p>
-      <w:pPr>
-        <w:pStyle w:val="ListParagraph"/>
-        <w:numPr>
-          <w:ilvl w:val="0"/>
-          <w:numId w:val="26"/>
-        </w:numPr>
-      </w:pPr>
-      <w:r>
-        <w:t>The system marks the tool as available and updates the database.</w:t>
       </w:r>
     </w:p>
     <w:p>
@@ -18508,21 +18508,9 @@
       <w:pPr>
         <w:pStyle w:val="ListParagraph"/>
       </w:pPr>
-      <w:proofErr w:type="spellStart"/>
-      <w:r>
-        <w:t>self.uid</w:t>
-      </w:r>
-      <w:proofErr w:type="spellEnd"/>
-      <w:r>
-        <w:t xml:space="preserve"> == </w:t>
-      </w:r>
-      <w:proofErr w:type="spellStart"/>
-      <w:proofErr w:type="gramStart"/>
-      <w:r>
-        <w:t>self.ownedTool.ownerUID</w:t>
-      </w:r>
-      <w:proofErr w:type="spellEnd"/>
-      <w:proofErr w:type="gramEnd"/>
+      <w:r>
+        <w:t>self.uid == self.ownedTool.ownerUID</w:t>
+      </w:r>
     </w:p>
     <w:p>
       <w:pPr>
@@ -18567,24 +18555,9 @@
       <w:pPr>
         <w:pStyle w:val="ListParagraph"/>
       </w:pPr>
-      <w:proofErr w:type="spellStart"/>
-      <w:r>
-        <w:t>self.uid</w:t>
-      </w:r>
-      <w:proofErr w:type="spellEnd"/>
-      <w:r>
-        <w:t xml:space="preserve"> == </w:t>
-      </w:r>
-      <w:proofErr w:type="spellStart"/>
-      <w:proofErr w:type="gramStart"/>
-      <w:r>
-        <w:t>self.request</w:t>
-      </w:r>
-      <w:proofErr w:type="gramEnd"/>
-      <w:r>
-        <w:t>.renterID</w:t>
-      </w:r>
-      <w:proofErr w:type="spellEnd"/>
+      <w:r>
+        <w:t>self.uid == self.request.renterID</w:t>
+      </w:r>
     </w:p>
     <w:p>
       <w:pPr>
@@ -18625,24 +18598,9 @@
       <w:pPr>
         <w:pStyle w:val="ListParagraph"/>
       </w:pPr>
-      <w:proofErr w:type="spellStart"/>
-      <w:r>
-        <w:t>self.uid</w:t>
-      </w:r>
-      <w:proofErr w:type="spellEnd"/>
-      <w:r>
-        <w:t xml:space="preserve"> &lt;&gt; </w:t>
-      </w:r>
-      <w:proofErr w:type="spellStart"/>
-      <w:proofErr w:type="gramStart"/>
-      <w:r>
-        <w:t>Self.request.tool</w:t>
-      </w:r>
-      <w:proofErr w:type="gramEnd"/>
-      <w:r>
-        <w:t>.ownerUID</w:t>
-      </w:r>
-      <w:proofErr w:type="spellEnd"/>
+      <w:r>
+        <w:t>self.uid &lt;&gt; Self.request.tool.ownerUID</w:t>
+      </w:r>
     </w:p>
     <w:p>
       <w:pPr>
@@ -18683,15 +18641,8 @@
       <w:pPr>
         <w:pStyle w:val="ListParagraph"/>
       </w:pPr>
-      <w:proofErr w:type="spellStart"/>
-      <w:proofErr w:type="gramStart"/>
-      <w:r>
-        <w:t>self.rating</w:t>
-      </w:r>
-      <w:proofErr w:type="spellEnd"/>
-      <w:proofErr w:type="gramEnd"/>
-      <w:r>
-        <w:t xml:space="preserve"> &gt;= 0 </w:t>
+      <w:r>
+        <w:t xml:space="preserve">self.rating &gt;= 0 </w:t>
       </w:r>
       <w:r>
         <w:rPr>
@@ -18701,15 +18652,311 @@
         <w:t>AND</w:t>
       </w:r>
       <w:r>
+        <w:t xml:space="preserve"> self.rating &lt;= 5</w:t>
+      </w:r>
+    </w:p>
+    <w:p/>
+    <w:p>
+      <w:pPr>
+        <w:pStyle w:val="Heading4"/>
+      </w:pPr>
+      <w:r>
+        <w:t xml:space="preserve">3.4.1.2 Constraints on </w:t>
+      </w:r>
+      <w:r>
+        <w:rPr>
+          <w:u w:val="single"/>
+        </w:rPr>
+        <w:t>ToolsRequest</w:t>
+      </w:r>
+      <w:r>
+        <w:t xml:space="preserve"> objects:</w:t>
+      </w:r>
+    </w:p>
+    <w:p>
+      <w:pPr>
+        <w:pStyle w:val="ListParagraph"/>
+        <w:numPr>
+          <w:ilvl w:val="0"/>
+          <w:numId w:val="86"/>
+        </w:numPr>
+      </w:pPr>
+      <w:r>
+        <w:rPr>
+          <w:b/>
+          <w:bCs/>
+        </w:rPr>
+        <w:t xml:space="preserve">Context </w:t>
+      </w:r>
+      <w:r>
+        <w:t xml:space="preserve">ToolsRequest </w:t>
+      </w:r>
+      <w:r>
+        <w:rPr>
+          <w:b/>
+          <w:bCs/>
+        </w:rPr>
+        <w:t>inv:</w:t>
+      </w:r>
+    </w:p>
+    <w:p>
+      <w:pPr>
+        <w:pStyle w:val="ListParagraph"/>
+      </w:pPr>
+      <w:r>
+        <w:t xml:space="preserve">Self.isAccepted == true </w:t>
+      </w:r>
+      <w:r>
+        <w:rPr>
+          <w:b/>
+          <w:bCs/>
+        </w:rPr>
+        <w:t>implies</w:t>
+      </w:r>
+      <w:r>
+        <w:t xml:space="preserve"> self.id == self.tool.acceptedRequestID</w:t>
+      </w:r>
+    </w:p>
+    <w:p>
+      <w:pPr>
+        <w:pStyle w:val="ListParagraph"/>
+      </w:pPr>
+    </w:p>
+    <w:p>
+      <w:pPr>
+        <w:pStyle w:val="ListParagraph"/>
+        <w:numPr>
+          <w:ilvl w:val="0"/>
+          <w:numId w:val="86"/>
+        </w:numPr>
+      </w:pPr>
+      <w:r>
+        <w:rPr>
+          <w:b/>
+          <w:bCs/>
+        </w:rPr>
+        <w:t xml:space="preserve">Context </w:t>
+      </w:r>
+      <w:r>
+        <w:t xml:space="preserve">ToolsRequest </w:t>
+      </w:r>
+      <w:r>
+        <w:rPr>
+          <w:b/>
+          <w:bCs/>
+        </w:rPr>
+        <w:t>inv:</w:t>
+      </w:r>
+    </w:p>
+    <w:p>
+      <w:pPr>
+        <w:pStyle w:val="ListParagraph"/>
+      </w:pPr>
+      <w:r>
+        <w:t>self.renterUID &lt;&gt; self.tool.ownerUID</w:t>
+      </w:r>
+    </w:p>
+    <w:p>
+      <w:pPr>
+        <w:pStyle w:val="ListParagraph"/>
+      </w:pPr>
+    </w:p>
+    <w:p>
+      <w:pPr>
+        <w:pStyle w:val="ListParagraph"/>
+        <w:numPr>
+          <w:ilvl w:val="0"/>
+          <w:numId w:val="86"/>
+        </w:numPr>
+      </w:pPr>
+      <w:r>
+        <w:rPr>
+          <w:b/>
+          <w:bCs/>
+        </w:rPr>
+        <w:t xml:space="preserve">Context </w:t>
+      </w:r>
+      <w:r>
+        <w:t xml:space="preserve">ToolsRequest </w:t>
+      </w:r>
+      <w:r>
+        <w:rPr>
+          <w:b/>
+          <w:bCs/>
+        </w:rPr>
+        <w:t>inv:</w:t>
+      </w:r>
+    </w:p>
+    <w:p>
+      <w:pPr>
+        <w:pStyle w:val="ListParagraph"/>
+      </w:pPr>
+      <w:r>
+        <w:t>self.numOfDays &gt; 0</w:t>
+      </w:r>
+    </w:p>
+    <w:p/>
+    <w:p>
+      <w:pPr>
+        <w:pStyle w:val="Heading4"/>
+      </w:pPr>
+      <w:r>
+        <w:t xml:space="preserve">3.4.1.3 Constraints on </w:t>
+      </w:r>
+      <w:r>
+        <w:rPr>
+          <w:u w:val="single"/>
+        </w:rPr>
+        <w:t>Rent</w:t>
+      </w:r>
+      <w:r>
+        <w:t xml:space="preserve"> objects:</w:t>
+      </w:r>
+    </w:p>
+    <w:p>
+      <w:pPr>
+        <w:pStyle w:val="ListParagraph"/>
+        <w:numPr>
+          <w:ilvl w:val="0"/>
+          <w:numId w:val="86"/>
+        </w:numPr>
+      </w:pPr>
+      <w:r>
+        <w:rPr>
+          <w:b/>
+          <w:bCs/>
+        </w:rPr>
+        <w:t>Context</w:t>
+      </w:r>
+      <w:r>
+        <w:t xml:space="preserve"> Rent </w:t>
+      </w:r>
+      <w:r>
+        <w:rPr>
+          <w:b/>
+          <w:bCs/>
+        </w:rPr>
+        <w:t>inv</w:t>
+      </w:r>
+      <w:r>
+        <w:t>:</w:t>
+      </w:r>
+    </w:p>
+    <w:p>
+      <w:pPr>
+        <w:pStyle w:val="ListParagraph"/>
+        <w:numPr>
+          <w:ilvl w:val="0"/>
+          <w:numId w:val="86"/>
+        </w:numPr>
+      </w:pPr>
+      <w:r>
+        <w:t>self.toolID == self.request.toolID</w:t>
+      </w:r>
+    </w:p>
+    <w:p>
+      <w:pPr>
+        <w:pStyle w:val="ListParagraph"/>
+      </w:pPr>
+    </w:p>
+    <w:p>
+      <w:pPr>
+        <w:pStyle w:val="ListParagraph"/>
+        <w:numPr>
+          <w:ilvl w:val="0"/>
+          <w:numId w:val="86"/>
+        </w:numPr>
+      </w:pPr>
+      <w:r>
+        <w:rPr>
+          <w:b/>
+          <w:bCs/>
+        </w:rPr>
+        <w:t>Context</w:t>
+      </w:r>
+      <w:r>
+        <w:t xml:space="preserve"> Rent </w:t>
+      </w:r>
+      <w:r>
+        <w:rPr>
+          <w:b/>
+          <w:bCs/>
+        </w:rPr>
+        <w:t>inv</w:t>
+      </w:r>
+      <w:r>
+        <w:t>:</w:t>
+      </w:r>
+    </w:p>
+    <w:p>
+      <w:pPr>
+        <w:pStyle w:val="ListParagraph"/>
+        <w:numPr>
+          <w:ilvl w:val="0"/>
+          <w:numId w:val="86"/>
+        </w:numPr>
+      </w:pPr>
+      <w:r>
+        <w:t>self.tool == self.request.tool</w:t>
+      </w:r>
+    </w:p>
+    <w:p>
+      <w:pPr>
+        <w:pStyle w:val="ListParagraph"/>
+      </w:pPr>
+      <w:r>
         <w:t xml:space="preserve"> </w:t>
       </w:r>
-      <w:proofErr w:type="spellStart"/>
-      <w:r>
-        <w:t>self.rating</w:t>
-      </w:r>
-      <w:proofErr w:type="spellEnd"/>
-      <w:r>
-        <w:t xml:space="preserve"> &lt;= 5</w:t>
+    </w:p>
+    <w:p>
+      <w:pPr>
+        <w:pStyle w:val="ListParagraph"/>
+        <w:numPr>
+          <w:ilvl w:val="0"/>
+          <w:numId w:val="86"/>
+        </w:numPr>
+      </w:pPr>
+      <w:r>
+        <w:rPr>
+          <w:b/>
+          <w:bCs/>
+        </w:rPr>
+        <w:t>Context</w:t>
+      </w:r>
+      <w:r>
+        <w:t xml:space="preserve"> Rent </w:t>
+      </w:r>
+      <w:r>
+        <w:rPr>
+          <w:b/>
+          <w:bCs/>
+        </w:rPr>
+        <w:t>inv</w:t>
+      </w:r>
+      <w:r>
+        <w:t>:</w:t>
+      </w:r>
+    </w:p>
+    <w:p>
+      <w:pPr>
+        <w:pStyle w:val="ListParagraph"/>
+        <w:numPr>
+          <w:ilvl w:val="0"/>
+          <w:numId w:val="86"/>
+        </w:numPr>
+      </w:pPr>
+      <w:r>
+        <w:t xml:space="preserve">self.endTime </w:t>
+      </w:r>
+      <w:r>
+        <w:rPr>
+          <w:b/>
+          <w:bCs/>
+        </w:rPr>
+        <w:t xml:space="preserve">after </w:t>
+      </w:r>
+      <w:r>
+        <w:t>self.startTime</w:t>
       </w:r>
     </w:p>
     <w:p/>
@@ -18718,18 +18965,16 @@
         <w:pStyle w:val="Heading4"/>
       </w:pPr>
       <w:r>
-        <w:t xml:space="preserve">3.4.1.2 Constraints on </w:t>
-      </w:r>
-      <w:proofErr w:type="spellStart"/>
+        <w:t xml:space="preserve">3.4.1.4 Constraints on </w:t>
+      </w:r>
       <w:r>
         <w:rPr>
           <w:u w:val="single"/>
         </w:rPr>
-        <w:t>ToolsRequest</w:t>
-      </w:r>
-      <w:proofErr w:type="spellEnd"/>
-      <w:r>
-        <w:t xml:space="preserve"> objects:</w:t>
+        <w:t xml:space="preserve">UserReview </w:t>
+      </w:r>
+      <w:r>
+        <w:t>objects:</w:t>
       </w:r>
     </w:p>
     <w:p>
@@ -18745,61 +18990,67 @@
           <w:b/>
           <w:bCs/>
         </w:rPr>
-        <w:t xml:space="preserve">Context </w:t>
-      </w:r>
-      <w:proofErr w:type="spellStart"/>
-      <w:r>
-        <w:t>ToolsRequest</w:t>
-      </w:r>
-      <w:proofErr w:type="spellEnd"/>
-      <w:r>
-        <w:t xml:space="preserve"> </w:t>
+        <w:t>Context</w:t>
+      </w:r>
+      <w:r>
+        <w:t xml:space="preserve"> UserReview </w:t>
       </w:r>
       <w:r>
         <w:rPr>
           <w:b/>
           <w:bCs/>
         </w:rPr>
-        <w:t>inv:</w:t>
-      </w:r>
-    </w:p>
-    <w:p>
-      <w:pPr>
-        <w:pStyle w:val="ListParagraph"/>
-      </w:pPr>
-      <w:proofErr w:type="spellStart"/>
-      <w:r>
-        <w:t>Self.isAccepted</w:t>
-      </w:r>
-      <w:proofErr w:type="spellEnd"/>
-      <w:r>
-        <w:t xml:space="preserve"> == true </w:t>
-      </w:r>
+        <w:t>inv</w:t>
+      </w:r>
+      <w:r>
+        <w:t>:</w:t>
+      </w:r>
+    </w:p>
+    <w:p>
+      <w:pPr>
+        <w:pStyle w:val="ListParagraph"/>
+        <w:numPr>
+          <w:ilvl w:val="0"/>
+          <w:numId w:val="87"/>
+        </w:numPr>
+      </w:pPr>
+      <w:r>
+        <w:t>self.creatorUID &lt;&gt; self.targetUID</w:t>
+      </w:r>
+    </w:p>
+    <w:p>
+      <w:pPr>
+        <w:pStyle w:val="ListParagraph"/>
+      </w:pPr>
+    </w:p>
+    <w:p>
+      <w:pPr>
+        <w:pStyle w:val="ListParagraph"/>
+        <w:numPr>
+          <w:ilvl w:val="0"/>
+          <w:numId w:val="86"/>
+        </w:numPr>
+      </w:pPr>
       <w:r>
         <w:rPr>
           <w:b/>
           <w:bCs/>
         </w:rPr>
-        <w:t>implies</w:t>
-      </w:r>
-      <w:r>
-        <w:t xml:space="preserve"> self.id == </w:t>
-      </w:r>
-      <w:proofErr w:type="spellStart"/>
-      <w:proofErr w:type="gramStart"/>
-      <w:r>
-        <w:t>self.tool</w:t>
-      </w:r>
-      <w:proofErr w:type="gramEnd"/>
-      <w:r>
-        <w:t>.acceptedRequestID</w:t>
-      </w:r>
-      <w:proofErr w:type="spellEnd"/>
-    </w:p>
-    <w:p>
-      <w:pPr>
-        <w:pStyle w:val="ListParagraph"/>
-      </w:pPr>
+        <w:t>Context</w:t>
+      </w:r>
+      <w:r>
+        <w:t xml:space="preserve"> UserReview </w:t>
+      </w:r>
+      <w:r>
+        <w:rPr>
+          <w:b/>
+          <w:bCs/>
+        </w:rPr>
+        <w:t>inv</w:t>
+      </w:r>
+      <w:r>
+        <w:t>:</w:t>
+      </w:r>
     </w:p>
     <w:p>
       <w:pPr>
@@ -18810,465 +19061,24 @@
         </w:numPr>
       </w:pPr>
       <w:r>
+        <w:t xml:space="preserve">self.value &gt;= 0 </w:t>
+      </w:r>
+      <w:r>
         <w:rPr>
           <w:b/>
           <w:bCs/>
         </w:rPr>
-        <w:t xml:space="preserve">Context </w:t>
-      </w:r>
-      <w:proofErr w:type="spellStart"/>
-      <w:r>
-        <w:t>ToolsRequest</w:t>
-      </w:r>
-      <w:proofErr w:type="spellEnd"/>
-      <w:r>
-        <w:t xml:space="preserve"> </w:t>
+        <w:t>AND</w:t>
       </w:r>
       <w:r>
         <w:rPr>
           <w:b/>
           <w:bCs/>
         </w:rPr>
-        <w:t>inv:</w:t>
-      </w:r>
-    </w:p>
-    <w:p>
-      <w:pPr>
-        <w:pStyle w:val="ListParagraph"/>
-      </w:pPr>
-      <w:proofErr w:type="spellStart"/>
-      <w:proofErr w:type="gramStart"/>
-      <w:r>
-        <w:t>self.renterUID</w:t>
-      </w:r>
-      <w:proofErr w:type="spellEnd"/>
-      <w:proofErr w:type="gramEnd"/>
-      <w:r>
-        <w:t xml:space="preserve"> &lt;&gt; </w:t>
-      </w:r>
-      <w:proofErr w:type="spellStart"/>
-      <w:r>
-        <w:t>self.tool.ownerUID</w:t>
-      </w:r>
-      <w:proofErr w:type="spellEnd"/>
-    </w:p>
-    <w:p>
-      <w:pPr>
-        <w:pStyle w:val="ListParagraph"/>
-      </w:pPr>
-    </w:p>
-    <w:p>
-      <w:pPr>
-        <w:pStyle w:val="ListParagraph"/>
-        <w:numPr>
-          <w:ilvl w:val="0"/>
-          <w:numId w:val="86"/>
-        </w:numPr>
-      </w:pPr>
-      <w:r>
-        <w:rPr>
-          <w:b/>
-          <w:bCs/>
-        </w:rPr>
-        <w:t xml:space="preserve">Context </w:t>
-      </w:r>
-      <w:proofErr w:type="spellStart"/>
-      <w:r>
-        <w:t>ToolsRequest</w:t>
-      </w:r>
-      <w:proofErr w:type="spellEnd"/>
-      <w:r>
-        <w:t xml:space="preserve"> </w:t>
-      </w:r>
-      <w:r>
-        <w:rPr>
-          <w:b/>
-          <w:bCs/>
-        </w:rPr>
-        <w:t>inv:</w:t>
-      </w:r>
-    </w:p>
-    <w:p>
-      <w:pPr>
-        <w:pStyle w:val="ListParagraph"/>
-      </w:pPr>
-      <w:proofErr w:type="spellStart"/>
-      <w:proofErr w:type="gramStart"/>
-      <w:r>
-        <w:t>self.numOfDays</w:t>
-      </w:r>
-      <w:proofErr w:type="spellEnd"/>
-      <w:proofErr w:type="gramEnd"/>
-      <w:r>
-        <w:t xml:space="preserve"> &gt; 0</w:t>
-      </w:r>
-    </w:p>
-    <w:p/>
-    <w:p>
-      <w:pPr>
-        <w:pStyle w:val="Heading4"/>
-      </w:pPr>
-      <w:r>
-        <w:t xml:space="preserve">3.4.1.3 Constraints on </w:t>
-      </w:r>
-      <w:r>
-        <w:rPr>
-          <w:u w:val="single"/>
-        </w:rPr>
-        <w:t>Rent</w:t>
-      </w:r>
-      <w:r>
-        <w:t xml:space="preserve"> objects:</w:t>
-      </w:r>
-    </w:p>
-    <w:p>
-      <w:pPr>
-        <w:pStyle w:val="ListParagraph"/>
-        <w:numPr>
-          <w:ilvl w:val="0"/>
-          <w:numId w:val="86"/>
-        </w:numPr>
-      </w:pPr>
-      <w:r>
-        <w:rPr>
-          <w:b/>
-          <w:bCs/>
-        </w:rPr>
-        <w:t>Context</w:t>
-      </w:r>
-      <w:r>
-        <w:t xml:space="preserve"> Rent </w:t>
-      </w:r>
-      <w:r>
-        <w:rPr>
-          <w:b/>
-          <w:bCs/>
-        </w:rPr>
-        <w:t>inv</w:t>
-      </w:r>
-      <w:r>
-        <w:t>:</w:t>
-      </w:r>
-    </w:p>
-    <w:p>
-      <w:pPr>
-        <w:pStyle w:val="ListParagraph"/>
-        <w:numPr>
-          <w:ilvl w:val="0"/>
-          <w:numId w:val="86"/>
-        </w:numPr>
-      </w:pPr>
-      <w:proofErr w:type="spellStart"/>
-      <w:proofErr w:type="gramStart"/>
-      <w:r>
-        <w:t>self.toolID</w:t>
-      </w:r>
-      <w:proofErr w:type="spellEnd"/>
-      <w:proofErr w:type="gramEnd"/>
-      <w:r>
-        <w:t xml:space="preserve"> == </w:t>
-      </w:r>
-      <w:proofErr w:type="spellStart"/>
-      <w:r>
-        <w:t>self.request.toolID</w:t>
-      </w:r>
-      <w:proofErr w:type="spellEnd"/>
-    </w:p>
-    <w:p>
-      <w:pPr>
-        <w:pStyle w:val="ListParagraph"/>
-      </w:pPr>
-    </w:p>
-    <w:p>
-      <w:pPr>
-        <w:pStyle w:val="ListParagraph"/>
-        <w:numPr>
-          <w:ilvl w:val="0"/>
-          <w:numId w:val="86"/>
-        </w:numPr>
-      </w:pPr>
-      <w:r>
-        <w:rPr>
-          <w:b/>
-          <w:bCs/>
-        </w:rPr>
-        <w:t>Context</w:t>
-      </w:r>
-      <w:r>
-        <w:t xml:space="preserve"> Rent </w:t>
-      </w:r>
-      <w:r>
-        <w:rPr>
-          <w:b/>
-          <w:bCs/>
-        </w:rPr>
-        <w:t>inv</w:t>
-      </w:r>
-      <w:r>
-        <w:t>:</w:t>
-      </w:r>
-    </w:p>
-    <w:p>
-      <w:pPr>
-        <w:pStyle w:val="ListParagraph"/>
-        <w:numPr>
-          <w:ilvl w:val="0"/>
-          <w:numId w:val="86"/>
-        </w:numPr>
-      </w:pPr>
-      <w:proofErr w:type="spellStart"/>
-      <w:proofErr w:type="gramStart"/>
-      <w:r>
-        <w:t>self.tool</w:t>
-      </w:r>
-      <w:proofErr w:type="spellEnd"/>
-      <w:proofErr w:type="gramEnd"/>
-      <w:r>
-        <w:t xml:space="preserve"> == </w:t>
-      </w:r>
-      <w:proofErr w:type="spellStart"/>
-      <w:r>
-        <w:t>self.request.tool</w:t>
-      </w:r>
-      <w:proofErr w:type="spellEnd"/>
-    </w:p>
-    <w:p>
-      <w:pPr>
-        <w:pStyle w:val="ListParagraph"/>
-      </w:pPr>
-      <w:r>
-        <w:t xml:space="preserve"> </w:t>
-      </w:r>
-    </w:p>
-    <w:p>
-      <w:pPr>
-        <w:pStyle w:val="ListParagraph"/>
-        <w:numPr>
-          <w:ilvl w:val="0"/>
-          <w:numId w:val="86"/>
-        </w:numPr>
-      </w:pPr>
-      <w:r>
-        <w:rPr>
-          <w:b/>
-          <w:bCs/>
-        </w:rPr>
-        <w:t>Context</w:t>
-      </w:r>
-      <w:r>
-        <w:t xml:space="preserve"> Rent </w:t>
-      </w:r>
-      <w:r>
-        <w:rPr>
-          <w:b/>
-          <w:bCs/>
-        </w:rPr>
-        <w:t>inv</w:t>
-      </w:r>
-      <w:r>
-        <w:t>:</w:t>
-      </w:r>
-    </w:p>
-    <w:p>
-      <w:pPr>
-        <w:pStyle w:val="ListParagraph"/>
-        <w:numPr>
-          <w:ilvl w:val="0"/>
-          <w:numId w:val="86"/>
-        </w:numPr>
-      </w:pPr>
-      <w:proofErr w:type="spellStart"/>
-      <w:proofErr w:type="gramStart"/>
-      <w:r>
-        <w:t>self.endTime</w:t>
-      </w:r>
-      <w:proofErr w:type="spellEnd"/>
-      <w:proofErr w:type="gramEnd"/>
-      <w:r>
-        <w:t xml:space="preserve"> </w:t>
-      </w:r>
-      <w:r>
-        <w:rPr>
-          <w:b/>
-          <w:bCs/>
-        </w:rPr>
-        <w:t xml:space="preserve">after </w:t>
-      </w:r>
-      <w:proofErr w:type="spellStart"/>
-      <w:r>
-        <w:t>self.startTime</w:t>
-      </w:r>
-      <w:proofErr w:type="spellEnd"/>
-    </w:p>
-    <w:p/>
-    <w:p>
-      <w:pPr>
-        <w:pStyle w:val="Heading4"/>
-      </w:pPr>
-      <w:r>
-        <w:t xml:space="preserve">3.4.1.4 Constraints on </w:t>
-      </w:r>
-      <w:proofErr w:type="spellStart"/>
-      <w:r>
-        <w:rPr>
-          <w:u w:val="single"/>
-        </w:rPr>
-        <w:t>UserReview</w:t>
-      </w:r>
-      <w:proofErr w:type="spellEnd"/>
-      <w:r>
-        <w:rPr>
-          <w:u w:val="single"/>
-        </w:rPr>
-        <w:t xml:space="preserve"> </w:t>
-      </w:r>
-      <w:r>
-        <w:t>objects:</w:t>
-      </w:r>
-    </w:p>
-    <w:p>
-      <w:pPr>
-        <w:pStyle w:val="ListParagraph"/>
-        <w:numPr>
-          <w:ilvl w:val="0"/>
-          <w:numId w:val="86"/>
-        </w:numPr>
-      </w:pPr>
-      <w:r>
-        <w:rPr>
-          <w:b/>
-          <w:bCs/>
-        </w:rPr>
-        <w:t>Context</w:t>
-      </w:r>
-      <w:r>
-        <w:t xml:space="preserve"> </w:t>
-      </w:r>
-      <w:proofErr w:type="spellStart"/>
-      <w:r>
-        <w:t>UserReview</w:t>
-      </w:r>
-      <w:proofErr w:type="spellEnd"/>
-      <w:r>
-        <w:t xml:space="preserve"> </w:t>
-      </w:r>
-      <w:r>
-        <w:rPr>
-          <w:b/>
-          <w:bCs/>
-        </w:rPr>
-        <w:t>inv</w:t>
-      </w:r>
-      <w:r>
-        <w:t>:</w:t>
-      </w:r>
-    </w:p>
-    <w:p>
-      <w:pPr>
-        <w:pStyle w:val="ListParagraph"/>
-        <w:numPr>
-          <w:ilvl w:val="0"/>
-          <w:numId w:val="87"/>
-        </w:numPr>
-      </w:pPr>
-      <w:proofErr w:type="spellStart"/>
-      <w:proofErr w:type="gramStart"/>
-      <w:r>
-        <w:t>self.creatorUID</w:t>
-      </w:r>
-      <w:proofErr w:type="spellEnd"/>
-      <w:proofErr w:type="gramEnd"/>
-      <w:r>
-        <w:t xml:space="preserve"> &lt;&gt; </w:t>
-      </w:r>
-      <w:proofErr w:type="spellStart"/>
-      <w:r>
-        <w:t>self.targetUID</w:t>
-      </w:r>
-      <w:proofErr w:type="spellEnd"/>
-    </w:p>
-    <w:p>
-      <w:pPr>
-        <w:pStyle w:val="ListParagraph"/>
-      </w:pPr>
-    </w:p>
-    <w:p>
-      <w:pPr>
-        <w:pStyle w:val="ListParagraph"/>
-        <w:numPr>
-          <w:ilvl w:val="0"/>
-          <w:numId w:val="86"/>
-        </w:numPr>
-      </w:pPr>
-      <w:r>
-        <w:rPr>
-          <w:b/>
-          <w:bCs/>
-        </w:rPr>
-        <w:t>Context</w:t>
-      </w:r>
-      <w:r>
-        <w:t xml:space="preserve"> </w:t>
-      </w:r>
-      <w:proofErr w:type="spellStart"/>
-      <w:r>
-        <w:t>UserReview</w:t>
-      </w:r>
-      <w:proofErr w:type="spellEnd"/>
-      <w:r>
-        <w:t xml:space="preserve"> </w:t>
-      </w:r>
-      <w:r>
-        <w:rPr>
-          <w:b/>
-          <w:bCs/>
-        </w:rPr>
-        <w:t>inv</w:t>
-      </w:r>
-      <w:r>
-        <w:t>:</w:t>
-      </w:r>
-    </w:p>
-    <w:p>
-      <w:pPr>
-        <w:pStyle w:val="ListParagraph"/>
-        <w:numPr>
-          <w:ilvl w:val="0"/>
-          <w:numId w:val="86"/>
-        </w:numPr>
-      </w:pPr>
-      <w:proofErr w:type="spellStart"/>
-      <w:r>
-        <w:t>self.value</w:t>
-      </w:r>
-      <w:proofErr w:type="spellEnd"/>
-      <w:r>
-        <w:t xml:space="preserve"> &gt;= 0 </w:t>
-      </w:r>
-      <w:r>
-        <w:rPr>
-          <w:b/>
-          <w:bCs/>
-        </w:rPr>
-        <w:t>AND</w:t>
-      </w:r>
-      <w:r>
-        <w:rPr>
-          <w:b/>
-          <w:bCs/>
-        </w:rPr>
         <w:tab/>
       </w:r>
       <w:r>
-        <w:t xml:space="preserve"> </w:t>
-      </w:r>
-      <w:proofErr w:type="spellStart"/>
-      <w:r>
-        <w:t>self.value</w:t>
-      </w:r>
-      <w:proofErr w:type="spellEnd"/>
-      <w:r>
-        <w:t xml:space="preserve"> &lt;= 5</w:t>
+        <w:t xml:space="preserve"> self.value &lt;= 5</w:t>
       </w:r>
     </w:p>
     <w:p/>
@@ -19329,15 +19139,8 @@
       <w:pPr>
         <w:pStyle w:val="ListParagraph"/>
       </w:pPr>
-      <w:proofErr w:type="spellStart"/>
-      <w:proofErr w:type="gramStart"/>
-      <w:r>
-        <w:t>self.requests</w:t>
-      </w:r>
-      <w:proofErr w:type="spellEnd"/>
-      <w:proofErr w:type="gramEnd"/>
-      <w:r>
-        <w:t xml:space="preserve"> </w:t>
+      <w:r>
+        <w:t xml:space="preserve">self.requests </w:t>
       </w:r>
       <w:r>
         <w:rPr>
@@ -19347,13 +19150,8 @@
         <w:t>include</w:t>
       </w:r>
       <w:r>
-        <w:t xml:space="preserve"> </w:t>
-      </w:r>
-      <w:proofErr w:type="spellStart"/>
-      <w:r>
-        <w:t>self.acceptedRequest</w:t>
-      </w:r>
-      <w:proofErr w:type="spellEnd"/>
+        <w:t xml:space="preserve"> self.acceptedRequest</w:t>
+      </w:r>
     </w:p>
     <w:p>
       <w:pPr>
@@ -19390,18 +19188,8 @@
       <w:pPr>
         <w:pStyle w:val="ListParagraph"/>
       </w:pPr>
-      <w:proofErr w:type="spellStart"/>
-      <w:proofErr w:type="gramStart"/>
-      <w:r>
-        <w:t>self.owner</w:t>
-      </w:r>
-      <w:proofErr w:type="gramEnd"/>
-      <w:r>
-        <w:t>.tools</w:t>
-      </w:r>
-      <w:proofErr w:type="spellEnd"/>
-      <w:r>
-        <w:t xml:space="preserve"> </w:t>
+      <w:r>
+        <w:t xml:space="preserve">self.owner.tools </w:t>
       </w:r>
       <w:r>
         <w:rPr>
@@ -19464,15 +19252,7 @@
         <w:pStyle w:val="Heading4"/>
       </w:pPr>
       <w:r>
-        <w:t xml:space="preserve">3.4.2.1 </w:t>
-      </w:r>
-      <w:proofErr w:type="spellStart"/>
-      <w:r>
-        <w:t>User.createPost</w:t>
-      </w:r>
-      <w:proofErr w:type="spellEnd"/>
-      <w:r>
-        <w:t>()</w:t>
+        <w:t>3.4.2.1 User.createPost()</w:t>
       </w:r>
     </w:p>
     <w:p>
@@ -19484,39 +19264,7 @@
         <w:t>Context</w:t>
       </w:r>
       <w:r>
-        <w:t xml:space="preserve"> </w:t>
-      </w:r>
-      <w:proofErr w:type="gramStart"/>
-      <w:r>
-        <w:t>User::</w:t>
-      </w:r>
-      <w:proofErr w:type="gramEnd"/>
-      <w:r>
-        <w:t xml:space="preserve"> </w:t>
-      </w:r>
-      <w:proofErr w:type="spellStart"/>
-      <w:r>
-        <w:t>createPost</w:t>
-      </w:r>
-      <w:proofErr w:type="spellEnd"/>
-      <w:r>
-        <w:t xml:space="preserve">(name: String, description: String, </w:t>
-      </w:r>
-      <w:proofErr w:type="spellStart"/>
-      <w:r>
-        <w:t>rentPrice</w:t>
-      </w:r>
-      <w:proofErr w:type="spellEnd"/>
-      <w:r>
-        <w:t xml:space="preserve">: Double, </w:t>
-      </w:r>
-      <w:proofErr w:type="spellStart"/>
-      <w:r>
-        <w:t>insuranceAmount</w:t>
-      </w:r>
-      <w:proofErr w:type="spellEnd"/>
-      <w:r>
-        <w:t>: Double, media: List&lt;String&gt;, location: String)</w:t>
+        <w:t xml:space="preserve"> User:: createPost(name: String, description: String, rentPrice: Double, insuranceAmount: Double, media: List&lt;String&gt;, location: String)</w:t>
       </w:r>
     </w:p>
     <w:p>
@@ -19542,15 +19290,8 @@
           <w:numId w:val="88"/>
         </w:numPr>
       </w:pPr>
-      <w:proofErr w:type="spellStart"/>
-      <w:proofErr w:type="gramStart"/>
-      <w:r>
-        <w:t>name.length</w:t>
-      </w:r>
-      <w:proofErr w:type="spellEnd"/>
-      <w:proofErr w:type="gramEnd"/>
-      <w:r>
-        <w:t xml:space="preserve"> &gt; 0</w:t>
+      <w:r>
+        <w:t>name.length &gt; 0</w:t>
       </w:r>
     </w:p>
     <w:p>
@@ -19561,13 +19302,8 @@
           <w:numId w:val="88"/>
         </w:numPr>
       </w:pPr>
-      <w:proofErr w:type="spellStart"/>
-      <w:r>
-        <w:t>rentPrice</w:t>
-      </w:r>
-      <w:proofErr w:type="spellEnd"/>
-      <w:r>
-        <w:t xml:space="preserve"> &gt; 0</w:t>
+      <w:r>
+        <w:t>rentPrice &gt; 0</w:t>
       </w:r>
     </w:p>
     <w:p>
@@ -19578,13 +19314,8 @@
           <w:numId w:val="88"/>
         </w:numPr>
       </w:pPr>
-      <w:proofErr w:type="spellStart"/>
-      <w:r>
-        <w:t>insuranceAmount</w:t>
-      </w:r>
-      <w:proofErr w:type="spellEnd"/>
-      <w:r>
-        <w:t xml:space="preserve"> &gt; 0</w:t>
+      <w:r>
+        <w:t>insuranceAmount &gt; 0</w:t>
       </w:r>
     </w:p>
     <w:p>
@@ -19595,15 +19326,8 @@
           <w:numId w:val="88"/>
         </w:numPr>
       </w:pPr>
-      <w:proofErr w:type="spellStart"/>
-      <w:proofErr w:type="gramStart"/>
-      <w:r>
-        <w:t>location.length</w:t>
-      </w:r>
-      <w:proofErr w:type="spellEnd"/>
-      <w:proofErr w:type="gramEnd"/>
-      <w:r>
-        <w:t xml:space="preserve"> &gt; 0</w:t>
+      <w:r>
+        <w:t>location.length &gt; 0</w:t>
       </w:r>
     </w:p>
     <w:p>
@@ -19675,15 +19399,7 @@
         <w:pStyle w:val="Heading4"/>
       </w:pPr>
       <w:r>
-        <w:t xml:space="preserve">3.4.2.2 </w:t>
-      </w:r>
-      <w:proofErr w:type="spellStart"/>
-      <w:r>
-        <w:t>Tool.edit</w:t>
-      </w:r>
-      <w:proofErr w:type="spellEnd"/>
-      <w:r>
-        <w:t>()</w:t>
+        <w:t>3.4.2.2 Tool.edit()</w:t>
       </w:r>
     </w:p>
     <w:p>
@@ -19695,31 +19411,7 @@
         <w:t>Context</w:t>
       </w:r>
       <w:r>
-        <w:t xml:space="preserve"> </w:t>
-      </w:r>
-      <w:proofErr w:type="gramStart"/>
-      <w:r>
-        <w:t>Tool::</w:t>
-      </w:r>
-      <w:proofErr w:type="gramEnd"/>
-      <w:r>
-        <w:t xml:space="preserve">edit(name: String, description: String, </w:t>
-      </w:r>
-      <w:proofErr w:type="spellStart"/>
-      <w:r>
-        <w:t>rentPrice</w:t>
-      </w:r>
-      <w:proofErr w:type="spellEnd"/>
-      <w:r>
-        <w:t xml:space="preserve">: Double, </w:t>
-      </w:r>
-      <w:proofErr w:type="spellStart"/>
-      <w:r>
-        <w:t>insuranceAmount</w:t>
-      </w:r>
-      <w:proofErr w:type="spellEnd"/>
-      <w:r>
-        <w:t>: Double, media: List&lt;String&gt;, location: String)</w:t>
+        <w:t xml:space="preserve"> Tool::edit(name: String, description: String, rentPrice: Double, insuranceAmount: Double, media: List&lt;String&gt;, location: String)</w:t>
       </w:r>
     </w:p>
     <w:p>
@@ -19742,15 +19434,8 @@
           <w:numId w:val="90"/>
         </w:numPr>
       </w:pPr>
-      <w:proofErr w:type="spellStart"/>
-      <w:proofErr w:type="gramStart"/>
-      <w:r>
-        <w:t>name.length</w:t>
-      </w:r>
-      <w:proofErr w:type="spellEnd"/>
-      <w:proofErr w:type="gramEnd"/>
-      <w:r>
-        <w:t xml:space="preserve"> &gt; 0</w:t>
+      <w:r>
+        <w:t>name.length &gt; 0</w:t>
       </w:r>
     </w:p>
     <w:p>
@@ -19761,13 +19446,8 @@
           <w:numId w:val="90"/>
         </w:numPr>
       </w:pPr>
-      <w:proofErr w:type="spellStart"/>
-      <w:r>
-        <w:t>rentPrice</w:t>
-      </w:r>
-      <w:proofErr w:type="spellEnd"/>
-      <w:r>
-        <w:t xml:space="preserve"> &gt; 0</w:t>
+      <w:r>
+        <w:t>rentPrice &gt; 0</w:t>
       </w:r>
     </w:p>
     <w:p>
@@ -19778,13 +19458,8 @@
           <w:numId w:val="90"/>
         </w:numPr>
       </w:pPr>
-      <w:proofErr w:type="spellStart"/>
-      <w:r>
-        <w:t>insuranceAmount</w:t>
-      </w:r>
-      <w:proofErr w:type="spellEnd"/>
-      <w:r>
-        <w:t xml:space="preserve"> &gt; 0</w:t>
+      <w:r>
+        <w:t>insuranceAmount &gt; 0</w:t>
       </w:r>
     </w:p>
     <w:p>
@@ -19795,15 +19470,8 @@
           <w:numId w:val="90"/>
         </w:numPr>
       </w:pPr>
-      <w:proofErr w:type="spellStart"/>
-      <w:proofErr w:type="gramStart"/>
-      <w:r>
-        <w:t>location.length</w:t>
-      </w:r>
-      <w:proofErr w:type="spellEnd"/>
-      <w:proofErr w:type="gramEnd"/>
-      <w:r>
-        <w:t xml:space="preserve"> &gt; 0</w:t>
+      <w:r>
+        <w:t>location.length &gt; 0</w:t>
       </w:r>
     </w:p>
     <w:p>
@@ -19860,15 +19528,7 @@
         <w:pStyle w:val="Heading4"/>
       </w:pPr>
       <w:r>
-        <w:t xml:space="preserve">3.4.2.3 </w:t>
-      </w:r>
-      <w:proofErr w:type="spellStart"/>
-      <w:r>
-        <w:t>Tool.acceptRequest</w:t>
-      </w:r>
-      <w:proofErr w:type="spellEnd"/>
-      <w:r>
-        <w:t>()</w:t>
+        <w:t>3.4.2.3 Tool.acceptRequest()</w:t>
       </w:r>
     </w:p>
     <w:p>
@@ -19880,28 +19540,7 @@
         <w:t>Context</w:t>
       </w:r>
       <w:r>
-        <w:t xml:space="preserve"> </w:t>
-      </w:r>
-      <w:proofErr w:type="gramStart"/>
-      <w:r>
-        <w:t>Tool::</w:t>
-      </w:r>
-      <w:proofErr w:type="spellStart"/>
-      <w:proofErr w:type="gramEnd"/>
-      <w:r>
-        <w:t>acceptRequest</w:t>
-      </w:r>
-      <w:proofErr w:type="spellEnd"/>
-      <w:r>
-        <w:t>(</w:t>
-      </w:r>
-      <w:proofErr w:type="spellStart"/>
-      <w:r>
-        <w:t>toolRequestID</w:t>
-      </w:r>
-      <w:proofErr w:type="spellEnd"/>
-      <w:r>
-        <w:t>)</w:t>
+        <w:t xml:space="preserve"> Tool::acceptRequest(toolRequestID)</w:t>
       </w:r>
     </w:p>
     <w:p>
@@ -19924,27 +19563,14 @@
           <w:numId w:val="91"/>
         </w:numPr>
       </w:pPr>
-      <w:proofErr w:type="spellStart"/>
-      <w:r>
-        <w:t>Tool.requests</w:t>
-      </w:r>
-      <w:proofErr w:type="spellEnd"/>
-      <w:r>
-        <w:t xml:space="preserve"> </w:t>
+      <w:r>
+        <w:t xml:space="preserve">Tool.requests </w:t>
       </w:r>
       <w:r>
         <w:t>must</w:t>
       </w:r>
       <w:r>
-        <w:t xml:space="preserve"> include </w:t>
-      </w:r>
-      <w:proofErr w:type="spellStart"/>
-      <w:r>
-        <w:t>toolRequestID</w:t>
-      </w:r>
-      <w:proofErr w:type="spellEnd"/>
-      <w:r>
-        <w:t>.</w:t>
+        <w:t xml:space="preserve"> include toolRequestID.</w:t>
       </w:r>
     </w:p>
     <w:p>
@@ -19955,13 +19581,8 @@
           <w:numId w:val="91"/>
         </w:numPr>
       </w:pPr>
-      <w:proofErr w:type="spellStart"/>
-      <w:r>
-        <w:t>Tool.isAvailable</w:t>
-      </w:r>
-      <w:proofErr w:type="spellEnd"/>
-      <w:r>
-        <w:t xml:space="preserve"> == true</w:t>
+      <w:r>
+        <w:t>Tool.isAvailable == true</w:t>
       </w:r>
     </w:p>
     <w:p>
@@ -19984,13 +19605,8 @@
           <w:numId w:val="91"/>
         </w:numPr>
       </w:pPr>
-      <w:proofErr w:type="spellStart"/>
-      <w:r>
-        <w:t>Tool.isAvailable</w:t>
-      </w:r>
-      <w:proofErr w:type="spellEnd"/>
-      <w:r>
-        <w:t xml:space="preserve"> will become false</w:t>
+      <w:r>
+        <w:t>Tool.isAvailable will become false</w:t>
       </w:r>
     </w:p>
     <w:p>
@@ -20001,14 +19617,12 @@
           <w:numId w:val="91"/>
         </w:numPr>
       </w:pPr>
-      <w:proofErr w:type="spellStart"/>
       <w:r>
         <w:t>Tool.</w:t>
       </w:r>
       <w:r>
         <w:t>acceptedRequestID</w:t>
       </w:r>
-      <w:proofErr w:type="spellEnd"/>
       <w:r>
         <w:t xml:space="preserve"> will become toolRequest.id</w:t>
       </w:r>
@@ -20080,15 +19694,7 @@
         <w:pStyle w:val="Heading4"/>
       </w:pPr>
       <w:r>
-        <w:t xml:space="preserve">3.4.2.4 </w:t>
-      </w:r>
-      <w:proofErr w:type="spellStart"/>
-      <w:r>
-        <w:t>Tool.startRent</w:t>
-      </w:r>
-      <w:proofErr w:type="spellEnd"/>
-      <w:r>
-        <w:t>()</w:t>
+        <w:t>3.4.2.4 Tool.startRent()</w:t>
       </w:r>
     </w:p>
     <w:p>
@@ -20100,23 +19706,7 @@
         <w:t>Context</w:t>
       </w:r>
       <w:r>
-        <w:t xml:space="preserve"> </w:t>
-      </w:r>
-      <w:proofErr w:type="gramStart"/>
-      <w:r>
-        <w:t>Tool :</w:t>
-      </w:r>
-      <w:proofErr w:type="gramEnd"/>
-      <w:r>
-        <w:t xml:space="preserve">: </w:t>
-      </w:r>
-      <w:proofErr w:type="spellStart"/>
-      <w:r>
-        <w:t>startRent</w:t>
-      </w:r>
-      <w:proofErr w:type="spellEnd"/>
-      <w:r>
-        <w:t>()</w:t>
+        <w:t xml:space="preserve"> Tool :: startRent()</w:t>
       </w:r>
     </w:p>
     <w:p>
@@ -20146,15 +19736,7 @@
         <w:t>must</w:t>
       </w:r>
       <w:r>
-        <w:t xml:space="preserve"> have an accepted tool-request (i.e., </w:t>
-      </w:r>
-      <w:proofErr w:type="spellStart"/>
-      <w:r>
-        <w:t>Tool.isAvailable</w:t>
-      </w:r>
-      <w:proofErr w:type="spellEnd"/>
-      <w:r>
-        <w:t xml:space="preserve"> == false)</w:t>
+        <w:t xml:space="preserve"> have an accepted tool-request (i.e., Tool.isAvailable == false)</w:t>
       </w:r>
     </w:p>
     <w:p>
@@ -20189,15 +19771,8 @@
           <w:numId w:val="91"/>
         </w:numPr>
       </w:pPr>
-      <w:proofErr w:type="spellStart"/>
-      <w:proofErr w:type="gramStart"/>
-      <w:r>
-        <w:t>rent.toolID</w:t>
-      </w:r>
-      <w:proofErr w:type="spellEnd"/>
-      <w:proofErr w:type="gramEnd"/>
-      <w:r>
-        <w:t xml:space="preserve"> will become tool.ID</w:t>
+      <w:r>
+        <w:t>rent.toolID will become tool.ID</w:t>
       </w:r>
     </w:p>
     <w:p>
@@ -20208,21 +19783,9 @@
           <w:numId w:val="91"/>
         </w:numPr>
       </w:pPr>
-      <w:proofErr w:type="spellStart"/>
-      <w:proofErr w:type="gramStart"/>
-      <w:r>
-        <w:t>rent.requestID</w:t>
-      </w:r>
-      <w:proofErr w:type="spellEnd"/>
-      <w:proofErr w:type="gramEnd"/>
-      <w:r>
-        <w:t xml:space="preserve"> will become </w:t>
-      </w:r>
-      <w:proofErr w:type="spellStart"/>
-      <w:r>
-        <w:t>tool.acceptedRequestID</w:t>
-      </w:r>
-      <w:proofErr w:type="spellEnd"/>
+      <w:r>
+        <w:t>rent.requestID will become tool.acceptedRequestID</w:t>
+      </w:r>
     </w:p>
     <w:p>
       <w:pPr>
@@ -20232,23 +19795,8 @@
           <w:numId w:val="91"/>
         </w:numPr>
       </w:pPr>
-      <w:proofErr w:type="spellStart"/>
-      <w:proofErr w:type="gramStart"/>
-      <w:r>
-        <w:t>rent.startTime</w:t>
-      </w:r>
-      <w:proofErr w:type="spellEnd"/>
-      <w:proofErr w:type="gramEnd"/>
-      <w:r>
-        <w:t xml:space="preserve"> will become </w:t>
-      </w:r>
-      <w:proofErr w:type="spellStart"/>
-      <w:r>
-        <w:t>DateTime.now</w:t>
-      </w:r>
-      <w:proofErr w:type="spellEnd"/>
-      <w:r>
-        <w:t>()</w:t>
+      <w:r>
+        <w:t>rent.startTime will become DateTime.now()</w:t>
       </w:r>
     </w:p>
     <w:p>
@@ -20271,15 +19819,8 @@
           <w:numId w:val="91"/>
         </w:numPr>
       </w:pPr>
-      <w:proofErr w:type="spellStart"/>
-      <w:proofErr w:type="gramStart"/>
-      <w:r>
-        <w:t>tool.currentRent</w:t>
-      </w:r>
-      <w:proofErr w:type="spellEnd"/>
-      <w:proofErr w:type="gramEnd"/>
-      <w:r>
-        <w:t xml:space="preserve"> will become </w:t>
+      <w:r>
+        <w:t xml:space="preserve">tool.currentRent will become </w:t>
       </w:r>
       <w:r>
         <w:rPr>
@@ -20297,15 +19838,8 @@
           <w:numId w:val="91"/>
         </w:numPr>
       </w:pPr>
-      <w:proofErr w:type="spellStart"/>
-      <w:proofErr w:type="gramStart"/>
-      <w:r>
-        <w:t>tool.acceptedToolRequest.isRented</w:t>
-      </w:r>
-      <w:proofErr w:type="spellEnd"/>
-      <w:proofErr w:type="gramEnd"/>
-      <w:r>
-        <w:t xml:space="preserve"> will become true</w:t>
+      <w:r>
+        <w:t>tool.acceptedToolRequest.isRented will become true</w:t>
       </w:r>
     </w:p>
     <w:p>
@@ -20349,15 +19883,7 @@
         <w:pStyle w:val="Heading4"/>
       </w:pPr>
       <w:r>
-        <w:t xml:space="preserve">3.4.2.5 </w:t>
-      </w:r>
-      <w:proofErr w:type="spellStart"/>
-      <w:r>
-        <w:t>Tool.addRequest</w:t>
-      </w:r>
-      <w:proofErr w:type="spellEnd"/>
-      <w:r>
-        <w:t>()</w:t>
+        <w:t>3.4.2.5 Tool.addRequest()</w:t>
       </w:r>
     </w:p>
     <w:p>
@@ -20369,63 +19895,7 @@
         <w:t>Context</w:t>
       </w:r>
       <w:r>
-        <w:t xml:space="preserve"> </w:t>
-      </w:r>
-      <w:proofErr w:type="gramStart"/>
-      <w:r>
-        <w:t>Tool::</w:t>
-      </w:r>
-      <w:proofErr w:type="gramEnd"/>
-      <w:r>
-        <w:t xml:space="preserve"> </w:t>
-      </w:r>
-      <w:proofErr w:type="spellStart"/>
-      <w:r>
-        <w:t>addRequest</w:t>
-      </w:r>
-      <w:proofErr w:type="spellEnd"/>
-      <w:r>
-        <w:t>(</w:t>
-      </w:r>
-      <w:proofErr w:type="spellStart"/>
-      <w:r>
-        <w:t>renterUID</w:t>
-      </w:r>
-      <w:proofErr w:type="spellEnd"/>
-      <w:r>
-        <w:t xml:space="preserve">: String, </w:t>
-      </w:r>
-      <w:proofErr w:type="spellStart"/>
-      <w:r>
-        <w:t>toolID</w:t>
-      </w:r>
-      <w:proofErr w:type="spellEnd"/>
-      <w:r>
-        <w:t xml:space="preserve">: String, </w:t>
-      </w:r>
-      <w:proofErr w:type="spellStart"/>
-      <w:r>
-        <w:t>numOfDays</w:t>
-      </w:r>
-      <w:proofErr w:type="spellEnd"/>
-      <w:r>
-        <w:t xml:space="preserve">: Integer, </w:t>
-      </w:r>
-      <w:proofErr w:type="spellStart"/>
-      <w:r>
-        <w:t>rentPrice</w:t>
-      </w:r>
-      <w:proofErr w:type="spellEnd"/>
-      <w:r>
-        <w:t xml:space="preserve">: Double, </w:t>
-      </w:r>
-      <w:proofErr w:type="spellStart"/>
-      <w:r>
-        <w:t>insuranceAmount</w:t>
-      </w:r>
-      <w:proofErr w:type="spellEnd"/>
-      <w:r>
-        <w:t>: Double)</w:t>
+        <w:t xml:space="preserve"> Tool:: addRequest(renterUID: String, toolID: String, numOfDays: Integer, rentPrice: Double, insuranceAmount: Double)</w:t>
       </w:r>
     </w:p>
     <w:p>
@@ -20460,13 +19930,8 @@
           <w:numId w:val="91"/>
         </w:numPr>
       </w:pPr>
-      <w:proofErr w:type="spellStart"/>
-      <w:r>
-        <w:t>renterUID</w:t>
-      </w:r>
-      <w:proofErr w:type="spellEnd"/>
-      <w:r>
-        <w:t xml:space="preserve"> is a valid user ID</w:t>
+      <w:r>
+        <w:t>renterUID is a valid user ID</w:t>
       </w:r>
     </w:p>
     <w:p>
@@ -20477,13 +19942,8 @@
           <w:numId w:val="91"/>
         </w:numPr>
       </w:pPr>
-      <w:proofErr w:type="spellStart"/>
-      <w:r>
-        <w:t>toolID</w:t>
-      </w:r>
-      <w:proofErr w:type="spellEnd"/>
-      <w:r>
-        <w:t xml:space="preserve"> is a valid tool ID</w:t>
+      <w:r>
+        <w:t>toolID is a valid tool ID</w:t>
       </w:r>
     </w:p>
     <w:p>
@@ -20494,31 +19954,8 @@
           <w:numId w:val="91"/>
         </w:numPr>
       </w:pPr>
-      <w:proofErr w:type="spellStart"/>
-      <w:r>
-        <w:t>toolID</w:t>
-      </w:r>
-      <w:proofErr w:type="spellEnd"/>
-      <w:r>
-        <w:t xml:space="preserve"> doesn’t reference a tool where </w:t>
-      </w:r>
-      <w:proofErr w:type="spellStart"/>
-      <w:proofErr w:type="gramStart"/>
-      <w:r>
-        <w:t>tool.ownerID</w:t>
-      </w:r>
-      <w:proofErr w:type="spellEnd"/>
-      <w:proofErr w:type="gramEnd"/>
-      <w:r>
-        <w:t xml:space="preserve"> == </w:t>
-      </w:r>
-      <w:proofErr w:type="spellStart"/>
-      <w:r>
-        <w:t>renterID</w:t>
-      </w:r>
-      <w:proofErr w:type="spellEnd"/>
-      <w:r>
-        <w:t xml:space="preserve"> (i.e., a user can’t request his/her own tool)</w:t>
+      <w:r>
+        <w:t>toolID doesn’t reference a tool where tool.ownerID == renterID (i.e., a user can’t request his/her own tool)</w:t>
       </w:r>
     </w:p>
     <w:p>
@@ -20529,13 +19966,8 @@
           <w:numId w:val="91"/>
         </w:numPr>
       </w:pPr>
-      <w:proofErr w:type="spellStart"/>
-      <w:r>
-        <w:t>numOfDays</w:t>
-      </w:r>
-      <w:proofErr w:type="spellEnd"/>
-      <w:r>
-        <w:t xml:space="preserve"> &gt; 0</w:t>
+      <w:r>
+        <w:t>numOfDays &gt; 0</w:t>
       </w:r>
     </w:p>
     <w:p>
@@ -20546,13 +19978,8 @@
           <w:numId w:val="91"/>
         </w:numPr>
       </w:pPr>
-      <w:proofErr w:type="spellStart"/>
-      <w:r>
-        <w:t>rentPrice</w:t>
-      </w:r>
-      <w:proofErr w:type="spellEnd"/>
-      <w:r>
-        <w:t xml:space="preserve"> &gt; 0</w:t>
+      <w:r>
+        <w:t>rentPrice &gt; 0</w:t>
       </w:r>
     </w:p>
     <w:p>
@@ -20563,13 +19990,8 @@
           <w:numId w:val="91"/>
         </w:numPr>
       </w:pPr>
-      <w:proofErr w:type="spellStart"/>
-      <w:r>
-        <w:t>insuranceAmount</w:t>
-      </w:r>
-      <w:proofErr w:type="spellEnd"/>
-      <w:r>
-        <w:t xml:space="preserve"> &gt; 0</w:t>
+      <w:r>
+        <w:t>insuranceAmount &gt; 0</w:t>
       </w:r>
     </w:p>
     <w:p>
@@ -20674,15 +20096,7 @@
         <w:pStyle w:val="Heading4"/>
       </w:pPr>
       <w:r>
-        <w:t xml:space="preserve">3.4.2.6 </w:t>
-      </w:r>
-      <w:proofErr w:type="spellStart"/>
-      <w:r>
-        <w:t>ToolRequest.edit</w:t>
-      </w:r>
-      <w:proofErr w:type="spellEnd"/>
-      <w:r>
-        <w:t>()</w:t>
+        <w:t>3.4.2.6 ToolRequest.edit()</w:t>
       </w:r>
     </w:p>
     <w:p>
@@ -20694,44 +20108,7 @@
         <w:t>Context</w:t>
       </w:r>
       <w:r>
-        <w:t xml:space="preserve"> </w:t>
-      </w:r>
-      <w:proofErr w:type="spellStart"/>
-      <w:proofErr w:type="gramStart"/>
-      <w:r>
-        <w:t>ToolRequest</w:t>
-      </w:r>
-      <w:proofErr w:type="spellEnd"/>
-      <w:r>
-        <w:t>::</w:t>
-      </w:r>
-      <w:proofErr w:type="gramEnd"/>
-      <w:r>
-        <w:t xml:space="preserve"> edit(</w:t>
-      </w:r>
-      <w:proofErr w:type="spellStart"/>
-      <w:r>
-        <w:t>numOfDays</w:t>
-      </w:r>
-      <w:proofErr w:type="spellEnd"/>
-      <w:r>
-        <w:t xml:space="preserve">: Integer, </w:t>
-      </w:r>
-      <w:proofErr w:type="spellStart"/>
-      <w:r>
-        <w:t>rentPrice</w:t>
-      </w:r>
-      <w:proofErr w:type="spellEnd"/>
-      <w:r>
-        <w:t xml:space="preserve">: Double, </w:t>
-      </w:r>
-      <w:proofErr w:type="spellStart"/>
-      <w:r>
-        <w:t>insuranceAmount</w:t>
-      </w:r>
-      <w:proofErr w:type="spellEnd"/>
-      <w:r>
-        <w:t>: Double)</w:t>
+        <w:t xml:space="preserve"> ToolRequest:: edit(numOfDays: Integer, rentPrice: Double, insuranceAmount: Double)</w:t>
       </w:r>
     </w:p>
     <w:p>
@@ -20747,13 +20124,8 @@
           <w:numId w:val="91"/>
         </w:numPr>
       </w:pPr>
-      <w:proofErr w:type="spellStart"/>
-      <w:r>
-        <w:t>numOfDays</w:t>
-      </w:r>
-      <w:proofErr w:type="spellEnd"/>
-      <w:r>
-        <w:t xml:space="preserve"> &gt; 0</w:t>
+      <w:r>
+        <w:t>numOfDays &gt; 0</w:t>
       </w:r>
     </w:p>
     <w:p>
@@ -20764,13 +20136,8 @@
           <w:numId w:val="91"/>
         </w:numPr>
       </w:pPr>
-      <w:proofErr w:type="spellStart"/>
-      <w:r>
-        <w:t>rentPrice</w:t>
-      </w:r>
-      <w:proofErr w:type="spellEnd"/>
-      <w:r>
-        <w:t xml:space="preserve"> &gt; 0</w:t>
+      <w:r>
+        <w:t>rentPrice &gt; 0</w:t>
       </w:r>
     </w:p>
     <w:p>
@@ -20781,13 +20148,8 @@
           <w:numId w:val="91"/>
         </w:numPr>
       </w:pPr>
-      <w:proofErr w:type="spellStart"/>
-      <w:r>
-        <w:t>insuranceAmount</w:t>
-      </w:r>
-      <w:proofErr w:type="spellEnd"/>
-      <w:r>
-        <w:t xml:space="preserve"> &gt; 0</w:t>
+      <w:r>
+        <w:t>insuranceAmount &gt; 0</w:t>
       </w:r>
     </w:p>
     <w:p>
@@ -20844,15 +20206,7 @@
         <w:pStyle w:val="Heading4"/>
       </w:pPr>
       <w:r>
-        <w:t xml:space="preserve">3.4.2.7 </w:t>
-      </w:r>
-      <w:proofErr w:type="spellStart"/>
-      <w:r>
-        <w:t>Tool.endRent</w:t>
-      </w:r>
-      <w:proofErr w:type="spellEnd"/>
-      <w:r>
-        <w:t>()</w:t>
+        <w:t>3.4.2.7 Tool.endRent()</w:t>
       </w:r>
     </w:p>
     <w:p>
@@ -20864,23 +20218,7 @@
         <w:t>Context</w:t>
       </w:r>
       <w:r>
-        <w:t xml:space="preserve"> </w:t>
-      </w:r>
-      <w:proofErr w:type="gramStart"/>
-      <w:r>
-        <w:t>Tool::</w:t>
-      </w:r>
-      <w:proofErr w:type="gramEnd"/>
-      <w:r>
-        <w:t xml:space="preserve"> </w:t>
-      </w:r>
-      <w:proofErr w:type="spellStart"/>
-      <w:r>
-        <w:t>endRent</w:t>
-      </w:r>
-      <w:proofErr w:type="spellEnd"/>
-      <w:r>
-        <w:t>()</w:t>
+        <w:t xml:space="preserve"> Tool:: endRent()</w:t>
       </w:r>
     </w:p>
     <w:p>
@@ -20903,13 +20241,8 @@
           <w:numId w:val="91"/>
         </w:numPr>
       </w:pPr>
-      <w:proofErr w:type="spellStart"/>
-      <w:r>
-        <w:t>currentRent</w:t>
-      </w:r>
-      <w:proofErr w:type="spellEnd"/>
-      <w:r>
-        <w:t xml:space="preserve"> &lt;&gt; null (i.e., there </w:t>
+      <w:r>
+        <w:t xml:space="preserve">currentRent &lt;&gt; null (i.e., there </w:t>
       </w:r>
       <w:r>
         <w:t>must</w:t>
@@ -20938,15 +20271,8 @@
           <w:numId w:val="91"/>
         </w:numPr>
       </w:pPr>
-      <w:proofErr w:type="spellStart"/>
-      <w:proofErr w:type="gramStart"/>
-      <w:r>
-        <w:t>tool.currentRent</w:t>
-      </w:r>
-      <w:proofErr w:type="spellEnd"/>
-      <w:proofErr w:type="gramEnd"/>
-      <w:r>
-        <w:t xml:space="preserve"> will </w:t>
+      <w:r>
+        <w:t xml:space="preserve">tool.currentRent will </w:t>
       </w:r>
       <w:r>
         <w:t>be deleted and become null.</w:t>
@@ -20960,15 +20286,8 @@
           <w:numId w:val="91"/>
         </w:numPr>
       </w:pPr>
-      <w:proofErr w:type="spellStart"/>
-      <w:proofErr w:type="gramStart"/>
-      <w:r>
-        <w:t>tool.isAvailable</w:t>
-      </w:r>
-      <w:proofErr w:type="spellEnd"/>
-      <w:proofErr w:type="gramEnd"/>
-      <w:r>
-        <w:t xml:space="preserve"> will become true</w:t>
+      <w:r>
+        <w:t>tool.isAvailable will become true</w:t>
       </w:r>
     </w:p>
     <w:p>
@@ -20979,15 +20298,8 @@
           <w:numId w:val="91"/>
         </w:numPr>
       </w:pPr>
-      <w:proofErr w:type="spellStart"/>
-      <w:proofErr w:type="gramStart"/>
-      <w:r>
-        <w:t>tool.acceptedToolRequest</w:t>
-      </w:r>
-      <w:proofErr w:type="spellEnd"/>
-      <w:proofErr w:type="gramEnd"/>
-      <w:r>
-        <w:t xml:space="preserve"> will </w:t>
+      <w:r>
+        <w:t xml:space="preserve">tool.acceptedToolRequest will </w:t>
       </w:r>
       <w:r>
         <w:t>be deleted.</w:t>
@@ -21001,15 +20313,8 @@
           <w:numId w:val="91"/>
         </w:numPr>
       </w:pPr>
-      <w:proofErr w:type="spellStart"/>
-      <w:proofErr w:type="gramStart"/>
-      <w:r>
-        <w:t>tool.acceptedRequestID</w:t>
-      </w:r>
-      <w:proofErr w:type="spellEnd"/>
-      <w:proofErr w:type="gramEnd"/>
-      <w:r>
-        <w:t xml:space="preserve"> will become null</w:t>
+      <w:r>
+        <w:t>tool.acceptedRequestID will become null</w:t>
       </w:r>
     </w:p>
     <w:p>
@@ -21030,15 +20335,7 @@
         <w:pStyle w:val="Heading4"/>
       </w:pPr>
       <w:r>
-        <w:t xml:space="preserve">3.4.2.8 </w:t>
-      </w:r>
-      <w:proofErr w:type="spellStart"/>
-      <w:r>
-        <w:t>User.addReview</w:t>
-      </w:r>
-      <w:proofErr w:type="spellEnd"/>
-      <w:r>
-        <w:t>()</w:t>
+        <w:t>3.4.2.8 User.addReview()</w:t>
       </w:r>
     </w:p>
     <w:p>
@@ -21050,23 +20347,7 @@
         <w:t>Context</w:t>
       </w:r>
       <w:r>
-        <w:t xml:space="preserve"> </w:t>
-      </w:r>
-      <w:proofErr w:type="gramStart"/>
-      <w:r>
-        <w:t>User::</w:t>
-      </w:r>
-      <w:proofErr w:type="gramEnd"/>
-      <w:r>
-        <w:t xml:space="preserve"> </w:t>
-      </w:r>
-      <w:proofErr w:type="spellStart"/>
-      <w:r>
-        <w:t>addReview</w:t>
-      </w:r>
-      <w:proofErr w:type="spellEnd"/>
-      <w:r>
-        <w:t>(value: Double, description: String)</w:t>
+        <w:t xml:space="preserve"> User:: addReview(value: Double, description: String)</w:t>
       </w:r>
     </w:p>
     <w:p>
@@ -21089,15 +20370,8 @@
           <w:numId w:val="91"/>
         </w:numPr>
       </w:pPr>
-      <w:proofErr w:type="spellStart"/>
-      <w:proofErr w:type="gramStart"/>
-      <w:r>
-        <w:t>user.hadAPreviousRentWith</w:t>
-      </w:r>
-      <w:proofErr w:type="spellEnd"/>
-      <w:proofErr w:type="gramEnd"/>
-      <w:r>
-        <w:t>() == true</w:t>
+      <w:r>
+        <w:t>user.hadAPreviousRentWith() == true</w:t>
       </w:r>
     </w:p>
     <w:p>
@@ -21191,20 +20465,7 @@
       </w:pPr>
       <w:r>
         <w:lastRenderedPageBreak/>
-        <w:t xml:space="preserve">3.4.2.9 </w:t>
-      </w:r>
-      <w:proofErr w:type="spellStart"/>
-      <w:proofErr w:type="gramStart"/>
-      <w:r>
-        <w:t>User.ban</w:t>
-      </w:r>
-      <w:proofErr w:type="spellEnd"/>
-      <w:r>
-        <w:t>(</w:t>
-      </w:r>
-      <w:proofErr w:type="gramEnd"/>
-      <w:r>
-        <w:t>)</w:t>
+        <w:t>3.4.2.9 User.ban()</w:t>
       </w:r>
     </w:p>
     <w:p>
@@ -21216,15 +20477,7 @@
         <w:t>Context</w:t>
       </w:r>
       <w:r>
-        <w:t xml:space="preserve"> </w:t>
-      </w:r>
-      <w:proofErr w:type="gramStart"/>
-      <w:r>
-        <w:t>User::</w:t>
-      </w:r>
-      <w:proofErr w:type="gramEnd"/>
-      <w:r>
-        <w:t xml:space="preserve"> ban()</w:t>
+        <w:t xml:space="preserve"> User:: ban()</w:t>
       </w:r>
     </w:p>
     <w:p>
@@ -21247,15 +20500,8 @@
           <w:numId w:val="91"/>
         </w:numPr>
       </w:pPr>
-      <w:proofErr w:type="spellStart"/>
-      <w:proofErr w:type="gramStart"/>
-      <w:r>
-        <w:t>initiator.isAdmin</w:t>
-      </w:r>
-      <w:proofErr w:type="spellEnd"/>
-      <w:proofErr w:type="gramEnd"/>
-      <w:r>
-        <w:t xml:space="preserve"> == true (i.e., the initiator must be an administrator)</w:t>
+      <w:r>
+        <w:t>initiator.isAdmin == true (i.e., the initiator must be an administrator)</w:t>
       </w:r>
     </w:p>
     <w:p>
@@ -21278,15 +20524,8 @@
           <w:numId w:val="91"/>
         </w:numPr>
       </w:pPr>
-      <w:proofErr w:type="spellStart"/>
-      <w:proofErr w:type="gramStart"/>
-      <w:r>
-        <w:t>user.IDNumber</w:t>
-      </w:r>
-      <w:proofErr w:type="spellEnd"/>
-      <w:proofErr w:type="gramEnd"/>
-      <w:r>
-        <w:t xml:space="preserve"> will be added to the banned list</w:t>
+      <w:r>
+        <w:t>user.IDNumber will be added to the banned list</w:t>
       </w:r>
     </w:p>
     <w:p>
@@ -21297,15 +20536,8 @@
           <w:numId w:val="91"/>
         </w:numPr>
       </w:pPr>
-      <w:proofErr w:type="spellStart"/>
-      <w:proofErr w:type="gramStart"/>
-      <w:r>
-        <w:t>user.emailAddress</w:t>
-      </w:r>
-      <w:proofErr w:type="spellEnd"/>
-      <w:proofErr w:type="gramEnd"/>
-      <w:r>
-        <w:t xml:space="preserve"> will be added to the banned list</w:t>
+      <w:r>
+        <w:t>user.emailAddress will be added to the banned list</w:t>
       </w:r>
     </w:p>
     <w:p>
@@ -22483,7 +21715,6 @@
                 <w:szCs w:val="22"/>
               </w:rPr>
             </w:pPr>
-            <w:proofErr w:type="spellStart"/>
             <w:r>
               <w:rPr>
                 <w:color w:val="000000"/>
@@ -22492,7 +21723,6 @@
               </w:rPr>
               <w:t>UserReview</w:t>
             </w:r>
-            <w:proofErr w:type="spellEnd"/>
           </w:p>
         </w:tc>
         <w:tc>
@@ -22818,7 +22048,6 @@
               </w:rPr>
               <w:t xml:space="preserve">A </w:t>
             </w:r>
-            <w:proofErr w:type="spellStart"/>
             <w:r>
               <w:rPr>
                 <w:i/>
@@ -22830,7 +22059,6 @@
               </w:rPr>
               <w:t>DocumentReference</w:t>
             </w:r>
-            <w:proofErr w:type="spellEnd"/>
             <w:r>
               <w:rPr>
                 <w:color w:val="000000"/>
@@ -22981,7 +22209,6 @@
                 <w:szCs w:val="22"/>
               </w:rPr>
             </w:pPr>
-            <w:proofErr w:type="spellStart"/>
             <w:r>
               <w:rPr>
                 <w:color w:val="000000"/>
@@ -22990,7 +22217,6 @@
               </w:rPr>
               <w:t>uid</w:t>
             </w:r>
-            <w:proofErr w:type="spellEnd"/>
           </w:p>
         </w:tc>
         <w:tc>
@@ -23233,7 +22459,6 @@
                 <w:szCs w:val="22"/>
               </w:rPr>
             </w:pPr>
-            <w:proofErr w:type="spellStart"/>
             <w:r>
               <w:rPr>
                 <w:color w:val="000000"/>
@@ -23242,7 +22467,6 @@
               </w:rPr>
               <w:t>emailAddress</w:t>
             </w:r>
-            <w:proofErr w:type="spellEnd"/>
           </w:p>
         </w:tc>
         <w:tc>
@@ -23356,7 +22580,6 @@
                 <w:szCs w:val="22"/>
               </w:rPr>
             </w:pPr>
-            <w:proofErr w:type="spellStart"/>
             <w:r>
               <w:rPr>
                 <w:color w:val="000000"/>
@@ -23365,7 +22588,6 @@
               </w:rPr>
               <w:t>IDNumber</w:t>
             </w:r>
-            <w:proofErr w:type="spellEnd"/>
           </w:p>
         </w:tc>
         <w:tc>
@@ -23479,7 +22701,6 @@
                 <w:szCs w:val="22"/>
               </w:rPr>
             </w:pPr>
-            <w:proofErr w:type="spellStart"/>
             <w:r>
               <w:rPr>
                 <w:color w:val="000000"/>
@@ -23488,7 +22709,6 @@
               </w:rPr>
               <w:t>creditCard</w:t>
             </w:r>
-            <w:proofErr w:type="spellEnd"/>
           </w:p>
         </w:tc>
         <w:tc>
@@ -23702,7 +22922,6 @@
               </w:rPr>
               <w:t xml:space="preserve">out of 5, it's the average of all </w:t>
             </w:r>
-            <w:proofErr w:type="spellStart"/>
             <w:r>
               <w:rPr>
                 <w:i/>
@@ -23713,7 +22932,6 @@
               </w:rPr>
               <w:t>User.reviews</w:t>
             </w:r>
-            <w:proofErr w:type="spellEnd"/>
           </w:p>
         </w:tc>
       </w:tr>
@@ -23825,7 +23043,6 @@
               </w:rPr>
               <w:t xml:space="preserve">A collection of </w:t>
             </w:r>
-            <w:proofErr w:type="spellStart"/>
             <w:r>
               <w:rPr>
                 <w:i/>
@@ -23834,18 +23051,7 @@
                 <w:sz w:val="22"/>
                 <w:szCs w:val="22"/>
               </w:rPr>
-              <w:t>UserReview</w:t>
-            </w:r>
-            <w:proofErr w:type="spellEnd"/>
-            <w:r>
-              <w:rPr>
-                <w:i/>
-                <w:iCs/>
-                <w:color w:val="000000"/>
-                <w:sz w:val="22"/>
-                <w:szCs w:val="22"/>
-              </w:rPr>
-              <w:t xml:space="preserve"> </w:t>
+              <w:t xml:space="preserve">UserReview </w:t>
             </w:r>
             <w:r>
               <w:rPr>
@@ -24315,7 +23521,6 @@
                 <w:szCs w:val="22"/>
               </w:rPr>
             </w:pPr>
-            <w:proofErr w:type="spellStart"/>
             <w:r>
               <w:rPr>
                 <w:color w:val="000000"/>
@@ -24324,7 +23529,6 @@
               </w:rPr>
               <w:t>ownerUID</w:t>
             </w:r>
-            <w:proofErr w:type="spellEnd"/>
           </w:p>
         </w:tc>
         <w:tc>
@@ -24435,7 +23639,6 @@
               </w:rPr>
               <w:t xml:space="preserve"> (i.e., the </w:t>
             </w:r>
-            <w:proofErr w:type="spellStart"/>
             <w:r>
               <w:rPr>
                 <w:i/>
@@ -24446,7 +23649,6 @@
               </w:rPr>
               <w:t>Owner.uid</w:t>
             </w:r>
-            <w:proofErr w:type="spellEnd"/>
             <w:r>
               <w:rPr>
                 <w:color w:val="000000"/>
@@ -24734,7 +23936,6 @@
                 <w:szCs w:val="22"/>
               </w:rPr>
             </w:pPr>
-            <w:proofErr w:type="spellStart"/>
             <w:r>
               <w:rPr>
                 <w:color w:val="000000"/>
@@ -24743,7 +23944,6 @@
               </w:rPr>
               <w:t>rentPrice</w:t>
             </w:r>
-            <w:proofErr w:type="spellEnd"/>
           </w:p>
         </w:tc>
         <w:tc>
@@ -24865,7 +24065,6 @@
                 <w:szCs w:val="22"/>
               </w:rPr>
             </w:pPr>
-            <w:proofErr w:type="spellStart"/>
             <w:r>
               <w:rPr>
                 <w:color w:val="000000"/>
@@ -24874,7 +24073,6 @@
               </w:rPr>
               <w:t>insuranceAmount</w:t>
             </w:r>
-            <w:proofErr w:type="spellEnd"/>
           </w:p>
         </w:tc>
         <w:tc>
@@ -25274,7 +24472,6 @@
                 <w:szCs w:val="22"/>
               </w:rPr>
             </w:pPr>
-            <w:proofErr w:type="spellStart"/>
             <w:r>
               <w:rPr>
                 <w:color w:val="000000"/>
@@ -25283,7 +24480,6 @@
               </w:rPr>
               <w:t>isAvailable</w:t>
             </w:r>
-            <w:proofErr w:type="spellEnd"/>
           </w:p>
         </w:tc>
         <w:tc>
@@ -25423,7 +24619,6 @@
                 <w:szCs w:val="22"/>
               </w:rPr>
             </w:pPr>
-            <w:proofErr w:type="spellStart"/>
             <w:r>
               <w:rPr>
                 <w:color w:val="000000"/>
@@ -25432,7 +24627,6 @@
               </w:rPr>
               <w:t>acceptedRequestID</w:t>
             </w:r>
-            <w:proofErr w:type="spellEnd"/>
           </w:p>
         </w:tc>
         <w:tc>
@@ -25563,7 +24757,6 @@
                 <w:szCs w:val="22"/>
               </w:rPr>
             </w:pPr>
-            <w:proofErr w:type="spellStart"/>
             <w:r>
               <w:rPr>
                 <w:color w:val="000000"/>
@@ -25572,7 +24765,6 @@
               </w:rPr>
               <w:t>currentRent</w:t>
             </w:r>
-            <w:proofErr w:type="spellEnd"/>
           </w:p>
         </w:tc>
         <w:tc>
@@ -25810,7 +25002,6 @@
               </w:rPr>
               <w:t xml:space="preserve">A collection of </w:t>
             </w:r>
-            <w:proofErr w:type="spellStart"/>
             <w:r>
               <w:rPr>
                 <w:i/>
@@ -25827,16 +25018,7 @@
                 <w:sz w:val="22"/>
                 <w:szCs w:val="22"/>
               </w:rPr>
-              <w:t>s</w:t>
-            </w:r>
-            <w:proofErr w:type="spellEnd"/>
-            <w:r>
-              <w:rPr>
-                <w:color w:val="000000"/>
-                <w:sz w:val="22"/>
-                <w:szCs w:val="22"/>
-              </w:rPr>
-              <w:t xml:space="preserve"> that are sent to a </w:t>
+              <w:t xml:space="preserve">s that are sent to a </w:t>
             </w:r>
             <w:r>
               <w:rPr>
@@ -26006,7 +25188,6 @@
                 <w:szCs w:val="22"/>
               </w:rPr>
             </w:pPr>
-            <w:proofErr w:type="spellStart"/>
             <w:r>
               <w:rPr>
                 <w:color w:val="000000"/>
@@ -26015,7 +25196,6 @@
               </w:rPr>
               <w:t>renterUID</w:t>
             </w:r>
-            <w:proofErr w:type="spellEnd"/>
           </w:p>
         </w:tc>
         <w:tc>
@@ -26126,7 +25306,6 @@
               </w:rPr>
               <w:t xml:space="preserve"> (i.e., the </w:t>
             </w:r>
-            <w:proofErr w:type="spellStart"/>
             <w:r>
               <w:rPr>
                 <w:i/>
@@ -26137,7 +25316,6 @@
               </w:rPr>
               <w:t>Renter.uid</w:t>
             </w:r>
-            <w:proofErr w:type="spellEnd"/>
             <w:r>
               <w:rPr>
                 <w:color w:val="000000"/>
@@ -26175,7 +25353,6 @@
                 <w:szCs w:val="22"/>
               </w:rPr>
             </w:pPr>
-            <w:proofErr w:type="spellStart"/>
             <w:r>
               <w:rPr>
                 <w:color w:val="000000"/>
@@ -26184,7 +25361,6 @@
               </w:rPr>
               <w:t>toolID</w:t>
             </w:r>
-            <w:proofErr w:type="spellEnd"/>
           </w:p>
         </w:tc>
         <w:tc>
@@ -26324,7 +25500,6 @@
                 <w:szCs w:val="22"/>
               </w:rPr>
             </w:pPr>
-            <w:proofErr w:type="spellStart"/>
             <w:r>
               <w:rPr>
                 <w:color w:val="000000"/>
@@ -26333,7 +25508,6 @@
               </w:rPr>
               <w:t>numOfDays</w:t>
             </w:r>
-            <w:proofErr w:type="spellEnd"/>
           </w:p>
         </w:tc>
         <w:tc>
@@ -26455,7 +25629,6 @@
                 <w:szCs w:val="22"/>
               </w:rPr>
             </w:pPr>
-            <w:proofErr w:type="spellStart"/>
             <w:r>
               <w:rPr>
                 <w:color w:val="000000"/>
@@ -26464,7 +25637,6 @@
               </w:rPr>
               <w:t>rentPrice</w:t>
             </w:r>
-            <w:proofErr w:type="spellEnd"/>
           </w:p>
         </w:tc>
         <w:tc>
@@ -26586,7 +25758,6 @@
                 <w:szCs w:val="22"/>
               </w:rPr>
             </w:pPr>
-            <w:proofErr w:type="spellStart"/>
             <w:r>
               <w:rPr>
                 <w:color w:val="000000"/>
@@ -26595,7 +25766,6 @@
               </w:rPr>
               <w:t>insuranceAmount</w:t>
             </w:r>
-            <w:proofErr w:type="spellEnd"/>
           </w:p>
         </w:tc>
         <w:tc>
@@ -26753,7 +25923,6 @@
                 <w:szCs w:val="22"/>
               </w:rPr>
             </w:pPr>
-            <w:proofErr w:type="spellStart"/>
             <w:r>
               <w:rPr>
                 <w:color w:val="000000"/>
@@ -26762,7 +25931,6 @@
               </w:rPr>
               <w:t>isAccepted</w:t>
             </w:r>
-            <w:proofErr w:type="spellEnd"/>
           </w:p>
         </w:tc>
         <w:tc>
@@ -26837,7 +26005,6 @@
               </w:rPr>
               <w:t xml:space="preserve">An indicator if a </w:t>
             </w:r>
-            <w:proofErr w:type="spellStart"/>
             <w:r>
               <w:rPr>
                 <w:i/>
@@ -26846,18 +26013,7 @@
                 <w:sz w:val="22"/>
                 <w:szCs w:val="22"/>
               </w:rPr>
-              <w:t>ToolRequset</w:t>
-            </w:r>
-            <w:proofErr w:type="spellEnd"/>
-            <w:r>
-              <w:rPr>
-                <w:i/>
-                <w:iCs/>
-                <w:color w:val="000000"/>
-                <w:sz w:val="22"/>
-                <w:szCs w:val="22"/>
-              </w:rPr>
-              <w:t xml:space="preserve"> </w:t>
+              <w:t xml:space="preserve">ToolRequset </w:t>
             </w:r>
             <w:r>
               <w:rPr>
@@ -26895,7 +26051,6 @@
                 <w:szCs w:val="22"/>
               </w:rPr>
             </w:pPr>
-            <w:proofErr w:type="spellStart"/>
             <w:r>
               <w:rPr>
                 <w:color w:val="000000"/>
@@ -26904,7 +26059,6 @@
               </w:rPr>
               <w:t>isRented</w:t>
             </w:r>
-            <w:proofErr w:type="spellEnd"/>
           </w:p>
         </w:tc>
         <w:tc>
@@ -26977,7 +26131,6 @@
               </w:rPr>
               <w:t xml:space="preserve">An indicator if a </w:t>
             </w:r>
-            <w:proofErr w:type="spellStart"/>
             <w:r>
               <w:rPr>
                 <w:i/>
@@ -26986,18 +26139,7 @@
                 <w:sz w:val="22"/>
                 <w:szCs w:val="22"/>
               </w:rPr>
-              <w:t>ToolRequset</w:t>
-            </w:r>
-            <w:proofErr w:type="spellEnd"/>
-            <w:r>
-              <w:rPr>
-                <w:i/>
-                <w:iCs/>
-                <w:color w:val="000000"/>
-                <w:sz w:val="22"/>
-                <w:szCs w:val="22"/>
-              </w:rPr>
-              <w:t xml:space="preserve"> </w:t>
+              <w:t xml:space="preserve">ToolRequset </w:t>
             </w:r>
             <w:r>
               <w:rPr>
@@ -27072,7 +26214,6 @@
                 <w:szCs w:val="22"/>
               </w:rPr>
             </w:pPr>
-            <w:proofErr w:type="spellStart"/>
             <w:r>
               <w:rPr>
                 <w:color w:val="000000"/>
@@ -27081,7 +26222,6 @@
               </w:rPr>
               <w:t>toolID</w:t>
             </w:r>
-            <w:proofErr w:type="spellEnd"/>
           </w:p>
         </w:tc>
         <w:tc>
@@ -27221,7 +26361,6 @@
                 <w:szCs w:val="22"/>
               </w:rPr>
             </w:pPr>
-            <w:proofErr w:type="spellStart"/>
             <w:r>
               <w:rPr>
                 <w:color w:val="000000"/>
@@ -27231,7 +26370,6 @@
               <w:lastRenderedPageBreak/>
               <w:t>requestID</w:t>
             </w:r>
-            <w:proofErr w:type="spellEnd"/>
           </w:p>
         </w:tc>
         <w:tc>
@@ -27373,7 +26511,6 @@
                 <w:szCs w:val="22"/>
               </w:rPr>
             </w:pPr>
-            <w:proofErr w:type="spellStart"/>
             <w:r>
               <w:rPr>
                 <w:color w:val="000000"/>
@@ -27382,7 +26519,6 @@
               </w:rPr>
               <w:t>startTime</w:t>
             </w:r>
-            <w:proofErr w:type="spellEnd"/>
           </w:p>
         </w:tc>
         <w:tc>
@@ -27521,7 +26657,6 @@
                 <w:szCs w:val="22"/>
               </w:rPr>
             </w:pPr>
-            <w:proofErr w:type="spellStart"/>
             <w:r>
               <w:rPr>
                 <w:color w:val="000000"/>
@@ -27530,7 +26665,6 @@
               </w:rPr>
               <w:t>endTime</w:t>
             </w:r>
-            <w:proofErr w:type="spellEnd"/>
           </w:p>
         </w:tc>
         <w:tc>
@@ -27668,7 +26802,6 @@
                 <w:szCs w:val="22"/>
               </w:rPr>
             </w:pPr>
-            <w:proofErr w:type="spellStart"/>
             <w:r>
               <w:rPr>
                 <w:color w:val="000000"/>
@@ -27677,7 +26810,6 @@
               </w:rPr>
               <w:t>creatorUID</w:t>
             </w:r>
-            <w:proofErr w:type="spellEnd"/>
           </w:p>
         </w:tc>
         <w:tc>
@@ -27710,7 +26842,6 @@
               </w:rPr>
               <w:t xml:space="preserve">Attribute of </w:t>
             </w:r>
-            <w:proofErr w:type="spellStart"/>
             <w:r>
               <w:rPr>
                 <w:i/>
@@ -27721,7 +26852,6 @@
               </w:rPr>
               <w:t>UserReviews</w:t>
             </w:r>
-            <w:proofErr w:type="spellEnd"/>
           </w:p>
         </w:tc>
         <w:tc>
@@ -27772,7 +26902,6 @@
               </w:rPr>
               <w:t xml:space="preserve">that is creating a </w:t>
             </w:r>
-            <w:proofErr w:type="spellStart"/>
             <w:r>
               <w:rPr>
                 <w:i/>
@@ -27783,7 +26912,6 @@
               </w:rPr>
               <w:t>UserReview</w:t>
             </w:r>
-            <w:proofErr w:type="spellEnd"/>
             <w:r>
               <w:rPr>
                 <w:color w:val="000000"/>
@@ -27821,7 +26949,6 @@
                 <w:szCs w:val="22"/>
               </w:rPr>
             </w:pPr>
-            <w:proofErr w:type="spellStart"/>
             <w:r>
               <w:rPr>
                 <w:color w:val="000000"/>
@@ -27830,7 +26957,6 @@
               </w:rPr>
               <w:t>targetUID</w:t>
             </w:r>
-            <w:proofErr w:type="spellEnd"/>
           </w:p>
         </w:tc>
         <w:tc>
@@ -27863,7 +26989,6 @@
               </w:rPr>
               <w:t xml:space="preserve">Attribute of </w:t>
             </w:r>
-            <w:proofErr w:type="spellStart"/>
             <w:r>
               <w:rPr>
                 <w:i/>
@@ -27874,7 +26999,6 @@
               </w:rPr>
               <w:t>UserReviews</w:t>
             </w:r>
-            <w:proofErr w:type="spellEnd"/>
           </w:p>
         </w:tc>
         <w:tc>
@@ -27925,7 +27049,6 @@
               </w:rPr>
               <w:t xml:space="preserve">that a </w:t>
             </w:r>
-            <w:proofErr w:type="spellStart"/>
             <w:r>
               <w:rPr>
                 <w:i/>
@@ -27934,18 +27057,7 @@
                 <w:sz w:val="22"/>
                 <w:szCs w:val="22"/>
               </w:rPr>
-              <w:t>UserReview</w:t>
-            </w:r>
-            <w:proofErr w:type="spellEnd"/>
-            <w:r>
-              <w:rPr>
-                <w:i/>
-                <w:iCs/>
-                <w:color w:val="000000"/>
-                <w:sz w:val="22"/>
-                <w:szCs w:val="22"/>
-              </w:rPr>
-              <w:t xml:space="preserve"> </w:t>
+              <w:t xml:space="preserve">UserReview </w:t>
             </w:r>
             <w:r>
               <w:rPr>
@@ -28024,7 +27136,6 @@
               </w:rPr>
               <w:t xml:space="preserve">Attribute of </w:t>
             </w:r>
-            <w:proofErr w:type="spellStart"/>
             <w:r>
               <w:rPr>
                 <w:i/>
@@ -28035,7 +27146,6 @@
               </w:rPr>
               <w:t>UserReviews</w:t>
             </w:r>
-            <w:proofErr w:type="spellEnd"/>
           </w:p>
         </w:tc>
         <w:tc>
@@ -28086,7 +27196,6 @@
               </w:rPr>
               <w:t xml:space="preserve">out of 5, it's the average of all </w:t>
             </w:r>
-            <w:proofErr w:type="spellStart"/>
             <w:r>
               <w:rPr>
                 <w:i/>
@@ -28097,7 +27206,6 @@
               </w:rPr>
               <w:t>User.reviews</w:t>
             </w:r>
-            <w:proofErr w:type="spellEnd"/>
             <w:r>
               <w:rPr>
                 <w:color w:val="000000"/>
@@ -28175,7 +27283,6 @@
               </w:rPr>
               <w:t xml:space="preserve">Attribute of </w:t>
             </w:r>
-            <w:proofErr w:type="spellStart"/>
             <w:r>
               <w:rPr>
                 <w:i/>
@@ -28186,7 +27293,6 @@
               </w:rPr>
               <w:t>UserReviews</w:t>
             </w:r>
-            <w:proofErr w:type="spellEnd"/>
           </w:p>
         </w:tc>
         <w:tc>
@@ -28219,7 +27325,6 @@
               </w:rPr>
               <w:t xml:space="preserve">A description of a </w:t>
             </w:r>
-            <w:proofErr w:type="spellStart"/>
             <w:r>
               <w:rPr>
                 <w:i/>
@@ -28230,7 +27335,6 @@
               </w:rPr>
               <w:t>UserReview</w:t>
             </w:r>
-            <w:proofErr w:type="spellEnd"/>
             <w:r>
               <w:rPr>
                 <w:color w:val="000000"/>
@@ -28786,15 +27890,7 @@
         <w:t>to</w:t>
       </w:r>
       <w:r>
-        <w:t xml:space="preserve"> the card). ‘checklist’ is automatically updated and is used to check all of these things without querying multiple documents. The user’s document also has other subcollections like ‘reviews’, ‘notifications’, ‘</w:t>
-      </w:r>
-      <w:proofErr w:type="gramStart"/>
-      <w:r>
-        <w:t>devices’</w:t>
-      </w:r>
-      <w:proofErr w:type="gramEnd"/>
-      <w:r>
-        <w:t xml:space="preserve"> and others which will all be explained later.</w:t>
+        <w:t xml:space="preserve"> the card). ‘checklist’ is automatically updated and is used to check all of these things without querying multiple documents. The user’s document also has other subcollections like ‘reviews’, ‘notifications’, ‘devices’ and others which will all be explained later.</w:t>
       </w:r>
     </w:p>
     <w:p>
@@ -28931,11 +28027,9 @@
       <w:r>
         <w:t>‘</w:t>
       </w:r>
-      <w:proofErr w:type="spellStart"/>
       <w:r>
         <w:t>disagreementsCases</w:t>
       </w:r>
-      <w:proofErr w:type="spellEnd"/>
       <w:r>
         <w:t>’</w:t>
       </w:r>
@@ -28959,15 +28053,7 @@
         <w:spacing w:line="259" w:lineRule="auto"/>
       </w:pPr>
       <w:r>
-        <w:t>‘</w:t>
-      </w:r>
-      <w:proofErr w:type="spellStart"/>
-      <w:r>
-        <w:t>idsList</w:t>
-      </w:r>
-      <w:proofErr w:type="spellEnd"/>
-      <w:r>
-        <w:t>’ stores</w:t>
+        <w:t>‘idsList’ stores</w:t>
       </w:r>
       <w:r>
         <w:t xml:space="preserve"> all the users’ ID numbers to prevent users from making multiple accounts with the same id number, where the system checks if the ID number entered by the user already exist in this collection or not, and if it doesn’t, it gets added. </w:t>
@@ -28983,15 +28069,7 @@
         <w:spacing w:line="259" w:lineRule="auto"/>
       </w:pPr>
       <w:r>
-        <w:t>‘</w:t>
-      </w:r>
-      <w:proofErr w:type="spellStart"/>
-      <w:r>
-        <w:t>bannedList</w:t>
-      </w:r>
-      <w:proofErr w:type="spellEnd"/>
-      <w:r>
-        <w:t>’ contains</w:t>
+        <w:t>‘bannedList’ contains</w:t>
       </w:r>
       <w:r>
         <w:t xml:space="preserve"> all the banned ID numbers. Once a user is banned, if he/she has an ID number the number will be added to this collection with the reason of the ban and the admin who banned him/her.</w:t>
@@ -29011,23 +28089,7 @@
       </w:pPr>
       <w:r>
         <w:lastRenderedPageBreak/>
-        <w:t>‘</w:t>
-      </w:r>
-      <w:proofErr w:type="spellStart"/>
-      <w:r>
-        <w:t>bannedUsers</w:t>
-      </w:r>
-      <w:proofErr w:type="spellEnd"/>
-      <w:r>
-        <w:t>’ is similar to ‘</w:t>
-      </w:r>
-      <w:proofErr w:type="spellStart"/>
-      <w:r>
-        <w:t>bannedList</w:t>
-      </w:r>
-      <w:proofErr w:type="spellEnd"/>
-      <w:r>
-        <w:t>’, but it stores</w:t>
+        <w:t>‘bannedUsers’ is similar to ‘bannedList’, but it stores</w:t>
       </w:r>
       <w:r>
         <w:t xml:space="preserve"> the banned user’s UID as the document id instead. This collection is useful for banned users who didn’t set their ID numbers. </w:t>
@@ -29056,20 +28118,7 @@
         <w:spacing w:line="259" w:lineRule="auto"/>
       </w:pPr>
       <w:r>
-        <w:t>‘</w:t>
-      </w:r>
-      <w:proofErr w:type="spellStart"/>
-      <w:proofErr w:type="gramStart"/>
-      <w:r>
-        <w:t>payment</w:t>
-      </w:r>
-      <w:proofErr w:type="gramEnd"/>
-      <w:r>
-        <w:t>_references</w:t>
-      </w:r>
-      <w:proofErr w:type="spellEnd"/>
-      <w:r>
-        <w:t>’ store</w:t>
+        <w:t>‘payment_references’ store</w:t>
       </w:r>
       <w:r>
         <w:t xml:space="preserve"> reference documents to describe the purpose of a payment. The IDs of the documents in this collection is used as reference code to the payment requests sent to Checkout API.</w:t>
@@ -29635,14 +28684,12 @@
       <w:r>
         <w:t>For the rest of this report, cloud functions names will be prefixed with “CF:”. So, a cloud function with the name “hello” will be written as “</w:t>
       </w:r>
-      <w:proofErr w:type="spellStart"/>
       <w:r>
         <w:rPr>
           <w:rStyle w:val="CodeChar"/>
         </w:rPr>
         <w:t>CF:hello</w:t>
       </w:r>
-      <w:proofErr w:type="spellEnd"/>
       <w:r>
         <w:t>”.</w:t>
       </w:r>
@@ -29783,15 +28830,7 @@
         <w:t>IdCreated</w:t>
       </w:r>
       <w:r>
-        <w:t xml:space="preserve"> runs when the user adds his/her id number. It adds the ID number to the ‘</w:t>
-      </w:r>
-      <w:proofErr w:type="spellStart"/>
-      <w:r>
-        <w:t>idsList</w:t>
-      </w:r>
-      <w:proofErr w:type="spellEnd"/>
-      <w:r>
-        <w:t>’ collection and updates the user’s checklist document.</w:t>
+        <w:t xml:space="preserve"> runs when the user adds his/her id number. It adds the ID number to the ‘idsList’ collection and updates the user’s checklist document.</w:t>
       </w:r>
     </w:p>
     <w:p>
@@ -29843,11 +28882,9 @@
       <w:r>
         <w:t xml:space="preserve"> runs when the ‘private/</w:t>
       </w:r>
-      <w:proofErr w:type="spellStart"/>
       <w:r>
         <w:t>payments_processing</w:t>
       </w:r>
-      <w:proofErr w:type="spellEnd"/>
       <w:r>
         <w:t>’ document of the delivery meeting gets updated. It handles the payment flow and verification for starting the rent.</w:t>
       </w:r>
@@ -30153,23 +29190,10 @@
         <w:t>banUser</w:t>
       </w:r>
       <w:r>
-        <w:t xml:space="preserve"> is an HTTPS function callable only by an admin and it’s used to ban a user. It disables the user’s account in Firebase Authentication and adds the user’s ID number and UID in the ‘</w:t>
-      </w:r>
-      <w:proofErr w:type="spellStart"/>
-      <w:r>
-        <w:t>bannedList</w:t>
-      </w:r>
-      <w:proofErr w:type="spellEnd"/>
-      <w:r>
-        <w:t>’ and ‘</w:t>
-      </w:r>
-      <w:proofErr w:type="spellStart"/>
-      <w:r>
-        <w:t>bannedUsers</w:t>
-      </w:r>
-      <w:proofErr w:type="spellEnd"/>
-      <w:r>
-        <w:t xml:space="preserve">’ </w:t>
+        <w:t xml:space="preserve"> is an HTTPS function callable only by an admin and it’s used to ban a user. It disables the user’s account in Firebase Authentication and adds the user’s ID number and UID in the ‘bannedList’ and ‘</w:t>
+      </w:r>
+      <w:r>
+        <w:t xml:space="preserve">bannedUsers’ </w:t>
       </w:r>
       <w:r>
         <w:t xml:space="preserve">collections respectively. </w:t>
@@ -31763,15 +30787,7 @@
         <w:t>messages</w:t>
       </w:r>
       <w:r>
-        <w:t xml:space="preserve"> subcollection and it populates and sort the message documents as they are added to the subcollection. This is possible by Firestore listeners that allow the app to listen for changes in a collection or a document. So, the app would create a listener and build the messages using a Flutter widget called </w:t>
-      </w:r>
-      <w:proofErr w:type="spellStart"/>
-      <w:r>
-        <w:t>StreamBuilder</w:t>
-      </w:r>
-      <w:proofErr w:type="spellEnd"/>
-      <w:r>
-        <w:t>. This widget listens to a stream and rebuild whenever any message gets send through the stream.</w:t>
+        <w:t xml:space="preserve"> subcollection and it populates and sort the message documents as they are added to the subcollection. This is possible by Firestore listeners that allow the app to listen for changes in a collection or a document. So, the app would create a listener and build the messages using a Flutter widget called StreamBuilder. This widget listens to a stream and rebuild whenever any message gets send through the stream.</w:t>
       </w:r>
     </w:p>
     <w:p/>
@@ -32052,15 +31068,7 @@
     </w:p>
     <w:p>
       <w:r>
-        <w:t>However, when the system is running locally (on Firebase local emulators) the Algolia index that will be used is “</w:t>
-      </w:r>
-      <w:proofErr w:type="spellStart"/>
-      <w:r>
-        <w:t>tools_test</w:t>
-      </w:r>
-      <w:proofErr w:type="spellEnd"/>
-      <w:r>
-        <w:t>”. This is necessary to separate the production environment and the testing and development environment.</w:t>
+        <w:t>However, when the system is running locally (on Firebase local emulators) the Algolia index that will be used is “tools_test”. This is necessary to separate the production environment and the testing and development environment.</w:t>
       </w:r>
     </w:p>
     <w:p/>
@@ -32357,13 +31365,8 @@
       <w:r>
         <w:t xml:space="preserve"> creates a disagreement case in the ‘</w:t>
       </w:r>
-      <w:proofErr w:type="spellStart"/>
-      <w:r>
-        <w:t>disagreementsCases</w:t>
-      </w:r>
-      <w:proofErr w:type="spellEnd"/>
-      <w:r>
-        <w:t xml:space="preserve">’ </w:t>
+      <w:r>
+        <w:t xml:space="preserve">disagreementsCases’ </w:t>
       </w:r>
       <w:r>
         <w:t xml:space="preserve">collection. </w:t>
@@ -32624,19 +31627,11 @@
       <w:r>
         <w:t>All the tests can be run by the batch script in the main folder, ‘test.sh’ by running the command “</w:t>
       </w:r>
-      <w:proofErr w:type="spellStart"/>
       <w:r>
         <w:rPr>
           <w:rStyle w:val="CodeChar"/>
         </w:rPr>
-        <w:t>sh</w:t>
-      </w:r>
-      <w:proofErr w:type="spellEnd"/>
-      <w:r>
-        <w:rPr>
-          <w:rStyle w:val="CodeChar"/>
-        </w:rPr>
-        <w:t xml:space="preserve"> test.sh</w:t>
+        <w:t>sh test.sh</w:t>
       </w:r>
       <w:r>
         <w:t>”</w:t>
@@ -32674,21 +31669,8 @@
         <w:t xml:space="preserve"> and is setup in the “</w:t>
       </w:r>
       <w:r>
-        <w:t>.</w:t>
-      </w:r>
-      <w:proofErr w:type="spellStart"/>
-      <w:r>
-        <w:t>github</w:t>
-      </w:r>
-      <w:proofErr w:type="spellEnd"/>
-      <w:r>
-        <w:t>\workflows\</w:t>
-      </w:r>
-      <w:proofErr w:type="spellStart"/>
-      <w:r>
-        <w:t>ci.yml</w:t>
-      </w:r>
-      <w:proofErr w:type="spellEnd"/>
+        <w:t>.github\workflows\ci.yml</w:t>
+      </w:r>
       <w:r>
         <w:t>” file.</w:t>
       </w:r>
@@ -32788,21 +31770,12 @@
         <w:t xml:space="preserve">The main project folder contains all the code for the app and cloud functions, the security rules, hosting configuration…etc. Most of the files and folders in at are for the app (Flutter files). But it also contains the Firebase files including cloud functions code, Firestore and Firebase Storage security rules, hosting configuration, and others. Source control is also implemented on the folder using Git and uploaded to GitHub on the repository </w:t>
       </w:r>
       <w:hyperlink r:id="rId35" w:history="1">
-        <w:proofErr w:type="spellStart"/>
         <w:r>
           <w:rPr>
             <w:rStyle w:val="Hyperlink"/>
             <w:rFonts w:eastAsiaTheme="majorEastAsia"/>
           </w:rPr>
-          <w:t>ElforL</w:t>
-        </w:r>
-        <w:proofErr w:type="spellEnd"/>
-        <w:r>
-          <w:rPr>
-            <w:rStyle w:val="Hyperlink"/>
-            <w:rFonts w:eastAsiaTheme="majorEastAsia"/>
-          </w:rPr>
-          <w:t>/rentool</w:t>
+          <w:t>ElforL/rentool</w:t>
         </w:r>
       </w:hyperlink>
       <w:r>
@@ -32829,30 +31802,12 @@
         </w:numPr>
         <w:spacing w:line="259" w:lineRule="auto"/>
       </w:pPr>
-      <w:proofErr w:type="gramStart"/>
       <w:r>
         <w:rPr>
           <w:b/>
           <w:bCs/>
         </w:rPr>
-        <w:t>‘.</w:t>
-      </w:r>
-      <w:proofErr w:type="spellStart"/>
-      <w:r>
-        <w:rPr>
-          <w:b/>
-          <w:bCs/>
-        </w:rPr>
-        <w:t>github</w:t>
-      </w:r>
-      <w:proofErr w:type="spellEnd"/>
-      <w:proofErr w:type="gramEnd"/>
-      <w:r>
-        <w:rPr>
-          <w:b/>
-          <w:bCs/>
-        </w:rPr>
-        <w:t>’ folder</w:t>
+        <w:t>‘.github’ folder</w:t>
       </w:r>
     </w:p>
     <w:p>
@@ -32909,15 +31864,7 @@
         <w:spacing w:line="259" w:lineRule="auto"/>
       </w:pPr>
       <w:r>
-        <w:t xml:space="preserve"> contains the configuration files for the android app like the android manifest, </w:t>
-      </w:r>
-      <w:proofErr w:type="spellStart"/>
-      <w:r>
-        <w:t>gradle</w:t>
-      </w:r>
-      <w:proofErr w:type="spellEnd"/>
-      <w:r>
-        <w:t xml:space="preserve"> configurations, the app icon…etc. </w:t>
+        <w:t xml:space="preserve"> contains the configuration files for the android app like the android manifest, gradle configurations, the app icon…etc. </w:t>
       </w:r>
     </w:p>
     <w:p>
@@ -32964,23 +31911,7 @@
           <w:b/>
           <w:bCs/>
         </w:rPr>
-        <w:t>‘</w:t>
-      </w:r>
-      <w:proofErr w:type="spellStart"/>
-      <w:r>
-        <w:rPr>
-          <w:b/>
-          <w:bCs/>
-        </w:rPr>
-        <w:t>FirebaseStorage</w:t>
-      </w:r>
-      <w:proofErr w:type="spellEnd"/>
-      <w:r>
-        <w:rPr>
-          <w:b/>
-          <w:bCs/>
-        </w:rPr>
-        <w:t>’ folder</w:t>
+        <w:t>‘FirebaseStorage’ folder</w:t>
       </w:r>
     </w:p>
     <w:p>
@@ -33110,23 +32041,7 @@
           <w:bCs/>
         </w:rPr>
         <w:lastRenderedPageBreak/>
-        <w:t>‘</w:t>
-      </w:r>
-      <w:proofErr w:type="spellStart"/>
-      <w:r>
-        <w:rPr>
-          <w:b/>
-          <w:bCs/>
-        </w:rPr>
-        <w:t>ios</w:t>
-      </w:r>
-      <w:proofErr w:type="spellEnd"/>
-      <w:r>
-        <w:rPr>
-          <w:b/>
-          <w:bCs/>
-        </w:rPr>
-        <w:t>’ folder</w:t>
+        <w:t>‘ios’ folder</w:t>
       </w:r>
     </w:p>
     <w:p>
@@ -33186,32 +32101,7 @@
           <w:b/>
           <w:bCs/>
         </w:rPr>
-        <w:t>‘</w:t>
-      </w:r>
-      <w:proofErr w:type="spellStart"/>
-      <w:proofErr w:type="gramStart"/>
-      <w:r>
-        <w:rPr>
-          <w:b/>
-          <w:bCs/>
-        </w:rPr>
-        <w:t>integration</w:t>
-      </w:r>
-      <w:proofErr w:type="gramEnd"/>
-      <w:r>
-        <w:rPr>
-          <w:b/>
-          <w:bCs/>
-        </w:rPr>
-        <w:t>_test</w:t>
-      </w:r>
-      <w:proofErr w:type="spellEnd"/>
-      <w:r>
-        <w:rPr>
-          <w:b/>
-          <w:bCs/>
-        </w:rPr>
-        <w:t>’ folder</w:t>
+        <w:t>‘integration_test’ folder</w:t>
       </w:r>
     </w:p>
     <w:p>
@@ -33308,10 +32198,45 @@
           <w:sz w:val="20"/>
           <w:szCs w:val="20"/>
         </w:rPr>
-        <w:t>‘</w:t>
-      </w:r>
-      <w:proofErr w:type="spellStart"/>
-      <w:proofErr w:type="gramStart"/>
+        <w:t>‘firebase.json’</w:t>
+      </w:r>
+    </w:p>
+    <w:p>
+      <w:pPr>
+        <w:pStyle w:val="ListParagraph"/>
+        <w:numPr>
+          <w:ilvl w:val="1"/>
+          <w:numId w:val="99"/>
+        </w:numPr>
+        <w:spacing w:line="259" w:lineRule="auto"/>
+        <w:rPr>
+          <w:b/>
+          <w:bCs/>
+          <w:sz w:val="22"/>
+        </w:rPr>
+      </w:pPr>
+      <w:r>
+        <w:rPr>
+          <w:sz w:val="20"/>
+          <w:szCs w:val="20"/>
+        </w:rPr>
+        <w:t>The configuration file for all Firebase files in the main folder. It also contains the hosting configutation.</w:t>
+      </w:r>
+    </w:p>
+    <w:p>
+      <w:pPr>
+        <w:pStyle w:val="ListParagraph"/>
+        <w:numPr>
+          <w:ilvl w:val="0"/>
+          <w:numId w:val="99"/>
+        </w:numPr>
+        <w:spacing w:line="259" w:lineRule="auto"/>
+        <w:rPr>
+          <w:b/>
+          <w:bCs/>
+          <w:sz w:val="22"/>
+        </w:rPr>
+      </w:pPr>
       <w:r>
         <w:rPr>
           <w:b/>
@@ -33319,10 +32244,45 @@
           <w:sz w:val="20"/>
           <w:szCs w:val="20"/>
         </w:rPr>
-        <w:t>firebase.json</w:t>
-      </w:r>
-      <w:proofErr w:type="spellEnd"/>
-      <w:proofErr w:type="gramEnd"/>
+        <w:t>‘l10n.yaml’</w:t>
+      </w:r>
+    </w:p>
+    <w:p>
+      <w:pPr>
+        <w:pStyle w:val="ListParagraph"/>
+        <w:numPr>
+          <w:ilvl w:val="1"/>
+          <w:numId w:val="99"/>
+        </w:numPr>
+        <w:spacing w:line="259" w:lineRule="auto"/>
+        <w:rPr>
+          <w:b/>
+          <w:bCs/>
+          <w:sz w:val="22"/>
+        </w:rPr>
+      </w:pPr>
+      <w:r>
+        <w:rPr>
+          <w:sz w:val="20"/>
+          <w:szCs w:val="20"/>
+        </w:rPr>
+        <w:t>Configuration file for localization (showing the app in multiple languages)</w:t>
+      </w:r>
+    </w:p>
+    <w:p>
+      <w:pPr>
+        <w:pStyle w:val="ListParagraph"/>
+        <w:numPr>
+          <w:ilvl w:val="0"/>
+          <w:numId w:val="99"/>
+        </w:numPr>
+        <w:spacing w:line="259" w:lineRule="auto"/>
+        <w:rPr>
+          <w:b/>
+          <w:bCs/>
+          <w:sz w:val="22"/>
+        </w:rPr>
+      </w:pPr>
       <w:r>
         <w:rPr>
           <w:b/>
@@ -33330,137 +32290,7 @@
           <w:sz w:val="20"/>
           <w:szCs w:val="20"/>
         </w:rPr>
-        <w:t>’</w:t>
-      </w:r>
-    </w:p>
-    <w:p>
-      <w:pPr>
-        <w:pStyle w:val="ListParagraph"/>
-        <w:numPr>
-          <w:ilvl w:val="1"/>
-          <w:numId w:val="99"/>
-        </w:numPr>
-        <w:spacing w:line="259" w:lineRule="auto"/>
-        <w:rPr>
-          <w:b/>
-          <w:bCs/>
-          <w:sz w:val="22"/>
-        </w:rPr>
-      </w:pPr>
-      <w:r>
-        <w:rPr>
-          <w:sz w:val="20"/>
-          <w:szCs w:val="20"/>
-        </w:rPr>
-        <w:t xml:space="preserve">The configuration file for all Firebase files in the main folder. It also contains the hosting </w:t>
-      </w:r>
-      <w:proofErr w:type="spellStart"/>
-      <w:r>
-        <w:rPr>
-          <w:sz w:val="20"/>
-          <w:szCs w:val="20"/>
-        </w:rPr>
-        <w:t>configutation</w:t>
-      </w:r>
-      <w:proofErr w:type="spellEnd"/>
-      <w:r>
-        <w:rPr>
-          <w:sz w:val="20"/>
-          <w:szCs w:val="20"/>
-        </w:rPr>
-        <w:t>.</w:t>
-      </w:r>
-    </w:p>
-    <w:p>
-      <w:pPr>
-        <w:pStyle w:val="ListParagraph"/>
-        <w:numPr>
-          <w:ilvl w:val="0"/>
-          <w:numId w:val="99"/>
-        </w:numPr>
-        <w:spacing w:line="259" w:lineRule="auto"/>
-        <w:rPr>
-          <w:b/>
-          <w:bCs/>
-          <w:sz w:val="22"/>
-        </w:rPr>
-      </w:pPr>
-      <w:r>
-        <w:rPr>
-          <w:b/>
-          <w:bCs/>
-          <w:sz w:val="20"/>
-          <w:szCs w:val="20"/>
-        </w:rPr>
-        <w:t>‘l10n.yaml’</w:t>
-      </w:r>
-    </w:p>
-    <w:p>
-      <w:pPr>
-        <w:pStyle w:val="ListParagraph"/>
-        <w:numPr>
-          <w:ilvl w:val="1"/>
-          <w:numId w:val="99"/>
-        </w:numPr>
-        <w:spacing w:line="259" w:lineRule="auto"/>
-        <w:rPr>
-          <w:b/>
-          <w:bCs/>
-          <w:sz w:val="22"/>
-        </w:rPr>
-      </w:pPr>
-      <w:r>
-        <w:rPr>
-          <w:sz w:val="20"/>
-          <w:szCs w:val="20"/>
-        </w:rPr>
-        <w:t>Configuration file for localization (showing the app in multiple languages)</w:t>
-      </w:r>
-    </w:p>
-    <w:p>
-      <w:pPr>
-        <w:pStyle w:val="ListParagraph"/>
-        <w:numPr>
-          <w:ilvl w:val="0"/>
-          <w:numId w:val="99"/>
-        </w:numPr>
-        <w:spacing w:line="259" w:lineRule="auto"/>
-        <w:rPr>
-          <w:b/>
-          <w:bCs/>
-          <w:sz w:val="22"/>
-        </w:rPr>
-      </w:pPr>
-      <w:r>
-        <w:rPr>
-          <w:b/>
-          <w:bCs/>
-          <w:sz w:val="20"/>
-          <w:szCs w:val="20"/>
-        </w:rPr>
-        <w:t>‘</w:t>
-      </w:r>
-      <w:proofErr w:type="spellStart"/>
-      <w:proofErr w:type="gramStart"/>
-      <w:r>
-        <w:rPr>
-          <w:b/>
-          <w:bCs/>
-          <w:sz w:val="20"/>
-          <w:szCs w:val="20"/>
-        </w:rPr>
-        <w:t>pubspec.yaml</w:t>
-      </w:r>
-      <w:proofErr w:type="spellEnd"/>
-      <w:proofErr w:type="gramEnd"/>
-      <w:r>
-        <w:rPr>
-          <w:b/>
-          <w:bCs/>
-          <w:sz w:val="20"/>
-          <w:szCs w:val="20"/>
-        </w:rPr>
-        <w:t>’</w:t>
+        <w:t>‘pubspec.yaml’</w:t>
       </w:r>
     </w:p>
     <w:p>

</xml_diff>

<commit_message>
remove making tool unavailbale in FR18
</commit_message>
<xml_diff>
--- a/Report/Report2 DRAFT - 2.docx
+++ b/Report/Report2 DRAFT - 2.docx
@@ -12635,7 +12635,7 @@
         <w:t>Fit Criterion:</w:t>
       </w:r>
       <w:r>
-        <w:t xml:space="preserve"> the request will be accepted and the tool marked as unavailable. Or the request will be rejected and the tool-request will be deleted.</w:t>
+        <w:t xml:space="preserve"> the request will be accepted. Or the request will be rejected and the tool-request will be deleted.</w:t>
       </w:r>
     </w:p>
     <w:p>
@@ -18508,9 +18508,21 @@
       <w:pPr>
         <w:pStyle w:val="ListParagraph"/>
       </w:pPr>
-      <w:r>
-        <w:t>self.uid == self.ownedTool.ownerUID</w:t>
-      </w:r>
+      <w:proofErr w:type="spellStart"/>
+      <w:r>
+        <w:t>self.uid</w:t>
+      </w:r>
+      <w:proofErr w:type="spellEnd"/>
+      <w:r>
+        <w:t xml:space="preserve"> == </w:t>
+      </w:r>
+      <w:proofErr w:type="spellStart"/>
+      <w:proofErr w:type="gramStart"/>
+      <w:r>
+        <w:t>self.ownedTool.ownerUID</w:t>
+      </w:r>
+      <w:proofErr w:type="spellEnd"/>
+      <w:proofErr w:type="gramEnd"/>
     </w:p>
     <w:p>
       <w:pPr>
@@ -18555,9 +18567,24 @@
       <w:pPr>
         <w:pStyle w:val="ListParagraph"/>
       </w:pPr>
-      <w:r>
-        <w:t>self.uid == self.request.renterID</w:t>
-      </w:r>
+      <w:proofErr w:type="spellStart"/>
+      <w:r>
+        <w:t>self.uid</w:t>
+      </w:r>
+      <w:proofErr w:type="spellEnd"/>
+      <w:r>
+        <w:t xml:space="preserve"> == </w:t>
+      </w:r>
+      <w:proofErr w:type="spellStart"/>
+      <w:proofErr w:type="gramStart"/>
+      <w:r>
+        <w:t>self.request</w:t>
+      </w:r>
+      <w:proofErr w:type="gramEnd"/>
+      <w:r>
+        <w:t>.renterID</w:t>
+      </w:r>
+      <w:proofErr w:type="spellEnd"/>
     </w:p>
     <w:p>
       <w:pPr>
@@ -18598,9 +18625,24 @@
       <w:pPr>
         <w:pStyle w:val="ListParagraph"/>
       </w:pPr>
-      <w:r>
-        <w:t>self.uid &lt;&gt; Self.request.tool.ownerUID</w:t>
-      </w:r>
+      <w:proofErr w:type="spellStart"/>
+      <w:r>
+        <w:t>self.uid</w:t>
+      </w:r>
+      <w:proofErr w:type="spellEnd"/>
+      <w:r>
+        <w:t xml:space="preserve"> &lt;&gt; </w:t>
+      </w:r>
+      <w:proofErr w:type="spellStart"/>
+      <w:proofErr w:type="gramStart"/>
+      <w:r>
+        <w:t>Self.request.tool</w:t>
+      </w:r>
+      <w:proofErr w:type="gramEnd"/>
+      <w:r>
+        <w:t>.ownerUID</w:t>
+      </w:r>
+      <w:proofErr w:type="spellEnd"/>
     </w:p>
     <w:p>
       <w:pPr>
@@ -18641,8 +18683,15 @@
       <w:pPr>
         <w:pStyle w:val="ListParagraph"/>
       </w:pPr>
-      <w:r>
-        <w:t xml:space="preserve">self.rating &gt;= 0 </w:t>
+      <w:proofErr w:type="spellStart"/>
+      <w:proofErr w:type="gramStart"/>
+      <w:r>
+        <w:t>self.rating</w:t>
+      </w:r>
+      <w:proofErr w:type="spellEnd"/>
+      <w:proofErr w:type="gramEnd"/>
+      <w:r>
+        <w:t xml:space="preserve"> &gt;= 0 </w:t>
       </w:r>
       <w:r>
         <w:rPr>
@@ -18652,7 +18701,15 @@
         <w:t>AND</w:t>
       </w:r>
       <w:r>
-        <w:t xml:space="preserve"> self.rating &lt;= 5</w:t>
+        <w:t xml:space="preserve"> </w:t>
+      </w:r>
+      <w:proofErr w:type="spellStart"/>
+      <w:r>
+        <w:t>self.rating</w:t>
+      </w:r>
+      <w:proofErr w:type="spellEnd"/>
+      <w:r>
+        <w:t xml:space="preserve"> &lt;= 5</w:t>
       </w:r>
     </w:p>
     <w:p/>
@@ -18663,12 +18720,14 @@
       <w:r>
         <w:t xml:space="preserve">3.4.1.2 Constraints on </w:t>
       </w:r>
+      <w:proofErr w:type="spellStart"/>
       <w:r>
         <w:rPr>
           <w:u w:val="single"/>
         </w:rPr>
         <w:t>ToolsRequest</w:t>
       </w:r>
+      <w:proofErr w:type="spellEnd"/>
       <w:r>
         <w:t xml:space="preserve"> objects:</w:t>
       </w:r>
@@ -18688,8 +18747,13 @@
         </w:rPr>
         <w:t xml:space="preserve">Context </w:t>
       </w:r>
-      <w:r>
-        <w:t xml:space="preserve">ToolsRequest </w:t>
+      <w:proofErr w:type="spellStart"/>
+      <w:r>
+        <w:t>ToolsRequest</w:t>
+      </w:r>
+      <w:proofErr w:type="spellEnd"/>
+      <w:r>
+        <w:t xml:space="preserve"> </w:t>
       </w:r>
       <w:r>
         <w:rPr>
@@ -18703,8 +18767,13 @@
       <w:pPr>
         <w:pStyle w:val="ListParagraph"/>
       </w:pPr>
-      <w:r>
-        <w:t xml:space="preserve">Self.isAccepted == true </w:t>
+      <w:proofErr w:type="spellStart"/>
+      <w:r>
+        <w:t>Self.isAccepted</w:t>
+      </w:r>
+      <w:proofErr w:type="spellEnd"/>
+      <w:r>
+        <w:t xml:space="preserve"> == true </w:t>
       </w:r>
       <w:r>
         <w:rPr>
@@ -18714,8 +18783,18 @@
         <w:t>implies</w:t>
       </w:r>
       <w:r>
-        <w:t xml:space="preserve"> self.id == self.tool.acceptedRequestID</w:t>
-      </w:r>
+        <w:t xml:space="preserve"> self.id == </w:t>
+      </w:r>
+      <w:proofErr w:type="spellStart"/>
+      <w:proofErr w:type="gramStart"/>
+      <w:r>
+        <w:t>self.tool</w:t>
+      </w:r>
+      <w:proofErr w:type="gramEnd"/>
+      <w:r>
+        <w:t>.acceptedRequestID</w:t>
+      </w:r>
+      <w:proofErr w:type="spellEnd"/>
     </w:p>
     <w:p>
       <w:pPr>
@@ -18737,8 +18816,13 @@
         </w:rPr>
         <w:t xml:space="preserve">Context </w:t>
       </w:r>
-      <w:r>
-        <w:t xml:space="preserve">ToolsRequest </w:t>
+      <w:proofErr w:type="spellStart"/>
+      <w:r>
+        <w:t>ToolsRequest</w:t>
+      </w:r>
+      <w:proofErr w:type="spellEnd"/>
+      <w:r>
+        <w:t xml:space="preserve"> </w:t>
       </w:r>
       <w:r>
         <w:rPr>
@@ -18752,9 +18836,21 @@
       <w:pPr>
         <w:pStyle w:val="ListParagraph"/>
       </w:pPr>
-      <w:r>
-        <w:t>self.renterUID &lt;&gt; self.tool.ownerUID</w:t>
-      </w:r>
+      <w:proofErr w:type="spellStart"/>
+      <w:proofErr w:type="gramStart"/>
+      <w:r>
+        <w:t>self.renterUID</w:t>
+      </w:r>
+      <w:proofErr w:type="spellEnd"/>
+      <w:proofErr w:type="gramEnd"/>
+      <w:r>
+        <w:t xml:space="preserve"> &lt;&gt; </w:t>
+      </w:r>
+      <w:proofErr w:type="spellStart"/>
+      <w:r>
+        <w:t>self.tool.ownerUID</w:t>
+      </w:r>
+      <w:proofErr w:type="spellEnd"/>
     </w:p>
     <w:p>
       <w:pPr>
@@ -18776,8 +18872,13 @@
         </w:rPr>
         <w:t xml:space="preserve">Context </w:t>
       </w:r>
-      <w:r>
-        <w:t xml:space="preserve">ToolsRequest </w:t>
+      <w:proofErr w:type="spellStart"/>
+      <w:r>
+        <w:t>ToolsRequest</w:t>
+      </w:r>
+      <w:proofErr w:type="spellEnd"/>
+      <w:r>
+        <w:t xml:space="preserve"> </w:t>
       </w:r>
       <w:r>
         <w:rPr>
@@ -18791,8 +18892,15 @@
       <w:pPr>
         <w:pStyle w:val="ListParagraph"/>
       </w:pPr>
-      <w:r>
-        <w:t>self.numOfDays &gt; 0</w:t>
+      <w:proofErr w:type="spellStart"/>
+      <w:proofErr w:type="gramStart"/>
+      <w:r>
+        <w:t>self.numOfDays</w:t>
+      </w:r>
+      <w:proofErr w:type="spellEnd"/>
+      <w:proofErr w:type="gramEnd"/>
+      <w:r>
+        <w:t xml:space="preserve"> &gt; 0</w:t>
       </w:r>
     </w:p>
     <w:p/>
@@ -18850,9 +18958,21 @@
           <w:numId w:val="86"/>
         </w:numPr>
       </w:pPr>
-      <w:r>
-        <w:t>self.toolID == self.request.toolID</w:t>
-      </w:r>
+      <w:proofErr w:type="spellStart"/>
+      <w:proofErr w:type="gramStart"/>
+      <w:r>
+        <w:t>self.toolID</w:t>
+      </w:r>
+      <w:proofErr w:type="spellEnd"/>
+      <w:proofErr w:type="gramEnd"/>
+      <w:r>
+        <w:t xml:space="preserve"> == </w:t>
+      </w:r>
+      <w:proofErr w:type="spellStart"/>
+      <w:r>
+        <w:t>self.request.toolID</w:t>
+      </w:r>
+      <w:proofErr w:type="spellEnd"/>
     </w:p>
     <w:p>
       <w:pPr>
@@ -18896,9 +19016,21 @@
           <w:numId w:val="86"/>
         </w:numPr>
       </w:pPr>
-      <w:r>
-        <w:t>self.tool == self.request.tool</w:t>
-      </w:r>
+      <w:proofErr w:type="spellStart"/>
+      <w:proofErr w:type="gramStart"/>
+      <w:r>
+        <w:t>self.tool</w:t>
+      </w:r>
+      <w:proofErr w:type="spellEnd"/>
+      <w:proofErr w:type="gramEnd"/>
+      <w:r>
+        <w:t xml:space="preserve"> == </w:t>
+      </w:r>
+      <w:proofErr w:type="spellStart"/>
+      <w:r>
+        <w:t>self.request.tool</w:t>
+      </w:r>
+      <w:proofErr w:type="spellEnd"/>
     </w:p>
     <w:p>
       <w:pPr>
@@ -18945,8 +19077,15 @@
           <w:numId w:val="86"/>
         </w:numPr>
       </w:pPr>
-      <w:r>
-        <w:t xml:space="preserve">self.endTime </w:t>
+      <w:proofErr w:type="spellStart"/>
+      <w:proofErr w:type="gramStart"/>
+      <w:r>
+        <w:t>self.endTime</w:t>
+      </w:r>
+      <w:proofErr w:type="spellEnd"/>
+      <w:proofErr w:type="gramEnd"/>
+      <w:r>
+        <w:t xml:space="preserve"> </w:t>
       </w:r>
       <w:r>
         <w:rPr>
@@ -18955,9 +19094,11 @@
         </w:rPr>
         <w:t xml:space="preserve">after </w:t>
       </w:r>
+      <w:proofErr w:type="spellStart"/>
       <w:r>
         <w:t>self.startTime</w:t>
       </w:r>
+      <w:proofErr w:type="spellEnd"/>
     </w:p>
     <w:p/>
     <w:p>
@@ -18967,11 +19108,19 @@
       <w:r>
         <w:t xml:space="preserve">3.4.1.4 Constraints on </w:t>
       </w:r>
+      <w:proofErr w:type="spellStart"/>
       <w:r>
         <w:rPr>
           <w:u w:val="single"/>
         </w:rPr>
-        <w:t xml:space="preserve">UserReview </w:t>
+        <w:t>UserReview</w:t>
+      </w:r>
+      <w:proofErr w:type="spellEnd"/>
+      <w:r>
+        <w:rPr>
+          <w:u w:val="single"/>
+        </w:rPr>
+        <w:t xml:space="preserve"> </w:t>
       </w:r>
       <w:r>
         <w:t>objects:</w:t>
@@ -18993,7 +19142,15 @@
         <w:t>Context</w:t>
       </w:r>
       <w:r>
-        <w:t xml:space="preserve"> UserReview </w:t>
+        <w:t xml:space="preserve"> </w:t>
+      </w:r>
+      <w:proofErr w:type="spellStart"/>
+      <w:r>
+        <w:t>UserReview</w:t>
+      </w:r>
+      <w:proofErr w:type="spellEnd"/>
+      <w:r>
+        <w:t xml:space="preserve"> </w:t>
       </w:r>
       <w:r>
         <w:rPr>
@@ -19014,9 +19171,21 @@
           <w:numId w:val="87"/>
         </w:numPr>
       </w:pPr>
-      <w:r>
-        <w:t>self.creatorUID &lt;&gt; self.targetUID</w:t>
-      </w:r>
+      <w:proofErr w:type="spellStart"/>
+      <w:proofErr w:type="gramStart"/>
+      <w:r>
+        <w:t>self.creatorUID</w:t>
+      </w:r>
+      <w:proofErr w:type="spellEnd"/>
+      <w:proofErr w:type="gramEnd"/>
+      <w:r>
+        <w:t xml:space="preserve"> &lt;&gt; </w:t>
+      </w:r>
+      <w:proofErr w:type="spellStart"/>
+      <w:r>
+        <w:t>self.targetUID</w:t>
+      </w:r>
+      <w:proofErr w:type="spellEnd"/>
     </w:p>
     <w:p>
       <w:pPr>
@@ -19039,7 +19208,15 @@
         <w:t>Context</w:t>
       </w:r>
       <w:r>
-        <w:t xml:space="preserve"> UserReview </w:t>
+        <w:t xml:space="preserve"> </w:t>
+      </w:r>
+      <w:proofErr w:type="spellStart"/>
+      <w:r>
+        <w:t>UserReview</w:t>
+      </w:r>
+      <w:proofErr w:type="spellEnd"/>
+      <w:r>
+        <w:t xml:space="preserve"> </w:t>
       </w:r>
       <w:r>
         <w:rPr>
@@ -19060,8 +19237,13 @@
           <w:numId w:val="86"/>
         </w:numPr>
       </w:pPr>
-      <w:r>
-        <w:t xml:space="preserve">self.value &gt;= 0 </w:t>
+      <w:proofErr w:type="spellStart"/>
+      <w:r>
+        <w:t>self.value</w:t>
+      </w:r>
+      <w:proofErr w:type="spellEnd"/>
+      <w:r>
+        <w:t xml:space="preserve"> &gt;= 0 </w:t>
       </w:r>
       <w:r>
         <w:rPr>
@@ -19078,7 +19260,15 @@
         <w:tab/>
       </w:r>
       <w:r>
-        <w:t xml:space="preserve"> self.value &lt;= 5</w:t>
+        <w:t xml:space="preserve"> </w:t>
+      </w:r>
+      <w:proofErr w:type="spellStart"/>
+      <w:r>
+        <w:t>self.value</w:t>
+      </w:r>
+      <w:proofErr w:type="spellEnd"/>
+      <w:r>
+        <w:t xml:space="preserve"> &lt;= 5</w:t>
       </w:r>
     </w:p>
     <w:p/>
@@ -19139,8 +19329,15 @@
       <w:pPr>
         <w:pStyle w:val="ListParagraph"/>
       </w:pPr>
-      <w:r>
-        <w:t xml:space="preserve">self.requests </w:t>
+      <w:proofErr w:type="spellStart"/>
+      <w:proofErr w:type="gramStart"/>
+      <w:r>
+        <w:t>self.requests</w:t>
+      </w:r>
+      <w:proofErr w:type="spellEnd"/>
+      <w:proofErr w:type="gramEnd"/>
+      <w:r>
+        <w:t xml:space="preserve"> </w:t>
       </w:r>
       <w:r>
         <w:rPr>
@@ -19150,8 +19347,13 @@
         <w:t>include</w:t>
       </w:r>
       <w:r>
-        <w:t xml:space="preserve"> self.acceptedRequest</w:t>
-      </w:r>
+        <w:t xml:space="preserve"> </w:t>
+      </w:r>
+      <w:proofErr w:type="spellStart"/>
+      <w:r>
+        <w:t>self.acceptedRequest</w:t>
+      </w:r>
+      <w:proofErr w:type="spellEnd"/>
     </w:p>
     <w:p>
       <w:pPr>
@@ -19188,8 +19390,18 @@
       <w:pPr>
         <w:pStyle w:val="ListParagraph"/>
       </w:pPr>
-      <w:r>
-        <w:t xml:space="preserve">self.owner.tools </w:t>
+      <w:proofErr w:type="spellStart"/>
+      <w:proofErr w:type="gramStart"/>
+      <w:r>
+        <w:t>self.owner</w:t>
+      </w:r>
+      <w:proofErr w:type="gramEnd"/>
+      <w:r>
+        <w:t>.tools</w:t>
+      </w:r>
+      <w:proofErr w:type="spellEnd"/>
+      <w:r>
+        <w:t xml:space="preserve"> </w:t>
       </w:r>
       <w:r>
         <w:rPr>
@@ -19252,7 +19464,15 @@
         <w:pStyle w:val="Heading4"/>
       </w:pPr>
       <w:r>
-        <w:t>3.4.2.1 User.createPost()</w:t>
+        <w:t xml:space="preserve">3.4.2.1 </w:t>
+      </w:r>
+      <w:proofErr w:type="spellStart"/>
+      <w:r>
+        <w:t>User.createPost</w:t>
+      </w:r>
+      <w:proofErr w:type="spellEnd"/>
+      <w:r>
+        <w:t>()</w:t>
       </w:r>
     </w:p>
     <w:p>
@@ -19264,7 +19484,39 @@
         <w:t>Context</w:t>
       </w:r>
       <w:r>
-        <w:t xml:space="preserve"> User:: createPost(name: String, description: String, rentPrice: Double, insuranceAmount: Double, media: List&lt;String&gt;, location: String)</w:t>
+        <w:t xml:space="preserve"> </w:t>
+      </w:r>
+      <w:proofErr w:type="gramStart"/>
+      <w:r>
+        <w:t>User::</w:t>
+      </w:r>
+      <w:proofErr w:type="gramEnd"/>
+      <w:r>
+        <w:t xml:space="preserve"> </w:t>
+      </w:r>
+      <w:proofErr w:type="spellStart"/>
+      <w:r>
+        <w:t>createPost</w:t>
+      </w:r>
+      <w:proofErr w:type="spellEnd"/>
+      <w:r>
+        <w:t xml:space="preserve">(name: String, description: String, </w:t>
+      </w:r>
+      <w:proofErr w:type="spellStart"/>
+      <w:r>
+        <w:t>rentPrice</w:t>
+      </w:r>
+      <w:proofErr w:type="spellEnd"/>
+      <w:r>
+        <w:t xml:space="preserve">: Double, </w:t>
+      </w:r>
+      <w:proofErr w:type="spellStart"/>
+      <w:r>
+        <w:t>insuranceAmount</w:t>
+      </w:r>
+      <w:proofErr w:type="spellEnd"/>
+      <w:r>
+        <w:t>: Double, media: List&lt;String&gt;, location: String)</w:t>
       </w:r>
     </w:p>
     <w:p>
@@ -19290,8 +19542,15 @@
           <w:numId w:val="88"/>
         </w:numPr>
       </w:pPr>
-      <w:r>
-        <w:t>name.length &gt; 0</w:t>
+      <w:proofErr w:type="spellStart"/>
+      <w:proofErr w:type="gramStart"/>
+      <w:r>
+        <w:t>name.length</w:t>
+      </w:r>
+      <w:proofErr w:type="spellEnd"/>
+      <w:proofErr w:type="gramEnd"/>
+      <w:r>
+        <w:t xml:space="preserve"> &gt; 0</w:t>
       </w:r>
     </w:p>
     <w:p>
@@ -19302,8 +19561,13 @@
           <w:numId w:val="88"/>
         </w:numPr>
       </w:pPr>
-      <w:r>
-        <w:t>rentPrice &gt; 0</w:t>
+      <w:proofErr w:type="spellStart"/>
+      <w:r>
+        <w:t>rentPrice</w:t>
+      </w:r>
+      <w:proofErr w:type="spellEnd"/>
+      <w:r>
+        <w:t xml:space="preserve"> &gt; 0</w:t>
       </w:r>
     </w:p>
     <w:p>
@@ -19314,8 +19578,13 @@
           <w:numId w:val="88"/>
         </w:numPr>
       </w:pPr>
-      <w:r>
-        <w:t>insuranceAmount &gt; 0</w:t>
+      <w:proofErr w:type="spellStart"/>
+      <w:r>
+        <w:t>insuranceAmount</w:t>
+      </w:r>
+      <w:proofErr w:type="spellEnd"/>
+      <w:r>
+        <w:t xml:space="preserve"> &gt; 0</w:t>
       </w:r>
     </w:p>
     <w:p>
@@ -19326,8 +19595,15 @@
           <w:numId w:val="88"/>
         </w:numPr>
       </w:pPr>
-      <w:r>
-        <w:t>location.length &gt; 0</w:t>
+      <w:proofErr w:type="spellStart"/>
+      <w:proofErr w:type="gramStart"/>
+      <w:r>
+        <w:t>location.length</w:t>
+      </w:r>
+      <w:proofErr w:type="spellEnd"/>
+      <w:proofErr w:type="gramEnd"/>
+      <w:r>
+        <w:t xml:space="preserve"> &gt; 0</w:t>
       </w:r>
     </w:p>
     <w:p>
@@ -19399,7 +19675,15 @@
         <w:pStyle w:val="Heading4"/>
       </w:pPr>
       <w:r>
-        <w:t>3.4.2.2 Tool.edit()</w:t>
+        <w:t xml:space="preserve">3.4.2.2 </w:t>
+      </w:r>
+      <w:proofErr w:type="spellStart"/>
+      <w:r>
+        <w:t>Tool.edit</w:t>
+      </w:r>
+      <w:proofErr w:type="spellEnd"/>
+      <w:r>
+        <w:t>()</w:t>
       </w:r>
     </w:p>
     <w:p>
@@ -19411,7 +19695,31 @@
         <w:t>Context</w:t>
       </w:r>
       <w:r>
-        <w:t xml:space="preserve"> Tool::edit(name: String, description: String, rentPrice: Double, insuranceAmount: Double, media: List&lt;String&gt;, location: String)</w:t>
+        <w:t xml:space="preserve"> </w:t>
+      </w:r>
+      <w:proofErr w:type="gramStart"/>
+      <w:r>
+        <w:t>Tool::</w:t>
+      </w:r>
+      <w:proofErr w:type="gramEnd"/>
+      <w:r>
+        <w:t xml:space="preserve">edit(name: String, description: String, </w:t>
+      </w:r>
+      <w:proofErr w:type="spellStart"/>
+      <w:r>
+        <w:t>rentPrice</w:t>
+      </w:r>
+      <w:proofErr w:type="spellEnd"/>
+      <w:r>
+        <w:t xml:space="preserve">: Double, </w:t>
+      </w:r>
+      <w:proofErr w:type="spellStart"/>
+      <w:r>
+        <w:t>insuranceAmount</w:t>
+      </w:r>
+      <w:proofErr w:type="spellEnd"/>
+      <w:r>
+        <w:t>: Double, media: List&lt;String&gt;, location: String)</w:t>
       </w:r>
     </w:p>
     <w:p>
@@ -19434,8 +19742,15 @@
           <w:numId w:val="90"/>
         </w:numPr>
       </w:pPr>
-      <w:r>
-        <w:t>name.length &gt; 0</w:t>
+      <w:proofErr w:type="spellStart"/>
+      <w:proofErr w:type="gramStart"/>
+      <w:r>
+        <w:t>name.length</w:t>
+      </w:r>
+      <w:proofErr w:type="spellEnd"/>
+      <w:proofErr w:type="gramEnd"/>
+      <w:r>
+        <w:t xml:space="preserve"> &gt; 0</w:t>
       </w:r>
     </w:p>
     <w:p>
@@ -19446,8 +19761,13 @@
           <w:numId w:val="90"/>
         </w:numPr>
       </w:pPr>
-      <w:r>
-        <w:t>rentPrice &gt; 0</w:t>
+      <w:proofErr w:type="spellStart"/>
+      <w:r>
+        <w:t>rentPrice</w:t>
+      </w:r>
+      <w:proofErr w:type="spellEnd"/>
+      <w:r>
+        <w:t xml:space="preserve"> &gt; 0</w:t>
       </w:r>
     </w:p>
     <w:p>
@@ -19458,8 +19778,13 @@
           <w:numId w:val="90"/>
         </w:numPr>
       </w:pPr>
-      <w:r>
-        <w:t>insuranceAmount &gt; 0</w:t>
+      <w:proofErr w:type="spellStart"/>
+      <w:r>
+        <w:t>insuranceAmount</w:t>
+      </w:r>
+      <w:proofErr w:type="spellEnd"/>
+      <w:r>
+        <w:t xml:space="preserve"> &gt; 0</w:t>
       </w:r>
     </w:p>
     <w:p>
@@ -19470,8 +19795,15 @@
           <w:numId w:val="90"/>
         </w:numPr>
       </w:pPr>
-      <w:r>
-        <w:t>location.length &gt; 0</w:t>
+      <w:proofErr w:type="spellStart"/>
+      <w:proofErr w:type="gramStart"/>
+      <w:r>
+        <w:t>location.length</w:t>
+      </w:r>
+      <w:proofErr w:type="spellEnd"/>
+      <w:proofErr w:type="gramEnd"/>
+      <w:r>
+        <w:t xml:space="preserve"> &gt; 0</w:t>
       </w:r>
     </w:p>
     <w:p>
@@ -19528,7 +19860,15 @@
         <w:pStyle w:val="Heading4"/>
       </w:pPr>
       <w:r>
-        <w:t>3.4.2.3 Tool.acceptRequest()</w:t>
+        <w:t xml:space="preserve">3.4.2.3 </w:t>
+      </w:r>
+      <w:proofErr w:type="spellStart"/>
+      <w:r>
+        <w:t>Tool.acceptRequest</w:t>
+      </w:r>
+      <w:proofErr w:type="spellEnd"/>
+      <w:r>
+        <w:t>()</w:t>
       </w:r>
     </w:p>
     <w:p>
@@ -19540,7 +19880,28 @@
         <w:t>Context</w:t>
       </w:r>
       <w:r>
-        <w:t xml:space="preserve"> Tool::acceptRequest(toolRequestID)</w:t>
+        <w:t xml:space="preserve"> </w:t>
+      </w:r>
+      <w:proofErr w:type="gramStart"/>
+      <w:r>
+        <w:t>Tool::</w:t>
+      </w:r>
+      <w:proofErr w:type="spellStart"/>
+      <w:proofErr w:type="gramEnd"/>
+      <w:r>
+        <w:t>acceptRequest</w:t>
+      </w:r>
+      <w:proofErr w:type="spellEnd"/>
+      <w:r>
+        <w:t>(</w:t>
+      </w:r>
+      <w:proofErr w:type="spellStart"/>
+      <w:r>
+        <w:t>toolRequestID</w:t>
+      </w:r>
+      <w:proofErr w:type="spellEnd"/>
+      <w:r>
+        <w:t>)</w:t>
       </w:r>
     </w:p>
     <w:p>
@@ -19563,14 +19924,27 @@
           <w:numId w:val="91"/>
         </w:numPr>
       </w:pPr>
-      <w:r>
-        <w:t xml:space="preserve">Tool.requests </w:t>
+      <w:proofErr w:type="spellStart"/>
+      <w:r>
+        <w:t>Tool.requests</w:t>
+      </w:r>
+      <w:proofErr w:type="spellEnd"/>
+      <w:r>
+        <w:t xml:space="preserve"> </w:t>
       </w:r>
       <w:r>
         <w:t>must</w:t>
       </w:r>
       <w:r>
-        <w:t xml:space="preserve"> include toolRequestID.</w:t>
+        <w:t xml:space="preserve"> include </w:t>
+      </w:r>
+      <w:proofErr w:type="spellStart"/>
+      <w:r>
+        <w:t>toolRequestID</w:t>
+      </w:r>
+      <w:proofErr w:type="spellEnd"/>
+      <w:r>
+        <w:t>.</w:t>
       </w:r>
     </w:p>
     <w:p>
@@ -19581,8 +19955,13 @@
           <w:numId w:val="91"/>
         </w:numPr>
       </w:pPr>
-      <w:r>
-        <w:t>Tool.isAvailable == true</w:t>
+      <w:proofErr w:type="spellStart"/>
+      <w:r>
+        <w:t>Tool.isAvailable</w:t>
+      </w:r>
+      <w:proofErr w:type="spellEnd"/>
+      <w:r>
+        <w:t xml:space="preserve"> == true</w:t>
       </w:r>
     </w:p>
     <w:p>
@@ -19605,8 +19984,13 @@
           <w:numId w:val="91"/>
         </w:numPr>
       </w:pPr>
-      <w:r>
-        <w:t>Tool.isAvailable will become false</w:t>
+      <w:proofErr w:type="spellStart"/>
+      <w:r>
+        <w:t>Tool.isAvailable</w:t>
+      </w:r>
+      <w:proofErr w:type="spellEnd"/>
+      <w:r>
+        <w:t xml:space="preserve"> will become false</w:t>
       </w:r>
     </w:p>
     <w:p>
@@ -19617,12 +20001,14 @@
           <w:numId w:val="91"/>
         </w:numPr>
       </w:pPr>
+      <w:proofErr w:type="spellStart"/>
       <w:r>
         <w:t>Tool.</w:t>
       </w:r>
       <w:r>
         <w:t>acceptedRequestID</w:t>
       </w:r>
+      <w:proofErr w:type="spellEnd"/>
       <w:r>
         <w:t xml:space="preserve"> will become toolRequest.id</w:t>
       </w:r>
@@ -19694,7 +20080,15 @@
         <w:pStyle w:val="Heading4"/>
       </w:pPr>
       <w:r>
-        <w:t>3.4.2.4 Tool.startRent()</w:t>
+        <w:t xml:space="preserve">3.4.2.4 </w:t>
+      </w:r>
+      <w:proofErr w:type="spellStart"/>
+      <w:r>
+        <w:t>Tool.startRent</w:t>
+      </w:r>
+      <w:proofErr w:type="spellEnd"/>
+      <w:r>
+        <w:t>()</w:t>
       </w:r>
     </w:p>
     <w:p>
@@ -19706,7 +20100,23 @@
         <w:t>Context</w:t>
       </w:r>
       <w:r>
-        <w:t xml:space="preserve"> Tool :: startRent()</w:t>
+        <w:t xml:space="preserve"> </w:t>
+      </w:r>
+      <w:proofErr w:type="gramStart"/>
+      <w:r>
+        <w:t>Tool :</w:t>
+      </w:r>
+      <w:proofErr w:type="gramEnd"/>
+      <w:r>
+        <w:t xml:space="preserve">: </w:t>
+      </w:r>
+      <w:proofErr w:type="spellStart"/>
+      <w:r>
+        <w:t>startRent</w:t>
+      </w:r>
+      <w:proofErr w:type="spellEnd"/>
+      <w:r>
+        <w:t>()</w:t>
       </w:r>
     </w:p>
     <w:p>
@@ -19736,7 +20146,15 @@
         <w:t>must</w:t>
       </w:r>
       <w:r>
-        <w:t xml:space="preserve"> have an accepted tool-request (i.e., Tool.isAvailable == false)</w:t>
+        <w:t xml:space="preserve"> have an accepted tool-request (i.e., </w:t>
+      </w:r>
+      <w:proofErr w:type="spellStart"/>
+      <w:r>
+        <w:t>Tool.isAvailable</w:t>
+      </w:r>
+      <w:proofErr w:type="spellEnd"/>
+      <w:r>
+        <w:t xml:space="preserve"> == false)</w:t>
       </w:r>
     </w:p>
     <w:p>
@@ -19771,8 +20189,15 @@
           <w:numId w:val="91"/>
         </w:numPr>
       </w:pPr>
-      <w:r>
-        <w:t>rent.toolID will become tool.ID</w:t>
+      <w:proofErr w:type="spellStart"/>
+      <w:proofErr w:type="gramStart"/>
+      <w:r>
+        <w:t>rent.toolID</w:t>
+      </w:r>
+      <w:proofErr w:type="spellEnd"/>
+      <w:proofErr w:type="gramEnd"/>
+      <w:r>
+        <w:t xml:space="preserve"> will become tool.ID</w:t>
       </w:r>
     </w:p>
     <w:p>
@@ -19783,9 +20208,21 @@
           <w:numId w:val="91"/>
         </w:numPr>
       </w:pPr>
-      <w:r>
-        <w:t>rent.requestID will become tool.acceptedRequestID</w:t>
-      </w:r>
+      <w:proofErr w:type="spellStart"/>
+      <w:proofErr w:type="gramStart"/>
+      <w:r>
+        <w:t>rent.requestID</w:t>
+      </w:r>
+      <w:proofErr w:type="spellEnd"/>
+      <w:proofErr w:type="gramEnd"/>
+      <w:r>
+        <w:t xml:space="preserve"> will become </w:t>
+      </w:r>
+      <w:proofErr w:type="spellStart"/>
+      <w:r>
+        <w:t>tool.acceptedRequestID</w:t>
+      </w:r>
+      <w:proofErr w:type="spellEnd"/>
     </w:p>
     <w:p>
       <w:pPr>
@@ -19795,8 +20232,23 @@
           <w:numId w:val="91"/>
         </w:numPr>
       </w:pPr>
-      <w:r>
-        <w:t>rent.startTime will become DateTime.now()</w:t>
+      <w:proofErr w:type="spellStart"/>
+      <w:proofErr w:type="gramStart"/>
+      <w:r>
+        <w:t>rent.startTime</w:t>
+      </w:r>
+      <w:proofErr w:type="spellEnd"/>
+      <w:proofErr w:type="gramEnd"/>
+      <w:r>
+        <w:t xml:space="preserve"> will become </w:t>
+      </w:r>
+      <w:proofErr w:type="spellStart"/>
+      <w:r>
+        <w:t>DateTime.now</w:t>
+      </w:r>
+      <w:proofErr w:type="spellEnd"/>
+      <w:r>
+        <w:t>()</w:t>
       </w:r>
     </w:p>
     <w:p>
@@ -19819,8 +20271,15 @@
           <w:numId w:val="91"/>
         </w:numPr>
       </w:pPr>
-      <w:r>
-        <w:t xml:space="preserve">tool.currentRent will become </w:t>
+      <w:proofErr w:type="spellStart"/>
+      <w:proofErr w:type="gramStart"/>
+      <w:r>
+        <w:t>tool.currentRent</w:t>
+      </w:r>
+      <w:proofErr w:type="spellEnd"/>
+      <w:proofErr w:type="gramEnd"/>
+      <w:r>
+        <w:t xml:space="preserve"> will become </w:t>
       </w:r>
       <w:r>
         <w:rPr>
@@ -19838,8 +20297,15 @@
           <w:numId w:val="91"/>
         </w:numPr>
       </w:pPr>
-      <w:r>
-        <w:t>tool.acceptedToolRequest.isRented will become true</w:t>
+      <w:proofErr w:type="spellStart"/>
+      <w:proofErr w:type="gramStart"/>
+      <w:r>
+        <w:t>tool.acceptedToolRequest.isRented</w:t>
+      </w:r>
+      <w:proofErr w:type="spellEnd"/>
+      <w:proofErr w:type="gramEnd"/>
+      <w:r>
+        <w:t xml:space="preserve"> will become true</w:t>
       </w:r>
     </w:p>
     <w:p>
@@ -19883,7 +20349,15 @@
         <w:pStyle w:val="Heading4"/>
       </w:pPr>
       <w:r>
-        <w:t>3.4.2.5 Tool.addRequest()</w:t>
+        <w:t xml:space="preserve">3.4.2.5 </w:t>
+      </w:r>
+      <w:proofErr w:type="spellStart"/>
+      <w:r>
+        <w:t>Tool.addRequest</w:t>
+      </w:r>
+      <w:proofErr w:type="spellEnd"/>
+      <w:r>
+        <w:t>()</w:t>
       </w:r>
     </w:p>
     <w:p>
@@ -19895,7 +20369,63 @@
         <w:t>Context</w:t>
       </w:r>
       <w:r>
-        <w:t xml:space="preserve"> Tool:: addRequest(renterUID: String, toolID: String, numOfDays: Integer, rentPrice: Double, insuranceAmount: Double)</w:t>
+        <w:t xml:space="preserve"> </w:t>
+      </w:r>
+      <w:proofErr w:type="gramStart"/>
+      <w:r>
+        <w:t>Tool::</w:t>
+      </w:r>
+      <w:proofErr w:type="gramEnd"/>
+      <w:r>
+        <w:t xml:space="preserve"> </w:t>
+      </w:r>
+      <w:proofErr w:type="spellStart"/>
+      <w:r>
+        <w:t>addRequest</w:t>
+      </w:r>
+      <w:proofErr w:type="spellEnd"/>
+      <w:r>
+        <w:t>(</w:t>
+      </w:r>
+      <w:proofErr w:type="spellStart"/>
+      <w:r>
+        <w:t>renterUID</w:t>
+      </w:r>
+      <w:proofErr w:type="spellEnd"/>
+      <w:r>
+        <w:t xml:space="preserve">: String, </w:t>
+      </w:r>
+      <w:proofErr w:type="spellStart"/>
+      <w:r>
+        <w:t>toolID</w:t>
+      </w:r>
+      <w:proofErr w:type="spellEnd"/>
+      <w:r>
+        <w:t xml:space="preserve">: String, </w:t>
+      </w:r>
+      <w:proofErr w:type="spellStart"/>
+      <w:r>
+        <w:t>numOfDays</w:t>
+      </w:r>
+      <w:proofErr w:type="spellEnd"/>
+      <w:r>
+        <w:t xml:space="preserve">: Integer, </w:t>
+      </w:r>
+      <w:proofErr w:type="spellStart"/>
+      <w:r>
+        <w:t>rentPrice</w:t>
+      </w:r>
+      <w:proofErr w:type="spellEnd"/>
+      <w:r>
+        <w:t xml:space="preserve">: Double, </w:t>
+      </w:r>
+      <w:proofErr w:type="spellStart"/>
+      <w:r>
+        <w:t>insuranceAmount</w:t>
+      </w:r>
+      <w:proofErr w:type="spellEnd"/>
+      <w:r>
+        <w:t>: Double)</w:t>
       </w:r>
     </w:p>
     <w:p>
@@ -19930,8 +20460,13 @@
           <w:numId w:val="91"/>
         </w:numPr>
       </w:pPr>
-      <w:r>
-        <w:t>renterUID is a valid user ID</w:t>
+      <w:proofErr w:type="spellStart"/>
+      <w:r>
+        <w:t>renterUID</w:t>
+      </w:r>
+      <w:proofErr w:type="spellEnd"/>
+      <w:r>
+        <w:t xml:space="preserve"> is a valid user ID</w:t>
       </w:r>
     </w:p>
     <w:p>
@@ -19942,8 +20477,13 @@
           <w:numId w:val="91"/>
         </w:numPr>
       </w:pPr>
-      <w:r>
-        <w:t>toolID is a valid tool ID</w:t>
+      <w:proofErr w:type="spellStart"/>
+      <w:r>
+        <w:t>toolID</w:t>
+      </w:r>
+      <w:proofErr w:type="spellEnd"/>
+      <w:r>
+        <w:t xml:space="preserve"> is a valid tool ID</w:t>
       </w:r>
     </w:p>
     <w:p>
@@ -19954,8 +20494,31 @@
           <w:numId w:val="91"/>
         </w:numPr>
       </w:pPr>
-      <w:r>
-        <w:t>toolID doesn’t reference a tool where tool.ownerID == renterID (i.e., a user can’t request his/her own tool)</w:t>
+      <w:proofErr w:type="spellStart"/>
+      <w:r>
+        <w:t>toolID</w:t>
+      </w:r>
+      <w:proofErr w:type="spellEnd"/>
+      <w:r>
+        <w:t xml:space="preserve"> doesn’t reference a tool where </w:t>
+      </w:r>
+      <w:proofErr w:type="spellStart"/>
+      <w:proofErr w:type="gramStart"/>
+      <w:r>
+        <w:t>tool.ownerID</w:t>
+      </w:r>
+      <w:proofErr w:type="spellEnd"/>
+      <w:proofErr w:type="gramEnd"/>
+      <w:r>
+        <w:t xml:space="preserve"> == </w:t>
+      </w:r>
+      <w:proofErr w:type="spellStart"/>
+      <w:r>
+        <w:t>renterID</w:t>
+      </w:r>
+      <w:proofErr w:type="spellEnd"/>
+      <w:r>
+        <w:t xml:space="preserve"> (i.e., a user can’t request his/her own tool)</w:t>
       </w:r>
     </w:p>
     <w:p>
@@ -19966,8 +20529,13 @@
           <w:numId w:val="91"/>
         </w:numPr>
       </w:pPr>
-      <w:r>
-        <w:t>numOfDays &gt; 0</w:t>
+      <w:proofErr w:type="spellStart"/>
+      <w:r>
+        <w:t>numOfDays</w:t>
+      </w:r>
+      <w:proofErr w:type="spellEnd"/>
+      <w:r>
+        <w:t xml:space="preserve"> &gt; 0</w:t>
       </w:r>
     </w:p>
     <w:p>
@@ -19978,8 +20546,13 @@
           <w:numId w:val="91"/>
         </w:numPr>
       </w:pPr>
-      <w:r>
-        <w:t>rentPrice &gt; 0</w:t>
+      <w:proofErr w:type="spellStart"/>
+      <w:r>
+        <w:t>rentPrice</w:t>
+      </w:r>
+      <w:proofErr w:type="spellEnd"/>
+      <w:r>
+        <w:t xml:space="preserve"> &gt; 0</w:t>
       </w:r>
     </w:p>
     <w:p>
@@ -19990,8 +20563,13 @@
           <w:numId w:val="91"/>
         </w:numPr>
       </w:pPr>
-      <w:r>
-        <w:t>insuranceAmount &gt; 0</w:t>
+      <w:proofErr w:type="spellStart"/>
+      <w:r>
+        <w:t>insuranceAmount</w:t>
+      </w:r>
+      <w:proofErr w:type="spellEnd"/>
+      <w:r>
+        <w:t xml:space="preserve"> &gt; 0</w:t>
       </w:r>
     </w:p>
     <w:p>
@@ -20096,7 +20674,15 @@
         <w:pStyle w:val="Heading4"/>
       </w:pPr>
       <w:r>
-        <w:t>3.4.2.6 ToolRequest.edit()</w:t>
+        <w:t xml:space="preserve">3.4.2.6 </w:t>
+      </w:r>
+      <w:proofErr w:type="spellStart"/>
+      <w:r>
+        <w:t>ToolRequest.edit</w:t>
+      </w:r>
+      <w:proofErr w:type="spellEnd"/>
+      <w:r>
+        <w:t>()</w:t>
       </w:r>
     </w:p>
     <w:p>
@@ -20108,7 +20694,44 @@
         <w:t>Context</w:t>
       </w:r>
       <w:r>
-        <w:t xml:space="preserve"> ToolRequest:: edit(numOfDays: Integer, rentPrice: Double, insuranceAmount: Double)</w:t>
+        <w:t xml:space="preserve"> </w:t>
+      </w:r>
+      <w:proofErr w:type="spellStart"/>
+      <w:proofErr w:type="gramStart"/>
+      <w:r>
+        <w:t>ToolRequest</w:t>
+      </w:r>
+      <w:proofErr w:type="spellEnd"/>
+      <w:r>
+        <w:t>::</w:t>
+      </w:r>
+      <w:proofErr w:type="gramEnd"/>
+      <w:r>
+        <w:t xml:space="preserve"> edit(</w:t>
+      </w:r>
+      <w:proofErr w:type="spellStart"/>
+      <w:r>
+        <w:t>numOfDays</w:t>
+      </w:r>
+      <w:proofErr w:type="spellEnd"/>
+      <w:r>
+        <w:t xml:space="preserve">: Integer, </w:t>
+      </w:r>
+      <w:proofErr w:type="spellStart"/>
+      <w:r>
+        <w:t>rentPrice</w:t>
+      </w:r>
+      <w:proofErr w:type="spellEnd"/>
+      <w:r>
+        <w:t xml:space="preserve">: Double, </w:t>
+      </w:r>
+      <w:proofErr w:type="spellStart"/>
+      <w:r>
+        <w:t>insuranceAmount</w:t>
+      </w:r>
+      <w:proofErr w:type="spellEnd"/>
+      <w:r>
+        <w:t>: Double)</w:t>
       </w:r>
     </w:p>
     <w:p>
@@ -20124,8 +20747,13 @@
           <w:numId w:val="91"/>
         </w:numPr>
       </w:pPr>
-      <w:r>
-        <w:t>numOfDays &gt; 0</w:t>
+      <w:proofErr w:type="spellStart"/>
+      <w:r>
+        <w:t>numOfDays</w:t>
+      </w:r>
+      <w:proofErr w:type="spellEnd"/>
+      <w:r>
+        <w:t xml:space="preserve"> &gt; 0</w:t>
       </w:r>
     </w:p>
     <w:p>
@@ -20136,8 +20764,13 @@
           <w:numId w:val="91"/>
         </w:numPr>
       </w:pPr>
-      <w:r>
-        <w:t>rentPrice &gt; 0</w:t>
+      <w:proofErr w:type="spellStart"/>
+      <w:r>
+        <w:t>rentPrice</w:t>
+      </w:r>
+      <w:proofErr w:type="spellEnd"/>
+      <w:r>
+        <w:t xml:space="preserve"> &gt; 0</w:t>
       </w:r>
     </w:p>
     <w:p>
@@ -20148,8 +20781,13 @@
           <w:numId w:val="91"/>
         </w:numPr>
       </w:pPr>
-      <w:r>
-        <w:t>insuranceAmount &gt; 0</w:t>
+      <w:proofErr w:type="spellStart"/>
+      <w:r>
+        <w:t>insuranceAmount</w:t>
+      </w:r>
+      <w:proofErr w:type="spellEnd"/>
+      <w:r>
+        <w:t xml:space="preserve"> &gt; 0</w:t>
       </w:r>
     </w:p>
     <w:p>
@@ -20206,7 +20844,15 @@
         <w:pStyle w:val="Heading4"/>
       </w:pPr>
       <w:r>
-        <w:t>3.4.2.7 Tool.endRent()</w:t>
+        <w:t xml:space="preserve">3.4.2.7 </w:t>
+      </w:r>
+      <w:proofErr w:type="spellStart"/>
+      <w:r>
+        <w:t>Tool.endRent</w:t>
+      </w:r>
+      <w:proofErr w:type="spellEnd"/>
+      <w:r>
+        <w:t>()</w:t>
       </w:r>
     </w:p>
     <w:p>
@@ -20218,7 +20864,23 @@
         <w:t>Context</w:t>
       </w:r>
       <w:r>
-        <w:t xml:space="preserve"> Tool:: endRent()</w:t>
+        <w:t xml:space="preserve"> </w:t>
+      </w:r>
+      <w:proofErr w:type="gramStart"/>
+      <w:r>
+        <w:t>Tool::</w:t>
+      </w:r>
+      <w:proofErr w:type="gramEnd"/>
+      <w:r>
+        <w:t xml:space="preserve"> </w:t>
+      </w:r>
+      <w:proofErr w:type="spellStart"/>
+      <w:r>
+        <w:t>endRent</w:t>
+      </w:r>
+      <w:proofErr w:type="spellEnd"/>
+      <w:r>
+        <w:t>()</w:t>
       </w:r>
     </w:p>
     <w:p>
@@ -20241,8 +20903,13 @@
           <w:numId w:val="91"/>
         </w:numPr>
       </w:pPr>
-      <w:r>
-        <w:t xml:space="preserve">currentRent &lt;&gt; null (i.e., there </w:t>
+      <w:proofErr w:type="spellStart"/>
+      <w:r>
+        <w:t>currentRent</w:t>
+      </w:r>
+      <w:proofErr w:type="spellEnd"/>
+      <w:r>
+        <w:t xml:space="preserve"> &lt;&gt; null (i.e., there </w:t>
       </w:r>
       <w:r>
         <w:t>must</w:t>
@@ -20271,8 +20938,15 @@
           <w:numId w:val="91"/>
         </w:numPr>
       </w:pPr>
-      <w:r>
-        <w:t xml:space="preserve">tool.currentRent will </w:t>
+      <w:proofErr w:type="spellStart"/>
+      <w:proofErr w:type="gramStart"/>
+      <w:r>
+        <w:t>tool.currentRent</w:t>
+      </w:r>
+      <w:proofErr w:type="spellEnd"/>
+      <w:proofErr w:type="gramEnd"/>
+      <w:r>
+        <w:t xml:space="preserve"> will </w:t>
       </w:r>
       <w:r>
         <w:t>be deleted and become null.</w:t>
@@ -20286,8 +20960,15 @@
           <w:numId w:val="91"/>
         </w:numPr>
       </w:pPr>
-      <w:r>
-        <w:t>tool.isAvailable will become true</w:t>
+      <w:proofErr w:type="spellStart"/>
+      <w:proofErr w:type="gramStart"/>
+      <w:r>
+        <w:t>tool.isAvailable</w:t>
+      </w:r>
+      <w:proofErr w:type="spellEnd"/>
+      <w:proofErr w:type="gramEnd"/>
+      <w:r>
+        <w:t xml:space="preserve"> will become true</w:t>
       </w:r>
     </w:p>
     <w:p>
@@ -20298,8 +20979,15 @@
           <w:numId w:val="91"/>
         </w:numPr>
       </w:pPr>
-      <w:r>
-        <w:t xml:space="preserve">tool.acceptedToolRequest will </w:t>
+      <w:proofErr w:type="spellStart"/>
+      <w:proofErr w:type="gramStart"/>
+      <w:r>
+        <w:t>tool.acceptedToolRequest</w:t>
+      </w:r>
+      <w:proofErr w:type="spellEnd"/>
+      <w:proofErr w:type="gramEnd"/>
+      <w:r>
+        <w:t xml:space="preserve"> will </w:t>
       </w:r>
       <w:r>
         <w:t>be deleted.</w:t>
@@ -20313,8 +21001,15 @@
           <w:numId w:val="91"/>
         </w:numPr>
       </w:pPr>
-      <w:r>
-        <w:t>tool.acceptedRequestID will become null</w:t>
+      <w:proofErr w:type="spellStart"/>
+      <w:proofErr w:type="gramStart"/>
+      <w:r>
+        <w:t>tool.acceptedRequestID</w:t>
+      </w:r>
+      <w:proofErr w:type="spellEnd"/>
+      <w:proofErr w:type="gramEnd"/>
+      <w:r>
+        <w:t xml:space="preserve"> will become null</w:t>
       </w:r>
     </w:p>
     <w:p>
@@ -20335,7 +21030,15 @@
         <w:pStyle w:val="Heading4"/>
       </w:pPr>
       <w:r>
-        <w:t>3.4.2.8 User.addReview()</w:t>
+        <w:t xml:space="preserve">3.4.2.8 </w:t>
+      </w:r>
+      <w:proofErr w:type="spellStart"/>
+      <w:r>
+        <w:t>User.addReview</w:t>
+      </w:r>
+      <w:proofErr w:type="spellEnd"/>
+      <w:r>
+        <w:t>()</w:t>
       </w:r>
     </w:p>
     <w:p>
@@ -20347,7 +21050,23 @@
         <w:t>Context</w:t>
       </w:r>
       <w:r>
-        <w:t xml:space="preserve"> User:: addReview(value: Double, description: String)</w:t>
+        <w:t xml:space="preserve"> </w:t>
+      </w:r>
+      <w:proofErr w:type="gramStart"/>
+      <w:r>
+        <w:t>User::</w:t>
+      </w:r>
+      <w:proofErr w:type="gramEnd"/>
+      <w:r>
+        <w:t xml:space="preserve"> </w:t>
+      </w:r>
+      <w:proofErr w:type="spellStart"/>
+      <w:r>
+        <w:t>addReview</w:t>
+      </w:r>
+      <w:proofErr w:type="spellEnd"/>
+      <w:r>
+        <w:t>(value: Double, description: String)</w:t>
       </w:r>
     </w:p>
     <w:p>
@@ -20370,8 +21089,15 @@
           <w:numId w:val="91"/>
         </w:numPr>
       </w:pPr>
-      <w:r>
-        <w:t>user.hadAPreviousRentWith() == true</w:t>
+      <w:proofErr w:type="spellStart"/>
+      <w:proofErr w:type="gramStart"/>
+      <w:r>
+        <w:t>user.hadAPreviousRentWith</w:t>
+      </w:r>
+      <w:proofErr w:type="spellEnd"/>
+      <w:proofErr w:type="gramEnd"/>
+      <w:r>
+        <w:t>() == true</w:t>
       </w:r>
     </w:p>
     <w:p>
@@ -20465,7 +21191,20 @@
       </w:pPr>
       <w:r>
         <w:lastRenderedPageBreak/>
-        <w:t>3.4.2.9 User.ban()</w:t>
+        <w:t xml:space="preserve">3.4.2.9 </w:t>
+      </w:r>
+      <w:proofErr w:type="spellStart"/>
+      <w:proofErr w:type="gramStart"/>
+      <w:r>
+        <w:t>User.ban</w:t>
+      </w:r>
+      <w:proofErr w:type="spellEnd"/>
+      <w:r>
+        <w:t>(</w:t>
+      </w:r>
+      <w:proofErr w:type="gramEnd"/>
+      <w:r>
+        <w:t>)</w:t>
       </w:r>
     </w:p>
     <w:p>
@@ -20477,7 +21216,15 @@
         <w:t>Context</w:t>
       </w:r>
       <w:r>
-        <w:t xml:space="preserve"> User:: ban()</w:t>
+        <w:t xml:space="preserve"> </w:t>
+      </w:r>
+      <w:proofErr w:type="gramStart"/>
+      <w:r>
+        <w:t>User::</w:t>
+      </w:r>
+      <w:proofErr w:type="gramEnd"/>
+      <w:r>
+        <w:t xml:space="preserve"> ban()</w:t>
       </w:r>
     </w:p>
     <w:p>
@@ -20500,8 +21247,15 @@
           <w:numId w:val="91"/>
         </w:numPr>
       </w:pPr>
-      <w:r>
-        <w:t>initiator.isAdmin == true (i.e., the initiator must be an administrator)</w:t>
+      <w:proofErr w:type="spellStart"/>
+      <w:proofErr w:type="gramStart"/>
+      <w:r>
+        <w:t>initiator.isAdmin</w:t>
+      </w:r>
+      <w:proofErr w:type="spellEnd"/>
+      <w:proofErr w:type="gramEnd"/>
+      <w:r>
+        <w:t xml:space="preserve"> == true (i.e., the initiator must be an administrator)</w:t>
       </w:r>
     </w:p>
     <w:p>
@@ -20524,8 +21278,15 @@
           <w:numId w:val="91"/>
         </w:numPr>
       </w:pPr>
-      <w:r>
-        <w:t>user.IDNumber will be added to the banned list</w:t>
+      <w:proofErr w:type="spellStart"/>
+      <w:proofErr w:type="gramStart"/>
+      <w:r>
+        <w:t>user.IDNumber</w:t>
+      </w:r>
+      <w:proofErr w:type="spellEnd"/>
+      <w:proofErr w:type="gramEnd"/>
+      <w:r>
+        <w:t xml:space="preserve"> will be added to the banned list</w:t>
       </w:r>
     </w:p>
     <w:p>
@@ -20536,8 +21297,15 @@
           <w:numId w:val="91"/>
         </w:numPr>
       </w:pPr>
-      <w:r>
-        <w:t>user.emailAddress will be added to the banned list</w:t>
+      <w:proofErr w:type="spellStart"/>
+      <w:proofErr w:type="gramStart"/>
+      <w:r>
+        <w:t>user.emailAddress</w:t>
+      </w:r>
+      <w:proofErr w:type="spellEnd"/>
+      <w:proofErr w:type="gramEnd"/>
+      <w:r>
+        <w:t xml:space="preserve"> will be added to the banned list</w:t>
       </w:r>
     </w:p>
     <w:p>
@@ -21715,6 +22483,7 @@
                 <w:szCs w:val="22"/>
               </w:rPr>
             </w:pPr>
+            <w:proofErr w:type="spellStart"/>
             <w:r>
               <w:rPr>
                 <w:color w:val="000000"/>
@@ -21723,6 +22492,7 @@
               </w:rPr>
               <w:t>UserReview</w:t>
             </w:r>
+            <w:proofErr w:type="spellEnd"/>
           </w:p>
         </w:tc>
         <w:tc>
@@ -22048,6 +22818,7 @@
               </w:rPr>
               <w:t xml:space="preserve">A </w:t>
             </w:r>
+            <w:proofErr w:type="spellStart"/>
             <w:r>
               <w:rPr>
                 <w:i/>
@@ -22059,6 +22830,7 @@
               </w:rPr>
               <w:t>DocumentReference</w:t>
             </w:r>
+            <w:proofErr w:type="spellEnd"/>
             <w:r>
               <w:rPr>
                 <w:color w:val="000000"/>
@@ -22209,6 +22981,7 @@
                 <w:szCs w:val="22"/>
               </w:rPr>
             </w:pPr>
+            <w:proofErr w:type="spellStart"/>
             <w:r>
               <w:rPr>
                 <w:color w:val="000000"/>
@@ -22217,6 +22990,7 @@
               </w:rPr>
               <w:t>uid</w:t>
             </w:r>
+            <w:proofErr w:type="spellEnd"/>
           </w:p>
         </w:tc>
         <w:tc>
@@ -22459,6 +23233,7 @@
                 <w:szCs w:val="22"/>
               </w:rPr>
             </w:pPr>
+            <w:proofErr w:type="spellStart"/>
             <w:r>
               <w:rPr>
                 <w:color w:val="000000"/>
@@ -22467,6 +23242,7 @@
               </w:rPr>
               <w:t>emailAddress</w:t>
             </w:r>
+            <w:proofErr w:type="spellEnd"/>
           </w:p>
         </w:tc>
         <w:tc>
@@ -22580,6 +23356,7 @@
                 <w:szCs w:val="22"/>
               </w:rPr>
             </w:pPr>
+            <w:proofErr w:type="spellStart"/>
             <w:r>
               <w:rPr>
                 <w:color w:val="000000"/>
@@ -22588,6 +23365,7 @@
               </w:rPr>
               <w:t>IDNumber</w:t>
             </w:r>
+            <w:proofErr w:type="spellEnd"/>
           </w:p>
         </w:tc>
         <w:tc>
@@ -22701,6 +23479,7 @@
                 <w:szCs w:val="22"/>
               </w:rPr>
             </w:pPr>
+            <w:proofErr w:type="spellStart"/>
             <w:r>
               <w:rPr>
                 <w:color w:val="000000"/>
@@ -22709,6 +23488,7 @@
               </w:rPr>
               <w:t>creditCard</w:t>
             </w:r>
+            <w:proofErr w:type="spellEnd"/>
           </w:p>
         </w:tc>
         <w:tc>
@@ -22922,6 +23702,7 @@
               </w:rPr>
               <w:t xml:space="preserve">out of 5, it's the average of all </w:t>
             </w:r>
+            <w:proofErr w:type="spellStart"/>
             <w:r>
               <w:rPr>
                 <w:i/>
@@ -22932,6 +23713,7 @@
               </w:rPr>
               <w:t>User.reviews</w:t>
             </w:r>
+            <w:proofErr w:type="spellEnd"/>
           </w:p>
         </w:tc>
       </w:tr>
@@ -23043,6 +23825,7 @@
               </w:rPr>
               <w:t xml:space="preserve">A collection of </w:t>
             </w:r>
+            <w:proofErr w:type="spellStart"/>
             <w:r>
               <w:rPr>
                 <w:i/>
@@ -23051,7 +23834,18 @@
                 <w:sz w:val="22"/>
                 <w:szCs w:val="22"/>
               </w:rPr>
-              <w:t xml:space="preserve">UserReview </w:t>
+              <w:t>UserReview</w:t>
+            </w:r>
+            <w:proofErr w:type="spellEnd"/>
+            <w:r>
+              <w:rPr>
+                <w:i/>
+                <w:iCs/>
+                <w:color w:val="000000"/>
+                <w:sz w:val="22"/>
+                <w:szCs w:val="22"/>
+              </w:rPr>
+              <w:t xml:space="preserve"> </w:t>
             </w:r>
             <w:r>
               <w:rPr>
@@ -23521,6 +24315,7 @@
                 <w:szCs w:val="22"/>
               </w:rPr>
             </w:pPr>
+            <w:proofErr w:type="spellStart"/>
             <w:r>
               <w:rPr>
                 <w:color w:val="000000"/>
@@ -23529,6 +24324,7 @@
               </w:rPr>
               <w:t>ownerUID</w:t>
             </w:r>
+            <w:proofErr w:type="spellEnd"/>
           </w:p>
         </w:tc>
         <w:tc>
@@ -23639,6 +24435,7 @@
               </w:rPr>
               <w:t xml:space="preserve"> (i.e., the </w:t>
             </w:r>
+            <w:proofErr w:type="spellStart"/>
             <w:r>
               <w:rPr>
                 <w:i/>
@@ -23649,6 +24446,7 @@
               </w:rPr>
               <w:t>Owner.uid</w:t>
             </w:r>
+            <w:proofErr w:type="spellEnd"/>
             <w:r>
               <w:rPr>
                 <w:color w:val="000000"/>
@@ -23936,6 +24734,7 @@
                 <w:szCs w:val="22"/>
               </w:rPr>
             </w:pPr>
+            <w:proofErr w:type="spellStart"/>
             <w:r>
               <w:rPr>
                 <w:color w:val="000000"/>
@@ -23944,6 +24743,7 @@
               </w:rPr>
               <w:t>rentPrice</w:t>
             </w:r>
+            <w:proofErr w:type="spellEnd"/>
           </w:p>
         </w:tc>
         <w:tc>
@@ -24065,6 +24865,7 @@
                 <w:szCs w:val="22"/>
               </w:rPr>
             </w:pPr>
+            <w:proofErr w:type="spellStart"/>
             <w:r>
               <w:rPr>
                 <w:color w:val="000000"/>
@@ -24073,6 +24874,7 @@
               </w:rPr>
               <w:t>insuranceAmount</w:t>
             </w:r>
+            <w:proofErr w:type="spellEnd"/>
           </w:p>
         </w:tc>
         <w:tc>
@@ -24472,6 +25274,7 @@
                 <w:szCs w:val="22"/>
               </w:rPr>
             </w:pPr>
+            <w:proofErr w:type="spellStart"/>
             <w:r>
               <w:rPr>
                 <w:color w:val="000000"/>
@@ -24480,6 +25283,7 @@
               </w:rPr>
               <w:t>isAvailable</w:t>
             </w:r>
+            <w:proofErr w:type="spellEnd"/>
           </w:p>
         </w:tc>
         <w:tc>
@@ -24619,6 +25423,7 @@
                 <w:szCs w:val="22"/>
               </w:rPr>
             </w:pPr>
+            <w:proofErr w:type="spellStart"/>
             <w:r>
               <w:rPr>
                 <w:color w:val="000000"/>
@@ -24627,6 +25432,7 @@
               </w:rPr>
               <w:t>acceptedRequestID</w:t>
             </w:r>
+            <w:proofErr w:type="spellEnd"/>
           </w:p>
         </w:tc>
         <w:tc>
@@ -24757,6 +25563,7 @@
                 <w:szCs w:val="22"/>
               </w:rPr>
             </w:pPr>
+            <w:proofErr w:type="spellStart"/>
             <w:r>
               <w:rPr>
                 <w:color w:val="000000"/>
@@ -24765,6 +25572,7 @@
               </w:rPr>
               <w:t>currentRent</w:t>
             </w:r>
+            <w:proofErr w:type="spellEnd"/>
           </w:p>
         </w:tc>
         <w:tc>
@@ -25002,6 +25810,7 @@
               </w:rPr>
               <w:t xml:space="preserve">A collection of </w:t>
             </w:r>
+            <w:proofErr w:type="spellStart"/>
             <w:r>
               <w:rPr>
                 <w:i/>
@@ -25018,7 +25827,16 @@
                 <w:sz w:val="22"/>
                 <w:szCs w:val="22"/>
               </w:rPr>
-              <w:t xml:space="preserve">s that are sent to a </w:t>
+              <w:t>s</w:t>
+            </w:r>
+            <w:proofErr w:type="spellEnd"/>
+            <w:r>
+              <w:rPr>
+                <w:color w:val="000000"/>
+                <w:sz w:val="22"/>
+                <w:szCs w:val="22"/>
+              </w:rPr>
+              <w:t xml:space="preserve"> that are sent to a </w:t>
             </w:r>
             <w:r>
               <w:rPr>
@@ -25188,6 +26006,7 @@
                 <w:szCs w:val="22"/>
               </w:rPr>
             </w:pPr>
+            <w:proofErr w:type="spellStart"/>
             <w:r>
               <w:rPr>
                 <w:color w:val="000000"/>
@@ -25196,6 +26015,7 @@
               </w:rPr>
               <w:t>renterUID</w:t>
             </w:r>
+            <w:proofErr w:type="spellEnd"/>
           </w:p>
         </w:tc>
         <w:tc>
@@ -25306,6 +26126,7 @@
               </w:rPr>
               <w:t xml:space="preserve"> (i.e., the </w:t>
             </w:r>
+            <w:proofErr w:type="spellStart"/>
             <w:r>
               <w:rPr>
                 <w:i/>
@@ -25316,6 +26137,7 @@
               </w:rPr>
               <w:t>Renter.uid</w:t>
             </w:r>
+            <w:proofErr w:type="spellEnd"/>
             <w:r>
               <w:rPr>
                 <w:color w:val="000000"/>
@@ -25353,6 +26175,7 @@
                 <w:szCs w:val="22"/>
               </w:rPr>
             </w:pPr>
+            <w:proofErr w:type="spellStart"/>
             <w:r>
               <w:rPr>
                 <w:color w:val="000000"/>
@@ -25361,6 +26184,7 @@
               </w:rPr>
               <w:t>toolID</w:t>
             </w:r>
+            <w:proofErr w:type="spellEnd"/>
           </w:p>
         </w:tc>
         <w:tc>
@@ -25500,6 +26324,7 @@
                 <w:szCs w:val="22"/>
               </w:rPr>
             </w:pPr>
+            <w:proofErr w:type="spellStart"/>
             <w:r>
               <w:rPr>
                 <w:color w:val="000000"/>
@@ -25508,6 +26333,7 @@
               </w:rPr>
               <w:t>numOfDays</w:t>
             </w:r>
+            <w:proofErr w:type="spellEnd"/>
           </w:p>
         </w:tc>
         <w:tc>
@@ -25629,6 +26455,7 @@
                 <w:szCs w:val="22"/>
               </w:rPr>
             </w:pPr>
+            <w:proofErr w:type="spellStart"/>
             <w:r>
               <w:rPr>
                 <w:color w:val="000000"/>
@@ -25637,6 +26464,7 @@
               </w:rPr>
               <w:t>rentPrice</w:t>
             </w:r>
+            <w:proofErr w:type="spellEnd"/>
           </w:p>
         </w:tc>
         <w:tc>
@@ -25758,6 +26586,7 @@
                 <w:szCs w:val="22"/>
               </w:rPr>
             </w:pPr>
+            <w:proofErr w:type="spellStart"/>
             <w:r>
               <w:rPr>
                 <w:color w:val="000000"/>
@@ -25766,6 +26595,7 @@
               </w:rPr>
               <w:t>insuranceAmount</w:t>
             </w:r>
+            <w:proofErr w:type="spellEnd"/>
           </w:p>
         </w:tc>
         <w:tc>
@@ -25923,6 +26753,7 @@
                 <w:szCs w:val="22"/>
               </w:rPr>
             </w:pPr>
+            <w:proofErr w:type="spellStart"/>
             <w:r>
               <w:rPr>
                 <w:color w:val="000000"/>
@@ -25931,6 +26762,7 @@
               </w:rPr>
               <w:t>isAccepted</w:t>
             </w:r>
+            <w:proofErr w:type="spellEnd"/>
           </w:p>
         </w:tc>
         <w:tc>
@@ -26005,6 +26837,7 @@
               </w:rPr>
               <w:t xml:space="preserve">An indicator if a </w:t>
             </w:r>
+            <w:proofErr w:type="spellStart"/>
             <w:r>
               <w:rPr>
                 <w:i/>
@@ -26013,7 +26846,18 @@
                 <w:sz w:val="22"/>
                 <w:szCs w:val="22"/>
               </w:rPr>
-              <w:t xml:space="preserve">ToolRequset </w:t>
+              <w:t>ToolRequset</w:t>
+            </w:r>
+            <w:proofErr w:type="spellEnd"/>
+            <w:r>
+              <w:rPr>
+                <w:i/>
+                <w:iCs/>
+                <w:color w:val="000000"/>
+                <w:sz w:val="22"/>
+                <w:szCs w:val="22"/>
+              </w:rPr>
+              <w:t xml:space="preserve"> </w:t>
             </w:r>
             <w:r>
               <w:rPr>
@@ -26051,6 +26895,7 @@
                 <w:szCs w:val="22"/>
               </w:rPr>
             </w:pPr>
+            <w:proofErr w:type="spellStart"/>
             <w:r>
               <w:rPr>
                 <w:color w:val="000000"/>
@@ -26059,6 +26904,7 @@
               </w:rPr>
               <w:t>isRented</w:t>
             </w:r>
+            <w:proofErr w:type="spellEnd"/>
           </w:p>
         </w:tc>
         <w:tc>
@@ -26131,6 +26977,7 @@
               </w:rPr>
               <w:t xml:space="preserve">An indicator if a </w:t>
             </w:r>
+            <w:proofErr w:type="spellStart"/>
             <w:r>
               <w:rPr>
                 <w:i/>
@@ -26139,7 +26986,18 @@
                 <w:sz w:val="22"/>
                 <w:szCs w:val="22"/>
               </w:rPr>
-              <w:t xml:space="preserve">ToolRequset </w:t>
+              <w:t>ToolRequset</w:t>
+            </w:r>
+            <w:proofErr w:type="spellEnd"/>
+            <w:r>
+              <w:rPr>
+                <w:i/>
+                <w:iCs/>
+                <w:color w:val="000000"/>
+                <w:sz w:val="22"/>
+                <w:szCs w:val="22"/>
+              </w:rPr>
+              <w:t xml:space="preserve"> </w:t>
             </w:r>
             <w:r>
               <w:rPr>
@@ -26214,6 +27072,7 @@
                 <w:szCs w:val="22"/>
               </w:rPr>
             </w:pPr>
+            <w:proofErr w:type="spellStart"/>
             <w:r>
               <w:rPr>
                 <w:color w:val="000000"/>
@@ -26222,6 +27081,7 @@
               </w:rPr>
               <w:t>toolID</w:t>
             </w:r>
+            <w:proofErr w:type="spellEnd"/>
           </w:p>
         </w:tc>
         <w:tc>
@@ -26361,6 +27221,7 @@
                 <w:szCs w:val="22"/>
               </w:rPr>
             </w:pPr>
+            <w:proofErr w:type="spellStart"/>
             <w:r>
               <w:rPr>
                 <w:color w:val="000000"/>
@@ -26370,6 +27231,7 @@
               <w:lastRenderedPageBreak/>
               <w:t>requestID</w:t>
             </w:r>
+            <w:proofErr w:type="spellEnd"/>
           </w:p>
         </w:tc>
         <w:tc>
@@ -26511,6 +27373,7 @@
                 <w:szCs w:val="22"/>
               </w:rPr>
             </w:pPr>
+            <w:proofErr w:type="spellStart"/>
             <w:r>
               <w:rPr>
                 <w:color w:val="000000"/>
@@ -26519,6 +27382,7 @@
               </w:rPr>
               <w:t>startTime</w:t>
             </w:r>
+            <w:proofErr w:type="spellEnd"/>
           </w:p>
         </w:tc>
         <w:tc>
@@ -26657,6 +27521,7 @@
                 <w:szCs w:val="22"/>
               </w:rPr>
             </w:pPr>
+            <w:proofErr w:type="spellStart"/>
             <w:r>
               <w:rPr>
                 <w:color w:val="000000"/>
@@ -26665,6 +27530,7 @@
               </w:rPr>
               <w:t>endTime</w:t>
             </w:r>
+            <w:proofErr w:type="spellEnd"/>
           </w:p>
         </w:tc>
         <w:tc>
@@ -26802,6 +27668,7 @@
                 <w:szCs w:val="22"/>
               </w:rPr>
             </w:pPr>
+            <w:proofErr w:type="spellStart"/>
             <w:r>
               <w:rPr>
                 <w:color w:val="000000"/>
@@ -26810,6 +27677,7 @@
               </w:rPr>
               <w:t>creatorUID</w:t>
             </w:r>
+            <w:proofErr w:type="spellEnd"/>
           </w:p>
         </w:tc>
         <w:tc>
@@ -26842,6 +27710,7 @@
               </w:rPr>
               <w:t xml:space="preserve">Attribute of </w:t>
             </w:r>
+            <w:proofErr w:type="spellStart"/>
             <w:r>
               <w:rPr>
                 <w:i/>
@@ -26852,6 +27721,7 @@
               </w:rPr>
               <w:t>UserReviews</w:t>
             </w:r>
+            <w:proofErr w:type="spellEnd"/>
           </w:p>
         </w:tc>
         <w:tc>
@@ -26902,6 +27772,7 @@
               </w:rPr>
               <w:t xml:space="preserve">that is creating a </w:t>
             </w:r>
+            <w:proofErr w:type="spellStart"/>
             <w:r>
               <w:rPr>
                 <w:i/>
@@ -26912,6 +27783,7 @@
               </w:rPr>
               <w:t>UserReview</w:t>
             </w:r>
+            <w:proofErr w:type="spellEnd"/>
             <w:r>
               <w:rPr>
                 <w:color w:val="000000"/>
@@ -26949,6 +27821,7 @@
                 <w:szCs w:val="22"/>
               </w:rPr>
             </w:pPr>
+            <w:proofErr w:type="spellStart"/>
             <w:r>
               <w:rPr>
                 <w:color w:val="000000"/>
@@ -26957,6 +27830,7 @@
               </w:rPr>
               <w:t>targetUID</w:t>
             </w:r>
+            <w:proofErr w:type="spellEnd"/>
           </w:p>
         </w:tc>
         <w:tc>
@@ -26989,6 +27863,7 @@
               </w:rPr>
               <w:t xml:space="preserve">Attribute of </w:t>
             </w:r>
+            <w:proofErr w:type="spellStart"/>
             <w:r>
               <w:rPr>
                 <w:i/>
@@ -26999,6 +27874,7 @@
               </w:rPr>
               <w:t>UserReviews</w:t>
             </w:r>
+            <w:proofErr w:type="spellEnd"/>
           </w:p>
         </w:tc>
         <w:tc>
@@ -27049,6 +27925,7 @@
               </w:rPr>
               <w:t xml:space="preserve">that a </w:t>
             </w:r>
+            <w:proofErr w:type="spellStart"/>
             <w:r>
               <w:rPr>
                 <w:i/>
@@ -27057,7 +27934,18 @@
                 <w:sz w:val="22"/>
                 <w:szCs w:val="22"/>
               </w:rPr>
-              <w:t xml:space="preserve">UserReview </w:t>
+              <w:t>UserReview</w:t>
+            </w:r>
+            <w:proofErr w:type="spellEnd"/>
+            <w:r>
+              <w:rPr>
+                <w:i/>
+                <w:iCs/>
+                <w:color w:val="000000"/>
+                <w:sz w:val="22"/>
+                <w:szCs w:val="22"/>
+              </w:rPr>
+              <w:t xml:space="preserve"> </w:t>
             </w:r>
             <w:r>
               <w:rPr>
@@ -27136,6 +28024,7 @@
               </w:rPr>
               <w:t xml:space="preserve">Attribute of </w:t>
             </w:r>
+            <w:proofErr w:type="spellStart"/>
             <w:r>
               <w:rPr>
                 <w:i/>
@@ -27146,6 +28035,7 @@
               </w:rPr>
               <w:t>UserReviews</w:t>
             </w:r>
+            <w:proofErr w:type="spellEnd"/>
           </w:p>
         </w:tc>
         <w:tc>
@@ -27196,6 +28086,7 @@
               </w:rPr>
               <w:t xml:space="preserve">out of 5, it's the average of all </w:t>
             </w:r>
+            <w:proofErr w:type="spellStart"/>
             <w:r>
               <w:rPr>
                 <w:i/>
@@ -27206,6 +28097,7 @@
               </w:rPr>
               <w:t>User.reviews</w:t>
             </w:r>
+            <w:proofErr w:type="spellEnd"/>
             <w:r>
               <w:rPr>
                 <w:color w:val="000000"/>
@@ -27283,6 +28175,7 @@
               </w:rPr>
               <w:t xml:space="preserve">Attribute of </w:t>
             </w:r>
+            <w:proofErr w:type="spellStart"/>
             <w:r>
               <w:rPr>
                 <w:i/>
@@ -27293,6 +28186,7 @@
               </w:rPr>
               <w:t>UserReviews</w:t>
             </w:r>
+            <w:proofErr w:type="spellEnd"/>
           </w:p>
         </w:tc>
         <w:tc>
@@ -27325,6 +28219,7 @@
               </w:rPr>
               <w:t xml:space="preserve">A description of a </w:t>
             </w:r>
+            <w:proofErr w:type="spellStart"/>
             <w:r>
               <w:rPr>
                 <w:i/>
@@ -27335,6 +28230,7 @@
               </w:rPr>
               <w:t>UserReview</w:t>
             </w:r>
+            <w:proofErr w:type="spellEnd"/>
             <w:r>
               <w:rPr>
                 <w:color w:val="000000"/>
@@ -27890,7 +28786,15 @@
         <w:t>to</w:t>
       </w:r>
       <w:r>
-        <w:t xml:space="preserve"> the card). ‘checklist’ is automatically updated and is used to check all of these things without querying multiple documents. The user’s document also has other subcollections like ‘reviews’, ‘notifications’, ‘devices’ and others which will all be explained later.</w:t>
+        <w:t xml:space="preserve"> the card). ‘checklist’ is automatically updated and is used to check all of these things without querying multiple documents. The user’s document also has other subcollections like ‘reviews’, ‘notifications’, ‘</w:t>
+      </w:r>
+      <w:proofErr w:type="gramStart"/>
+      <w:r>
+        <w:t>devices’</w:t>
+      </w:r>
+      <w:proofErr w:type="gramEnd"/>
+      <w:r>
+        <w:t xml:space="preserve"> and others which will all be explained later.</w:t>
       </w:r>
     </w:p>
     <w:p>
@@ -28027,9 +28931,11 @@
       <w:r>
         <w:t>‘</w:t>
       </w:r>
+      <w:proofErr w:type="spellStart"/>
       <w:r>
         <w:t>disagreementsCases</w:t>
       </w:r>
+      <w:proofErr w:type="spellEnd"/>
       <w:r>
         <w:t>’</w:t>
       </w:r>
@@ -28053,7 +28959,15 @@
         <w:spacing w:line="259" w:lineRule="auto"/>
       </w:pPr>
       <w:r>
-        <w:t>‘idsList’ stores</w:t>
+        <w:t>‘</w:t>
+      </w:r>
+      <w:proofErr w:type="spellStart"/>
+      <w:r>
+        <w:t>idsList</w:t>
+      </w:r>
+      <w:proofErr w:type="spellEnd"/>
+      <w:r>
+        <w:t>’ stores</w:t>
       </w:r>
       <w:r>
         <w:t xml:space="preserve"> all the users’ ID numbers to prevent users from making multiple accounts with the same id number, where the system checks if the ID number entered by the user already exist in this collection or not, and if it doesn’t, it gets added. </w:t>
@@ -28069,7 +28983,15 @@
         <w:spacing w:line="259" w:lineRule="auto"/>
       </w:pPr>
       <w:r>
-        <w:t>‘bannedList’ contains</w:t>
+        <w:t>‘</w:t>
+      </w:r>
+      <w:proofErr w:type="spellStart"/>
+      <w:r>
+        <w:t>bannedList</w:t>
+      </w:r>
+      <w:proofErr w:type="spellEnd"/>
+      <w:r>
+        <w:t>’ contains</w:t>
       </w:r>
       <w:r>
         <w:t xml:space="preserve"> all the banned ID numbers. Once a user is banned, if he/she has an ID number the number will be added to this collection with the reason of the ban and the admin who banned him/her.</w:t>
@@ -28089,7 +29011,23 @@
       </w:pPr>
       <w:r>
         <w:lastRenderedPageBreak/>
-        <w:t>‘bannedUsers’ is similar to ‘bannedList’, but it stores</w:t>
+        <w:t>‘</w:t>
+      </w:r>
+      <w:proofErr w:type="spellStart"/>
+      <w:r>
+        <w:t>bannedUsers</w:t>
+      </w:r>
+      <w:proofErr w:type="spellEnd"/>
+      <w:r>
+        <w:t>’ is similar to ‘</w:t>
+      </w:r>
+      <w:proofErr w:type="spellStart"/>
+      <w:r>
+        <w:t>bannedList</w:t>
+      </w:r>
+      <w:proofErr w:type="spellEnd"/>
+      <w:r>
+        <w:t>’, but it stores</w:t>
       </w:r>
       <w:r>
         <w:t xml:space="preserve"> the banned user’s UID as the document id instead. This collection is useful for banned users who didn’t set their ID numbers. </w:t>
@@ -28118,7 +29056,20 @@
         <w:spacing w:line="259" w:lineRule="auto"/>
       </w:pPr>
       <w:r>
-        <w:t>‘payment_references’ store</w:t>
+        <w:t>‘</w:t>
+      </w:r>
+      <w:proofErr w:type="spellStart"/>
+      <w:proofErr w:type="gramStart"/>
+      <w:r>
+        <w:t>payment</w:t>
+      </w:r>
+      <w:proofErr w:type="gramEnd"/>
+      <w:r>
+        <w:t>_references</w:t>
+      </w:r>
+      <w:proofErr w:type="spellEnd"/>
+      <w:r>
+        <w:t>’ store</w:t>
       </w:r>
       <w:r>
         <w:t xml:space="preserve"> reference documents to describe the purpose of a payment. The IDs of the documents in this collection is used as reference code to the payment requests sent to Checkout API.</w:t>
@@ -28684,12 +29635,14 @@
       <w:r>
         <w:t>For the rest of this report, cloud functions names will be prefixed with “CF:”. So, a cloud function with the name “hello” will be written as “</w:t>
       </w:r>
+      <w:proofErr w:type="spellStart"/>
       <w:r>
         <w:rPr>
           <w:rStyle w:val="CodeChar"/>
         </w:rPr>
         <w:t>CF:hello</w:t>
       </w:r>
+      <w:proofErr w:type="spellEnd"/>
       <w:r>
         <w:t>”.</w:t>
       </w:r>
@@ -28830,7 +29783,15 @@
         <w:t>IdCreated</w:t>
       </w:r>
       <w:r>
-        <w:t xml:space="preserve"> runs when the user adds his/her id number. It adds the ID number to the ‘idsList’ collection and updates the user’s checklist document.</w:t>
+        <w:t xml:space="preserve"> runs when the user adds his/her id number. It adds the ID number to the ‘</w:t>
+      </w:r>
+      <w:proofErr w:type="spellStart"/>
+      <w:r>
+        <w:t>idsList</w:t>
+      </w:r>
+      <w:proofErr w:type="spellEnd"/>
+      <w:r>
+        <w:t>’ collection and updates the user’s checklist document.</w:t>
       </w:r>
     </w:p>
     <w:p>
@@ -28882,9 +29843,11 @@
       <w:r>
         <w:t xml:space="preserve"> runs when the ‘private/</w:t>
       </w:r>
+      <w:proofErr w:type="spellStart"/>
       <w:r>
         <w:t>payments_processing</w:t>
       </w:r>
+      <w:proofErr w:type="spellEnd"/>
       <w:r>
         <w:t>’ document of the delivery meeting gets updated. It handles the payment flow and verification for starting the rent.</w:t>
       </w:r>
@@ -29190,10 +30153,23 @@
         <w:t>banUser</w:t>
       </w:r>
       <w:r>
-        <w:t xml:space="preserve"> is an HTTPS function callable only by an admin and it’s used to ban a user. It disables the user’s account in Firebase Authentication and adds the user’s ID number and UID in the ‘bannedList’ and ‘</w:t>
-      </w:r>
-      <w:r>
-        <w:t xml:space="preserve">bannedUsers’ </w:t>
+        <w:t xml:space="preserve"> is an HTTPS function callable only by an admin and it’s used to ban a user. It disables the user’s account in Firebase Authentication and adds the user’s ID number and UID in the ‘</w:t>
+      </w:r>
+      <w:proofErr w:type="spellStart"/>
+      <w:r>
+        <w:t>bannedList</w:t>
+      </w:r>
+      <w:proofErr w:type="spellEnd"/>
+      <w:r>
+        <w:t>’ and ‘</w:t>
+      </w:r>
+      <w:proofErr w:type="spellStart"/>
+      <w:r>
+        <w:t>bannedUsers</w:t>
+      </w:r>
+      <w:proofErr w:type="spellEnd"/>
+      <w:r>
+        <w:t xml:space="preserve">’ </w:t>
       </w:r>
       <w:r>
         <w:t xml:space="preserve">collections respectively. </w:t>
@@ -30787,7 +31763,15 @@
         <w:t>messages</w:t>
       </w:r>
       <w:r>
-        <w:t xml:space="preserve"> subcollection and it populates and sort the message documents as they are added to the subcollection. This is possible by Firestore listeners that allow the app to listen for changes in a collection or a document. So, the app would create a listener and build the messages using a Flutter widget called StreamBuilder. This widget listens to a stream and rebuild whenever any message gets send through the stream.</w:t>
+        <w:t xml:space="preserve"> subcollection and it populates and sort the message documents as they are added to the subcollection. This is possible by Firestore listeners that allow the app to listen for changes in a collection or a document. So, the app would create a listener and build the messages using a Flutter widget called </w:t>
+      </w:r>
+      <w:proofErr w:type="spellStart"/>
+      <w:r>
+        <w:t>StreamBuilder</w:t>
+      </w:r>
+      <w:proofErr w:type="spellEnd"/>
+      <w:r>
+        <w:t>. This widget listens to a stream and rebuild whenever any message gets send through the stream.</w:t>
       </w:r>
     </w:p>
     <w:p/>
@@ -31068,7 +32052,15 @@
     </w:p>
     <w:p>
       <w:r>
-        <w:t>However, when the system is running locally (on Firebase local emulators) the Algolia index that will be used is “tools_test”. This is necessary to separate the production environment and the testing and development environment.</w:t>
+        <w:t>However, when the system is running locally (on Firebase local emulators) the Algolia index that will be used is “</w:t>
+      </w:r>
+      <w:proofErr w:type="spellStart"/>
+      <w:r>
+        <w:t>tools_test</w:t>
+      </w:r>
+      <w:proofErr w:type="spellEnd"/>
+      <w:r>
+        <w:t>”. This is necessary to separate the production environment and the testing and development environment.</w:t>
       </w:r>
     </w:p>
     <w:p/>
@@ -31365,8 +32357,13 @@
       <w:r>
         <w:t xml:space="preserve"> creates a disagreement case in the ‘</w:t>
       </w:r>
-      <w:r>
-        <w:t xml:space="preserve">disagreementsCases’ </w:t>
+      <w:proofErr w:type="spellStart"/>
+      <w:r>
+        <w:t>disagreementsCases</w:t>
+      </w:r>
+      <w:proofErr w:type="spellEnd"/>
+      <w:r>
+        <w:t xml:space="preserve">’ </w:t>
       </w:r>
       <w:r>
         <w:t xml:space="preserve">collection. </w:t>
@@ -31627,11 +32624,19 @@
       <w:r>
         <w:t>All the tests can be run by the batch script in the main folder, ‘test.sh’ by running the command “</w:t>
       </w:r>
+      <w:proofErr w:type="spellStart"/>
       <w:r>
         <w:rPr>
           <w:rStyle w:val="CodeChar"/>
         </w:rPr>
-        <w:t>sh test.sh</w:t>
+        <w:t>sh</w:t>
+      </w:r>
+      <w:proofErr w:type="spellEnd"/>
+      <w:r>
+        <w:rPr>
+          <w:rStyle w:val="CodeChar"/>
+        </w:rPr>
+        <w:t xml:space="preserve"> test.sh</w:t>
       </w:r>
       <w:r>
         <w:t>”</w:t>
@@ -31669,8 +32674,21 @@
         <w:t xml:space="preserve"> and is setup in the “</w:t>
       </w:r>
       <w:r>
-        <w:t>.github\workflows\ci.yml</w:t>
-      </w:r>
+        <w:t>.</w:t>
+      </w:r>
+      <w:proofErr w:type="spellStart"/>
+      <w:r>
+        <w:t>github</w:t>
+      </w:r>
+      <w:proofErr w:type="spellEnd"/>
+      <w:r>
+        <w:t>\workflows\</w:t>
+      </w:r>
+      <w:proofErr w:type="spellStart"/>
+      <w:r>
+        <w:t>ci.yml</w:t>
+      </w:r>
+      <w:proofErr w:type="spellEnd"/>
       <w:r>
         <w:t>” file.</w:t>
       </w:r>
@@ -31770,12 +32788,21 @@
         <w:t xml:space="preserve">The main project folder contains all the code for the app and cloud functions, the security rules, hosting configuration…etc. Most of the files and folders in at are for the app (Flutter files). But it also contains the Firebase files including cloud functions code, Firestore and Firebase Storage security rules, hosting configuration, and others. Source control is also implemented on the folder using Git and uploaded to GitHub on the repository </w:t>
       </w:r>
       <w:hyperlink r:id="rId35" w:history="1">
+        <w:proofErr w:type="spellStart"/>
         <w:r>
           <w:rPr>
             <w:rStyle w:val="Hyperlink"/>
             <w:rFonts w:eastAsiaTheme="majorEastAsia"/>
           </w:rPr>
-          <w:t>ElforL/rentool</w:t>
+          <w:t>ElforL</w:t>
+        </w:r>
+        <w:proofErr w:type="spellEnd"/>
+        <w:r>
+          <w:rPr>
+            <w:rStyle w:val="Hyperlink"/>
+            <w:rFonts w:eastAsiaTheme="majorEastAsia"/>
+          </w:rPr>
+          <w:t>/rentool</w:t>
         </w:r>
       </w:hyperlink>
       <w:r>
@@ -31802,12 +32829,30 @@
         </w:numPr>
         <w:spacing w:line="259" w:lineRule="auto"/>
       </w:pPr>
+      <w:proofErr w:type="gramStart"/>
       <w:r>
         <w:rPr>
           <w:b/>
           <w:bCs/>
         </w:rPr>
-        <w:t>‘.github’ folder</w:t>
+        <w:t>‘.</w:t>
+      </w:r>
+      <w:proofErr w:type="spellStart"/>
+      <w:r>
+        <w:rPr>
+          <w:b/>
+          <w:bCs/>
+        </w:rPr>
+        <w:t>github</w:t>
+      </w:r>
+      <w:proofErr w:type="spellEnd"/>
+      <w:proofErr w:type="gramEnd"/>
+      <w:r>
+        <w:rPr>
+          <w:b/>
+          <w:bCs/>
+        </w:rPr>
+        <w:t>’ folder</w:t>
       </w:r>
     </w:p>
     <w:p>
@@ -31864,7 +32909,15 @@
         <w:spacing w:line="259" w:lineRule="auto"/>
       </w:pPr>
       <w:r>
-        <w:t xml:space="preserve"> contains the configuration files for the android app like the android manifest, gradle configurations, the app icon…etc. </w:t>
+        <w:t xml:space="preserve"> contains the configuration files for the android app like the android manifest, </w:t>
+      </w:r>
+      <w:proofErr w:type="spellStart"/>
+      <w:r>
+        <w:t>gradle</w:t>
+      </w:r>
+      <w:proofErr w:type="spellEnd"/>
+      <w:r>
+        <w:t xml:space="preserve"> configurations, the app icon…etc. </w:t>
       </w:r>
     </w:p>
     <w:p>
@@ -31911,7 +32964,23 @@
           <w:b/>
           <w:bCs/>
         </w:rPr>
-        <w:t>‘FirebaseStorage’ folder</w:t>
+        <w:t>‘</w:t>
+      </w:r>
+      <w:proofErr w:type="spellStart"/>
+      <w:r>
+        <w:rPr>
+          <w:b/>
+          <w:bCs/>
+        </w:rPr>
+        <w:t>FirebaseStorage</w:t>
+      </w:r>
+      <w:proofErr w:type="spellEnd"/>
+      <w:r>
+        <w:rPr>
+          <w:b/>
+          <w:bCs/>
+        </w:rPr>
+        <w:t>’ folder</w:t>
       </w:r>
     </w:p>
     <w:p>
@@ -32041,7 +33110,23 @@
           <w:bCs/>
         </w:rPr>
         <w:lastRenderedPageBreak/>
-        <w:t>‘ios’ folder</w:t>
+        <w:t>‘</w:t>
+      </w:r>
+      <w:proofErr w:type="spellStart"/>
+      <w:r>
+        <w:rPr>
+          <w:b/>
+          <w:bCs/>
+        </w:rPr>
+        <w:t>ios</w:t>
+      </w:r>
+      <w:proofErr w:type="spellEnd"/>
+      <w:r>
+        <w:rPr>
+          <w:b/>
+          <w:bCs/>
+        </w:rPr>
+        <w:t>’ folder</w:t>
       </w:r>
     </w:p>
     <w:p>
@@ -32101,7 +33186,32 @@
           <w:b/>
           <w:bCs/>
         </w:rPr>
-        <w:t>‘integration_test’ folder</w:t>
+        <w:t>‘</w:t>
+      </w:r>
+      <w:proofErr w:type="spellStart"/>
+      <w:proofErr w:type="gramStart"/>
+      <w:r>
+        <w:rPr>
+          <w:b/>
+          <w:bCs/>
+        </w:rPr>
+        <w:t>integration</w:t>
+      </w:r>
+      <w:proofErr w:type="gramEnd"/>
+      <w:r>
+        <w:rPr>
+          <w:b/>
+          <w:bCs/>
+        </w:rPr>
+        <w:t>_test</w:t>
+      </w:r>
+      <w:proofErr w:type="spellEnd"/>
+      <w:r>
+        <w:rPr>
+          <w:b/>
+          <w:bCs/>
+        </w:rPr>
+        <w:t>’ folder</w:t>
       </w:r>
     </w:p>
     <w:p>
@@ -32198,45 +33308,10 @@
           <w:sz w:val="20"/>
           <w:szCs w:val="20"/>
         </w:rPr>
-        <w:t>‘firebase.json’</w:t>
-      </w:r>
-    </w:p>
-    <w:p>
-      <w:pPr>
-        <w:pStyle w:val="ListParagraph"/>
-        <w:numPr>
-          <w:ilvl w:val="1"/>
-          <w:numId w:val="99"/>
-        </w:numPr>
-        <w:spacing w:line="259" w:lineRule="auto"/>
-        <w:rPr>
-          <w:b/>
-          <w:bCs/>
-          <w:sz w:val="22"/>
-        </w:rPr>
-      </w:pPr>
-      <w:r>
-        <w:rPr>
-          <w:sz w:val="20"/>
-          <w:szCs w:val="20"/>
-        </w:rPr>
-        <w:t>The configuration file for all Firebase files in the main folder. It also contains the hosting configutation.</w:t>
-      </w:r>
-    </w:p>
-    <w:p>
-      <w:pPr>
-        <w:pStyle w:val="ListParagraph"/>
-        <w:numPr>
-          <w:ilvl w:val="0"/>
-          <w:numId w:val="99"/>
-        </w:numPr>
-        <w:spacing w:line="259" w:lineRule="auto"/>
-        <w:rPr>
-          <w:b/>
-          <w:bCs/>
-          <w:sz w:val="22"/>
-        </w:rPr>
-      </w:pPr>
+        <w:t>‘</w:t>
+      </w:r>
+      <w:proofErr w:type="spellStart"/>
+      <w:proofErr w:type="gramStart"/>
       <w:r>
         <w:rPr>
           <w:b/>
@@ -32244,45 +33319,10 @@
           <w:sz w:val="20"/>
           <w:szCs w:val="20"/>
         </w:rPr>
-        <w:t>‘l10n.yaml’</w:t>
-      </w:r>
-    </w:p>
-    <w:p>
-      <w:pPr>
-        <w:pStyle w:val="ListParagraph"/>
-        <w:numPr>
-          <w:ilvl w:val="1"/>
-          <w:numId w:val="99"/>
-        </w:numPr>
-        <w:spacing w:line="259" w:lineRule="auto"/>
-        <w:rPr>
-          <w:b/>
-          <w:bCs/>
-          <w:sz w:val="22"/>
-        </w:rPr>
-      </w:pPr>
-      <w:r>
-        <w:rPr>
-          <w:sz w:val="20"/>
-          <w:szCs w:val="20"/>
-        </w:rPr>
-        <w:t>Configuration file for localization (showing the app in multiple languages)</w:t>
-      </w:r>
-    </w:p>
-    <w:p>
-      <w:pPr>
-        <w:pStyle w:val="ListParagraph"/>
-        <w:numPr>
-          <w:ilvl w:val="0"/>
-          <w:numId w:val="99"/>
-        </w:numPr>
-        <w:spacing w:line="259" w:lineRule="auto"/>
-        <w:rPr>
-          <w:b/>
-          <w:bCs/>
-          <w:sz w:val="22"/>
-        </w:rPr>
-      </w:pPr>
+        <w:t>firebase.json</w:t>
+      </w:r>
+      <w:proofErr w:type="spellEnd"/>
+      <w:proofErr w:type="gramEnd"/>
       <w:r>
         <w:rPr>
           <w:b/>
@@ -32290,7 +33330,137 @@
           <w:sz w:val="20"/>
           <w:szCs w:val="20"/>
         </w:rPr>
-        <w:t>‘pubspec.yaml’</w:t>
+        <w:t>’</w:t>
+      </w:r>
+    </w:p>
+    <w:p>
+      <w:pPr>
+        <w:pStyle w:val="ListParagraph"/>
+        <w:numPr>
+          <w:ilvl w:val="1"/>
+          <w:numId w:val="99"/>
+        </w:numPr>
+        <w:spacing w:line="259" w:lineRule="auto"/>
+        <w:rPr>
+          <w:b/>
+          <w:bCs/>
+          <w:sz w:val="22"/>
+        </w:rPr>
+      </w:pPr>
+      <w:r>
+        <w:rPr>
+          <w:sz w:val="20"/>
+          <w:szCs w:val="20"/>
+        </w:rPr>
+        <w:t xml:space="preserve">The configuration file for all Firebase files in the main folder. It also contains the hosting </w:t>
+      </w:r>
+      <w:proofErr w:type="spellStart"/>
+      <w:r>
+        <w:rPr>
+          <w:sz w:val="20"/>
+          <w:szCs w:val="20"/>
+        </w:rPr>
+        <w:t>configutation</w:t>
+      </w:r>
+      <w:proofErr w:type="spellEnd"/>
+      <w:r>
+        <w:rPr>
+          <w:sz w:val="20"/>
+          <w:szCs w:val="20"/>
+        </w:rPr>
+        <w:t>.</w:t>
+      </w:r>
+    </w:p>
+    <w:p>
+      <w:pPr>
+        <w:pStyle w:val="ListParagraph"/>
+        <w:numPr>
+          <w:ilvl w:val="0"/>
+          <w:numId w:val="99"/>
+        </w:numPr>
+        <w:spacing w:line="259" w:lineRule="auto"/>
+        <w:rPr>
+          <w:b/>
+          <w:bCs/>
+          <w:sz w:val="22"/>
+        </w:rPr>
+      </w:pPr>
+      <w:r>
+        <w:rPr>
+          <w:b/>
+          <w:bCs/>
+          <w:sz w:val="20"/>
+          <w:szCs w:val="20"/>
+        </w:rPr>
+        <w:t>‘l10n.yaml’</w:t>
+      </w:r>
+    </w:p>
+    <w:p>
+      <w:pPr>
+        <w:pStyle w:val="ListParagraph"/>
+        <w:numPr>
+          <w:ilvl w:val="1"/>
+          <w:numId w:val="99"/>
+        </w:numPr>
+        <w:spacing w:line="259" w:lineRule="auto"/>
+        <w:rPr>
+          <w:b/>
+          <w:bCs/>
+          <w:sz w:val="22"/>
+        </w:rPr>
+      </w:pPr>
+      <w:r>
+        <w:rPr>
+          <w:sz w:val="20"/>
+          <w:szCs w:val="20"/>
+        </w:rPr>
+        <w:t>Configuration file for localization (showing the app in multiple languages)</w:t>
+      </w:r>
+    </w:p>
+    <w:p>
+      <w:pPr>
+        <w:pStyle w:val="ListParagraph"/>
+        <w:numPr>
+          <w:ilvl w:val="0"/>
+          <w:numId w:val="99"/>
+        </w:numPr>
+        <w:spacing w:line="259" w:lineRule="auto"/>
+        <w:rPr>
+          <w:b/>
+          <w:bCs/>
+          <w:sz w:val="22"/>
+        </w:rPr>
+      </w:pPr>
+      <w:r>
+        <w:rPr>
+          <w:b/>
+          <w:bCs/>
+          <w:sz w:val="20"/>
+          <w:szCs w:val="20"/>
+        </w:rPr>
+        <w:t>‘</w:t>
+      </w:r>
+      <w:proofErr w:type="spellStart"/>
+      <w:proofErr w:type="gramStart"/>
+      <w:r>
+        <w:rPr>
+          <w:b/>
+          <w:bCs/>
+          <w:sz w:val="20"/>
+          <w:szCs w:val="20"/>
+        </w:rPr>
+        <w:t>pubspec.yaml</w:t>
+      </w:r>
+      <w:proofErr w:type="spellEnd"/>
+      <w:proofErr w:type="gramEnd"/>
+      <w:r>
+        <w:rPr>
+          <w:b/>
+          <w:bCs/>
+          <w:sz w:val="20"/>
+          <w:szCs w:val="20"/>
+        </w:rPr>
+        <w:t>’</w:t>
       </w:r>
     </w:p>
     <w:p>

</xml_diff>

<commit_message>
remove making tool unavailbale in 3.4.2.3
</commit_message>
<xml_diff>
--- a/Report/Report2 DRAFT - 2.docx
+++ b/Report/Report2 DRAFT - 2.docx
@@ -19955,13 +19955,25 @@
           <w:numId w:val="91"/>
         </w:numPr>
       </w:pPr>
+      <w:r>
+        <w:t>Tool.</w:t>
+      </w:r>
+      <w:r>
+        <w:t xml:space="preserve"> </w:t>
+      </w:r>
       <w:proofErr w:type="spellStart"/>
       <w:r>
-        <w:t>Tool.isAvailable</w:t>
+        <w:t>acceptedRequestID</w:t>
       </w:r>
       <w:proofErr w:type="spellEnd"/>
       <w:r>
-        <w:t xml:space="preserve"> == true</w:t>
+        <w:t xml:space="preserve"> </w:t>
+      </w:r>
+      <w:r>
+        <w:t xml:space="preserve">== </w:t>
+      </w:r>
+      <w:r>
+        <w:t>null</w:t>
       </w:r>
     </w:p>
     <w:p>
@@ -19986,11 +19998,14 @@
       </w:pPr>
       <w:proofErr w:type="spellStart"/>
       <w:r>
-        <w:t>Tool.isAvailable</w:t>
+        <w:t>Tool.</w:t>
+      </w:r>
+      <w:r>
+        <w:t>acceptedRequestID</w:t>
       </w:r>
       <w:proofErr w:type="spellEnd"/>
       <w:r>
-        <w:t xml:space="preserve"> will become false</w:t>
+        <w:t xml:space="preserve"> will become toolRequest.id</w:t>
       </w:r>
     </w:p>
     <w:p>
@@ -20001,16 +20016,8 @@
           <w:numId w:val="91"/>
         </w:numPr>
       </w:pPr>
-      <w:proofErr w:type="spellStart"/>
-      <w:r>
-        <w:t>Tool.</w:t>
-      </w:r>
-      <w:r>
-        <w:t>acceptedRequestID</w:t>
-      </w:r>
-      <w:proofErr w:type="spellEnd"/>
-      <w:r>
-        <w:t xml:space="preserve"> will become toolRequest.id</w:t>
+      <w:r>
+        <w:t>A chat room will be created</w:t>
       </w:r>
     </w:p>
     <w:p>
@@ -20023,18 +20030,6 @@
       </w:pPr>
       <w:r>
         <w:lastRenderedPageBreak/>
-        <w:t>A chat room will be created</w:t>
-      </w:r>
-    </w:p>
-    <w:p>
-      <w:pPr>
-        <w:pStyle w:val="ListParagraph"/>
-        <w:numPr>
-          <w:ilvl w:val="0"/>
-          <w:numId w:val="91"/>
-        </w:numPr>
-      </w:pPr>
-      <w:r>
         <w:t>The Tool owner will be linked with the chat room</w:t>
       </w:r>
     </w:p>
@@ -20674,6 +20669,7 @@
         <w:pStyle w:val="Heading4"/>
       </w:pPr>
       <w:r>
+        <w:lastRenderedPageBreak/>
         <w:t xml:space="preserve">3.4.2.6 </w:t>
       </w:r>
       <w:proofErr w:type="spellStart"/>
@@ -21190,7 +21186,6 @@
         <w:pStyle w:val="Heading4"/>
       </w:pPr>
       <w:r>
-        <w:lastRenderedPageBreak/>
         <w:t xml:space="preserve">3.4.2.9 </w:t>
       </w:r>
       <w:proofErr w:type="spellStart"/>
@@ -21233,6 +21228,7 @@
           <w:b/>
           <w:bCs/>
         </w:rPr>
+        <w:lastRenderedPageBreak/>
         <w:t>Pre</w:t>
       </w:r>
       <w:r>

</xml_diff>

<commit_message>
remove making tool unavailbale in 3.4.2.4 Tool.startRent()
</commit_message>
<xml_diff>
--- a/Report/Report2 DRAFT - 2.docx
+++ b/Report/Report2 DRAFT - 2.docx
@@ -3673,14 +3673,27 @@
       <w:r>
         <w:t xml:space="preserve">Figure </w:t>
       </w:r>
-      <w:fldSimple w:instr=" SEQ Figure \* ARABIC ">
-        <w:r>
-          <w:rPr>
-            <w:noProof/>
-          </w:rPr>
-          <w:t>1</w:t>
-        </w:r>
-      </w:fldSimple>
+      <w:r>
+        <w:fldChar w:fldCharType="begin"/>
+      </w:r>
+      <w:r>
+        <w:instrText xml:space="preserve"> SEQ Figure \* ARABIC </w:instrText>
+      </w:r>
+      <w:r>
+        <w:fldChar w:fldCharType="separate"/>
+      </w:r>
+      <w:r>
+        <w:rPr>
+          <w:noProof/>
+        </w:rPr>
+        <w:t>1</w:t>
+      </w:r>
+      <w:r>
+        <w:rPr>
+          <w:noProof/>
+        </w:rPr>
+        <w:fldChar w:fldCharType="end"/>
+      </w:r>
       <w:r>
         <w:t>- U</w:t>
       </w:r>
@@ -8638,14 +8651,27 @@
       <w:r>
         <w:t xml:space="preserve">Figure </w:t>
       </w:r>
-      <w:fldSimple w:instr=" SEQ Figure \* ARABIC ">
-        <w:r>
-          <w:rPr>
-            <w:noProof/>
-          </w:rPr>
-          <w:t>2</w:t>
-        </w:r>
-      </w:fldSimple>
+      <w:r>
+        <w:fldChar w:fldCharType="begin"/>
+      </w:r>
+      <w:r>
+        <w:instrText xml:space="preserve"> SEQ Figure \* ARABIC </w:instrText>
+      </w:r>
+      <w:r>
+        <w:fldChar w:fldCharType="separate"/>
+      </w:r>
+      <w:r>
+        <w:rPr>
+          <w:noProof/>
+        </w:rPr>
+        <w:t>2</w:t>
+      </w:r>
+      <w:r>
+        <w:rPr>
+          <w:noProof/>
+        </w:rPr>
+        <w:fldChar w:fldCharType="end"/>
+      </w:r>
       <w:bookmarkEnd w:id="19"/>
       <w:r>
         <w:t xml:space="preserve"> - Activity diagram of accepting/rejecting tool-requests</w:t>
@@ -8724,14 +8750,27 @@
       <w:r>
         <w:t xml:space="preserve">Figure </w:t>
       </w:r>
-      <w:fldSimple w:instr=" SEQ Figure \* ARABIC ">
-        <w:r>
-          <w:rPr>
-            <w:noProof/>
-          </w:rPr>
-          <w:t>3</w:t>
-        </w:r>
-      </w:fldSimple>
+      <w:r>
+        <w:fldChar w:fldCharType="begin"/>
+      </w:r>
+      <w:r>
+        <w:instrText xml:space="preserve"> SEQ Figure \* ARABIC </w:instrText>
+      </w:r>
+      <w:r>
+        <w:fldChar w:fldCharType="separate"/>
+      </w:r>
+      <w:r>
+        <w:rPr>
+          <w:noProof/>
+        </w:rPr>
+        <w:t>3</w:t>
+      </w:r>
+      <w:r>
+        <w:rPr>
+          <w:noProof/>
+        </w:rPr>
+        <w:fldChar w:fldCharType="end"/>
+      </w:r>
       <w:bookmarkEnd w:id="23"/>
       <w:r>
         <w:t xml:space="preserve"> - Activity diagram of delivering a tool</w:t>
@@ -8810,14 +8849,27 @@
       <w:r>
         <w:t xml:space="preserve">Figure </w:t>
       </w:r>
-      <w:fldSimple w:instr=" SEQ Figure \* ARABIC ">
-        <w:r>
-          <w:rPr>
-            <w:noProof/>
-          </w:rPr>
-          <w:t>4</w:t>
-        </w:r>
-      </w:fldSimple>
+      <w:r>
+        <w:fldChar w:fldCharType="begin"/>
+      </w:r>
+      <w:r>
+        <w:instrText xml:space="preserve"> SEQ Figure \* ARABIC </w:instrText>
+      </w:r>
+      <w:r>
+        <w:fldChar w:fldCharType="separate"/>
+      </w:r>
+      <w:r>
+        <w:rPr>
+          <w:noProof/>
+        </w:rPr>
+        <w:t>4</w:t>
+      </w:r>
+      <w:r>
+        <w:rPr>
+          <w:noProof/>
+        </w:rPr>
+        <w:fldChar w:fldCharType="end"/>
+      </w:r>
       <w:bookmarkEnd w:id="27"/>
       <w:r>
         <w:t xml:space="preserve"> - Activity diagram of returning a tool</w:t>
@@ -8908,14 +8960,27 @@
       <w:r>
         <w:t xml:space="preserve">Figure </w:t>
       </w:r>
-      <w:fldSimple w:instr=" SEQ Figure \* ARABIC ">
-        <w:r>
-          <w:rPr>
-            <w:noProof/>
-          </w:rPr>
-          <w:t>5</w:t>
-        </w:r>
-      </w:fldSimple>
+      <w:r>
+        <w:fldChar w:fldCharType="begin"/>
+      </w:r>
+      <w:r>
+        <w:instrText xml:space="preserve"> SEQ Figure \* ARABIC </w:instrText>
+      </w:r>
+      <w:r>
+        <w:fldChar w:fldCharType="separate"/>
+      </w:r>
+      <w:r>
+        <w:rPr>
+          <w:noProof/>
+        </w:rPr>
+        <w:t>5</w:t>
+      </w:r>
+      <w:r>
+        <w:rPr>
+          <w:noProof/>
+        </w:rPr>
+        <w:fldChar w:fldCharType="end"/>
+      </w:r>
       <w:r>
         <w:t xml:space="preserve"> - </w:t>
       </w:r>
@@ -20115,6 +20180,9 @@
       </w:r>
     </w:p>
     <w:p>
+      <w:pPr>
+        <w:pStyle w:val="NoSpacing"/>
+      </w:pPr>
       <w:r>
         <w:rPr>
           <w:b/>
@@ -20141,27 +20209,26 @@
         <w:t>must</w:t>
       </w:r>
       <w:r>
-        <w:t xml:space="preserve"> have an accepted tool-request (i.e., </w:t>
-      </w:r>
-      <w:proofErr w:type="spellStart"/>
-      <w:r>
-        <w:t>Tool.isAvailable</w:t>
-      </w:r>
-      <w:proofErr w:type="spellEnd"/>
-      <w:r>
-        <w:t xml:space="preserve"> == false)</w:t>
-      </w:r>
-    </w:p>
-    <w:p>
-      <w:r>
+        <w:t xml:space="preserve"> have an accepted tool-request</w:t>
+      </w:r>
+      <w:r>
+        <w:t>.</w:t>
+      </w:r>
+    </w:p>
+    <w:p>
+      <w:pPr>
+        <w:pStyle w:val="NoSpacing"/>
         <w:rPr>
           <w:b/>
           <w:bCs/>
         </w:rPr>
-        <w:t>Post</w:t>
-      </w:r>
-      <w:r>
-        <w:t>:</w:t>
+      </w:pPr>
+      <w:r>
+        <w:rPr>
+          <w:b/>
+          <w:bCs/>
+        </w:rPr>
+        <w:t>Post:</w:t>
       </w:r>
     </w:p>
     <w:p>
@@ -20339,6 +20406,7 @@
         <w:t>otherwise (if an error occurred) a string indicating the error will be returned.</w:t>
       </w:r>
     </w:p>
+    <w:p/>
     <w:p>
       <w:pPr>
         <w:pStyle w:val="Heading4"/>
@@ -20669,7 +20737,6 @@
         <w:pStyle w:val="Heading4"/>
       </w:pPr>
       <w:r>
-        <w:lastRenderedPageBreak/>
         <w:t xml:space="preserve">3.4.2.6 </w:t>
       </w:r>
       <w:proofErr w:type="spellStart"/>
@@ -21186,6 +21253,7 @@
         <w:pStyle w:val="Heading4"/>
       </w:pPr>
       <w:r>
+        <w:lastRenderedPageBreak/>
         <w:t xml:space="preserve">3.4.2.9 </w:t>
       </w:r>
       <w:proofErr w:type="spellStart"/>
@@ -21228,7 +21296,6 @@
           <w:b/>
           <w:bCs/>
         </w:rPr>
-        <w:lastRenderedPageBreak/>
         <w:t>Pre</w:t>
       </w:r>
       <w:r>
@@ -21393,14 +21460,27 @@
       <w:r>
         <w:t xml:space="preserve">Figure </w:t>
       </w:r>
-      <w:fldSimple w:instr=" SEQ Figure \* ARABIC ">
-        <w:r>
-          <w:rPr>
-            <w:noProof/>
-          </w:rPr>
-          <w:t>6</w:t>
-        </w:r>
-      </w:fldSimple>
+      <w:r>
+        <w:fldChar w:fldCharType="begin"/>
+      </w:r>
+      <w:r>
+        <w:instrText xml:space="preserve"> SEQ Figure \* ARABIC </w:instrText>
+      </w:r>
+      <w:r>
+        <w:fldChar w:fldCharType="separate"/>
+      </w:r>
+      <w:r>
+        <w:rPr>
+          <w:noProof/>
+        </w:rPr>
+        <w:t>6</w:t>
+      </w:r>
+      <w:r>
+        <w:rPr>
+          <w:noProof/>
+        </w:rPr>
+        <w:fldChar w:fldCharType="end"/>
+      </w:r>
       <w:r>
         <w:t xml:space="preserve"> - </w:t>
       </w:r>
@@ -28338,14 +28418,24 @@
                             <w:r>
                               <w:t xml:space="preserve">Figure </w:t>
                             </w:r>
-                            <w:fldSimple w:instr=" SEQ Figure \* ARABIC ">
-                              <w:r>
-                                <w:rPr>
-                                  <w:noProof/>
-                                </w:rPr>
-                                <w:t>7</w:t>
-                              </w:r>
-                            </w:fldSimple>
+                            <w:r>
+                              <w:fldChar w:fldCharType="begin"/>
+                            </w:r>
+                            <w:r>
+                              <w:instrText xml:space="preserve"> SEQ Figure \* ARABIC </w:instrText>
+                            </w:r>
+                            <w:r>
+                              <w:fldChar w:fldCharType="separate"/>
+                            </w:r>
+                            <w:r>
+                              <w:rPr>
+                                <w:noProof/>
+                              </w:rPr>
+                              <w:t>7</w:t>
+                            </w:r>
+                            <w:r>
+                              <w:fldChar w:fldCharType="end"/>
+                            </w:r>
                             <w:r>
                               <w:t xml:space="preserve"> Rentool logo</w:t>
                             </w:r>
@@ -29148,22 +29238,32 @@
       <w:pPr>
         <w:pStyle w:val="Caption"/>
       </w:pPr>
-      <w:bookmarkStart w:id="323" w:name="_Toc89538134"/>
+      <w:bookmarkStart w:id="324" w:name="_Toc89538134"/>
       <w:r>
         <w:t xml:space="preserve">Figure </w:t>
       </w:r>
-      <w:fldSimple w:instr=" SEQ Figure \* ARABIC ">
-        <w:r>
-          <w:rPr>
-            <w:noProof/>
-          </w:rPr>
-          <w:t>8</w:t>
-        </w:r>
-      </w:fldSimple>
+      <w:r>
+        <w:fldChar w:fldCharType="begin"/>
+      </w:r>
+      <w:r>
+        <w:instrText xml:space="preserve"> SEQ Figure \* ARABIC </w:instrText>
+      </w:r>
+      <w:r>
+        <w:fldChar w:fldCharType="separate"/>
+      </w:r>
+      <w:r>
+        <w:rPr>
+          <w:noProof/>
+        </w:rPr>
+        <w:t>8</w:t>
+      </w:r>
+      <w:r>
+        <w:fldChar w:fldCharType="end"/>
+      </w:r>
       <w:r>
         <w:t xml:space="preserve"> A simplified map of the database</w:t>
       </w:r>
-      <w:bookmarkEnd w:id="323"/>
+      <w:bookmarkEnd w:id="324"/>
     </w:p>
     <w:p/>
     <w:p>
@@ -30702,18 +30802,28 @@
           <w:bCs/>
         </w:rPr>
       </w:pPr>
-      <w:bookmarkStart w:id="324" w:name="_Toc89538135"/>
+      <w:bookmarkStart w:id="325" w:name="_Toc89538135"/>
       <w:r>
         <w:t xml:space="preserve">Figure </w:t>
       </w:r>
-      <w:fldSimple w:instr=" SEQ Figure \* ARABIC ">
-        <w:r>
-          <w:rPr>
-            <w:noProof/>
-          </w:rPr>
-          <w:t>9</w:t>
-        </w:r>
-      </w:fldSimple>
+      <w:r>
+        <w:fldChar w:fldCharType="begin"/>
+      </w:r>
+      <w:r>
+        <w:instrText xml:space="preserve"> SEQ Figure \* ARABIC </w:instrText>
+      </w:r>
+      <w:r>
+        <w:fldChar w:fldCharType="separate"/>
+      </w:r>
+      <w:r>
+        <w:rPr>
+          <w:noProof/>
+        </w:rPr>
+        <w:t>9</w:t>
+      </w:r>
+      <w:r>
+        <w:fldChar w:fldCharType="end"/>
+      </w:r>
       <w:r>
         <w:t xml:space="preserve"> A simplified map of the Storage buckets. Colors: green: bucket, yellow: folder</w:t>
       </w:r>
@@ -30723,7 +30833,7 @@
         </w:rPr>
         <w:t>, black: specific file.</w:t>
       </w:r>
-      <w:bookmarkEnd w:id="324"/>
+      <w:bookmarkEnd w:id="325"/>
     </w:p>
     <w:p>
       <w:pPr>
@@ -30897,14 +31007,14 @@
       <w:pPr>
         <w:pStyle w:val="Heading3"/>
       </w:pPr>
-      <w:bookmarkStart w:id="325" w:name="_Ref89536799"/>
+      <w:bookmarkStart w:id="326" w:name="_Ref89536799"/>
       <w:r>
         <w:t xml:space="preserve">4.3.1 </w:t>
       </w:r>
       <w:r>
         <w:t>Webhook</w:t>
       </w:r>
-      <w:bookmarkEnd w:id="325"/>
+      <w:bookmarkEnd w:id="326"/>
     </w:p>
     <w:p>
       <w:r>
@@ -30952,14 +31062,14 @@
       <w:pPr>
         <w:pStyle w:val="Heading3"/>
       </w:pPr>
-      <w:bookmarkStart w:id="326" w:name="_Ref89536342"/>
+      <w:bookmarkStart w:id="327" w:name="_Ref89536342"/>
       <w:r>
         <w:t xml:space="preserve">4.3.2 </w:t>
       </w:r>
       <w:r>
         <w:t>Adding a credit/debit card</w:t>
       </w:r>
-      <w:bookmarkEnd w:id="326"/>
+      <w:bookmarkEnd w:id="327"/>
     </w:p>
     <w:p>
       <w:pPr>
@@ -31165,22 +31275,32 @@
           <w:color w:val="FF0000"/>
         </w:rPr>
       </w:pPr>
-      <w:bookmarkStart w:id="327" w:name="_Toc89538136"/>
+      <w:bookmarkStart w:id="328" w:name="_Toc89538136"/>
       <w:r>
         <w:t xml:space="preserve">Figure </w:t>
       </w:r>
-      <w:fldSimple w:instr=" SEQ Figure \* ARABIC ">
-        <w:r>
-          <w:rPr>
-            <w:noProof/>
-          </w:rPr>
-          <w:t>10</w:t>
-        </w:r>
-      </w:fldSimple>
+      <w:r>
+        <w:fldChar w:fldCharType="begin"/>
+      </w:r>
+      <w:r>
+        <w:instrText xml:space="preserve"> SEQ Figure \* ARABIC </w:instrText>
+      </w:r>
+      <w:r>
+        <w:fldChar w:fldCharType="separate"/>
+      </w:r>
+      <w:r>
+        <w:rPr>
+          <w:noProof/>
+        </w:rPr>
+        <w:t>10</w:t>
+      </w:r>
+      <w:r>
+        <w:fldChar w:fldCharType="end"/>
+      </w:r>
       <w:r>
         <w:t xml:space="preserve"> Sequence diagram of adding a credit/debit card</w:t>
       </w:r>
-      <w:bookmarkEnd w:id="327"/>
+      <w:bookmarkEnd w:id="328"/>
     </w:p>
     <w:p>
       <w:pPr>
@@ -31490,14 +31610,14 @@
       <w:pPr>
         <w:pStyle w:val="Heading2"/>
       </w:pPr>
-      <w:bookmarkStart w:id="328" w:name="_Ref89537344"/>
+      <w:bookmarkStart w:id="329" w:name="_Ref89537344"/>
       <w:r>
         <w:t xml:space="preserve">4.4 </w:t>
       </w:r>
       <w:r>
         <w:t>Notifications</w:t>
       </w:r>
-      <w:bookmarkEnd w:id="328"/>
+      <w:bookmarkEnd w:id="329"/>
     </w:p>
     <w:p>
       <w:r>
@@ -31736,14 +31856,14 @@
       <w:pPr>
         <w:pStyle w:val="Heading3"/>
       </w:pPr>
-      <w:bookmarkStart w:id="329" w:name="_Ref89537241"/>
+      <w:bookmarkStart w:id="330" w:name="_Ref89537241"/>
       <w:r>
         <w:t xml:space="preserve">4.5.4 </w:t>
       </w:r>
       <w:r>
         <w:t>Chat System</w:t>
       </w:r>
-      <w:bookmarkEnd w:id="329"/>
+      <w:bookmarkEnd w:id="330"/>
     </w:p>
     <w:p>
       <w:r>
@@ -31897,14 +32017,14 @@
       <w:pPr>
         <w:pStyle w:val="Heading2"/>
       </w:pPr>
-      <w:bookmarkStart w:id="330" w:name="_Ref89537104"/>
+      <w:bookmarkStart w:id="331" w:name="_Ref89537104"/>
       <w:r>
         <w:t xml:space="preserve">4.7 </w:t>
       </w:r>
       <w:r>
         <w:t>Search</w:t>
       </w:r>
-      <w:bookmarkEnd w:id="330"/>
+      <w:bookmarkEnd w:id="331"/>
     </w:p>
     <w:p>
       <w:r>
@@ -32122,22 +32242,32 @@
                                 <w:szCs w:val="24"/>
                               </w:rPr>
                             </w:pPr>
-                            <w:bookmarkStart w:id="331" w:name="_Toc89538137"/>
+                            <w:bookmarkStart w:id="332" w:name="_Toc89538137"/>
                             <w:r>
                               <w:t xml:space="preserve">Figure </w:t>
                             </w:r>
-                            <w:fldSimple w:instr=" SEQ Figure \* ARABIC ">
-                              <w:r>
-                                <w:rPr>
-                                  <w:noProof/>
-                                </w:rPr>
-                                <w:t>11</w:t>
-                              </w:r>
-                            </w:fldSimple>
+                            <w:r>
+                              <w:fldChar w:fldCharType="begin"/>
+                            </w:r>
+                            <w:r>
+                              <w:instrText xml:space="preserve"> SEQ Figure \* ARABIC </w:instrText>
+                            </w:r>
+                            <w:r>
+                              <w:fldChar w:fldCharType="separate"/>
+                            </w:r>
+                            <w:r>
+                              <w:rPr>
+                                <w:noProof/>
+                              </w:rPr>
+                              <w:t>11</w:t>
+                            </w:r>
+                            <w:r>
+                              <w:fldChar w:fldCharType="end"/>
+                            </w:r>
                             <w:r>
                               <w:t xml:space="preserve"> The menu for setting a Firebase admin’s role.</w:t>
                             </w:r>
-                            <w:bookmarkEnd w:id="331"/>
+                            <w:bookmarkEnd w:id="332"/>
                           </w:p>
                         </w:txbxContent>
                       </wps:txbx>
@@ -32448,18 +32578,28 @@
                                 <w:szCs w:val="24"/>
                               </w:rPr>
                             </w:pPr>
-                            <w:bookmarkStart w:id="332" w:name="_Toc89538138"/>
+                            <w:bookmarkStart w:id="334" w:name="_Toc89538138"/>
                             <w:r>
                               <w:t xml:space="preserve">Figure </w:t>
                             </w:r>
-                            <w:fldSimple w:instr=" SEQ Figure \* ARABIC ">
-                              <w:r>
-                                <w:rPr>
-                                  <w:noProof/>
-                                </w:rPr>
-                                <w:t>12</w:t>
-                              </w:r>
-                            </w:fldSimple>
+                            <w:r>
+                              <w:fldChar w:fldCharType="begin"/>
+                            </w:r>
+                            <w:r>
+                              <w:instrText xml:space="preserve"> SEQ Figure \* ARABIC </w:instrText>
+                            </w:r>
+                            <w:r>
+                              <w:fldChar w:fldCharType="separate"/>
+                            </w:r>
+                            <w:r>
+                              <w:rPr>
+                                <w:noProof/>
+                              </w:rPr>
+                              <w:t>12</w:t>
+                            </w:r>
+                            <w:r>
+                              <w:fldChar w:fldCharType="end"/>
+                            </w:r>
                             <w:r>
                               <w:t xml:space="preserve"> The output of a successful run of Firestore unit test</w:t>
                             </w:r>
@@ -32469,7 +32609,7 @@
                               </w:rPr>
                               <w:t>s.</w:t>
                             </w:r>
-                            <w:bookmarkEnd w:id="332"/>
+                            <w:bookmarkEnd w:id="334"/>
                           </w:p>
                         </w:txbxContent>
                       </wps:txbx>
@@ -32747,25 +32887,35 @@
           <w:color w:val="FF0000"/>
         </w:rPr>
       </w:pPr>
-      <w:bookmarkStart w:id="333" w:name="_Toc89538139"/>
+      <w:bookmarkStart w:id="336" w:name="_Toc89538139"/>
       <w:r>
         <w:t xml:space="preserve">Figure </w:t>
       </w:r>
-      <w:fldSimple w:instr=" SEQ Figure \* ARABIC ">
-        <w:r>
-          <w:rPr>
-            <w:noProof/>
-          </w:rPr>
-          <w:t>13</w:t>
-        </w:r>
-      </w:fldSimple>
+      <w:r>
+        <w:fldChar w:fldCharType="begin"/>
+      </w:r>
+      <w:r>
+        <w:instrText xml:space="preserve"> SEQ Figure \* ARABIC </w:instrText>
+      </w:r>
+      <w:r>
+        <w:fldChar w:fldCharType="separate"/>
+      </w:r>
+      <w:r>
+        <w:rPr>
+          <w:noProof/>
+        </w:rPr>
+        <w:t>13</w:t>
+      </w:r>
+      <w:r>
+        <w:fldChar w:fldCharType="end"/>
+      </w:r>
       <w:r>
         <w:t xml:space="preserve"> </w:t>
       </w:r>
       <w:r>
         <w:t>Successful tests with GitHub Actions on pull request #47. This pull request was used to merge searching with Algolia feature to the master branch.</w:t>
       </w:r>
-      <w:bookmarkEnd w:id="333"/>
+      <w:bookmarkEnd w:id="336"/>
     </w:p>
     <w:p/>
     <w:p>
@@ -33559,8 +33709,8 @@
         </w:sectPr>
       </w:pPr>
     </w:p>
-    <w:bookmarkStart w:id="334" w:name="_Toc69324943" w:displacedByCustomXml="next"/>
-    <w:bookmarkStart w:id="335" w:name="_Toc68957589" w:displacedByCustomXml="next"/>
+    <w:bookmarkStart w:id="337" w:name="_Toc69324943" w:displacedByCustomXml="next"/>
+    <w:bookmarkStart w:id="338" w:name="_Toc68957589" w:displacedByCustomXml="next"/>
     <w:sdt>
       <w:sdtPr>
         <w:rPr>
@@ -33585,8 +33735,8 @@
           <w:r>
             <w:t>References</w:t>
           </w:r>
-          <w:bookmarkEnd w:id="335"/>
-          <w:bookmarkEnd w:id="334"/>
+          <w:bookmarkEnd w:id="338"/>
+          <w:bookmarkEnd w:id="337"/>
         </w:p>
         <w:sdt>
           <w:sdtPr>

</xml_diff>

<commit_message>
remove making tool unavailbale in 3.4.2.7 Tool.endRent
</commit_message>
<xml_diff>
--- a/Report/Report2 DRAFT - 2.docx
+++ b/Report/Report2 DRAFT - 2.docx
@@ -21026,12 +21026,15 @@
       <w:proofErr w:type="spellStart"/>
       <w:proofErr w:type="gramStart"/>
       <w:r>
-        <w:t>tool.isAvailable</w:t>
+        <w:t>tool.acceptedToolRequest</w:t>
       </w:r>
       <w:proofErr w:type="spellEnd"/>
       <w:proofErr w:type="gramEnd"/>
       <w:r>
-        <w:t xml:space="preserve"> will become true</w:t>
+        <w:t xml:space="preserve"> will </w:t>
+      </w:r>
+      <w:r>
+        <w:t>be deleted.</w:t>
       </w:r>
     </w:p>
     <w:p>
@@ -21045,15 +21048,81 @@
       <w:proofErr w:type="spellStart"/>
       <w:proofErr w:type="gramStart"/>
       <w:r>
-        <w:t>tool.acceptedToolRequest</w:t>
+        <w:t>tool.acceptedRequestID</w:t>
       </w:r>
       <w:proofErr w:type="spellEnd"/>
       <w:proofErr w:type="gramEnd"/>
       <w:r>
-        <w:t xml:space="preserve"> will </w:t>
-      </w:r>
-      <w:r>
-        <w:t>be deleted.</w:t>
+        <w:t xml:space="preserve"> will become null</w:t>
+      </w:r>
+    </w:p>
+    <w:p>
+      <w:pPr>
+        <w:pStyle w:val="ListParagraph"/>
+        <w:numPr>
+          <w:ilvl w:val="0"/>
+          <w:numId w:val="91"/>
+        </w:numPr>
+      </w:pPr>
+      <w:r>
+        <w:t>if an error occurred a string indicating the error will be returned.</w:t>
+      </w:r>
+    </w:p>
+    <w:p/>
+    <w:p>
+      <w:pPr>
+        <w:pStyle w:val="Heading4"/>
+      </w:pPr>
+      <w:r>
+        <w:t xml:space="preserve">3.4.2.8 </w:t>
+      </w:r>
+      <w:proofErr w:type="spellStart"/>
+      <w:r>
+        <w:t>User.addReview</w:t>
+      </w:r>
+      <w:proofErr w:type="spellEnd"/>
+      <w:r>
+        <w:t>()</w:t>
+      </w:r>
+    </w:p>
+    <w:p>
+      <w:r>
+        <w:rPr>
+          <w:b/>
+          <w:bCs/>
+        </w:rPr>
+        <w:t>Context</w:t>
+      </w:r>
+      <w:r>
+        <w:t xml:space="preserve"> </w:t>
+      </w:r>
+      <w:proofErr w:type="gramStart"/>
+      <w:r>
+        <w:t>User::</w:t>
+      </w:r>
+      <w:proofErr w:type="gramEnd"/>
+      <w:r>
+        <w:t xml:space="preserve"> </w:t>
+      </w:r>
+      <w:proofErr w:type="spellStart"/>
+      <w:r>
+        <w:t>addReview</w:t>
+      </w:r>
+      <w:proofErr w:type="spellEnd"/>
+      <w:r>
+        <w:t>(value: Double, description: String)</w:t>
+      </w:r>
+    </w:p>
+    <w:p>
+      <w:r>
+        <w:rPr>
+          <w:b/>
+          <w:bCs/>
+        </w:rPr>
+        <w:t>Pre</w:t>
+      </w:r>
+      <w:r>
+        <w:t>:</w:t>
       </w:r>
     </w:p>
     <w:p>
@@ -21067,12 +21136,12 @@
       <w:proofErr w:type="spellStart"/>
       <w:proofErr w:type="gramStart"/>
       <w:r>
-        <w:t>tool.acceptedRequestID</w:t>
+        <w:t>user.hadAPreviousRentWith</w:t>
       </w:r>
       <w:proofErr w:type="spellEnd"/>
       <w:proofErr w:type="gramEnd"/>
       <w:r>
-        <w:t xml:space="preserve"> will become null</w:t>
+        <w:t>() == true</w:t>
       </w:r>
     </w:p>
     <w:p>
@@ -21084,7 +21153,79 @@
         </w:numPr>
       </w:pPr>
       <w:r>
-        <w:t>if an error occurred a string indicating the error will be returned.</w:t>
+        <w:t>value &gt;= 0 AND value &lt;= 5 (i.e., value must be between 0 and 5)</w:t>
+      </w:r>
+    </w:p>
+    <w:p>
+      <w:r>
+        <w:rPr>
+          <w:b/>
+          <w:bCs/>
+        </w:rPr>
+        <w:t>Post</w:t>
+      </w:r>
+      <w:r>
+        <w:t>:</w:t>
+      </w:r>
+    </w:p>
+    <w:p>
+      <w:pPr>
+        <w:pStyle w:val="ListParagraph"/>
+        <w:numPr>
+          <w:ilvl w:val="0"/>
+          <w:numId w:val="91"/>
+        </w:numPr>
+      </w:pPr>
+      <w:r>
+        <w:t>a new Review object, review, will be created</w:t>
+      </w:r>
+    </w:p>
+    <w:p>
+      <w:pPr>
+        <w:pStyle w:val="ListParagraph"/>
+        <w:numPr>
+          <w:ilvl w:val="0"/>
+          <w:numId w:val="91"/>
+        </w:numPr>
+      </w:pPr>
+      <w:r>
+        <w:t>review will be linked to user</w:t>
+      </w:r>
+    </w:p>
+    <w:p>
+      <w:pPr>
+        <w:pStyle w:val="ListParagraph"/>
+        <w:numPr>
+          <w:ilvl w:val="0"/>
+          <w:numId w:val="91"/>
+        </w:numPr>
+      </w:pPr>
+      <w:r>
+        <w:t>review will be linked to target</w:t>
+      </w:r>
+    </w:p>
+    <w:p>
+      <w:pPr>
+        <w:pStyle w:val="ListParagraph"/>
+        <w:numPr>
+          <w:ilvl w:val="0"/>
+          <w:numId w:val="91"/>
+        </w:numPr>
+      </w:pPr>
+      <w:r>
+        <w:t>if the operation succeeded the Review object’s document-reference will be returned.</w:t>
+      </w:r>
+    </w:p>
+    <w:p>
+      <w:pPr>
+        <w:pStyle w:val="ListParagraph"/>
+        <w:numPr>
+          <w:ilvl w:val="0"/>
+          <w:numId w:val="91"/>
+        </w:numPr>
+      </w:pPr>
+      <w:r>
+        <w:t>otherwise (if an error occurred) a string indicating the error will be returned.</w:t>
       </w:r>
     </w:p>
     <w:p/>
@@ -21093,86 +21234,20 @@
         <w:pStyle w:val="Heading4"/>
       </w:pPr>
       <w:r>
-        <w:t xml:space="preserve">3.4.2.8 </w:t>
-      </w:r>
-      <w:proofErr w:type="spellStart"/>
-      <w:r>
-        <w:t>User.addReview</w:t>
-      </w:r>
-      <w:proofErr w:type="spellEnd"/>
-      <w:r>
-        <w:t>()</w:t>
-      </w:r>
-    </w:p>
-    <w:p>
-      <w:r>
-        <w:rPr>
-          <w:b/>
-          <w:bCs/>
-        </w:rPr>
-        <w:t>Context</w:t>
-      </w:r>
-      <w:r>
-        <w:t xml:space="preserve"> </w:t>
-      </w:r>
-      <w:proofErr w:type="gramStart"/>
-      <w:r>
-        <w:t>User::</w:t>
-      </w:r>
-      <w:proofErr w:type="gramEnd"/>
-      <w:r>
-        <w:t xml:space="preserve"> </w:t>
-      </w:r>
-      <w:proofErr w:type="spellStart"/>
-      <w:r>
-        <w:t>addReview</w:t>
-      </w:r>
-      <w:proofErr w:type="spellEnd"/>
-      <w:r>
-        <w:t>(value: Double, description: String)</w:t>
-      </w:r>
-    </w:p>
-    <w:p>
-      <w:r>
-        <w:rPr>
-          <w:b/>
-          <w:bCs/>
-        </w:rPr>
-        <w:t>Pre</w:t>
-      </w:r>
-      <w:r>
-        <w:t>:</w:t>
-      </w:r>
-    </w:p>
-    <w:p>
-      <w:pPr>
-        <w:pStyle w:val="ListParagraph"/>
-        <w:numPr>
-          <w:ilvl w:val="0"/>
-          <w:numId w:val="91"/>
-        </w:numPr>
-      </w:pPr>
+        <w:t xml:space="preserve">3.4.2.9 </w:t>
+      </w:r>
       <w:proofErr w:type="spellStart"/>
       <w:proofErr w:type="gramStart"/>
       <w:r>
-        <w:t>user.hadAPreviousRentWith</w:t>
+        <w:t>User.ban</w:t>
       </w:r>
       <w:proofErr w:type="spellEnd"/>
+      <w:r>
+        <w:t>(</w:t>
+      </w:r>
       <w:proofErr w:type="gramEnd"/>
       <w:r>
-        <w:t>() == true</w:t>
-      </w:r>
-    </w:p>
-    <w:p>
-      <w:pPr>
-        <w:pStyle w:val="ListParagraph"/>
-        <w:numPr>
-          <w:ilvl w:val="0"/>
-          <w:numId w:val="91"/>
-        </w:numPr>
-      </w:pPr>
-      <w:r>
-        <w:t>value &gt;= 0 AND value &lt;= 5 (i.e., value must be between 0 and 5)</w:t>
+        <w:t>)</w:t>
       </w:r>
     </w:p>
     <w:p>
@@ -21181,121 +21256,27 @@
           <w:b/>
           <w:bCs/>
         </w:rPr>
-        <w:t>Post</w:t>
-      </w:r>
-      <w:r>
-        <w:t>:</w:t>
-      </w:r>
-    </w:p>
-    <w:p>
-      <w:pPr>
-        <w:pStyle w:val="ListParagraph"/>
-        <w:numPr>
-          <w:ilvl w:val="0"/>
-          <w:numId w:val="91"/>
-        </w:numPr>
-      </w:pPr>
-      <w:r>
-        <w:t>a new Review object, review, will be created</w:t>
-      </w:r>
-    </w:p>
-    <w:p>
-      <w:pPr>
-        <w:pStyle w:val="ListParagraph"/>
-        <w:numPr>
-          <w:ilvl w:val="0"/>
-          <w:numId w:val="91"/>
-        </w:numPr>
-      </w:pPr>
-      <w:r>
-        <w:t>review will be linked to user</w:t>
-      </w:r>
-    </w:p>
-    <w:p>
-      <w:pPr>
-        <w:pStyle w:val="ListParagraph"/>
-        <w:numPr>
-          <w:ilvl w:val="0"/>
-          <w:numId w:val="91"/>
-        </w:numPr>
-      </w:pPr>
-      <w:r>
-        <w:t>review will be linked to target</w:t>
-      </w:r>
-    </w:p>
-    <w:p>
-      <w:pPr>
-        <w:pStyle w:val="ListParagraph"/>
-        <w:numPr>
-          <w:ilvl w:val="0"/>
-          <w:numId w:val="91"/>
-        </w:numPr>
-      </w:pPr>
-      <w:r>
-        <w:t>if the operation succeeded the Review object’s document-reference will be returned.</w:t>
-      </w:r>
-    </w:p>
-    <w:p>
-      <w:pPr>
-        <w:pStyle w:val="ListParagraph"/>
-        <w:numPr>
-          <w:ilvl w:val="0"/>
-          <w:numId w:val="91"/>
-        </w:numPr>
-      </w:pPr>
-      <w:r>
-        <w:t>otherwise (if an error occurred) a string indicating the error will be returned.</w:t>
-      </w:r>
-    </w:p>
-    <w:p/>
-    <w:p>
-      <w:pPr>
-        <w:pStyle w:val="Heading4"/>
-      </w:pPr>
-      <w:r>
+        <w:t>Context</w:t>
+      </w:r>
+      <w:r>
+        <w:t xml:space="preserve"> </w:t>
+      </w:r>
+      <w:proofErr w:type="gramStart"/>
+      <w:r>
+        <w:t>User::</w:t>
+      </w:r>
+      <w:proofErr w:type="gramEnd"/>
+      <w:r>
+        <w:t xml:space="preserve"> ban()</w:t>
+      </w:r>
+    </w:p>
+    <w:p>
+      <w:r>
+        <w:rPr>
+          <w:b/>
+          <w:bCs/>
+        </w:rPr>
         <w:lastRenderedPageBreak/>
-        <w:t xml:space="preserve">3.4.2.9 </w:t>
-      </w:r>
-      <w:proofErr w:type="spellStart"/>
-      <w:proofErr w:type="gramStart"/>
-      <w:r>
-        <w:t>User.ban</w:t>
-      </w:r>
-      <w:proofErr w:type="spellEnd"/>
-      <w:r>
-        <w:t>(</w:t>
-      </w:r>
-      <w:proofErr w:type="gramEnd"/>
-      <w:r>
-        <w:t>)</w:t>
-      </w:r>
-    </w:p>
-    <w:p>
-      <w:r>
-        <w:rPr>
-          <w:b/>
-          <w:bCs/>
-        </w:rPr>
-        <w:t>Context</w:t>
-      </w:r>
-      <w:r>
-        <w:t xml:space="preserve"> </w:t>
-      </w:r>
-      <w:proofErr w:type="gramStart"/>
-      <w:r>
-        <w:t>User::</w:t>
-      </w:r>
-      <w:proofErr w:type="gramEnd"/>
-      <w:r>
-        <w:t xml:space="preserve"> ban()</w:t>
-      </w:r>
-    </w:p>
-    <w:p>
-      <w:r>
-        <w:rPr>
-          <w:b/>
-          <w:bCs/>
-        </w:rPr>
         <w:t>Pre</w:t>
       </w:r>
       <w:r>

</xml_diff>

<commit_message>
change isAvailable Definition in glossary Fix #2
</commit_message>
<xml_diff>
--- a/Report/Report2 DRAFT - 2.docx
+++ b/Report/Report2 DRAFT - 2.docx
@@ -18573,21 +18573,9 @@
       <w:pPr>
         <w:pStyle w:val="ListParagraph"/>
       </w:pPr>
-      <w:proofErr w:type="spellStart"/>
-      <w:r>
-        <w:t>self.uid</w:t>
-      </w:r>
-      <w:proofErr w:type="spellEnd"/>
-      <w:r>
-        <w:t xml:space="preserve"> == </w:t>
-      </w:r>
-      <w:proofErr w:type="spellStart"/>
-      <w:proofErr w:type="gramStart"/>
-      <w:r>
-        <w:t>self.ownedTool.ownerUID</w:t>
-      </w:r>
-      <w:proofErr w:type="spellEnd"/>
-      <w:proofErr w:type="gramEnd"/>
+      <w:r>
+        <w:t>self.uid == self.ownedTool.ownerUID</w:t>
+      </w:r>
     </w:p>
     <w:p>
       <w:pPr>
@@ -18632,24 +18620,9 @@
       <w:pPr>
         <w:pStyle w:val="ListParagraph"/>
       </w:pPr>
-      <w:proofErr w:type="spellStart"/>
-      <w:r>
-        <w:t>self.uid</w:t>
-      </w:r>
-      <w:proofErr w:type="spellEnd"/>
-      <w:r>
-        <w:t xml:space="preserve"> == </w:t>
-      </w:r>
-      <w:proofErr w:type="spellStart"/>
-      <w:proofErr w:type="gramStart"/>
-      <w:r>
-        <w:t>self.request</w:t>
-      </w:r>
-      <w:proofErr w:type="gramEnd"/>
-      <w:r>
-        <w:t>.renterID</w:t>
-      </w:r>
-      <w:proofErr w:type="spellEnd"/>
+      <w:r>
+        <w:t>self.uid == self.request.renterID</w:t>
+      </w:r>
     </w:p>
     <w:p>
       <w:pPr>
@@ -18690,24 +18663,9 @@
       <w:pPr>
         <w:pStyle w:val="ListParagraph"/>
       </w:pPr>
-      <w:proofErr w:type="spellStart"/>
-      <w:r>
-        <w:t>self.uid</w:t>
-      </w:r>
-      <w:proofErr w:type="spellEnd"/>
-      <w:r>
-        <w:t xml:space="preserve"> &lt;&gt; </w:t>
-      </w:r>
-      <w:proofErr w:type="spellStart"/>
-      <w:proofErr w:type="gramStart"/>
-      <w:r>
-        <w:t>Self.request.tool</w:t>
-      </w:r>
-      <w:proofErr w:type="gramEnd"/>
-      <w:r>
-        <w:t>.ownerUID</w:t>
-      </w:r>
-      <w:proofErr w:type="spellEnd"/>
+      <w:r>
+        <w:t>self.uid &lt;&gt; Self.request.tool.ownerUID</w:t>
+      </w:r>
     </w:p>
     <w:p>
       <w:pPr>
@@ -18748,15 +18706,8 @@
       <w:pPr>
         <w:pStyle w:val="ListParagraph"/>
       </w:pPr>
-      <w:proofErr w:type="spellStart"/>
-      <w:proofErr w:type="gramStart"/>
-      <w:r>
-        <w:t>self.rating</w:t>
-      </w:r>
-      <w:proofErr w:type="spellEnd"/>
-      <w:proofErr w:type="gramEnd"/>
-      <w:r>
-        <w:t xml:space="preserve"> &gt;= 0 </w:t>
+      <w:r>
+        <w:t xml:space="preserve">self.rating &gt;= 0 </w:t>
       </w:r>
       <w:r>
         <w:rPr>
@@ -18766,15 +18717,311 @@
         <w:t>AND</w:t>
       </w:r>
       <w:r>
+        <w:t xml:space="preserve"> self.rating &lt;= 5</w:t>
+      </w:r>
+    </w:p>
+    <w:p/>
+    <w:p>
+      <w:pPr>
+        <w:pStyle w:val="Heading4"/>
+      </w:pPr>
+      <w:r>
+        <w:t xml:space="preserve">3.4.1.2 Constraints on </w:t>
+      </w:r>
+      <w:r>
+        <w:rPr>
+          <w:u w:val="single"/>
+        </w:rPr>
+        <w:t>ToolsRequest</w:t>
+      </w:r>
+      <w:r>
+        <w:t xml:space="preserve"> objects:</w:t>
+      </w:r>
+    </w:p>
+    <w:p>
+      <w:pPr>
+        <w:pStyle w:val="ListParagraph"/>
+        <w:numPr>
+          <w:ilvl w:val="0"/>
+          <w:numId w:val="86"/>
+        </w:numPr>
+      </w:pPr>
+      <w:r>
+        <w:rPr>
+          <w:b/>
+          <w:bCs/>
+        </w:rPr>
+        <w:t xml:space="preserve">Context </w:t>
+      </w:r>
+      <w:r>
+        <w:t xml:space="preserve">ToolsRequest </w:t>
+      </w:r>
+      <w:r>
+        <w:rPr>
+          <w:b/>
+          <w:bCs/>
+        </w:rPr>
+        <w:t>inv:</w:t>
+      </w:r>
+    </w:p>
+    <w:p>
+      <w:pPr>
+        <w:pStyle w:val="ListParagraph"/>
+      </w:pPr>
+      <w:r>
+        <w:t xml:space="preserve">Self.isAccepted == true </w:t>
+      </w:r>
+      <w:r>
+        <w:rPr>
+          <w:b/>
+          <w:bCs/>
+        </w:rPr>
+        <w:t>implies</w:t>
+      </w:r>
+      <w:r>
+        <w:t xml:space="preserve"> self.id == self.tool.acceptedRequestID</w:t>
+      </w:r>
+    </w:p>
+    <w:p>
+      <w:pPr>
+        <w:pStyle w:val="ListParagraph"/>
+      </w:pPr>
+    </w:p>
+    <w:p>
+      <w:pPr>
+        <w:pStyle w:val="ListParagraph"/>
+        <w:numPr>
+          <w:ilvl w:val="0"/>
+          <w:numId w:val="86"/>
+        </w:numPr>
+      </w:pPr>
+      <w:r>
+        <w:rPr>
+          <w:b/>
+          <w:bCs/>
+        </w:rPr>
+        <w:t xml:space="preserve">Context </w:t>
+      </w:r>
+      <w:r>
+        <w:t xml:space="preserve">ToolsRequest </w:t>
+      </w:r>
+      <w:r>
+        <w:rPr>
+          <w:b/>
+          <w:bCs/>
+        </w:rPr>
+        <w:t>inv:</w:t>
+      </w:r>
+    </w:p>
+    <w:p>
+      <w:pPr>
+        <w:pStyle w:val="ListParagraph"/>
+      </w:pPr>
+      <w:r>
+        <w:t>self.renterUID &lt;&gt; self.tool.ownerUID</w:t>
+      </w:r>
+    </w:p>
+    <w:p>
+      <w:pPr>
+        <w:pStyle w:val="ListParagraph"/>
+      </w:pPr>
+    </w:p>
+    <w:p>
+      <w:pPr>
+        <w:pStyle w:val="ListParagraph"/>
+        <w:numPr>
+          <w:ilvl w:val="0"/>
+          <w:numId w:val="86"/>
+        </w:numPr>
+      </w:pPr>
+      <w:r>
+        <w:rPr>
+          <w:b/>
+          <w:bCs/>
+        </w:rPr>
+        <w:t xml:space="preserve">Context </w:t>
+      </w:r>
+      <w:r>
+        <w:t xml:space="preserve">ToolsRequest </w:t>
+      </w:r>
+      <w:r>
+        <w:rPr>
+          <w:b/>
+          <w:bCs/>
+        </w:rPr>
+        <w:t>inv:</w:t>
+      </w:r>
+    </w:p>
+    <w:p>
+      <w:pPr>
+        <w:pStyle w:val="ListParagraph"/>
+      </w:pPr>
+      <w:r>
+        <w:t>self.numOfDays &gt; 0</w:t>
+      </w:r>
+    </w:p>
+    <w:p/>
+    <w:p>
+      <w:pPr>
+        <w:pStyle w:val="Heading4"/>
+      </w:pPr>
+      <w:r>
+        <w:t xml:space="preserve">3.4.1.3 Constraints on </w:t>
+      </w:r>
+      <w:r>
+        <w:rPr>
+          <w:u w:val="single"/>
+        </w:rPr>
+        <w:t>Rent</w:t>
+      </w:r>
+      <w:r>
+        <w:t xml:space="preserve"> objects:</w:t>
+      </w:r>
+    </w:p>
+    <w:p>
+      <w:pPr>
+        <w:pStyle w:val="ListParagraph"/>
+        <w:numPr>
+          <w:ilvl w:val="0"/>
+          <w:numId w:val="86"/>
+        </w:numPr>
+      </w:pPr>
+      <w:r>
+        <w:rPr>
+          <w:b/>
+          <w:bCs/>
+        </w:rPr>
+        <w:t>Context</w:t>
+      </w:r>
+      <w:r>
+        <w:t xml:space="preserve"> Rent </w:t>
+      </w:r>
+      <w:r>
+        <w:rPr>
+          <w:b/>
+          <w:bCs/>
+        </w:rPr>
+        <w:t>inv</w:t>
+      </w:r>
+      <w:r>
+        <w:t>:</w:t>
+      </w:r>
+    </w:p>
+    <w:p>
+      <w:pPr>
+        <w:pStyle w:val="ListParagraph"/>
+        <w:numPr>
+          <w:ilvl w:val="0"/>
+          <w:numId w:val="86"/>
+        </w:numPr>
+      </w:pPr>
+      <w:r>
+        <w:t>self.toolID == self.request.toolID</w:t>
+      </w:r>
+    </w:p>
+    <w:p>
+      <w:pPr>
+        <w:pStyle w:val="ListParagraph"/>
+      </w:pPr>
+    </w:p>
+    <w:p>
+      <w:pPr>
+        <w:pStyle w:val="ListParagraph"/>
+        <w:numPr>
+          <w:ilvl w:val="0"/>
+          <w:numId w:val="86"/>
+        </w:numPr>
+      </w:pPr>
+      <w:r>
+        <w:rPr>
+          <w:b/>
+          <w:bCs/>
+        </w:rPr>
+        <w:t>Context</w:t>
+      </w:r>
+      <w:r>
+        <w:t xml:space="preserve"> Rent </w:t>
+      </w:r>
+      <w:r>
+        <w:rPr>
+          <w:b/>
+          <w:bCs/>
+        </w:rPr>
+        <w:t>inv</w:t>
+      </w:r>
+      <w:r>
+        <w:t>:</w:t>
+      </w:r>
+    </w:p>
+    <w:p>
+      <w:pPr>
+        <w:pStyle w:val="ListParagraph"/>
+        <w:numPr>
+          <w:ilvl w:val="0"/>
+          <w:numId w:val="86"/>
+        </w:numPr>
+      </w:pPr>
+      <w:r>
+        <w:t>self.tool == self.request.tool</w:t>
+      </w:r>
+    </w:p>
+    <w:p>
+      <w:pPr>
+        <w:pStyle w:val="ListParagraph"/>
+      </w:pPr>
+      <w:r>
         <w:t xml:space="preserve"> </w:t>
       </w:r>
-      <w:proofErr w:type="spellStart"/>
-      <w:r>
-        <w:t>self.rating</w:t>
-      </w:r>
-      <w:proofErr w:type="spellEnd"/>
-      <w:r>
-        <w:t xml:space="preserve"> &lt;= 5</w:t>
+    </w:p>
+    <w:p>
+      <w:pPr>
+        <w:pStyle w:val="ListParagraph"/>
+        <w:numPr>
+          <w:ilvl w:val="0"/>
+          <w:numId w:val="86"/>
+        </w:numPr>
+      </w:pPr>
+      <w:r>
+        <w:rPr>
+          <w:b/>
+          <w:bCs/>
+        </w:rPr>
+        <w:t>Context</w:t>
+      </w:r>
+      <w:r>
+        <w:t xml:space="preserve"> Rent </w:t>
+      </w:r>
+      <w:r>
+        <w:rPr>
+          <w:b/>
+          <w:bCs/>
+        </w:rPr>
+        <w:t>inv</w:t>
+      </w:r>
+      <w:r>
+        <w:t>:</w:t>
+      </w:r>
+    </w:p>
+    <w:p>
+      <w:pPr>
+        <w:pStyle w:val="ListParagraph"/>
+        <w:numPr>
+          <w:ilvl w:val="0"/>
+          <w:numId w:val="86"/>
+        </w:numPr>
+      </w:pPr>
+      <w:r>
+        <w:t xml:space="preserve">self.endTime </w:t>
+      </w:r>
+      <w:r>
+        <w:rPr>
+          <w:b/>
+          <w:bCs/>
+        </w:rPr>
+        <w:t xml:space="preserve">after </w:t>
+      </w:r>
+      <w:r>
+        <w:t>self.startTime</w:t>
       </w:r>
     </w:p>
     <w:p/>
@@ -18783,18 +19030,16 @@
         <w:pStyle w:val="Heading4"/>
       </w:pPr>
       <w:r>
-        <w:t xml:space="preserve">3.4.1.2 Constraints on </w:t>
-      </w:r>
-      <w:proofErr w:type="spellStart"/>
+        <w:t xml:space="preserve">3.4.1.4 Constraints on </w:t>
+      </w:r>
       <w:r>
         <w:rPr>
           <w:u w:val="single"/>
         </w:rPr>
-        <w:t>ToolsRequest</w:t>
-      </w:r>
-      <w:proofErr w:type="spellEnd"/>
-      <w:r>
-        <w:t xml:space="preserve"> objects:</w:t>
+        <w:t xml:space="preserve">UserReview </w:t>
+      </w:r>
+      <w:r>
+        <w:t>objects:</w:t>
       </w:r>
     </w:p>
     <w:p>
@@ -18810,61 +19055,67 @@
           <w:b/>
           <w:bCs/>
         </w:rPr>
-        <w:t xml:space="preserve">Context </w:t>
-      </w:r>
-      <w:proofErr w:type="spellStart"/>
-      <w:r>
-        <w:t>ToolsRequest</w:t>
-      </w:r>
-      <w:proofErr w:type="spellEnd"/>
-      <w:r>
-        <w:t xml:space="preserve"> </w:t>
+        <w:t>Context</w:t>
+      </w:r>
+      <w:r>
+        <w:t xml:space="preserve"> UserReview </w:t>
       </w:r>
       <w:r>
         <w:rPr>
           <w:b/>
           <w:bCs/>
         </w:rPr>
-        <w:t>inv:</w:t>
-      </w:r>
-    </w:p>
-    <w:p>
-      <w:pPr>
-        <w:pStyle w:val="ListParagraph"/>
-      </w:pPr>
-      <w:proofErr w:type="spellStart"/>
-      <w:r>
-        <w:t>Self.isAccepted</w:t>
-      </w:r>
-      <w:proofErr w:type="spellEnd"/>
-      <w:r>
-        <w:t xml:space="preserve"> == true </w:t>
-      </w:r>
+        <w:t>inv</w:t>
+      </w:r>
+      <w:r>
+        <w:t>:</w:t>
+      </w:r>
+    </w:p>
+    <w:p>
+      <w:pPr>
+        <w:pStyle w:val="ListParagraph"/>
+        <w:numPr>
+          <w:ilvl w:val="0"/>
+          <w:numId w:val="87"/>
+        </w:numPr>
+      </w:pPr>
+      <w:r>
+        <w:t>self.creatorUID &lt;&gt; self.targetUID</w:t>
+      </w:r>
+    </w:p>
+    <w:p>
+      <w:pPr>
+        <w:pStyle w:val="ListParagraph"/>
+      </w:pPr>
+    </w:p>
+    <w:p>
+      <w:pPr>
+        <w:pStyle w:val="ListParagraph"/>
+        <w:numPr>
+          <w:ilvl w:val="0"/>
+          <w:numId w:val="86"/>
+        </w:numPr>
+      </w:pPr>
       <w:r>
         <w:rPr>
           <w:b/>
           <w:bCs/>
         </w:rPr>
-        <w:t>implies</w:t>
-      </w:r>
-      <w:r>
-        <w:t xml:space="preserve"> self.id == </w:t>
-      </w:r>
-      <w:proofErr w:type="spellStart"/>
-      <w:proofErr w:type="gramStart"/>
-      <w:r>
-        <w:t>self.tool</w:t>
-      </w:r>
-      <w:proofErr w:type="gramEnd"/>
-      <w:r>
-        <w:t>.acceptedRequestID</w:t>
-      </w:r>
-      <w:proofErr w:type="spellEnd"/>
-    </w:p>
-    <w:p>
-      <w:pPr>
-        <w:pStyle w:val="ListParagraph"/>
-      </w:pPr>
+        <w:t>Context</w:t>
+      </w:r>
+      <w:r>
+        <w:t xml:space="preserve"> UserReview </w:t>
+      </w:r>
+      <w:r>
+        <w:rPr>
+          <w:b/>
+          <w:bCs/>
+        </w:rPr>
+        <w:t>inv</w:t>
+      </w:r>
+      <w:r>
+        <w:t>:</w:t>
+      </w:r>
     </w:p>
     <w:p>
       <w:pPr>
@@ -18875,465 +19126,24 @@
         </w:numPr>
       </w:pPr>
       <w:r>
+        <w:t xml:space="preserve">self.value &gt;= 0 </w:t>
+      </w:r>
+      <w:r>
         <w:rPr>
           <w:b/>
           <w:bCs/>
         </w:rPr>
-        <w:t xml:space="preserve">Context </w:t>
-      </w:r>
-      <w:proofErr w:type="spellStart"/>
-      <w:r>
-        <w:t>ToolsRequest</w:t>
-      </w:r>
-      <w:proofErr w:type="spellEnd"/>
-      <w:r>
-        <w:t xml:space="preserve"> </w:t>
+        <w:t>AND</w:t>
       </w:r>
       <w:r>
         <w:rPr>
           <w:b/>
           <w:bCs/>
         </w:rPr>
-        <w:t>inv:</w:t>
-      </w:r>
-    </w:p>
-    <w:p>
-      <w:pPr>
-        <w:pStyle w:val="ListParagraph"/>
-      </w:pPr>
-      <w:proofErr w:type="spellStart"/>
-      <w:proofErr w:type="gramStart"/>
-      <w:r>
-        <w:t>self.renterUID</w:t>
-      </w:r>
-      <w:proofErr w:type="spellEnd"/>
-      <w:proofErr w:type="gramEnd"/>
-      <w:r>
-        <w:t xml:space="preserve"> &lt;&gt; </w:t>
-      </w:r>
-      <w:proofErr w:type="spellStart"/>
-      <w:r>
-        <w:t>self.tool.ownerUID</w:t>
-      </w:r>
-      <w:proofErr w:type="spellEnd"/>
-    </w:p>
-    <w:p>
-      <w:pPr>
-        <w:pStyle w:val="ListParagraph"/>
-      </w:pPr>
-    </w:p>
-    <w:p>
-      <w:pPr>
-        <w:pStyle w:val="ListParagraph"/>
-        <w:numPr>
-          <w:ilvl w:val="0"/>
-          <w:numId w:val="86"/>
-        </w:numPr>
-      </w:pPr>
-      <w:r>
-        <w:rPr>
-          <w:b/>
-          <w:bCs/>
-        </w:rPr>
-        <w:t xml:space="preserve">Context </w:t>
-      </w:r>
-      <w:proofErr w:type="spellStart"/>
-      <w:r>
-        <w:t>ToolsRequest</w:t>
-      </w:r>
-      <w:proofErr w:type="spellEnd"/>
-      <w:r>
-        <w:t xml:space="preserve"> </w:t>
-      </w:r>
-      <w:r>
-        <w:rPr>
-          <w:b/>
-          <w:bCs/>
-        </w:rPr>
-        <w:t>inv:</w:t>
-      </w:r>
-    </w:p>
-    <w:p>
-      <w:pPr>
-        <w:pStyle w:val="ListParagraph"/>
-      </w:pPr>
-      <w:proofErr w:type="spellStart"/>
-      <w:proofErr w:type="gramStart"/>
-      <w:r>
-        <w:t>self.numOfDays</w:t>
-      </w:r>
-      <w:proofErr w:type="spellEnd"/>
-      <w:proofErr w:type="gramEnd"/>
-      <w:r>
-        <w:t xml:space="preserve"> &gt; 0</w:t>
-      </w:r>
-    </w:p>
-    <w:p/>
-    <w:p>
-      <w:pPr>
-        <w:pStyle w:val="Heading4"/>
-      </w:pPr>
-      <w:r>
-        <w:t xml:space="preserve">3.4.1.3 Constraints on </w:t>
-      </w:r>
-      <w:r>
-        <w:rPr>
-          <w:u w:val="single"/>
-        </w:rPr>
-        <w:t>Rent</w:t>
-      </w:r>
-      <w:r>
-        <w:t xml:space="preserve"> objects:</w:t>
-      </w:r>
-    </w:p>
-    <w:p>
-      <w:pPr>
-        <w:pStyle w:val="ListParagraph"/>
-        <w:numPr>
-          <w:ilvl w:val="0"/>
-          <w:numId w:val="86"/>
-        </w:numPr>
-      </w:pPr>
-      <w:r>
-        <w:rPr>
-          <w:b/>
-          <w:bCs/>
-        </w:rPr>
-        <w:t>Context</w:t>
-      </w:r>
-      <w:r>
-        <w:t xml:space="preserve"> Rent </w:t>
-      </w:r>
-      <w:r>
-        <w:rPr>
-          <w:b/>
-          <w:bCs/>
-        </w:rPr>
-        <w:t>inv</w:t>
-      </w:r>
-      <w:r>
-        <w:t>:</w:t>
-      </w:r>
-    </w:p>
-    <w:p>
-      <w:pPr>
-        <w:pStyle w:val="ListParagraph"/>
-        <w:numPr>
-          <w:ilvl w:val="0"/>
-          <w:numId w:val="86"/>
-        </w:numPr>
-      </w:pPr>
-      <w:proofErr w:type="spellStart"/>
-      <w:proofErr w:type="gramStart"/>
-      <w:r>
-        <w:t>self.toolID</w:t>
-      </w:r>
-      <w:proofErr w:type="spellEnd"/>
-      <w:proofErr w:type="gramEnd"/>
-      <w:r>
-        <w:t xml:space="preserve"> == </w:t>
-      </w:r>
-      <w:proofErr w:type="spellStart"/>
-      <w:r>
-        <w:t>self.request.toolID</w:t>
-      </w:r>
-      <w:proofErr w:type="spellEnd"/>
-    </w:p>
-    <w:p>
-      <w:pPr>
-        <w:pStyle w:val="ListParagraph"/>
-      </w:pPr>
-    </w:p>
-    <w:p>
-      <w:pPr>
-        <w:pStyle w:val="ListParagraph"/>
-        <w:numPr>
-          <w:ilvl w:val="0"/>
-          <w:numId w:val="86"/>
-        </w:numPr>
-      </w:pPr>
-      <w:r>
-        <w:rPr>
-          <w:b/>
-          <w:bCs/>
-        </w:rPr>
-        <w:t>Context</w:t>
-      </w:r>
-      <w:r>
-        <w:t xml:space="preserve"> Rent </w:t>
-      </w:r>
-      <w:r>
-        <w:rPr>
-          <w:b/>
-          <w:bCs/>
-        </w:rPr>
-        <w:t>inv</w:t>
-      </w:r>
-      <w:r>
-        <w:t>:</w:t>
-      </w:r>
-    </w:p>
-    <w:p>
-      <w:pPr>
-        <w:pStyle w:val="ListParagraph"/>
-        <w:numPr>
-          <w:ilvl w:val="0"/>
-          <w:numId w:val="86"/>
-        </w:numPr>
-      </w:pPr>
-      <w:proofErr w:type="spellStart"/>
-      <w:proofErr w:type="gramStart"/>
-      <w:r>
-        <w:t>self.tool</w:t>
-      </w:r>
-      <w:proofErr w:type="spellEnd"/>
-      <w:proofErr w:type="gramEnd"/>
-      <w:r>
-        <w:t xml:space="preserve"> == </w:t>
-      </w:r>
-      <w:proofErr w:type="spellStart"/>
-      <w:r>
-        <w:t>self.request.tool</w:t>
-      </w:r>
-      <w:proofErr w:type="spellEnd"/>
-    </w:p>
-    <w:p>
-      <w:pPr>
-        <w:pStyle w:val="ListParagraph"/>
-      </w:pPr>
-      <w:r>
-        <w:t xml:space="preserve"> </w:t>
-      </w:r>
-    </w:p>
-    <w:p>
-      <w:pPr>
-        <w:pStyle w:val="ListParagraph"/>
-        <w:numPr>
-          <w:ilvl w:val="0"/>
-          <w:numId w:val="86"/>
-        </w:numPr>
-      </w:pPr>
-      <w:r>
-        <w:rPr>
-          <w:b/>
-          <w:bCs/>
-        </w:rPr>
-        <w:t>Context</w:t>
-      </w:r>
-      <w:r>
-        <w:t xml:space="preserve"> Rent </w:t>
-      </w:r>
-      <w:r>
-        <w:rPr>
-          <w:b/>
-          <w:bCs/>
-        </w:rPr>
-        <w:t>inv</w:t>
-      </w:r>
-      <w:r>
-        <w:t>:</w:t>
-      </w:r>
-    </w:p>
-    <w:p>
-      <w:pPr>
-        <w:pStyle w:val="ListParagraph"/>
-        <w:numPr>
-          <w:ilvl w:val="0"/>
-          <w:numId w:val="86"/>
-        </w:numPr>
-      </w:pPr>
-      <w:proofErr w:type="spellStart"/>
-      <w:proofErr w:type="gramStart"/>
-      <w:r>
-        <w:t>self.endTime</w:t>
-      </w:r>
-      <w:proofErr w:type="spellEnd"/>
-      <w:proofErr w:type="gramEnd"/>
-      <w:r>
-        <w:t xml:space="preserve"> </w:t>
-      </w:r>
-      <w:r>
-        <w:rPr>
-          <w:b/>
-          <w:bCs/>
-        </w:rPr>
-        <w:t xml:space="preserve">after </w:t>
-      </w:r>
-      <w:proofErr w:type="spellStart"/>
-      <w:r>
-        <w:t>self.startTime</w:t>
-      </w:r>
-      <w:proofErr w:type="spellEnd"/>
-    </w:p>
-    <w:p/>
-    <w:p>
-      <w:pPr>
-        <w:pStyle w:val="Heading4"/>
-      </w:pPr>
-      <w:r>
-        <w:t xml:space="preserve">3.4.1.4 Constraints on </w:t>
-      </w:r>
-      <w:proofErr w:type="spellStart"/>
-      <w:r>
-        <w:rPr>
-          <w:u w:val="single"/>
-        </w:rPr>
-        <w:t>UserReview</w:t>
-      </w:r>
-      <w:proofErr w:type="spellEnd"/>
-      <w:r>
-        <w:rPr>
-          <w:u w:val="single"/>
-        </w:rPr>
-        <w:t xml:space="preserve"> </w:t>
-      </w:r>
-      <w:r>
-        <w:t>objects:</w:t>
-      </w:r>
-    </w:p>
-    <w:p>
-      <w:pPr>
-        <w:pStyle w:val="ListParagraph"/>
-        <w:numPr>
-          <w:ilvl w:val="0"/>
-          <w:numId w:val="86"/>
-        </w:numPr>
-      </w:pPr>
-      <w:r>
-        <w:rPr>
-          <w:b/>
-          <w:bCs/>
-        </w:rPr>
-        <w:t>Context</w:t>
-      </w:r>
-      <w:r>
-        <w:t xml:space="preserve"> </w:t>
-      </w:r>
-      <w:proofErr w:type="spellStart"/>
-      <w:r>
-        <w:t>UserReview</w:t>
-      </w:r>
-      <w:proofErr w:type="spellEnd"/>
-      <w:r>
-        <w:t xml:space="preserve"> </w:t>
-      </w:r>
-      <w:r>
-        <w:rPr>
-          <w:b/>
-          <w:bCs/>
-        </w:rPr>
-        <w:t>inv</w:t>
-      </w:r>
-      <w:r>
-        <w:t>:</w:t>
-      </w:r>
-    </w:p>
-    <w:p>
-      <w:pPr>
-        <w:pStyle w:val="ListParagraph"/>
-        <w:numPr>
-          <w:ilvl w:val="0"/>
-          <w:numId w:val="87"/>
-        </w:numPr>
-      </w:pPr>
-      <w:proofErr w:type="spellStart"/>
-      <w:proofErr w:type="gramStart"/>
-      <w:r>
-        <w:t>self.creatorUID</w:t>
-      </w:r>
-      <w:proofErr w:type="spellEnd"/>
-      <w:proofErr w:type="gramEnd"/>
-      <w:r>
-        <w:t xml:space="preserve"> &lt;&gt; </w:t>
-      </w:r>
-      <w:proofErr w:type="spellStart"/>
-      <w:r>
-        <w:t>self.targetUID</w:t>
-      </w:r>
-      <w:proofErr w:type="spellEnd"/>
-    </w:p>
-    <w:p>
-      <w:pPr>
-        <w:pStyle w:val="ListParagraph"/>
-      </w:pPr>
-    </w:p>
-    <w:p>
-      <w:pPr>
-        <w:pStyle w:val="ListParagraph"/>
-        <w:numPr>
-          <w:ilvl w:val="0"/>
-          <w:numId w:val="86"/>
-        </w:numPr>
-      </w:pPr>
-      <w:r>
-        <w:rPr>
-          <w:b/>
-          <w:bCs/>
-        </w:rPr>
-        <w:t>Context</w:t>
-      </w:r>
-      <w:r>
-        <w:t xml:space="preserve"> </w:t>
-      </w:r>
-      <w:proofErr w:type="spellStart"/>
-      <w:r>
-        <w:t>UserReview</w:t>
-      </w:r>
-      <w:proofErr w:type="spellEnd"/>
-      <w:r>
-        <w:t xml:space="preserve"> </w:t>
-      </w:r>
-      <w:r>
-        <w:rPr>
-          <w:b/>
-          <w:bCs/>
-        </w:rPr>
-        <w:t>inv</w:t>
-      </w:r>
-      <w:r>
-        <w:t>:</w:t>
-      </w:r>
-    </w:p>
-    <w:p>
-      <w:pPr>
-        <w:pStyle w:val="ListParagraph"/>
-        <w:numPr>
-          <w:ilvl w:val="0"/>
-          <w:numId w:val="86"/>
-        </w:numPr>
-      </w:pPr>
-      <w:proofErr w:type="spellStart"/>
-      <w:r>
-        <w:t>self.value</w:t>
-      </w:r>
-      <w:proofErr w:type="spellEnd"/>
-      <w:r>
-        <w:t xml:space="preserve"> &gt;= 0 </w:t>
-      </w:r>
-      <w:r>
-        <w:rPr>
-          <w:b/>
-          <w:bCs/>
-        </w:rPr>
-        <w:t>AND</w:t>
-      </w:r>
-      <w:r>
-        <w:rPr>
-          <w:b/>
-          <w:bCs/>
-        </w:rPr>
         <w:tab/>
       </w:r>
       <w:r>
-        <w:t xml:space="preserve"> </w:t>
-      </w:r>
-      <w:proofErr w:type="spellStart"/>
-      <w:r>
-        <w:t>self.value</w:t>
-      </w:r>
-      <w:proofErr w:type="spellEnd"/>
-      <w:r>
-        <w:t xml:space="preserve"> &lt;= 5</w:t>
+        <w:t xml:space="preserve"> self.value &lt;= 5</w:t>
       </w:r>
     </w:p>
     <w:p/>
@@ -19394,15 +19204,8 @@
       <w:pPr>
         <w:pStyle w:val="ListParagraph"/>
       </w:pPr>
-      <w:proofErr w:type="spellStart"/>
-      <w:proofErr w:type="gramStart"/>
-      <w:r>
-        <w:t>self.requests</w:t>
-      </w:r>
-      <w:proofErr w:type="spellEnd"/>
-      <w:proofErr w:type="gramEnd"/>
-      <w:r>
-        <w:t xml:space="preserve"> </w:t>
+      <w:r>
+        <w:t xml:space="preserve">self.requests </w:t>
       </w:r>
       <w:r>
         <w:rPr>
@@ -19412,13 +19215,8 @@
         <w:t>include</w:t>
       </w:r>
       <w:r>
-        <w:t xml:space="preserve"> </w:t>
-      </w:r>
-      <w:proofErr w:type="spellStart"/>
-      <w:r>
-        <w:t>self.acceptedRequest</w:t>
-      </w:r>
-      <w:proofErr w:type="spellEnd"/>
+        <w:t xml:space="preserve"> self.acceptedRequest</w:t>
+      </w:r>
     </w:p>
     <w:p>
       <w:pPr>
@@ -19455,18 +19253,8 @@
       <w:pPr>
         <w:pStyle w:val="ListParagraph"/>
       </w:pPr>
-      <w:proofErr w:type="spellStart"/>
-      <w:proofErr w:type="gramStart"/>
-      <w:r>
-        <w:t>self.owner</w:t>
-      </w:r>
-      <w:proofErr w:type="gramEnd"/>
-      <w:r>
-        <w:t>.tools</w:t>
-      </w:r>
-      <w:proofErr w:type="spellEnd"/>
-      <w:r>
-        <w:t xml:space="preserve"> </w:t>
+      <w:r>
+        <w:t xml:space="preserve">self.owner.tools </w:t>
       </w:r>
       <w:r>
         <w:rPr>
@@ -19529,15 +19317,7 @@
         <w:pStyle w:val="Heading4"/>
       </w:pPr>
       <w:r>
-        <w:t xml:space="preserve">3.4.2.1 </w:t>
-      </w:r>
-      <w:proofErr w:type="spellStart"/>
-      <w:r>
-        <w:t>User.createPost</w:t>
-      </w:r>
-      <w:proofErr w:type="spellEnd"/>
-      <w:r>
-        <w:t>()</w:t>
+        <w:t>3.4.2.1 User.createPost()</w:t>
       </w:r>
     </w:p>
     <w:p>
@@ -19549,251 +19329,349 @@
         <w:t>Context</w:t>
       </w:r>
       <w:r>
+        <w:t xml:space="preserve"> User:: createPost(name: String, description: String, rentPrice: Double, insuranceAmount: Double, media: List&lt;String&gt;, location: String)</w:t>
+      </w:r>
+    </w:p>
+    <w:p>
+      <w:pPr>
+        <w:rPr>
+          <w:b/>
+          <w:bCs/>
+        </w:rPr>
+      </w:pPr>
+      <w:r>
+        <w:rPr>
+          <w:b/>
+          <w:bCs/>
+        </w:rPr>
+        <w:t>Pre:</w:t>
+      </w:r>
+    </w:p>
+    <w:p>
+      <w:pPr>
+        <w:pStyle w:val="ListParagraph"/>
+        <w:numPr>
+          <w:ilvl w:val="0"/>
+          <w:numId w:val="88"/>
+        </w:numPr>
+      </w:pPr>
+      <w:r>
+        <w:t>name.length &gt; 0</w:t>
+      </w:r>
+    </w:p>
+    <w:p>
+      <w:pPr>
+        <w:pStyle w:val="ListParagraph"/>
+        <w:numPr>
+          <w:ilvl w:val="0"/>
+          <w:numId w:val="88"/>
+        </w:numPr>
+      </w:pPr>
+      <w:r>
+        <w:t>rentPrice &gt; 0</w:t>
+      </w:r>
+    </w:p>
+    <w:p>
+      <w:pPr>
+        <w:pStyle w:val="ListParagraph"/>
+        <w:numPr>
+          <w:ilvl w:val="0"/>
+          <w:numId w:val="88"/>
+        </w:numPr>
+      </w:pPr>
+      <w:r>
+        <w:t>insuranceAmount &gt; 0</w:t>
+      </w:r>
+    </w:p>
+    <w:p>
+      <w:pPr>
+        <w:pStyle w:val="ListParagraph"/>
+        <w:numPr>
+          <w:ilvl w:val="0"/>
+          <w:numId w:val="88"/>
+        </w:numPr>
+      </w:pPr>
+      <w:r>
+        <w:t>location.length &gt; 0</w:t>
+      </w:r>
+    </w:p>
+    <w:p>
+      <w:pPr>
+        <w:rPr>
+          <w:b/>
+          <w:bCs/>
+        </w:rPr>
+      </w:pPr>
+      <w:r>
+        <w:rPr>
+          <w:b/>
+          <w:bCs/>
+        </w:rPr>
+        <w:t>Post:</w:t>
+      </w:r>
+    </w:p>
+    <w:p>
+      <w:pPr>
+        <w:pStyle w:val="ListParagraph"/>
+        <w:numPr>
+          <w:ilvl w:val="0"/>
+          <w:numId w:val="89"/>
+        </w:numPr>
+      </w:pPr>
+      <w:r>
+        <w:t>a new Tool object will be created.</w:t>
+      </w:r>
+    </w:p>
+    <w:p>
+      <w:pPr>
+        <w:pStyle w:val="ListParagraph"/>
+        <w:numPr>
+          <w:ilvl w:val="0"/>
+          <w:numId w:val="89"/>
+        </w:numPr>
+      </w:pPr>
+      <w:r>
+        <w:t>the user will be linked with the Tool object.</w:t>
+      </w:r>
+    </w:p>
+    <w:p>
+      <w:pPr>
+        <w:pStyle w:val="ListParagraph"/>
+        <w:numPr>
+          <w:ilvl w:val="0"/>
+          <w:numId w:val="89"/>
+        </w:numPr>
+      </w:pPr>
+      <w:r>
+        <w:t>if the operation succeeded the Tool object’s document-reference will be returned.</w:t>
+      </w:r>
+    </w:p>
+    <w:p>
+      <w:pPr>
+        <w:pStyle w:val="ListParagraph"/>
+        <w:numPr>
+          <w:ilvl w:val="0"/>
+          <w:numId w:val="89"/>
+        </w:numPr>
+      </w:pPr>
+      <w:r>
+        <w:t>otherwise (if an error occurred) a string indicating the error will be returned.</w:t>
+      </w:r>
+    </w:p>
+    <w:p/>
+    <w:p>
+      <w:pPr>
+        <w:pStyle w:val="Heading4"/>
+      </w:pPr>
+      <w:r>
+        <w:t>3.4.2.2 Tool.edit()</w:t>
+      </w:r>
+    </w:p>
+    <w:p>
+      <w:r>
+        <w:rPr>
+          <w:b/>
+          <w:bCs/>
+        </w:rPr>
+        <w:t>Context</w:t>
+      </w:r>
+      <w:r>
+        <w:t xml:space="preserve"> Tool::edit(name: String, description: String, rentPrice: Double, insuranceAmount: Double, media: List&lt;String&gt;, location: String)</w:t>
+      </w:r>
+    </w:p>
+    <w:p>
+      <w:r>
+        <w:rPr>
+          <w:b/>
+          <w:bCs/>
+        </w:rPr>
+        <w:t>Pre</w:t>
+      </w:r>
+      <w:r>
+        <w:t>:</w:t>
+      </w:r>
+    </w:p>
+    <w:p>
+      <w:pPr>
+        <w:pStyle w:val="ListParagraph"/>
+        <w:numPr>
+          <w:ilvl w:val="0"/>
+          <w:numId w:val="90"/>
+        </w:numPr>
+      </w:pPr>
+      <w:r>
+        <w:t>name.length &gt; 0</w:t>
+      </w:r>
+    </w:p>
+    <w:p>
+      <w:pPr>
+        <w:pStyle w:val="ListParagraph"/>
+        <w:numPr>
+          <w:ilvl w:val="0"/>
+          <w:numId w:val="90"/>
+        </w:numPr>
+      </w:pPr>
+      <w:r>
+        <w:t>rentPrice &gt; 0</w:t>
+      </w:r>
+    </w:p>
+    <w:p>
+      <w:pPr>
+        <w:pStyle w:val="ListParagraph"/>
+        <w:numPr>
+          <w:ilvl w:val="0"/>
+          <w:numId w:val="90"/>
+        </w:numPr>
+      </w:pPr>
+      <w:r>
+        <w:t>insuranceAmount &gt; 0</w:t>
+      </w:r>
+    </w:p>
+    <w:p>
+      <w:pPr>
+        <w:pStyle w:val="ListParagraph"/>
+        <w:numPr>
+          <w:ilvl w:val="0"/>
+          <w:numId w:val="90"/>
+        </w:numPr>
+      </w:pPr>
+      <w:r>
+        <w:t>location.length &gt; 0</w:t>
+      </w:r>
+    </w:p>
+    <w:p>
+      <w:r>
+        <w:rPr>
+          <w:b/>
+          <w:bCs/>
+        </w:rPr>
+        <w:t>Post</w:t>
+      </w:r>
+      <w:r>
+        <w:t>:</w:t>
+      </w:r>
+    </w:p>
+    <w:p>
+      <w:pPr>
+        <w:pStyle w:val="ListParagraph"/>
+        <w:numPr>
+          <w:ilvl w:val="0"/>
+          <w:numId w:val="90"/>
+        </w:numPr>
+      </w:pPr>
+      <w:r>
+        <w:t>the Tool object will be edited.</w:t>
+      </w:r>
+    </w:p>
+    <w:p>
+      <w:pPr>
+        <w:pStyle w:val="ListParagraph"/>
+        <w:numPr>
+          <w:ilvl w:val="0"/>
+          <w:numId w:val="90"/>
+        </w:numPr>
+      </w:pPr>
+      <w:r>
+        <w:t>if the operation succeeded the Tool object’s document-reference will be returned.</w:t>
+      </w:r>
+    </w:p>
+    <w:p>
+      <w:pPr>
+        <w:pStyle w:val="ListParagraph"/>
+        <w:numPr>
+          <w:ilvl w:val="0"/>
+          <w:numId w:val="90"/>
+        </w:numPr>
+      </w:pPr>
+      <w:r>
+        <w:t>otherwise (if an error occurred) a string indicating the error will be returned.</w:t>
+      </w:r>
+    </w:p>
+    <w:p/>
+    <w:p>
+      <w:pPr>
+        <w:pStyle w:val="Heading4"/>
+      </w:pPr>
+      <w:r>
+        <w:t>3.4.2.3 Tool.acceptRequest()</w:t>
+      </w:r>
+    </w:p>
+    <w:p>
+      <w:r>
+        <w:rPr>
+          <w:b/>
+          <w:bCs/>
+        </w:rPr>
+        <w:t>Context</w:t>
+      </w:r>
+      <w:r>
+        <w:t xml:space="preserve"> Tool::acceptRequest(toolRequestID)</w:t>
+      </w:r>
+    </w:p>
+    <w:p>
+      <w:r>
+        <w:rPr>
+          <w:b/>
+          <w:bCs/>
+        </w:rPr>
+        <w:t>Pre</w:t>
+      </w:r>
+      <w:r>
+        <w:t>:</w:t>
+      </w:r>
+    </w:p>
+    <w:p>
+      <w:pPr>
+        <w:pStyle w:val="ListParagraph"/>
+        <w:numPr>
+          <w:ilvl w:val="0"/>
+          <w:numId w:val="91"/>
+        </w:numPr>
+      </w:pPr>
+      <w:r>
+        <w:t xml:space="preserve">Tool.requests </w:t>
+      </w:r>
+      <w:r>
+        <w:t>must</w:t>
+      </w:r>
+      <w:r>
+        <w:t xml:space="preserve"> include toolRequestID.</w:t>
+      </w:r>
+    </w:p>
+    <w:p>
+      <w:pPr>
+        <w:pStyle w:val="ListParagraph"/>
+        <w:numPr>
+          <w:ilvl w:val="0"/>
+          <w:numId w:val="91"/>
+        </w:numPr>
+      </w:pPr>
+      <w:r>
+        <w:t>Tool.</w:t>
+      </w:r>
+      <w:r>
         <w:t xml:space="preserve"> </w:t>
       </w:r>
-      <w:proofErr w:type="gramStart"/>
-      <w:r>
-        <w:t>User::</w:t>
-      </w:r>
-      <w:proofErr w:type="gramEnd"/>
+      <w:r>
+        <w:t>acceptedRequestID</w:t>
+      </w:r>
       <w:r>
         <w:t xml:space="preserve"> </w:t>
       </w:r>
-      <w:proofErr w:type="spellStart"/>
-      <w:r>
-        <w:t>createPost</w:t>
-      </w:r>
-      <w:proofErr w:type="spellEnd"/>
-      <w:r>
-        <w:t xml:space="preserve">(name: String, description: String, </w:t>
-      </w:r>
-      <w:proofErr w:type="spellStart"/>
-      <w:r>
-        <w:t>rentPrice</w:t>
-      </w:r>
-      <w:proofErr w:type="spellEnd"/>
-      <w:r>
-        <w:t xml:space="preserve">: Double, </w:t>
-      </w:r>
-      <w:proofErr w:type="spellStart"/>
-      <w:r>
-        <w:t>insuranceAmount</w:t>
-      </w:r>
-      <w:proofErr w:type="spellEnd"/>
-      <w:r>
-        <w:t>: Double, media: List&lt;String&gt;, location: String)</w:t>
-      </w:r>
-    </w:p>
-    <w:p>
-      <w:pPr>
+      <w:r>
+        <w:t xml:space="preserve">== </w:t>
+      </w:r>
+      <w:r>
+        <w:t>null</w:t>
+      </w:r>
+    </w:p>
+    <w:p>
+      <w:r>
         <w:rPr>
           <w:b/>
           <w:bCs/>
         </w:rPr>
-      </w:pPr>
-      <w:r>
-        <w:rPr>
-          <w:b/>
-          <w:bCs/>
-        </w:rPr>
-        <w:t>Pre:</w:t>
-      </w:r>
-    </w:p>
-    <w:p>
-      <w:pPr>
-        <w:pStyle w:val="ListParagraph"/>
-        <w:numPr>
-          <w:ilvl w:val="0"/>
-          <w:numId w:val="88"/>
-        </w:numPr>
-      </w:pPr>
-      <w:proofErr w:type="spellStart"/>
-      <w:proofErr w:type="gramStart"/>
-      <w:r>
-        <w:t>name.length</w:t>
-      </w:r>
-      <w:proofErr w:type="spellEnd"/>
-      <w:proofErr w:type="gramEnd"/>
-      <w:r>
-        <w:t xml:space="preserve"> &gt; 0</w:t>
-      </w:r>
-    </w:p>
-    <w:p>
-      <w:pPr>
-        <w:pStyle w:val="ListParagraph"/>
-        <w:numPr>
-          <w:ilvl w:val="0"/>
-          <w:numId w:val="88"/>
-        </w:numPr>
-      </w:pPr>
-      <w:proofErr w:type="spellStart"/>
-      <w:r>
-        <w:t>rentPrice</w:t>
-      </w:r>
-      <w:proofErr w:type="spellEnd"/>
-      <w:r>
-        <w:t xml:space="preserve"> &gt; 0</w:t>
-      </w:r>
-    </w:p>
-    <w:p>
-      <w:pPr>
-        <w:pStyle w:val="ListParagraph"/>
-        <w:numPr>
-          <w:ilvl w:val="0"/>
-          <w:numId w:val="88"/>
-        </w:numPr>
-      </w:pPr>
-      <w:proofErr w:type="spellStart"/>
-      <w:r>
-        <w:t>insuranceAmount</w:t>
-      </w:r>
-      <w:proofErr w:type="spellEnd"/>
-      <w:r>
-        <w:t xml:space="preserve"> &gt; 0</w:t>
-      </w:r>
-    </w:p>
-    <w:p>
-      <w:pPr>
-        <w:pStyle w:val="ListParagraph"/>
-        <w:numPr>
-          <w:ilvl w:val="0"/>
-          <w:numId w:val="88"/>
-        </w:numPr>
-      </w:pPr>
-      <w:proofErr w:type="spellStart"/>
-      <w:proofErr w:type="gramStart"/>
-      <w:r>
-        <w:t>location.length</w:t>
-      </w:r>
-      <w:proofErr w:type="spellEnd"/>
-      <w:proofErr w:type="gramEnd"/>
-      <w:r>
-        <w:t xml:space="preserve"> &gt; 0</w:t>
-      </w:r>
-    </w:p>
-    <w:p>
-      <w:pPr>
-        <w:rPr>
-          <w:b/>
-          <w:bCs/>
-        </w:rPr>
-      </w:pPr>
-      <w:r>
-        <w:rPr>
-          <w:b/>
-          <w:bCs/>
-        </w:rPr>
-        <w:t>Post:</w:t>
-      </w:r>
-    </w:p>
-    <w:p>
-      <w:pPr>
-        <w:pStyle w:val="ListParagraph"/>
-        <w:numPr>
-          <w:ilvl w:val="0"/>
-          <w:numId w:val="89"/>
-        </w:numPr>
-      </w:pPr>
-      <w:r>
-        <w:t>a new Tool object will be created.</w:t>
-      </w:r>
-    </w:p>
-    <w:p>
-      <w:pPr>
-        <w:pStyle w:val="ListParagraph"/>
-        <w:numPr>
-          <w:ilvl w:val="0"/>
-          <w:numId w:val="89"/>
-        </w:numPr>
-      </w:pPr>
-      <w:r>
-        <w:t>the user will be linked with the Tool object.</w:t>
-      </w:r>
-    </w:p>
-    <w:p>
-      <w:pPr>
-        <w:pStyle w:val="ListParagraph"/>
-        <w:numPr>
-          <w:ilvl w:val="0"/>
-          <w:numId w:val="89"/>
-        </w:numPr>
-      </w:pPr>
-      <w:r>
-        <w:t>if the operation succeeded the Tool object’s document-reference will be returned.</w:t>
-      </w:r>
-    </w:p>
-    <w:p>
-      <w:pPr>
-        <w:pStyle w:val="ListParagraph"/>
-        <w:numPr>
-          <w:ilvl w:val="0"/>
-          <w:numId w:val="89"/>
-        </w:numPr>
-      </w:pPr>
-      <w:r>
-        <w:t>otherwise (if an error occurred) a string indicating the error will be returned.</w:t>
-      </w:r>
-    </w:p>
-    <w:p/>
-    <w:p>
-      <w:pPr>
-        <w:pStyle w:val="Heading4"/>
-      </w:pPr>
-      <w:r>
-        <w:t xml:space="preserve">3.4.2.2 </w:t>
-      </w:r>
-      <w:proofErr w:type="spellStart"/>
-      <w:r>
-        <w:t>Tool.edit</w:t>
-      </w:r>
-      <w:proofErr w:type="spellEnd"/>
-      <w:r>
-        <w:t>()</w:t>
-      </w:r>
-    </w:p>
-    <w:p>
-      <w:r>
-        <w:rPr>
-          <w:b/>
-          <w:bCs/>
-        </w:rPr>
-        <w:t>Context</w:t>
-      </w:r>
-      <w:r>
-        <w:t xml:space="preserve"> </w:t>
-      </w:r>
-      <w:proofErr w:type="gramStart"/>
-      <w:r>
-        <w:t>Tool::</w:t>
-      </w:r>
-      <w:proofErr w:type="gramEnd"/>
-      <w:r>
-        <w:t xml:space="preserve">edit(name: String, description: String, </w:t>
-      </w:r>
-      <w:proofErr w:type="spellStart"/>
-      <w:r>
-        <w:t>rentPrice</w:t>
-      </w:r>
-      <w:proofErr w:type="spellEnd"/>
-      <w:r>
-        <w:t xml:space="preserve">: Double, </w:t>
-      </w:r>
-      <w:proofErr w:type="spellStart"/>
-      <w:r>
-        <w:t>insuranceAmount</w:t>
-      </w:r>
-      <w:proofErr w:type="spellEnd"/>
-      <w:r>
-        <w:t>: Double, media: List&lt;String&gt;, location: String)</w:t>
-      </w:r>
-    </w:p>
-    <w:p>
-      <w:r>
-        <w:rPr>
-          <w:b/>
-          <w:bCs/>
-        </w:rPr>
-        <w:t>Pre</w:t>
+        <w:t>Post</w:t>
       </w:r>
       <w:r>
         <w:t>:</w:t>
@@ -19804,271 +19682,15 @@
         <w:pStyle w:val="ListParagraph"/>
         <w:numPr>
           <w:ilvl w:val="0"/>
-          <w:numId w:val="90"/>
-        </w:numPr>
-      </w:pPr>
-      <w:proofErr w:type="spellStart"/>
-      <w:proofErr w:type="gramStart"/>
-      <w:r>
-        <w:t>name.length</w:t>
-      </w:r>
-      <w:proofErr w:type="spellEnd"/>
-      <w:proofErr w:type="gramEnd"/>
-      <w:r>
-        <w:t xml:space="preserve"> &gt; 0</w:t>
-      </w:r>
-    </w:p>
-    <w:p>
-      <w:pPr>
-        <w:pStyle w:val="ListParagraph"/>
-        <w:numPr>
-          <w:ilvl w:val="0"/>
-          <w:numId w:val="90"/>
-        </w:numPr>
-      </w:pPr>
-      <w:proofErr w:type="spellStart"/>
-      <w:r>
-        <w:t>rentPrice</w:t>
-      </w:r>
-      <w:proofErr w:type="spellEnd"/>
-      <w:r>
-        <w:t xml:space="preserve"> &gt; 0</w:t>
-      </w:r>
-    </w:p>
-    <w:p>
-      <w:pPr>
-        <w:pStyle w:val="ListParagraph"/>
-        <w:numPr>
-          <w:ilvl w:val="0"/>
-          <w:numId w:val="90"/>
-        </w:numPr>
-      </w:pPr>
-      <w:proofErr w:type="spellStart"/>
-      <w:r>
-        <w:t>insuranceAmount</w:t>
-      </w:r>
-      <w:proofErr w:type="spellEnd"/>
-      <w:r>
-        <w:t xml:space="preserve"> &gt; 0</w:t>
-      </w:r>
-    </w:p>
-    <w:p>
-      <w:pPr>
-        <w:pStyle w:val="ListParagraph"/>
-        <w:numPr>
-          <w:ilvl w:val="0"/>
-          <w:numId w:val="90"/>
-        </w:numPr>
-      </w:pPr>
-      <w:proofErr w:type="spellStart"/>
-      <w:proofErr w:type="gramStart"/>
-      <w:r>
-        <w:t>location.length</w:t>
-      </w:r>
-      <w:proofErr w:type="spellEnd"/>
-      <w:proofErr w:type="gramEnd"/>
-      <w:r>
-        <w:t xml:space="preserve"> &gt; 0</w:t>
-      </w:r>
-    </w:p>
-    <w:p>
-      <w:r>
-        <w:rPr>
-          <w:b/>
-          <w:bCs/>
-        </w:rPr>
-        <w:t>Post</w:t>
-      </w:r>
-      <w:r>
-        <w:t>:</w:t>
-      </w:r>
-    </w:p>
-    <w:p>
-      <w:pPr>
-        <w:pStyle w:val="ListParagraph"/>
-        <w:numPr>
-          <w:ilvl w:val="0"/>
-          <w:numId w:val="90"/>
-        </w:numPr>
-      </w:pPr>
-      <w:r>
-        <w:t>the Tool object will be edited.</w:t>
-      </w:r>
-    </w:p>
-    <w:p>
-      <w:pPr>
-        <w:pStyle w:val="ListParagraph"/>
-        <w:numPr>
-          <w:ilvl w:val="0"/>
-          <w:numId w:val="90"/>
-        </w:numPr>
-      </w:pPr>
-      <w:r>
-        <w:t>if the operation succeeded the Tool object’s document-reference will be returned.</w:t>
-      </w:r>
-    </w:p>
-    <w:p>
-      <w:pPr>
-        <w:pStyle w:val="ListParagraph"/>
-        <w:numPr>
-          <w:ilvl w:val="0"/>
-          <w:numId w:val="90"/>
-        </w:numPr>
-      </w:pPr>
-      <w:r>
-        <w:t>otherwise (if an error occurred) a string indicating the error will be returned.</w:t>
-      </w:r>
-    </w:p>
-    <w:p/>
-    <w:p>
-      <w:pPr>
-        <w:pStyle w:val="Heading4"/>
-      </w:pPr>
-      <w:r>
-        <w:t xml:space="preserve">3.4.2.3 </w:t>
-      </w:r>
-      <w:proofErr w:type="spellStart"/>
-      <w:r>
-        <w:t>Tool.acceptRequest</w:t>
-      </w:r>
-      <w:proofErr w:type="spellEnd"/>
-      <w:r>
-        <w:t>()</w:t>
-      </w:r>
-    </w:p>
-    <w:p>
-      <w:r>
-        <w:rPr>
-          <w:b/>
-          <w:bCs/>
-        </w:rPr>
-        <w:t>Context</w:t>
-      </w:r>
-      <w:r>
-        <w:t xml:space="preserve"> </w:t>
-      </w:r>
-      <w:proofErr w:type="gramStart"/>
-      <w:r>
-        <w:t>Tool::</w:t>
-      </w:r>
-      <w:proofErr w:type="spellStart"/>
-      <w:proofErr w:type="gramEnd"/>
-      <w:r>
-        <w:t>acceptRequest</w:t>
-      </w:r>
-      <w:proofErr w:type="spellEnd"/>
-      <w:r>
-        <w:t>(</w:t>
-      </w:r>
-      <w:proofErr w:type="spellStart"/>
-      <w:r>
-        <w:t>toolRequestID</w:t>
-      </w:r>
-      <w:proofErr w:type="spellEnd"/>
-      <w:r>
-        <w:t>)</w:t>
-      </w:r>
-    </w:p>
-    <w:p>
-      <w:r>
-        <w:rPr>
-          <w:b/>
-          <w:bCs/>
-        </w:rPr>
-        <w:t>Pre</w:t>
-      </w:r>
-      <w:r>
-        <w:t>:</w:t>
-      </w:r>
-    </w:p>
-    <w:p>
-      <w:pPr>
-        <w:pStyle w:val="ListParagraph"/>
-        <w:numPr>
-          <w:ilvl w:val="0"/>
           <w:numId w:val="91"/>
         </w:numPr>
       </w:pPr>
-      <w:proofErr w:type="spellStart"/>
-      <w:r>
-        <w:t>Tool.requests</w:t>
-      </w:r>
-      <w:proofErr w:type="spellEnd"/>
-      <w:r>
-        <w:t xml:space="preserve"> </w:t>
-      </w:r>
-      <w:r>
-        <w:t>must</w:t>
-      </w:r>
-      <w:r>
-        <w:t xml:space="preserve"> include </w:t>
-      </w:r>
-      <w:proofErr w:type="spellStart"/>
-      <w:r>
-        <w:t>toolRequestID</w:t>
-      </w:r>
-      <w:proofErr w:type="spellEnd"/>
-      <w:r>
-        <w:t>.</w:t>
-      </w:r>
-    </w:p>
-    <w:p>
-      <w:pPr>
-        <w:pStyle w:val="ListParagraph"/>
-        <w:numPr>
-          <w:ilvl w:val="0"/>
-          <w:numId w:val="91"/>
-        </w:numPr>
-      </w:pPr>
       <w:r>
         <w:t>Tool.</w:t>
       </w:r>
       <w:r>
-        <w:t xml:space="preserve"> </w:t>
-      </w:r>
-      <w:proofErr w:type="spellStart"/>
-      <w:r>
         <w:t>acceptedRequestID</w:t>
       </w:r>
-      <w:proofErr w:type="spellEnd"/>
-      <w:r>
-        <w:t xml:space="preserve"> </w:t>
-      </w:r>
-      <w:r>
-        <w:t xml:space="preserve">== </w:t>
-      </w:r>
-      <w:r>
-        <w:t>null</w:t>
-      </w:r>
-    </w:p>
-    <w:p>
-      <w:r>
-        <w:rPr>
-          <w:b/>
-          <w:bCs/>
-        </w:rPr>
-        <w:t>Post</w:t>
-      </w:r>
-      <w:r>
-        <w:t>:</w:t>
-      </w:r>
-    </w:p>
-    <w:p>
-      <w:pPr>
-        <w:pStyle w:val="ListParagraph"/>
-        <w:numPr>
-          <w:ilvl w:val="0"/>
-          <w:numId w:val="91"/>
-        </w:numPr>
-      </w:pPr>
-      <w:proofErr w:type="spellStart"/>
-      <w:r>
-        <w:t>Tool.</w:t>
-      </w:r>
-      <w:r>
-        <w:t>acceptedRequestID</w:t>
-      </w:r>
-      <w:proofErr w:type="spellEnd"/>
       <w:r>
         <w:t xml:space="preserve"> will become toolRequest.id</w:t>
       </w:r>
@@ -20140,15 +19762,7 @@
         <w:pStyle w:val="Heading4"/>
       </w:pPr>
       <w:r>
-        <w:t xml:space="preserve">3.4.2.4 </w:t>
-      </w:r>
-      <w:proofErr w:type="spellStart"/>
-      <w:r>
-        <w:t>Tool.startRent</w:t>
-      </w:r>
-      <w:proofErr w:type="spellEnd"/>
-      <w:r>
-        <w:t>()</w:t>
+        <w:t>3.4.2.4 Tool.startRent()</w:t>
       </w:r>
     </w:p>
     <w:p>
@@ -20160,23 +19774,7 @@
         <w:t>Context</w:t>
       </w:r>
       <w:r>
-        <w:t xml:space="preserve"> </w:t>
-      </w:r>
-      <w:proofErr w:type="gramStart"/>
-      <w:r>
-        <w:t>Tool :</w:t>
-      </w:r>
-      <w:proofErr w:type="gramEnd"/>
-      <w:r>
-        <w:t xml:space="preserve">: </w:t>
-      </w:r>
-      <w:proofErr w:type="spellStart"/>
-      <w:r>
-        <w:t>startRent</w:t>
-      </w:r>
-      <w:proofErr w:type="spellEnd"/>
-      <w:r>
-        <w:t>()</w:t>
+        <w:t xml:space="preserve"> Tool :: startRent()</w:t>
       </w:r>
     </w:p>
     <w:p>
@@ -20251,15 +19849,8 @@
           <w:numId w:val="91"/>
         </w:numPr>
       </w:pPr>
-      <w:proofErr w:type="spellStart"/>
-      <w:proofErr w:type="gramStart"/>
-      <w:r>
-        <w:t>rent.toolID</w:t>
-      </w:r>
-      <w:proofErr w:type="spellEnd"/>
-      <w:proofErr w:type="gramEnd"/>
-      <w:r>
-        <w:t xml:space="preserve"> will become tool.ID</w:t>
+      <w:r>
+        <w:t>rent.toolID will become tool.ID</w:t>
       </w:r>
     </w:p>
     <w:p>
@@ -20270,21 +19861,9 @@
           <w:numId w:val="91"/>
         </w:numPr>
       </w:pPr>
-      <w:proofErr w:type="spellStart"/>
-      <w:proofErr w:type="gramStart"/>
-      <w:r>
-        <w:t>rent.requestID</w:t>
-      </w:r>
-      <w:proofErr w:type="spellEnd"/>
-      <w:proofErr w:type="gramEnd"/>
-      <w:r>
-        <w:t xml:space="preserve"> will become </w:t>
-      </w:r>
-      <w:proofErr w:type="spellStart"/>
-      <w:r>
-        <w:t>tool.acceptedRequestID</w:t>
-      </w:r>
-      <w:proofErr w:type="spellEnd"/>
+      <w:r>
+        <w:t>rent.requestID will become tool.acceptedRequestID</w:t>
+      </w:r>
     </w:p>
     <w:p>
       <w:pPr>
@@ -20294,23 +19873,8 @@
           <w:numId w:val="91"/>
         </w:numPr>
       </w:pPr>
-      <w:proofErr w:type="spellStart"/>
-      <w:proofErr w:type="gramStart"/>
-      <w:r>
-        <w:t>rent.startTime</w:t>
-      </w:r>
-      <w:proofErr w:type="spellEnd"/>
-      <w:proofErr w:type="gramEnd"/>
-      <w:r>
-        <w:t xml:space="preserve"> will become </w:t>
-      </w:r>
-      <w:proofErr w:type="spellStart"/>
-      <w:r>
-        <w:t>DateTime.now</w:t>
-      </w:r>
-      <w:proofErr w:type="spellEnd"/>
-      <w:r>
-        <w:t>()</w:t>
+      <w:r>
+        <w:t>rent.startTime will become DateTime.now()</w:t>
       </w:r>
     </w:p>
     <w:p>
@@ -20333,15 +19897,8 @@
           <w:numId w:val="91"/>
         </w:numPr>
       </w:pPr>
-      <w:proofErr w:type="spellStart"/>
-      <w:proofErr w:type="gramStart"/>
-      <w:r>
-        <w:t>tool.currentRent</w:t>
-      </w:r>
-      <w:proofErr w:type="spellEnd"/>
-      <w:proofErr w:type="gramEnd"/>
-      <w:r>
-        <w:t xml:space="preserve"> will become </w:t>
+      <w:r>
+        <w:t xml:space="preserve">tool.currentRent will become </w:t>
       </w:r>
       <w:r>
         <w:rPr>
@@ -20359,15 +19916,8 @@
           <w:numId w:val="91"/>
         </w:numPr>
       </w:pPr>
-      <w:proofErr w:type="spellStart"/>
-      <w:proofErr w:type="gramStart"/>
-      <w:r>
-        <w:t>tool.acceptedToolRequest.isRented</w:t>
-      </w:r>
-      <w:proofErr w:type="spellEnd"/>
-      <w:proofErr w:type="gramEnd"/>
-      <w:r>
-        <w:t xml:space="preserve"> will become true</w:t>
+      <w:r>
+        <w:t>tool.acceptedToolRequest.isRented will become true</w:t>
       </w:r>
     </w:p>
     <w:p>
@@ -20412,15 +19962,7 @@
         <w:pStyle w:val="Heading4"/>
       </w:pPr>
       <w:r>
-        <w:t xml:space="preserve">3.4.2.5 </w:t>
-      </w:r>
-      <w:proofErr w:type="spellStart"/>
-      <w:r>
-        <w:t>Tool.addRequest</w:t>
-      </w:r>
-      <w:proofErr w:type="spellEnd"/>
-      <w:r>
-        <w:t>()</w:t>
+        <w:t>3.4.2.5 Tool.addRequest()</w:t>
       </w:r>
     </w:p>
     <w:p>
@@ -20432,63 +19974,7 @@
         <w:t>Context</w:t>
       </w:r>
       <w:r>
-        <w:t xml:space="preserve"> </w:t>
-      </w:r>
-      <w:proofErr w:type="gramStart"/>
-      <w:r>
-        <w:t>Tool::</w:t>
-      </w:r>
-      <w:proofErr w:type="gramEnd"/>
-      <w:r>
-        <w:t xml:space="preserve"> </w:t>
-      </w:r>
-      <w:proofErr w:type="spellStart"/>
-      <w:r>
-        <w:t>addRequest</w:t>
-      </w:r>
-      <w:proofErr w:type="spellEnd"/>
-      <w:r>
-        <w:t>(</w:t>
-      </w:r>
-      <w:proofErr w:type="spellStart"/>
-      <w:r>
-        <w:t>renterUID</w:t>
-      </w:r>
-      <w:proofErr w:type="spellEnd"/>
-      <w:r>
-        <w:t xml:space="preserve">: String, </w:t>
-      </w:r>
-      <w:proofErr w:type="spellStart"/>
-      <w:r>
-        <w:t>toolID</w:t>
-      </w:r>
-      <w:proofErr w:type="spellEnd"/>
-      <w:r>
-        <w:t xml:space="preserve">: String, </w:t>
-      </w:r>
-      <w:proofErr w:type="spellStart"/>
-      <w:r>
-        <w:t>numOfDays</w:t>
-      </w:r>
-      <w:proofErr w:type="spellEnd"/>
-      <w:r>
-        <w:t xml:space="preserve">: Integer, </w:t>
-      </w:r>
-      <w:proofErr w:type="spellStart"/>
-      <w:r>
-        <w:t>rentPrice</w:t>
-      </w:r>
-      <w:proofErr w:type="spellEnd"/>
-      <w:r>
-        <w:t xml:space="preserve">: Double, </w:t>
-      </w:r>
-      <w:proofErr w:type="spellStart"/>
-      <w:r>
-        <w:t>insuranceAmount</w:t>
-      </w:r>
-      <w:proofErr w:type="spellEnd"/>
-      <w:r>
-        <w:t>: Double)</w:t>
+        <w:t xml:space="preserve"> Tool:: addRequest(renterUID: String, toolID: String, numOfDays: Integer, rentPrice: Double, insuranceAmount: Double)</w:t>
       </w:r>
     </w:p>
     <w:p>
@@ -20523,13 +20009,8 @@
           <w:numId w:val="91"/>
         </w:numPr>
       </w:pPr>
-      <w:proofErr w:type="spellStart"/>
-      <w:r>
-        <w:t>renterUID</w:t>
-      </w:r>
-      <w:proofErr w:type="spellEnd"/>
-      <w:r>
-        <w:t xml:space="preserve"> is a valid user ID</w:t>
+      <w:r>
+        <w:t>renterUID is a valid user ID</w:t>
       </w:r>
     </w:p>
     <w:p>
@@ -20540,13 +20021,8 @@
           <w:numId w:val="91"/>
         </w:numPr>
       </w:pPr>
-      <w:proofErr w:type="spellStart"/>
-      <w:r>
-        <w:t>toolID</w:t>
-      </w:r>
-      <w:proofErr w:type="spellEnd"/>
-      <w:r>
-        <w:t xml:space="preserve"> is a valid tool ID</w:t>
+      <w:r>
+        <w:t>toolID is a valid tool ID</w:t>
       </w:r>
     </w:p>
     <w:p>
@@ -20557,31 +20033,8 @@
           <w:numId w:val="91"/>
         </w:numPr>
       </w:pPr>
-      <w:proofErr w:type="spellStart"/>
-      <w:r>
-        <w:t>toolID</w:t>
-      </w:r>
-      <w:proofErr w:type="spellEnd"/>
-      <w:r>
-        <w:t xml:space="preserve"> doesn’t reference a tool where </w:t>
-      </w:r>
-      <w:proofErr w:type="spellStart"/>
-      <w:proofErr w:type="gramStart"/>
-      <w:r>
-        <w:t>tool.ownerID</w:t>
-      </w:r>
-      <w:proofErr w:type="spellEnd"/>
-      <w:proofErr w:type="gramEnd"/>
-      <w:r>
-        <w:t xml:space="preserve"> == </w:t>
-      </w:r>
-      <w:proofErr w:type="spellStart"/>
-      <w:r>
-        <w:t>renterID</w:t>
-      </w:r>
-      <w:proofErr w:type="spellEnd"/>
-      <w:r>
-        <w:t xml:space="preserve"> (i.e., a user can’t request his/her own tool)</w:t>
+      <w:r>
+        <w:t>toolID doesn’t reference a tool where tool.ownerID == renterID (i.e., a user can’t request his/her own tool)</w:t>
       </w:r>
     </w:p>
     <w:p>
@@ -20592,13 +20045,8 @@
           <w:numId w:val="91"/>
         </w:numPr>
       </w:pPr>
-      <w:proofErr w:type="spellStart"/>
-      <w:r>
-        <w:t>numOfDays</w:t>
-      </w:r>
-      <w:proofErr w:type="spellEnd"/>
-      <w:r>
-        <w:t xml:space="preserve"> &gt; 0</w:t>
+      <w:r>
+        <w:t>numOfDays &gt; 0</w:t>
       </w:r>
     </w:p>
     <w:p>
@@ -20609,13 +20057,8 @@
           <w:numId w:val="91"/>
         </w:numPr>
       </w:pPr>
-      <w:proofErr w:type="spellStart"/>
-      <w:r>
-        <w:t>rentPrice</w:t>
-      </w:r>
-      <w:proofErr w:type="spellEnd"/>
-      <w:r>
-        <w:t xml:space="preserve"> &gt; 0</w:t>
+      <w:r>
+        <w:t>rentPrice &gt; 0</w:t>
       </w:r>
     </w:p>
     <w:p>
@@ -20626,13 +20069,8 @@
           <w:numId w:val="91"/>
         </w:numPr>
       </w:pPr>
-      <w:proofErr w:type="spellStart"/>
-      <w:r>
-        <w:t>insuranceAmount</w:t>
-      </w:r>
-      <w:proofErr w:type="spellEnd"/>
-      <w:r>
-        <w:t xml:space="preserve"> &gt; 0</w:t>
+      <w:r>
+        <w:t>insuranceAmount &gt; 0</w:t>
       </w:r>
     </w:p>
     <w:p>
@@ -20737,15 +20175,7 @@
         <w:pStyle w:val="Heading4"/>
       </w:pPr>
       <w:r>
-        <w:t xml:space="preserve">3.4.2.6 </w:t>
-      </w:r>
-      <w:proofErr w:type="spellStart"/>
-      <w:r>
-        <w:t>ToolRequest.edit</w:t>
-      </w:r>
-      <w:proofErr w:type="spellEnd"/>
-      <w:r>
-        <w:t>()</w:t>
+        <w:t>3.4.2.6 ToolRequest.edit()</w:t>
       </w:r>
     </w:p>
     <w:p>
@@ -20757,44 +20187,7 @@
         <w:t>Context</w:t>
       </w:r>
       <w:r>
-        <w:t xml:space="preserve"> </w:t>
-      </w:r>
-      <w:proofErr w:type="spellStart"/>
-      <w:proofErr w:type="gramStart"/>
-      <w:r>
-        <w:t>ToolRequest</w:t>
-      </w:r>
-      <w:proofErr w:type="spellEnd"/>
-      <w:r>
-        <w:t>::</w:t>
-      </w:r>
-      <w:proofErr w:type="gramEnd"/>
-      <w:r>
-        <w:t xml:space="preserve"> edit(</w:t>
-      </w:r>
-      <w:proofErr w:type="spellStart"/>
-      <w:r>
-        <w:t>numOfDays</w:t>
-      </w:r>
-      <w:proofErr w:type="spellEnd"/>
-      <w:r>
-        <w:t xml:space="preserve">: Integer, </w:t>
-      </w:r>
-      <w:proofErr w:type="spellStart"/>
-      <w:r>
-        <w:t>rentPrice</w:t>
-      </w:r>
-      <w:proofErr w:type="spellEnd"/>
-      <w:r>
-        <w:t xml:space="preserve">: Double, </w:t>
-      </w:r>
-      <w:proofErr w:type="spellStart"/>
-      <w:r>
-        <w:t>insuranceAmount</w:t>
-      </w:r>
-      <w:proofErr w:type="spellEnd"/>
-      <w:r>
-        <w:t>: Double)</w:t>
+        <w:t xml:space="preserve"> ToolRequest:: edit(numOfDays: Integer, rentPrice: Double, insuranceAmount: Double)</w:t>
       </w:r>
     </w:p>
     <w:p>
@@ -20810,13 +20203,8 @@
           <w:numId w:val="91"/>
         </w:numPr>
       </w:pPr>
-      <w:proofErr w:type="spellStart"/>
-      <w:r>
-        <w:t>numOfDays</w:t>
-      </w:r>
-      <w:proofErr w:type="spellEnd"/>
-      <w:r>
-        <w:t xml:space="preserve"> &gt; 0</w:t>
+      <w:r>
+        <w:t>numOfDays &gt; 0</w:t>
       </w:r>
     </w:p>
     <w:p>
@@ -20827,13 +20215,8 @@
           <w:numId w:val="91"/>
         </w:numPr>
       </w:pPr>
-      <w:proofErr w:type="spellStart"/>
-      <w:r>
-        <w:t>rentPrice</w:t>
-      </w:r>
-      <w:proofErr w:type="spellEnd"/>
-      <w:r>
-        <w:t xml:space="preserve"> &gt; 0</w:t>
+      <w:r>
+        <w:t>rentPrice &gt; 0</w:t>
       </w:r>
     </w:p>
     <w:p>
@@ -20844,13 +20227,8 @@
           <w:numId w:val="91"/>
         </w:numPr>
       </w:pPr>
-      <w:proofErr w:type="spellStart"/>
-      <w:r>
-        <w:t>insuranceAmount</w:t>
-      </w:r>
-      <w:proofErr w:type="spellEnd"/>
-      <w:r>
-        <w:t xml:space="preserve"> &gt; 0</w:t>
+      <w:r>
+        <w:t>insuranceAmount &gt; 0</w:t>
       </w:r>
     </w:p>
     <w:p>
@@ -20907,15 +20285,7 @@
         <w:pStyle w:val="Heading4"/>
       </w:pPr>
       <w:r>
-        <w:t xml:space="preserve">3.4.2.7 </w:t>
-      </w:r>
-      <w:proofErr w:type="spellStart"/>
-      <w:r>
-        <w:t>Tool.endRent</w:t>
-      </w:r>
-      <w:proofErr w:type="spellEnd"/>
-      <w:r>
-        <w:t>()</w:t>
+        <w:t>3.4.2.7 Tool.endRent()</w:t>
       </w:r>
     </w:p>
     <w:p>
@@ -20927,23 +20297,7 @@
         <w:t>Context</w:t>
       </w:r>
       <w:r>
-        <w:t xml:space="preserve"> </w:t>
-      </w:r>
-      <w:proofErr w:type="gramStart"/>
-      <w:r>
-        <w:t>Tool::</w:t>
-      </w:r>
-      <w:proofErr w:type="gramEnd"/>
-      <w:r>
-        <w:t xml:space="preserve"> </w:t>
-      </w:r>
-      <w:proofErr w:type="spellStart"/>
-      <w:r>
-        <w:t>endRent</w:t>
-      </w:r>
-      <w:proofErr w:type="spellEnd"/>
-      <w:r>
-        <w:t>()</w:t>
+        <w:t xml:space="preserve"> Tool:: endRent()</w:t>
       </w:r>
     </w:p>
     <w:p>
@@ -20966,13 +20320,8 @@
           <w:numId w:val="91"/>
         </w:numPr>
       </w:pPr>
-      <w:proofErr w:type="spellStart"/>
-      <w:r>
-        <w:t>currentRent</w:t>
-      </w:r>
-      <w:proofErr w:type="spellEnd"/>
-      <w:r>
-        <w:t xml:space="preserve"> &lt;&gt; null (i.e., there </w:t>
+      <w:r>
+        <w:t xml:space="preserve">currentRent &lt;&gt; null (i.e., there </w:t>
       </w:r>
       <w:r>
         <w:t>must</w:t>
@@ -21001,15 +20350,8 @@
           <w:numId w:val="91"/>
         </w:numPr>
       </w:pPr>
-      <w:proofErr w:type="spellStart"/>
-      <w:proofErr w:type="gramStart"/>
-      <w:r>
-        <w:t>tool.currentRent</w:t>
-      </w:r>
-      <w:proofErr w:type="spellEnd"/>
-      <w:proofErr w:type="gramEnd"/>
-      <w:r>
-        <w:t xml:space="preserve"> will </w:t>
+      <w:r>
+        <w:t xml:space="preserve">tool.currentRent will </w:t>
       </w:r>
       <w:r>
         <w:t>be deleted and become null.</w:t>
@@ -21023,15 +20365,8 @@
           <w:numId w:val="91"/>
         </w:numPr>
       </w:pPr>
-      <w:proofErr w:type="spellStart"/>
-      <w:proofErr w:type="gramStart"/>
-      <w:r>
-        <w:t>tool.acceptedToolRequest</w:t>
-      </w:r>
-      <w:proofErr w:type="spellEnd"/>
-      <w:proofErr w:type="gramEnd"/>
-      <w:r>
-        <w:t xml:space="preserve"> will </w:t>
+      <w:r>
+        <w:t xml:space="preserve">tool.acceptedToolRequest will </w:t>
       </w:r>
       <w:r>
         <w:t>be deleted.</w:t>
@@ -21045,15 +20380,8 @@
           <w:numId w:val="91"/>
         </w:numPr>
       </w:pPr>
-      <w:proofErr w:type="spellStart"/>
-      <w:proofErr w:type="gramStart"/>
-      <w:r>
-        <w:t>tool.acceptedRequestID</w:t>
-      </w:r>
-      <w:proofErr w:type="spellEnd"/>
-      <w:proofErr w:type="gramEnd"/>
-      <w:r>
-        <w:t xml:space="preserve"> will become null</w:t>
+      <w:r>
+        <w:t>tool.acceptedRequestID will become null</w:t>
       </w:r>
     </w:p>
     <w:p>
@@ -21074,15 +20402,7 @@
         <w:pStyle w:val="Heading4"/>
       </w:pPr>
       <w:r>
-        <w:t xml:space="preserve">3.4.2.8 </w:t>
-      </w:r>
-      <w:proofErr w:type="spellStart"/>
-      <w:r>
-        <w:t>User.addReview</w:t>
-      </w:r>
-      <w:proofErr w:type="spellEnd"/>
-      <w:r>
-        <w:t>()</w:t>
+        <w:t>3.4.2.8 User.addReview()</w:t>
       </w:r>
     </w:p>
     <w:p>
@@ -21094,23 +20414,7 @@
         <w:t>Context</w:t>
       </w:r>
       <w:r>
-        <w:t xml:space="preserve"> </w:t>
-      </w:r>
-      <w:proofErr w:type="gramStart"/>
-      <w:r>
-        <w:t>User::</w:t>
-      </w:r>
-      <w:proofErr w:type="gramEnd"/>
-      <w:r>
-        <w:t xml:space="preserve"> </w:t>
-      </w:r>
-      <w:proofErr w:type="spellStart"/>
-      <w:r>
-        <w:t>addReview</w:t>
-      </w:r>
-      <w:proofErr w:type="spellEnd"/>
-      <w:r>
-        <w:t>(value: Double, description: String)</w:t>
+        <w:t xml:space="preserve"> User:: addReview(value: Double, description: String)</w:t>
       </w:r>
     </w:p>
     <w:p>
@@ -21133,15 +20437,8 @@
           <w:numId w:val="91"/>
         </w:numPr>
       </w:pPr>
-      <w:proofErr w:type="spellStart"/>
-      <w:proofErr w:type="gramStart"/>
-      <w:r>
-        <w:t>user.hadAPreviousRentWith</w:t>
-      </w:r>
-      <w:proofErr w:type="spellEnd"/>
-      <w:proofErr w:type="gramEnd"/>
-      <w:r>
-        <w:t>() == true</w:t>
+      <w:r>
+        <w:t>user.hadAPreviousRentWith() == true</w:t>
       </w:r>
     </w:p>
     <w:p>
@@ -21234,20 +20531,7 @@
         <w:pStyle w:val="Heading4"/>
       </w:pPr>
       <w:r>
-        <w:t xml:space="preserve">3.4.2.9 </w:t>
-      </w:r>
-      <w:proofErr w:type="spellStart"/>
-      <w:proofErr w:type="gramStart"/>
-      <w:r>
-        <w:t>User.ban</w:t>
-      </w:r>
-      <w:proofErr w:type="spellEnd"/>
-      <w:r>
-        <w:t>(</w:t>
-      </w:r>
-      <w:proofErr w:type="gramEnd"/>
-      <w:r>
-        <w:t>)</w:t>
+        <w:t>3.4.2.9 User.ban()</w:t>
       </w:r>
     </w:p>
     <w:p>
@@ -21259,15 +20543,7 @@
         <w:t>Context</w:t>
       </w:r>
       <w:r>
-        <w:t xml:space="preserve"> </w:t>
-      </w:r>
-      <w:proofErr w:type="gramStart"/>
-      <w:r>
-        <w:t>User::</w:t>
-      </w:r>
-      <w:proofErr w:type="gramEnd"/>
-      <w:r>
-        <w:t xml:space="preserve"> ban()</w:t>
+        <w:t xml:space="preserve"> User:: ban()</w:t>
       </w:r>
     </w:p>
     <w:p>
@@ -21291,15 +20567,8 @@
           <w:numId w:val="91"/>
         </w:numPr>
       </w:pPr>
-      <w:proofErr w:type="spellStart"/>
-      <w:proofErr w:type="gramStart"/>
-      <w:r>
-        <w:t>initiator.isAdmin</w:t>
-      </w:r>
-      <w:proofErr w:type="spellEnd"/>
-      <w:proofErr w:type="gramEnd"/>
-      <w:r>
-        <w:t xml:space="preserve"> == true (i.e., the initiator must be an administrator)</w:t>
+      <w:r>
+        <w:t>initiator.isAdmin == true (i.e., the initiator must be an administrator)</w:t>
       </w:r>
     </w:p>
     <w:p>
@@ -21322,15 +20591,8 @@
           <w:numId w:val="91"/>
         </w:numPr>
       </w:pPr>
-      <w:proofErr w:type="spellStart"/>
-      <w:proofErr w:type="gramStart"/>
-      <w:r>
-        <w:t>user.IDNumber</w:t>
-      </w:r>
-      <w:proofErr w:type="spellEnd"/>
-      <w:proofErr w:type="gramEnd"/>
-      <w:r>
-        <w:t xml:space="preserve"> will be added to the banned list</w:t>
+      <w:r>
+        <w:t>user.IDNumber will be added to the banned list</w:t>
       </w:r>
     </w:p>
     <w:p>
@@ -21341,15 +20603,8 @@
           <w:numId w:val="91"/>
         </w:numPr>
       </w:pPr>
-      <w:proofErr w:type="spellStart"/>
-      <w:proofErr w:type="gramStart"/>
-      <w:r>
-        <w:t>user.emailAddress</w:t>
-      </w:r>
-      <w:proofErr w:type="spellEnd"/>
-      <w:proofErr w:type="gramEnd"/>
-      <w:r>
-        <w:t xml:space="preserve"> will be added to the banned list</w:t>
+      <w:r>
+        <w:t>user.emailAddress will be added to the banned list</w:t>
       </w:r>
     </w:p>
     <w:p>
@@ -22540,7 +21795,6 @@
                 <w:szCs w:val="22"/>
               </w:rPr>
             </w:pPr>
-            <w:proofErr w:type="spellStart"/>
             <w:r>
               <w:rPr>
                 <w:color w:val="000000"/>
@@ -22549,7 +21803,6 @@
               </w:rPr>
               <w:t>UserReview</w:t>
             </w:r>
-            <w:proofErr w:type="spellEnd"/>
           </w:p>
         </w:tc>
         <w:tc>
@@ -22875,7 +22128,6 @@
               </w:rPr>
               <w:t xml:space="preserve">A </w:t>
             </w:r>
-            <w:proofErr w:type="spellStart"/>
             <w:r>
               <w:rPr>
                 <w:i/>
@@ -22887,7 +22139,6 @@
               </w:rPr>
               <w:t>DocumentReference</w:t>
             </w:r>
-            <w:proofErr w:type="spellEnd"/>
             <w:r>
               <w:rPr>
                 <w:color w:val="000000"/>
@@ -23038,7 +22289,6 @@
                 <w:szCs w:val="22"/>
               </w:rPr>
             </w:pPr>
-            <w:proofErr w:type="spellStart"/>
             <w:r>
               <w:rPr>
                 <w:color w:val="000000"/>
@@ -23047,7 +22297,6 @@
               </w:rPr>
               <w:t>uid</w:t>
             </w:r>
-            <w:proofErr w:type="spellEnd"/>
           </w:p>
         </w:tc>
         <w:tc>
@@ -23290,7 +22539,6 @@
                 <w:szCs w:val="22"/>
               </w:rPr>
             </w:pPr>
-            <w:proofErr w:type="spellStart"/>
             <w:r>
               <w:rPr>
                 <w:color w:val="000000"/>
@@ -23299,7 +22547,6 @@
               </w:rPr>
               <w:t>emailAddress</w:t>
             </w:r>
-            <w:proofErr w:type="spellEnd"/>
           </w:p>
         </w:tc>
         <w:tc>
@@ -23413,7 +22660,6 @@
                 <w:szCs w:val="22"/>
               </w:rPr>
             </w:pPr>
-            <w:proofErr w:type="spellStart"/>
             <w:r>
               <w:rPr>
                 <w:color w:val="000000"/>
@@ -23422,7 +22668,6 @@
               </w:rPr>
               <w:t>IDNumber</w:t>
             </w:r>
-            <w:proofErr w:type="spellEnd"/>
           </w:p>
         </w:tc>
         <w:tc>
@@ -23536,7 +22781,6 @@
                 <w:szCs w:val="22"/>
               </w:rPr>
             </w:pPr>
-            <w:proofErr w:type="spellStart"/>
             <w:r>
               <w:rPr>
                 <w:color w:val="000000"/>
@@ -23545,7 +22789,6 @@
               </w:rPr>
               <w:t>creditCard</w:t>
             </w:r>
-            <w:proofErr w:type="spellEnd"/>
           </w:p>
         </w:tc>
         <w:tc>
@@ -23759,7 +23002,6 @@
               </w:rPr>
               <w:t xml:space="preserve">out of 5, it's the average of all </w:t>
             </w:r>
-            <w:proofErr w:type="spellStart"/>
             <w:r>
               <w:rPr>
                 <w:i/>
@@ -23770,7 +23012,6 @@
               </w:rPr>
               <w:t>User.reviews</w:t>
             </w:r>
-            <w:proofErr w:type="spellEnd"/>
           </w:p>
         </w:tc>
       </w:tr>
@@ -23882,7 +23123,6 @@
               </w:rPr>
               <w:t xml:space="preserve">A collection of </w:t>
             </w:r>
-            <w:proofErr w:type="spellStart"/>
             <w:r>
               <w:rPr>
                 <w:i/>
@@ -23891,18 +23131,7 @@
                 <w:sz w:val="22"/>
                 <w:szCs w:val="22"/>
               </w:rPr>
-              <w:t>UserReview</w:t>
-            </w:r>
-            <w:proofErr w:type="spellEnd"/>
-            <w:r>
-              <w:rPr>
-                <w:i/>
-                <w:iCs/>
-                <w:color w:val="000000"/>
-                <w:sz w:val="22"/>
-                <w:szCs w:val="22"/>
-              </w:rPr>
-              <w:t xml:space="preserve"> </w:t>
+              <w:t xml:space="preserve">UserReview </w:t>
             </w:r>
             <w:r>
               <w:rPr>
@@ -24372,7 +23601,6 @@
                 <w:szCs w:val="22"/>
               </w:rPr>
             </w:pPr>
-            <w:proofErr w:type="spellStart"/>
             <w:r>
               <w:rPr>
                 <w:color w:val="000000"/>
@@ -24381,7 +23609,6 @@
               </w:rPr>
               <w:t>ownerUID</w:t>
             </w:r>
-            <w:proofErr w:type="spellEnd"/>
           </w:p>
         </w:tc>
         <w:tc>
@@ -24492,7 +23719,6 @@
               </w:rPr>
               <w:t xml:space="preserve"> (i.e., the </w:t>
             </w:r>
-            <w:proofErr w:type="spellStart"/>
             <w:r>
               <w:rPr>
                 <w:i/>
@@ -24503,7 +23729,6 @@
               </w:rPr>
               <w:t>Owner.uid</w:t>
             </w:r>
-            <w:proofErr w:type="spellEnd"/>
             <w:r>
               <w:rPr>
                 <w:color w:val="000000"/>
@@ -24791,7 +24016,6 @@
                 <w:szCs w:val="22"/>
               </w:rPr>
             </w:pPr>
-            <w:proofErr w:type="spellStart"/>
             <w:r>
               <w:rPr>
                 <w:color w:val="000000"/>
@@ -24800,7 +24024,6 @@
               </w:rPr>
               <w:t>rentPrice</w:t>
             </w:r>
-            <w:proofErr w:type="spellEnd"/>
           </w:p>
         </w:tc>
         <w:tc>
@@ -24922,7 +24145,6 @@
                 <w:szCs w:val="22"/>
               </w:rPr>
             </w:pPr>
-            <w:proofErr w:type="spellStart"/>
             <w:r>
               <w:rPr>
                 <w:color w:val="000000"/>
@@ -24931,7 +24153,6 @@
               </w:rPr>
               <w:t>insuranceAmount</w:t>
             </w:r>
-            <w:proofErr w:type="spellEnd"/>
           </w:p>
         </w:tc>
         <w:tc>
@@ -25331,7 +24552,6 @@
                 <w:szCs w:val="22"/>
               </w:rPr>
             </w:pPr>
-            <w:proofErr w:type="spellStart"/>
             <w:r>
               <w:rPr>
                 <w:color w:val="000000"/>
@@ -25340,7 +24560,6 @@
               </w:rPr>
               <w:t>isAvailable</w:t>
             </w:r>
-            <w:proofErr w:type="spellEnd"/>
           </w:p>
         </w:tc>
         <w:tc>
@@ -25431,25 +24650,15 @@
                 <w:sz w:val="22"/>
                 <w:szCs w:val="22"/>
               </w:rPr>
-              <w:t xml:space="preserve">is available for rent or not. If not, no </w:t>
-            </w:r>
-            <w:r>
-              <w:rPr>
-                <w:i/>
-                <w:iCs/>
+              <w:t xml:space="preserve">is available </w:t>
+            </w:r>
+            <w:r>
+              <w:rPr>
                 <w:color w:val="000000"/>
                 <w:sz w:val="22"/>
                 <w:szCs w:val="22"/>
               </w:rPr>
-              <w:t>ToolRequest</w:t>
-            </w:r>
-            <w:r>
-              <w:rPr>
-                <w:color w:val="000000"/>
-                <w:sz w:val="22"/>
-                <w:szCs w:val="22"/>
-              </w:rPr>
-              <w:t xml:space="preserve"> can be accepted.</w:t>
+              <w:t>to send requests to.</w:t>
             </w:r>
           </w:p>
         </w:tc>
@@ -25480,7 +24689,6 @@
                 <w:szCs w:val="22"/>
               </w:rPr>
             </w:pPr>
-            <w:proofErr w:type="spellStart"/>
             <w:r>
               <w:rPr>
                 <w:color w:val="000000"/>
@@ -25489,7 +24697,6 @@
               </w:rPr>
               <w:t>acceptedRequestID</w:t>
             </w:r>
-            <w:proofErr w:type="spellEnd"/>
           </w:p>
         </w:tc>
         <w:tc>
@@ -25620,7 +24827,6 @@
                 <w:szCs w:val="22"/>
               </w:rPr>
             </w:pPr>
-            <w:proofErr w:type="spellStart"/>
             <w:r>
               <w:rPr>
                 <w:color w:val="000000"/>
@@ -25629,7 +24835,6 @@
               </w:rPr>
               <w:t>currentRent</w:t>
             </w:r>
-            <w:proofErr w:type="spellEnd"/>
           </w:p>
         </w:tc>
         <w:tc>
@@ -25867,7 +25072,6 @@
               </w:rPr>
               <w:t xml:space="preserve">A collection of </w:t>
             </w:r>
-            <w:proofErr w:type="spellStart"/>
             <w:r>
               <w:rPr>
                 <w:i/>
@@ -25884,16 +25088,7 @@
                 <w:sz w:val="22"/>
                 <w:szCs w:val="22"/>
               </w:rPr>
-              <w:t>s</w:t>
-            </w:r>
-            <w:proofErr w:type="spellEnd"/>
-            <w:r>
-              <w:rPr>
-                <w:color w:val="000000"/>
-                <w:sz w:val="22"/>
-                <w:szCs w:val="22"/>
-              </w:rPr>
-              <w:t xml:space="preserve"> that are sent to a </w:t>
+              <w:t xml:space="preserve">s that are sent to a </w:t>
             </w:r>
             <w:r>
               <w:rPr>
@@ -26063,7 +25258,6 @@
                 <w:szCs w:val="22"/>
               </w:rPr>
             </w:pPr>
-            <w:proofErr w:type="spellStart"/>
             <w:r>
               <w:rPr>
                 <w:color w:val="000000"/>
@@ -26072,7 +25266,6 @@
               </w:rPr>
               <w:t>renterUID</w:t>
             </w:r>
-            <w:proofErr w:type="spellEnd"/>
           </w:p>
         </w:tc>
         <w:tc>
@@ -26183,7 +25376,6 @@
               </w:rPr>
               <w:t xml:space="preserve"> (i.e., the </w:t>
             </w:r>
-            <w:proofErr w:type="spellStart"/>
             <w:r>
               <w:rPr>
                 <w:i/>
@@ -26194,7 +25386,6 @@
               </w:rPr>
               <w:t>Renter.uid</w:t>
             </w:r>
-            <w:proofErr w:type="spellEnd"/>
             <w:r>
               <w:rPr>
                 <w:color w:val="000000"/>
@@ -26232,7 +25423,6 @@
                 <w:szCs w:val="22"/>
               </w:rPr>
             </w:pPr>
-            <w:proofErr w:type="spellStart"/>
             <w:r>
               <w:rPr>
                 <w:color w:val="000000"/>
@@ -26241,7 +25431,6 @@
               </w:rPr>
               <w:t>toolID</w:t>
             </w:r>
-            <w:proofErr w:type="spellEnd"/>
           </w:p>
         </w:tc>
         <w:tc>
@@ -26381,7 +25570,6 @@
                 <w:szCs w:val="22"/>
               </w:rPr>
             </w:pPr>
-            <w:proofErr w:type="spellStart"/>
             <w:r>
               <w:rPr>
                 <w:color w:val="000000"/>
@@ -26390,7 +25578,6 @@
               </w:rPr>
               <w:t>numOfDays</w:t>
             </w:r>
-            <w:proofErr w:type="spellEnd"/>
           </w:p>
         </w:tc>
         <w:tc>
@@ -26512,7 +25699,6 @@
                 <w:szCs w:val="22"/>
               </w:rPr>
             </w:pPr>
-            <w:proofErr w:type="spellStart"/>
             <w:r>
               <w:rPr>
                 <w:color w:val="000000"/>
@@ -26521,7 +25707,6 @@
               </w:rPr>
               <w:t>rentPrice</w:t>
             </w:r>
-            <w:proofErr w:type="spellEnd"/>
           </w:p>
         </w:tc>
         <w:tc>
@@ -26643,7 +25828,6 @@
                 <w:szCs w:val="22"/>
               </w:rPr>
             </w:pPr>
-            <w:proofErr w:type="spellStart"/>
             <w:r>
               <w:rPr>
                 <w:color w:val="000000"/>
@@ -26652,7 +25836,6 @@
               </w:rPr>
               <w:t>insuranceAmount</w:t>
             </w:r>
-            <w:proofErr w:type="spellEnd"/>
           </w:p>
         </w:tc>
         <w:tc>
@@ -26810,7 +25993,6 @@
                 <w:szCs w:val="22"/>
               </w:rPr>
             </w:pPr>
-            <w:proofErr w:type="spellStart"/>
             <w:r>
               <w:rPr>
                 <w:color w:val="000000"/>
@@ -26819,7 +26001,6 @@
               </w:rPr>
               <w:t>isAccepted</w:t>
             </w:r>
-            <w:proofErr w:type="spellEnd"/>
           </w:p>
         </w:tc>
         <w:tc>
@@ -26894,7 +26075,6 @@
               </w:rPr>
               <w:t xml:space="preserve">An indicator if a </w:t>
             </w:r>
-            <w:proofErr w:type="spellStart"/>
             <w:r>
               <w:rPr>
                 <w:i/>
@@ -26903,18 +26083,7 @@
                 <w:sz w:val="22"/>
                 <w:szCs w:val="22"/>
               </w:rPr>
-              <w:t>ToolRequset</w:t>
-            </w:r>
-            <w:proofErr w:type="spellEnd"/>
-            <w:r>
-              <w:rPr>
-                <w:i/>
-                <w:iCs/>
-                <w:color w:val="000000"/>
-                <w:sz w:val="22"/>
-                <w:szCs w:val="22"/>
-              </w:rPr>
-              <w:t xml:space="preserve"> </w:t>
+              <w:t xml:space="preserve">ToolRequset </w:t>
             </w:r>
             <w:r>
               <w:rPr>
@@ -26952,7 +26121,6 @@
                 <w:szCs w:val="22"/>
               </w:rPr>
             </w:pPr>
-            <w:proofErr w:type="spellStart"/>
             <w:r>
               <w:rPr>
                 <w:color w:val="000000"/>
@@ -26961,7 +26129,6 @@
               </w:rPr>
               <w:t>isRented</w:t>
             </w:r>
-            <w:proofErr w:type="spellEnd"/>
           </w:p>
         </w:tc>
         <w:tc>
@@ -27034,7 +26201,6 @@
               </w:rPr>
               <w:t xml:space="preserve">An indicator if a </w:t>
             </w:r>
-            <w:proofErr w:type="spellStart"/>
             <w:r>
               <w:rPr>
                 <w:i/>
@@ -27043,18 +26209,7 @@
                 <w:sz w:val="22"/>
                 <w:szCs w:val="22"/>
               </w:rPr>
-              <w:t>ToolRequset</w:t>
-            </w:r>
-            <w:proofErr w:type="spellEnd"/>
-            <w:r>
-              <w:rPr>
-                <w:i/>
-                <w:iCs/>
-                <w:color w:val="000000"/>
-                <w:sz w:val="22"/>
-                <w:szCs w:val="22"/>
-              </w:rPr>
-              <w:t xml:space="preserve"> </w:t>
+              <w:t xml:space="preserve">ToolRequset </w:t>
             </w:r>
             <w:r>
               <w:rPr>
@@ -27129,7 +26284,6 @@
                 <w:szCs w:val="22"/>
               </w:rPr>
             </w:pPr>
-            <w:proofErr w:type="spellStart"/>
             <w:r>
               <w:rPr>
                 <w:color w:val="000000"/>
@@ -27138,7 +26292,6 @@
               </w:rPr>
               <w:t>toolID</w:t>
             </w:r>
-            <w:proofErr w:type="spellEnd"/>
           </w:p>
         </w:tc>
         <w:tc>
@@ -27278,7 +26431,6 @@
                 <w:szCs w:val="22"/>
               </w:rPr>
             </w:pPr>
-            <w:proofErr w:type="spellStart"/>
             <w:r>
               <w:rPr>
                 <w:color w:val="000000"/>
@@ -27288,7 +26440,6 @@
               <w:lastRenderedPageBreak/>
               <w:t>requestID</w:t>
             </w:r>
-            <w:proofErr w:type="spellEnd"/>
           </w:p>
         </w:tc>
         <w:tc>
@@ -27430,7 +26581,6 @@
                 <w:szCs w:val="22"/>
               </w:rPr>
             </w:pPr>
-            <w:proofErr w:type="spellStart"/>
             <w:r>
               <w:rPr>
                 <w:color w:val="000000"/>
@@ -27439,7 +26589,6 @@
               </w:rPr>
               <w:t>startTime</w:t>
             </w:r>
-            <w:proofErr w:type="spellEnd"/>
           </w:p>
         </w:tc>
         <w:tc>
@@ -27578,7 +26727,6 @@
                 <w:szCs w:val="22"/>
               </w:rPr>
             </w:pPr>
-            <w:proofErr w:type="spellStart"/>
             <w:r>
               <w:rPr>
                 <w:color w:val="000000"/>
@@ -27587,7 +26735,6 @@
               </w:rPr>
               <w:t>endTime</w:t>
             </w:r>
-            <w:proofErr w:type="spellEnd"/>
           </w:p>
         </w:tc>
         <w:tc>
@@ -27725,7 +26872,6 @@
                 <w:szCs w:val="22"/>
               </w:rPr>
             </w:pPr>
-            <w:proofErr w:type="spellStart"/>
             <w:r>
               <w:rPr>
                 <w:color w:val="000000"/>
@@ -27734,7 +26880,6 @@
               </w:rPr>
               <w:t>creatorUID</w:t>
             </w:r>
-            <w:proofErr w:type="spellEnd"/>
           </w:p>
         </w:tc>
         <w:tc>
@@ -27767,7 +26912,6 @@
               </w:rPr>
               <w:t xml:space="preserve">Attribute of </w:t>
             </w:r>
-            <w:proofErr w:type="spellStart"/>
             <w:r>
               <w:rPr>
                 <w:i/>
@@ -27778,7 +26922,6 @@
               </w:rPr>
               <w:t>UserReviews</w:t>
             </w:r>
-            <w:proofErr w:type="spellEnd"/>
           </w:p>
         </w:tc>
         <w:tc>
@@ -27829,7 +26972,6 @@
               </w:rPr>
               <w:t xml:space="preserve">that is creating a </w:t>
             </w:r>
-            <w:proofErr w:type="spellStart"/>
             <w:r>
               <w:rPr>
                 <w:i/>
@@ -27840,7 +26982,6 @@
               </w:rPr>
               <w:t>UserReview</w:t>
             </w:r>
-            <w:proofErr w:type="spellEnd"/>
             <w:r>
               <w:rPr>
                 <w:color w:val="000000"/>
@@ -27878,7 +27019,6 @@
                 <w:szCs w:val="22"/>
               </w:rPr>
             </w:pPr>
-            <w:proofErr w:type="spellStart"/>
             <w:r>
               <w:rPr>
                 <w:color w:val="000000"/>
@@ -27887,7 +27027,6 @@
               </w:rPr>
               <w:t>targetUID</w:t>
             </w:r>
-            <w:proofErr w:type="spellEnd"/>
           </w:p>
         </w:tc>
         <w:tc>
@@ -27920,7 +27059,6 @@
               </w:rPr>
               <w:t xml:space="preserve">Attribute of </w:t>
             </w:r>
-            <w:proofErr w:type="spellStart"/>
             <w:r>
               <w:rPr>
                 <w:i/>
@@ -27931,7 +27069,6 @@
               </w:rPr>
               <w:t>UserReviews</w:t>
             </w:r>
-            <w:proofErr w:type="spellEnd"/>
           </w:p>
         </w:tc>
         <w:tc>
@@ -27982,7 +27119,6 @@
               </w:rPr>
               <w:t xml:space="preserve">that a </w:t>
             </w:r>
-            <w:proofErr w:type="spellStart"/>
             <w:r>
               <w:rPr>
                 <w:i/>
@@ -27991,18 +27127,7 @@
                 <w:sz w:val="22"/>
                 <w:szCs w:val="22"/>
               </w:rPr>
-              <w:t>UserReview</w:t>
-            </w:r>
-            <w:proofErr w:type="spellEnd"/>
-            <w:r>
-              <w:rPr>
-                <w:i/>
-                <w:iCs/>
-                <w:color w:val="000000"/>
-                <w:sz w:val="22"/>
-                <w:szCs w:val="22"/>
-              </w:rPr>
-              <w:t xml:space="preserve"> </w:t>
+              <w:t xml:space="preserve">UserReview </w:t>
             </w:r>
             <w:r>
               <w:rPr>
@@ -28081,7 +27206,6 @@
               </w:rPr>
               <w:t xml:space="preserve">Attribute of </w:t>
             </w:r>
-            <w:proofErr w:type="spellStart"/>
             <w:r>
               <w:rPr>
                 <w:i/>
@@ -28092,7 +27216,6 @@
               </w:rPr>
               <w:t>UserReviews</w:t>
             </w:r>
-            <w:proofErr w:type="spellEnd"/>
           </w:p>
         </w:tc>
         <w:tc>
@@ -28143,7 +27266,6 @@
               </w:rPr>
               <w:t xml:space="preserve">out of 5, it's the average of all </w:t>
             </w:r>
-            <w:proofErr w:type="spellStart"/>
             <w:r>
               <w:rPr>
                 <w:i/>
@@ -28154,7 +27276,6 @@
               </w:rPr>
               <w:t>User.reviews</w:t>
             </w:r>
-            <w:proofErr w:type="spellEnd"/>
             <w:r>
               <w:rPr>
                 <w:color w:val="000000"/>
@@ -28232,7 +27353,6 @@
               </w:rPr>
               <w:t xml:space="preserve">Attribute of </w:t>
             </w:r>
-            <w:proofErr w:type="spellStart"/>
             <w:r>
               <w:rPr>
                 <w:i/>
@@ -28243,7 +27363,6 @@
               </w:rPr>
               <w:t>UserReviews</w:t>
             </w:r>
-            <w:proofErr w:type="spellEnd"/>
           </w:p>
         </w:tc>
         <w:tc>
@@ -28276,7 +27395,6 @@
               </w:rPr>
               <w:t xml:space="preserve">A description of a </w:t>
             </w:r>
-            <w:proofErr w:type="spellStart"/>
             <w:r>
               <w:rPr>
                 <w:i/>
@@ -28287,7 +27405,6 @@
               </w:rPr>
               <w:t>UserReview</w:t>
             </w:r>
-            <w:proofErr w:type="spellEnd"/>
             <w:r>
               <w:rPr>
                 <w:color w:val="000000"/>
@@ -28853,15 +27970,7 @@
         <w:t>to</w:t>
       </w:r>
       <w:r>
-        <w:t xml:space="preserve"> the card). ‘checklist’ is automatically updated and is used to check all of these things without querying multiple documents. The user’s document also has other subcollections like ‘reviews’, ‘notifications’, ‘</w:t>
-      </w:r>
-      <w:proofErr w:type="gramStart"/>
-      <w:r>
-        <w:t>devices’</w:t>
-      </w:r>
-      <w:proofErr w:type="gramEnd"/>
-      <w:r>
-        <w:t xml:space="preserve"> and others which will all be explained later.</w:t>
+        <w:t xml:space="preserve"> the card). ‘checklist’ is automatically updated and is used to check all of these things without querying multiple documents. The user’s document also has other subcollections like ‘reviews’, ‘notifications’, ‘devices’ and others which will all be explained later.</w:t>
       </w:r>
     </w:p>
     <w:p>
@@ -28998,11 +28107,9 @@
       <w:r>
         <w:t>‘</w:t>
       </w:r>
-      <w:proofErr w:type="spellStart"/>
       <w:r>
         <w:t>disagreementsCases</w:t>
       </w:r>
-      <w:proofErr w:type="spellEnd"/>
       <w:r>
         <w:t>’</w:t>
       </w:r>
@@ -29026,15 +28133,7 @@
         <w:spacing w:line="259" w:lineRule="auto"/>
       </w:pPr>
       <w:r>
-        <w:t>‘</w:t>
-      </w:r>
-      <w:proofErr w:type="spellStart"/>
-      <w:r>
-        <w:t>idsList</w:t>
-      </w:r>
-      <w:proofErr w:type="spellEnd"/>
-      <w:r>
-        <w:t>’ stores</w:t>
+        <w:t>‘idsList’ stores</w:t>
       </w:r>
       <w:r>
         <w:t xml:space="preserve"> all the users’ ID numbers to prevent users from making multiple accounts with the same id number, where the system checks if the ID number entered by the user already exist in this collection or not, and if it doesn’t, it gets added. </w:t>
@@ -29050,15 +28149,7 @@
         <w:spacing w:line="259" w:lineRule="auto"/>
       </w:pPr>
       <w:r>
-        <w:t>‘</w:t>
-      </w:r>
-      <w:proofErr w:type="spellStart"/>
-      <w:r>
-        <w:t>bannedList</w:t>
-      </w:r>
-      <w:proofErr w:type="spellEnd"/>
-      <w:r>
-        <w:t>’ contains</w:t>
+        <w:t>‘bannedList’ contains</w:t>
       </w:r>
       <w:r>
         <w:t xml:space="preserve"> all the banned ID numbers. Once a user is banned, if he/she has an ID number the number will be added to this collection with the reason of the ban and the admin who banned him/her.</w:t>
@@ -29078,23 +28169,7 @@
       </w:pPr>
       <w:r>
         <w:lastRenderedPageBreak/>
-        <w:t>‘</w:t>
-      </w:r>
-      <w:proofErr w:type="spellStart"/>
-      <w:r>
-        <w:t>bannedUsers</w:t>
-      </w:r>
-      <w:proofErr w:type="spellEnd"/>
-      <w:r>
-        <w:t>’ is similar to ‘</w:t>
-      </w:r>
-      <w:proofErr w:type="spellStart"/>
-      <w:r>
-        <w:t>bannedList</w:t>
-      </w:r>
-      <w:proofErr w:type="spellEnd"/>
-      <w:r>
-        <w:t>’, but it stores</w:t>
+        <w:t>‘bannedUsers’ is similar to ‘bannedList’, but it stores</w:t>
       </w:r>
       <w:r>
         <w:t xml:space="preserve"> the banned user’s UID as the document id instead. This collection is useful for banned users who didn’t set their ID numbers. </w:t>
@@ -29123,20 +28198,7 @@
         <w:spacing w:line="259" w:lineRule="auto"/>
       </w:pPr>
       <w:r>
-        <w:t>‘</w:t>
-      </w:r>
-      <w:proofErr w:type="spellStart"/>
-      <w:proofErr w:type="gramStart"/>
-      <w:r>
-        <w:t>payment</w:t>
-      </w:r>
-      <w:proofErr w:type="gramEnd"/>
-      <w:r>
-        <w:t>_references</w:t>
-      </w:r>
-      <w:proofErr w:type="spellEnd"/>
-      <w:r>
-        <w:t>’ store</w:t>
+        <w:t>‘payment_references’ store</w:t>
       </w:r>
       <w:r>
         <w:t xml:space="preserve"> reference documents to describe the purpose of a payment. The IDs of the documents in this collection is used as reference code to the payment requests sent to Checkout API.</w:t>
@@ -29712,14 +28774,12 @@
       <w:r>
         <w:t>For the rest of this report, cloud functions names will be prefixed with “CF:”. So, a cloud function with the name “hello” will be written as “</w:t>
       </w:r>
-      <w:proofErr w:type="spellStart"/>
       <w:r>
         <w:rPr>
           <w:rStyle w:val="CodeChar"/>
         </w:rPr>
         <w:t>CF:hello</w:t>
       </w:r>
-      <w:proofErr w:type="spellEnd"/>
       <w:r>
         <w:t>”.</w:t>
       </w:r>
@@ -29860,15 +28920,7 @@
         <w:t>IdCreated</w:t>
       </w:r>
       <w:r>
-        <w:t xml:space="preserve"> runs when the user adds his/her id number. It adds the ID number to the ‘</w:t>
-      </w:r>
-      <w:proofErr w:type="spellStart"/>
-      <w:r>
-        <w:t>idsList</w:t>
-      </w:r>
-      <w:proofErr w:type="spellEnd"/>
-      <w:r>
-        <w:t>’ collection and updates the user’s checklist document.</w:t>
+        <w:t xml:space="preserve"> runs when the user adds his/her id number. It adds the ID number to the ‘idsList’ collection and updates the user’s checklist document.</w:t>
       </w:r>
     </w:p>
     <w:p>
@@ -29920,11 +28972,9 @@
       <w:r>
         <w:t xml:space="preserve"> runs when the ‘private/</w:t>
       </w:r>
-      <w:proofErr w:type="spellStart"/>
       <w:r>
         <w:t>payments_processing</w:t>
       </w:r>
-      <w:proofErr w:type="spellEnd"/>
       <w:r>
         <w:t>’ document of the delivery meeting gets updated. It handles the payment flow and verification for starting the rent.</w:t>
       </w:r>
@@ -30230,23 +29280,10 @@
         <w:t>banUser</w:t>
       </w:r>
       <w:r>
-        <w:t xml:space="preserve"> is an HTTPS function callable only by an admin and it’s used to ban a user. It disables the user’s account in Firebase Authentication and adds the user’s ID number and UID in the ‘</w:t>
-      </w:r>
-      <w:proofErr w:type="spellStart"/>
-      <w:r>
-        <w:t>bannedList</w:t>
-      </w:r>
-      <w:proofErr w:type="spellEnd"/>
-      <w:r>
-        <w:t>’ and ‘</w:t>
-      </w:r>
-      <w:proofErr w:type="spellStart"/>
-      <w:r>
-        <w:t>bannedUsers</w:t>
-      </w:r>
-      <w:proofErr w:type="spellEnd"/>
-      <w:r>
-        <w:t xml:space="preserve">’ </w:t>
+        <w:t xml:space="preserve"> is an HTTPS function callable only by an admin and it’s used to ban a user. It disables the user’s account in Firebase Authentication and adds the user’s ID number and UID in the ‘bannedList’ and ‘</w:t>
+      </w:r>
+      <w:r>
+        <w:t xml:space="preserve">bannedUsers’ </w:t>
       </w:r>
       <w:r>
         <w:t xml:space="preserve">collections respectively. </w:t>
@@ -31860,15 +30897,7 @@
         <w:t>messages</w:t>
       </w:r>
       <w:r>
-        <w:t xml:space="preserve"> subcollection and it populates and sort the message documents as they are added to the subcollection. This is possible by Firestore listeners that allow the app to listen for changes in a collection or a document. So, the app would create a listener and build the messages using a Flutter widget called </w:t>
-      </w:r>
-      <w:proofErr w:type="spellStart"/>
-      <w:r>
-        <w:t>StreamBuilder</w:t>
-      </w:r>
-      <w:proofErr w:type="spellEnd"/>
-      <w:r>
-        <w:t>. This widget listens to a stream and rebuild whenever any message gets send through the stream.</w:t>
+        <w:t xml:space="preserve"> subcollection and it populates and sort the message documents as they are added to the subcollection. This is possible by Firestore listeners that allow the app to listen for changes in a collection or a document. So, the app would create a listener and build the messages using a Flutter widget called StreamBuilder. This widget listens to a stream and rebuild whenever any message gets send through the stream.</w:t>
       </w:r>
     </w:p>
     <w:p/>
@@ -32149,15 +31178,7 @@
     </w:p>
     <w:p>
       <w:r>
-        <w:t>However, when the system is running locally (on Firebase local emulators) the Algolia index that will be used is “</w:t>
-      </w:r>
-      <w:proofErr w:type="spellStart"/>
-      <w:r>
-        <w:t>tools_test</w:t>
-      </w:r>
-      <w:proofErr w:type="spellEnd"/>
-      <w:r>
-        <w:t>”. This is necessary to separate the production environment and the testing and development environment.</w:t>
+        <w:t>However, when the system is running locally (on Firebase local emulators) the Algolia index that will be used is “tools_test”. This is necessary to separate the production environment and the testing and development environment.</w:t>
       </w:r>
     </w:p>
     <w:p/>
@@ -32464,13 +31485,8 @@
       <w:r>
         <w:t xml:space="preserve"> creates a disagreement case in the ‘</w:t>
       </w:r>
-      <w:proofErr w:type="spellStart"/>
-      <w:r>
-        <w:t>disagreementsCases</w:t>
-      </w:r>
-      <w:proofErr w:type="spellEnd"/>
-      <w:r>
-        <w:t xml:space="preserve">’ </w:t>
+      <w:r>
+        <w:t xml:space="preserve">disagreementsCases’ </w:t>
       </w:r>
       <w:r>
         <w:t xml:space="preserve">collection. </w:t>
@@ -32741,19 +31757,11 @@
       <w:r>
         <w:t>All the tests can be run by the batch script in the main folder, ‘test.sh’ by running the command “</w:t>
       </w:r>
-      <w:proofErr w:type="spellStart"/>
       <w:r>
         <w:rPr>
           <w:rStyle w:val="CodeChar"/>
         </w:rPr>
-        <w:t>sh</w:t>
-      </w:r>
-      <w:proofErr w:type="spellEnd"/>
-      <w:r>
-        <w:rPr>
-          <w:rStyle w:val="CodeChar"/>
-        </w:rPr>
-        <w:t xml:space="preserve"> test.sh</w:t>
+        <w:t>sh test.sh</w:t>
       </w:r>
       <w:r>
         <w:t>”</w:t>
@@ -32791,21 +31799,8 @@
         <w:t xml:space="preserve"> and is setup in the “</w:t>
       </w:r>
       <w:r>
-        <w:t>.</w:t>
-      </w:r>
-      <w:proofErr w:type="spellStart"/>
-      <w:r>
-        <w:t>github</w:t>
-      </w:r>
-      <w:proofErr w:type="spellEnd"/>
-      <w:r>
-        <w:t>\workflows\</w:t>
-      </w:r>
-      <w:proofErr w:type="spellStart"/>
-      <w:r>
-        <w:t>ci.yml</w:t>
-      </w:r>
-      <w:proofErr w:type="spellEnd"/>
+        <w:t>.github\workflows\ci.yml</w:t>
+      </w:r>
       <w:r>
         <w:t>” file.</w:t>
       </w:r>
@@ -32915,21 +31910,12 @@
         <w:t xml:space="preserve">The main project folder contains all the code for the app and cloud functions, the security rules, hosting configuration…etc. Most of the files and folders in at are for the app (Flutter files). But it also contains the Firebase files including cloud functions code, Firestore and Firebase Storage security rules, hosting configuration, and others. Source control is also implemented on the folder using Git and uploaded to GitHub on the repository </w:t>
       </w:r>
       <w:hyperlink r:id="rId35" w:history="1">
-        <w:proofErr w:type="spellStart"/>
         <w:r>
           <w:rPr>
             <w:rStyle w:val="Hyperlink"/>
             <w:rFonts w:eastAsiaTheme="majorEastAsia"/>
           </w:rPr>
-          <w:t>ElforL</w:t>
-        </w:r>
-        <w:proofErr w:type="spellEnd"/>
-        <w:r>
-          <w:rPr>
-            <w:rStyle w:val="Hyperlink"/>
-            <w:rFonts w:eastAsiaTheme="majorEastAsia"/>
-          </w:rPr>
-          <w:t>/rentool</w:t>
+          <w:t>ElforL/rentool</w:t>
         </w:r>
       </w:hyperlink>
       <w:r>
@@ -32956,30 +31942,12 @@
         </w:numPr>
         <w:spacing w:line="259" w:lineRule="auto"/>
       </w:pPr>
-      <w:proofErr w:type="gramStart"/>
       <w:r>
         <w:rPr>
           <w:b/>
           <w:bCs/>
         </w:rPr>
-        <w:t>‘.</w:t>
-      </w:r>
-      <w:proofErr w:type="spellStart"/>
-      <w:r>
-        <w:rPr>
-          <w:b/>
-          <w:bCs/>
-        </w:rPr>
-        <w:t>github</w:t>
-      </w:r>
-      <w:proofErr w:type="spellEnd"/>
-      <w:proofErr w:type="gramEnd"/>
-      <w:r>
-        <w:rPr>
-          <w:b/>
-          <w:bCs/>
-        </w:rPr>
-        <w:t>’ folder</w:t>
+        <w:t>‘.github’ folder</w:t>
       </w:r>
     </w:p>
     <w:p>
@@ -33036,15 +32004,7 @@
         <w:spacing w:line="259" w:lineRule="auto"/>
       </w:pPr>
       <w:r>
-        <w:t xml:space="preserve"> contains the configuration files for the android app like the android manifest, </w:t>
-      </w:r>
-      <w:proofErr w:type="spellStart"/>
-      <w:r>
-        <w:t>gradle</w:t>
-      </w:r>
-      <w:proofErr w:type="spellEnd"/>
-      <w:r>
-        <w:t xml:space="preserve"> configurations, the app icon…etc. </w:t>
+        <w:t xml:space="preserve"> contains the configuration files for the android app like the android manifest, gradle configurations, the app icon…etc. </w:t>
       </w:r>
     </w:p>
     <w:p>
@@ -33091,23 +32051,7 @@
           <w:b/>
           <w:bCs/>
         </w:rPr>
-        <w:t>‘</w:t>
-      </w:r>
-      <w:proofErr w:type="spellStart"/>
-      <w:r>
-        <w:rPr>
-          <w:b/>
-          <w:bCs/>
-        </w:rPr>
-        <w:t>FirebaseStorage</w:t>
-      </w:r>
-      <w:proofErr w:type="spellEnd"/>
-      <w:r>
-        <w:rPr>
-          <w:b/>
-          <w:bCs/>
-        </w:rPr>
-        <w:t>’ folder</w:t>
+        <w:t>‘FirebaseStorage’ folder</w:t>
       </w:r>
     </w:p>
     <w:p>
@@ -33237,23 +32181,7 @@
           <w:bCs/>
         </w:rPr>
         <w:lastRenderedPageBreak/>
-        <w:t>‘</w:t>
-      </w:r>
-      <w:proofErr w:type="spellStart"/>
-      <w:r>
-        <w:rPr>
-          <w:b/>
-          <w:bCs/>
-        </w:rPr>
-        <w:t>ios</w:t>
-      </w:r>
-      <w:proofErr w:type="spellEnd"/>
-      <w:r>
-        <w:rPr>
-          <w:b/>
-          <w:bCs/>
-        </w:rPr>
-        <w:t>’ folder</w:t>
+        <w:t>‘ios’ folder</w:t>
       </w:r>
     </w:p>
     <w:p>
@@ -33313,32 +32241,7 @@
           <w:b/>
           <w:bCs/>
         </w:rPr>
-        <w:t>‘</w:t>
-      </w:r>
-      <w:proofErr w:type="spellStart"/>
-      <w:proofErr w:type="gramStart"/>
-      <w:r>
-        <w:rPr>
-          <w:b/>
-          <w:bCs/>
-        </w:rPr>
-        <w:t>integration</w:t>
-      </w:r>
-      <w:proofErr w:type="gramEnd"/>
-      <w:r>
-        <w:rPr>
-          <w:b/>
-          <w:bCs/>
-        </w:rPr>
-        <w:t>_test</w:t>
-      </w:r>
-      <w:proofErr w:type="spellEnd"/>
-      <w:r>
-        <w:rPr>
-          <w:b/>
-          <w:bCs/>
-        </w:rPr>
-        <w:t>’ folder</w:t>
+        <w:t>‘integration_test’ folder</w:t>
       </w:r>
     </w:p>
     <w:p>
@@ -33435,10 +32338,45 @@
           <w:sz w:val="20"/>
           <w:szCs w:val="20"/>
         </w:rPr>
-        <w:t>‘</w:t>
-      </w:r>
-      <w:proofErr w:type="spellStart"/>
-      <w:proofErr w:type="gramStart"/>
+        <w:t>‘firebase.json’</w:t>
+      </w:r>
+    </w:p>
+    <w:p>
+      <w:pPr>
+        <w:pStyle w:val="ListParagraph"/>
+        <w:numPr>
+          <w:ilvl w:val="1"/>
+          <w:numId w:val="99"/>
+        </w:numPr>
+        <w:spacing w:line="259" w:lineRule="auto"/>
+        <w:rPr>
+          <w:b/>
+          <w:bCs/>
+          <w:sz w:val="22"/>
+        </w:rPr>
+      </w:pPr>
+      <w:r>
+        <w:rPr>
+          <w:sz w:val="20"/>
+          <w:szCs w:val="20"/>
+        </w:rPr>
+        <w:t>The configuration file for all Firebase files in the main folder. It also contains the hosting configutation.</w:t>
+      </w:r>
+    </w:p>
+    <w:p>
+      <w:pPr>
+        <w:pStyle w:val="ListParagraph"/>
+        <w:numPr>
+          <w:ilvl w:val="0"/>
+          <w:numId w:val="99"/>
+        </w:numPr>
+        <w:spacing w:line="259" w:lineRule="auto"/>
+        <w:rPr>
+          <w:b/>
+          <w:bCs/>
+          <w:sz w:val="22"/>
+        </w:rPr>
+      </w:pPr>
       <w:r>
         <w:rPr>
           <w:b/>
@@ -33446,10 +32384,45 @@
           <w:sz w:val="20"/>
           <w:szCs w:val="20"/>
         </w:rPr>
-        <w:t>firebase.json</w:t>
-      </w:r>
-      <w:proofErr w:type="spellEnd"/>
-      <w:proofErr w:type="gramEnd"/>
+        <w:t>‘l10n.yaml’</w:t>
+      </w:r>
+    </w:p>
+    <w:p>
+      <w:pPr>
+        <w:pStyle w:val="ListParagraph"/>
+        <w:numPr>
+          <w:ilvl w:val="1"/>
+          <w:numId w:val="99"/>
+        </w:numPr>
+        <w:spacing w:line="259" w:lineRule="auto"/>
+        <w:rPr>
+          <w:b/>
+          <w:bCs/>
+          <w:sz w:val="22"/>
+        </w:rPr>
+      </w:pPr>
+      <w:r>
+        <w:rPr>
+          <w:sz w:val="20"/>
+          <w:szCs w:val="20"/>
+        </w:rPr>
+        <w:t>Configuration file for localization (showing the app in multiple languages)</w:t>
+      </w:r>
+    </w:p>
+    <w:p>
+      <w:pPr>
+        <w:pStyle w:val="ListParagraph"/>
+        <w:numPr>
+          <w:ilvl w:val="0"/>
+          <w:numId w:val="99"/>
+        </w:numPr>
+        <w:spacing w:line="259" w:lineRule="auto"/>
+        <w:rPr>
+          <w:b/>
+          <w:bCs/>
+          <w:sz w:val="22"/>
+        </w:rPr>
+      </w:pPr>
       <w:r>
         <w:rPr>
           <w:b/>
@@ -33457,137 +32430,7 @@
           <w:sz w:val="20"/>
           <w:szCs w:val="20"/>
         </w:rPr>
-        <w:t>’</w:t>
-      </w:r>
-    </w:p>
-    <w:p>
-      <w:pPr>
-        <w:pStyle w:val="ListParagraph"/>
-        <w:numPr>
-          <w:ilvl w:val="1"/>
-          <w:numId w:val="99"/>
-        </w:numPr>
-        <w:spacing w:line="259" w:lineRule="auto"/>
-        <w:rPr>
-          <w:b/>
-          <w:bCs/>
-          <w:sz w:val="22"/>
-        </w:rPr>
-      </w:pPr>
-      <w:r>
-        <w:rPr>
-          <w:sz w:val="20"/>
-          <w:szCs w:val="20"/>
-        </w:rPr>
-        <w:t xml:space="preserve">The configuration file for all Firebase files in the main folder. It also contains the hosting </w:t>
-      </w:r>
-      <w:proofErr w:type="spellStart"/>
-      <w:r>
-        <w:rPr>
-          <w:sz w:val="20"/>
-          <w:szCs w:val="20"/>
-        </w:rPr>
-        <w:t>configutation</w:t>
-      </w:r>
-      <w:proofErr w:type="spellEnd"/>
-      <w:r>
-        <w:rPr>
-          <w:sz w:val="20"/>
-          <w:szCs w:val="20"/>
-        </w:rPr>
-        <w:t>.</w:t>
-      </w:r>
-    </w:p>
-    <w:p>
-      <w:pPr>
-        <w:pStyle w:val="ListParagraph"/>
-        <w:numPr>
-          <w:ilvl w:val="0"/>
-          <w:numId w:val="99"/>
-        </w:numPr>
-        <w:spacing w:line="259" w:lineRule="auto"/>
-        <w:rPr>
-          <w:b/>
-          <w:bCs/>
-          <w:sz w:val="22"/>
-        </w:rPr>
-      </w:pPr>
-      <w:r>
-        <w:rPr>
-          <w:b/>
-          <w:bCs/>
-          <w:sz w:val="20"/>
-          <w:szCs w:val="20"/>
-        </w:rPr>
-        <w:t>‘l10n.yaml’</w:t>
-      </w:r>
-    </w:p>
-    <w:p>
-      <w:pPr>
-        <w:pStyle w:val="ListParagraph"/>
-        <w:numPr>
-          <w:ilvl w:val="1"/>
-          <w:numId w:val="99"/>
-        </w:numPr>
-        <w:spacing w:line="259" w:lineRule="auto"/>
-        <w:rPr>
-          <w:b/>
-          <w:bCs/>
-          <w:sz w:val="22"/>
-        </w:rPr>
-      </w:pPr>
-      <w:r>
-        <w:rPr>
-          <w:sz w:val="20"/>
-          <w:szCs w:val="20"/>
-        </w:rPr>
-        <w:t>Configuration file for localization (showing the app in multiple languages)</w:t>
-      </w:r>
-    </w:p>
-    <w:p>
-      <w:pPr>
-        <w:pStyle w:val="ListParagraph"/>
-        <w:numPr>
-          <w:ilvl w:val="0"/>
-          <w:numId w:val="99"/>
-        </w:numPr>
-        <w:spacing w:line="259" w:lineRule="auto"/>
-        <w:rPr>
-          <w:b/>
-          <w:bCs/>
-          <w:sz w:val="22"/>
-        </w:rPr>
-      </w:pPr>
-      <w:r>
-        <w:rPr>
-          <w:b/>
-          <w:bCs/>
-          <w:sz w:val="20"/>
-          <w:szCs w:val="20"/>
-        </w:rPr>
-        <w:t>‘</w:t>
-      </w:r>
-      <w:proofErr w:type="spellStart"/>
-      <w:proofErr w:type="gramStart"/>
-      <w:r>
-        <w:rPr>
-          <w:b/>
-          <w:bCs/>
-          <w:sz w:val="20"/>
-          <w:szCs w:val="20"/>
-        </w:rPr>
-        <w:t>pubspec.yaml</w:t>
-      </w:r>
-      <w:proofErr w:type="spellEnd"/>
-      <w:proofErr w:type="gramEnd"/>
-      <w:r>
-        <w:rPr>
-          <w:b/>
-          <w:bCs/>
-          <w:sz w:val="20"/>
-          <w:szCs w:val="20"/>
-        </w:rPr>
-        <w:t>’</w:t>
+        <w:t>‘pubspec.yaml’</w:t>
       </w:r>
     </w:p>
     <w:p>

</xml_diff>

<commit_message>
update analysis class diagram
</commit_message>
<xml_diff>
--- a/Report/Report2 DRAFT - 2.docx
+++ b/Report/Report2 DRAFT - 2.docx
@@ -21421,10 +21421,10 @@
           <w:noProof/>
         </w:rPr>
         <w:drawing>
-          <wp:inline distT="0" distB="0" distL="0" distR="0" wp14:anchorId="72B22234" wp14:editId="0E8CC5DB">
-            <wp:extent cx="5943600" cy="3293745"/>
-            <wp:effectExtent l="0" t="0" r="0" b="1905"/>
-            <wp:docPr id="2" name="Picture 2"/>
+          <wp:inline distT="0" distB="0" distL="0" distR="0" wp14:anchorId="353F9FC4" wp14:editId="4A9E09FC">
+            <wp:extent cx="5721985" cy="4622800"/>
+            <wp:effectExtent l="0" t="0" r="0" b="6350"/>
+            <wp:docPr id="12" name="Picture 12"/>
             <wp:cNvGraphicFramePr>
               <a:graphicFrameLocks xmlns:a="http://schemas.openxmlformats.org/drawingml/2006/main" noChangeAspect="1"/>
             </wp:cNvGraphicFramePr>
@@ -21432,23 +21432,36 @@
               <a:graphicData uri="http://schemas.openxmlformats.org/drawingml/2006/picture">
                 <pic:pic xmlns:pic="http://schemas.openxmlformats.org/drawingml/2006/picture">
                   <pic:nvPicPr>
-                    <pic:cNvPr id="1" name=""/>
-                    <pic:cNvPicPr/>
+                    <pic:cNvPr id="0" name="Picture 3"/>
+                    <pic:cNvPicPr>
+                      <a:picLocks noChangeAspect="1" noChangeArrowheads="1"/>
+                    </pic:cNvPicPr>
                   </pic:nvPicPr>
                   <pic:blipFill>
-                    <a:blip r:embed="rId17"/>
+                    <a:blip r:embed="rId17" cstate="print">
+                      <a:extLst>
+                        <a:ext uri="{28A0092B-C50C-407E-A947-70E740481C1C}">
+                          <a14:useLocalDpi xmlns:a14="http://schemas.microsoft.com/office/drawing/2010/main" val="0"/>
+                        </a:ext>
+                      </a:extLst>
+                    </a:blip>
+                    <a:srcRect/>
                     <a:stretch>
                       <a:fillRect/>
                     </a:stretch>
                   </pic:blipFill>
-                  <pic:spPr>
+                  <pic:spPr bwMode="auto">
                     <a:xfrm>
                       <a:off x="0" y="0"/>
-                      <a:ext cx="5943600" cy="3293745"/>
+                      <a:ext cx="5721985" cy="4622800"/>
                     </a:xfrm>
                     <a:prstGeom prst="rect">
                       <a:avLst/>
                     </a:prstGeom>
+                    <a:noFill/>
+                    <a:ln>
+                      <a:noFill/>
+                    </a:ln>
                   </pic:spPr>
                 </pic:pic>
               </a:graphicData>

</xml_diff>

<commit_message>
✨ add 5% fee
</commit_message>
<xml_diff>
--- a/Report/Report2 DRAFT - 2.docx
+++ b/Report/Report2 DRAFT - 2.docx
@@ -3675,27 +3675,14 @@
       <w:r>
         <w:t xml:space="preserve">Figure </w:t>
       </w:r>
-      <w:r>
-        <w:fldChar w:fldCharType="begin"/>
-      </w:r>
-      <w:r>
-        <w:instrText xml:space="preserve"> SEQ Figure \* ARABIC </w:instrText>
-      </w:r>
-      <w:r>
-        <w:fldChar w:fldCharType="separate"/>
-      </w:r>
-      <w:r>
-        <w:rPr>
-          <w:noProof/>
-        </w:rPr>
-        <w:t>1</w:t>
-      </w:r>
-      <w:r>
-        <w:rPr>
-          <w:noProof/>
-        </w:rPr>
-        <w:fldChar w:fldCharType="end"/>
-      </w:r>
+      <w:fldSimple w:instr=" SEQ Figure \* ARABIC ">
+        <w:r>
+          <w:rPr>
+            <w:noProof/>
+          </w:rPr>
+          <w:t>1</w:t>
+        </w:r>
+      </w:fldSimple>
       <w:r>
         <w:t>- U</w:t>
       </w:r>
@@ -8653,27 +8640,14 @@
       <w:r>
         <w:t xml:space="preserve">Figure </w:t>
       </w:r>
-      <w:r>
-        <w:fldChar w:fldCharType="begin"/>
-      </w:r>
-      <w:r>
-        <w:instrText xml:space="preserve"> SEQ Figure \* ARABIC </w:instrText>
-      </w:r>
-      <w:r>
-        <w:fldChar w:fldCharType="separate"/>
-      </w:r>
-      <w:r>
-        <w:rPr>
-          <w:noProof/>
-        </w:rPr>
-        <w:t>2</w:t>
-      </w:r>
-      <w:r>
-        <w:rPr>
-          <w:noProof/>
-        </w:rPr>
-        <w:fldChar w:fldCharType="end"/>
-      </w:r>
+      <w:fldSimple w:instr=" SEQ Figure \* ARABIC ">
+        <w:r>
+          <w:rPr>
+            <w:noProof/>
+          </w:rPr>
+          <w:t>2</w:t>
+        </w:r>
+      </w:fldSimple>
       <w:bookmarkEnd w:id="20"/>
       <w:r>
         <w:t xml:space="preserve"> - Activity diagram of accepting/rejecting tool-requests</w:t>
@@ -8752,27 +8726,14 @@
       <w:r>
         <w:t xml:space="preserve">Figure </w:t>
       </w:r>
-      <w:r>
-        <w:fldChar w:fldCharType="begin"/>
-      </w:r>
-      <w:r>
-        <w:instrText xml:space="preserve"> SEQ Figure \* ARABIC </w:instrText>
-      </w:r>
-      <w:r>
-        <w:fldChar w:fldCharType="separate"/>
-      </w:r>
-      <w:r>
-        <w:rPr>
-          <w:noProof/>
-        </w:rPr>
-        <w:t>3</w:t>
-      </w:r>
-      <w:r>
-        <w:rPr>
-          <w:noProof/>
-        </w:rPr>
-        <w:fldChar w:fldCharType="end"/>
-      </w:r>
+      <w:fldSimple w:instr=" SEQ Figure \* ARABIC ">
+        <w:r>
+          <w:rPr>
+            <w:noProof/>
+          </w:rPr>
+          <w:t>3</w:t>
+        </w:r>
+      </w:fldSimple>
       <w:bookmarkEnd w:id="24"/>
       <w:r>
         <w:t xml:space="preserve"> - Activity diagram of delivering a tool</w:t>
@@ -8851,27 +8812,14 @@
       <w:r>
         <w:t xml:space="preserve">Figure </w:t>
       </w:r>
-      <w:r>
-        <w:fldChar w:fldCharType="begin"/>
-      </w:r>
-      <w:r>
-        <w:instrText xml:space="preserve"> SEQ Figure \* ARABIC </w:instrText>
-      </w:r>
-      <w:r>
-        <w:fldChar w:fldCharType="separate"/>
-      </w:r>
-      <w:r>
-        <w:rPr>
-          <w:noProof/>
-        </w:rPr>
-        <w:t>4</w:t>
-      </w:r>
-      <w:r>
-        <w:rPr>
-          <w:noProof/>
-        </w:rPr>
-        <w:fldChar w:fldCharType="end"/>
-      </w:r>
+      <w:fldSimple w:instr=" SEQ Figure \* ARABIC ">
+        <w:r>
+          <w:rPr>
+            <w:noProof/>
+          </w:rPr>
+          <w:t>4</w:t>
+        </w:r>
+      </w:fldSimple>
       <w:bookmarkEnd w:id="28"/>
       <w:r>
         <w:t xml:space="preserve"> - Activity diagram of returning a tool</w:t>
@@ -8984,27 +8932,14 @@
       <w:r>
         <w:t xml:space="preserve">Figure </w:t>
       </w:r>
-      <w:r>
-        <w:fldChar w:fldCharType="begin"/>
-      </w:r>
-      <w:r>
-        <w:instrText xml:space="preserve"> SEQ Figure \* ARABIC </w:instrText>
-      </w:r>
-      <w:r>
-        <w:fldChar w:fldCharType="separate"/>
-      </w:r>
-      <w:r>
-        <w:rPr>
-          <w:noProof/>
-        </w:rPr>
-        <w:t>5</w:t>
-      </w:r>
-      <w:r>
-        <w:rPr>
-          <w:noProof/>
-        </w:rPr>
-        <w:fldChar w:fldCharType="end"/>
-      </w:r>
+      <w:fldSimple w:instr=" SEQ Figure \* ARABIC ">
+        <w:r>
+          <w:rPr>
+            <w:noProof/>
+          </w:rPr>
+          <w:t>5</w:t>
+        </w:r>
+      </w:fldSimple>
       <w:r>
         <w:t xml:space="preserve"> - </w:t>
       </w:r>
@@ -18606,12 +18541,10 @@
         <w:t xml:space="preserve"> == </w:t>
       </w:r>
       <w:proofErr w:type="spellStart"/>
-      <w:proofErr w:type="gramStart"/>
       <w:r>
         <w:t>self.ownedTool.ownerUID</w:t>
       </w:r>
       <w:proofErr w:type="spellEnd"/>
-      <w:proofErr w:type="gramEnd"/>
     </w:p>
     <w:p>
       <w:pPr>
@@ -18665,13 +18598,8 @@
         <w:t xml:space="preserve"> == </w:t>
       </w:r>
       <w:proofErr w:type="spellStart"/>
-      <w:proofErr w:type="gramStart"/>
-      <w:r>
-        <w:t>self.request</w:t>
-      </w:r>
-      <w:proofErr w:type="gramEnd"/>
-      <w:r>
-        <w:t>.renterID</w:t>
+      <w:r>
+        <w:t>self.request.renterID</w:t>
       </w:r>
       <w:proofErr w:type="spellEnd"/>
     </w:p>
@@ -18723,13 +18651,8 @@
         <w:t xml:space="preserve"> &lt;&gt; </w:t>
       </w:r>
       <w:proofErr w:type="spellStart"/>
-      <w:proofErr w:type="gramStart"/>
-      <w:r>
-        <w:t>Self.request.tool</w:t>
-      </w:r>
-      <w:proofErr w:type="gramEnd"/>
-      <w:r>
-        <w:t>.ownerUID</w:t>
+      <w:r>
+        <w:t>Self.request.tool.ownerUID</w:t>
       </w:r>
       <w:proofErr w:type="spellEnd"/>
     </w:p>
@@ -18773,12 +18696,10 @@
         <w:pStyle w:val="ListParagraph"/>
       </w:pPr>
       <w:proofErr w:type="spellStart"/>
-      <w:proofErr w:type="gramStart"/>
       <w:r>
         <w:t>self.rating</w:t>
       </w:r>
       <w:proofErr w:type="spellEnd"/>
-      <w:proofErr w:type="gramEnd"/>
       <w:r>
         <w:t xml:space="preserve"> &gt;= 0 </w:t>
       </w:r>
@@ -18875,20 +18796,246 @@
         <w:t xml:space="preserve"> self.id == </w:t>
       </w:r>
       <w:proofErr w:type="spellStart"/>
-      <w:proofErr w:type="gramStart"/>
+      <w:r>
+        <w:t>self.tool.acceptedRequestID</w:t>
+      </w:r>
+      <w:proofErr w:type="spellEnd"/>
+    </w:p>
+    <w:p>
+      <w:pPr>
+        <w:pStyle w:val="ListParagraph"/>
+      </w:pPr>
+    </w:p>
+    <w:p>
+      <w:pPr>
+        <w:pStyle w:val="ListParagraph"/>
+        <w:numPr>
+          <w:ilvl w:val="0"/>
+          <w:numId w:val="86"/>
+        </w:numPr>
+      </w:pPr>
+      <w:r>
+        <w:rPr>
+          <w:b/>
+          <w:bCs/>
+        </w:rPr>
+        <w:t xml:space="preserve">Context </w:t>
+      </w:r>
+      <w:proofErr w:type="spellStart"/>
+      <w:r>
+        <w:t>ToolsRequest</w:t>
+      </w:r>
+      <w:proofErr w:type="spellEnd"/>
+      <w:r>
+        <w:t xml:space="preserve"> </w:t>
+      </w:r>
+      <w:r>
+        <w:rPr>
+          <w:b/>
+          <w:bCs/>
+        </w:rPr>
+        <w:t>inv:</w:t>
+      </w:r>
+    </w:p>
+    <w:p>
+      <w:pPr>
+        <w:pStyle w:val="ListParagraph"/>
+      </w:pPr>
+      <w:proofErr w:type="spellStart"/>
+      <w:r>
+        <w:t>self.renterUID</w:t>
+      </w:r>
+      <w:proofErr w:type="spellEnd"/>
+      <w:r>
+        <w:t xml:space="preserve"> &lt;&gt; </w:t>
+      </w:r>
+      <w:proofErr w:type="spellStart"/>
+      <w:r>
+        <w:t>self.tool.ownerUID</w:t>
+      </w:r>
+      <w:proofErr w:type="spellEnd"/>
+    </w:p>
+    <w:p>
+      <w:pPr>
+        <w:pStyle w:val="ListParagraph"/>
+      </w:pPr>
+    </w:p>
+    <w:p>
+      <w:pPr>
+        <w:pStyle w:val="ListParagraph"/>
+        <w:numPr>
+          <w:ilvl w:val="0"/>
+          <w:numId w:val="86"/>
+        </w:numPr>
+      </w:pPr>
+      <w:r>
+        <w:rPr>
+          <w:b/>
+          <w:bCs/>
+        </w:rPr>
+        <w:t xml:space="preserve">Context </w:t>
+      </w:r>
+      <w:proofErr w:type="spellStart"/>
+      <w:r>
+        <w:t>ToolsRequest</w:t>
+      </w:r>
+      <w:proofErr w:type="spellEnd"/>
+      <w:r>
+        <w:t xml:space="preserve"> </w:t>
+      </w:r>
+      <w:r>
+        <w:rPr>
+          <w:b/>
+          <w:bCs/>
+        </w:rPr>
+        <w:t>inv:</w:t>
+      </w:r>
+    </w:p>
+    <w:p>
+      <w:pPr>
+        <w:pStyle w:val="ListParagraph"/>
+      </w:pPr>
+      <w:proofErr w:type="spellStart"/>
+      <w:r>
+        <w:t>self.numOfDays</w:t>
+      </w:r>
+      <w:proofErr w:type="spellEnd"/>
+      <w:r>
+        <w:t xml:space="preserve"> &gt; 0</w:t>
+      </w:r>
+    </w:p>
+    <w:p/>
+    <w:p>
+      <w:pPr>
+        <w:pStyle w:val="Heading4"/>
+      </w:pPr>
+      <w:r>
+        <w:t xml:space="preserve">3.4.1.3 Constraints on </w:t>
+      </w:r>
+      <w:r>
+        <w:rPr>
+          <w:u w:val="single"/>
+        </w:rPr>
+        <w:t>Rent</w:t>
+      </w:r>
+      <w:r>
+        <w:t xml:space="preserve"> objects:</w:t>
+      </w:r>
+    </w:p>
+    <w:p>
+      <w:pPr>
+        <w:pStyle w:val="ListParagraph"/>
+        <w:numPr>
+          <w:ilvl w:val="0"/>
+          <w:numId w:val="86"/>
+        </w:numPr>
+      </w:pPr>
+      <w:r>
+        <w:rPr>
+          <w:b/>
+          <w:bCs/>
+        </w:rPr>
+        <w:t>Context</w:t>
+      </w:r>
+      <w:r>
+        <w:t xml:space="preserve"> Rent </w:t>
+      </w:r>
+      <w:r>
+        <w:rPr>
+          <w:b/>
+          <w:bCs/>
+        </w:rPr>
+        <w:t>inv</w:t>
+      </w:r>
+      <w:r>
+        <w:t>:</w:t>
+      </w:r>
+    </w:p>
+    <w:p>
+      <w:pPr>
+        <w:pStyle w:val="ListParagraph"/>
+        <w:numPr>
+          <w:ilvl w:val="0"/>
+          <w:numId w:val="86"/>
+        </w:numPr>
+      </w:pPr>
+      <w:proofErr w:type="spellStart"/>
+      <w:r>
+        <w:t>self.toolID</w:t>
+      </w:r>
+      <w:proofErr w:type="spellEnd"/>
+      <w:r>
+        <w:t xml:space="preserve"> == </w:t>
+      </w:r>
+      <w:proofErr w:type="spellStart"/>
+      <w:r>
+        <w:t>self.request.toolID</w:t>
+      </w:r>
+      <w:proofErr w:type="spellEnd"/>
+    </w:p>
+    <w:p>
+      <w:pPr>
+        <w:pStyle w:val="ListParagraph"/>
+      </w:pPr>
+    </w:p>
+    <w:p>
+      <w:pPr>
+        <w:pStyle w:val="ListParagraph"/>
+        <w:numPr>
+          <w:ilvl w:val="0"/>
+          <w:numId w:val="86"/>
+        </w:numPr>
+      </w:pPr>
+      <w:r>
+        <w:rPr>
+          <w:b/>
+          <w:bCs/>
+        </w:rPr>
+        <w:t>Context</w:t>
+      </w:r>
+      <w:r>
+        <w:t xml:space="preserve"> Rent </w:t>
+      </w:r>
+      <w:r>
+        <w:rPr>
+          <w:b/>
+          <w:bCs/>
+        </w:rPr>
+        <w:t>inv</w:t>
+      </w:r>
+      <w:r>
+        <w:t>:</w:t>
+      </w:r>
+    </w:p>
+    <w:p>
+      <w:pPr>
+        <w:pStyle w:val="ListParagraph"/>
+        <w:numPr>
+          <w:ilvl w:val="0"/>
+          <w:numId w:val="86"/>
+        </w:numPr>
+      </w:pPr>
+      <w:proofErr w:type="spellStart"/>
       <w:r>
         <w:t>self.tool</w:t>
       </w:r>
-      <w:proofErr w:type="gramEnd"/>
-      <w:r>
-        <w:t>.acceptedRequestID</w:t>
-      </w:r>
       <w:proofErr w:type="spellEnd"/>
-    </w:p>
-    <w:p>
-      <w:pPr>
-        <w:pStyle w:val="ListParagraph"/>
-      </w:pPr>
+      <w:r>
+        <w:t xml:space="preserve"> == </w:t>
+      </w:r>
+      <w:proofErr w:type="spellStart"/>
+      <w:r>
+        <w:t>self.request.tool</w:t>
+      </w:r>
+      <w:proofErr w:type="spellEnd"/>
+    </w:p>
+    <w:p>
+      <w:pPr>
+        <w:pStyle w:val="ListParagraph"/>
+      </w:pPr>
+      <w:r>
+        <w:t xml:space="preserve"> </w:t>
+      </w:r>
     </w:p>
     <w:p>
       <w:pPr>
@@ -18903,11 +19050,33 @@
           <w:b/>
           <w:bCs/>
         </w:rPr>
-        <w:t xml:space="preserve">Context </w:t>
-      </w:r>
+        <w:t>Context</w:t>
+      </w:r>
+      <w:r>
+        <w:t xml:space="preserve"> Rent </w:t>
+      </w:r>
+      <w:r>
+        <w:rPr>
+          <w:b/>
+          <w:bCs/>
+        </w:rPr>
+        <w:t>inv</w:t>
+      </w:r>
+      <w:r>
+        <w:t>:</w:t>
+      </w:r>
+    </w:p>
+    <w:p>
+      <w:pPr>
+        <w:pStyle w:val="ListParagraph"/>
+        <w:numPr>
+          <w:ilvl w:val="0"/>
+          <w:numId w:val="86"/>
+        </w:numPr>
+      </w:pPr>
       <w:proofErr w:type="spellStart"/>
       <w:r>
-        <w:t>ToolsRequest</w:t>
+        <w:t>self.endTime</w:t>
       </w:r>
       <w:proofErr w:type="spellEnd"/>
       <w:r>
@@ -18918,33 +19087,39 @@
           <w:b/>
           <w:bCs/>
         </w:rPr>
-        <w:t>inv:</w:t>
-      </w:r>
-    </w:p>
-    <w:p>
-      <w:pPr>
-        <w:pStyle w:val="ListParagraph"/>
-      </w:pPr>
+        <w:t xml:space="preserve">after </w:t>
+      </w:r>
       <w:proofErr w:type="spellStart"/>
-      <w:proofErr w:type="gramStart"/>
-      <w:r>
-        <w:t>self.renterUID</w:t>
+      <w:r>
+        <w:t>self.startTime</w:t>
       </w:r>
       <w:proofErr w:type="spellEnd"/>
-      <w:proofErr w:type="gramEnd"/>
-      <w:r>
-        <w:t xml:space="preserve"> &lt;&gt; </w:t>
+    </w:p>
+    <w:p/>
+    <w:p>
+      <w:pPr>
+        <w:pStyle w:val="Heading4"/>
+      </w:pPr>
+      <w:r>
+        <w:t xml:space="preserve">3.4.1.4 Constraints on </w:t>
       </w:r>
       <w:proofErr w:type="spellStart"/>
       <w:r>
-        <w:t>self.tool.ownerUID</w:t>
+        <w:rPr>
+          <w:u w:val="single"/>
+        </w:rPr>
+        <w:t>UserReview</w:t>
       </w:r>
       <w:proofErr w:type="spellEnd"/>
-    </w:p>
-    <w:p>
-      <w:pPr>
-        <w:pStyle w:val="ListParagraph"/>
-      </w:pPr>
+      <w:r>
+        <w:rPr>
+          <w:u w:val="single"/>
+        </w:rPr>
+        <w:t xml:space="preserve"> </w:t>
+      </w:r>
+      <w:r>
+        <w:t>objects:</w:t>
+      </w:r>
     </w:p>
     <w:p>
       <w:pPr>
@@ -18959,11 +19134,14 @@
           <w:b/>
           <w:bCs/>
         </w:rPr>
-        <w:t xml:space="preserve">Context </w:t>
+        <w:t>Context</w:t>
+      </w:r>
+      <w:r>
+        <w:t xml:space="preserve"> </w:t>
       </w:r>
       <w:proofErr w:type="spellStart"/>
       <w:r>
-        <w:t>ToolsRequest</w:t>
+        <w:t>UserReview</w:t>
       </w:r>
       <w:proofErr w:type="spellEnd"/>
       <w:r>
@@ -18974,299 +19152,25 @@
           <w:b/>
           <w:bCs/>
         </w:rPr>
-        <w:t>inv:</w:t>
-      </w:r>
-    </w:p>
-    <w:p>
-      <w:pPr>
-        <w:pStyle w:val="ListParagraph"/>
+        <w:t>inv</w:t>
+      </w:r>
+      <w:r>
+        <w:t>:</w:t>
+      </w:r>
+    </w:p>
+    <w:p>
+      <w:pPr>
+        <w:pStyle w:val="ListParagraph"/>
+        <w:numPr>
+          <w:ilvl w:val="0"/>
+          <w:numId w:val="87"/>
+        </w:numPr>
       </w:pPr>
       <w:proofErr w:type="spellStart"/>
-      <w:proofErr w:type="gramStart"/>
-      <w:r>
-        <w:t>self.numOfDays</w:t>
+      <w:r>
+        <w:t>self.creatorUID</w:t>
       </w:r>
       <w:proofErr w:type="spellEnd"/>
-      <w:proofErr w:type="gramEnd"/>
-      <w:r>
-        <w:t xml:space="preserve"> &gt; 0</w:t>
-      </w:r>
-    </w:p>
-    <w:p/>
-    <w:p>
-      <w:pPr>
-        <w:pStyle w:val="Heading4"/>
-      </w:pPr>
-      <w:r>
-        <w:t xml:space="preserve">3.4.1.3 Constraints on </w:t>
-      </w:r>
-      <w:r>
-        <w:rPr>
-          <w:u w:val="single"/>
-        </w:rPr>
-        <w:t>Rent</w:t>
-      </w:r>
-      <w:r>
-        <w:t xml:space="preserve"> objects:</w:t>
-      </w:r>
-    </w:p>
-    <w:p>
-      <w:pPr>
-        <w:pStyle w:val="ListParagraph"/>
-        <w:numPr>
-          <w:ilvl w:val="0"/>
-          <w:numId w:val="86"/>
-        </w:numPr>
-      </w:pPr>
-      <w:r>
-        <w:rPr>
-          <w:b/>
-          <w:bCs/>
-        </w:rPr>
-        <w:t>Context</w:t>
-      </w:r>
-      <w:r>
-        <w:t xml:space="preserve"> Rent </w:t>
-      </w:r>
-      <w:r>
-        <w:rPr>
-          <w:b/>
-          <w:bCs/>
-        </w:rPr>
-        <w:t>inv</w:t>
-      </w:r>
-      <w:r>
-        <w:t>:</w:t>
-      </w:r>
-    </w:p>
-    <w:p>
-      <w:pPr>
-        <w:pStyle w:val="ListParagraph"/>
-        <w:numPr>
-          <w:ilvl w:val="0"/>
-          <w:numId w:val="86"/>
-        </w:numPr>
-      </w:pPr>
-      <w:proofErr w:type="spellStart"/>
-      <w:proofErr w:type="gramStart"/>
-      <w:r>
-        <w:t>self.toolID</w:t>
-      </w:r>
-      <w:proofErr w:type="spellEnd"/>
-      <w:proofErr w:type="gramEnd"/>
-      <w:r>
-        <w:t xml:space="preserve"> == </w:t>
-      </w:r>
-      <w:proofErr w:type="spellStart"/>
-      <w:r>
-        <w:t>self.request.toolID</w:t>
-      </w:r>
-      <w:proofErr w:type="spellEnd"/>
-    </w:p>
-    <w:p>
-      <w:pPr>
-        <w:pStyle w:val="ListParagraph"/>
-      </w:pPr>
-    </w:p>
-    <w:p>
-      <w:pPr>
-        <w:pStyle w:val="ListParagraph"/>
-        <w:numPr>
-          <w:ilvl w:val="0"/>
-          <w:numId w:val="86"/>
-        </w:numPr>
-      </w:pPr>
-      <w:r>
-        <w:rPr>
-          <w:b/>
-          <w:bCs/>
-        </w:rPr>
-        <w:t>Context</w:t>
-      </w:r>
-      <w:r>
-        <w:t xml:space="preserve"> Rent </w:t>
-      </w:r>
-      <w:r>
-        <w:rPr>
-          <w:b/>
-          <w:bCs/>
-        </w:rPr>
-        <w:t>inv</w:t>
-      </w:r>
-      <w:r>
-        <w:t>:</w:t>
-      </w:r>
-    </w:p>
-    <w:p>
-      <w:pPr>
-        <w:pStyle w:val="ListParagraph"/>
-        <w:numPr>
-          <w:ilvl w:val="0"/>
-          <w:numId w:val="86"/>
-        </w:numPr>
-      </w:pPr>
-      <w:proofErr w:type="spellStart"/>
-      <w:proofErr w:type="gramStart"/>
-      <w:r>
-        <w:t>self.tool</w:t>
-      </w:r>
-      <w:proofErr w:type="spellEnd"/>
-      <w:proofErr w:type="gramEnd"/>
-      <w:r>
-        <w:t xml:space="preserve"> == </w:t>
-      </w:r>
-      <w:proofErr w:type="spellStart"/>
-      <w:r>
-        <w:t>self.request.tool</w:t>
-      </w:r>
-      <w:proofErr w:type="spellEnd"/>
-    </w:p>
-    <w:p>
-      <w:pPr>
-        <w:pStyle w:val="ListParagraph"/>
-      </w:pPr>
-      <w:r>
-        <w:t xml:space="preserve"> </w:t>
-      </w:r>
-    </w:p>
-    <w:p>
-      <w:pPr>
-        <w:pStyle w:val="ListParagraph"/>
-        <w:numPr>
-          <w:ilvl w:val="0"/>
-          <w:numId w:val="86"/>
-        </w:numPr>
-      </w:pPr>
-      <w:r>
-        <w:rPr>
-          <w:b/>
-          <w:bCs/>
-        </w:rPr>
-        <w:t>Context</w:t>
-      </w:r>
-      <w:r>
-        <w:t xml:space="preserve"> Rent </w:t>
-      </w:r>
-      <w:r>
-        <w:rPr>
-          <w:b/>
-          <w:bCs/>
-        </w:rPr>
-        <w:t>inv</w:t>
-      </w:r>
-      <w:r>
-        <w:t>:</w:t>
-      </w:r>
-    </w:p>
-    <w:p>
-      <w:pPr>
-        <w:pStyle w:val="ListParagraph"/>
-        <w:numPr>
-          <w:ilvl w:val="0"/>
-          <w:numId w:val="86"/>
-        </w:numPr>
-      </w:pPr>
-      <w:proofErr w:type="spellStart"/>
-      <w:proofErr w:type="gramStart"/>
-      <w:r>
-        <w:t>self.endTime</w:t>
-      </w:r>
-      <w:proofErr w:type="spellEnd"/>
-      <w:proofErr w:type="gramEnd"/>
-      <w:r>
-        <w:t xml:space="preserve"> </w:t>
-      </w:r>
-      <w:r>
-        <w:rPr>
-          <w:b/>
-          <w:bCs/>
-        </w:rPr>
-        <w:t xml:space="preserve">after </w:t>
-      </w:r>
-      <w:proofErr w:type="spellStart"/>
-      <w:r>
-        <w:t>self.startTime</w:t>
-      </w:r>
-      <w:proofErr w:type="spellEnd"/>
-    </w:p>
-    <w:p/>
-    <w:p>
-      <w:pPr>
-        <w:pStyle w:val="Heading4"/>
-      </w:pPr>
-      <w:r>
-        <w:t xml:space="preserve">3.4.1.4 Constraints on </w:t>
-      </w:r>
-      <w:proofErr w:type="spellStart"/>
-      <w:r>
-        <w:rPr>
-          <w:u w:val="single"/>
-        </w:rPr>
-        <w:t>UserReview</w:t>
-      </w:r>
-      <w:proofErr w:type="spellEnd"/>
-      <w:r>
-        <w:rPr>
-          <w:u w:val="single"/>
-        </w:rPr>
-        <w:t xml:space="preserve"> </w:t>
-      </w:r>
-      <w:r>
-        <w:t>objects:</w:t>
-      </w:r>
-    </w:p>
-    <w:p>
-      <w:pPr>
-        <w:pStyle w:val="ListParagraph"/>
-        <w:numPr>
-          <w:ilvl w:val="0"/>
-          <w:numId w:val="86"/>
-        </w:numPr>
-      </w:pPr>
-      <w:r>
-        <w:rPr>
-          <w:b/>
-          <w:bCs/>
-        </w:rPr>
-        <w:t>Context</w:t>
-      </w:r>
-      <w:r>
-        <w:t xml:space="preserve"> </w:t>
-      </w:r>
-      <w:proofErr w:type="spellStart"/>
-      <w:r>
-        <w:t>UserReview</w:t>
-      </w:r>
-      <w:proofErr w:type="spellEnd"/>
-      <w:r>
-        <w:t xml:space="preserve"> </w:t>
-      </w:r>
-      <w:r>
-        <w:rPr>
-          <w:b/>
-          <w:bCs/>
-        </w:rPr>
-        <w:t>inv</w:t>
-      </w:r>
-      <w:r>
-        <w:t>:</w:t>
-      </w:r>
-    </w:p>
-    <w:p>
-      <w:pPr>
-        <w:pStyle w:val="ListParagraph"/>
-        <w:numPr>
-          <w:ilvl w:val="0"/>
-          <w:numId w:val="87"/>
-        </w:numPr>
-      </w:pPr>
-      <w:proofErr w:type="spellStart"/>
-      <w:proofErr w:type="gramStart"/>
-      <w:r>
-        <w:t>self.creatorUID</w:t>
-      </w:r>
-      <w:proofErr w:type="spellEnd"/>
-      <w:proofErr w:type="gramEnd"/>
       <w:r>
         <w:t xml:space="preserve"> &lt;&gt; </w:t>
       </w:r>
@@ -19419,12 +19323,10 @@
         <w:pStyle w:val="ListParagraph"/>
       </w:pPr>
       <w:proofErr w:type="spellStart"/>
-      <w:proofErr w:type="gramStart"/>
       <w:r>
         <w:t>self.requests</w:t>
       </w:r>
       <w:proofErr w:type="spellEnd"/>
-      <w:proofErr w:type="gramEnd"/>
       <w:r>
         <w:t xml:space="preserve"> </w:t>
       </w:r>
@@ -19480,13 +19382,8 @@
         <w:pStyle w:val="ListParagraph"/>
       </w:pPr>
       <w:proofErr w:type="spellStart"/>
-      <w:proofErr w:type="gramStart"/>
-      <w:r>
-        <w:t>self.owner</w:t>
-      </w:r>
-      <w:proofErr w:type="gramEnd"/>
-      <w:r>
-        <w:t>.tools</w:t>
+      <w:r>
+        <w:t>self.owner.tools</w:t>
       </w:r>
       <w:proofErr w:type="spellEnd"/>
       <w:r>
@@ -19573,15 +19470,7 @@
         <w:t>Context</w:t>
       </w:r>
       <w:r>
-        <w:t xml:space="preserve"> </w:t>
-      </w:r>
-      <w:proofErr w:type="gramStart"/>
-      <w:r>
-        <w:t>User::</w:t>
-      </w:r>
-      <w:proofErr w:type="gramEnd"/>
-      <w:r>
-        <w:t xml:space="preserve"> </w:t>
+        <w:t xml:space="preserve"> User:: </w:t>
       </w:r>
       <w:proofErr w:type="spellStart"/>
       <w:r>
@@ -19632,12 +19521,10 @@
         </w:numPr>
       </w:pPr>
       <w:proofErr w:type="spellStart"/>
-      <w:proofErr w:type="gramStart"/>
       <w:r>
         <w:t>name.length</w:t>
       </w:r>
       <w:proofErr w:type="spellEnd"/>
-      <w:proofErr w:type="gramEnd"/>
       <w:r>
         <w:t xml:space="preserve"> &gt; 0</w:t>
       </w:r>
@@ -19685,12 +19572,10 @@
         </w:numPr>
       </w:pPr>
       <w:proofErr w:type="spellStart"/>
-      <w:proofErr w:type="gramStart"/>
       <w:r>
         <w:t>location.length</w:t>
       </w:r>
       <w:proofErr w:type="spellEnd"/>
-      <w:proofErr w:type="gramEnd"/>
       <w:r>
         <w:t xml:space="preserve"> &gt; 0</w:t>
       </w:r>
@@ -19784,15 +19669,7 @@
         <w:t>Context</w:t>
       </w:r>
       <w:r>
-        <w:t xml:space="preserve"> </w:t>
-      </w:r>
-      <w:proofErr w:type="gramStart"/>
-      <w:r>
-        <w:t>Tool::</w:t>
-      </w:r>
-      <w:proofErr w:type="gramEnd"/>
-      <w:r>
-        <w:t xml:space="preserve">edit(name: String, description: String, </w:t>
+        <w:t xml:space="preserve"> Tool::edit(name: String, description: String, </w:t>
       </w:r>
       <w:proofErr w:type="spellStart"/>
       <w:r>
@@ -19832,12 +19709,10 @@
         </w:numPr>
       </w:pPr>
       <w:proofErr w:type="spellStart"/>
-      <w:proofErr w:type="gramStart"/>
       <w:r>
         <w:t>name.length</w:t>
       </w:r>
       <w:proofErr w:type="spellEnd"/>
-      <w:proofErr w:type="gramEnd"/>
       <w:r>
         <w:t xml:space="preserve"> &gt; 0</w:t>
       </w:r>
@@ -19885,12 +19760,10 @@
         </w:numPr>
       </w:pPr>
       <w:proofErr w:type="spellStart"/>
-      <w:proofErr w:type="gramStart"/>
       <w:r>
         <w:t>location.length</w:t>
       </w:r>
       <w:proofErr w:type="spellEnd"/>
-      <w:proofErr w:type="gramEnd"/>
       <w:r>
         <w:t xml:space="preserve"> &gt; 0</w:t>
       </w:r>
@@ -19969,14 +19842,9 @@
         <w:t>Context</w:t>
       </w:r>
       <w:r>
-        <w:t xml:space="preserve"> </w:t>
-      </w:r>
-      <w:proofErr w:type="gramStart"/>
-      <w:r>
-        <w:t>Tool::</w:t>
+        <w:t xml:space="preserve"> Tool::</w:t>
       </w:r>
       <w:proofErr w:type="spellStart"/>
-      <w:proofErr w:type="gramEnd"/>
       <w:r>
         <w:t>acceptRequest</w:t>
       </w:r>
@@ -20184,15 +20052,7 @@
         <w:t>Context</w:t>
       </w:r>
       <w:r>
-        <w:t xml:space="preserve"> </w:t>
-      </w:r>
-      <w:proofErr w:type="gramStart"/>
-      <w:r>
-        <w:t>Tool :</w:t>
-      </w:r>
-      <w:proofErr w:type="gramEnd"/>
-      <w:r>
-        <w:t xml:space="preserve">: </w:t>
+        <w:t xml:space="preserve"> Tool :: </w:t>
       </w:r>
       <w:proofErr w:type="spellStart"/>
       <w:r>
@@ -20276,12 +20136,10 @@
         </w:numPr>
       </w:pPr>
       <w:proofErr w:type="spellStart"/>
-      <w:proofErr w:type="gramStart"/>
       <w:r>
         <w:t>rent.toolID</w:t>
       </w:r>
       <w:proofErr w:type="spellEnd"/>
-      <w:proofErr w:type="gramEnd"/>
       <w:r>
         <w:t xml:space="preserve"> will become tool.ID</w:t>
       </w:r>
@@ -20295,12 +20153,10 @@
         </w:numPr>
       </w:pPr>
       <w:proofErr w:type="spellStart"/>
-      <w:proofErr w:type="gramStart"/>
       <w:r>
         <w:t>rent.requestID</w:t>
       </w:r>
       <w:proofErr w:type="spellEnd"/>
-      <w:proofErr w:type="gramEnd"/>
       <w:r>
         <w:t xml:space="preserve"> will become </w:t>
       </w:r>
@@ -20319,12 +20175,10 @@
         </w:numPr>
       </w:pPr>
       <w:proofErr w:type="spellStart"/>
-      <w:proofErr w:type="gramStart"/>
       <w:r>
         <w:t>rent.startTime</w:t>
       </w:r>
       <w:proofErr w:type="spellEnd"/>
-      <w:proofErr w:type="gramEnd"/>
       <w:r>
         <w:t xml:space="preserve"> will become </w:t>
       </w:r>
@@ -20358,12 +20212,10 @@
         </w:numPr>
       </w:pPr>
       <w:proofErr w:type="spellStart"/>
-      <w:proofErr w:type="gramStart"/>
       <w:r>
         <w:t>tool.currentRent</w:t>
       </w:r>
       <w:proofErr w:type="spellEnd"/>
-      <w:proofErr w:type="gramEnd"/>
       <w:r>
         <w:t xml:space="preserve"> will become </w:t>
       </w:r>
@@ -20384,12 +20236,10 @@
         </w:numPr>
       </w:pPr>
       <w:proofErr w:type="spellStart"/>
-      <w:proofErr w:type="gramStart"/>
       <w:r>
         <w:t>tool.acceptedToolRequest.isRented</w:t>
       </w:r>
       <w:proofErr w:type="spellEnd"/>
-      <w:proofErr w:type="gramEnd"/>
       <w:r>
         <w:t xml:space="preserve"> will become true</w:t>
       </w:r>
@@ -20456,63 +20306,410 @@
         <w:t>Context</w:t>
       </w:r>
       <w:r>
+        <w:t xml:space="preserve"> Tool:: </w:t>
+      </w:r>
+      <w:proofErr w:type="spellStart"/>
+      <w:r>
+        <w:t>addRequest</w:t>
+      </w:r>
+      <w:proofErr w:type="spellEnd"/>
+      <w:r>
+        <w:t>(</w:t>
+      </w:r>
+      <w:proofErr w:type="spellStart"/>
+      <w:r>
+        <w:t>renterUID</w:t>
+      </w:r>
+      <w:proofErr w:type="spellEnd"/>
+      <w:r>
+        <w:t xml:space="preserve">: String, </w:t>
+      </w:r>
+      <w:proofErr w:type="spellStart"/>
+      <w:r>
+        <w:t>toolID</w:t>
+      </w:r>
+      <w:proofErr w:type="spellEnd"/>
+      <w:r>
+        <w:t xml:space="preserve">: String, </w:t>
+      </w:r>
+      <w:proofErr w:type="spellStart"/>
+      <w:r>
+        <w:t>numOfDays</w:t>
+      </w:r>
+      <w:proofErr w:type="spellEnd"/>
+      <w:r>
+        <w:t xml:space="preserve">: Integer, </w:t>
+      </w:r>
+      <w:proofErr w:type="spellStart"/>
+      <w:r>
+        <w:t>rentPrice</w:t>
+      </w:r>
+      <w:proofErr w:type="spellEnd"/>
+      <w:r>
+        <w:t xml:space="preserve">: Double, </w:t>
+      </w:r>
+      <w:proofErr w:type="spellStart"/>
+      <w:r>
+        <w:t>insuranceAmount</w:t>
+      </w:r>
+      <w:proofErr w:type="spellEnd"/>
+      <w:r>
+        <w:t>: Double)</w:t>
+      </w:r>
+    </w:p>
+    <w:p>
+      <w:r>
+        <w:rPr>
+          <w:b/>
+          <w:bCs/>
+        </w:rPr>
+        <w:t>Pre</w:t>
+      </w:r>
+      <w:r>
+        <w:t>:</w:t>
+      </w:r>
+    </w:p>
+    <w:p>
+      <w:pPr>
+        <w:pStyle w:val="ListParagraph"/>
+        <w:numPr>
+          <w:ilvl w:val="0"/>
+          <w:numId w:val="91"/>
+        </w:numPr>
+      </w:pPr>
+      <w:r>
+        <w:t>the renter must not have a previous request on the tool.</w:t>
+      </w:r>
+    </w:p>
+    <w:p>
+      <w:pPr>
+        <w:pStyle w:val="ListParagraph"/>
+        <w:numPr>
+          <w:ilvl w:val="0"/>
+          <w:numId w:val="91"/>
+        </w:numPr>
+      </w:pPr>
+      <w:proofErr w:type="spellStart"/>
+      <w:r>
+        <w:t>renterUID</w:t>
+      </w:r>
+      <w:proofErr w:type="spellEnd"/>
+      <w:r>
+        <w:t xml:space="preserve"> is a valid user ID</w:t>
+      </w:r>
+    </w:p>
+    <w:p>
+      <w:pPr>
+        <w:pStyle w:val="ListParagraph"/>
+        <w:numPr>
+          <w:ilvl w:val="0"/>
+          <w:numId w:val="91"/>
+        </w:numPr>
+      </w:pPr>
+      <w:proofErr w:type="spellStart"/>
+      <w:r>
+        <w:t>toolID</w:t>
+      </w:r>
+      <w:proofErr w:type="spellEnd"/>
+      <w:r>
+        <w:t xml:space="preserve"> is a valid tool ID</w:t>
+      </w:r>
+    </w:p>
+    <w:p>
+      <w:pPr>
+        <w:pStyle w:val="ListParagraph"/>
+        <w:numPr>
+          <w:ilvl w:val="0"/>
+          <w:numId w:val="91"/>
+        </w:numPr>
+      </w:pPr>
+      <w:proofErr w:type="spellStart"/>
+      <w:r>
+        <w:t>toolID</w:t>
+      </w:r>
+      <w:proofErr w:type="spellEnd"/>
+      <w:r>
+        <w:t xml:space="preserve"> doesn’t reference a tool where </w:t>
+      </w:r>
+      <w:proofErr w:type="spellStart"/>
+      <w:r>
+        <w:t>tool.ownerID</w:t>
+      </w:r>
+      <w:proofErr w:type="spellEnd"/>
+      <w:r>
+        <w:t xml:space="preserve"> == </w:t>
+      </w:r>
+      <w:proofErr w:type="spellStart"/>
+      <w:r>
+        <w:t>renterID</w:t>
+      </w:r>
+      <w:proofErr w:type="spellEnd"/>
+      <w:r>
+        <w:t xml:space="preserve"> (i.e., a user can’t request his/her own tool)</w:t>
+      </w:r>
+    </w:p>
+    <w:p>
+      <w:pPr>
+        <w:pStyle w:val="ListParagraph"/>
+        <w:numPr>
+          <w:ilvl w:val="0"/>
+          <w:numId w:val="91"/>
+        </w:numPr>
+      </w:pPr>
+      <w:proofErr w:type="spellStart"/>
+      <w:r>
+        <w:t>numOfDays</w:t>
+      </w:r>
+      <w:proofErr w:type="spellEnd"/>
+      <w:r>
+        <w:t xml:space="preserve"> &gt; 0</w:t>
+      </w:r>
+    </w:p>
+    <w:p>
+      <w:pPr>
+        <w:pStyle w:val="ListParagraph"/>
+        <w:numPr>
+          <w:ilvl w:val="0"/>
+          <w:numId w:val="91"/>
+        </w:numPr>
+      </w:pPr>
+      <w:proofErr w:type="spellStart"/>
+      <w:r>
+        <w:t>rentPrice</w:t>
+      </w:r>
+      <w:proofErr w:type="spellEnd"/>
+      <w:r>
+        <w:t xml:space="preserve"> &gt; 0</w:t>
+      </w:r>
+    </w:p>
+    <w:p>
+      <w:pPr>
+        <w:pStyle w:val="ListParagraph"/>
+        <w:numPr>
+          <w:ilvl w:val="0"/>
+          <w:numId w:val="91"/>
+        </w:numPr>
+      </w:pPr>
+      <w:proofErr w:type="spellStart"/>
+      <w:r>
+        <w:t>insuranceAmount</w:t>
+      </w:r>
+      <w:proofErr w:type="spellEnd"/>
+      <w:r>
+        <w:t xml:space="preserve"> &gt; 0</w:t>
+      </w:r>
+    </w:p>
+    <w:p>
+      <w:r>
+        <w:rPr>
+          <w:b/>
+          <w:bCs/>
+        </w:rPr>
+        <w:t>Post</w:t>
+      </w:r>
+      <w:r>
+        <w:t>:</w:t>
+      </w:r>
+    </w:p>
+    <w:p>
+      <w:pPr>
+        <w:pStyle w:val="ListParagraph"/>
+        <w:numPr>
+          <w:ilvl w:val="0"/>
+          <w:numId w:val="91"/>
+        </w:numPr>
+      </w:pPr>
+      <w:r>
+        <w:t>a new ToolRequest object will be created.</w:t>
+      </w:r>
+    </w:p>
+    <w:p>
+      <w:pPr>
+        <w:pStyle w:val="ListParagraph"/>
+        <w:numPr>
+          <w:ilvl w:val="0"/>
+          <w:numId w:val="91"/>
+        </w:numPr>
+      </w:pPr>
+      <w:r>
+        <w:t>The ToolRequest and tool will be linked</w:t>
+      </w:r>
+    </w:p>
+    <w:p>
+      <w:pPr>
+        <w:pStyle w:val="ListParagraph"/>
+        <w:numPr>
+          <w:ilvl w:val="0"/>
+          <w:numId w:val="91"/>
+        </w:numPr>
+      </w:pPr>
+      <w:r>
+        <w:t xml:space="preserve">The </w:t>
+      </w:r>
+      <w:r>
+        <w:t xml:space="preserve">ToolRequest </w:t>
+      </w:r>
+      <w:r>
+        <w:t>object will be linked with the renter</w:t>
+      </w:r>
+    </w:p>
+    <w:p>
+      <w:pPr>
+        <w:pStyle w:val="ListParagraph"/>
+        <w:numPr>
+          <w:ilvl w:val="0"/>
+          <w:numId w:val="91"/>
+        </w:numPr>
+      </w:pPr>
+      <w:r>
+        <w:t xml:space="preserve">The </w:t>
+      </w:r>
+      <w:r>
+        <w:t xml:space="preserve">ToolRequest </w:t>
+      </w:r>
+      <w:r>
+        <w:t>object will be linked with the Tool object</w:t>
+      </w:r>
+    </w:p>
+    <w:p>
+      <w:pPr>
+        <w:pStyle w:val="ListParagraph"/>
+        <w:numPr>
+          <w:ilvl w:val="0"/>
+          <w:numId w:val="91"/>
+        </w:numPr>
+      </w:pPr>
+      <w:r>
+        <w:t>if the operation succeeded the ToolRequest object’s document-reference will be returned.</w:t>
+      </w:r>
+    </w:p>
+    <w:p>
+      <w:pPr>
+        <w:pStyle w:val="ListParagraph"/>
+        <w:numPr>
+          <w:ilvl w:val="0"/>
+          <w:numId w:val="91"/>
+        </w:numPr>
+      </w:pPr>
+      <w:r>
+        <w:t>otherwise (if an error occurred) a string indicating the error will be returned.</w:t>
+      </w:r>
+    </w:p>
+    <w:p/>
+    <w:p>
+      <w:pPr>
+        <w:pStyle w:val="Heading4"/>
+      </w:pPr>
+      <w:r>
+        <w:t xml:space="preserve">3.4.2.6 </w:t>
+      </w:r>
+      <w:proofErr w:type="spellStart"/>
+      <w:r>
+        <w:t>ToolRequest.edit</w:t>
+      </w:r>
+      <w:proofErr w:type="spellEnd"/>
+      <w:r>
+        <w:t>()</w:t>
+      </w:r>
+    </w:p>
+    <w:p>
+      <w:r>
+        <w:rPr>
+          <w:b/>
+          <w:bCs/>
+        </w:rPr>
+        <w:t>Context</w:t>
+      </w:r>
+      <w:r>
         <w:t xml:space="preserve"> </w:t>
       </w:r>
-      <w:proofErr w:type="gramStart"/>
-      <w:r>
-        <w:t>Tool::</w:t>
-      </w:r>
-      <w:proofErr w:type="gramEnd"/>
-      <w:r>
-        <w:t xml:space="preserve"> </w:t>
-      </w:r>
       <w:proofErr w:type="spellStart"/>
       <w:r>
-        <w:t>addRequest</w:t>
+        <w:t>ToolRequest</w:t>
       </w:r>
       <w:proofErr w:type="spellEnd"/>
       <w:r>
-        <w:t>(</w:t>
+        <w:t>:: edit(</w:t>
       </w:r>
       <w:proofErr w:type="spellStart"/>
       <w:r>
-        <w:t>renterUID</w:t>
+        <w:t>numOfDays</w:t>
       </w:r>
       <w:proofErr w:type="spellEnd"/>
       <w:r>
-        <w:t xml:space="preserve">: String, </w:t>
+        <w:t xml:space="preserve">: Integer, </w:t>
       </w:r>
       <w:proofErr w:type="spellStart"/>
       <w:r>
-        <w:t>toolID</w:t>
+        <w:t>rentPrice</w:t>
       </w:r>
       <w:proofErr w:type="spellEnd"/>
       <w:r>
-        <w:t xml:space="preserve">: String, </w:t>
+        <w:t xml:space="preserve">: Double, </w:t>
       </w:r>
       <w:proofErr w:type="spellStart"/>
       <w:r>
+        <w:t>insuranceAmount</w:t>
+      </w:r>
+      <w:proofErr w:type="spellEnd"/>
+      <w:r>
+        <w:t>: Double)</w:t>
+      </w:r>
+    </w:p>
+    <w:p>
+      <w:r>
+        <w:t>Pre:</w:t>
+      </w:r>
+    </w:p>
+    <w:p>
+      <w:pPr>
+        <w:pStyle w:val="ListParagraph"/>
+        <w:numPr>
+          <w:ilvl w:val="0"/>
+          <w:numId w:val="91"/>
+        </w:numPr>
+      </w:pPr>
+      <w:proofErr w:type="spellStart"/>
+      <w:r>
         <w:t>numOfDays</w:t>
       </w:r>
       <w:proofErr w:type="spellEnd"/>
       <w:r>
-        <w:t xml:space="preserve">: Integer, </w:t>
-      </w:r>
+        <w:t xml:space="preserve"> &gt; 0</w:t>
+      </w:r>
+    </w:p>
+    <w:p>
+      <w:pPr>
+        <w:pStyle w:val="ListParagraph"/>
+        <w:numPr>
+          <w:ilvl w:val="0"/>
+          <w:numId w:val="91"/>
+        </w:numPr>
+      </w:pPr>
       <w:proofErr w:type="spellStart"/>
       <w:r>
         <w:t>rentPrice</w:t>
       </w:r>
       <w:proofErr w:type="spellEnd"/>
       <w:r>
-        <w:t xml:space="preserve">: Double, </w:t>
-      </w:r>
+        <w:t xml:space="preserve"> &gt; 0</w:t>
+      </w:r>
+    </w:p>
+    <w:p>
+      <w:pPr>
+        <w:pStyle w:val="ListParagraph"/>
+        <w:numPr>
+          <w:ilvl w:val="0"/>
+          <w:numId w:val="91"/>
+        </w:numPr>
+      </w:pPr>
       <w:proofErr w:type="spellStart"/>
       <w:r>
         <w:t>insuranceAmount</w:t>
       </w:r>
       <w:proofErr w:type="spellEnd"/>
       <w:r>
-        <w:t>: Double)</w:t>
+        <w:t xml:space="preserve"> &gt; 0</w:t>
       </w:r>
     </w:p>
     <w:p>
@@ -20521,9 +20718,129 @@
           <w:b/>
           <w:bCs/>
         </w:rPr>
+        <w:t>Post</w:t>
+      </w:r>
+      <w:r>
+        <w:t>:</w:t>
+      </w:r>
+    </w:p>
+    <w:p>
+      <w:pPr>
+        <w:pStyle w:val="ListParagraph"/>
+        <w:numPr>
+          <w:ilvl w:val="0"/>
+          <w:numId w:val="91"/>
+        </w:numPr>
+      </w:pPr>
+      <w:r>
+        <w:t>the ToolRequest object will be edited.</w:t>
+      </w:r>
+    </w:p>
+    <w:p>
+      <w:pPr>
+        <w:pStyle w:val="ListParagraph"/>
+        <w:numPr>
+          <w:ilvl w:val="0"/>
+          <w:numId w:val="91"/>
+        </w:numPr>
+      </w:pPr>
+      <w:r>
+        <w:t>if the operation succeeded the ToolRequest object’s document-reference will be returned.</w:t>
+      </w:r>
+    </w:p>
+    <w:p>
+      <w:pPr>
+        <w:pStyle w:val="ListParagraph"/>
+        <w:numPr>
+          <w:ilvl w:val="0"/>
+          <w:numId w:val="91"/>
+        </w:numPr>
+      </w:pPr>
+      <w:r>
+        <w:t>otherwise (if an error occurred) a string indicating the error will be returned.</w:t>
+      </w:r>
+    </w:p>
+    <w:p/>
+    <w:p>
+      <w:pPr>
+        <w:pStyle w:val="Heading4"/>
+      </w:pPr>
+      <w:r>
+        <w:t xml:space="preserve">3.4.2.7 </w:t>
+      </w:r>
+      <w:proofErr w:type="spellStart"/>
+      <w:r>
+        <w:t>Tool.endRent</w:t>
+      </w:r>
+      <w:proofErr w:type="spellEnd"/>
+      <w:r>
+        <w:t>()</w:t>
+      </w:r>
+    </w:p>
+    <w:p>
+      <w:r>
+        <w:rPr>
+          <w:b/>
+          <w:bCs/>
+        </w:rPr>
+        <w:t>Context</w:t>
+      </w:r>
+      <w:r>
+        <w:t xml:space="preserve"> Tool:: </w:t>
+      </w:r>
+      <w:proofErr w:type="spellStart"/>
+      <w:r>
+        <w:t>endRent</w:t>
+      </w:r>
+      <w:proofErr w:type="spellEnd"/>
+      <w:r>
+        <w:t>()</w:t>
+      </w:r>
+    </w:p>
+    <w:p>
+      <w:r>
+        <w:rPr>
+          <w:b/>
+          <w:bCs/>
+        </w:rPr>
         <w:t>Pre</w:t>
       </w:r>
       <w:r>
+        <w:t xml:space="preserve">: </w:t>
+      </w:r>
+    </w:p>
+    <w:p>
+      <w:pPr>
+        <w:pStyle w:val="ListParagraph"/>
+        <w:numPr>
+          <w:ilvl w:val="0"/>
+          <w:numId w:val="91"/>
+        </w:numPr>
+      </w:pPr>
+      <w:proofErr w:type="spellStart"/>
+      <w:r>
+        <w:t>currentRent</w:t>
+      </w:r>
+      <w:proofErr w:type="spellEnd"/>
+      <w:r>
+        <w:t xml:space="preserve"> &lt;&gt; null (i.e., there </w:t>
+      </w:r>
+      <w:r>
+        <w:t>must</w:t>
+      </w:r>
+      <w:r>
+        <w:t xml:space="preserve"> be a rent in progress)</w:t>
+      </w:r>
+    </w:p>
+    <w:p>
+      <w:r>
+        <w:rPr>
+          <w:b/>
+          <w:bCs/>
+        </w:rPr>
+        <w:t>Post</w:t>
+      </w:r>
+      <w:r>
         <w:t>:</w:t>
       </w:r>
     </w:p>
@@ -20535,8 +20852,16 @@
           <w:numId w:val="91"/>
         </w:numPr>
       </w:pPr>
-      <w:r>
-        <w:t>the renter must not have a previous request on the tool.</w:t>
+      <w:proofErr w:type="spellStart"/>
+      <w:r>
+        <w:t>tool.currentRent</w:t>
+      </w:r>
+      <w:proofErr w:type="spellEnd"/>
+      <w:r>
+        <w:t xml:space="preserve"> will </w:t>
+      </w:r>
+      <w:r>
+        <w:t>be deleted and become null.</w:t>
       </w:r>
     </w:p>
     <w:p>
@@ -20549,11 +20874,14 @@
       </w:pPr>
       <w:proofErr w:type="spellStart"/>
       <w:r>
-        <w:t>renterUID</w:t>
+        <w:t>tool.acceptedToolRequest</w:t>
       </w:r>
       <w:proofErr w:type="spellEnd"/>
       <w:r>
-        <w:t xml:space="preserve"> is a valid user ID</w:t>
+        <w:t xml:space="preserve"> will </w:t>
+      </w:r>
+      <w:r>
+        <w:t>be deleted.</w:t>
       </w:r>
     </w:p>
     <w:p>
@@ -20566,11 +20894,11 @@
       </w:pPr>
       <w:proofErr w:type="spellStart"/>
       <w:r>
-        <w:t>toolID</w:t>
+        <w:t>tool.acceptedRequestID</w:t>
       </w:r>
       <w:proofErr w:type="spellEnd"/>
       <w:r>
-        <w:t xml:space="preserve"> is a valid tool ID</w:t>
+        <w:t xml:space="preserve"> will become null</w:t>
       </w:r>
     </w:p>
     <w:p>
@@ -20581,31 +20909,74 @@
           <w:numId w:val="91"/>
         </w:numPr>
       </w:pPr>
+      <w:r>
+        <w:t>if an error occurred a string indicating the error will be returned.</w:t>
+      </w:r>
+    </w:p>
+    <w:p/>
+    <w:p>
+      <w:pPr>
+        <w:pStyle w:val="Heading4"/>
+      </w:pPr>
+      <w:r>
+        <w:t xml:space="preserve">3.4.2.8 </w:t>
+      </w:r>
       <w:proofErr w:type="spellStart"/>
       <w:r>
-        <w:t>toolID</w:t>
+        <w:t>User.addReview</w:t>
       </w:r>
       <w:proofErr w:type="spellEnd"/>
       <w:r>
-        <w:t xml:space="preserve"> doesn’t reference a tool where </w:t>
+        <w:t>()</w:t>
+      </w:r>
+    </w:p>
+    <w:p>
+      <w:r>
+        <w:rPr>
+          <w:b/>
+          <w:bCs/>
+        </w:rPr>
+        <w:t>Context</w:t>
+      </w:r>
+      <w:r>
+        <w:t xml:space="preserve"> User:: </w:t>
       </w:r>
       <w:proofErr w:type="spellStart"/>
-      <w:proofErr w:type="gramStart"/>
-      <w:r>
-        <w:t>tool.ownerID</w:t>
+      <w:r>
+        <w:t>addReview</w:t>
       </w:r>
       <w:proofErr w:type="spellEnd"/>
-      <w:proofErr w:type="gramEnd"/>
-      <w:r>
-        <w:t xml:space="preserve"> == </w:t>
-      </w:r>
+      <w:r>
+        <w:t>(value: Double, description: String)</w:t>
+      </w:r>
+    </w:p>
+    <w:p>
+      <w:r>
+        <w:rPr>
+          <w:b/>
+          <w:bCs/>
+        </w:rPr>
+        <w:t>Pre</w:t>
+      </w:r>
+      <w:r>
+        <w:t>:</w:t>
+      </w:r>
+    </w:p>
+    <w:p>
+      <w:pPr>
+        <w:pStyle w:val="ListParagraph"/>
+        <w:numPr>
+          <w:ilvl w:val="0"/>
+          <w:numId w:val="91"/>
+        </w:numPr>
+      </w:pPr>
       <w:proofErr w:type="spellStart"/>
       <w:r>
-        <w:t>renterID</w:t>
+        <w:t>user.hadAPreviousRentWith</w:t>
       </w:r>
       <w:proofErr w:type="spellEnd"/>
       <w:r>
-        <w:t xml:space="preserve"> (i.e., a user can’t request his/her own tool)</w:t>
+        <w:t>() == true</w:t>
       </w:r>
     </w:p>
     <w:p>
@@ -20616,47 +20987,97 @@
           <w:numId w:val="91"/>
         </w:numPr>
       </w:pPr>
+      <w:r>
+        <w:t>value &gt;= 0 AND value &lt;= 5 (i.e., value must be between 0 and 5)</w:t>
+      </w:r>
+    </w:p>
+    <w:p>
+      <w:r>
+        <w:rPr>
+          <w:b/>
+          <w:bCs/>
+        </w:rPr>
+        <w:t>Post</w:t>
+      </w:r>
+      <w:r>
+        <w:t>:</w:t>
+      </w:r>
+    </w:p>
+    <w:p>
+      <w:pPr>
+        <w:pStyle w:val="ListParagraph"/>
+        <w:numPr>
+          <w:ilvl w:val="0"/>
+          <w:numId w:val="91"/>
+        </w:numPr>
+      </w:pPr>
+      <w:r>
+        <w:t>a new Review object, review, will be created</w:t>
+      </w:r>
+    </w:p>
+    <w:p>
+      <w:pPr>
+        <w:pStyle w:val="ListParagraph"/>
+        <w:numPr>
+          <w:ilvl w:val="0"/>
+          <w:numId w:val="91"/>
+        </w:numPr>
+      </w:pPr>
+      <w:r>
+        <w:t>review will be linked to user</w:t>
+      </w:r>
+    </w:p>
+    <w:p>
+      <w:pPr>
+        <w:pStyle w:val="ListParagraph"/>
+        <w:numPr>
+          <w:ilvl w:val="0"/>
+          <w:numId w:val="91"/>
+        </w:numPr>
+      </w:pPr>
+      <w:r>
+        <w:t>review will be linked to target</w:t>
+      </w:r>
+    </w:p>
+    <w:p>
+      <w:pPr>
+        <w:pStyle w:val="ListParagraph"/>
+        <w:numPr>
+          <w:ilvl w:val="0"/>
+          <w:numId w:val="91"/>
+        </w:numPr>
+      </w:pPr>
+      <w:r>
+        <w:t>if the operation succeeded the Review object’s document-reference will be returned.</w:t>
+      </w:r>
+    </w:p>
+    <w:p>
+      <w:pPr>
+        <w:pStyle w:val="ListParagraph"/>
+        <w:numPr>
+          <w:ilvl w:val="0"/>
+          <w:numId w:val="91"/>
+        </w:numPr>
+      </w:pPr>
+      <w:r>
+        <w:t>otherwise (if an error occurred) a string indicating the error will be returned.</w:t>
+      </w:r>
+    </w:p>
+    <w:p/>
+    <w:p>
+      <w:pPr>
+        <w:pStyle w:val="Heading4"/>
+      </w:pPr>
+      <w:r>
+        <w:t xml:space="preserve">3.4.2.9 </w:t>
+      </w:r>
       <w:proofErr w:type="spellStart"/>
       <w:r>
-        <w:t>numOfDays</w:t>
+        <w:t>User.ban</w:t>
       </w:r>
       <w:proofErr w:type="spellEnd"/>
       <w:r>
-        <w:t xml:space="preserve"> &gt; 0</w:t>
-      </w:r>
-    </w:p>
-    <w:p>
-      <w:pPr>
-        <w:pStyle w:val="ListParagraph"/>
-        <w:numPr>
-          <w:ilvl w:val="0"/>
-          <w:numId w:val="91"/>
-        </w:numPr>
-      </w:pPr>
-      <w:proofErr w:type="spellStart"/>
-      <w:r>
-        <w:t>rentPrice</w:t>
-      </w:r>
-      <w:proofErr w:type="spellEnd"/>
-      <w:r>
-        <w:t xml:space="preserve"> &gt; 0</w:t>
-      </w:r>
-    </w:p>
-    <w:p>
-      <w:pPr>
-        <w:pStyle w:val="ListParagraph"/>
-        <w:numPr>
-          <w:ilvl w:val="0"/>
-          <w:numId w:val="91"/>
-        </w:numPr>
-      </w:pPr>
-      <w:proofErr w:type="spellStart"/>
-      <w:r>
-        <w:t>insuranceAmount</w:t>
-      </w:r>
-      <w:proofErr w:type="spellEnd"/>
-      <w:r>
-        <w:t xml:space="preserve"> &gt; 0</w:t>
+        <w:t>()</w:t>
       </w:r>
     </w:p>
     <w:p>
@@ -20665,633 +21086,10 @@
           <w:b/>
           <w:bCs/>
         </w:rPr>
-        <w:t>Post</w:t>
-      </w:r>
-      <w:r>
-        <w:t>:</w:t>
-      </w:r>
-    </w:p>
-    <w:p>
-      <w:pPr>
-        <w:pStyle w:val="ListParagraph"/>
-        <w:numPr>
-          <w:ilvl w:val="0"/>
-          <w:numId w:val="91"/>
-        </w:numPr>
-      </w:pPr>
-      <w:r>
-        <w:t>a new ToolRequest object will be created.</w:t>
-      </w:r>
-    </w:p>
-    <w:p>
-      <w:pPr>
-        <w:pStyle w:val="ListParagraph"/>
-        <w:numPr>
-          <w:ilvl w:val="0"/>
-          <w:numId w:val="91"/>
-        </w:numPr>
-      </w:pPr>
-      <w:r>
-        <w:t>The ToolRequest and tool will be linked</w:t>
-      </w:r>
-    </w:p>
-    <w:p>
-      <w:pPr>
-        <w:pStyle w:val="ListParagraph"/>
-        <w:numPr>
-          <w:ilvl w:val="0"/>
-          <w:numId w:val="91"/>
-        </w:numPr>
-      </w:pPr>
-      <w:r>
-        <w:t xml:space="preserve">The </w:t>
-      </w:r>
-      <w:r>
-        <w:t xml:space="preserve">ToolRequest </w:t>
-      </w:r>
-      <w:r>
-        <w:t>object will be linked with the renter</w:t>
-      </w:r>
-    </w:p>
-    <w:p>
-      <w:pPr>
-        <w:pStyle w:val="ListParagraph"/>
-        <w:numPr>
-          <w:ilvl w:val="0"/>
-          <w:numId w:val="91"/>
-        </w:numPr>
-      </w:pPr>
-      <w:r>
-        <w:t xml:space="preserve">The </w:t>
-      </w:r>
-      <w:r>
-        <w:t xml:space="preserve">ToolRequest </w:t>
-      </w:r>
-      <w:r>
-        <w:t>object will be linked with the Tool object</w:t>
-      </w:r>
-    </w:p>
-    <w:p>
-      <w:pPr>
-        <w:pStyle w:val="ListParagraph"/>
-        <w:numPr>
-          <w:ilvl w:val="0"/>
-          <w:numId w:val="91"/>
-        </w:numPr>
-      </w:pPr>
-      <w:r>
-        <w:t>if the operation succeeded the ToolRequest object’s document-reference will be returned.</w:t>
-      </w:r>
-    </w:p>
-    <w:p>
-      <w:pPr>
-        <w:pStyle w:val="ListParagraph"/>
-        <w:numPr>
-          <w:ilvl w:val="0"/>
-          <w:numId w:val="91"/>
-        </w:numPr>
-      </w:pPr>
-      <w:r>
-        <w:t>otherwise (if an error occurred) a string indicating the error will be returned.</w:t>
-      </w:r>
-    </w:p>
-    <w:p/>
-    <w:p>
-      <w:pPr>
-        <w:pStyle w:val="Heading4"/>
-      </w:pPr>
-      <w:r>
-        <w:t xml:space="preserve">3.4.2.6 </w:t>
-      </w:r>
-      <w:proofErr w:type="spellStart"/>
-      <w:r>
-        <w:t>ToolRequest.edit</w:t>
-      </w:r>
-      <w:proofErr w:type="spellEnd"/>
-      <w:r>
-        <w:t>()</w:t>
-      </w:r>
-    </w:p>
-    <w:p>
-      <w:r>
-        <w:rPr>
-          <w:b/>
-          <w:bCs/>
-        </w:rPr>
         <w:t>Context</w:t>
       </w:r>
       <w:r>
-        <w:t xml:space="preserve"> </w:t>
-      </w:r>
-      <w:proofErr w:type="spellStart"/>
-      <w:proofErr w:type="gramStart"/>
-      <w:r>
-        <w:t>ToolRequest</w:t>
-      </w:r>
-      <w:proofErr w:type="spellEnd"/>
-      <w:r>
-        <w:t>::</w:t>
-      </w:r>
-      <w:proofErr w:type="gramEnd"/>
-      <w:r>
-        <w:t xml:space="preserve"> edit(</w:t>
-      </w:r>
-      <w:proofErr w:type="spellStart"/>
-      <w:r>
-        <w:t>numOfDays</w:t>
-      </w:r>
-      <w:proofErr w:type="spellEnd"/>
-      <w:r>
-        <w:t xml:space="preserve">: Integer, </w:t>
-      </w:r>
-      <w:proofErr w:type="spellStart"/>
-      <w:r>
-        <w:t>rentPrice</w:t>
-      </w:r>
-      <w:proofErr w:type="spellEnd"/>
-      <w:r>
-        <w:t xml:space="preserve">: Double, </w:t>
-      </w:r>
-      <w:proofErr w:type="spellStart"/>
-      <w:r>
-        <w:t>insuranceAmount</w:t>
-      </w:r>
-      <w:proofErr w:type="spellEnd"/>
-      <w:r>
-        <w:t>: Double)</w:t>
-      </w:r>
-    </w:p>
-    <w:p>
-      <w:r>
-        <w:t>Pre:</w:t>
-      </w:r>
-    </w:p>
-    <w:p>
-      <w:pPr>
-        <w:pStyle w:val="ListParagraph"/>
-        <w:numPr>
-          <w:ilvl w:val="0"/>
-          <w:numId w:val="91"/>
-        </w:numPr>
-      </w:pPr>
-      <w:proofErr w:type="spellStart"/>
-      <w:r>
-        <w:t>numOfDays</w:t>
-      </w:r>
-      <w:proofErr w:type="spellEnd"/>
-      <w:r>
-        <w:t xml:space="preserve"> &gt; 0</w:t>
-      </w:r>
-    </w:p>
-    <w:p>
-      <w:pPr>
-        <w:pStyle w:val="ListParagraph"/>
-        <w:numPr>
-          <w:ilvl w:val="0"/>
-          <w:numId w:val="91"/>
-        </w:numPr>
-      </w:pPr>
-      <w:proofErr w:type="spellStart"/>
-      <w:r>
-        <w:t>rentPrice</w:t>
-      </w:r>
-      <w:proofErr w:type="spellEnd"/>
-      <w:r>
-        <w:t xml:space="preserve"> &gt; 0</w:t>
-      </w:r>
-    </w:p>
-    <w:p>
-      <w:pPr>
-        <w:pStyle w:val="ListParagraph"/>
-        <w:numPr>
-          <w:ilvl w:val="0"/>
-          <w:numId w:val="91"/>
-        </w:numPr>
-      </w:pPr>
-      <w:proofErr w:type="spellStart"/>
-      <w:r>
-        <w:t>insuranceAmount</w:t>
-      </w:r>
-      <w:proofErr w:type="spellEnd"/>
-      <w:r>
-        <w:t xml:space="preserve"> &gt; 0</w:t>
-      </w:r>
-    </w:p>
-    <w:p>
-      <w:r>
-        <w:rPr>
-          <w:b/>
-          <w:bCs/>
-        </w:rPr>
-        <w:t>Post</w:t>
-      </w:r>
-      <w:r>
-        <w:t>:</w:t>
-      </w:r>
-    </w:p>
-    <w:p>
-      <w:pPr>
-        <w:pStyle w:val="ListParagraph"/>
-        <w:numPr>
-          <w:ilvl w:val="0"/>
-          <w:numId w:val="91"/>
-        </w:numPr>
-      </w:pPr>
-      <w:r>
-        <w:t>the ToolRequest object will be edited.</w:t>
-      </w:r>
-    </w:p>
-    <w:p>
-      <w:pPr>
-        <w:pStyle w:val="ListParagraph"/>
-        <w:numPr>
-          <w:ilvl w:val="0"/>
-          <w:numId w:val="91"/>
-        </w:numPr>
-      </w:pPr>
-      <w:r>
-        <w:t>if the operation succeeded the ToolRequest object’s document-reference will be returned.</w:t>
-      </w:r>
-    </w:p>
-    <w:p>
-      <w:pPr>
-        <w:pStyle w:val="ListParagraph"/>
-        <w:numPr>
-          <w:ilvl w:val="0"/>
-          <w:numId w:val="91"/>
-        </w:numPr>
-      </w:pPr>
-      <w:r>
-        <w:t>otherwise (if an error occurred) a string indicating the error will be returned.</w:t>
-      </w:r>
-    </w:p>
-    <w:p/>
-    <w:p>
-      <w:pPr>
-        <w:pStyle w:val="Heading4"/>
-      </w:pPr>
-      <w:r>
-        <w:t xml:space="preserve">3.4.2.7 </w:t>
-      </w:r>
-      <w:proofErr w:type="spellStart"/>
-      <w:r>
-        <w:t>Tool.endRent</w:t>
-      </w:r>
-      <w:proofErr w:type="spellEnd"/>
-      <w:r>
-        <w:t>()</w:t>
-      </w:r>
-    </w:p>
-    <w:p>
-      <w:r>
-        <w:rPr>
-          <w:b/>
-          <w:bCs/>
-        </w:rPr>
-        <w:t>Context</w:t>
-      </w:r>
-      <w:r>
-        <w:t xml:space="preserve"> </w:t>
-      </w:r>
-      <w:proofErr w:type="gramStart"/>
-      <w:r>
-        <w:t>Tool::</w:t>
-      </w:r>
-      <w:proofErr w:type="gramEnd"/>
-      <w:r>
-        <w:t xml:space="preserve"> </w:t>
-      </w:r>
-      <w:proofErr w:type="spellStart"/>
-      <w:r>
-        <w:t>endRent</w:t>
-      </w:r>
-      <w:proofErr w:type="spellEnd"/>
-      <w:r>
-        <w:t>()</w:t>
-      </w:r>
-    </w:p>
-    <w:p>
-      <w:r>
-        <w:rPr>
-          <w:b/>
-          <w:bCs/>
-        </w:rPr>
-        <w:t>Pre</w:t>
-      </w:r>
-      <w:r>
-        <w:t xml:space="preserve">: </w:t>
-      </w:r>
-    </w:p>
-    <w:p>
-      <w:pPr>
-        <w:pStyle w:val="ListParagraph"/>
-        <w:numPr>
-          <w:ilvl w:val="0"/>
-          <w:numId w:val="91"/>
-        </w:numPr>
-      </w:pPr>
-      <w:proofErr w:type="spellStart"/>
-      <w:r>
-        <w:t>currentRent</w:t>
-      </w:r>
-      <w:proofErr w:type="spellEnd"/>
-      <w:r>
-        <w:t xml:space="preserve"> &lt;&gt; null (i.e., there </w:t>
-      </w:r>
-      <w:r>
-        <w:t>must</w:t>
-      </w:r>
-      <w:r>
-        <w:t xml:space="preserve"> be a rent in progress)</w:t>
-      </w:r>
-    </w:p>
-    <w:p>
-      <w:r>
-        <w:rPr>
-          <w:b/>
-          <w:bCs/>
-        </w:rPr>
-        <w:t>Post</w:t>
-      </w:r>
-      <w:r>
-        <w:t>:</w:t>
-      </w:r>
-    </w:p>
-    <w:p>
-      <w:pPr>
-        <w:pStyle w:val="ListParagraph"/>
-        <w:numPr>
-          <w:ilvl w:val="0"/>
-          <w:numId w:val="91"/>
-        </w:numPr>
-      </w:pPr>
-      <w:proofErr w:type="spellStart"/>
-      <w:proofErr w:type="gramStart"/>
-      <w:r>
-        <w:t>tool.currentRent</w:t>
-      </w:r>
-      <w:proofErr w:type="spellEnd"/>
-      <w:proofErr w:type="gramEnd"/>
-      <w:r>
-        <w:t xml:space="preserve"> will </w:t>
-      </w:r>
-      <w:r>
-        <w:t>be deleted and become null.</w:t>
-      </w:r>
-    </w:p>
-    <w:p>
-      <w:pPr>
-        <w:pStyle w:val="ListParagraph"/>
-        <w:numPr>
-          <w:ilvl w:val="0"/>
-          <w:numId w:val="91"/>
-        </w:numPr>
-      </w:pPr>
-      <w:proofErr w:type="spellStart"/>
-      <w:proofErr w:type="gramStart"/>
-      <w:r>
-        <w:t>tool.acceptedToolRequest</w:t>
-      </w:r>
-      <w:proofErr w:type="spellEnd"/>
-      <w:proofErr w:type="gramEnd"/>
-      <w:r>
-        <w:t xml:space="preserve"> will </w:t>
-      </w:r>
-      <w:r>
-        <w:t>be deleted.</w:t>
-      </w:r>
-    </w:p>
-    <w:p>
-      <w:pPr>
-        <w:pStyle w:val="ListParagraph"/>
-        <w:numPr>
-          <w:ilvl w:val="0"/>
-          <w:numId w:val="91"/>
-        </w:numPr>
-      </w:pPr>
-      <w:proofErr w:type="spellStart"/>
-      <w:proofErr w:type="gramStart"/>
-      <w:r>
-        <w:t>tool.acceptedRequestID</w:t>
-      </w:r>
-      <w:proofErr w:type="spellEnd"/>
-      <w:proofErr w:type="gramEnd"/>
-      <w:r>
-        <w:t xml:space="preserve"> will become null</w:t>
-      </w:r>
-    </w:p>
-    <w:p>
-      <w:pPr>
-        <w:pStyle w:val="ListParagraph"/>
-        <w:numPr>
-          <w:ilvl w:val="0"/>
-          <w:numId w:val="91"/>
-        </w:numPr>
-      </w:pPr>
-      <w:r>
-        <w:t>if an error occurred a string indicating the error will be returned.</w:t>
-      </w:r>
-    </w:p>
-    <w:p/>
-    <w:p>
-      <w:pPr>
-        <w:pStyle w:val="Heading4"/>
-      </w:pPr>
-      <w:r>
-        <w:t xml:space="preserve">3.4.2.8 </w:t>
-      </w:r>
-      <w:proofErr w:type="spellStart"/>
-      <w:r>
-        <w:t>User.addReview</w:t>
-      </w:r>
-      <w:proofErr w:type="spellEnd"/>
-      <w:r>
-        <w:t>()</w:t>
-      </w:r>
-    </w:p>
-    <w:p>
-      <w:r>
-        <w:rPr>
-          <w:b/>
-          <w:bCs/>
-        </w:rPr>
-        <w:t>Context</w:t>
-      </w:r>
-      <w:r>
-        <w:t xml:space="preserve"> </w:t>
-      </w:r>
-      <w:proofErr w:type="gramStart"/>
-      <w:r>
-        <w:t>User::</w:t>
-      </w:r>
-      <w:proofErr w:type="gramEnd"/>
-      <w:r>
-        <w:t xml:space="preserve"> </w:t>
-      </w:r>
-      <w:proofErr w:type="spellStart"/>
-      <w:r>
-        <w:t>addReview</w:t>
-      </w:r>
-      <w:proofErr w:type="spellEnd"/>
-      <w:r>
-        <w:t>(value: Double, description: String)</w:t>
-      </w:r>
-    </w:p>
-    <w:p>
-      <w:r>
-        <w:rPr>
-          <w:b/>
-          <w:bCs/>
-        </w:rPr>
-        <w:t>Pre</w:t>
-      </w:r>
-      <w:r>
-        <w:t>:</w:t>
-      </w:r>
-    </w:p>
-    <w:p>
-      <w:pPr>
-        <w:pStyle w:val="ListParagraph"/>
-        <w:numPr>
-          <w:ilvl w:val="0"/>
-          <w:numId w:val="91"/>
-        </w:numPr>
-      </w:pPr>
-      <w:proofErr w:type="spellStart"/>
-      <w:proofErr w:type="gramStart"/>
-      <w:r>
-        <w:t>user.hadAPreviousRentWith</w:t>
-      </w:r>
-      <w:proofErr w:type="spellEnd"/>
-      <w:proofErr w:type="gramEnd"/>
-      <w:r>
-        <w:t>() == true</w:t>
-      </w:r>
-    </w:p>
-    <w:p>
-      <w:pPr>
-        <w:pStyle w:val="ListParagraph"/>
-        <w:numPr>
-          <w:ilvl w:val="0"/>
-          <w:numId w:val="91"/>
-        </w:numPr>
-      </w:pPr>
-      <w:r>
-        <w:t>value &gt;= 0 AND value &lt;= 5 (i.e., value must be between 0 and 5)</w:t>
-      </w:r>
-    </w:p>
-    <w:p>
-      <w:r>
-        <w:rPr>
-          <w:b/>
-          <w:bCs/>
-        </w:rPr>
-        <w:t>Post</w:t>
-      </w:r>
-      <w:r>
-        <w:t>:</w:t>
-      </w:r>
-    </w:p>
-    <w:p>
-      <w:pPr>
-        <w:pStyle w:val="ListParagraph"/>
-        <w:numPr>
-          <w:ilvl w:val="0"/>
-          <w:numId w:val="91"/>
-        </w:numPr>
-      </w:pPr>
-      <w:r>
-        <w:t>a new Review object, review, will be created</w:t>
-      </w:r>
-    </w:p>
-    <w:p>
-      <w:pPr>
-        <w:pStyle w:val="ListParagraph"/>
-        <w:numPr>
-          <w:ilvl w:val="0"/>
-          <w:numId w:val="91"/>
-        </w:numPr>
-      </w:pPr>
-      <w:r>
-        <w:t>review will be linked to user</w:t>
-      </w:r>
-    </w:p>
-    <w:p>
-      <w:pPr>
-        <w:pStyle w:val="ListParagraph"/>
-        <w:numPr>
-          <w:ilvl w:val="0"/>
-          <w:numId w:val="91"/>
-        </w:numPr>
-      </w:pPr>
-      <w:r>
-        <w:t>review will be linked to target</w:t>
-      </w:r>
-    </w:p>
-    <w:p>
-      <w:pPr>
-        <w:pStyle w:val="ListParagraph"/>
-        <w:numPr>
-          <w:ilvl w:val="0"/>
-          <w:numId w:val="91"/>
-        </w:numPr>
-      </w:pPr>
-      <w:r>
-        <w:t>if the operation succeeded the Review object’s document-reference will be returned.</w:t>
-      </w:r>
-    </w:p>
-    <w:p>
-      <w:pPr>
-        <w:pStyle w:val="ListParagraph"/>
-        <w:numPr>
-          <w:ilvl w:val="0"/>
-          <w:numId w:val="91"/>
-        </w:numPr>
-      </w:pPr>
-      <w:r>
-        <w:t>otherwise (if an error occurred) a string indicating the error will be returned.</w:t>
-      </w:r>
-    </w:p>
-    <w:p/>
-    <w:p>
-      <w:pPr>
-        <w:pStyle w:val="Heading4"/>
-      </w:pPr>
-      <w:r>
-        <w:t xml:space="preserve">3.4.2.9 </w:t>
-      </w:r>
-      <w:proofErr w:type="spellStart"/>
-      <w:proofErr w:type="gramStart"/>
-      <w:r>
-        <w:t>User.ban</w:t>
-      </w:r>
-      <w:proofErr w:type="spellEnd"/>
-      <w:r>
-        <w:t>(</w:t>
-      </w:r>
-      <w:proofErr w:type="gramEnd"/>
-      <w:r>
-        <w:t>)</w:t>
-      </w:r>
-    </w:p>
-    <w:p>
-      <w:r>
-        <w:rPr>
-          <w:b/>
-          <w:bCs/>
-        </w:rPr>
-        <w:t>Context</w:t>
-      </w:r>
-      <w:r>
-        <w:t xml:space="preserve"> </w:t>
-      </w:r>
-      <w:proofErr w:type="gramStart"/>
-      <w:r>
-        <w:t>User::</w:t>
-      </w:r>
-      <w:proofErr w:type="gramEnd"/>
-      <w:r>
-        <w:t xml:space="preserve"> ban()</w:t>
+        <w:t xml:space="preserve"> User:: ban()</w:t>
       </w:r>
     </w:p>
     <w:p>
@@ -21316,12 +21114,10 @@
         </w:numPr>
       </w:pPr>
       <w:proofErr w:type="spellStart"/>
-      <w:proofErr w:type="gramStart"/>
       <w:r>
         <w:t>initiator.isAdmin</w:t>
       </w:r>
       <w:proofErr w:type="spellEnd"/>
-      <w:proofErr w:type="gramEnd"/>
       <w:r>
         <w:t xml:space="preserve"> == true (i.e., the initiator must be an administrator)</w:t>
       </w:r>
@@ -21347,12 +21143,10 @@
         </w:numPr>
       </w:pPr>
       <w:proofErr w:type="spellStart"/>
-      <w:proofErr w:type="gramStart"/>
       <w:r>
         <w:t>user.IDNumber</w:t>
       </w:r>
       <w:proofErr w:type="spellEnd"/>
-      <w:proofErr w:type="gramEnd"/>
       <w:r>
         <w:t xml:space="preserve"> will be added to the banned list</w:t>
       </w:r>
@@ -21366,12 +21160,10 @@
         </w:numPr>
       </w:pPr>
       <w:proofErr w:type="spellStart"/>
-      <w:proofErr w:type="gramStart"/>
       <w:r>
         <w:t>user.emailAddress</w:t>
       </w:r>
       <w:proofErr w:type="spellEnd"/>
-      <w:proofErr w:type="gramEnd"/>
       <w:r>
         <w:t xml:space="preserve"> will be added to the banned list</w:t>
       </w:r>
@@ -21478,27 +21270,14 @@
       <w:r>
         <w:t xml:space="preserve">Figure </w:t>
       </w:r>
-      <w:r>
-        <w:fldChar w:fldCharType="begin"/>
-      </w:r>
-      <w:r>
-        <w:instrText xml:space="preserve"> SEQ Figure \* ARABIC </w:instrText>
-      </w:r>
-      <w:r>
-        <w:fldChar w:fldCharType="separate"/>
-      </w:r>
-      <w:r>
-        <w:rPr>
-          <w:noProof/>
-        </w:rPr>
-        <w:t>6</w:t>
-      </w:r>
-      <w:r>
-        <w:rPr>
-          <w:noProof/>
-        </w:rPr>
-        <w:fldChar w:fldCharType="end"/>
-      </w:r>
+      <w:fldSimple w:instr=" SEQ Figure \* ARABIC ">
+        <w:r>
+          <w:rPr>
+            <w:noProof/>
+          </w:rPr>
+          <w:t>6</w:t>
+        </w:r>
+      </w:fldSimple>
       <w:r>
         <w:t xml:space="preserve"> - </w:t>
       </w:r>
@@ -28426,24 +28205,14 @@
                             <w:r>
                               <w:t xml:space="preserve">Figure </w:t>
                             </w:r>
-                            <w:r>
-                              <w:fldChar w:fldCharType="begin"/>
-                            </w:r>
-                            <w:r>
-                              <w:instrText xml:space="preserve"> SEQ Figure \* ARABIC </w:instrText>
-                            </w:r>
-                            <w:r>
-                              <w:fldChar w:fldCharType="separate"/>
-                            </w:r>
-                            <w:r>
-                              <w:rPr>
-                                <w:noProof/>
-                              </w:rPr>
-                              <w:t>7</w:t>
-                            </w:r>
-                            <w:r>
-                              <w:fldChar w:fldCharType="end"/>
-                            </w:r>
+                            <w:fldSimple w:instr=" SEQ Figure \* ARABIC ">
+                              <w:r>
+                                <w:rPr>
+                                  <w:noProof/>
+                                </w:rPr>
+                                <w:t>7</w:t>
+                              </w:r>
+                            </w:fldSimple>
                             <w:r>
                               <w:t xml:space="preserve"> Rentool logo</w:t>
                             </w:r>
@@ -28880,15 +28649,7 @@
         <w:t>to</w:t>
       </w:r>
       <w:r>
-        <w:t xml:space="preserve"> the card). ‘checklist’ is automatically updated and is used to check all of these things without querying multiple documents. The user’s document also has other subcollections like ‘reviews’, ‘notifications’, ‘</w:t>
-      </w:r>
-      <w:proofErr w:type="gramStart"/>
-      <w:r>
-        <w:t>devices’</w:t>
-      </w:r>
-      <w:proofErr w:type="gramEnd"/>
-      <w:r>
-        <w:t xml:space="preserve"> and others which will all be explained later.</w:t>
+        <w:t xml:space="preserve"> the card). ‘checklist’ is automatically updated and is used to check all of these things without querying multiple documents. The user’s document also has other subcollections like ‘reviews’, ‘notifications’, ‘devices’ and others which will all be explained later.</w:t>
       </w:r>
     </w:p>
     <w:p>
@@ -29153,13 +28914,8 @@
         <w:t>‘</w:t>
       </w:r>
       <w:proofErr w:type="spellStart"/>
-      <w:proofErr w:type="gramStart"/>
-      <w:r>
-        <w:t>payment</w:t>
-      </w:r>
-      <w:proofErr w:type="gramEnd"/>
-      <w:r>
-        <w:t>_references</w:t>
+      <w:r>
+        <w:t>payment_references</w:t>
       </w:r>
       <w:proofErr w:type="spellEnd"/>
       <w:r>
@@ -29246,32 +29002,22 @@
       <w:pPr>
         <w:pStyle w:val="Caption"/>
       </w:pPr>
-      <w:bookmarkStart w:id="325" w:name="_Toc89538134"/>
+      <w:bookmarkStart w:id="324" w:name="_Toc89538134"/>
       <w:r>
         <w:t xml:space="preserve">Figure </w:t>
       </w:r>
-      <w:r>
-        <w:fldChar w:fldCharType="begin"/>
-      </w:r>
-      <w:r>
-        <w:instrText xml:space="preserve"> SEQ Figure \* ARABIC </w:instrText>
-      </w:r>
-      <w:r>
-        <w:fldChar w:fldCharType="separate"/>
-      </w:r>
-      <w:r>
-        <w:rPr>
-          <w:noProof/>
-        </w:rPr>
-        <w:t>8</w:t>
-      </w:r>
-      <w:r>
-        <w:fldChar w:fldCharType="end"/>
-      </w:r>
+      <w:fldSimple w:instr=" SEQ Figure \* ARABIC ">
+        <w:r>
+          <w:rPr>
+            <w:noProof/>
+          </w:rPr>
+          <w:t>8</w:t>
+        </w:r>
+      </w:fldSimple>
       <w:r>
         <w:t xml:space="preserve"> A simplified map of the database</w:t>
       </w:r>
-      <w:bookmarkEnd w:id="325"/>
+      <w:bookmarkEnd w:id="324"/>
     </w:p>
     <w:p/>
     <w:p>
@@ -30810,38 +30556,28 @@
           <w:bCs/>
         </w:rPr>
       </w:pPr>
-      <w:bookmarkStart w:id="326" w:name="_Toc89538135"/>
+      <w:bookmarkStart w:id="325" w:name="_Toc89538135"/>
       <w:r>
         <w:t xml:space="preserve">Figure </w:t>
       </w:r>
-      <w:r>
-        <w:fldChar w:fldCharType="begin"/>
-      </w:r>
-      <w:r>
-        <w:instrText xml:space="preserve"> SEQ Figure \* ARABIC </w:instrText>
-      </w:r>
-      <w:r>
-        <w:fldChar w:fldCharType="separate"/>
+      <w:fldSimple w:instr=" SEQ Figure \* ARABIC ">
+        <w:r>
+          <w:rPr>
+            <w:noProof/>
+          </w:rPr>
+          <w:t>9</w:t>
+        </w:r>
+      </w:fldSimple>
+      <w:r>
+        <w:t xml:space="preserve"> A simplified map of the Storage buckets. Colors: green: bucket, yellow: folder</w:t>
       </w:r>
       <w:r>
         <w:rPr>
           <w:noProof/>
         </w:rPr>
-        <w:t>9</w:t>
-      </w:r>
-      <w:r>
-        <w:fldChar w:fldCharType="end"/>
-      </w:r>
-      <w:r>
-        <w:t xml:space="preserve"> A simplified map of the Storage buckets. Colors: green: bucket, yellow: folder</w:t>
-      </w:r>
-      <w:r>
-        <w:rPr>
-          <w:noProof/>
-        </w:rPr>
         <w:t>, black: specific file.</w:t>
       </w:r>
-      <w:bookmarkEnd w:id="326"/>
+      <w:bookmarkEnd w:id="325"/>
     </w:p>
     <w:p>
       <w:pPr>
@@ -31015,14 +30751,14 @@
       <w:pPr>
         <w:pStyle w:val="Heading3"/>
       </w:pPr>
-      <w:bookmarkStart w:id="327" w:name="_Ref89536799"/>
+      <w:bookmarkStart w:id="326" w:name="_Ref89536799"/>
       <w:r>
         <w:t xml:space="preserve">4.3.1 </w:t>
       </w:r>
       <w:r>
         <w:t>Webhook</w:t>
       </w:r>
-      <w:bookmarkEnd w:id="327"/>
+      <w:bookmarkEnd w:id="326"/>
     </w:p>
     <w:p>
       <w:r>
@@ -31070,14 +30806,14 @@
       <w:pPr>
         <w:pStyle w:val="Heading3"/>
       </w:pPr>
-      <w:bookmarkStart w:id="328" w:name="_Ref89536342"/>
+      <w:bookmarkStart w:id="327" w:name="_Ref89536342"/>
       <w:r>
         <w:t xml:space="preserve">4.3.2 </w:t>
       </w:r>
       <w:r>
         <w:t>Adding a credit/debit card</w:t>
       </w:r>
-      <w:bookmarkEnd w:id="328"/>
+      <w:bookmarkEnd w:id="327"/>
     </w:p>
     <w:p>
       <w:pPr>
@@ -31283,349 +31019,354 @@
           <w:color w:val="FF0000"/>
         </w:rPr>
       </w:pPr>
-      <w:bookmarkStart w:id="329" w:name="_Toc89538136"/>
+      <w:bookmarkStart w:id="328" w:name="_Toc89538136"/>
       <w:r>
         <w:t xml:space="preserve">Figure </w:t>
       </w:r>
-      <w:r>
-        <w:fldChar w:fldCharType="begin"/>
-      </w:r>
-      <w:r>
-        <w:instrText xml:space="preserve"> SEQ Figure \* ARABIC </w:instrText>
-      </w:r>
-      <w:r>
-        <w:fldChar w:fldCharType="separate"/>
-      </w:r>
-      <w:r>
-        <w:rPr>
-          <w:noProof/>
-        </w:rPr>
-        <w:t>10</w:t>
-      </w:r>
-      <w:r>
-        <w:fldChar w:fldCharType="end"/>
-      </w:r>
+      <w:fldSimple w:instr=" SEQ Figure \* ARABIC ">
+        <w:r>
+          <w:rPr>
+            <w:noProof/>
+          </w:rPr>
+          <w:t>10</w:t>
+        </w:r>
+      </w:fldSimple>
       <w:r>
         <w:t xml:space="preserve"> Sequence diagram of adding a credit/debit card</w:t>
       </w:r>
+      <w:bookmarkEnd w:id="328"/>
+    </w:p>
+    <w:p>
+      <w:pPr>
+        <w:rPr>
+          <w:b/>
+          <w:bCs/>
+        </w:rPr>
+      </w:pPr>
+    </w:p>
+    <w:p>
+      <w:pPr>
+        <w:pStyle w:val="Heading3"/>
+      </w:pPr>
+      <w:r>
+        <w:t xml:space="preserve">4.3.3 </w:t>
+      </w:r>
+      <w:r>
+        <w:t>Handling start and end rent payments</w:t>
+      </w:r>
+    </w:p>
+    <w:p>
+      <w:pPr>
+        <w:pStyle w:val="Heading4"/>
+      </w:pPr>
+      <w:r>
+        <w:t xml:space="preserve">4.3.3.1 </w:t>
+      </w:r>
+      <w:r>
+        <w:t>Delivery meetings</w:t>
+      </w:r>
+    </w:p>
+    <w:p>
+      <w:pPr>
+        <w:spacing w:after="0"/>
+      </w:pPr>
+      <w:r>
+        <w:t xml:space="preserve">The </w:t>
+      </w:r>
+      <w:r>
+        <w:rPr>
+          <w:rStyle w:val="CodeChar"/>
+        </w:rPr>
+        <w:t>payments_processing</w:t>
+      </w:r>
+      <w:r>
+        <w:t xml:space="preserve"> document of the ‘private’ subcollection of the delivery meeting document (path = </w:t>
+      </w:r>
+      <w:r>
+        <w:rPr>
+          <w:rStyle w:val="CodeChar"/>
+        </w:rPr>
+        <w:t>“</w:t>
+      </w:r>
+      <w:r>
+        <w:rPr>
+          <w:rStyle w:val="CodeChar"/>
+        </w:rPr>
+        <w:t>{deliver_meeting_document}/private/payments_processing”</w:t>
+      </w:r>
+      <w:r>
+        <w:t>) stores information about the payments flow of starting the rent. It has the following fields which all defaults to false:</w:t>
+      </w:r>
+    </w:p>
+    <w:p>
+      <w:pPr>
+        <w:pStyle w:val="ListParagraph"/>
+        <w:numPr>
+          <w:ilvl w:val="0"/>
+          <w:numId w:val="98"/>
+        </w:numPr>
+        <w:spacing w:line="259" w:lineRule="auto"/>
+      </w:pPr>
+      <w:r>
+        <w:rPr>
+          <w:rStyle w:val="CodeChar"/>
+        </w:rPr>
+        <w:t>'renter_sent_charge'</w:t>
+      </w:r>
+      <w:r>
+        <w:t xml:space="preserve"> turns to true when Checkout’s API gets called and the renter payment gets requested.</w:t>
+      </w:r>
+    </w:p>
+    <w:p>
+      <w:pPr>
+        <w:pStyle w:val="ListParagraph"/>
+        <w:numPr>
+          <w:ilvl w:val="0"/>
+          <w:numId w:val="98"/>
+        </w:numPr>
+        <w:spacing w:line="259" w:lineRule="auto"/>
+      </w:pPr>
+      <w:r>
+        <w:rPr>
+          <w:rStyle w:val="CodeChar"/>
+        </w:rPr>
+        <w:t>'renter_paid'</w:t>
+      </w:r>
+      <w:r>
+        <w:t xml:space="preserve"> turns to true when the renter payment gets captured.</w:t>
+      </w:r>
+    </w:p>
+    <w:p>
+      <w:pPr>
+        <w:pStyle w:val="ListParagraph"/>
+        <w:numPr>
+          <w:ilvl w:val="0"/>
+          <w:numId w:val="98"/>
+        </w:numPr>
+        <w:spacing w:line="259" w:lineRule="auto"/>
+      </w:pPr>
+      <w:r>
+        <w:rPr>
+          <w:rStyle w:val="CodeChar"/>
+        </w:rPr>
+        <w:t>'owner_sent_payment'</w:t>
+      </w:r>
+      <w:r>
+        <w:t xml:space="preserve"> turns to true when Checkout’s API gets </w:t>
+      </w:r>
+      <w:r>
+        <w:t>called</w:t>
+      </w:r>
+      <w:r>
+        <w:t xml:space="preserve"> and the owner payout gets requested.</w:t>
+      </w:r>
+    </w:p>
+    <w:p>
+      <w:pPr>
+        <w:pStyle w:val="ListParagraph"/>
+        <w:numPr>
+          <w:ilvl w:val="0"/>
+          <w:numId w:val="98"/>
+        </w:numPr>
+        <w:spacing w:line="259" w:lineRule="auto"/>
+      </w:pPr>
+      <w:r>
+        <w:rPr>
+          <w:rStyle w:val="CodeChar"/>
+        </w:rPr>
+        <w:t>'owner_paid'</w:t>
+      </w:r>
+      <w:r>
+        <w:t xml:space="preserve"> turns to true when the owner is paid the rent price.</w:t>
+      </w:r>
+    </w:p>
+    <w:p>
+      <w:r>
+        <w:t xml:space="preserve">When both the owner and renter confirm each other’s IDs, </w:t>
+      </w:r>
+      <w:r>
+        <w:rPr>
+          <w:rStyle w:val="CodeChar"/>
+        </w:rPr>
+        <w:t>CF:d</w:t>
+      </w:r>
+      <w:r>
+        <w:rPr>
+          <w:rStyle w:val="CodeChar"/>
+        </w:rPr>
+        <w:t>eliverMeetingUpdated</w:t>
+      </w:r>
+      <w:r>
+        <w:t xml:space="preserve"> </w:t>
+      </w:r>
+      <w:r>
+        <w:t xml:space="preserve">who is listening to changes in the delivery meeting document will call Checkout API and request a payment in the amount of the rent price + the insurance deposit amount from the renter. Once the payment is captured Checkout will send a webhook event to </w:t>
+      </w:r>
+      <w:r>
+        <w:rPr>
+          <w:rStyle w:val="CodeChar"/>
+        </w:rPr>
+        <w:t>CF:p</w:t>
+      </w:r>
+      <w:r>
+        <w:rPr>
+          <w:rStyle w:val="CodeChar"/>
+        </w:rPr>
+        <w:t>ayments</w:t>
+      </w:r>
+      <w:r>
+        <w:t xml:space="preserve"> which will update </w:t>
+      </w:r>
+      <w:r>
+        <w:rPr>
+          <w:rStyle w:val="CodeChar"/>
+        </w:rPr>
+        <w:t>renter_paid</w:t>
+      </w:r>
+      <w:r>
+        <w:t xml:space="preserve"> to true. This will trigger </w:t>
+      </w:r>
+      <w:r>
+        <w:rPr>
+          <w:rStyle w:val="CodeChar"/>
+        </w:rPr>
+        <w:t>CF:d</w:t>
+      </w:r>
+      <w:r>
+        <w:rPr>
+          <w:rStyle w:val="CodeChar"/>
+        </w:rPr>
+        <w:t>MeetPaymendDocUpdated</w:t>
+      </w:r>
+      <w:r>
+        <w:t xml:space="preserve"> which will send a payout of</w:t>
+      </w:r>
+      <w:r>
+        <w:t xml:space="preserve"> 95% of</w:t>
+      </w:r>
+      <w:r>
+        <w:t xml:space="preserve"> the rent price to the owner</w:t>
+      </w:r>
+      <w:r>
+        <w:t>, deducting a 5% fee</w:t>
+      </w:r>
+      <w:r>
+        <w:t xml:space="preserve">. </w:t>
+      </w:r>
+      <w:r>
+        <w:t xml:space="preserve">When the payment is sent Checkout will send a webhook event which </w:t>
+      </w:r>
+      <w:r>
+        <w:rPr>
+          <w:rStyle w:val="CodeChar"/>
+        </w:rPr>
+        <w:t>CF:p</w:t>
+      </w:r>
+      <w:r>
+        <w:rPr>
+          <w:rStyle w:val="CodeChar"/>
+        </w:rPr>
+        <w:t>ayments</w:t>
+      </w:r>
+      <w:r>
+        <w:t xml:space="preserve"> will handle and update </w:t>
+      </w:r>
+      <w:r>
+        <w:rPr>
+          <w:rStyle w:val="CodeChar"/>
+        </w:rPr>
+        <w:t>owner_paid</w:t>
+      </w:r>
+      <w:r>
+        <w:t xml:space="preserve"> to true. This will trigger </w:t>
+      </w:r>
+      <w:r>
+        <w:rPr>
+          <w:rStyle w:val="CodeChar"/>
+        </w:rPr>
+        <w:t>CF:d</w:t>
+      </w:r>
+      <w:r>
+        <w:rPr>
+          <w:rStyle w:val="CodeChar"/>
+        </w:rPr>
+        <w:t>MeetPaymendDocUpdated</w:t>
+      </w:r>
+      <w:r>
+        <w:t xml:space="preserve"> again which will change the </w:t>
+      </w:r>
+      <w:r>
+        <w:rPr>
+          <w:rStyle w:val="CodeChar"/>
+        </w:rPr>
+        <w:t>payments_successful</w:t>
+      </w:r>
+      <w:r>
+        <w:t xml:space="preserve"> field of the meeting document to true which will make </w:t>
+      </w:r>
+      <w:r>
+        <w:rPr>
+          <w:rStyle w:val="CodeChar"/>
+        </w:rPr>
+        <w:t>CF:d</w:t>
+      </w:r>
+      <w:r>
+        <w:rPr>
+          <w:rStyle w:val="CodeChar"/>
+        </w:rPr>
+        <w:t>eliverMeetingUpdated</w:t>
+      </w:r>
+      <w:r>
+        <w:t xml:space="preserve"> </w:t>
+      </w:r>
+      <w:r>
+        <w:t>starts the rent.</w:t>
+      </w:r>
+    </w:p>
+    <w:p>
+      <w:pPr>
+        <w:pStyle w:val="Heading4"/>
+      </w:pPr>
+      <w:r>
+        <w:t xml:space="preserve">4.3.3.2 </w:t>
+      </w:r>
+      <w:r>
+        <w:t>Return meetings</w:t>
+      </w:r>
+    </w:p>
+    <w:p>
+      <w:r>
+        <w:t xml:space="preserve">For the return meetings </w:t>
+      </w:r>
+      <w:r>
+        <w:rPr>
+          <w:rStyle w:val="CodeChar"/>
+        </w:rPr>
+        <w:t>CF:r</w:t>
+      </w:r>
+      <w:r>
+        <w:rPr>
+          <w:rStyle w:val="CodeChar"/>
+        </w:rPr>
+        <w:t>eturnMeetingUpdated</w:t>
+      </w:r>
+      <w:r>
+        <w:t xml:space="preserve"> will listen and detect once the owner and renter confirm hand-over and it’ll call Checkout API requesting a refund to the renter of the insurance amount if the tool was not damaged and the insurance – compensation price if the tool was damaged. And then send a payout to the owner with the compensation price if the tool was damaged.</w:t>
+      </w:r>
+    </w:p>
+    <w:p/>
+    <w:p>
+      <w:pPr>
+        <w:pStyle w:val="Heading2"/>
+      </w:pPr>
+      <w:bookmarkStart w:id="329" w:name="_Ref89537344"/>
+      <w:r>
+        <w:t xml:space="preserve">4.4 </w:t>
+      </w:r>
+      <w:r>
+        <w:t>Notifications</w:t>
+      </w:r>
       <w:bookmarkEnd w:id="329"/>
-    </w:p>
-    <w:p>
-      <w:pPr>
-        <w:rPr>
-          <w:b/>
-          <w:bCs/>
-        </w:rPr>
-      </w:pPr>
-    </w:p>
-    <w:p>
-      <w:pPr>
-        <w:pStyle w:val="Heading3"/>
-      </w:pPr>
-      <w:r>
-        <w:t xml:space="preserve">4.3.3 </w:t>
-      </w:r>
-      <w:r>
-        <w:t>Handling start and end rent payments</w:t>
-      </w:r>
-    </w:p>
-    <w:p>
-      <w:pPr>
-        <w:pStyle w:val="Heading4"/>
-      </w:pPr>
-      <w:r>
-        <w:t xml:space="preserve">4.3.3.1 </w:t>
-      </w:r>
-      <w:r>
-        <w:t>Delivery meetings</w:t>
-      </w:r>
-    </w:p>
-    <w:p>
-      <w:pPr>
-        <w:spacing w:after="0"/>
-      </w:pPr>
-      <w:r>
-        <w:t xml:space="preserve">The </w:t>
-      </w:r>
-      <w:r>
-        <w:rPr>
-          <w:rStyle w:val="CodeChar"/>
-        </w:rPr>
-        <w:t>payments_processing</w:t>
-      </w:r>
-      <w:r>
-        <w:t xml:space="preserve"> document of the ‘private’ subcollection of the delivery meeting document (path = </w:t>
-      </w:r>
-      <w:r>
-        <w:rPr>
-          <w:rStyle w:val="CodeChar"/>
-        </w:rPr>
-        <w:t>“</w:t>
-      </w:r>
-      <w:r>
-        <w:rPr>
-          <w:rStyle w:val="CodeChar"/>
-        </w:rPr>
-        <w:t>{deliver_meeting_document}/private/payments_processing”</w:t>
-      </w:r>
-      <w:r>
-        <w:t>) stores information about the payments flow of starting the rent. It has the following fields which all defaults to false:</w:t>
-      </w:r>
-    </w:p>
-    <w:p>
-      <w:pPr>
-        <w:pStyle w:val="ListParagraph"/>
-        <w:numPr>
-          <w:ilvl w:val="0"/>
-          <w:numId w:val="98"/>
-        </w:numPr>
-        <w:spacing w:line="259" w:lineRule="auto"/>
-      </w:pPr>
-      <w:r>
-        <w:rPr>
-          <w:rStyle w:val="CodeChar"/>
-        </w:rPr>
-        <w:t>'renter_sent_charge'</w:t>
-      </w:r>
-      <w:r>
-        <w:t xml:space="preserve"> turns to true when Checkout’s API gets called and the renter payment gets requested.</w:t>
-      </w:r>
-    </w:p>
-    <w:p>
-      <w:pPr>
-        <w:pStyle w:val="ListParagraph"/>
-        <w:numPr>
-          <w:ilvl w:val="0"/>
-          <w:numId w:val="98"/>
-        </w:numPr>
-        <w:spacing w:line="259" w:lineRule="auto"/>
-      </w:pPr>
-      <w:r>
-        <w:rPr>
-          <w:rStyle w:val="CodeChar"/>
-        </w:rPr>
-        <w:t>'renter_paid'</w:t>
-      </w:r>
-      <w:r>
-        <w:t xml:space="preserve"> turns to true when the renter payment gets captured.</w:t>
-      </w:r>
-    </w:p>
-    <w:p>
-      <w:pPr>
-        <w:pStyle w:val="ListParagraph"/>
-        <w:numPr>
-          <w:ilvl w:val="0"/>
-          <w:numId w:val="98"/>
-        </w:numPr>
-        <w:spacing w:line="259" w:lineRule="auto"/>
-      </w:pPr>
-      <w:r>
-        <w:rPr>
-          <w:rStyle w:val="CodeChar"/>
-        </w:rPr>
-        <w:t>'owner_sent_payment'</w:t>
-      </w:r>
-      <w:r>
-        <w:t xml:space="preserve"> turns to true when Checkout’s API gets </w:t>
-      </w:r>
-      <w:r>
-        <w:t>called</w:t>
-      </w:r>
-      <w:r>
-        <w:t xml:space="preserve"> and the owner payout gets requested.</w:t>
-      </w:r>
-    </w:p>
-    <w:p>
-      <w:pPr>
-        <w:pStyle w:val="ListParagraph"/>
-        <w:numPr>
-          <w:ilvl w:val="0"/>
-          <w:numId w:val="98"/>
-        </w:numPr>
-        <w:spacing w:line="259" w:lineRule="auto"/>
-      </w:pPr>
-      <w:r>
-        <w:rPr>
-          <w:rStyle w:val="CodeChar"/>
-        </w:rPr>
-        <w:t>'owner_paid'</w:t>
-      </w:r>
-      <w:r>
-        <w:t xml:space="preserve"> turns to true when the owner is paid the rent price.</w:t>
-      </w:r>
-    </w:p>
-    <w:p>
-      <w:r>
-        <w:t xml:space="preserve">When both the owner and renter confirm each other’s IDs, </w:t>
-      </w:r>
-      <w:r>
-        <w:rPr>
-          <w:rStyle w:val="CodeChar"/>
-        </w:rPr>
-        <w:t>CF:d</w:t>
-      </w:r>
-      <w:r>
-        <w:rPr>
-          <w:rStyle w:val="CodeChar"/>
-        </w:rPr>
-        <w:t>eliverMeetingUpdated</w:t>
-      </w:r>
-      <w:r>
-        <w:t xml:space="preserve"> </w:t>
-      </w:r>
-      <w:r>
-        <w:t xml:space="preserve">who is listening to changes in the delivery meeting document will call Checkout API and request a payment in the amount of the rent price + the insurance deposit amount from the renter. Once the payment is captured Checkout will send a webhook event to </w:t>
-      </w:r>
-      <w:r>
-        <w:rPr>
-          <w:rStyle w:val="CodeChar"/>
-        </w:rPr>
-        <w:t>CF:p</w:t>
-      </w:r>
-      <w:r>
-        <w:rPr>
-          <w:rStyle w:val="CodeChar"/>
-        </w:rPr>
-        <w:t>ayments</w:t>
-      </w:r>
-      <w:r>
-        <w:t xml:space="preserve"> which will update </w:t>
-      </w:r>
-      <w:r>
-        <w:rPr>
-          <w:rStyle w:val="CodeChar"/>
-        </w:rPr>
-        <w:t>renter_paid</w:t>
-      </w:r>
-      <w:r>
-        <w:t xml:space="preserve"> to true. This will trigger </w:t>
-      </w:r>
-      <w:r>
-        <w:rPr>
-          <w:rStyle w:val="CodeChar"/>
-        </w:rPr>
-        <w:t>CF:d</w:t>
-      </w:r>
-      <w:r>
-        <w:rPr>
-          <w:rStyle w:val="CodeChar"/>
-        </w:rPr>
-        <w:t>MeetPaymendDocUpdated</w:t>
-      </w:r>
-      <w:r>
-        <w:t xml:space="preserve"> which will send a payout of the rent price to the owner. When the payment is sent Checkout will send a webhook event which </w:t>
-      </w:r>
-      <w:r>
-        <w:rPr>
-          <w:rStyle w:val="CodeChar"/>
-        </w:rPr>
-        <w:t>CF:p</w:t>
-      </w:r>
-      <w:r>
-        <w:rPr>
-          <w:rStyle w:val="CodeChar"/>
-        </w:rPr>
-        <w:t>ayments</w:t>
-      </w:r>
-      <w:r>
-        <w:t xml:space="preserve"> will handle and update </w:t>
-      </w:r>
-      <w:r>
-        <w:rPr>
-          <w:rStyle w:val="CodeChar"/>
-        </w:rPr>
-        <w:t>owner_paid</w:t>
-      </w:r>
-      <w:r>
-        <w:t xml:space="preserve"> to true. This will trigger </w:t>
-      </w:r>
-      <w:r>
-        <w:rPr>
-          <w:rStyle w:val="CodeChar"/>
-        </w:rPr>
-        <w:t>CF:d</w:t>
-      </w:r>
-      <w:r>
-        <w:rPr>
-          <w:rStyle w:val="CodeChar"/>
-        </w:rPr>
-        <w:t>MeetPaymendDocUpdated</w:t>
-      </w:r>
-      <w:r>
-        <w:t xml:space="preserve"> again which will change the </w:t>
-      </w:r>
-      <w:r>
-        <w:rPr>
-          <w:rStyle w:val="CodeChar"/>
-        </w:rPr>
-        <w:t>payments_successful</w:t>
-      </w:r>
-      <w:r>
-        <w:t xml:space="preserve"> field of the meeting document to true which will make </w:t>
-      </w:r>
-      <w:r>
-        <w:rPr>
-          <w:rStyle w:val="CodeChar"/>
-        </w:rPr>
-        <w:t>CF:d</w:t>
-      </w:r>
-      <w:r>
-        <w:rPr>
-          <w:rStyle w:val="CodeChar"/>
-        </w:rPr>
-        <w:t>eliverMeetingUpdated</w:t>
-      </w:r>
-      <w:r>
-        <w:t xml:space="preserve"> </w:t>
-      </w:r>
-      <w:r>
-        <w:t>starts the rent.</w:t>
-      </w:r>
-    </w:p>
-    <w:p>
-      <w:pPr>
-        <w:pStyle w:val="Heading4"/>
-      </w:pPr>
-      <w:r>
-        <w:t xml:space="preserve">4.3.3.2 </w:t>
-      </w:r>
-      <w:r>
-        <w:t>Return meetings</w:t>
-      </w:r>
-    </w:p>
-    <w:p>
-      <w:r>
-        <w:t xml:space="preserve">For the return meetings </w:t>
-      </w:r>
-      <w:r>
-        <w:rPr>
-          <w:rStyle w:val="CodeChar"/>
-        </w:rPr>
-        <w:t>CF:r</w:t>
-      </w:r>
-      <w:r>
-        <w:rPr>
-          <w:rStyle w:val="CodeChar"/>
-        </w:rPr>
-        <w:t>eturnMeetingUpdated</w:t>
-      </w:r>
-      <w:r>
-        <w:t xml:space="preserve"> will listen and detect once the owner and renter confirm hand-over and it’ll call Checkout API requesting a refund to the renter of the insurance amount if the tool was not damaged and the insurance – compensation price if the tool was damaged. And then send a payout to the owner with the compensation price if the tool was damaged.</w:t>
-      </w:r>
-    </w:p>
-    <w:p/>
-    <w:p>
-      <w:pPr>
-        <w:pStyle w:val="Heading2"/>
-      </w:pPr>
-      <w:bookmarkStart w:id="330" w:name="_Ref89537344"/>
-      <w:r>
-        <w:t xml:space="preserve">4.4 </w:t>
-      </w:r>
-      <w:r>
-        <w:t>Notifications</w:t>
-      </w:r>
-      <w:bookmarkEnd w:id="330"/>
     </w:p>
     <w:p>
       <w:r>
@@ -31864,14 +31605,14 @@
       <w:pPr>
         <w:pStyle w:val="Heading3"/>
       </w:pPr>
-      <w:bookmarkStart w:id="331" w:name="_Ref89537241"/>
+      <w:bookmarkStart w:id="330" w:name="_Ref89537241"/>
       <w:r>
         <w:t xml:space="preserve">4.5.4 </w:t>
       </w:r>
       <w:r>
         <w:t>Chat System</w:t>
       </w:r>
-      <w:bookmarkEnd w:id="331"/>
+      <w:bookmarkEnd w:id="330"/>
     </w:p>
     <w:p>
       <w:r>
@@ -32025,14 +31766,14 @@
       <w:pPr>
         <w:pStyle w:val="Heading2"/>
       </w:pPr>
-      <w:bookmarkStart w:id="332" w:name="_Ref89537104"/>
+      <w:bookmarkStart w:id="331" w:name="_Ref89537104"/>
       <w:r>
         <w:t xml:space="preserve">4.7 </w:t>
       </w:r>
       <w:r>
         <w:t>Search</w:t>
       </w:r>
-      <w:bookmarkEnd w:id="332"/>
+      <w:bookmarkEnd w:id="331"/>
     </w:p>
     <w:p>
       <w:r>
@@ -32250,32 +31991,22 @@
                                 <w:szCs w:val="24"/>
                               </w:rPr>
                             </w:pPr>
-                            <w:bookmarkStart w:id="333" w:name="_Toc89538137"/>
+                            <w:bookmarkStart w:id="332" w:name="_Toc89538137"/>
                             <w:r>
                               <w:t xml:space="preserve">Figure </w:t>
                             </w:r>
-                            <w:r>
-                              <w:fldChar w:fldCharType="begin"/>
-                            </w:r>
-                            <w:r>
-                              <w:instrText xml:space="preserve"> SEQ Figure \* ARABIC </w:instrText>
-                            </w:r>
-                            <w:r>
-                              <w:fldChar w:fldCharType="separate"/>
-                            </w:r>
-                            <w:r>
-                              <w:rPr>
-                                <w:noProof/>
-                              </w:rPr>
-                              <w:t>11</w:t>
-                            </w:r>
-                            <w:r>
-                              <w:fldChar w:fldCharType="end"/>
-                            </w:r>
+                            <w:fldSimple w:instr=" SEQ Figure \* ARABIC ">
+                              <w:r>
+                                <w:rPr>
+                                  <w:noProof/>
+                                </w:rPr>
+                                <w:t>11</w:t>
+                              </w:r>
+                            </w:fldSimple>
                             <w:r>
                               <w:t xml:space="preserve"> The menu for setting a Firebase admin’s role.</w:t>
                             </w:r>
-                            <w:bookmarkEnd w:id="333"/>
+                            <w:bookmarkEnd w:id="332"/>
                           </w:p>
                         </w:txbxContent>
                       </wps:txbx>
@@ -32586,28 +32317,18 @@
                                 <w:szCs w:val="24"/>
                               </w:rPr>
                             </w:pPr>
-                            <w:bookmarkStart w:id="335" w:name="_Toc89538138"/>
+                            <w:bookmarkStart w:id="333" w:name="_Toc89538138"/>
                             <w:r>
                               <w:t xml:space="preserve">Figure </w:t>
                             </w:r>
-                            <w:r>
-                              <w:fldChar w:fldCharType="begin"/>
-                            </w:r>
-                            <w:r>
-                              <w:instrText xml:space="preserve"> SEQ Figure \* ARABIC </w:instrText>
-                            </w:r>
-                            <w:r>
-                              <w:fldChar w:fldCharType="separate"/>
-                            </w:r>
-                            <w:r>
-                              <w:rPr>
-                                <w:noProof/>
-                              </w:rPr>
-                              <w:t>12</w:t>
-                            </w:r>
-                            <w:r>
-                              <w:fldChar w:fldCharType="end"/>
-                            </w:r>
+                            <w:fldSimple w:instr=" SEQ Figure \* ARABIC ">
+                              <w:r>
+                                <w:rPr>
+                                  <w:noProof/>
+                                </w:rPr>
+                                <w:t>12</w:t>
+                              </w:r>
+                            </w:fldSimple>
                             <w:r>
                               <w:t xml:space="preserve"> The output of a successful run of Firestore unit test</w:t>
                             </w:r>
@@ -32617,7 +32338,7 @@
                               </w:rPr>
                               <w:t>s.</w:t>
                             </w:r>
-                            <w:bookmarkEnd w:id="335"/>
+                            <w:bookmarkEnd w:id="333"/>
                           </w:p>
                         </w:txbxContent>
                       </wps:txbx>
@@ -32895,35 +32616,25 @@
           <w:color w:val="FF0000"/>
         </w:rPr>
       </w:pPr>
-      <w:bookmarkStart w:id="337" w:name="_Toc89538139"/>
+      <w:bookmarkStart w:id="334" w:name="_Toc89538139"/>
       <w:r>
         <w:t xml:space="preserve">Figure </w:t>
       </w:r>
-      <w:r>
-        <w:fldChar w:fldCharType="begin"/>
-      </w:r>
-      <w:r>
-        <w:instrText xml:space="preserve"> SEQ Figure \* ARABIC </w:instrText>
-      </w:r>
-      <w:r>
-        <w:fldChar w:fldCharType="separate"/>
-      </w:r>
-      <w:r>
-        <w:rPr>
-          <w:noProof/>
-        </w:rPr>
-        <w:t>13</w:t>
-      </w:r>
-      <w:r>
-        <w:fldChar w:fldCharType="end"/>
-      </w:r>
+      <w:fldSimple w:instr=" SEQ Figure \* ARABIC ">
+        <w:r>
+          <w:rPr>
+            <w:noProof/>
+          </w:rPr>
+          <w:t>13</w:t>
+        </w:r>
+      </w:fldSimple>
       <w:r>
         <w:t xml:space="preserve"> </w:t>
       </w:r>
       <w:r>
         <w:t>Successful tests with GitHub Actions on pull request #47. This pull request was used to merge searching with Algolia feature to the master branch.</w:t>
       </w:r>
-      <w:bookmarkEnd w:id="337"/>
+      <w:bookmarkEnd w:id="334"/>
     </w:p>
     <w:p/>
     <w:p>
@@ -32983,7 +32694,6 @@
         </w:numPr>
         <w:spacing w:line="259" w:lineRule="auto"/>
       </w:pPr>
-      <w:proofErr w:type="gramStart"/>
       <w:r>
         <w:rPr>
           <w:b/>
@@ -33000,7 +32710,6 @@
         <w:t>github</w:t>
       </w:r>
       <w:proofErr w:type="spellEnd"/>
-      <w:proofErr w:type="gramEnd"/>
       <w:r>
         <w:rPr>
           <w:b/>
@@ -33343,21 +33052,12 @@
         <w:t>‘</w:t>
       </w:r>
       <w:proofErr w:type="spellStart"/>
-      <w:proofErr w:type="gramStart"/>
       <w:r>
         <w:rPr>
           <w:b/>
           <w:bCs/>
         </w:rPr>
-        <w:t>integration</w:t>
-      </w:r>
-      <w:proofErr w:type="gramEnd"/>
-      <w:r>
-        <w:rPr>
-          <w:b/>
-          <w:bCs/>
-        </w:rPr>
-        <w:t>_test</w:t>
+        <w:t>integration_test</w:t>
       </w:r>
       <w:proofErr w:type="spellEnd"/>
       <w:r>
@@ -33465,7 +33165,6 @@
         <w:t>‘</w:t>
       </w:r>
       <w:proofErr w:type="spellStart"/>
-      <w:proofErr w:type="gramStart"/>
       <w:r>
         <w:rPr>
           <w:b/>
@@ -33476,7 +33175,6 @@
         <w:t>firebase.json</w:t>
       </w:r>
       <w:proofErr w:type="spellEnd"/>
-      <w:proofErr w:type="gramEnd"/>
       <w:r>
         <w:rPr>
           <w:b/>
@@ -33595,7 +33293,6 @@
         <w:t>‘</w:t>
       </w:r>
       <w:proofErr w:type="spellStart"/>
-      <w:proofErr w:type="gramStart"/>
       <w:r>
         <w:rPr>
           <w:b/>
@@ -33606,7 +33303,6 @@
         <w:t>pubspec.yaml</w:t>
       </w:r>
       <w:proofErr w:type="spellEnd"/>
-      <w:proofErr w:type="gramEnd"/>
       <w:r>
         <w:rPr>
           <w:b/>
@@ -33717,8 +33413,8 @@
         </w:sectPr>
       </w:pPr>
     </w:p>
-    <w:bookmarkStart w:id="338" w:name="_Toc69324943" w:displacedByCustomXml="next"/>
-    <w:bookmarkStart w:id="339" w:name="_Toc68957589" w:displacedByCustomXml="next"/>
+    <w:bookmarkStart w:id="335" w:name="_Toc68957589" w:displacedByCustomXml="next"/>
+    <w:bookmarkStart w:id="336" w:name="_Toc69324943" w:displacedByCustomXml="next"/>
     <w:sdt>
       <w:sdtPr>
         <w:rPr>
@@ -33743,8 +33439,8 @@
           <w:r>
             <w:t>References</w:t>
           </w:r>
-          <w:bookmarkEnd w:id="339"/>
-          <w:bookmarkEnd w:id="338"/>
+          <w:bookmarkEnd w:id="336"/>
+          <w:bookmarkEnd w:id="335"/>
         </w:p>
         <w:sdt>
           <w:sdtPr>

</xml_diff>

<commit_message>
✨ add chapter 5
</commit_message>
<xml_diff>
--- a/Report/Report2 DRAFT - 2.docx
+++ b/Report/Report2 DRAFT - 2.docx
@@ -2206,6 +2206,9 @@
       <w:bookmarkStart w:id="3" w:name="_Toc69324883"/>
       <w:r>
         <w:lastRenderedPageBreak/>
+        <w:t xml:space="preserve">1. </w:t>
+      </w:r>
+      <w:r>
         <w:t>Introduction</w:t>
       </w:r>
       <w:bookmarkEnd w:id="2"/>
@@ -2367,13 +2370,21 @@
         <w:t xml:space="preserve"> the o</w:t>
       </w:r>
       <w:r>
-        <w:t>wners to offer their tools for rent</w:t>
+        <w:t xml:space="preserve">wners to offer their tools for </w:t>
+      </w:r>
+      <w:proofErr w:type="gramStart"/>
+      <w:r>
+        <w:t>rent</w:t>
       </w:r>
       <w:r>
         <w:t xml:space="preserve">, </w:t>
       </w:r>
       <w:r>
-        <w:t xml:space="preserve">and </w:t>
+        <w:t>and</w:t>
+      </w:r>
+      <w:proofErr w:type="gramEnd"/>
+      <w:r>
+        <w:t xml:space="preserve"> </w:t>
       </w:r>
       <w:r>
         <w:t>making a profit</w:t>
@@ -2394,10 +2405,18 @@
         <w:t xml:space="preserve">to rent </w:t>
       </w:r>
       <w:r>
-        <w:t>other people’s tools</w:t>
-      </w:r>
-      <w:r>
-        <w:t>, and avoid buying a new one</w:t>
+        <w:t xml:space="preserve">other people’s </w:t>
+      </w:r>
+      <w:proofErr w:type="gramStart"/>
+      <w:r>
+        <w:t>tools</w:t>
+      </w:r>
+      <w:r>
+        <w:t>, and</w:t>
+      </w:r>
+      <w:proofErr w:type="gramEnd"/>
+      <w:r>
+        <w:t xml:space="preserve"> avoid buying a new one</w:t>
       </w:r>
       <w:r>
         <w:t>.</w:t>
@@ -2464,7 +2483,13 @@
       <w:bookmarkStart w:id="5" w:name="_Toc69324884"/>
       <w:r>
         <w:lastRenderedPageBreak/>
-        <w:t>Chapter 2 - Literature Review</w:t>
+        <w:t xml:space="preserve">Chapter 2 </w:t>
+      </w:r>
+      <w:r>
+        <w:t>–</w:t>
+      </w:r>
+      <w:r>
+        <w:t xml:space="preserve"> Literature Review</w:t>
       </w:r>
       <w:bookmarkEnd w:id="4"/>
       <w:bookmarkEnd w:id="5"/>
@@ -2700,7 +2725,15 @@
         <w:t xml:space="preserve"> only available in the United States.</w:t>
       </w:r>
       <w:r>
-        <w:t xml:space="preserve"> But, Rent4Me is available globally</w:t>
+        <w:t xml:space="preserve"> </w:t>
+      </w:r>
+      <w:proofErr w:type="gramStart"/>
+      <w:r>
+        <w:t>But,</w:t>
+      </w:r>
+      <w:proofErr w:type="gramEnd"/>
+      <w:r>
+        <w:t xml:space="preserve"> Rent4Me is available globally</w:t>
       </w:r>
       <w:r>
         <w:t xml:space="preserve">, </w:t>
@@ -2852,7 +2885,15 @@
         <w:t>.</w:t>
       </w:r>
       <w:r>
-        <w:t xml:space="preserve"> I tried on my personal phone number and I tried an online USA number. In both cases</w:t>
+        <w:t xml:space="preserve"> I tried on my personal phone </w:t>
+      </w:r>
+      <w:proofErr w:type="gramStart"/>
+      <w:r>
+        <w:t>number</w:t>
+      </w:r>
+      <w:proofErr w:type="gramEnd"/>
+      <w:r>
+        <w:t xml:space="preserve"> and I tried an online USA number. In both cases</w:t>
       </w:r>
       <w:r>
         <w:t>,</w:t>
@@ -3004,7 +3045,15 @@
         <w:t>after user interactions</w:t>
       </w:r>
       <w:r>
-        <w:t>. For example: when uploading IDs, it won't give feedback that the image was uploaded and you need to refresh the page to see it</w:t>
+        <w:t xml:space="preserve">. For example: when uploading IDs, it won't give feedback that the image was </w:t>
+      </w:r>
+      <w:proofErr w:type="gramStart"/>
+      <w:r>
+        <w:t>uploaded</w:t>
+      </w:r>
+      <w:proofErr w:type="gramEnd"/>
+      <w:r>
+        <w:t xml:space="preserve"> and you need to refresh the page to see it</w:t>
       </w:r>
     </w:p>
     <w:p>
@@ -3019,7 +3068,15 @@
         <w:t xml:space="preserve"> of renting</w:t>
       </w:r>
       <w:r>
-        <w:t xml:space="preserve"> I found lots of people using is renting through social media platforms such as Instagram, Twitter, Facebook…etc. Where they post about their tools and receive requests in the direct-messages. Then paying in-cash on delivery.</w:t>
+        <w:t xml:space="preserve"> I found lots of people using is renting through social media platforms such as Instagram, Twitter, Facebook…etc. Where they post about their tools and receive requests in the </w:t>
+      </w:r>
+      <w:proofErr w:type="gramStart"/>
+      <w:r>
+        <w:t>direct-messages</w:t>
+      </w:r>
+      <w:proofErr w:type="gramEnd"/>
+      <w:r>
+        <w:t>. Then paying in-cash on delivery.</w:t>
       </w:r>
       <w:r>
         <w:t xml:space="preserve"> </w:t>
@@ -3073,7 +3130,15 @@
         <w:t>/deposit</w:t>
       </w:r>
       <w:r>
-        <w:t xml:space="preserve"> that will be held on the renter’s credit card, and will be returned once the tool is returned in a good condition.</w:t>
+        <w:t xml:space="preserve"> that will be held on the renter’s credit </w:t>
+      </w:r>
+      <w:proofErr w:type="gramStart"/>
+      <w:r>
+        <w:t>card, and</w:t>
+      </w:r>
+      <w:proofErr w:type="gramEnd"/>
+      <w:r>
+        <w:t xml:space="preserve"> will be returned once the tool is returned in a good condition.</w:t>
       </w:r>
     </w:p>
     <w:p>
@@ -3426,7 +3491,13 @@
       <w:bookmarkStart w:id="8" w:name="_Toc69324885"/>
       <w:r>
         <w:lastRenderedPageBreak/>
-        <w:t>Chapter 3 - Requirements and analysis</w:t>
+        <w:t xml:space="preserve">Chapter 3 </w:t>
+      </w:r>
+      <w:r>
+        <w:t>–</w:t>
+      </w:r>
+      <w:r>
+        <w:t xml:space="preserve"> Requirements and analysis</w:t>
       </w:r>
       <w:bookmarkEnd w:id="7"/>
       <w:bookmarkEnd w:id="8"/>
@@ -3671,18 +3742,31 @@
         <w:pStyle w:val="Caption"/>
         <w:jc w:val="center"/>
       </w:pPr>
-      <w:bookmarkStart w:id="15" w:name="_Toc89538127"/>
+      <w:bookmarkStart w:id="15" w:name="_Toc89629583"/>
       <w:r>
         <w:t xml:space="preserve">Figure </w:t>
       </w:r>
-      <w:fldSimple w:instr=" SEQ Figure \* ARABIC ">
-        <w:r>
-          <w:rPr>
-            <w:noProof/>
-          </w:rPr>
-          <w:t>1</w:t>
-        </w:r>
-      </w:fldSimple>
+      <w:r>
+        <w:fldChar w:fldCharType="begin"/>
+      </w:r>
+      <w:r>
+        <w:instrText xml:space="preserve"> SEQ Figure \* ARABIC </w:instrText>
+      </w:r>
+      <w:r>
+        <w:fldChar w:fldCharType="separate"/>
+      </w:r>
+      <w:r>
+        <w:rPr>
+          <w:noProof/>
+        </w:rPr>
+        <w:t>1</w:t>
+      </w:r>
+      <w:r>
+        <w:rPr>
+          <w:noProof/>
+        </w:rPr>
+        <w:fldChar w:fldCharType="end"/>
+      </w:r>
       <w:r>
         <w:t>- U</w:t>
       </w:r>
@@ -4922,7 +5006,15 @@
         <w:t>Goal:</w:t>
       </w:r>
       <w:r>
-        <w:t xml:space="preserve"> Handing over the tool to the renter, and starting the rent period.</w:t>
+        <w:t xml:space="preserve"> Handing over the tool to the </w:t>
+      </w:r>
+      <w:proofErr w:type="gramStart"/>
+      <w:r>
+        <w:t>renter, and</w:t>
+      </w:r>
+      <w:proofErr w:type="gramEnd"/>
+      <w:r>
+        <w:t xml:space="preserve"> starting the rent period.</w:t>
       </w:r>
     </w:p>
     <w:p>
@@ -5030,7 +5122,15 @@
         </w:numPr>
       </w:pPr>
       <w:r>
-        <w:t>The system gives the owner the renter’s ID number, and gives the renter the owner’s ID number.</w:t>
+        <w:t xml:space="preserve">The system gives the owner the renter’s ID </w:t>
+      </w:r>
+      <w:proofErr w:type="gramStart"/>
+      <w:r>
+        <w:t>number, and</w:t>
+      </w:r>
+      <w:proofErr w:type="gramEnd"/>
+      <w:r>
+        <w:t xml:space="preserve"> gives the renter the owner’s ID number.</w:t>
       </w:r>
     </w:p>
     <w:p>
@@ -6069,7 +6169,15 @@
         <w:t>Postcondition:</w:t>
       </w:r>
       <w:r>
-        <w:t xml:space="preserve"> The request will be removed from the database, and becomes unavailable to the owner.</w:t>
+        <w:t xml:space="preserve"> The request will be removed from the </w:t>
+      </w:r>
+      <w:proofErr w:type="gramStart"/>
+      <w:r>
+        <w:t>database, and</w:t>
+      </w:r>
+      <w:proofErr w:type="gramEnd"/>
+      <w:r>
+        <w:t xml:space="preserve"> becomes unavailable to the owner.</w:t>
       </w:r>
     </w:p>
     <w:p>
@@ -6755,7 +6863,15 @@
         </w:numPr>
       </w:pPr>
       <w:r>
-        <w:t>The email address and ID number must not be on the banned-list.</w:t>
+        <w:t xml:space="preserve">The email address and ID number must not be on the </w:t>
+      </w:r>
+      <w:proofErr w:type="gramStart"/>
+      <w:r>
+        <w:t>banned-list</w:t>
+      </w:r>
+      <w:proofErr w:type="gramEnd"/>
+      <w:r>
+        <w:t>.</w:t>
       </w:r>
     </w:p>
     <w:p>
@@ -6827,7 +6943,15 @@
         </w:numPr>
       </w:pPr>
       <w:r>
-        <w:t>The system ensures the user isn’t on the banned-list.</w:t>
+        <w:t xml:space="preserve">The system ensures the user isn’t on the </w:t>
+      </w:r>
+      <w:proofErr w:type="gramStart"/>
+      <w:r>
+        <w:t>banned-list</w:t>
+      </w:r>
+      <w:proofErr w:type="gramEnd"/>
+      <w:r>
+        <w:t>.</w:t>
       </w:r>
     </w:p>
     <w:p>
@@ -6951,7 +7075,15 @@
         <w:spacing w:line="252" w:lineRule="auto"/>
       </w:pPr>
       <w:r>
-        <w:t>The request will be denied and the account will not be created.</w:t>
+        <w:t xml:space="preserve">The request will be </w:t>
+      </w:r>
+      <w:proofErr w:type="gramStart"/>
+      <w:r>
+        <w:t>denied</w:t>
+      </w:r>
+      <w:proofErr w:type="gramEnd"/>
+      <w:r>
+        <w:t xml:space="preserve"> and the account will not be created.</w:t>
       </w:r>
     </w:p>
     <w:p>
@@ -7082,7 +7214,15 @@
         </w:numPr>
       </w:pPr>
       <w:r>
-        <w:t>The email address and ID number must not be on the banned-list.</w:t>
+        <w:t xml:space="preserve">The email address and ID number must not be on the </w:t>
+      </w:r>
+      <w:proofErr w:type="gramStart"/>
+      <w:r>
+        <w:t>banned-list</w:t>
+      </w:r>
+      <w:proofErr w:type="gramEnd"/>
+      <w:r>
+        <w:t>.</w:t>
       </w:r>
     </w:p>
     <w:p>
@@ -7166,7 +7306,15 @@
         </w:numPr>
       </w:pPr>
       <w:r>
-        <w:t>The system ensures the user isn’t on the banned-list.</w:t>
+        <w:t xml:space="preserve">The system ensures the user isn’t on the </w:t>
+      </w:r>
+      <w:proofErr w:type="gramStart"/>
+      <w:r>
+        <w:t>banned-list</w:t>
+      </w:r>
+      <w:proofErr w:type="gramEnd"/>
+      <w:r>
+        <w:t>.</w:t>
       </w:r>
     </w:p>
     <w:p>
@@ -7231,7 +7379,15 @@
         <w:spacing w:line="252" w:lineRule="auto"/>
       </w:pPr>
       <w:r>
-        <w:t>The request will be denied and the account will not be created.</w:t>
+        <w:t xml:space="preserve">The request will be </w:t>
+      </w:r>
+      <w:proofErr w:type="gramStart"/>
+      <w:r>
+        <w:t>denied</w:t>
+      </w:r>
+      <w:proofErr w:type="gramEnd"/>
+      <w:r>
+        <w:t xml:space="preserve"> and the account will not be created.</w:t>
       </w:r>
     </w:p>
     <w:p>
@@ -7560,7 +7716,15 @@
         <w:spacing w:line="252" w:lineRule="auto"/>
       </w:pPr>
       <w:r>
-        <w:t>The request will be denied and the user will not be logged in.</w:t>
+        <w:t xml:space="preserve">The request will be </w:t>
+      </w:r>
+      <w:proofErr w:type="gramStart"/>
+      <w:r>
+        <w:t>denied</w:t>
+      </w:r>
+      <w:proofErr w:type="gramEnd"/>
+      <w:r>
+        <w:t xml:space="preserve"> and the user will not be logged in.</w:t>
       </w:r>
     </w:p>
     <w:p>
@@ -7806,7 +7970,15 @@
         <w:spacing w:line="252" w:lineRule="auto"/>
       </w:pPr>
       <w:r>
-        <w:t>The request will be denied and the account will not be created.</w:t>
+        <w:t xml:space="preserve">The request will be </w:t>
+      </w:r>
+      <w:proofErr w:type="gramStart"/>
+      <w:r>
+        <w:t>denied</w:t>
+      </w:r>
+      <w:proofErr w:type="gramEnd"/>
+      <w:r>
+        <w:t xml:space="preserve"> and the account will not be created.</w:t>
       </w:r>
     </w:p>
     <w:p>
@@ -8081,7 +8253,15 @@
         <w:t>target-user</w:t>
       </w:r>
       <w:r>
-        <w:t xml:space="preserve"> didn’t have a previous transaction or the rating-user is not authorized to edit the review.</w:t>
+        <w:t xml:space="preserve"> didn’t have a previous </w:t>
+      </w:r>
+      <w:proofErr w:type="gramStart"/>
+      <w:r>
+        <w:t>transaction</w:t>
+      </w:r>
+      <w:proofErr w:type="gramEnd"/>
+      <w:r>
+        <w:t xml:space="preserve"> or the rating-user is not authorized to edit the review.</w:t>
       </w:r>
     </w:p>
     <w:p>
@@ -8138,7 +8318,15 @@
         <w:spacing w:line="252" w:lineRule="auto"/>
       </w:pPr>
       <w:r>
-        <w:t>The request will be denied and the review won’t be created</w:t>
+        <w:t xml:space="preserve">The request will be </w:t>
+      </w:r>
+      <w:proofErr w:type="gramStart"/>
+      <w:r>
+        <w:t>denied</w:t>
+      </w:r>
+      <w:proofErr w:type="gramEnd"/>
+      <w:r>
+        <w:t xml:space="preserve"> and the review won’t be created</w:t>
       </w:r>
       <w:r>
         <w:t>/edited</w:t>
@@ -8636,18 +8824,31 @@
       <w:bookmarkStart w:id="20" w:name="_Ref68449198"/>
       <w:bookmarkStart w:id="21" w:name="_Toc68897222"/>
       <w:bookmarkStart w:id="22" w:name="_Toc68897361"/>
-      <w:bookmarkStart w:id="23" w:name="_Toc89538128"/>
+      <w:bookmarkStart w:id="23" w:name="_Toc89629584"/>
       <w:r>
         <w:t xml:space="preserve">Figure </w:t>
       </w:r>
-      <w:fldSimple w:instr=" SEQ Figure \* ARABIC ">
-        <w:r>
-          <w:rPr>
-            <w:noProof/>
-          </w:rPr>
-          <w:t>2</w:t>
-        </w:r>
-      </w:fldSimple>
+      <w:r>
+        <w:fldChar w:fldCharType="begin"/>
+      </w:r>
+      <w:r>
+        <w:instrText xml:space="preserve"> SEQ Figure \* ARABIC </w:instrText>
+      </w:r>
+      <w:r>
+        <w:fldChar w:fldCharType="separate"/>
+      </w:r>
+      <w:r>
+        <w:rPr>
+          <w:noProof/>
+        </w:rPr>
+        <w:t>2</w:t>
+      </w:r>
+      <w:r>
+        <w:rPr>
+          <w:noProof/>
+        </w:rPr>
+        <w:fldChar w:fldCharType="end"/>
+      </w:r>
       <w:bookmarkEnd w:id="20"/>
       <w:r>
         <w:t xml:space="preserve"> - Activity diagram of accepting/rejecting tool-requests</w:t>
@@ -8722,18 +8923,31 @@
       <w:bookmarkStart w:id="24" w:name="_Ref68449266"/>
       <w:bookmarkStart w:id="25" w:name="_Toc68897223"/>
       <w:bookmarkStart w:id="26" w:name="_Toc68897362"/>
-      <w:bookmarkStart w:id="27" w:name="_Toc89538129"/>
+      <w:bookmarkStart w:id="27" w:name="_Toc89629585"/>
       <w:r>
         <w:t xml:space="preserve">Figure </w:t>
       </w:r>
-      <w:fldSimple w:instr=" SEQ Figure \* ARABIC ">
-        <w:r>
-          <w:rPr>
-            <w:noProof/>
-          </w:rPr>
-          <w:t>3</w:t>
-        </w:r>
-      </w:fldSimple>
+      <w:r>
+        <w:fldChar w:fldCharType="begin"/>
+      </w:r>
+      <w:r>
+        <w:instrText xml:space="preserve"> SEQ Figure \* ARABIC </w:instrText>
+      </w:r>
+      <w:r>
+        <w:fldChar w:fldCharType="separate"/>
+      </w:r>
+      <w:r>
+        <w:rPr>
+          <w:noProof/>
+        </w:rPr>
+        <w:t>3</w:t>
+      </w:r>
+      <w:r>
+        <w:rPr>
+          <w:noProof/>
+        </w:rPr>
+        <w:fldChar w:fldCharType="end"/>
+      </w:r>
       <w:bookmarkEnd w:id="24"/>
       <w:r>
         <w:t xml:space="preserve"> - Activity diagram of delivering a tool</w:t>
@@ -8808,18 +9022,31 @@
       <w:bookmarkStart w:id="28" w:name="_Ref68449328"/>
       <w:bookmarkStart w:id="29" w:name="_Toc68897224"/>
       <w:bookmarkStart w:id="30" w:name="_Toc68897363"/>
-      <w:bookmarkStart w:id="31" w:name="_Toc89538130"/>
+      <w:bookmarkStart w:id="31" w:name="_Toc89629586"/>
       <w:r>
         <w:t xml:space="preserve">Figure </w:t>
       </w:r>
-      <w:fldSimple w:instr=" SEQ Figure \* ARABIC ">
-        <w:r>
-          <w:rPr>
-            <w:noProof/>
-          </w:rPr>
-          <w:t>4</w:t>
-        </w:r>
-      </w:fldSimple>
+      <w:r>
+        <w:fldChar w:fldCharType="begin"/>
+      </w:r>
+      <w:r>
+        <w:instrText xml:space="preserve"> SEQ Figure \* ARABIC </w:instrText>
+      </w:r>
+      <w:r>
+        <w:fldChar w:fldCharType="separate"/>
+      </w:r>
+      <w:r>
+        <w:rPr>
+          <w:noProof/>
+        </w:rPr>
+        <w:t>4</w:t>
+      </w:r>
+      <w:r>
+        <w:rPr>
+          <w:noProof/>
+        </w:rPr>
+        <w:fldChar w:fldCharType="end"/>
+      </w:r>
       <w:bookmarkEnd w:id="28"/>
       <w:r>
         <w:t xml:space="preserve"> - Activity diagram of returning a tool</w:t>
@@ -8928,18 +9155,31 @@
       <w:pPr>
         <w:pStyle w:val="Caption"/>
       </w:pPr>
-      <w:bookmarkStart w:id="34" w:name="_Toc89538131"/>
+      <w:bookmarkStart w:id="34" w:name="_Toc89629587"/>
       <w:r>
         <w:t xml:space="preserve">Figure </w:t>
       </w:r>
-      <w:fldSimple w:instr=" SEQ Figure \* ARABIC ">
-        <w:r>
-          <w:rPr>
-            <w:noProof/>
-          </w:rPr>
-          <w:t>5</w:t>
-        </w:r>
-      </w:fldSimple>
+      <w:r>
+        <w:fldChar w:fldCharType="begin"/>
+      </w:r>
+      <w:r>
+        <w:instrText xml:space="preserve"> SEQ Figure \* ARABIC </w:instrText>
+      </w:r>
+      <w:r>
+        <w:fldChar w:fldCharType="separate"/>
+      </w:r>
+      <w:r>
+        <w:rPr>
+          <w:noProof/>
+        </w:rPr>
+        <w:t>5</w:t>
+      </w:r>
+      <w:r>
+        <w:rPr>
+          <w:noProof/>
+        </w:rPr>
+        <w:fldChar w:fldCharType="end"/>
+      </w:r>
       <w:r>
         <w:t xml:space="preserve"> - </w:t>
       </w:r>
@@ -12659,7 +12899,15 @@
         <w:t>Fit Criterion:</w:t>
       </w:r>
       <w:r>
-        <w:t xml:space="preserve"> the request will be accepted. Or the request will be rejected and the tool-request will be deleted.</w:t>
+        <w:t xml:space="preserve"> the request will be accepted. Or the request will be </w:t>
+      </w:r>
+      <w:proofErr w:type="gramStart"/>
+      <w:r>
+        <w:t>rejected</w:t>
+      </w:r>
+      <w:proofErr w:type="gramEnd"/>
+      <w:r>
+        <w:t xml:space="preserve"> and the tool-request will be deleted.</w:t>
       </w:r>
     </w:p>
     <w:p>
@@ -17988,7 +18236,15 @@
         <w:t xml:space="preserve"> availab</w:t>
       </w:r>
       <w:r>
-        <w:t>le at all time.</w:t>
+        <w:t xml:space="preserve">le at all </w:t>
+      </w:r>
+      <w:proofErr w:type="gramStart"/>
+      <w:r>
+        <w:t>time</w:t>
+      </w:r>
+      <w:proofErr w:type="gramEnd"/>
+      <w:r>
+        <w:t>.</w:t>
       </w:r>
     </w:p>
     <w:p>
@@ -18541,10 +18797,12 @@
         <w:t xml:space="preserve"> == </w:t>
       </w:r>
       <w:proofErr w:type="spellStart"/>
+      <w:proofErr w:type="gramStart"/>
       <w:r>
         <w:t>self.ownedTool.ownerUID</w:t>
       </w:r>
       <w:proofErr w:type="spellEnd"/>
+      <w:proofErr w:type="gramEnd"/>
     </w:p>
     <w:p>
       <w:pPr>
@@ -18598,8 +18856,13 @@
         <w:t xml:space="preserve"> == </w:t>
       </w:r>
       <w:proofErr w:type="spellStart"/>
-      <w:r>
-        <w:t>self.request.renterID</w:t>
+      <w:proofErr w:type="gramStart"/>
+      <w:r>
+        <w:t>self.request</w:t>
+      </w:r>
+      <w:proofErr w:type="gramEnd"/>
+      <w:r>
+        <w:t>.renterID</w:t>
       </w:r>
       <w:proofErr w:type="spellEnd"/>
     </w:p>
@@ -18651,8 +18914,13 @@
         <w:t xml:space="preserve"> &lt;&gt; </w:t>
       </w:r>
       <w:proofErr w:type="spellStart"/>
-      <w:r>
-        <w:t>Self.request.tool.ownerUID</w:t>
+      <w:proofErr w:type="gramStart"/>
+      <w:r>
+        <w:t>Self.request.tool</w:t>
+      </w:r>
+      <w:proofErr w:type="gramEnd"/>
+      <w:r>
+        <w:t>.ownerUID</w:t>
       </w:r>
       <w:proofErr w:type="spellEnd"/>
     </w:p>
@@ -18696,10 +18964,12 @@
         <w:pStyle w:val="ListParagraph"/>
       </w:pPr>
       <w:proofErr w:type="spellStart"/>
+      <w:proofErr w:type="gramStart"/>
       <w:r>
         <w:t>self.rating</w:t>
       </w:r>
       <w:proofErr w:type="spellEnd"/>
+      <w:proofErr w:type="gramEnd"/>
       <w:r>
         <w:t xml:space="preserve"> &gt;= 0 </w:t>
       </w:r>
@@ -18796,8 +19066,13 @@
         <w:t xml:space="preserve"> self.id == </w:t>
       </w:r>
       <w:proofErr w:type="spellStart"/>
-      <w:r>
-        <w:t>self.tool.acceptedRequestID</w:t>
+      <w:proofErr w:type="gramStart"/>
+      <w:r>
+        <w:t>self.tool</w:t>
+      </w:r>
+      <w:proofErr w:type="gramEnd"/>
+      <w:r>
+        <w:t>.acceptedRequestID</w:t>
       </w:r>
       <w:proofErr w:type="spellEnd"/>
     </w:p>
@@ -18842,10 +19117,12 @@
         <w:pStyle w:val="ListParagraph"/>
       </w:pPr>
       <w:proofErr w:type="spellStart"/>
+      <w:proofErr w:type="gramStart"/>
       <w:r>
         <w:t>self.renterUID</w:t>
       </w:r>
       <w:proofErr w:type="spellEnd"/>
+      <w:proofErr w:type="gramEnd"/>
       <w:r>
         <w:t xml:space="preserve"> &lt;&gt; </w:t>
       </w:r>
@@ -18896,10 +19173,12 @@
         <w:pStyle w:val="ListParagraph"/>
       </w:pPr>
       <w:proofErr w:type="spellStart"/>
+      <w:proofErr w:type="gramStart"/>
       <w:r>
         <w:t>self.numOfDays</w:t>
       </w:r>
       <w:proofErr w:type="spellEnd"/>
+      <w:proofErr w:type="gramEnd"/>
       <w:r>
         <w:t xml:space="preserve"> &gt; 0</w:t>
       </w:r>
@@ -18960,10 +19239,12 @@
         </w:numPr>
       </w:pPr>
       <w:proofErr w:type="spellStart"/>
+      <w:proofErr w:type="gramStart"/>
       <w:r>
         <w:t>self.toolID</w:t>
       </w:r>
       <w:proofErr w:type="spellEnd"/>
+      <w:proofErr w:type="gramEnd"/>
       <w:r>
         <w:t xml:space="preserve"> == </w:t>
       </w:r>
@@ -19016,10 +19297,12 @@
         </w:numPr>
       </w:pPr>
       <w:proofErr w:type="spellStart"/>
+      <w:proofErr w:type="gramStart"/>
       <w:r>
         <w:t>self.tool</w:t>
       </w:r>
       <w:proofErr w:type="spellEnd"/>
+      <w:proofErr w:type="gramEnd"/>
       <w:r>
         <w:t xml:space="preserve"> == </w:t>
       </w:r>
@@ -19075,10 +19358,12 @@
         </w:numPr>
       </w:pPr>
       <w:proofErr w:type="spellStart"/>
+      <w:proofErr w:type="gramStart"/>
       <w:r>
         <w:t>self.endTime</w:t>
       </w:r>
       <w:proofErr w:type="spellEnd"/>
+      <w:proofErr w:type="gramEnd"/>
       <w:r>
         <w:t xml:space="preserve"> </w:t>
       </w:r>
@@ -19167,10 +19452,12 @@
         </w:numPr>
       </w:pPr>
       <w:proofErr w:type="spellStart"/>
+      <w:proofErr w:type="gramStart"/>
       <w:r>
         <w:t>self.creatorUID</w:t>
       </w:r>
       <w:proofErr w:type="spellEnd"/>
+      <w:proofErr w:type="gramEnd"/>
       <w:r>
         <w:t xml:space="preserve"> &lt;&gt; </w:t>
       </w:r>
@@ -19323,10 +19610,12 @@
         <w:pStyle w:val="ListParagraph"/>
       </w:pPr>
       <w:proofErr w:type="spellStart"/>
+      <w:proofErr w:type="gramStart"/>
       <w:r>
         <w:t>self.requests</w:t>
       </w:r>
       <w:proofErr w:type="spellEnd"/>
+      <w:proofErr w:type="gramEnd"/>
       <w:r>
         <w:t xml:space="preserve"> </w:t>
       </w:r>
@@ -19382,8 +19671,13 @@
         <w:pStyle w:val="ListParagraph"/>
       </w:pPr>
       <w:proofErr w:type="spellStart"/>
-      <w:r>
-        <w:t>self.owner.tools</w:t>
+      <w:proofErr w:type="gramStart"/>
+      <w:r>
+        <w:t>self.owner</w:t>
+      </w:r>
+      <w:proofErr w:type="gramEnd"/>
+      <w:r>
+        <w:t>.tools</w:t>
       </w:r>
       <w:proofErr w:type="spellEnd"/>
       <w:r>
@@ -19470,7 +19764,15 @@
         <w:t>Context</w:t>
       </w:r>
       <w:r>
-        <w:t xml:space="preserve"> User:: </w:t>
+        <w:t xml:space="preserve"> </w:t>
+      </w:r>
+      <w:proofErr w:type="gramStart"/>
+      <w:r>
+        <w:t>User::</w:t>
+      </w:r>
+      <w:proofErr w:type="gramEnd"/>
+      <w:r>
+        <w:t xml:space="preserve"> </w:t>
       </w:r>
       <w:proofErr w:type="spellStart"/>
       <w:r>
@@ -19521,10 +19823,12 @@
         </w:numPr>
       </w:pPr>
       <w:proofErr w:type="spellStart"/>
+      <w:proofErr w:type="gramStart"/>
       <w:r>
         <w:t>name.length</w:t>
       </w:r>
       <w:proofErr w:type="spellEnd"/>
+      <w:proofErr w:type="gramEnd"/>
       <w:r>
         <w:t xml:space="preserve"> &gt; 0</w:t>
       </w:r>
@@ -19572,10 +19876,12 @@
         </w:numPr>
       </w:pPr>
       <w:proofErr w:type="spellStart"/>
+      <w:proofErr w:type="gramStart"/>
       <w:r>
         <w:t>location.length</w:t>
       </w:r>
       <w:proofErr w:type="spellEnd"/>
+      <w:proofErr w:type="gramEnd"/>
       <w:r>
         <w:t xml:space="preserve"> &gt; 0</w:t>
       </w:r>
@@ -19669,7 +19975,15 @@
         <w:t>Context</w:t>
       </w:r>
       <w:r>
-        <w:t xml:space="preserve"> Tool::edit(name: String, description: String, </w:t>
+        <w:t xml:space="preserve"> </w:t>
+      </w:r>
+      <w:proofErr w:type="gramStart"/>
+      <w:r>
+        <w:t>Tool::</w:t>
+      </w:r>
+      <w:proofErr w:type="gramEnd"/>
+      <w:r>
+        <w:t xml:space="preserve">edit(name: String, description: String, </w:t>
       </w:r>
       <w:proofErr w:type="spellStart"/>
       <w:r>
@@ -19709,10 +20023,12 @@
         </w:numPr>
       </w:pPr>
       <w:proofErr w:type="spellStart"/>
+      <w:proofErr w:type="gramStart"/>
       <w:r>
         <w:t>name.length</w:t>
       </w:r>
       <w:proofErr w:type="spellEnd"/>
+      <w:proofErr w:type="gramEnd"/>
       <w:r>
         <w:t xml:space="preserve"> &gt; 0</w:t>
       </w:r>
@@ -19760,10 +20076,12 @@
         </w:numPr>
       </w:pPr>
       <w:proofErr w:type="spellStart"/>
+      <w:proofErr w:type="gramStart"/>
       <w:r>
         <w:t>location.length</w:t>
       </w:r>
       <w:proofErr w:type="spellEnd"/>
+      <w:proofErr w:type="gramEnd"/>
       <w:r>
         <w:t xml:space="preserve"> &gt; 0</w:t>
       </w:r>
@@ -19842,9 +20160,14 @@
         <w:t>Context</w:t>
       </w:r>
       <w:r>
-        <w:t xml:space="preserve"> Tool::</w:t>
+        <w:t xml:space="preserve"> </w:t>
+      </w:r>
+      <w:proofErr w:type="gramStart"/>
+      <w:r>
+        <w:t>Tool::</w:t>
       </w:r>
       <w:proofErr w:type="spellStart"/>
+      <w:proofErr w:type="gramEnd"/>
       <w:r>
         <w:t>acceptRequest</w:t>
       </w:r>
@@ -20052,7 +20375,15 @@
         <w:t>Context</w:t>
       </w:r>
       <w:r>
-        <w:t xml:space="preserve"> Tool :: </w:t>
+        <w:t xml:space="preserve"> </w:t>
+      </w:r>
+      <w:proofErr w:type="gramStart"/>
+      <w:r>
+        <w:t>Tool :</w:t>
+      </w:r>
+      <w:proofErr w:type="gramEnd"/>
+      <w:r>
+        <w:t xml:space="preserve">: </w:t>
       </w:r>
       <w:proofErr w:type="spellStart"/>
       <w:r>
@@ -20136,10 +20467,12 @@
         </w:numPr>
       </w:pPr>
       <w:proofErr w:type="spellStart"/>
+      <w:proofErr w:type="gramStart"/>
       <w:r>
         <w:t>rent.toolID</w:t>
       </w:r>
       <w:proofErr w:type="spellEnd"/>
+      <w:proofErr w:type="gramEnd"/>
       <w:r>
         <w:t xml:space="preserve"> will become tool.ID</w:t>
       </w:r>
@@ -20153,10 +20486,12 @@
         </w:numPr>
       </w:pPr>
       <w:proofErr w:type="spellStart"/>
+      <w:proofErr w:type="gramStart"/>
       <w:r>
         <w:t>rent.requestID</w:t>
       </w:r>
       <w:proofErr w:type="spellEnd"/>
+      <w:proofErr w:type="gramEnd"/>
       <w:r>
         <w:t xml:space="preserve"> will become </w:t>
       </w:r>
@@ -20175,10 +20510,12 @@
         </w:numPr>
       </w:pPr>
       <w:proofErr w:type="spellStart"/>
+      <w:proofErr w:type="gramStart"/>
       <w:r>
         <w:t>rent.startTime</w:t>
       </w:r>
       <w:proofErr w:type="spellEnd"/>
+      <w:proofErr w:type="gramEnd"/>
       <w:r>
         <w:t xml:space="preserve"> will become </w:t>
       </w:r>
@@ -20212,10 +20549,12 @@
         </w:numPr>
       </w:pPr>
       <w:proofErr w:type="spellStart"/>
+      <w:proofErr w:type="gramStart"/>
       <w:r>
         <w:t>tool.currentRent</w:t>
       </w:r>
       <w:proofErr w:type="spellEnd"/>
+      <w:proofErr w:type="gramEnd"/>
       <w:r>
         <w:t xml:space="preserve"> will become </w:t>
       </w:r>
@@ -20236,10 +20575,12 @@
         </w:numPr>
       </w:pPr>
       <w:proofErr w:type="spellStart"/>
+      <w:proofErr w:type="gramStart"/>
       <w:r>
         <w:t>tool.acceptedToolRequest.isRented</w:t>
       </w:r>
       <w:proofErr w:type="spellEnd"/>
+      <w:proofErr w:type="gramEnd"/>
       <w:r>
         <w:t xml:space="preserve"> will become true</w:t>
       </w:r>
@@ -20306,7 +20647,15 @@
         <w:t>Context</w:t>
       </w:r>
       <w:r>
-        <w:t xml:space="preserve"> Tool:: </w:t>
+        <w:t xml:space="preserve"> </w:t>
+      </w:r>
+      <w:proofErr w:type="gramStart"/>
+      <w:r>
+        <w:t>Tool::</w:t>
+      </w:r>
+      <w:proofErr w:type="gramEnd"/>
+      <w:r>
+        <w:t xml:space="preserve"> </w:t>
       </w:r>
       <w:proofErr w:type="spellStart"/>
       <w:r>
@@ -20432,10 +20781,12 @@
         <w:t xml:space="preserve"> doesn’t reference a tool where </w:t>
       </w:r>
       <w:proofErr w:type="spellStart"/>
+      <w:proofErr w:type="gramStart"/>
       <w:r>
         <w:t>tool.ownerID</w:t>
       </w:r>
       <w:proofErr w:type="spellEnd"/>
+      <w:proofErr w:type="gramEnd"/>
       <w:r>
         <w:t xml:space="preserve"> == </w:t>
       </w:r>
@@ -20624,12 +20975,17 @@
         <w:t xml:space="preserve"> </w:t>
       </w:r>
       <w:proofErr w:type="spellStart"/>
+      <w:proofErr w:type="gramStart"/>
       <w:r>
         <w:t>ToolRequest</w:t>
       </w:r>
       <w:proofErr w:type="spellEnd"/>
       <w:r>
-        <w:t>:: edit(</w:t>
+        <w:t>::</w:t>
+      </w:r>
+      <w:proofErr w:type="gramEnd"/>
+      <w:r>
+        <w:t xml:space="preserve"> edit(</w:t>
       </w:r>
       <w:proofErr w:type="spellStart"/>
       <w:r>
@@ -20786,7 +21142,15 @@
         <w:t>Context</w:t>
       </w:r>
       <w:r>
-        <w:t xml:space="preserve"> Tool:: </w:t>
+        <w:t xml:space="preserve"> </w:t>
+      </w:r>
+      <w:proofErr w:type="gramStart"/>
+      <w:r>
+        <w:t>Tool::</w:t>
+      </w:r>
+      <w:proofErr w:type="gramEnd"/>
+      <w:r>
+        <w:t xml:space="preserve"> </w:t>
       </w:r>
       <w:proofErr w:type="spellStart"/>
       <w:r>
@@ -20853,10 +21217,12 @@
         </w:numPr>
       </w:pPr>
       <w:proofErr w:type="spellStart"/>
+      <w:proofErr w:type="gramStart"/>
       <w:r>
         <w:t>tool.currentRent</w:t>
       </w:r>
       <w:proofErr w:type="spellEnd"/>
+      <w:proofErr w:type="gramEnd"/>
       <w:r>
         <w:t xml:space="preserve"> will </w:t>
       </w:r>
@@ -20873,10 +21239,12 @@
         </w:numPr>
       </w:pPr>
       <w:proofErr w:type="spellStart"/>
+      <w:proofErr w:type="gramStart"/>
       <w:r>
         <w:t>tool.acceptedToolRequest</w:t>
       </w:r>
       <w:proofErr w:type="spellEnd"/>
+      <w:proofErr w:type="gramEnd"/>
       <w:r>
         <w:t xml:space="preserve"> will </w:t>
       </w:r>
@@ -20893,10 +21261,12 @@
         </w:numPr>
       </w:pPr>
       <w:proofErr w:type="spellStart"/>
+      <w:proofErr w:type="gramStart"/>
       <w:r>
         <w:t>tool.acceptedRequestID</w:t>
       </w:r>
       <w:proofErr w:type="spellEnd"/>
+      <w:proofErr w:type="gramEnd"/>
       <w:r>
         <w:t xml:space="preserve"> will become null</w:t>
       </w:r>
@@ -20939,7 +21309,15 @@
         <w:t>Context</w:t>
       </w:r>
       <w:r>
-        <w:t xml:space="preserve"> User:: </w:t>
+        <w:t xml:space="preserve"> </w:t>
+      </w:r>
+      <w:proofErr w:type="gramStart"/>
+      <w:r>
+        <w:t>User::</w:t>
+      </w:r>
+      <w:proofErr w:type="gramEnd"/>
+      <w:r>
+        <w:t xml:space="preserve"> </w:t>
       </w:r>
       <w:proofErr w:type="spellStart"/>
       <w:r>
@@ -20971,10 +21349,12 @@
         </w:numPr>
       </w:pPr>
       <w:proofErr w:type="spellStart"/>
+      <w:proofErr w:type="gramStart"/>
       <w:r>
         <w:t>user.hadAPreviousRentWith</w:t>
       </w:r>
       <w:proofErr w:type="spellEnd"/>
+      <w:proofErr w:type="gramEnd"/>
       <w:r>
         <w:t>() == true</w:t>
       </w:r>
@@ -21072,12 +21452,17 @@
         <w:t xml:space="preserve">3.4.2.9 </w:t>
       </w:r>
       <w:proofErr w:type="spellStart"/>
+      <w:proofErr w:type="gramStart"/>
       <w:r>
         <w:t>User.ban</w:t>
       </w:r>
       <w:proofErr w:type="spellEnd"/>
       <w:r>
-        <w:t>()</w:t>
+        <w:t>(</w:t>
+      </w:r>
+      <w:proofErr w:type="gramEnd"/>
+      <w:r>
+        <w:t>)</w:t>
       </w:r>
     </w:p>
     <w:p>
@@ -21089,7 +21474,15 @@
         <w:t>Context</w:t>
       </w:r>
       <w:r>
-        <w:t xml:space="preserve"> User:: ban()</w:t>
+        <w:t xml:space="preserve"> </w:t>
+      </w:r>
+      <w:proofErr w:type="gramStart"/>
+      <w:r>
+        <w:t>User::</w:t>
+      </w:r>
+      <w:proofErr w:type="gramEnd"/>
+      <w:r>
+        <w:t xml:space="preserve"> ban()</w:t>
       </w:r>
     </w:p>
     <w:p>
@@ -21114,10 +21507,12 @@
         </w:numPr>
       </w:pPr>
       <w:proofErr w:type="spellStart"/>
+      <w:proofErr w:type="gramStart"/>
       <w:r>
         <w:t>initiator.isAdmin</w:t>
       </w:r>
       <w:proofErr w:type="spellEnd"/>
+      <w:proofErr w:type="gramEnd"/>
       <w:r>
         <w:t xml:space="preserve"> == true (i.e., the initiator must be an administrator)</w:t>
       </w:r>
@@ -21143,10 +21538,12 @@
         </w:numPr>
       </w:pPr>
       <w:proofErr w:type="spellStart"/>
+      <w:proofErr w:type="gramStart"/>
       <w:r>
         <w:t>user.IDNumber</w:t>
       </w:r>
       <w:proofErr w:type="spellEnd"/>
+      <w:proofErr w:type="gramEnd"/>
       <w:r>
         <w:t xml:space="preserve"> will be added to the banned list</w:t>
       </w:r>
@@ -21160,10 +21557,12 @@
         </w:numPr>
       </w:pPr>
       <w:proofErr w:type="spellStart"/>
+      <w:proofErr w:type="gramStart"/>
       <w:r>
         <w:t>user.emailAddress</w:t>
       </w:r>
       <w:proofErr w:type="spellEnd"/>
+      <w:proofErr w:type="gramEnd"/>
       <w:r>
         <w:t xml:space="preserve"> will be added to the banned list</w:t>
       </w:r>
@@ -21266,18 +21665,31 @@
       <w:pPr>
         <w:pStyle w:val="Caption"/>
       </w:pPr>
-      <w:bookmarkStart w:id="316" w:name="_Toc89538132"/>
+      <w:bookmarkStart w:id="316" w:name="_Toc89629588"/>
       <w:r>
         <w:t xml:space="preserve">Figure </w:t>
       </w:r>
-      <w:fldSimple w:instr=" SEQ Figure \* ARABIC ">
-        <w:r>
-          <w:rPr>
-            <w:noProof/>
-          </w:rPr>
-          <w:t>6</w:t>
-        </w:r>
-      </w:fldSimple>
+      <w:r>
+        <w:fldChar w:fldCharType="begin"/>
+      </w:r>
+      <w:r>
+        <w:instrText xml:space="preserve"> SEQ Figure \* ARABIC </w:instrText>
+      </w:r>
+      <w:r>
+        <w:fldChar w:fldCharType="separate"/>
+      </w:r>
+      <w:r>
+        <w:rPr>
+          <w:noProof/>
+        </w:rPr>
+        <w:t>6</w:t>
+      </w:r>
+      <w:r>
+        <w:rPr>
+          <w:noProof/>
+        </w:rPr>
+        <w:fldChar w:fldCharType="end"/>
+      </w:r>
       <w:r>
         <w:t xml:space="preserve"> - </w:t>
       </w:r>
@@ -26886,7 +27298,25 @@
                 <w:sz w:val="22"/>
                 <w:szCs w:val="22"/>
               </w:rPr>
-              <w:t xml:space="preserve"> is delivered and a </w:t>
+              <w:t xml:space="preserve"> is </w:t>
+            </w:r>
+            <w:proofErr w:type="gramStart"/>
+            <w:r>
+              <w:rPr>
+                <w:color w:val="000000"/>
+                <w:sz w:val="22"/>
+                <w:szCs w:val="22"/>
+              </w:rPr>
+              <w:t>delivered</w:t>
+            </w:r>
+            <w:proofErr w:type="gramEnd"/>
+            <w:r>
+              <w:rPr>
+                <w:color w:val="000000"/>
+                <w:sz w:val="22"/>
+                <w:szCs w:val="22"/>
+              </w:rPr>
+              <w:t xml:space="preserve"> and a </w:t>
             </w:r>
             <w:r>
               <w:rPr>
@@ -28201,18 +28631,31 @@
                                 <w:szCs w:val="24"/>
                               </w:rPr>
                             </w:pPr>
-                            <w:bookmarkStart w:id="323" w:name="_Toc89538133"/>
+                            <w:bookmarkStart w:id="323" w:name="_Toc89629589"/>
                             <w:r>
                               <w:t xml:space="preserve">Figure </w:t>
                             </w:r>
-                            <w:fldSimple w:instr=" SEQ Figure \* ARABIC ">
-                              <w:r>
-                                <w:rPr>
-                                  <w:noProof/>
-                                </w:rPr>
-                                <w:t>7</w:t>
-                              </w:r>
-                            </w:fldSimple>
+                            <w:r>
+                              <w:fldChar w:fldCharType="begin"/>
+                            </w:r>
+                            <w:r>
+                              <w:instrText xml:space="preserve"> SEQ Figure \* ARABIC </w:instrText>
+                            </w:r>
+                            <w:r>
+                              <w:fldChar w:fldCharType="separate"/>
+                            </w:r>
+                            <w:r>
+                              <w:rPr>
+                                <w:noProof/>
+                              </w:rPr>
+                              <w:t>7</w:t>
+                            </w:r>
+                            <w:r>
+                              <w:rPr>
+                                <w:noProof/>
+                              </w:rPr>
+                              <w:fldChar w:fldCharType="end"/>
+                            </w:r>
                             <w:r>
                               <w:t xml:space="preserve"> Rentool logo</w:t>
                             </w:r>
@@ -28251,7 +28694,7 @@
                           <w:szCs w:val="24"/>
                         </w:rPr>
                       </w:pPr>
-                      <w:bookmarkStart w:id="324" w:name="_Toc89538133"/>
+                      <w:bookmarkStart w:id="324" w:name="_Toc89629589"/>
                       <w:r>
                         <w:t xml:space="preserve">Figure </w:t>
                       </w:r>
@@ -28271,6 +28714,9 @@
                         <w:t>7</w:t>
                       </w:r>
                       <w:r>
+                        <w:rPr>
+                          <w:noProof/>
+                        </w:rPr>
                         <w:fldChar w:fldCharType="end"/>
                       </w:r>
                       <w:r>
@@ -28649,7 +29095,15 @@
         <w:t>to</w:t>
       </w:r>
       <w:r>
-        <w:t xml:space="preserve"> the card). ‘checklist’ is automatically updated and is used to check all of these things without querying multiple documents. The user’s document also has other subcollections like ‘reviews’, ‘notifications’, ‘devices’ and others which will all be explained later.</w:t>
+        <w:t xml:space="preserve"> the card). ‘checklist’ is automatically updated and is used to check all of these things without querying multiple documents. The user’s document also has other subcollections like ‘reviews’, ‘notifications’, ‘</w:t>
+      </w:r>
+      <w:proofErr w:type="gramStart"/>
+      <w:r>
+        <w:t>devices’</w:t>
+      </w:r>
+      <w:proofErr w:type="gramEnd"/>
+      <w:r>
+        <w:t xml:space="preserve"> and others which will all be explained later.</w:t>
       </w:r>
     </w:p>
     <w:p>
@@ -28914,8 +29368,13 @@
         <w:t>‘</w:t>
       </w:r>
       <w:proofErr w:type="spellStart"/>
-      <w:r>
-        <w:t>payment_references</w:t>
+      <w:proofErr w:type="gramStart"/>
+      <w:r>
+        <w:t>payment</w:t>
+      </w:r>
+      <w:proofErr w:type="gramEnd"/>
+      <w:r>
+        <w:t>_references</w:t>
       </w:r>
       <w:proofErr w:type="spellEnd"/>
       <w:r>
@@ -29002,22 +29461,35 @@
       <w:pPr>
         <w:pStyle w:val="Caption"/>
       </w:pPr>
-      <w:bookmarkStart w:id="324" w:name="_Toc89538134"/>
+      <w:bookmarkStart w:id="325" w:name="_Toc89629590"/>
       <w:r>
         <w:t xml:space="preserve">Figure </w:t>
       </w:r>
-      <w:fldSimple w:instr=" SEQ Figure \* ARABIC ">
-        <w:r>
-          <w:rPr>
-            <w:noProof/>
-          </w:rPr>
-          <w:t>8</w:t>
-        </w:r>
-      </w:fldSimple>
+      <w:r>
+        <w:fldChar w:fldCharType="begin"/>
+      </w:r>
+      <w:r>
+        <w:instrText xml:space="preserve"> SEQ Figure \* ARABIC </w:instrText>
+      </w:r>
+      <w:r>
+        <w:fldChar w:fldCharType="separate"/>
+      </w:r>
+      <w:r>
+        <w:rPr>
+          <w:noProof/>
+        </w:rPr>
+        <w:t>8</w:t>
+      </w:r>
+      <w:r>
+        <w:rPr>
+          <w:noProof/>
+        </w:rPr>
+        <w:fldChar w:fldCharType="end"/>
+      </w:r>
       <w:r>
         <w:t xml:space="preserve"> A simplified map of the database</w:t>
       </w:r>
-      <w:bookmarkEnd w:id="324"/>
+      <w:bookmarkEnd w:id="325"/>
     </w:p>
     <w:p/>
     <w:p>
@@ -30556,18 +31028,31 @@
           <w:bCs/>
         </w:rPr>
       </w:pPr>
-      <w:bookmarkStart w:id="325" w:name="_Toc89538135"/>
+      <w:bookmarkStart w:id="326" w:name="_Toc89629591"/>
       <w:r>
         <w:t xml:space="preserve">Figure </w:t>
       </w:r>
-      <w:fldSimple w:instr=" SEQ Figure \* ARABIC ">
-        <w:r>
-          <w:rPr>
-            <w:noProof/>
-          </w:rPr>
-          <w:t>9</w:t>
-        </w:r>
-      </w:fldSimple>
+      <w:r>
+        <w:fldChar w:fldCharType="begin"/>
+      </w:r>
+      <w:r>
+        <w:instrText xml:space="preserve"> SEQ Figure \* ARABIC </w:instrText>
+      </w:r>
+      <w:r>
+        <w:fldChar w:fldCharType="separate"/>
+      </w:r>
+      <w:r>
+        <w:rPr>
+          <w:noProof/>
+        </w:rPr>
+        <w:t>9</w:t>
+      </w:r>
+      <w:r>
+        <w:rPr>
+          <w:noProof/>
+        </w:rPr>
+        <w:fldChar w:fldCharType="end"/>
+      </w:r>
       <w:r>
         <w:t xml:space="preserve"> A simplified map of the Storage buckets. Colors: green: bucket, yellow: folder</w:t>
       </w:r>
@@ -30577,7 +31062,7 @@
         </w:rPr>
         <w:t>, black: specific file.</w:t>
       </w:r>
-      <w:bookmarkEnd w:id="325"/>
+      <w:bookmarkEnd w:id="326"/>
     </w:p>
     <w:p>
       <w:pPr>
@@ -30751,14 +31236,14 @@
       <w:pPr>
         <w:pStyle w:val="Heading3"/>
       </w:pPr>
-      <w:bookmarkStart w:id="326" w:name="_Ref89536799"/>
+      <w:bookmarkStart w:id="327" w:name="_Ref89536799"/>
       <w:r>
         <w:t xml:space="preserve">4.3.1 </w:t>
       </w:r>
       <w:r>
         <w:t>Webhook</w:t>
       </w:r>
-      <w:bookmarkEnd w:id="326"/>
+      <w:bookmarkEnd w:id="327"/>
     </w:p>
     <w:p>
       <w:r>
@@ -30806,14 +31291,14 @@
       <w:pPr>
         <w:pStyle w:val="Heading3"/>
       </w:pPr>
-      <w:bookmarkStart w:id="327" w:name="_Ref89536342"/>
+      <w:bookmarkStart w:id="328" w:name="_Ref89536342"/>
       <w:r>
         <w:t xml:space="preserve">4.3.2 </w:t>
       </w:r>
       <w:r>
         <w:t>Adding a credit/debit card</w:t>
       </w:r>
-      <w:bookmarkEnd w:id="327"/>
+      <w:bookmarkEnd w:id="328"/>
     </w:p>
     <w:p>
       <w:pPr>
@@ -31019,22 +31504,35 @@
           <w:color w:val="FF0000"/>
         </w:rPr>
       </w:pPr>
-      <w:bookmarkStart w:id="328" w:name="_Toc89538136"/>
+      <w:bookmarkStart w:id="329" w:name="_Toc89629592"/>
       <w:r>
         <w:t xml:space="preserve">Figure </w:t>
       </w:r>
-      <w:fldSimple w:instr=" SEQ Figure \* ARABIC ">
-        <w:r>
-          <w:rPr>
-            <w:noProof/>
-          </w:rPr>
-          <w:t>10</w:t>
-        </w:r>
-      </w:fldSimple>
+      <w:r>
+        <w:fldChar w:fldCharType="begin"/>
+      </w:r>
+      <w:r>
+        <w:instrText xml:space="preserve"> SEQ Figure \* ARABIC </w:instrText>
+      </w:r>
+      <w:r>
+        <w:fldChar w:fldCharType="separate"/>
+      </w:r>
+      <w:r>
+        <w:rPr>
+          <w:noProof/>
+        </w:rPr>
+        <w:t>10</w:t>
+      </w:r>
+      <w:r>
+        <w:rPr>
+          <w:noProof/>
+        </w:rPr>
+        <w:fldChar w:fldCharType="end"/>
+      </w:r>
       <w:r>
         <w:t xml:space="preserve"> Sequence diagram of adding a credit/debit card</w:t>
       </w:r>
-      <w:bookmarkEnd w:id="328"/>
+      <w:bookmarkEnd w:id="329"/>
     </w:p>
     <w:p>
       <w:pPr>
@@ -31359,14 +31857,14 @@
       <w:pPr>
         <w:pStyle w:val="Heading2"/>
       </w:pPr>
-      <w:bookmarkStart w:id="329" w:name="_Ref89537344"/>
+      <w:bookmarkStart w:id="330" w:name="_Ref89537344"/>
       <w:r>
         <w:t xml:space="preserve">4.4 </w:t>
       </w:r>
       <w:r>
         <w:t>Notifications</w:t>
       </w:r>
-      <w:bookmarkEnd w:id="329"/>
+      <w:bookmarkEnd w:id="330"/>
     </w:p>
     <w:p>
       <w:r>
@@ -31605,14 +32103,14 @@
       <w:pPr>
         <w:pStyle w:val="Heading3"/>
       </w:pPr>
-      <w:bookmarkStart w:id="330" w:name="_Ref89537241"/>
+      <w:bookmarkStart w:id="331" w:name="_Ref89537241"/>
       <w:r>
         <w:t xml:space="preserve">4.5.4 </w:t>
       </w:r>
       <w:r>
         <w:t>Chat System</w:t>
       </w:r>
-      <w:bookmarkEnd w:id="330"/>
+      <w:bookmarkEnd w:id="331"/>
     </w:p>
     <w:p>
       <w:r>
@@ -31766,14 +32264,14 @@
       <w:pPr>
         <w:pStyle w:val="Heading2"/>
       </w:pPr>
-      <w:bookmarkStart w:id="331" w:name="_Ref89537104"/>
+      <w:bookmarkStart w:id="332" w:name="_Ref89537104"/>
       <w:r>
         <w:t xml:space="preserve">4.7 </w:t>
       </w:r>
       <w:r>
         <w:t>Search</w:t>
       </w:r>
-      <w:bookmarkEnd w:id="331"/>
+      <w:bookmarkEnd w:id="332"/>
     </w:p>
     <w:p>
       <w:r>
@@ -31991,22 +32489,35 @@
                                 <w:szCs w:val="24"/>
                               </w:rPr>
                             </w:pPr>
-                            <w:bookmarkStart w:id="332" w:name="_Toc89538137"/>
+                            <w:bookmarkStart w:id="333" w:name="_Toc89629593"/>
                             <w:r>
                               <w:t xml:space="preserve">Figure </w:t>
                             </w:r>
-                            <w:fldSimple w:instr=" SEQ Figure \* ARABIC ">
-                              <w:r>
-                                <w:rPr>
-                                  <w:noProof/>
-                                </w:rPr>
-                                <w:t>11</w:t>
-                              </w:r>
-                            </w:fldSimple>
+                            <w:r>
+                              <w:fldChar w:fldCharType="begin"/>
+                            </w:r>
+                            <w:r>
+                              <w:instrText xml:space="preserve"> SEQ Figure \* ARABIC </w:instrText>
+                            </w:r>
+                            <w:r>
+                              <w:fldChar w:fldCharType="separate"/>
+                            </w:r>
+                            <w:r>
+                              <w:rPr>
+                                <w:noProof/>
+                              </w:rPr>
+                              <w:t>11</w:t>
+                            </w:r>
+                            <w:r>
+                              <w:rPr>
+                                <w:noProof/>
+                              </w:rPr>
+                              <w:fldChar w:fldCharType="end"/>
+                            </w:r>
                             <w:r>
                               <w:t xml:space="preserve"> The menu for setting a Firebase admin’s role.</w:t>
                             </w:r>
-                            <w:bookmarkEnd w:id="332"/>
+                            <w:bookmarkEnd w:id="333"/>
                           </w:p>
                         </w:txbxContent>
                       </wps:txbx>
@@ -32036,7 +32547,7 @@
                           <w:szCs w:val="24"/>
                         </w:rPr>
                       </w:pPr>
-                      <w:bookmarkStart w:id="334" w:name="_Toc89538137"/>
+                      <w:bookmarkStart w:id="334" w:name="_Toc89629593"/>
                       <w:r>
                         <w:t xml:space="preserve">Figure </w:t>
                       </w:r>
@@ -32056,6 +32567,9 @@
                         <w:t>11</w:t>
                       </w:r>
                       <w:r>
+                        <w:rPr>
+                          <w:noProof/>
+                        </w:rPr>
                         <w:fldChar w:fldCharType="end"/>
                       </w:r>
                       <w:r>
@@ -32317,18 +32831,34 @@
                                 <w:szCs w:val="24"/>
                               </w:rPr>
                             </w:pPr>
-                            <w:bookmarkStart w:id="333" w:name="_Toc89538138"/>
+                            <w:bookmarkStart w:id="335" w:name="_Toc89629594"/>
                             <w:r>
                               <w:t xml:space="preserve">Figure </w:t>
                             </w:r>
-                            <w:fldSimple w:instr=" SEQ Figure \* ARABIC ">
-                              <w:r>
-                                <w:rPr>
-                                  <w:noProof/>
-                                </w:rPr>
-                                <w:t>12</w:t>
-                              </w:r>
-                            </w:fldSimple>
+                            <w:r>
+                              <w:fldChar w:fldCharType="begin"/>
+                            </w:r>
+                            <w:r>
+                              <w:instrText xml:space="preserve"> SEQ Figu</w:instrText>
+                            </w:r>
+                            <w:r>
+                              <w:instrText xml:space="preserve">re \* ARABIC </w:instrText>
+                            </w:r>
+                            <w:r>
+                              <w:fldChar w:fldCharType="separate"/>
+                            </w:r>
+                            <w:r>
+                              <w:rPr>
+                                <w:noProof/>
+                              </w:rPr>
+                              <w:t>12</w:t>
+                            </w:r>
+                            <w:r>
+                              <w:rPr>
+                                <w:noProof/>
+                              </w:rPr>
+                              <w:fldChar w:fldCharType="end"/>
+                            </w:r>
                             <w:r>
                               <w:t xml:space="preserve"> The output of a successful run of Firestore unit test</w:t>
                             </w:r>
@@ -32338,7 +32868,7 @@
                               </w:rPr>
                               <w:t>s.</w:t>
                             </w:r>
-                            <w:bookmarkEnd w:id="333"/>
+                            <w:bookmarkEnd w:id="335"/>
                           </w:p>
                         </w:txbxContent>
                       </wps:txbx>
@@ -32368,7 +32898,7 @@
                           <w:szCs w:val="24"/>
                         </w:rPr>
                       </w:pPr>
-                      <w:bookmarkStart w:id="336" w:name="_Toc89538138"/>
+                      <w:bookmarkStart w:id="336" w:name="_Toc89629594"/>
                       <w:r>
                         <w:t xml:space="preserve">Figure </w:t>
                       </w:r>
@@ -32376,7 +32906,10 @@
                         <w:fldChar w:fldCharType="begin"/>
                       </w:r>
                       <w:r>
-                        <w:instrText xml:space="preserve"> SEQ Figure \* ARABIC </w:instrText>
+                        <w:instrText xml:space="preserve"> SEQ Figu</w:instrText>
+                      </w:r>
+                      <w:r>
+                        <w:instrText xml:space="preserve">re \* ARABIC </w:instrText>
                       </w:r>
                       <w:r>
                         <w:fldChar w:fldCharType="separate"/>
@@ -32388,6 +32921,9 @@
                         <w:t>12</w:t>
                       </w:r>
                       <w:r>
+                        <w:rPr>
+                          <w:noProof/>
+                        </w:rPr>
                         <w:fldChar w:fldCharType="end"/>
                       </w:r>
                       <w:r>
@@ -32616,25 +33152,38 @@
           <w:color w:val="FF0000"/>
         </w:rPr>
       </w:pPr>
-      <w:bookmarkStart w:id="334" w:name="_Toc89538139"/>
+      <w:bookmarkStart w:id="337" w:name="_Toc89629595"/>
       <w:r>
         <w:t xml:space="preserve">Figure </w:t>
       </w:r>
-      <w:fldSimple w:instr=" SEQ Figure \* ARABIC ">
-        <w:r>
-          <w:rPr>
-            <w:noProof/>
-          </w:rPr>
-          <w:t>13</w:t>
-        </w:r>
-      </w:fldSimple>
+      <w:r>
+        <w:fldChar w:fldCharType="begin"/>
+      </w:r>
+      <w:r>
+        <w:instrText xml:space="preserve"> SEQ Figure \* ARABIC </w:instrText>
+      </w:r>
+      <w:r>
+        <w:fldChar w:fldCharType="separate"/>
+      </w:r>
+      <w:r>
+        <w:rPr>
+          <w:noProof/>
+        </w:rPr>
+        <w:t>13</w:t>
+      </w:r>
+      <w:r>
+        <w:rPr>
+          <w:noProof/>
+        </w:rPr>
+        <w:fldChar w:fldCharType="end"/>
+      </w:r>
       <w:r>
         <w:t xml:space="preserve"> </w:t>
       </w:r>
       <w:r>
         <w:t>Successful tests with GitHub Actions on pull request #47. This pull request was used to merge searching with Algolia feature to the master branch.</w:t>
       </w:r>
-      <w:bookmarkEnd w:id="334"/>
+      <w:bookmarkEnd w:id="337"/>
     </w:p>
     <w:p/>
     <w:p>
@@ -32694,6 +33243,7 @@
         </w:numPr>
         <w:spacing w:line="259" w:lineRule="auto"/>
       </w:pPr>
+      <w:proofErr w:type="gramStart"/>
       <w:r>
         <w:rPr>
           <w:b/>
@@ -32710,6 +33260,7 @@
         <w:t>github</w:t>
       </w:r>
       <w:proofErr w:type="spellEnd"/>
+      <w:proofErr w:type="gramEnd"/>
       <w:r>
         <w:rPr>
           <w:b/>
@@ -33052,12 +33603,21 @@
         <w:t>‘</w:t>
       </w:r>
       <w:proofErr w:type="spellStart"/>
+      <w:proofErr w:type="gramStart"/>
       <w:r>
         <w:rPr>
           <w:b/>
           <w:bCs/>
         </w:rPr>
-        <w:t>integration_test</w:t>
+        <w:t>integration</w:t>
+      </w:r>
+      <w:proofErr w:type="gramEnd"/>
+      <w:r>
+        <w:rPr>
+          <w:b/>
+          <w:bCs/>
+        </w:rPr>
+        <w:t>_test</w:t>
       </w:r>
       <w:proofErr w:type="spellEnd"/>
       <w:r>
@@ -33165,6 +33725,7 @@
         <w:t>‘</w:t>
       </w:r>
       <w:proofErr w:type="spellStart"/>
+      <w:proofErr w:type="gramStart"/>
       <w:r>
         <w:rPr>
           <w:b/>
@@ -33175,6 +33736,7 @@
         <w:t>firebase.json</w:t>
       </w:r>
       <w:proofErr w:type="spellEnd"/>
+      <w:proofErr w:type="gramEnd"/>
       <w:r>
         <w:rPr>
           <w:b/>
@@ -33293,6 +33855,7 @@
         <w:t>‘</w:t>
       </w:r>
       <w:proofErr w:type="spellStart"/>
+      <w:proofErr w:type="gramStart"/>
       <w:r>
         <w:rPr>
           <w:b/>
@@ -33303,6 +33866,7 @@
         <w:t>pubspec.yaml</w:t>
       </w:r>
       <w:proofErr w:type="spellEnd"/>
+      <w:proofErr w:type="gramEnd"/>
       <w:r>
         <w:rPr>
           <w:b/>
@@ -33402,9 +33966,316 @@
     <w:bookmarkEnd w:id="322"/>
     <w:p>
       <w:pPr>
+        <w:pStyle w:val="Heading1"/>
         <w:rPr>
           <w:lang w:val="en"/>
         </w:rPr>
+      </w:pPr>
+      <w:r>
+        <w:rPr>
+          <w:lang w:val="en"/>
+        </w:rPr>
+        <w:lastRenderedPageBreak/>
+        <w:t>Chapter 5</w:t>
+      </w:r>
+      <w:r>
+        <w:rPr>
+          <w:lang w:val="en"/>
+        </w:rPr>
+        <w:t xml:space="preserve"> – Results </w:t>
+      </w:r>
+      <w:r>
+        <w:t>and discussion</w:t>
+      </w:r>
+    </w:p>
+    <w:p>
+      <w:pPr>
+        <w:pStyle w:val="NoSpacing"/>
+        <w:spacing w:after="240"/>
+      </w:pPr>
+      <w:r>
+        <w:t xml:space="preserve">The biggest </w:t>
+      </w:r>
+      <w:r>
+        <w:t>skill</w:t>
+      </w:r>
+      <w:r>
+        <w:t xml:space="preserve"> I learnt in this project was implementing a payment solution</w:t>
+      </w:r>
+      <w:r>
+        <w:t xml:space="preserve"> to a system</w:t>
+      </w:r>
+      <w:r>
+        <w:t xml:space="preserve">. </w:t>
+      </w:r>
+      <w:r>
+        <w:t xml:space="preserve">This project is the first project I ever implemented a payment gateway with. It was a difficult experience to find the perfect one and learn how to implement it and the best practices for requesting payments and verifying them. But </w:t>
+      </w:r>
+      <w:r>
+        <w:t xml:space="preserve">eventually </w:t>
+      </w:r>
+      <w:r>
+        <w:t>a payment solution was implemented successfully using Checkout and their amazing payout feature which allowed for a very simple experience for the tools owners to get paid without them having to create a special account and entering their bank details like other e-commerce platforms.</w:t>
+      </w:r>
+      <w:r>
+        <w:t xml:space="preserve"> </w:t>
+      </w:r>
+      <w:r>
+        <w:t xml:space="preserve">Another </w:t>
+      </w:r>
+      <w:r>
+        <w:t xml:space="preserve">small thing I learnt and improved in </w:t>
+      </w:r>
+      <w:r>
+        <w:t>was in Flutter (the app/user interface</w:t>
+      </w:r>
+      <w:r>
+        <w:t>),</w:t>
+      </w:r>
+      <w:r>
+        <w:t xml:space="preserve"> and it was using the </w:t>
+      </w:r>
+      <w:r>
+        <w:rPr>
+          <w:rStyle w:val="CodeChar"/>
+        </w:rPr>
+        <w:t>FutureBuilder</w:t>
+      </w:r>
+      <w:r>
+        <w:rPr>
+          <w:color w:val="FF0000"/>
+        </w:rPr>
+        <w:t xml:space="preserve"> </w:t>
+      </w:r>
+      <w:r>
+        <w:t xml:space="preserve">widget </w:t>
+      </w:r>
+      <w:r>
+        <w:t>for building a responsive UI for asynchronous operations.</w:t>
+      </w:r>
+    </w:p>
+    <w:p>
+      <w:pPr>
+        <w:pStyle w:val="NoSpacing"/>
+        <w:spacing w:after="240"/>
+      </w:pPr>
+      <w:r>
+        <w:t>Overall, the project goals were achieved successfully. The system is a fully functional rental platform. Users can create account and sign into them easily with no problems. The system allows users to offer their tools. It allows users to rent other users’ tools. It implements multiple features to ensure the users rights using disagreement cases and pictures and videos before and after the rent.</w:t>
+      </w:r>
+    </w:p>
+    <w:p>
+      <w:r>
+        <w:t xml:space="preserve">There were two functional requirements that were not completely finished, and they are FR3 and FR35. </w:t>
+      </w:r>
+    </w:p>
+    <w:p>
+      <w:r>
+        <w:t>FR3 (</w:t>
+      </w:r>
+      <w:r>
+        <w:t>The system must allow the user to log-in/sign-up using a Google, Facebook, Microsoft, or Apple account.</w:t>
+      </w:r>
+      <w:r>
+        <w:t xml:space="preserve">) was not </w:t>
+      </w:r>
+      <w:r>
+        <w:rPr>
+          <w:b/>
+          <w:bCs/>
+        </w:rPr>
+        <w:t>entirely</w:t>
+      </w:r>
+      <w:r>
+        <w:t xml:space="preserve"> completed. The system does support signing in with Google and Facebook, but not with Apple and Microsoft. The reason is that Apple requires an unreasonable $99 annual fee for a developer account which I can’t pay. As for Microsoft, I could not find a way to implement it with Flutter. I was only able to make it work on the web app, but it always failed in the native apps (Android and iOS). So, I decided to not waste any more time working on these two features and continued working on the other requirements. Another future option that may compensate for this is adding signing in with other providers that has supported implementation with Flutter, such as Twitter and GitHub. </w:t>
+      </w:r>
+    </w:p>
+    <w:p>
+      <w:r>
+        <w:t>FR35 (</w:t>
+      </w:r>
+      <w:r>
+        <w:t>The system must allow the user to upload documents</w:t>
+      </w:r>
+      <w:r>
+        <w:t>) was canceled due to improper planning during the analysis phase. After some thought I decided to delay it until the app has a page specifically for users to contact the admins, where the user would only be allowed to upload a file if there was a reference id that the system will use to determine if he/she allowed to upload. This will prevent users from uploading document any time and filling the system’s storage. For now, the user will upload the required documents using email while he/she is contacting the support team.</w:t>
+      </w:r>
+    </w:p>
+    <w:p>
+      <w:r>
+        <w:t xml:space="preserve">There are multiple other features that I would like to work on and implement to improve the system. For example, increasing the system’s income. Right now, the only income is the 5% deduction from the rent price. Another option that I would like to implement is </w:t>
+      </w:r>
+      <w:r>
+        <w:t>a</w:t>
+      </w:r>
+      <w:r>
+        <w:t xml:space="preserve">ds. Ads are a popular option and is always a great source of income. Google ads are the most popular ads used in multiple websites and apps and implementing them should be very easy with this system since there are official packages and libraries by Google to implement them with Firebase and Flutter. Firebase with </w:t>
+      </w:r>
+      <w:hyperlink r:id="rId36" w:history="1">
+        <w:proofErr w:type="spellStart"/>
+        <w:r>
+          <w:rPr>
+            <w:rStyle w:val="Hyperlink"/>
+          </w:rPr>
+          <w:t>AdMob</w:t>
+        </w:r>
+        <w:proofErr w:type="spellEnd"/>
+      </w:hyperlink>
+      <w:r>
+        <w:t>, and Flutter with ‘</w:t>
+      </w:r>
+      <w:proofErr w:type="spellStart"/>
+      <w:r>
+        <w:fldChar w:fldCharType="begin"/>
+      </w:r>
+      <w:r>
+        <w:instrText xml:space="preserve"> HYPERLINK "https://pub.dev/packages/google_mobile_ads" </w:instrText>
+      </w:r>
+      <w:r>
+        <w:fldChar w:fldCharType="separate"/>
+      </w:r>
+      <w:r>
+        <w:rPr>
+          <w:rStyle w:val="Hyperlink"/>
+        </w:rPr>
+        <w:t>google_mobile_ads</w:t>
+      </w:r>
+      <w:proofErr w:type="spellEnd"/>
+      <w:r>
+        <w:fldChar w:fldCharType="end"/>
+      </w:r>
+      <w:r>
+        <w:t>’ package and the new ads support announced with Flutter 2.0.</w:t>
+      </w:r>
+    </w:p>
+    <w:p>
+      <w:r>
+        <w:lastRenderedPageBreak/>
+        <w:t>Another option is sponsored tool posts where a user pays for his/her tool to be shown first in search results with an “AD” sign on it. This is the same as Google sponsored results, where paid options are shown first (like the image below).</w:t>
+      </w:r>
+    </w:p>
+    <w:p>
+      <w:pPr>
+        <w:keepNext/>
+      </w:pPr>
+      <w:r>
+        <w:rPr>
+          <w:noProof/>
+        </w:rPr>
+        <w:drawing>
+          <wp:inline distT="0" distB="0" distL="0" distR="0" wp14:anchorId="07F34479" wp14:editId="1A968131">
+            <wp:extent cx="3329791" cy="2870851"/>
+            <wp:effectExtent l="19050" t="19050" r="23495" b="24765"/>
+            <wp:docPr id="2" name="Picture 2" descr="Graphical user interface, text, application, email&#10;&#10;Description automatically generated"/>
+            <wp:cNvGraphicFramePr>
+              <a:graphicFrameLocks xmlns:a="http://schemas.openxmlformats.org/drawingml/2006/main" noChangeAspect="1"/>
+            </wp:cNvGraphicFramePr>
+            <a:graphic xmlns:a="http://schemas.openxmlformats.org/drawingml/2006/main">
+              <a:graphicData uri="http://schemas.openxmlformats.org/drawingml/2006/picture">
+                <pic:pic xmlns:pic="http://schemas.openxmlformats.org/drawingml/2006/picture">
+                  <pic:nvPicPr>
+                    <pic:cNvPr id="7" name="Picture 7" descr="Graphical user interface, text, application, email&#10;&#10;Description automatically generated"/>
+                    <pic:cNvPicPr>
+                      <a:picLocks noChangeAspect="1" noChangeArrowheads="1"/>
+                    </pic:cNvPicPr>
+                  </pic:nvPicPr>
+                  <pic:blipFill>
+                    <a:blip r:embed="rId37" cstate="print">
+                      <a:extLst>
+                        <a:ext uri="{28A0092B-C50C-407E-A947-70E740481C1C}">
+                          <a14:useLocalDpi xmlns:a14="http://schemas.microsoft.com/office/drawing/2010/main" val="0"/>
+                        </a:ext>
+                      </a:extLst>
+                    </a:blip>
+                    <a:srcRect/>
+                    <a:stretch>
+                      <a:fillRect/>
+                    </a:stretch>
+                  </pic:blipFill>
+                  <pic:spPr bwMode="auto">
+                    <a:xfrm>
+                      <a:off x="0" y="0"/>
+                      <a:ext cx="3343793" cy="2882923"/>
+                    </a:xfrm>
+                    <a:prstGeom prst="rect">
+                      <a:avLst/>
+                    </a:prstGeom>
+                    <a:noFill/>
+                    <a:ln w="3175">
+                      <a:solidFill>
+                        <a:schemeClr val="bg1">
+                          <a:lumMod val="85000"/>
+                        </a:schemeClr>
+                      </a:solidFill>
+                    </a:ln>
+                  </pic:spPr>
+                </pic:pic>
+              </a:graphicData>
+            </a:graphic>
+          </wp:inline>
+        </w:drawing>
+      </w:r>
+    </w:p>
+    <w:p>
+      <w:pPr>
+        <w:pStyle w:val="Caption"/>
+      </w:pPr>
+      <w:bookmarkStart w:id="338" w:name="_Toc89629596"/>
+      <w:r>
+        <w:t xml:space="preserve">Figure </w:t>
+      </w:r>
+      <w:fldSimple w:instr=" SEQ Figure \* ARABIC ">
+        <w:r>
+          <w:rPr>
+            <w:noProof/>
+          </w:rPr>
+          <w:t>14</w:t>
+        </w:r>
+      </w:fldSimple>
+      <w:r>
+        <w:t xml:space="preserve"> </w:t>
+      </w:r>
+      <w:r>
+        <w:t>Google sponsored results. The first result's website paid Google to be shown first.</w:t>
+      </w:r>
+      <w:bookmarkEnd w:id="338"/>
+    </w:p>
+    <w:p>
+      <w:pPr>
+        <w:keepNext/>
+      </w:pPr>
+    </w:p>
+    <w:p>
+      <w:pPr>
+        <w:keepNext/>
+      </w:pPr>
+      <w:r>
+        <w:t xml:space="preserve">Another great but </w:t>
+      </w:r>
+      <w:r>
+        <w:t>very</w:t>
+      </w:r>
+      <w:r>
+        <w:t xml:space="preserve"> hard feature would be </w:t>
+      </w:r>
+      <w:r>
+        <w:rPr>
+          <w:i/>
+          <w:iCs/>
+        </w:rPr>
+        <w:t>delivery</w:t>
+      </w:r>
+      <w:r>
+        <w:t xml:space="preserve">. Where the system will contact a delivery company like </w:t>
+      </w:r>
+      <w:r>
+        <w:t>Aramex</w:t>
+      </w:r>
+      <w:r>
+        <w:t xml:space="preserve"> or UPS, for them to receive the tool from the renter and deliver it to the owner. This will of course means rethinking the delivery and return meetings and a bunch of other system operations, but it’ll help greatly grow the system’s user base. </w:t>
+      </w:r>
+    </w:p>
+    <w:p>
+      <w:pPr>
         <w:sectPr>
           <w:pgSz w:w="11906" w:h="16838" w:code="9"/>
           <w:pgMar w:top="1440" w:right="1440" w:bottom="1440" w:left="1440" w:header="720" w:footer="720" w:gutter="0"/>
@@ -33413,8 +34284,39 @@
         </w:sectPr>
       </w:pPr>
     </w:p>
-    <w:bookmarkStart w:id="335" w:name="_Toc68957589" w:displacedByCustomXml="next"/>
-    <w:bookmarkStart w:id="336" w:name="_Toc69324943" w:displacedByCustomXml="next"/>
+    <w:p>
+      <w:pPr>
+        <w:pStyle w:val="Heading1"/>
+      </w:pPr>
+      <w:r>
+        <w:lastRenderedPageBreak/>
+        <w:t>Chapter 6 – Conclusion</w:t>
+      </w:r>
+    </w:p>
+    <w:p/>
+    <w:p/>
+    <w:p>
+      <w:pPr>
+        <w:rPr>
+          <w:lang w:val="en"/>
+        </w:rPr>
+      </w:pPr>
+    </w:p>
+    <w:p>
+      <w:pPr>
+        <w:rPr>
+          <w:lang w:val="en"/>
+        </w:rPr>
+        <w:sectPr>
+          <w:pgSz w:w="11906" w:h="16838" w:code="9"/>
+          <w:pgMar w:top="1440" w:right="1440" w:bottom="1440" w:left="1440" w:header="720" w:footer="720" w:gutter="0"/>
+          <w:cols w:space="720"/>
+          <w:docGrid w:linePitch="360"/>
+        </w:sectPr>
+      </w:pPr>
+    </w:p>
+    <w:bookmarkStart w:id="339" w:name="_Toc69324943" w:displacedByCustomXml="next"/>
+    <w:bookmarkStart w:id="340" w:name="_Toc68957589" w:displacedByCustomXml="next"/>
     <w:sdt>
       <w:sdtPr>
         <w:rPr>
@@ -33439,8 +34341,8 @@
           <w:r>
             <w:t>References</w:t>
           </w:r>
-          <w:bookmarkEnd w:id="336"/>
-          <w:bookmarkEnd w:id="335"/>
+          <w:bookmarkEnd w:id="340"/>
+          <w:bookmarkEnd w:id="339"/>
         </w:p>
         <w:sdt>
           <w:sdtPr>
@@ -33649,6 +34551,55 @@
                 <w:rPr>
                   <w:noProof/>
                 </w:rPr>
+                <w:t xml:space="preserve">Unified National Platform, 2021. </w:t>
+              </w:r>
+              <w:r>
+                <w:rPr>
+                  <w:i/>
+                  <w:iCs/>
+                  <w:noProof/>
+                </w:rPr>
+                <w:t xml:space="preserve">e-Payment channels in the Kingdom of Saudi Arabia. </w:t>
+              </w:r>
+              <w:r>
+                <w:rPr>
+                  <w:noProof/>
+                </w:rPr>
+                <w:t xml:space="preserve">[Online] </w:t>
+              </w:r>
+              <w:r>
+                <w:rPr>
+                  <w:noProof/>
+                </w:rPr>
+                <w:br/>
+                <w:t xml:space="preserve">Available at: </w:t>
+              </w:r>
+              <w:r>
+                <w:rPr>
+                  <w:noProof/>
+                  <w:u w:val="single"/>
+                </w:rPr>
+                <w:t>https://www.my.gov.sa/wps/portal/snp/aboutksa/ePayment</w:t>
+              </w:r>
+              <w:r>
+                <w:rPr>
+                  <w:noProof/>
+                </w:rPr>
+                <w:br/>
+                <w:t>[Accessed 2 December 2021].</w:t>
+              </w:r>
+            </w:p>
+            <w:p>
+              <w:pPr>
+                <w:pStyle w:val="Bibliography"/>
+                <w:rPr>
+                  <w:noProof/>
+                </w:rPr>
+              </w:pPr>
+              <w:r>
+                <w:rPr>
+                  <w:noProof/>
+                </w:rPr>
                 <w:t xml:space="preserve">United Rentals, 2021. </w:t>
               </w:r>
               <w:r>
@@ -33784,7 +34735,7 @@
         </w:rPr>
         <w:fldChar w:fldCharType="separate"/>
       </w:r>
-      <w:hyperlink w:anchor="_Toc89538127" w:history="1">
+      <w:hyperlink w:anchor="_Toc89629583" w:history="1">
         <w:r>
           <w:rPr>
             <w:rStyle w:val="Hyperlink"/>
@@ -33812,7 +34763,7 @@
             <w:noProof/>
             <w:webHidden/>
           </w:rPr>
-          <w:instrText xml:space="preserve"> PAGEREF _Toc89538127 \h </w:instrText>
+          <w:instrText xml:space="preserve"> PAGEREF _Toc89629583 \h </w:instrText>
         </w:r>
         <w:r>
           <w:rPr>
@@ -33856,14 +34807,30 @@
           <w:szCs w:val="22"/>
         </w:rPr>
       </w:pPr>
-      <w:hyperlink w:anchor="_Toc89538128" w:history="1">
+      <w:hyperlink w:anchor="_Toc89629584" w:history="1">
         <w:r>
           <w:rPr>
             <w:rStyle w:val="Hyperlink"/>
             <w:rFonts w:eastAsiaTheme="majorEastAsia"/>
             <w:noProof/>
           </w:rPr>
-          <w:t>Figure 2 - Activity diagram of accepting/rejecting tool-requests</w:t>
+          <w:t>Figure 2 - Activity diagram of accepting/r</w:t>
+        </w:r>
+        <w:r>
+          <w:rPr>
+            <w:rStyle w:val="Hyperlink"/>
+            <w:rFonts w:eastAsiaTheme="majorEastAsia"/>
+            <w:noProof/>
+          </w:rPr>
+          <w:t>e</w:t>
+        </w:r>
+        <w:r>
+          <w:rPr>
+            <w:rStyle w:val="Hyperlink"/>
+            <w:rFonts w:eastAsiaTheme="majorEastAsia"/>
+            <w:noProof/>
+          </w:rPr>
+          <w:t>jecting tool-requests</w:t>
         </w:r>
         <w:r>
           <w:rPr>
@@ -33884,7 +34851,7 @@
             <w:noProof/>
             <w:webHidden/>
           </w:rPr>
-          <w:instrText xml:space="preserve"> PAGEREF _Toc89538128 \h </w:instrText>
+          <w:instrText xml:space="preserve"> PAGEREF _Toc89629584 \h </w:instrText>
         </w:r>
         <w:r>
           <w:rPr>
@@ -33928,7 +34895,7 @@
           <w:szCs w:val="22"/>
         </w:rPr>
       </w:pPr>
-      <w:hyperlink w:anchor="_Toc89538129" w:history="1">
+      <w:hyperlink w:anchor="_Toc89629585" w:history="1">
         <w:r>
           <w:rPr>
             <w:rStyle w:val="Hyperlink"/>
@@ -33956,7 +34923,7 @@
             <w:noProof/>
             <w:webHidden/>
           </w:rPr>
-          <w:instrText xml:space="preserve"> PAGEREF _Toc89538129 \h </w:instrText>
+          <w:instrText xml:space="preserve"> PAGEREF _Toc89629585 \h </w:instrText>
         </w:r>
         <w:r>
           <w:rPr>
@@ -34000,7 +34967,7 @@
           <w:szCs w:val="22"/>
         </w:rPr>
       </w:pPr>
-      <w:hyperlink w:anchor="_Toc89538130" w:history="1">
+      <w:hyperlink w:anchor="_Toc89629586" w:history="1">
         <w:r>
           <w:rPr>
             <w:rStyle w:val="Hyperlink"/>
@@ -34028,7 +34995,7 @@
             <w:noProof/>
             <w:webHidden/>
           </w:rPr>
-          <w:instrText xml:space="preserve"> PAGEREF _Toc89538130 \h </w:instrText>
+          <w:instrText xml:space="preserve"> PAGEREF _Toc89629586 \h </w:instrText>
         </w:r>
         <w:r>
           <w:rPr>
@@ -34072,7 +35039,7 @@
           <w:szCs w:val="22"/>
         </w:rPr>
       </w:pPr>
-      <w:hyperlink w:anchor="_Toc89538131" w:history="1">
+      <w:hyperlink w:anchor="_Toc89629587" w:history="1">
         <w:r>
           <w:rPr>
             <w:rStyle w:val="Hyperlink"/>
@@ -34100,7 +35067,7 @@
             <w:noProof/>
             <w:webHidden/>
           </w:rPr>
-          <w:instrText xml:space="preserve"> PAGEREF _Toc89538131 \h </w:instrText>
+          <w:instrText xml:space="preserve"> PAGEREF _Toc89629587 \h </w:instrText>
         </w:r>
         <w:r>
           <w:rPr>
@@ -34144,7 +35111,7 @@
           <w:szCs w:val="22"/>
         </w:rPr>
       </w:pPr>
-      <w:hyperlink w:anchor="_Toc89538132" w:history="1">
+      <w:hyperlink w:anchor="_Toc89629588" w:history="1">
         <w:r>
           <w:rPr>
             <w:rStyle w:val="Hyperlink"/>
@@ -34172,7 +35139,7 @@
             <w:noProof/>
             <w:webHidden/>
           </w:rPr>
-          <w:instrText xml:space="preserve"> PAGEREF _Toc89538132 \h </w:instrText>
+          <w:instrText xml:space="preserve"> PAGEREF _Toc89629588 \h </w:instrText>
         </w:r>
         <w:r>
           <w:rPr>
@@ -34216,7 +35183,7 @@
           <w:szCs w:val="22"/>
         </w:rPr>
       </w:pPr>
-      <w:hyperlink r:id="rId36" w:anchor="_Toc89538133" w:history="1">
+      <w:hyperlink r:id="rId38" w:anchor="_Toc89629589" w:history="1">
         <w:r>
           <w:rPr>
             <w:rStyle w:val="Hyperlink"/>
@@ -34244,7 +35211,7 @@
             <w:noProof/>
             <w:webHidden/>
           </w:rPr>
-          <w:instrText xml:space="preserve"> PAGEREF _Toc89538133 \h </w:instrText>
+          <w:instrText xml:space="preserve"> PAGEREF _Toc89629589 \h </w:instrText>
         </w:r>
         <w:r>
           <w:rPr>
@@ -34288,7 +35255,7 @@
           <w:szCs w:val="22"/>
         </w:rPr>
       </w:pPr>
-      <w:hyperlink w:anchor="_Toc89538134" w:history="1">
+      <w:hyperlink w:anchor="_Toc89629590" w:history="1">
         <w:r>
           <w:rPr>
             <w:rStyle w:val="Hyperlink"/>
@@ -34316,7 +35283,7 @@
             <w:noProof/>
             <w:webHidden/>
           </w:rPr>
-          <w:instrText xml:space="preserve"> PAGEREF _Toc89538134 \h </w:instrText>
+          <w:instrText xml:space="preserve"> PAGEREF _Toc89629590 \h </w:instrText>
         </w:r>
         <w:r>
           <w:rPr>
@@ -34360,7 +35327,7 @@
           <w:szCs w:val="22"/>
         </w:rPr>
       </w:pPr>
-      <w:hyperlink w:anchor="_Toc89538135" w:history="1">
+      <w:hyperlink w:anchor="_Toc89629591" w:history="1">
         <w:r>
           <w:rPr>
             <w:rStyle w:val="Hyperlink"/>
@@ -34388,7 +35355,7 @@
             <w:noProof/>
             <w:webHidden/>
           </w:rPr>
-          <w:instrText xml:space="preserve"> PAGEREF _Toc89538135 \h </w:instrText>
+          <w:instrText xml:space="preserve"> PAGEREF _Toc89629591 \h </w:instrText>
         </w:r>
         <w:r>
           <w:rPr>
@@ -34432,7 +35399,7 @@
           <w:szCs w:val="22"/>
         </w:rPr>
       </w:pPr>
-      <w:hyperlink w:anchor="_Toc89538136" w:history="1">
+      <w:hyperlink w:anchor="_Toc89629592" w:history="1">
         <w:r>
           <w:rPr>
             <w:rStyle w:val="Hyperlink"/>
@@ -34460,7 +35427,7 @@
             <w:noProof/>
             <w:webHidden/>
           </w:rPr>
-          <w:instrText xml:space="preserve"> PAGEREF _Toc89538136 \h </w:instrText>
+          <w:instrText xml:space="preserve"> PAGEREF _Toc89629592 \h </w:instrText>
         </w:r>
         <w:r>
           <w:rPr>
@@ -34504,7 +35471,7 @@
           <w:szCs w:val="22"/>
         </w:rPr>
       </w:pPr>
-      <w:hyperlink r:id="rId37" w:anchor="_Toc89538137" w:history="1">
+      <w:hyperlink r:id="rId39" w:anchor="_Toc89629593" w:history="1">
         <w:r>
           <w:rPr>
             <w:rStyle w:val="Hyperlink"/>
@@ -34532,7 +35499,7 @@
             <w:noProof/>
             <w:webHidden/>
           </w:rPr>
-          <w:instrText xml:space="preserve"> PAGEREF _Toc89538137 \h </w:instrText>
+          <w:instrText xml:space="preserve"> PAGEREF _Toc89629593 \h </w:instrText>
         </w:r>
         <w:r>
           <w:rPr>
@@ -34576,7 +35543,7 @@
           <w:szCs w:val="22"/>
         </w:rPr>
       </w:pPr>
-      <w:hyperlink r:id="rId38" w:anchor="_Toc89538138" w:history="1">
+      <w:hyperlink r:id="rId40" w:anchor="_Toc89629594" w:history="1">
         <w:r>
           <w:rPr>
             <w:rStyle w:val="Hyperlink"/>
@@ -34604,7 +35571,7 @@
             <w:noProof/>
             <w:webHidden/>
           </w:rPr>
-          <w:instrText xml:space="preserve"> PAGEREF _Toc89538138 \h </w:instrText>
+          <w:instrText xml:space="preserve"> PAGEREF _Toc89629594 \h </w:instrText>
         </w:r>
         <w:r>
           <w:rPr>
@@ -34648,7 +35615,7 @@
           <w:szCs w:val="22"/>
         </w:rPr>
       </w:pPr>
-      <w:hyperlink w:anchor="_Toc89538139" w:history="1">
+      <w:hyperlink w:anchor="_Toc89629595" w:history="1">
         <w:r>
           <w:rPr>
             <w:rStyle w:val="Hyperlink"/>
@@ -34676,7 +35643,7 @@
             <w:noProof/>
             <w:webHidden/>
           </w:rPr>
-          <w:instrText xml:space="preserve"> PAGEREF _Toc89538139 \h </w:instrText>
+          <w:instrText xml:space="preserve"> PAGEREF _Toc89629595 \h </w:instrText>
         </w:r>
         <w:r>
           <w:rPr>
@@ -34697,6 +35664,78 @@
             <w:webHidden/>
           </w:rPr>
           <w:t>56</w:t>
+        </w:r>
+        <w:r>
+          <w:rPr>
+            <w:noProof/>
+            <w:webHidden/>
+          </w:rPr>
+          <w:fldChar w:fldCharType="end"/>
+        </w:r>
+      </w:hyperlink>
+    </w:p>
+    <w:p>
+      <w:pPr>
+        <w:pStyle w:val="TableofFigures"/>
+        <w:tabs>
+          <w:tab w:val="right" w:leader="dot" w:pos="9016"/>
+        </w:tabs>
+        <w:rPr>
+          <w:rFonts w:asciiTheme="minorHAnsi" w:eastAsiaTheme="minorEastAsia" w:hAnsiTheme="minorHAnsi" w:cstheme="minorBidi"/>
+          <w:noProof/>
+          <w:sz w:val="22"/>
+          <w:szCs w:val="22"/>
+        </w:rPr>
+      </w:pPr>
+      <w:hyperlink w:anchor="_Toc89629596" w:history="1">
+        <w:r>
+          <w:rPr>
+            <w:rStyle w:val="Hyperlink"/>
+            <w:rFonts w:eastAsiaTheme="majorEastAsia"/>
+            <w:noProof/>
+          </w:rPr>
+          <w:t>Figure 14 Google sponsored results. The first result's website paid Google to be shown first.</w:t>
+        </w:r>
+        <w:r>
+          <w:rPr>
+            <w:noProof/>
+            <w:webHidden/>
+          </w:rPr>
+          <w:tab/>
+        </w:r>
+        <w:r>
+          <w:rPr>
+            <w:noProof/>
+            <w:webHidden/>
+          </w:rPr>
+          <w:fldChar w:fldCharType="begin"/>
+        </w:r>
+        <w:r>
+          <w:rPr>
+            <w:noProof/>
+            <w:webHidden/>
+          </w:rPr>
+          <w:instrText xml:space="preserve"> PAGEREF _Toc89629596 \h </w:instrText>
+        </w:r>
+        <w:r>
+          <w:rPr>
+            <w:noProof/>
+            <w:webHidden/>
+          </w:rPr>
+        </w:r>
+        <w:r>
+          <w:rPr>
+            <w:noProof/>
+            <w:webHidden/>
+          </w:rPr>
+          <w:fldChar w:fldCharType="separate"/>
+        </w:r>
+        <w:r>
+          <w:rPr>
+            <w:noProof/>
+            <w:webHidden/>
+          </w:rPr>
+          <w:t>59</w:t>
         </w:r>
         <w:r>
           <w:rPr>

</xml_diff>

<commit_message>
add recommendation feature to futurefeatures in C5
</commit_message>
<xml_diff>
--- a/Report/Report2 DRAFT - 2.docx
+++ b/Report/Report2 DRAFT - 2.docx
@@ -2372,17 +2372,12 @@
       <w:r>
         <w:t xml:space="preserve">wners to offer their tools for </w:t>
       </w:r>
-      <w:proofErr w:type="gramStart"/>
       <w:r>
         <w:t>rent</w:t>
       </w:r>
       <w:r>
-        <w:t xml:space="preserve">, </w:t>
-      </w:r>
-      <w:r>
-        <w:t>and</w:t>
-      </w:r>
-      <w:proofErr w:type="gramEnd"/>
+        <w:t xml:space="preserve"> and</w:t>
+      </w:r>
       <w:r>
         <w:t xml:space="preserve"> </w:t>
       </w:r>
@@ -2407,14 +2402,12 @@
       <w:r>
         <w:t xml:space="preserve">other people’s </w:t>
       </w:r>
-      <w:proofErr w:type="gramStart"/>
       <w:r>
         <w:t>tools</w:t>
       </w:r>
       <w:r>
-        <w:t>, and</w:t>
-      </w:r>
-      <w:proofErr w:type="gramEnd"/>
+        <w:t xml:space="preserve"> and</w:t>
+      </w:r>
       <w:r>
         <w:t xml:space="preserve"> avoid buying a new one</w:t>
       </w:r>
@@ -3047,11 +3040,9 @@
       <w:r>
         <w:t xml:space="preserve">. For example: when uploading IDs, it won't give feedback that the image was </w:t>
       </w:r>
-      <w:proofErr w:type="gramStart"/>
-      <w:r>
-        <w:t>uploaded</w:t>
-      </w:r>
-      <w:proofErr w:type="gramEnd"/>
+      <w:r>
+        <w:t>uploaded,</w:t>
+      </w:r>
       <w:r>
         <w:t xml:space="preserve"> and you need to refresh the page to see it</w:t>
       </w:r>
@@ -3070,11 +3061,9 @@
       <w:r>
         <w:t xml:space="preserve"> I found lots of people using is renting through social media platforms such as Instagram, Twitter, Facebook…etc. Where they post about their tools and receive requests in the </w:t>
       </w:r>
-      <w:proofErr w:type="gramStart"/>
-      <w:r>
-        <w:t>direct-messages</w:t>
-      </w:r>
-      <w:proofErr w:type="gramEnd"/>
+      <w:r>
+        <w:t>direct messages</w:t>
+      </w:r>
       <w:r>
         <w:t>. Then paying in-cash on delivery.</w:t>
       </w:r>
@@ -3132,11 +3121,9 @@
       <w:r>
         <w:t xml:space="preserve"> that will be held on the renter’s credit </w:t>
       </w:r>
-      <w:proofErr w:type="gramStart"/>
-      <w:r>
-        <w:t>card, and</w:t>
-      </w:r>
-      <w:proofErr w:type="gramEnd"/>
+      <w:r>
+        <w:t>card and</w:t>
+      </w:r>
       <w:r>
         <w:t xml:space="preserve"> will be returned once the tool is returned in a good condition.</w:t>
       </w:r>
@@ -3746,27 +3733,14 @@
       <w:r>
         <w:t xml:space="preserve">Figure </w:t>
       </w:r>
-      <w:r>
-        <w:fldChar w:fldCharType="begin"/>
-      </w:r>
-      <w:r>
-        <w:instrText xml:space="preserve"> SEQ Figure \* ARABIC </w:instrText>
-      </w:r>
-      <w:r>
-        <w:fldChar w:fldCharType="separate"/>
-      </w:r>
-      <w:r>
-        <w:rPr>
-          <w:noProof/>
-        </w:rPr>
-        <w:t>1</w:t>
-      </w:r>
-      <w:r>
-        <w:rPr>
-          <w:noProof/>
-        </w:rPr>
-        <w:fldChar w:fldCharType="end"/>
-      </w:r>
+      <w:fldSimple w:instr=" SEQ Figure \* ARABIC ">
+        <w:r>
+          <w:rPr>
+            <w:noProof/>
+          </w:rPr>
+          <w:t>1</w:t>
+        </w:r>
+      </w:fldSimple>
       <w:r>
         <w:t>- U</w:t>
       </w:r>
@@ -8828,27 +8802,14 @@
       <w:r>
         <w:t xml:space="preserve">Figure </w:t>
       </w:r>
-      <w:r>
-        <w:fldChar w:fldCharType="begin"/>
-      </w:r>
-      <w:r>
-        <w:instrText xml:space="preserve"> SEQ Figure \* ARABIC </w:instrText>
-      </w:r>
-      <w:r>
-        <w:fldChar w:fldCharType="separate"/>
-      </w:r>
-      <w:r>
-        <w:rPr>
-          <w:noProof/>
-        </w:rPr>
-        <w:t>2</w:t>
-      </w:r>
-      <w:r>
-        <w:rPr>
-          <w:noProof/>
-        </w:rPr>
-        <w:fldChar w:fldCharType="end"/>
-      </w:r>
+      <w:fldSimple w:instr=" SEQ Figure \* ARABIC ">
+        <w:r>
+          <w:rPr>
+            <w:noProof/>
+          </w:rPr>
+          <w:t>2</w:t>
+        </w:r>
+      </w:fldSimple>
       <w:bookmarkEnd w:id="20"/>
       <w:r>
         <w:t xml:space="preserve"> - Activity diagram of accepting/rejecting tool-requests</w:t>
@@ -8927,27 +8888,14 @@
       <w:r>
         <w:t xml:space="preserve">Figure </w:t>
       </w:r>
-      <w:r>
-        <w:fldChar w:fldCharType="begin"/>
-      </w:r>
-      <w:r>
-        <w:instrText xml:space="preserve"> SEQ Figure \* ARABIC </w:instrText>
-      </w:r>
-      <w:r>
-        <w:fldChar w:fldCharType="separate"/>
-      </w:r>
-      <w:r>
-        <w:rPr>
-          <w:noProof/>
-        </w:rPr>
-        <w:t>3</w:t>
-      </w:r>
-      <w:r>
-        <w:rPr>
-          <w:noProof/>
-        </w:rPr>
-        <w:fldChar w:fldCharType="end"/>
-      </w:r>
+      <w:fldSimple w:instr=" SEQ Figure \* ARABIC ">
+        <w:r>
+          <w:rPr>
+            <w:noProof/>
+          </w:rPr>
+          <w:t>3</w:t>
+        </w:r>
+      </w:fldSimple>
       <w:bookmarkEnd w:id="24"/>
       <w:r>
         <w:t xml:space="preserve"> - Activity diagram of delivering a tool</w:t>
@@ -9026,27 +8974,14 @@
       <w:r>
         <w:t xml:space="preserve">Figure </w:t>
       </w:r>
-      <w:r>
-        <w:fldChar w:fldCharType="begin"/>
-      </w:r>
-      <w:r>
-        <w:instrText xml:space="preserve"> SEQ Figure \* ARABIC </w:instrText>
-      </w:r>
-      <w:r>
-        <w:fldChar w:fldCharType="separate"/>
-      </w:r>
-      <w:r>
-        <w:rPr>
-          <w:noProof/>
-        </w:rPr>
-        <w:t>4</w:t>
-      </w:r>
-      <w:r>
-        <w:rPr>
-          <w:noProof/>
-        </w:rPr>
-        <w:fldChar w:fldCharType="end"/>
-      </w:r>
+      <w:fldSimple w:instr=" SEQ Figure \* ARABIC ">
+        <w:r>
+          <w:rPr>
+            <w:noProof/>
+          </w:rPr>
+          <w:t>4</w:t>
+        </w:r>
+      </w:fldSimple>
       <w:bookmarkEnd w:id="28"/>
       <w:r>
         <w:t xml:space="preserve"> - Activity diagram of returning a tool</w:t>
@@ -9159,27 +9094,14 @@
       <w:r>
         <w:t xml:space="preserve">Figure </w:t>
       </w:r>
-      <w:r>
-        <w:fldChar w:fldCharType="begin"/>
-      </w:r>
-      <w:r>
-        <w:instrText xml:space="preserve"> SEQ Figure \* ARABIC </w:instrText>
-      </w:r>
-      <w:r>
-        <w:fldChar w:fldCharType="separate"/>
-      </w:r>
-      <w:r>
-        <w:rPr>
-          <w:noProof/>
-        </w:rPr>
-        <w:t>5</w:t>
-      </w:r>
-      <w:r>
-        <w:rPr>
-          <w:noProof/>
-        </w:rPr>
-        <w:fldChar w:fldCharType="end"/>
-      </w:r>
+      <w:fldSimple w:instr=" SEQ Figure \* ARABIC ">
+        <w:r>
+          <w:rPr>
+            <w:noProof/>
+          </w:rPr>
+          <w:t>5</w:t>
+        </w:r>
+      </w:fldSimple>
       <w:r>
         <w:t xml:space="preserve"> - </w:t>
       </w:r>
@@ -21669,27 +21591,14 @@
       <w:r>
         <w:t xml:space="preserve">Figure </w:t>
       </w:r>
-      <w:r>
-        <w:fldChar w:fldCharType="begin"/>
-      </w:r>
-      <w:r>
-        <w:instrText xml:space="preserve"> SEQ Figure \* ARABIC </w:instrText>
-      </w:r>
-      <w:r>
-        <w:fldChar w:fldCharType="separate"/>
-      </w:r>
-      <w:r>
-        <w:rPr>
-          <w:noProof/>
-        </w:rPr>
-        <w:t>6</w:t>
-      </w:r>
-      <w:r>
-        <w:rPr>
-          <w:noProof/>
-        </w:rPr>
-        <w:fldChar w:fldCharType="end"/>
-      </w:r>
+      <w:fldSimple w:instr=" SEQ Figure \* ARABIC ">
+        <w:r>
+          <w:rPr>
+            <w:noProof/>
+          </w:rPr>
+          <w:t>6</w:t>
+        </w:r>
+      </w:fldSimple>
       <w:r>
         <w:t xml:space="preserve"> - </w:t>
       </w:r>
@@ -28635,27 +28544,14 @@
                             <w:r>
                               <w:t xml:space="preserve">Figure </w:t>
                             </w:r>
-                            <w:r>
-                              <w:fldChar w:fldCharType="begin"/>
-                            </w:r>
-                            <w:r>
-                              <w:instrText xml:space="preserve"> SEQ Figure \* ARABIC </w:instrText>
-                            </w:r>
-                            <w:r>
-                              <w:fldChar w:fldCharType="separate"/>
-                            </w:r>
-                            <w:r>
-                              <w:rPr>
-                                <w:noProof/>
-                              </w:rPr>
-                              <w:t>7</w:t>
-                            </w:r>
-                            <w:r>
-                              <w:rPr>
-                                <w:noProof/>
-                              </w:rPr>
-                              <w:fldChar w:fldCharType="end"/>
-                            </w:r>
+                            <w:fldSimple w:instr=" SEQ Figure \* ARABIC ">
+                              <w:r>
+                                <w:rPr>
+                                  <w:noProof/>
+                                </w:rPr>
+                                <w:t>7</w:t>
+                              </w:r>
+                            </w:fldSimple>
                             <w:r>
                               <w:t xml:space="preserve"> Rentool logo</w:t>
                             </w:r>
@@ -29461,35 +29357,22 @@
       <w:pPr>
         <w:pStyle w:val="Caption"/>
       </w:pPr>
-      <w:bookmarkStart w:id="325" w:name="_Toc89629590"/>
+      <w:bookmarkStart w:id="324" w:name="_Toc89629590"/>
       <w:r>
         <w:t xml:space="preserve">Figure </w:t>
       </w:r>
-      <w:r>
-        <w:fldChar w:fldCharType="begin"/>
-      </w:r>
-      <w:r>
-        <w:instrText xml:space="preserve"> SEQ Figure \* ARABIC </w:instrText>
-      </w:r>
-      <w:r>
-        <w:fldChar w:fldCharType="separate"/>
-      </w:r>
-      <w:r>
-        <w:rPr>
-          <w:noProof/>
-        </w:rPr>
-        <w:t>8</w:t>
-      </w:r>
-      <w:r>
-        <w:rPr>
-          <w:noProof/>
-        </w:rPr>
-        <w:fldChar w:fldCharType="end"/>
-      </w:r>
+      <w:fldSimple w:instr=" SEQ Figure \* ARABIC ">
+        <w:r>
+          <w:rPr>
+            <w:noProof/>
+          </w:rPr>
+          <w:t>8</w:t>
+        </w:r>
+      </w:fldSimple>
       <w:r>
         <w:t xml:space="preserve"> A simplified map of the database</w:t>
       </w:r>
-      <w:bookmarkEnd w:id="325"/>
+      <w:bookmarkEnd w:id="324"/>
     </w:p>
     <w:p/>
     <w:p>
@@ -31028,41 +30911,28 @@
           <w:bCs/>
         </w:rPr>
       </w:pPr>
-      <w:bookmarkStart w:id="326" w:name="_Toc89629591"/>
+      <w:bookmarkStart w:id="325" w:name="_Toc89629591"/>
       <w:r>
         <w:t xml:space="preserve">Figure </w:t>
       </w:r>
-      <w:r>
-        <w:fldChar w:fldCharType="begin"/>
-      </w:r>
-      <w:r>
-        <w:instrText xml:space="preserve"> SEQ Figure \* ARABIC </w:instrText>
-      </w:r>
-      <w:r>
-        <w:fldChar w:fldCharType="separate"/>
+      <w:fldSimple w:instr=" SEQ Figure \* ARABIC ">
+        <w:r>
+          <w:rPr>
+            <w:noProof/>
+          </w:rPr>
+          <w:t>9</w:t>
+        </w:r>
+      </w:fldSimple>
+      <w:r>
+        <w:t xml:space="preserve"> A simplified map of the Storage buckets. Colors: green: bucket, yellow: folder</w:t>
       </w:r>
       <w:r>
         <w:rPr>
           <w:noProof/>
         </w:rPr>
-        <w:t>9</w:t>
-      </w:r>
-      <w:r>
-        <w:rPr>
-          <w:noProof/>
-        </w:rPr>
-        <w:fldChar w:fldCharType="end"/>
-      </w:r>
-      <w:r>
-        <w:t xml:space="preserve"> A simplified map of the Storage buckets. Colors: green: bucket, yellow: folder</w:t>
-      </w:r>
-      <w:r>
-        <w:rPr>
-          <w:noProof/>
-        </w:rPr>
         <w:t>, black: specific file.</w:t>
       </w:r>
-      <w:bookmarkEnd w:id="326"/>
+      <w:bookmarkEnd w:id="325"/>
     </w:p>
     <w:p>
       <w:pPr>
@@ -31236,14 +31106,14 @@
       <w:pPr>
         <w:pStyle w:val="Heading3"/>
       </w:pPr>
-      <w:bookmarkStart w:id="327" w:name="_Ref89536799"/>
+      <w:bookmarkStart w:id="326" w:name="_Ref89536799"/>
       <w:r>
         <w:t xml:space="preserve">4.3.1 </w:t>
       </w:r>
       <w:r>
         <w:t>Webhook</w:t>
       </w:r>
-      <w:bookmarkEnd w:id="327"/>
+      <w:bookmarkEnd w:id="326"/>
     </w:p>
     <w:p>
       <w:r>
@@ -31291,14 +31161,14 @@
       <w:pPr>
         <w:pStyle w:val="Heading3"/>
       </w:pPr>
-      <w:bookmarkStart w:id="328" w:name="_Ref89536342"/>
+      <w:bookmarkStart w:id="327" w:name="_Ref89536342"/>
       <w:r>
         <w:t xml:space="preserve">4.3.2 </w:t>
       </w:r>
       <w:r>
         <w:t>Adding a credit/debit card</w:t>
       </w:r>
-      <w:bookmarkEnd w:id="328"/>
+      <w:bookmarkEnd w:id="327"/>
     </w:p>
     <w:p>
       <w:pPr>
@@ -31504,367 +31374,354 @@
           <w:color w:val="FF0000"/>
         </w:rPr>
       </w:pPr>
-      <w:bookmarkStart w:id="329" w:name="_Toc89629592"/>
+      <w:bookmarkStart w:id="328" w:name="_Toc89629592"/>
       <w:r>
         <w:t xml:space="preserve">Figure </w:t>
       </w:r>
-      <w:r>
-        <w:fldChar w:fldCharType="begin"/>
-      </w:r>
-      <w:r>
-        <w:instrText xml:space="preserve"> SEQ Figure \* ARABIC </w:instrText>
-      </w:r>
-      <w:r>
-        <w:fldChar w:fldCharType="separate"/>
-      </w:r>
-      <w:r>
-        <w:rPr>
-          <w:noProof/>
-        </w:rPr>
-        <w:t>10</w:t>
-      </w:r>
-      <w:r>
-        <w:rPr>
-          <w:noProof/>
-        </w:rPr>
-        <w:fldChar w:fldCharType="end"/>
-      </w:r>
+      <w:fldSimple w:instr=" SEQ Figure \* ARABIC ">
+        <w:r>
+          <w:rPr>
+            <w:noProof/>
+          </w:rPr>
+          <w:t>10</w:t>
+        </w:r>
+      </w:fldSimple>
       <w:r>
         <w:t xml:space="preserve"> Sequence diagram of adding a credit/debit card</w:t>
       </w:r>
+      <w:bookmarkEnd w:id="328"/>
+    </w:p>
+    <w:p>
+      <w:pPr>
+        <w:rPr>
+          <w:b/>
+          <w:bCs/>
+        </w:rPr>
+      </w:pPr>
+    </w:p>
+    <w:p>
+      <w:pPr>
+        <w:pStyle w:val="Heading3"/>
+      </w:pPr>
+      <w:r>
+        <w:t xml:space="preserve">4.3.3 </w:t>
+      </w:r>
+      <w:r>
+        <w:t>Handling start and end rent payments</w:t>
+      </w:r>
+    </w:p>
+    <w:p>
+      <w:pPr>
+        <w:pStyle w:val="Heading4"/>
+      </w:pPr>
+      <w:r>
+        <w:t xml:space="preserve">4.3.3.1 </w:t>
+      </w:r>
+      <w:r>
+        <w:t>Delivery meetings</w:t>
+      </w:r>
+    </w:p>
+    <w:p>
+      <w:pPr>
+        <w:spacing w:after="0"/>
+      </w:pPr>
+      <w:r>
+        <w:t xml:space="preserve">The </w:t>
+      </w:r>
+      <w:r>
+        <w:rPr>
+          <w:rStyle w:val="CodeChar"/>
+        </w:rPr>
+        <w:t>payments_processing</w:t>
+      </w:r>
+      <w:r>
+        <w:t xml:space="preserve"> document of the ‘private’ subcollection of the delivery meeting document (path = </w:t>
+      </w:r>
+      <w:r>
+        <w:rPr>
+          <w:rStyle w:val="CodeChar"/>
+        </w:rPr>
+        <w:t>“</w:t>
+      </w:r>
+      <w:r>
+        <w:rPr>
+          <w:rStyle w:val="CodeChar"/>
+        </w:rPr>
+        <w:t>{deliver_meeting_document}/private/payments_processing”</w:t>
+      </w:r>
+      <w:r>
+        <w:t>) stores information about the payments flow of starting the rent. It has the following fields which all defaults to false:</w:t>
+      </w:r>
+    </w:p>
+    <w:p>
+      <w:pPr>
+        <w:pStyle w:val="ListParagraph"/>
+        <w:numPr>
+          <w:ilvl w:val="0"/>
+          <w:numId w:val="98"/>
+        </w:numPr>
+        <w:spacing w:line="259" w:lineRule="auto"/>
+      </w:pPr>
+      <w:r>
+        <w:rPr>
+          <w:rStyle w:val="CodeChar"/>
+        </w:rPr>
+        <w:t>'renter_sent_charge'</w:t>
+      </w:r>
+      <w:r>
+        <w:t xml:space="preserve"> turns to true when Checkout’s API gets called and the renter payment gets requested.</w:t>
+      </w:r>
+    </w:p>
+    <w:p>
+      <w:pPr>
+        <w:pStyle w:val="ListParagraph"/>
+        <w:numPr>
+          <w:ilvl w:val="0"/>
+          <w:numId w:val="98"/>
+        </w:numPr>
+        <w:spacing w:line="259" w:lineRule="auto"/>
+      </w:pPr>
+      <w:r>
+        <w:rPr>
+          <w:rStyle w:val="CodeChar"/>
+        </w:rPr>
+        <w:t>'renter_paid'</w:t>
+      </w:r>
+      <w:r>
+        <w:t xml:space="preserve"> turns to true when the renter payment gets captured.</w:t>
+      </w:r>
+    </w:p>
+    <w:p>
+      <w:pPr>
+        <w:pStyle w:val="ListParagraph"/>
+        <w:numPr>
+          <w:ilvl w:val="0"/>
+          <w:numId w:val="98"/>
+        </w:numPr>
+        <w:spacing w:line="259" w:lineRule="auto"/>
+      </w:pPr>
+      <w:r>
+        <w:rPr>
+          <w:rStyle w:val="CodeChar"/>
+        </w:rPr>
+        <w:t>'owner_sent_payment'</w:t>
+      </w:r>
+      <w:r>
+        <w:t xml:space="preserve"> turns to true when Checkout’s API gets </w:t>
+      </w:r>
+      <w:r>
+        <w:t>called</w:t>
+      </w:r>
+      <w:r>
+        <w:t xml:space="preserve"> and the owner payout gets requested.</w:t>
+      </w:r>
+    </w:p>
+    <w:p>
+      <w:pPr>
+        <w:pStyle w:val="ListParagraph"/>
+        <w:numPr>
+          <w:ilvl w:val="0"/>
+          <w:numId w:val="98"/>
+        </w:numPr>
+        <w:spacing w:line="259" w:lineRule="auto"/>
+      </w:pPr>
+      <w:r>
+        <w:rPr>
+          <w:rStyle w:val="CodeChar"/>
+        </w:rPr>
+        <w:t>'owner_paid'</w:t>
+      </w:r>
+      <w:r>
+        <w:t xml:space="preserve"> turns to true when the owner is paid the rent price.</w:t>
+      </w:r>
+    </w:p>
+    <w:p>
+      <w:r>
+        <w:t xml:space="preserve">When both the owner and renter confirm each other’s IDs, </w:t>
+      </w:r>
+      <w:r>
+        <w:rPr>
+          <w:rStyle w:val="CodeChar"/>
+        </w:rPr>
+        <w:t>CF:d</w:t>
+      </w:r>
+      <w:r>
+        <w:rPr>
+          <w:rStyle w:val="CodeChar"/>
+        </w:rPr>
+        <w:t>eliverMeetingUpdated</w:t>
+      </w:r>
+      <w:r>
+        <w:t xml:space="preserve"> </w:t>
+      </w:r>
+      <w:r>
+        <w:t xml:space="preserve">who is listening to changes in the delivery meeting document will call Checkout API and request a payment in the amount of the rent price + the insurance deposit amount from the renter. Once the payment is captured Checkout will send a webhook event to </w:t>
+      </w:r>
+      <w:r>
+        <w:rPr>
+          <w:rStyle w:val="CodeChar"/>
+        </w:rPr>
+        <w:t>CF:p</w:t>
+      </w:r>
+      <w:r>
+        <w:rPr>
+          <w:rStyle w:val="CodeChar"/>
+        </w:rPr>
+        <w:t>ayments</w:t>
+      </w:r>
+      <w:r>
+        <w:t xml:space="preserve"> which will update </w:t>
+      </w:r>
+      <w:r>
+        <w:rPr>
+          <w:rStyle w:val="CodeChar"/>
+        </w:rPr>
+        <w:t>renter_paid</w:t>
+      </w:r>
+      <w:r>
+        <w:t xml:space="preserve"> to true. This will trigger </w:t>
+      </w:r>
+      <w:r>
+        <w:rPr>
+          <w:rStyle w:val="CodeChar"/>
+        </w:rPr>
+        <w:t>CF:d</w:t>
+      </w:r>
+      <w:r>
+        <w:rPr>
+          <w:rStyle w:val="CodeChar"/>
+        </w:rPr>
+        <w:t>MeetPaymendDocUpdated</w:t>
+      </w:r>
+      <w:r>
+        <w:t xml:space="preserve"> which will send a payout of</w:t>
+      </w:r>
+      <w:r>
+        <w:t xml:space="preserve"> 95% of</w:t>
+      </w:r>
+      <w:r>
+        <w:t xml:space="preserve"> the rent price to the owner</w:t>
+      </w:r>
+      <w:r>
+        <w:t>, deducting a 5% fee</w:t>
+      </w:r>
+      <w:r>
+        <w:t xml:space="preserve">. </w:t>
+      </w:r>
+      <w:r>
+        <w:t xml:space="preserve">When the payment is sent Checkout will send a webhook event which </w:t>
+      </w:r>
+      <w:r>
+        <w:rPr>
+          <w:rStyle w:val="CodeChar"/>
+        </w:rPr>
+        <w:t>CF:p</w:t>
+      </w:r>
+      <w:r>
+        <w:rPr>
+          <w:rStyle w:val="CodeChar"/>
+        </w:rPr>
+        <w:t>ayments</w:t>
+      </w:r>
+      <w:r>
+        <w:t xml:space="preserve"> will handle and update </w:t>
+      </w:r>
+      <w:r>
+        <w:rPr>
+          <w:rStyle w:val="CodeChar"/>
+        </w:rPr>
+        <w:t>owner_paid</w:t>
+      </w:r>
+      <w:r>
+        <w:t xml:space="preserve"> to true. This will trigger </w:t>
+      </w:r>
+      <w:r>
+        <w:rPr>
+          <w:rStyle w:val="CodeChar"/>
+        </w:rPr>
+        <w:t>CF:d</w:t>
+      </w:r>
+      <w:r>
+        <w:rPr>
+          <w:rStyle w:val="CodeChar"/>
+        </w:rPr>
+        <w:t>MeetPaymendDocUpdated</w:t>
+      </w:r>
+      <w:r>
+        <w:t xml:space="preserve"> again which will change the </w:t>
+      </w:r>
+      <w:r>
+        <w:rPr>
+          <w:rStyle w:val="CodeChar"/>
+        </w:rPr>
+        <w:t>payments_successful</w:t>
+      </w:r>
+      <w:r>
+        <w:t xml:space="preserve"> field of the meeting document to true which will make </w:t>
+      </w:r>
+      <w:r>
+        <w:rPr>
+          <w:rStyle w:val="CodeChar"/>
+        </w:rPr>
+        <w:t>CF:d</w:t>
+      </w:r>
+      <w:r>
+        <w:rPr>
+          <w:rStyle w:val="CodeChar"/>
+        </w:rPr>
+        <w:t>eliverMeetingUpdated</w:t>
+      </w:r>
+      <w:r>
+        <w:t xml:space="preserve"> </w:t>
+      </w:r>
+      <w:r>
+        <w:t>starts the rent.</w:t>
+      </w:r>
+    </w:p>
+    <w:p>
+      <w:pPr>
+        <w:pStyle w:val="Heading4"/>
+      </w:pPr>
+      <w:r>
+        <w:t xml:space="preserve">4.3.3.2 </w:t>
+      </w:r>
+      <w:r>
+        <w:t>Return meetings</w:t>
+      </w:r>
+    </w:p>
+    <w:p>
+      <w:r>
+        <w:t xml:space="preserve">For the return meetings </w:t>
+      </w:r>
+      <w:r>
+        <w:rPr>
+          <w:rStyle w:val="CodeChar"/>
+        </w:rPr>
+        <w:t>CF:r</w:t>
+      </w:r>
+      <w:r>
+        <w:rPr>
+          <w:rStyle w:val="CodeChar"/>
+        </w:rPr>
+        <w:t>eturnMeetingUpdated</w:t>
+      </w:r>
+      <w:r>
+        <w:t xml:space="preserve"> will listen and detect once the owner and renter confirm hand-over and it’ll call Checkout API requesting a refund to the renter of the insurance amount if the tool was not damaged and the insurance – compensation price if the tool was damaged. And then send a payout to the owner with the compensation price if the tool was damaged.</w:t>
+      </w:r>
+    </w:p>
+    <w:p/>
+    <w:p>
+      <w:pPr>
+        <w:pStyle w:val="Heading2"/>
+      </w:pPr>
+      <w:bookmarkStart w:id="329" w:name="_Ref89537344"/>
+      <w:r>
+        <w:t xml:space="preserve">4.4 </w:t>
+      </w:r>
+      <w:r>
+        <w:t>Notifications</w:t>
+      </w:r>
       <w:bookmarkEnd w:id="329"/>
-    </w:p>
-    <w:p>
-      <w:pPr>
-        <w:rPr>
-          <w:b/>
-          <w:bCs/>
-        </w:rPr>
-      </w:pPr>
-    </w:p>
-    <w:p>
-      <w:pPr>
-        <w:pStyle w:val="Heading3"/>
-      </w:pPr>
-      <w:r>
-        <w:t xml:space="preserve">4.3.3 </w:t>
-      </w:r>
-      <w:r>
-        <w:t>Handling start and end rent payments</w:t>
-      </w:r>
-    </w:p>
-    <w:p>
-      <w:pPr>
-        <w:pStyle w:val="Heading4"/>
-      </w:pPr>
-      <w:r>
-        <w:t xml:space="preserve">4.3.3.1 </w:t>
-      </w:r>
-      <w:r>
-        <w:t>Delivery meetings</w:t>
-      </w:r>
-    </w:p>
-    <w:p>
-      <w:pPr>
-        <w:spacing w:after="0"/>
-      </w:pPr>
-      <w:r>
-        <w:t xml:space="preserve">The </w:t>
-      </w:r>
-      <w:r>
-        <w:rPr>
-          <w:rStyle w:val="CodeChar"/>
-        </w:rPr>
-        <w:t>payments_processing</w:t>
-      </w:r>
-      <w:r>
-        <w:t xml:space="preserve"> document of the ‘private’ subcollection of the delivery meeting document (path = </w:t>
-      </w:r>
-      <w:r>
-        <w:rPr>
-          <w:rStyle w:val="CodeChar"/>
-        </w:rPr>
-        <w:t>“</w:t>
-      </w:r>
-      <w:r>
-        <w:rPr>
-          <w:rStyle w:val="CodeChar"/>
-        </w:rPr>
-        <w:t>{deliver_meeting_document}/private/payments_processing”</w:t>
-      </w:r>
-      <w:r>
-        <w:t>) stores information about the payments flow of starting the rent. It has the following fields which all defaults to false:</w:t>
-      </w:r>
-    </w:p>
-    <w:p>
-      <w:pPr>
-        <w:pStyle w:val="ListParagraph"/>
-        <w:numPr>
-          <w:ilvl w:val="0"/>
-          <w:numId w:val="98"/>
-        </w:numPr>
-        <w:spacing w:line="259" w:lineRule="auto"/>
-      </w:pPr>
-      <w:r>
-        <w:rPr>
-          <w:rStyle w:val="CodeChar"/>
-        </w:rPr>
-        <w:t>'renter_sent_charge'</w:t>
-      </w:r>
-      <w:r>
-        <w:t xml:space="preserve"> turns to true when Checkout’s API gets called and the renter payment gets requested.</w:t>
-      </w:r>
-    </w:p>
-    <w:p>
-      <w:pPr>
-        <w:pStyle w:val="ListParagraph"/>
-        <w:numPr>
-          <w:ilvl w:val="0"/>
-          <w:numId w:val="98"/>
-        </w:numPr>
-        <w:spacing w:line="259" w:lineRule="auto"/>
-      </w:pPr>
-      <w:r>
-        <w:rPr>
-          <w:rStyle w:val="CodeChar"/>
-        </w:rPr>
-        <w:t>'renter_paid'</w:t>
-      </w:r>
-      <w:r>
-        <w:t xml:space="preserve"> turns to true when the renter payment gets captured.</w:t>
-      </w:r>
-    </w:p>
-    <w:p>
-      <w:pPr>
-        <w:pStyle w:val="ListParagraph"/>
-        <w:numPr>
-          <w:ilvl w:val="0"/>
-          <w:numId w:val="98"/>
-        </w:numPr>
-        <w:spacing w:line="259" w:lineRule="auto"/>
-      </w:pPr>
-      <w:r>
-        <w:rPr>
-          <w:rStyle w:val="CodeChar"/>
-        </w:rPr>
-        <w:t>'owner_sent_payment'</w:t>
-      </w:r>
-      <w:r>
-        <w:t xml:space="preserve"> turns to true when Checkout’s API gets </w:t>
-      </w:r>
-      <w:r>
-        <w:t>called</w:t>
-      </w:r>
-      <w:r>
-        <w:t xml:space="preserve"> and the owner payout gets requested.</w:t>
-      </w:r>
-    </w:p>
-    <w:p>
-      <w:pPr>
-        <w:pStyle w:val="ListParagraph"/>
-        <w:numPr>
-          <w:ilvl w:val="0"/>
-          <w:numId w:val="98"/>
-        </w:numPr>
-        <w:spacing w:line="259" w:lineRule="auto"/>
-      </w:pPr>
-      <w:r>
-        <w:rPr>
-          <w:rStyle w:val="CodeChar"/>
-        </w:rPr>
-        <w:t>'owner_paid'</w:t>
-      </w:r>
-      <w:r>
-        <w:t xml:space="preserve"> turns to true when the owner is paid the rent price.</w:t>
-      </w:r>
-    </w:p>
-    <w:p>
-      <w:r>
-        <w:t xml:space="preserve">When both the owner and renter confirm each other’s IDs, </w:t>
-      </w:r>
-      <w:r>
-        <w:rPr>
-          <w:rStyle w:val="CodeChar"/>
-        </w:rPr>
-        <w:t>CF:d</w:t>
-      </w:r>
-      <w:r>
-        <w:rPr>
-          <w:rStyle w:val="CodeChar"/>
-        </w:rPr>
-        <w:t>eliverMeetingUpdated</w:t>
-      </w:r>
-      <w:r>
-        <w:t xml:space="preserve"> </w:t>
-      </w:r>
-      <w:r>
-        <w:t xml:space="preserve">who is listening to changes in the delivery meeting document will call Checkout API and request a payment in the amount of the rent price + the insurance deposit amount from the renter. Once the payment is captured Checkout will send a webhook event to </w:t>
-      </w:r>
-      <w:r>
-        <w:rPr>
-          <w:rStyle w:val="CodeChar"/>
-        </w:rPr>
-        <w:t>CF:p</w:t>
-      </w:r>
-      <w:r>
-        <w:rPr>
-          <w:rStyle w:val="CodeChar"/>
-        </w:rPr>
-        <w:t>ayments</w:t>
-      </w:r>
-      <w:r>
-        <w:t xml:space="preserve"> which will update </w:t>
-      </w:r>
-      <w:r>
-        <w:rPr>
-          <w:rStyle w:val="CodeChar"/>
-        </w:rPr>
-        <w:t>renter_paid</w:t>
-      </w:r>
-      <w:r>
-        <w:t xml:space="preserve"> to true. This will trigger </w:t>
-      </w:r>
-      <w:r>
-        <w:rPr>
-          <w:rStyle w:val="CodeChar"/>
-        </w:rPr>
-        <w:t>CF:d</w:t>
-      </w:r>
-      <w:r>
-        <w:rPr>
-          <w:rStyle w:val="CodeChar"/>
-        </w:rPr>
-        <w:t>MeetPaymendDocUpdated</w:t>
-      </w:r>
-      <w:r>
-        <w:t xml:space="preserve"> which will send a payout of</w:t>
-      </w:r>
-      <w:r>
-        <w:t xml:space="preserve"> 95% of</w:t>
-      </w:r>
-      <w:r>
-        <w:t xml:space="preserve"> the rent price to the owner</w:t>
-      </w:r>
-      <w:r>
-        <w:t>, deducting a 5% fee</w:t>
-      </w:r>
-      <w:r>
-        <w:t xml:space="preserve">. </w:t>
-      </w:r>
-      <w:r>
-        <w:t xml:space="preserve">When the payment is sent Checkout will send a webhook event which </w:t>
-      </w:r>
-      <w:r>
-        <w:rPr>
-          <w:rStyle w:val="CodeChar"/>
-        </w:rPr>
-        <w:t>CF:p</w:t>
-      </w:r>
-      <w:r>
-        <w:rPr>
-          <w:rStyle w:val="CodeChar"/>
-        </w:rPr>
-        <w:t>ayments</w:t>
-      </w:r>
-      <w:r>
-        <w:t xml:space="preserve"> will handle and update </w:t>
-      </w:r>
-      <w:r>
-        <w:rPr>
-          <w:rStyle w:val="CodeChar"/>
-        </w:rPr>
-        <w:t>owner_paid</w:t>
-      </w:r>
-      <w:r>
-        <w:t xml:space="preserve"> to true. This will trigger </w:t>
-      </w:r>
-      <w:r>
-        <w:rPr>
-          <w:rStyle w:val="CodeChar"/>
-        </w:rPr>
-        <w:t>CF:d</w:t>
-      </w:r>
-      <w:r>
-        <w:rPr>
-          <w:rStyle w:val="CodeChar"/>
-        </w:rPr>
-        <w:t>MeetPaymendDocUpdated</w:t>
-      </w:r>
-      <w:r>
-        <w:t xml:space="preserve"> again which will change the </w:t>
-      </w:r>
-      <w:r>
-        <w:rPr>
-          <w:rStyle w:val="CodeChar"/>
-        </w:rPr>
-        <w:t>payments_successful</w:t>
-      </w:r>
-      <w:r>
-        <w:t xml:space="preserve"> field of the meeting document to true which will make </w:t>
-      </w:r>
-      <w:r>
-        <w:rPr>
-          <w:rStyle w:val="CodeChar"/>
-        </w:rPr>
-        <w:t>CF:d</w:t>
-      </w:r>
-      <w:r>
-        <w:rPr>
-          <w:rStyle w:val="CodeChar"/>
-        </w:rPr>
-        <w:t>eliverMeetingUpdated</w:t>
-      </w:r>
-      <w:r>
-        <w:t xml:space="preserve"> </w:t>
-      </w:r>
-      <w:r>
-        <w:t>starts the rent.</w:t>
-      </w:r>
-    </w:p>
-    <w:p>
-      <w:pPr>
-        <w:pStyle w:val="Heading4"/>
-      </w:pPr>
-      <w:r>
-        <w:t xml:space="preserve">4.3.3.2 </w:t>
-      </w:r>
-      <w:r>
-        <w:t>Return meetings</w:t>
-      </w:r>
-    </w:p>
-    <w:p>
-      <w:r>
-        <w:t xml:space="preserve">For the return meetings </w:t>
-      </w:r>
-      <w:r>
-        <w:rPr>
-          <w:rStyle w:val="CodeChar"/>
-        </w:rPr>
-        <w:t>CF:r</w:t>
-      </w:r>
-      <w:r>
-        <w:rPr>
-          <w:rStyle w:val="CodeChar"/>
-        </w:rPr>
-        <w:t>eturnMeetingUpdated</w:t>
-      </w:r>
-      <w:r>
-        <w:t xml:space="preserve"> will listen and detect once the owner and renter confirm hand-over and it’ll call Checkout API requesting a refund to the renter of the insurance amount if the tool was not damaged and the insurance – compensation price if the tool was damaged. And then send a payout to the owner with the compensation price if the tool was damaged.</w:t>
-      </w:r>
-    </w:p>
-    <w:p/>
-    <w:p>
-      <w:pPr>
-        <w:pStyle w:val="Heading2"/>
-      </w:pPr>
-      <w:bookmarkStart w:id="330" w:name="_Ref89537344"/>
-      <w:r>
-        <w:t xml:space="preserve">4.4 </w:t>
-      </w:r>
-      <w:r>
-        <w:t>Notifications</w:t>
-      </w:r>
-      <w:bookmarkEnd w:id="330"/>
     </w:p>
     <w:p>
       <w:r>
@@ -32103,14 +31960,14 @@
       <w:pPr>
         <w:pStyle w:val="Heading3"/>
       </w:pPr>
-      <w:bookmarkStart w:id="331" w:name="_Ref89537241"/>
+      <w:bookmarkStart w:id="330" w:name="_Ref89537241"/>
       <w:r>
         <w:t xml:space="preserve">4.5.4 </w:t>
       </w:r>
       <w:r>
         <w:t>Chat System</w:t>
       </w:r>
-      <w:bookmarkEnd w:id="331"/>
+      <w:bookmarkEnd w:id="330"/>
     </w:p>
     <w:p>
       <w:r>
@@ -32264,14 +32121,14 @@
       <w:pPr>
         <w:pStyle w:val="Heading2"/>
       </w:pPr>
-      <w:bookmarkStart w:id="332" w:name="_Ref89537104"/>
+      <w:bookmarkStart w:id="331" w:name="_Ref89537104"/>
       <w:r>
         <w:t xml:space="preserve">4.7 </w:t>
       </w:r>
       <w:r>
         <w:t>Search</w:t>
       </w:r>
-      <w:bookmarkEnd w:id="332"/>
+      <w:bookmarkEnd w:id="331"/>
     </w:p>
     <w:p>
       <w:r>
@@ -32489,35 +32346,22 @@
                                 <w:szCs w:val="24"/>
                               </w:rPr>
                             </w:pPr>
-                            <w:bookmarkStart w:id="333" w:name="_Toc89629593"/>
+                            <w:bookmarkStart w:id="332" w:name="_Toc89629593"/>
                             <w:r>
                               <w:t xml:space="preserve">Figure </w:t>
                             </w:r>
-                            <w:r>
-                              <w:fldChar w:fldCharType="begin"/>
-                            </w:r>
-                            <w:r>
-                              <w:instrText xml:space="preserve"> SEQ Figure \* ARABIC </w:instrText>
-                            </w:r>
-                            <w:r>
-                              <w:fldChar w:fldCharType="separate"/>
-                            </w:r>
-                            <w:r>
-                              <w:rPr>
-                                <w:noProof/>
-                              </w:rPr>
-                              <w:t>11</w:t>
-                            </w:r>
-                            <w:r>
-                              <w:rPr>
-                                <w:noProof/>
-                              </w:rPr>
-                              <w:fldChar w:fldCharType="end"/>
-                            </w:r>
+                            <w:fldSimple w:instr=" SEQ Figure \* ARABIC ">
+                              <w:r>
+                                <w:rPr>
+                                  <w:noProof/>
+                                </w:rPr>
+                                <w:t>11</w:t>
+                              </w:r>
+                            </w:fldSimple>
                             <w:r>
                               <w:t xml:space="preserve"> The menu for setting a Firebase admin’s role.</w:t>
                             </w:r>
-                            <w:bookmarkEnd w:id="333"/>
+                            <w:bookmarkEnd w:id="332"/>
                           </w:p>
                         </w:txbxContent>
                       </wps:txbx>
@@ -32831,34 +32675,18 @@
                                 <w:szCs w:val="24"/>
                               </w:rPr>
                             </w:pPr>
-                            <w:bookmarkStart w:id="335" w:name="_Toc89629594"/>
+                            <w:bookmarkStart w:id="333" w:name="_Toc89629594"/>
                             <w:r>
                               <w:t xml:space="preserve">Figure </w:t>
                             </w:r>
-                            <w:r>
-                              <w:fldChar w:fldCharType="begin"/>
-                            </w:r>
-                            <w:r>
-                              <w:instrText xml:space="preserve"> SEQ Figu</w:instrText>
-                            </w:r>
-                            <w:r>
-                              <w:instrText xml:space="preserve">re \* ARABIC </w:instrText>
-                            </w:r>
-                            <w:r>
-                              <w:fldChar w:fldCharType="separate"/>
-                            </w:r>
-                            <w:r>
-                              <w:rPr>
-                                <w:noProof/>
-                              </w:rPr>
-                              <w:t>12</w:t>
-                            </w:r>
-                            <w:r>
-                              <w:rPr>
-                                <w:noProof/>
-                              </w:rPr>
-                              <w:fldChar w:fldCharType="end"/>
-                            </w:r>
+                            <w:fldSimple w:instr=" SEQ Figure \* ARABIC ">
+                              <w:r>
+                                <w:rPr>
+                                  <w:noProof/>
+                                </w:rPr>
+                                <w:t>12</w:t>
+                              </w:r>
+                            </w:fldSimple>
                             <w:r>
                               <w:t xml:space="preserve"> The output of a successful run of Firestore unit test</w:t>
                             </w:r>
@@ -32868,7 +32696,7 @@
                               </w:rPr>
                               <w:t>s.</w:t>
                             </w:r>
-                            <w:bookmarkEnd w:id="335"/>
+                            <w:bookmarkEnd w:id="333"/>
                           </w:p>
                         </w:txbxContent>
                       </wps:txbx>
@@ -33152,38 +32980,25 @@
           <w:color w:val="FF0000"/>
         </w:rPr>
       </w:pPr>
-      <w:bookmarkStart w:id="337" w:name="_Toc89629595"/>
+      <w:bookmarkStart w:id="334" w:name="_Toc89629595"/>
       <w:r>
         <w:t xml:space="preserve">Figure </w:t>
       </w:r>
-      <w:r>
-        <w:fldChar w:fldCharType="begin"/>
-      </w:r>
-      <w:r>
-        <w:instrText xml:space="preserve"> SEQ Figure \* ARABIC </w:instrText>
-      </w:r>
-      <w:r>
-        <w:fldChar w:fldCharType="separate"/>
-      </w:r>
-      <w:r>
-        <w:rPr>
-          <w:noProof/>
-        </w:rPr>
-        <w:t>13</w:t>
-      </w:r>
-      <w:r>
-        <w:rPr>
-          <w:noProof/>
-        </w:rPr>
-        <w:fldChar w:fldCharType="end"/>
-      </w:r>
+      <w:fldSimple w:instr=" SEQ Figure \* ARABIC ">
+        <w:r>
+          <w:rPr>
+            <w:noProof/>
+          </w:rPr>
+          <w:t>13</w:t>
+        </w:r>
+      </w:fldSimple>
       <w:r>
         <w:t xml:space="preserve"> </w:t>
       </w:r>
       <w:r>
         <w:t>Successful tests with GitHub Actions on pull request #47. This pull request was used to merge searching with Algolia feature to the master branch.</w:t>
       </w:r>
-      <w:bookmarkEnd w:id="337"/>
+      <w:bookmarkEnd w:id="334"/>
     </w:p>
     <w:p/>
     <w:p>
@@ -34102,13 +33917,7 @@
     </w:p>
     <w:p>
       <w:r>
-        <w:t xml:space="preserve">There are multiple other features that I would like to work on and implement to improve the system. For example, increasing the system’s income. Right now, the only income is the 5% deduction from the rent price. Another option that I would like to implement is </w:t>
-      </w:r>
-      <w:r>
-        <w:t>a</w:t>
-      </w:r>
-      <w:r>
-        <w:t xml:space="preserve">ds. Ads are a popular option and is always a great source of income. Google ads are the most popular ads used in multiple websites and apps and implementing them should be very easy with this system since there are official packages and libraries by Google to implement them with Firebase and Flutter. Firebase with </w:t>
+        <w:t xml:space="preserve">There are multiple other features that I would like to work on and implement to improve the system. For example, increasing the system’s income. Right now, the only income is the 5% deduction from the rent price. Another option that I would like to implement is ads. Ads are a popular option and is always a great source of income. Google ads are the most popular ads used in multiple websites and apps and implementing them should be very easy with this system since there are official packages and libraries by Google to implement them with Firebase and Flutter. Firebase with </w:t>
       </w:r>
       <w:hyperlink r:id="rId36" w:history="1">
         <w:proofErr w:type="spellStart"/>
@@ -34219,30 +34028,61 @@
       <w:pPr>
         <w:pStyle w:val="Caption"/>
       </w:pPr>
-      <w:bookmarkStart w:id="338" w:name="_Toc89629596"/>
+      <w:bookmarkStart w:id="335" w:name="_Toc89629596"/>
       <w:r>
         <w:t xml:space="preserve">Figure </w:t>
       </w:r>
-      <w:fldSimple w:instr=" SEQ Figure \* ARABIC ">
-        <w:r>
-          <w:rPr>
-            <w:noProof/>
-          </w:rPr>
-          <w:t>14</w:t>
-        </w:r>
-      </w:fldSimple>
+      <w:r>
+        <w:fldChar w:fldCharType="begin"/>
+      </w:r>
+      <w:r>
+        <w:instrText xml:space="preserve"> SEQ Figure \* ARABIC </w:instrText>
+      </w:r>
+      <w:r>
+        <w:fldChar w:fldCharType="separate"/>
+      </w:r>
+      <w:r>
+        <w:rPr>
+          <w:noProof/>
+        </w:rPr>
+        <w:t>14</w:t>
+      </w:r>
+      <w:r>
+        <w:rPr>
+          <w:noProof/>
+        </w:rPr>
+        <w:fldChar w:fldCharType="end"/>
+      </w:r>
       <w:r>
         <w:t xml:space="preserve"> </w:t>
       </w:r>
       <w:r>
         <w:t>Google sponsored results. The first result's website paid Google to be shown first.</w:t>
       </w:r>
-      <w:bookmarkEnd w:id="338"/>
+      <w:bookmarkEnd w:id="335"/>
     </w:p>
     <w:p>
       <w:pPr>
         <w:keepNext/>
       </w:pPr>
+    </w:p>
+    <w:p>
+      <w:pPr>
+        <w:keepNext/>
+      </w:pPr>
+      <w:r>
+        <w:t xml:space="preserve">Post suggestions is another feature that I didn’t have time to research and implement. It may be achievable using Algolia </w:t>
+      </w:r>
+      <w:r>
+        <w:rPr>
+          <w:i/>
+          <w:iCs/>
+        </w:rPr>
+        <w:t>Recommend</w:t>
+      </w:r>
+      <w:r>
+        <w:t xml:space="preserve"> feature or using Google Analytics to see what other tools users rented and use them as recommendations.</w:t>
+      </w:r>
     </w:p>
     <w:p>
       <w:pPr>
@@ -34315,8 +34155,8 @@
         </w:sectPr>
       </w:pPr>
     </w:p>
-    <w:bookmarkStart w:id="339" w:name="_Toc69324943" w:displacedByCustomXml="next"/>
-    <w:bookmarkStart w:id="340" w:name="_Toc68957589" w:displacedByCustomXml="next"/>
+    <w:bookmarkStart w:id="336" w:name="_Toc68957589" w:displacedByCustomXml="next"/>
+    <w:bookmarkStart w:id="337" w:name="_Toc69324943" w:displacedByCustomXml="next"/>
     <w:sdt>
       <w:sdtPr>
         <w:rPr>
@@ -34341,8 +34181,8 @@
           <w:r>
             <w:t>References</w:t>
           </w:r>
-          <w:bookmarkEnd w:id="340"/>
-          <w:bookmarkEnd w:id="339"/>
+          <w:bookmarkEnd w:id="337"/>
+          <w:bookmarkEnd w:id="336"/>
         </w:p>
         <w:sdt>
           <w:sdtPr>
@@ -34814,23 +34654,7 @@
             <w:rFonts w:eastAsiaTheme="majorEastAsia"/>
             <w:noProof/>
           </w:rPr>
-          <w:t>Figure 2 - Activity diagram of accepting/r</w:t>
-        </w:r>
-        <w:r>
-          <w:rPr>
-            <w:rStyle w:val="Hyperlink"/>
-            <w:rFonts w:eastAsiaTheme="majorEastAsia"/>
-            <w:noProof/>
-          </w:rPr>
-          <w:t>e</w:t>
-        </w:r>
-        <w:r>
-          <w:rPr>
-            <w:rStyle w:val="Hyperlink"/>
-            <w:rFonts w:eastAsiaTheme="majorEastAsia"/>
-            <w:noProof/>
-          </w:rPr>
-          <w:t>jecting tool-requests</w:t>
+          <w:t>Figure 2 - Activity diagram of accepting/rejecting tool-requests</w:t>
         </w:r>
         <w:r>
           <w:rPr>
@@ -47746,6 +47570,7 @@
   <w:style w:type="character" w:default="1" w:styleId="DefaultParagraphFont">
     <w:name w:val="Default Paragraph Font"/>
     <w:uiPriority w:val="1"/>
+    <w:semiHidden/>
     <w:unhideWhenUsed/>
   </w:style>
   <w:style w:type="table" w:default="1" w:styleId="TableNormal">

</xml_diff>

<commit_message>
Fix Rename cloud functions to CF: #5
</commit_message>
<xml_diff>
--- a/Report/Report2 DRAFT - 2.docx
+++ b/Report/Report2 DRAFT - 2.docx
@@ -3733,14 +3733,27 @@
       <w:r>
         <w:t xml:space="preserve">Figure </w:t>
       </w:r>
-      <w:fldSimple w:instr=" SEQ Figure \* ARABIC ">
-        <w:r>
-          <w:rPr>
-            <w:noProof/>
-          </w:rPr>
-          <w:t>1</w:t>
-        </w:r>
-      </w:fldSimple>
+      <w:r>
+        <w:fldChar w:fldCharType="begin"/>
+      </w:r>
+      <w:r>
+        <w:instrText xml:space="preserve"> SEQ Figure \* ARABIC </w:instrText>
+      </w:r>
+      <w:r>
+        <w:fldChar w:fldCharType="separate"/>
+      </w:r>
+      <w:r>
+        <w:rPr>
+          <w:noProof/>
+        </w:rPr>
+        <w:t>1</w:t>
+      </w:r>
+      <w:r>
+        <w:rPr>
+          <w:noProof/>
+        </w:rPr>
+        <w:fldChar w:fldCharType="end"/>
+      </w:r>
       <w:r>
         <w:t>- U</w:t>
       </w:r>
@@ -8780,14 +8793,27 @@
       <w:r>
         <w:t xml:space="preserve">Figure </w:t>
       </w:r>
-      <w:fldSimple w:instr=" SEQ Figure \* ARABIC ">
-        <w:r>
-          <w:rPr>
-            <w:noProof/>
-          </w:rPr>
-          <w:t>2</w:t>
-        </w:r>
-      </w:fldSimple>
+      <w:r>
+        <w:fldChar w:fldCharType="begin"/>
+      </w:r>
+      <w:r>
+        <w:instrText xml:space="preserve"> SEQ Figure \* ARABIC </w:instrText>
+      </w:r>
+      <w:r>
+        <w:fldChar w:fldCharType="separate"/>
+      </w:r>
+      <w:r>
+        <w:rPr>
+          <w:noProof/>
+        </w:rPr>
+        <w:t>2</w:t>
+      </w:r>
+      <w:r>
+        <w:rPr>
+          <w:noProof/>
+        </w:rPr>
+        <w:fldChar w:fldCharType="end"/>
+      </w:r>
       <w:bookmarkEnd w:id="20"/>
       <w:r>
         <w:t xml:space="preserve"> - Activity diagram of accepting/rejecting tool-requests</w:t>
@@ -8866,14 +8892,27 @@
       <w:r>
         <w:t xml:space="preserve">Figure </w:t>
       </w:r>
-      <w:fldSimple w:instr=" SEQ Figure \* ARABIC ">
-        <w:r>
-          <w:rPr>
-            <w:noProof/>
-          </w:rPr>
-          <w:t>3</w:t>
-        </w:r>
-      </w:fldSimple>
+      <w:r>
+        <w:fldChar w:fldCharType="begin"/>
+      </w:r>
+      <w:r>
+        <w:instrText xml:space="preserve"> SEQ Figure \* ARABIC </w:instrText>
+      </w:r>
+      <w:r>
+        <w:fldChar w:fldCharType="separate"/>
+      </w:r>
+      <w:r>
+        <w:rPr>
+          <w:noProof/>
+        </w:rPr>
+        <w:t>3</w:t>
+      </w:r>
+      <w:r>
+        <w:rPr>
+          <w:noProof/>
+        </w:rPr>
+        <w:fldChar w:fldCharType="end"/>
+      </w:r>
       <w:bookmarkEnd w:id="24"/>
       <w:r>
         <w:t xml:space="preserve"> - Activity diagram of delivering a tool</w:t>
@@ -8952,14 +8991,27 @@
       <w:r>
         <w:t xml:space="preserve">Figure </w:t>
       </w:r>
-      <w:fldSimple w:instr=" SEQ Figure \* ARABIC ">
-        <w:r>
-          <w:rPr>
-            <w:noProof/>
-          </w:rPr>
-          <w:t>4</w:t>
-        </w:r>
-      </w:fldSimple>
+      <w:r>
+        <w:fldChar w:fldCharType="begin"/>
+      </w:r>
+      <w:r>
+        <w:instrText xml:space="preserve"> SEQ Figure \* ARABIC </w:instrText>
+      </w:r>
+      <w:r>
+        <w:fldChar w:fldCharType="separate"/>
+      </w:r>
+      <w:r>
+        <w:rPr>
+          <w:noProof/>
+        </w:rPr>
+        <w:t>4</w:t>
+      </w:r>
+      <w:r>
+        <w:rPr>
+          <w:noProof/>
+        </w:rPr>
+        <w:fldChar w:fldCharType="end"/>
+      </w:r>
       <w:bookmarkEnd w:id="28"/>
       <w:r>
         <w:t xml:space="preserve"> - Activity diagram of returning a tool</w:t>
@@ -9072,14 +9124,27 @@
       <w:r>
         <w:t xml:space="preserve">Figure </w:t>
       </w:r>
-      <w:fldSimple w:instr=" SEQ Figure \* ARABIC ">
-        <w:r>
-          <w:rPr>
-            <w:noProof/>
-          </w:rPr>
-          <w:t>5</w:t>
-        </w:r>
-      </w:fldSimple>
+      <w:r>
+        <w:fldChar w:fldCharType="begin"/>
+      </w:r>
+      <w:r>
+        <w:instrText xml:space="preserve"> SEQ Figure \* ARABIC </w:instrText>
+      </w:r>
+      <w:r>
+        <w:fldChar w:fldCharType="separate"/>
+      </w:r>
+      <w:r>
+        <w:rPr>
+          <w:noProof/>
+        </w:rPr>
+        <w:t>5</w:t>
+      </w:r>
+      <w:r>
+        <w:rPr>
+          <w:noProof/>
+        </w:rPr>
+        <w:fldChar w:fldCharType="end"/>
+      </w:r>
       <w:r>
         <w:t xml:space="preserve"> - </w:t>
       </w:r>
@@ -21567,14 +21632,27 @@
       <w:r>
         <w:t xml:space="preserve">Figure </w:t>
       </w:r>
-      <w:fldSimple w:instr=" SEQ Figure \* ARABIC ">
-        <w:r>
-          <w:rPr>
-            <w:noProof/>
-          </w:rPr>
-          <w:t>6</w:t>
-        </w:r>
-      </w:fldSimple>
+      <w:r>
+        <w:fldChar w:fldCharType="begin"/>
+      </w:r>
+      <w:r>
+        <w:instrText xml:space="preserve"> SEQ Figure \* ARABIC </w:instrText>
+      </w:r>
+      <w:r>
+        <w:fldChar w:fldCharType="separate"/>
+      </w:r>
+      <w:r>
+        <w:rPr>
+          <w:noProof/>
+        </w:rPr>
+        <w:t>6</w:t>
+      </w:r>
+      <w:r>
+        <w:rPr>
+          <w:noProof/>
+        </w:rPr>
+        <w:fldChar w:fldCharType="end"/>
+      </w:r>
       <w:r>
         <w:t xml:space="preserve"> - </w:t>
       </w:r>
@@ -28463,6 +28541,9 @@
       </w:r>
     </w:p>
     <w:p>
+      <w:pPr>
+        <w:jc w:val="both"/>
+      </w:pPr>
       <w:r>
         <w:rPr>
           <w:noProof/>
@@ -28518,14 +28599,27 @@
                             <w:r>
                               <w:t xml:space="preserve">Figure </w:t>
                             </w:r>
-                            <w:fldSimple w:instr=" SEQ Figure \* ARABIC ">
-                              <w:r>
-                                <w:rPr>
-                                  <w:noProof/>
-                                </w:rPr>
-                                <w:t>7</w:t>
-                              </w:r>
-                            </w:fldSimple>
+                            <w:r>
+                              <w:fldChar w:fldCharType="begin"/>
+                            </w:r>
+                            <w:r>
+                              <w:instrText xml:space="preserve"> SEQ Figure \* ARABIC </w:instrText>
+                            </w:r>
+                            <w:r>
+                              <w:fldChar w:fldCharType="separate"/>
+                            </w:r>
+                            <w:r>
+                              <w:rPr>
+                                <w:noProof/>
+                              </w:rPr>
+                              <w:t>7</w:t>
+                            </w:r>
+                            <w:r>
+                              <w:rPr>
+                                <w:noProof/>
+                              </w:rPr>
+                              <w:fldChar w:fldCharType="end"/>
+                            </w:r>
                             <w:r>
                               <w:t xml:space="preserve"> Rentool logo</w:t>
                             </w:r>
@@ -28551,7 +28645,7 @@
                 <v:stroke joinstyle="miter"/>
                 <v:path gradientshapeok="t" o:connecttype="rect"/>
               </v:shapetype>
-              <v:shape id="Text Box 25" o:spid="_x0000_s1026" type="#_x0000_t202" style="position:absolute;margin-left:328.3pt;margin-top:64.9pt;width:122.5pt;height:.05pt;z-index:251661312;visibility:visible;mso-wrap-style:square;mso-wrap-distance-left:9pt;mso-wrap-distance-top:0;mso-wrap-distance-right:9pt;mso-wrap-distance-bottom:0;mso-position-horizontal:absolute;mso-position-horizontal-relative:text;mso-position-vertical:absolute;mso-position-vertical-relative:text;v-text-anchor:top" o:gfxdata="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" stroked="f">
+              <v:shape id="Text Box 25" o:spid="_x0000_s1026" type="#_x0000_t202" style="position:absolute;left:0;text-align:left;margin-left:328.3pt;margin-top:64.9pt;width:122.5pt;height:.05pt;z-index:251661312;visibility:visible;mso-wrap-style:square;mso-wrap-distance-left:9pt;mso-wrap-distance-top:0;mso-wrap-distance-right:9pt;mso-wrap-distance-bottom:0;mso-position-horizontal:absolute;mso-position-horizontal-relative:text;mso-position-vertical:absolute;mso-position-vertical-relative:text;v-text-anchor:top" o:gfxdata="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" stroked="f">
                 <v:textbox style="mso-fit-shape-to-text:t" inset="0,0,0,0">
                   <w:txbxContent>
                     <w:p>
@@ -28716,6 +28810,9 @@
       </w:r>
     </w:p>
     <w:p>
+      <w:pPr>
+        <w:jc w:val="both"/>
+      </w:pPr>
       <w:r>
         <w:t xml:space="preserve">For the front-end, the app was developed and built using the Flutter framework by Google. Flutter allow building fast and beautiful apps for Android, iOS, the web, and other platforms with a single codebase. The programming language used is Dart which also has its own package manager, </w:t>
       </w:r>
@@ -28735,11 +28832,17 @@
       </w:r>
     </w:p>
     <w:p>
+      <w:pPr>
+        <w:jc w:val="both"/>
+      </w:pPr>
       <w:r>
         <w:t>I chose Flutter because it’s great for this system as it can be compiled to Android, iOS, and a web app. Also, I’m very familiar with it and used it to build multiple apps for web and mobile. It has a lot of support and resources online. And there are official packages for Firebase SDKs and APIs which I’m using for the backend of the system.</w:t>
       </w:r>
     </w:p>
     <w:p>
+      <w:pPr>
+        <w:jc w:val="both"/>
+      </w:pPr>
       <w:r>
         <w:t xml:space="preserve">For UI design, I used Figma. Figma is a popular free to use </w:t>
       </w:r>
@@ -28767,6 +28870,9 @@
       </w:r>
     </w:p>
     <w:p>
+      <w:pPr>
+        <w:jc w:val="both"/>
+      </w:pPr>
       <w:r>
         <w:t xml:space="preserve">The system is </w:t>
       </w:r>
@@ -28810,6 +28916,9 @@
       </w:r>
     </w:p>
     <w:p>
+      <w:pPr>
+        <w:jc w:val="both"/>
+      </w:pPr>
       <w:r>
         <w:t>I chose Firebase because I’m very familiar with it and developed multiple apps using it. It also allows me to not worry about implementing some of the services it provides (e.g., database, authentication) from scratch and stressing about making them work with each other. Instead, I can focus on building the business side of the system.</w:t>
       </w:r>
@@ -28818,6 +28927,11 @@
       <w:pPr>
         <w:pStyle w:val="Heading4"/>
       </w:pPr>
+    </w:p>
+    <w:p>
+      <w:pPr>
+        <w:pStyle w:val="Heading4"/>
+      </w:pPr>
       <w:r>
         <w:t xml:space="preserve">4.2.2.1 </w:t>
       </w:r>
@@ -28826,6 +28940,9 @@
       </w:r>
     </w:p>
     <w:p>
+      <w:pPr>
+        <w:jc w:val="both"/>
+      </w:pPr>
       <w:r>
         <w:t xml:space="preserve">For the authentication system the system uses </w:t>
       </w:r>
@@ -28843,6 +28960,7 @@
     <w:p>
       <w:pPr>
         <w:pStyle w:val="NoSpacing"/>
+        <w:jc w:val="both"/>
       </w:pPr>
       <w:r>
         <w:t xml:space="preserve">For this system the sign in methods I chose were the email and password, Google, and Facebook. I couldn’t add Apple and Microsoft as was intended in </w:t>
@@ -28865,12 +28983,18 @@
         <w:t>because</w:t>
       </w:r>
       <w:r>
-        <w:t xml:space="preserve"> Apple requires an annual $99 for a developer account which I couldn’t pay. And I had technical issues with Microsoft due to the lack of documentation and libraries for Flutter.</w:t>
-      </w:r>
-    </w:p>
-    <w:p>
+        <w:t xml:space="preserve"> Apple requires an annual $99 for a developer account which I couldn’t pay. And I had </w:t>
+      </w:r>
       <w:r>
         <w:lastRenderedPageBreak/>
+        <w:t>technical issues with Microsoft due to the lack of documentation and libraries for Flutter.</w:t>
+      </w:r>
+    </w:p>
+    <w:p>
+      <w:pPr>
+        <w:jc w:val="both"/>
+      </w:pPr>
+      <w:r>
         <w:t xml:space="preserve">Once a user creates an account the account will be assigned a unique UID (short for: User ID) which will be used as a reference to this user’s account. </w:t>
       </w:r>
     </w:p>
@@ -28886,6 +29010,9 @@
       </w:r>
     </w:p>
     <w:p>
+      <w:pPr>
+        <w:jc w:val="both"/>
+      </w:pPr>
       <w:r>
         <w:rPr>
           <w:i/>
@@ -28917,11 +29044,17 @@
       </w:r>
     </w:p>
     <w:p>
+      <w:pPr>
+        <w:jc w:val="both"/>
+      </w:pPr>
       <w:r>
         <w:t>Firestore starts with a list of collections that each contains a list of documents. Each document has an ID that it can be accessed by. And each document has a list of fields that can be one of several types (e.g., string, bool, number), and has a list of collections (subcollections). The two main collections in this system are ‘Users’ and ‘Tools’.</w:t>
       </w:r>
     </w:p>
     <w:p>
+      <w:pPr>
+        <w:jc w:val="both"/>
+      </w:pPr>
       <w:r>
         <w:t>‘Users’ contains the users’ documents with their UIDs (User ID) as the documents’ IDs, such as you can access the document of a user with the UID ‘user123’ for example by querying ‘</w:t>
       </w:r>
@@ -28942,6 +29075,9 @@
       </w:r>
     </w:p>
     <w:p>
+      <w:pPr>
+        <w:jc w:val="both"/>
+      </w:pPr>
       <w:r>
         <w:t xml:space="preserve">The user document has multiple subcollections, including ‘private’ which stores data that can only be accessed by the user. It </w:t>
       </w:r>
@@ -28975,6 +29111,9 @@
       </w:r>
     </w:p>
     <w:p>
+      <w:pPr>
+        <w:jc w:val="both"/>
+      </w:pPr>
       <w:r>
         <w:t xml:space="preserve">The ‘Tools’ collection contains the tools’ documents, and every tool document is linked to a user using the </w:t>
       </w:r>
@@ -29088,6 +29227,7 @@
           <w:numId w:val="95"/>
         </w:numPr>
         <w:spacing w:line="259" w:lineRule="auto"/>
+        <w:jc w:val="both"/>
       </w:pPr>
       <w:r>
         <w:t>‘rents’ which</w:t>
@@ -29104,6 +29244,7 @@
           <w:numId w:val="95"/>
         </w:numPr>
         <w:spacing w:line="259" w:lineRule="auto"/>
+        <w:jc w:val="both"/>
       </w:pPr>
       <w:r>
         <w:t>‘</w:t>
@@ -29134,6 +29275,7 @@
           <w:numId w:val="95"/>
         </w:numPr>
         <w:spacing w:line="259" w:lineRule="auto"/>
+        <w:jc w:val="both"/>
       </w:pPr>
       <w:r>
         <w:t>‘</w:t>
@@ -29158,6 +29300,7 @@
           <w:numId w:val="95"/>
         </w:numPr>
         <w:spacing w:line="259" w:lineRule="auto"/>
+        <w:jc w:val="both"/>
       </w:pPr>
       <w:r>
         <w:t>‘</w:t>
@@ -29185,6 +29328,7 @@
           <w:numId w:val="95"/>
         </w:numPr>
         <w:spacing w:line="259" w:lineRule="auto"/>
+        <w:jc w:val="both"/>
       </w:pPr>
       <w:r>
         <w:lastRenderedPageBreak/>
@@ -29218,6 +29362,7 @@
           <w:numId w:val="95"/>
         </w:numPr>
         <w:spacing w:line="259" w:lineRule="auto"/>
+        <w:jc w:val="both"/>
       </w:pPr>
       <w:r>
         <w:t>‘admins’ stores the admins UIDs. Each document’s ID is an admin UID. When a document is added the user will be assigned as an admin. And the opposite if a document was removed.</w:t>
@@ -29231,6 +29376,7 @@
           <w:numId w:val="95"/>
         </w:numPr>
         <w:spacing w:line="259" w:lineRule="auto"/>
+        <w:jc w:val="both"/>
       </w:pPr>
       <w:r>
         <w:t>‘</w:t>
@@ -29329,25 +29475,41 @@
       <w:pPr>
         <w:pStyle w:val="Caption"/>
       </w:pPr>
-      <w:bookmarkStart w:id="324" w:name="_Toc89629590"/>
+      <w:bookmarkStart w:id="325" w:name="_Toc89629590"/>
       <w:r>
         <w:t xml:space="preserve">Figure </w:t>
       </w:r>
-      <w:fldSimple w:instr=" SEQ Figure \* ARABIC ">
-        <w:r>
-          <w:rPr>
-            <w:noProof/>
-          </w:rPr>
-          <w:t>8</w:t>
-        </w:r>
-      </w:fldSimple>
+      <w:r>
+        <w:fldChar w:fldCharType="begin"/>
+      </w:r>
+      <w:r>
+        <w:instrText xml:space="preserve"> SEQ Figure \* ARABIC </w:instrText>
+      </w:r>
+      <w:r>
+        <w:fldChar w:fldCharType="separate"/>
+      </w:r>
+      <w:r>
+        <w:rPr>
+          <w:noProof/>
+        </w:rPr>
+        <w:t>8</w:t>
+      </w:r>
+      <w:r>
+        <w:rPr>
+          <w:noProof/>
+        </w:rPr>
+        <w:fldChar w:fldCharType="end"/>
+      </w:r>
       <w:r>
         <w:t xml:space="preserve"> A simplified map of the database</w:t>
       </w:r>
-      <w:bookmarkEnd w:id="324"/>
+      <w:bookmarkEnd w:id="325"/>
     </w:p>
     <w:p/>
     <w:p>
+      <w:pPr>
+        <w:jc w:val="both"/>
+      </w:pPr>
       <w:r>
         <w:t xml:space="preserve">Access control in Firestore is determined by its </w:t>
       </w:r>
@@ -29403,11 +29565,17 @@
       </w:r>
     </w:p>
     <w:p>
+      <w:pPr>
+        <w:jc w:val="both"/>
+      </w:pPr>
       <w:r>
         <w:t xml:space="preserve">Security rules can also be used for data validation such as making sure a field is set, or the value of a certain field is of the correct type. This is very necessary to make sure all the objects are of the correct type and prevent type cast errors. </w:t>
       </w:r>
     </w:p>
     <w:p>
+      <w:pPr>
+        <w:jc w:val="both"/>
+      </w:pPr>
       <w:r>
         <w:t>Example of simplified security rules for the ‘Users’ collection.</w:t>
       </w:r>
@@ -29797,6 +29965,9 @@
       </w:r>
     </w:p>
     <w:p>
+      <w:pPr>
+        <w:jc w:val="both"/>
+      </w:pPr>
       <w:r>
         <w:rPr>
           <w:i/>
@@ -29809,6 +29980,9 @@
       </w:r>
     </w:p>
     <w:p>
+      <w:pPr>
+        <w:jc w:val="both"/>
+      </w:pPr>
       <w:r>
         <w:t>For the rest of this report, cloud functions names will be prefixed with “CF:”. So, a cloud function with the name “hello” will be written as “</w:t>
       </w:r>
@@ -29825,6 +29999,9 @@
       </w:r>
     </w:p>
     <w:p>
+      <w:pPr>
+        <w:jc w:val="both"/>
+      </w:pPr>
       <w:r>
         <w:t>The deployed functions are:</w:t>
       </w:r>
@@ -29837,6 +30014,7 @@
           <w:numId w:val="96"/>
         </w:numPr>
         <w:spacing w:line="259" w:lineRule="auto"/>
+        <w:jc w:val="both"/>
       </w:pPr>
       <w:r>
         <w:rPr>
@@ -29862,6 +30040,7 @@
           <w:numId w:val="96"/>
         </w:numPr>
         <w:spacing w:line="259" w:lineRule="auto"/>
+        <w:jc w:val="both"/>
       </w:pPr>
       <w:r>
         <w:rPr>
@@ -29896,6 +30075,7 @@
           <w:numId w:val="96"/>
         </w:numPr>
         <w:spacing w:line="259" w:lineRule="auto"/>
+        <w:jc w:val="both"/>
       </w:pPr>
       <w:r>
         <w:rPr>
@@ -29921,6 +30101,7 @@
           <w:numId w:val="96"/>
         </w:numPr>
         <w:spacing w:line="259" w:lineRule="auto"/>
+        <w:jc w:val="both"/>
       </w:pPr>
       <w:r>
         <w:rPr>
@@ -29946,6 +30127,7 @@
           <w:numId w:val="96"/>
         </w:numPr>
         <w:spacing w:line="259" w:lineRule="auto"/>
+        <w:jc w:val="both"/>
       </w:pPr>
       <w:r>
         <w:rPr>
@@ -29979,6 +30161,7 @@
           <w:numId w:val="96"/>
         </w:numPr>
         <w:spacing w:line="259" w:lineRule="auto"/>
+        <w:jc w:val="both"/>
       </w:pPr>
       <w:r>
         <w:rPr>
@@ -30004,6 +30187,7 @@
           <w:numId w:val="96"/>
         </w:numPr>
         <w:spacing w:line="259" w:lineRule="auto"/>
+        <w:jc w:val="both"/>
       </w:pPr>
       <w:r>
         <w:rPr>
@@ -30037,6 +30221,7 @@
           <w:numId w:val="96"/>
         </w:numPr>
         <w:spacing w:line="259" w:lineRule="auto"/>
+        <w:jc w:val="both"/>
       </w:pPr>
       <w:r>
         <w:rPr>
@@ -30062,6 +30247,7 @@
           <w:numId w:val="96"/>
         </w:numPr>
         <w:spacing w:line="259" w:lineRule="auto"/>
+        <w:jc w:val="both"/>
       </w:pPr>
       <w:r>
         <w:rPr>
@@ -30087,6 +30273,7 @@
           <w:numId w:val="96"/>
         </w:numPr>
         <w:spacing w:line="259" w:lineRule="auto"/>
+        <w:jc w:val="both"/>
       </w:pPr>
       <w:r>
         <w:rPr>
@@ -30101,11 +30288,11 @@
         <w:t>addSourceFromToken</w:t>
       </w:r>
       <w:r>
-        <w:t xml:space="preserve"> is an HTTPS callable function. It’s called when the user has a token for his/her credit/debit card and wants to add it to the </w:t>
+        <w:t xml:space="preserve"> is an HTTPS callable function. It’s called when the user has a token for his/her credit/debit card and wants to add it to the system. The </w:t>
       </w:r>
       <w:r>
         <w:lastRenderedPageBreak/>
-        <w:t>system. The function will then call Checkout and verify the card. This will be explained furt</w:t>
+        <w:t>function will then call Checkout and verify the card. This will be explained furt</w:t>
       </w:r>
       <w:r>
         <w:t xml:space="preserve">her </w:t>
@@ -30123,6 +30310,9 @@
         <w:instrText xml:space="preserve"> REF _Ref89536342 \h </w:instrText>
       </w:r>
       <w:r>
+        <w:instrText xml:space="preserve"> \* MERGEFORMAT </w:instrText>
+      </w:r>
+      <w:r>
         <w:fldChar w:fldCharType="separate"/>
       </w:r>
       <w:r>
@@ -30146,6 +30336,7 @@
           <w:numId w:val="96"/>
         </w:numPr>
         <w:spacing w:line="259" w:lineRule="auto"/>
+        <w:jc w:val="both"/>
       </w:pPr>
       <w:r>
         <w:rPr>
@@ -30171,6 +30362,7 @@
           <w:numId w:val="96"/>
         </w:numPr>
         <w:spacing w:line="259" w:lineRule="auto"/>
+        <w:jc w:val="both"/>
       </w:pPr>
       <w:r>
         <w:rPr>
@@ -30206,6 +30398,9 @@
         <w:instrText xml:space="preserve"> REF _Ref89536799 \w \h </w:instrText>
       </w:r>
       <w:r>
+        <w:instrText xml:space="preserve"> \* MERGEFORMAT </w:instrText>
+      </w:r>
+      <w:r>
         <w:fldChar w:fldCharType="separate"/>
       </w:r>
       <w:r>
@@ -30218,6 +30413,9 @@
         <w:instrText xml:space="preserve"> REF _Ref89536799 \h </w:instrText>
       </w:r>
       <w:r>
+        <w:instrText xml:space="preserve"> \* MERGEFORMAT </w:instrText>
+      </w:r>
+      <w:r>
         <w:fldChar w:fldCharType="separate"/>
       </w:r>
       <w:r>
@@ -30241,6 +30439,7 @@
           <w:numId w:val="96"/>
         </w:numPr>
         <w:spacing w:line="259" w:lineRule="auto"/>
+        <w:jc w:val="both"/>
       </w:pPr>
       <w:r>
         <w:rPr>
@@ -30266,6 +30465,7 @@
           <w:numId w:val="96"/>
         </w:numPr>
         <w:spacing w:line="259" w:lineRule="auto"/>
+        <w:jc w:val="both"/>
       </w:pPr>
       <w:r>
         <w:rPr>
@@ -30291,6 +30491,7 @@
           <w:numId w:val="96"/>
         </w:numPr>
         <w:spacing w:line="259" w:lineRule="auto"/>
+        <w:jc w:val="both"/>
       </w:pPr>
       <w:r>
         <w:rPr>
@@ -30316,6 +30517,7 @@
           <w:numId w:val="96"/>
         </w:numPr>
         <w:spacing w:line="259" w:lineRule="auto"/>
+        <w:jc w:val="both"/>
       </w:pPr>
       <w:r>
         <w:rPr>
@@ -30360,6 +30562,7 @@
           <w:numId w:val="96"/>
         </w:numPr>
         <w:spacing w:line="259" w:lineRule="auto"/>
+        <w:jc w:val="both"/>
       </w:pPr>
       <w:r>
         <w:rPr>
@@ -30385,6 +30588,7 @@
           <w:numId w:val="96"/>
         </w:numPr>
         <w:spacing w:line="259" w:lineRule="auto"/>
+        <w:jc w:val="both"/>
       </w:pPr>
       <w:r>
         <w:rPr>
@@ -30410,6 +30614,7 @@
           <w:numId w:val="96"/>
         </w:numPr>
         <w:spacing w:line="259" w:lineRule="auto"/>
+        <w:jc w:val="both"/>
       </w:pPr>
       <w:r>
         <w:rPr>
@@ -30443,6 +30648,9 @@
       </w:r>
     </w:p>
     <w:p>
+      <w:pPr>
+        <w:jc w:val="both"/>
+      </w:pPr>
       <w:r>
         <w:rPr>
           <w:i/>
@@ -30482,6 +30690,7 @@
     </w:p>
     <w:p>
       <w:pPr>
+        <w:jc w:val="both"/>
         <w:rPr>
           <w:bCs/>
         </w:rPr>
@@ -30883,18 +31092,31 @@
           <w:bCs/>
         </w:rPr>
       </w:pPr>
-      <w:bookmarkStart w:id="325" w:name="_Toc89629591"/>
+      <w:bookmarkStart w:id="326" w:name="_Toc89629591"/>
       <w:r>
         <w:t xml:space="preserve">Figure </w:t>
       </w:r>
-      <w:fldSimple w:instr=" SEQ Figure \* ARABIC ">
-        <w:r>
-          <w:rPr>
-            <w:noProof/>
-          </w:rPr>
-          <w:t>9</w:t>
-        </w:r>
-      </w:fldSimple>
+      <w:r>
+        <w:fldChar w:fldCharType="begin"/>
+      </w:r>
+      <w:r>
+        <w:instrText xml:space="preserve"> SEQ Figure \* ARABIC </w:instrText>
+      </w:r>
+      <w:r>
+        <w:fldChar w:fldCharType="separate"/>
+      </w:r>
+      <w:r>
+        <w:rPr>
+          <w:noProof/>
+        </w:rPr>
+        <w:t>9</w:t>
+      </w:r>
+      <w:r>
+        <w:rPr>
+          <w:noProof/>
+        </w:rPr>
+        <w:fldChar w:fldCharType="end"/>
+      </w:r>
       <w:r>
         <w:t xml:space="preserve"> A simplified map of the Storage buckets. Colors: green: bucket, yellow: folder</w:t>
       </w:r>
@@ -30904,7 +31126,7 @@
         </w:rPr>
         <w:t>, black: specific file.</w:t>
       </w:r>
-      <w:bookmarkEnd w:id="325"/>
+      <w:bookmarkEnd w:id="326"/>
     </w:p>
     <w:p>
       <w:pPr>
@@ -30986,6 +31208,7 @@
     </w:p>
     <w:p>
       <w:pPr>
+        <w:jc w:val="both"/>
         <w:rPr>
           <w:b/>
           <w:bCs/>
@@ -31005,6 +31228,9 @@
         <w:instrText xml:space="preserve"> REF _Ref89537104 \h </w:instrText>
       </w:r>
       <w:r>
+        <w:instrText xml:space="preserve"> \* MERGEFORMAT </w:instrText>
+      </w:r>
+      <w:r>
         <w:fldChar w:fldCharType="separate"/>
       </w:r>
       <w:r>
@@ -31078,27 +31304,36 @@
       <w:pPr>
         <w:pStyle w:val="Heading3"/>
       </w:pPr>
-      <w:bookmarkStart w:id="326" w:name="_Ref89536799"/>
+      <w:bookmarkStart w:id="327" w:name="_Ref89536799"/>
       <w:r>
         <w:t xml:space="preserve">4.3.1 </w:t>
       </w:r>
       <w:r>
         <w:t>Webhook</w:t>
       </w:r>
-      <w:bookmarkEnd w:id="326"/>
-    </w:p>
-    <w:p>
-      <w:r>
-        <w:t>Checkout allows developers to create a webhook where the developer provide a URL that checkout will send details of chosen events to. The chosen events decided for this system are Card verified, Payment canceled, Payment declined, Payment paid, Payment captured, Payment approved, Payment capture declined, and Payment expired. The cloud function ‘</w:t>
+      <w:bookmarkEnd w:id="327"/>
+    </w:p>
+    <w:p>
+      <w:pPr>
+        <w:jc w:val="both"/>
+      </w:pPr>
+      <w:r>
+        <w:t>Checkout allows developers to create a webhook where the developer provide a URL that checkout will send details of chosen events to. The chosen events decided for this system are Card verified, Payment canceled, Payment declined, Payment paid, Payment captured, Payment approved, Payment capture declined, and Payment expired.</w:t>
+      </w:r>
+      <w:r>
+        <w:t xml:space="preserve"> </w:t>
       </w:r>
       <w:r>
         <w:rPr>
           <w:rStyle w:val="CodeChar"/>
         </w:rPr>
-        <w:t>payments</w:t>
-      </w:r>
-      <w:r>
-        <w:t>’</w:t>
+        <w:t>CF:p</w:t>
+      </w:r>
+      <w:r>
+        <w:rPr>
+          <w:rStyle w:val="CodeChar"/>
+        </w:rPr>
+        <w:t>ayments</w:t>
       </w:r>
       <w:r>
         <w:t xml:space="preserve"> </w:t>
@@ -31116,16 +31351,60 @@
         </w:r>
       </w:hyperlink>
       <w:r>
-        <w:t>, and it’s written to handle Checkout’s webhook events. Whenever one those events happen Checkout will send an https request with the details to the cloud function which will handle it. To ensure that the request received is from Checkout and not a malicious user, Checkout sends a secret key in the request’s headers. So, when the cloud function ‘</w:t>
+        <w:t>, and it’s written to handle Checkout’s webhook events. Whenever one those events happen</w:t>
+      </w:r>
+      <w:r>
+        <w:t>,</w:t>
+      </w:r>
+      <w:r>
+        <w:t xml:space="preserve"> Checkout will send an https request with the details to the </w:t>
       </w:r>
       <w:r>
         <w:rPr>
           <w:rStyle w:val="CodeChar"/>
         </w:rPr>
-        <w:t>payments</w:t>
-      </w:r>
-      <w:r>
-        <w:t>’ receives a request, it checks its headers for this secret key.</w:t>
+        <w:t>CF:p</w:t>
+      </w:r>
+      <w:r>
+        <w:rPr>
+          <w:rStyle w:val="CodeChar"/>
+        </w:rPr>
+        <w:t>ayments</w:t>
+      </w:r>
+      <w:r>
+        <w:t xml:space="preserve"> </w:t>
+      </w:r>
+      <w:r>
+        <w:t>which will handle it</w:t>
+      </w:r>
+      <w:r>
+        <w:t xml:space="preserve"> appropriately</w:t>
+      </w:r>
+      <w:r>
+        <w:t xml:space="preserve">. To ensure that the request received is from Checkout and not a malicious user, Checkout sends a secret key in the request’s headers. So, when </w:t>
+      </w:r>
+      <w:r>
+        <w:rPr>
+          <w:rStyle w:val="CodeChar"/>
+        </w:rPr>
+        <w:t>CF:p</w:t>
+      </w:r>
+      <w:r>
+        <w:rPr>
+          <w:rStyle w:val="CodeChar"/>
+        </w:rPr>
+        <w:t>ayments</w:t>
+      </w:r>
+      <w:r>
+        <w:t xml:space="preserve"> </w:t>
+      </w:r>
+      <w:proofErr w:type="gramStart"/>
+      <w:r>
+        <w:t>receives</w:t>
+      </w:r>
+      <w:proofErr w:type="gramEnd"/>
+      <w:r>
+        <w:t xml:space="preserve"> a request, it checks its headers for this secret key.</w:t>
       </w:r>
     </w:p>
     <w:p/>
@@ -31133,17 +31412,18 @@
       <w:pPr>
         <w:pStyle w:val="Heading3"/>
       </w:pPr>
-      <w:bookmarkStart w:id="327" w:name="_Ref89536342"/>
+      <w:bookmarkStart w:id="328" w:name="_Ref89536342"/>
       <w:r>
         <w:t xml:space="preserve">4.3.2 </w:t>
       </w:r>
       <w:r>
         <w:t>Adding a credit/debit card</w:t>
       </w:r>
-      <w:bookmarkEnd w:id="327"/>
-    </w:p>
-    <w:p>
-      <w:pPr>
+      <w:bookmarkEnd w:id="328"/>
+    </w:p>
+    <w:p>
+      <w:pPr>
+        <w:jc w:val="both"/>
         <w:rPr>
           <w:color w:val="D9D9D9" w:themeColor="background1" w:themeShade="D9"/>
         </w:rPr>
@@ -31153,6 +31433,9 @@
       </w:r>
     </w:p>
     <w:p>
+      <w:pPr>
+        <w:jc w:val="both"/>
+      </w:pPr>
       <w:r>
         <w:t xml:space="preserve">To add a card the user would go to the payment settings and fill the card details. Then, the app (client-side) would call </w:t>
       </w:r>
@@ -31171,13 +31454,19 @@
         <w:t xml:space="preserve">’s </w:t>
       </w:r>
       <w:r>
-        <w:t xml:space="preserve">API and send it the card details to generate a token for the card. Then the app would send the token to the cloud function </w:t>
+        <w:t xml:space="preserve">API and send it the card details to generate a token for the card. Then the app would send the token to </w:t>
       </w:r>
       <w:r>
         <w:rPr>
           <w:rStyle w:val="CodeChar"/>
         </w:rPr>
-        <w:t>addSourceFromToken</w:t>
+        <w:t>CF:a</w:t>
+      </w:r>
+      <w:r>
+        <w:rPr>
+          <w:rStyle w:val="CodeChar"/>
+        </w:rPr>
+        <w:t>ddSourceFromToken</w:t>
       </w:r>
       <w:r>
         <w:t xml:space="preserve"> which will then call </w:t>
@@ -31244,19 +31533,28 @@
         <w:t xml:space="preserve"> uid}/private/checklist</w:t>
       </w:r>
       <w:r>
-        <w:t xml:space="preserve">”) will be updated. If the status was “Pending” it means the user must authorize the operation with 3D Secure. Which after he/she does that. Checkout will send a webhook event to the cloud function </w:t>
+        <w:t xml:space="preserve">”) will be updated. If the status was “Pending” it means the user must authorize the operation with 3D Secure. Which after he/she does that. Checkout will send a webhook event to </w:t>
       </w:r>
       <w:r>
         <w:rPr>
           <w:rStyle w:val="CodeChar"/>
         </w:rPr>
-        <w:t>payments</w:t>
+        <w:t>CF:p</w:t>
+      </w:r>
+      <w:r>
+        <w:rPr>
+          <w:rStyle w:val="CodeChar"/>
+        </w:rPr>
+        <w:t>ayments</w:t>
       </w:r>
       <w:r>
         <w:t>, which will update the database.</w:t>
       </w:r>
     </w:p>
     <w:p>
+      <w:pPr>
+        <w:jc w:val="both"/>
+      </w:pPr>
       <w:r>
         <w:t xml:space="preserve">The response returned from Checkout contains the field ‘payouts’ which tells if the card entered accepts payouts (i.e., money can be sent </w:t>
       </w:r>
@@ -31346,22 +31644,35 @@
           <w:color w:val="FF0000"/>
         </w:rPr>
       </w:pPr>
-      <w:bookmarkStart w:id="328" w:name="_Toc89629592"/>
+      <w:bookmarkStart w:id="329" w:name="_Toc89629592"/>
       <w:r>
         <w:t xml:space="preserve">Figure </w:t>
       </w:r>
-      <w:fldSimple w:instr=" SEQ Figure \* ARABIC ">
-        <w:r>
-          <w:rPr>
-            <w:noProof/>
-          </w:rPr>
-          <w:t>10</w:t>
-        </w:r>
-      </w:fldSimple>
+      <w:r>
+        <w:fldChar w:fldCharType="begin"/>
+      </w:r>
+      <w:r>
+        <w:instrText xml:space="preserve"> SEQ Figure \* ARABIC </w:instrText>
+      </w:r>
+      <w:r>
+        <w:fldChar w:fldCharType="separate"/>
+      </w:r>
+      <w:r>
+        <w:rPr>
+          <w:noProof/>
+        </w:rPr>
+        <w:t>10</w:t>
+      </w:r>
+      <w:r>
+        <w:rPr>
+          <w:noProof/>
+        </w:rPr>
+        <w:fldChar w:fldCharType="end"/>
+      </w:r>
       <w:r>
         <w:t xml:space="preserve"> Sequence diagram of adding a credit/debit card</w:t>
       </w:r>
-      <w:bookmarkEnd w:id="328"/>
+      <w:bookmarkEnd w:id="329"/>
     </w:p>
     <w:p>
       <w:pPr>
@@ -31508,6 +31819,9 @@
       </w:r>
     </w:p>
     <w:p>
+      <w:pPr>
+        <w:jc w:val="both"/>
+      </w:pPr>
       <w:r>
         <w:t xml:space="preserve">When both the owner and renter confirm each other’s IDs, </w:t>
       </w:r>
@@ -31662,6 +31976,9 @@
       </w:r>
     </w:p>
     <w:p>
+      <w:pPr>
+        <w:jc w:val="both"/>
+      </w:pPr>
       <w:r>
         <w:t xml:space="preserve">For the return meetings </w:t>
       </w:r>
@@ -31686,16 +32003,19 @@
       <w:pPr>
         <w:pStyle w:val="Heading2"/>
       </w:pPr>
-      <w:bookmarkStart w:id="329" w:name="_Ref89537344"/>
+      <w:bookmarkStart w:id="330" w:name="_Ref89537344"/>
       <w:r>
         <w:t xml:space="preserve">4.4 </w:t>
       </w:r>
       <w:r>
         <w:t>Notifications</w:t>
       </w:r>
-      <w:bookmarkEnd w:id="329"/>
-    </w:p>
-    <w:p>
+      <w:bookmarkEnd w:id="330"/>
+    </w:p>
+    <w:p>
+      <w:pPr>
+        <w:jc w:val="both"/>
+      </w:pPr>
       <w:r>
         <w:t>The user notifications are stored in the ‘</w:t>
       </w:r>
@@ -31706,13 +32026,19 @@
         <w:t>notifications</w:t>
       </w:r>
       <w:r>
-        <w:t xml:space="preserve">’ subcollection of the user’s document. Whenever a new document is created in this subcollection, the cloud function </w:t>
+        <w:t xml:space="preserve">’ subcollection of the user’s document. Whenever a new document is created in this subcollection, </w:t>
       </w:r>
       <w:r>
         <w:rPr>
           <w:rStyle w:val="CodeChar"/>
         </w:rPr>
-        <w:t>newNotification</w:t>
+        <w:t>CF:n</w:t>
+      </w:r>
+      <w:r>
+        <w:rPr>
+          <w:rStyle w:val="CodeChar"/>
+        </w:rPr>
+        <w:t>ewNotification</w:t>
       </w:r>
       <w:r>
         <w:t xml:space="preserve"> tr</w:t>
@@ -31731,6 +32057,9 @@
       </w:r>
     </w:p>
     <w:p>
+      <w:pPr>
+        <w:jc w:val="both"/>
+      </w:pPr>
       <w:r>
         <w:t xml:space="preserve">The notifications are stored as codes such as “REQ_REC” for request received for example, and any extra data is also stored with it (e.g., the tool name). This is done so it can be displayed in any language in the app by taking the code and data and displaying its explanation text in the user’s chosen language. </w:t>
       </w:r>
@@ -31760,6 +32089,9 @@
       </w:r>
     </w:p>
     <w:p>
+      <w:pPr>
+        <w:jc w:val="both"/>
+      </w:pPr>
       <w:r>
         <w:t xml:space="preserve">To create a tool-post the user must have a verified email address, set an ID number, and enter a credit/debit card that supports payouts. If the user has done all of that, then they can create a tool by filling the tool details in the new post screen and when they tap the “create” button a document in the ‘Tools’ collection will be created, and its data will be sent to Algolia to be searchable by </w:t>
       </w:r>
@@ -31786,6 +32118,9 @@
       </w:r>
     </w:p>
     <w:p>
+      <w:pPr>
+        <w:jc w:val="both"/>
+      </w:pPr>
       <w:r>
         <w:t xml:space="preserve">Similar to creating a post, for the user to be able to send a request he/she must </w:t>
       </w:r>
@@ -31818,6 +32153,9 @@
       </w:r>
     </w:p>
     <w:p>
+      <w:pPr>
+        <w:jc w:val="both"/>
+      </w:pPr>
       <w:r>
         <w:t xml:space="preserve">For a tool-request to be accepted, the tool owner would </w:t>
       </w:r>
@@ -31867,6 +32205,9 @@
         <w:instrText xml:space="preserve"> REF _Ref89537241 \h </w:instrText>
       </w:r>
       <w:r>
+        <w:instrText xml:space="preserve"> \* MERGEFORMAT </w:instrText>
+      </w:r>
+      <w:r>
         <w:fldChar w:fldCharType="separate"/>
       </w:r>
       <w:r>
@@ -31909,6 +32250,9 @@
         <w:instrText xml:space="preserve"> REF _Ref89537344 \h </w:instrText>
       </w:r>
       <w:r>
+        <w:instrText xml:space="preserve"> \* MERGEFORMAT </w:instrText>
+      </w:r>
+      <w:r>
         <w:fldChar w:fldCharType="separate"/>
       </w:r>
       <w:r>
@@ -31932,16 +32276,19 @@
       <w:pPr>
         <w:pStyle w:val="Heading3"/>
       </w:pPr>
-      <w:bookmarkStart w:id="330" w:name="_Ref89537241"/>
+      <w:bookmarkStart w:id="331" w:name="_Ref89537241"/>
       <w:r>
         <w:t xml:space="preserve">4.5.4 </w:t>
       </w:r>
       <w:r>
         <w:t>Chat System</w:t>
       </w:r>
-      <w:bookmarkEnd w:id="330"/>
-    </w:p>
-    <w:p>
+      <w:bookmarkEnd w:id="331"/>
+    </w:p>
+    <w:p>
+      <w:pPr>
+        <w:jc w:val="both"/>
+      </w:pPr>
       <w:r>
         <w:t>When a tool request is accepted, the ‘</w:t>
       </w:r>
@@ -31979,6 +32326,9 @@
       </w:r>
     </w:p>
     <w:p>
+      <w:pPr>
+        <w:jc w:val="both"/>
+      </w:pPr>
       <w:r>
         <w:t xml:space="preserve">Once a rent ends, the document with the owner’s UID as its id in the </w:t>
       </w:r>
@@ -32036,7 +32386,7 @@
     </w:p>
     <w:p>
       <w:pPr>
-        <w:pStyle w:val="Code2"/>
+        <w:jc w:val="both"/>
       </w:pPr>
       <w:r>
         <w:lastRenderedPageBreak/>
@@ -32049,13 +32399,19 @@
         <w:t>reviews</w:t>
       </w:r>
       <w:r>
-        <w:t xml:space="preserve"> subcollection. The review must have a value of 1 to 5 and an optional description of up to 500 characters. Once the user posts the review, the cloud function </w:t>
+        <w:t xml:space="preserve"> subcollection. The review must have a value of 1 to 5 and an optional description of up to 500 characters. Once the user posts the review, </w:t>
       </w:r>
       <w:r>
         <w:rPr>
           <w:rStyle w:val="CodeChar"/>
         </w:rPr>
-        <w:t>reviewWrite</w:t>
+        <w:t>CF:r</w:t>
+      </w:r>
+      <w:r>
+        <w:rPr>
+          <w:rStyle w:val="CodeChar"/>
+        </w:rPr>
+        <w:t>eviewWrite</w:t>
       </w:r>
       <w:r>
         <w:t xml:space="preserve"> which listens to the </w:t>
@@ -32093,16 +32449,19 @@
       <w:pPr>
         <w:pStyle w:val="Heading2"/>
       </w:pPr>
-      <w:bookmarkStart w:id="331" w:name="_Ref89537104"/>
+      <w:bookmarkStart w:id="332" w:name="_Ref89537104"/>
       <w:r>
         <w:t xml:space="preserve">4.7 </w:t>
       </w:r>
       <w:r>
         <w:t>Search</w:t>
       </w:r>
-      <w:bookmarkEnd w:id="331"/>
-    </w:p>
-    <w:p>
+      <w:bookmarkEnd w:id="332"/>
+    </w:p>
+    <w:p>
+      <w:pPr>
+        <w:jc w:val="both"/>
+      </w:pPr>
       <w:r>
         <w:t xml:space="preserve">Firestore is design for fast and simple queries, and to keep the high performance Firestore </w:t>
       </w:r>
@@ -32132,6 +32491,9 @@
       </w:r>
     </w:p>
     <w:p>
+      <w:pPr>
+        <w:jc w:val="both"/>
+      </w:pPr>
       <w:r>
         <w:t xml:space="preserve">So, the way it works is that Algolia stores the tools’ data in an </w:t>
       </w:r>
@@ -32243,6 +32605,9 @@
       </w:r>
     </w:p>
     <w:p>
+      <w:pPr>
+        <w:jc w:val="both"/>
+      </w:pPr>
       <w:r>
         <w:t>However, when the system is running locally (on Firebase local emulators) the Algolia index that will be used is “</w:t>
       </w:r>
@@ -32268,6 +32633,9 @@
       </w:r>
     </w:p>
     <w:p>
+      <w:pPr>
+        <w:jc w:val="both"/>
+      </w:pPr>
       <w:r>
         <w:rPr>
           <w:noProof/>
@@ -32318,22 +32686,35 @@
                                 <w:szCs w:val="24"/>
                               </w:rPr>
                             </w:pPr>
-                            <w:bookmarkStart w:id="332" w:name="_Toc89629593"/>
+                            <w:bookmarkStart w:id="333" w:name="_Toc89629593"/>
                             <w:r>
                               <w:t xml:space="preserve">Figure </w:t>
                             </w:r>
-                            <w:fldSimple w:instr=" SEQ Figure \* ARABIC ">
-                              <w:r>
-                                <w:rPr>
-                                  <w:noProof/>
-                                </w:rPr>
-                                <w:t>11</w:t>
-                              </w:r>
-                            </w:fldSimple>
+                            <w:r>
+                              <w:fldChar w:fldCharType="begin"/>
+                            </w:r>
+                            <w:r>
+                              <w:instrText xml:space="preserve"> SEQ Figure \* ARABIC </w:instrText>
+                            </w:r>
+                            <w:r>
+                              <w:fldChar w:fldCharType="separate"/>
+                            </w:r>
+                            <w:r>
+                              <w:rPr>
+                                <w:noProof/>
+                              </w:rPr>
+                              <w:t>11</w:t>
+                            </w:r>
+                            <w:r>
+                              <w:rPr>
+                                <w:noProof/>
+                              </w:rPr>
+                              <w:fldChar w:fldCharType="end"/>
+                            </w:r>
                             <w:r>
                               <w:t xml:space="preserve"> The menu for setting a Firebase admin’s role.</w:t>
                             </w:r>
-                            <w:bookmarkEnd w:id="332"/>
+                            <w:bookmarkEnd w:id="333"/>
                           </w:p>
                         </w:txbxContent>
                       </wps:txbx>
@@ -32351,7 +32732,7 @@
           </mc:Choice>
           <mc:Fallback>
             <w:pict>
-              <v:shape w14:anchorId="0499281F" id="Text Box 31" o:spid="_x0000_s1027" type="#_x0000_t202" style="position:absolute;margin-left:353.8pt;margin-top:166pt;width:96.95pt;height:.05pt;z-index:251666432;visibility:visible;mso-wrap-style:square;mso-wrap-distance-left:9pt;mso-wrap-distance-top:0;mso-wrap-distance-right:9pt;mso-wrap-distance-bottom:0;mso-position-horizontal:absolute;mso-position-horizontal-relative:text;mso-position-vertical:absolute;mso-position-vertical-relative:text;v-text-anchor:top" o:gfxdata="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" stroked="f">
+              <v:shape w14:anchorId="0499281F" id="Text Box 31" o:spid="_x0000_s1027" type="#_x0000_t202" style="position:absolute;left:0;text-align:left;margin-left:353.8pt;margin-top:166pt;width:96.95pt;height:.05pt;z-index:251666432;visibility:visible;mso-wrap-style:square;mso-wrap-distance-left:9pt;mso-wrap-distance-top:0;mso-wrap-distance-right:9pt;mso-wrap-distance-bottom:0;mso-position-horizontal:absolute;mso-position-horizontal-relative:text;mso-position-vertical:absolute;mso-position-vertical-relative:text;v-text-anchor:top" o:gfxdata="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" stroked="f">
                 <v:textbox style="mso-fit-shape-to-text:t" inset="0,0,0,0">
                   <w:txbxContent>
                     <w:p>
@@ -32466,6 +32847,9 @@
       </w:r>
     </w:p>
     <w:p>
+      <w:pPr>
+        <w:jc w:val="both"/>
+      </w:pPr>
       <w:r>
         <w:t xml:space="preserve">An admin user is a user that has an account with the custom claim </w:t>
       </w:r>
@@ -32489,6 +32873,9 @@
       </w:r>
     </w:p>
     <w:p>
+      <w:pPr>
+        <w:jc w:val="both"/>
+      </w:pPr>
       <w:r>
         <w:lastRenderedPageBreak/>
         <w:t>In this report “admin” refer</w:t>
@@ -32534,6 +32921,9 @@
       </w:r>
     </w:p>
     <w:p>
+      <w:pPr>
+        <w:jc w:val="both"/>
+      </w:pPr>
       <w:r>
         <w:t xml:space="preserve">When an owner claims the tool is damaged and the renter says he/she didn’t damage it, the app will prompt them to take picture and videos of the tool and submit it. Once they do, the return meeting will be locked and </w:t>
       </w:r>
@@ -32565,6 +32955,9 @@
       </w:r>
     </w:p>
     <w:p>
+      <w:pPr>
+        <w:jc w:val="both"/>
+      </w:pPr>
       <w:r>
         <w:t xml:space="preserve">A disagreement case is only resolvable and readable by an admin. The admin opens the admin panel page in the app and can see a list of cases. The admin opens a case then looks at the pictures and videos of the tool before the rent (taken in delivery meeting) and after. Then, the admin enters the decision and the reasoning behind it and submits it. Once submitted </w:t>
       </w:r>
@@ -32597,6 +32990,9 @@
       </w:r>
     </w:p>
     <w:p>
+      <w:pPr>
+        <w:jc w:val="both"/>
+      </w:pPr>
       <w:r>
         <w:rPr>
           <w:noProof/>
@@ -32647,18 +33043,31 @@
                                 <w:szCs w:val="24"/>
                               </w:rPr>
                             </w:pPr>
-                            <w:bookmarkStart w:id="333" w:name="_Toc89629594"/>
+                            <w:bookmarkStart w:id="335" w:name="_Toc89629594"/>
                             <w:r>
                               <w:t xml:space="preserve">Figure </w:t>
                             </w:r>
-                            <w:fldSimple w:instr=" SEQ Figure \* ARABIC ">
-                              <w:r>
-                                <w:rPr>
-                                  <w:noProof/>
-                                </w:rPr>
-                                <w:t>12</w:t>
-                              </w:r>
-                            </w:fldSimple>
+                            <w:r>
+                              <w:fldChar w:fldCharType="begin"/>
+                            </w:r>
+                            <w:r>
+                              <w:instrText xml:space="preserve"> SEQ Figure \* ARABIC </w:instrText>
+                            </w:r>
+                            <w:r>
+                              <w:fldChar w:fldCharType="separate"/>
+                            </w:r>
+                            <w:r>
+                              <w:rPr>
+                                <w:noProof/>
+                              </w:rPr>
+                              <w:t>12</w:t>
+                            </w:r>
+                            <w:r>
+                              <w:rPr>
+                                <w:noProof/>
+                              </w:rPr>
+                              <w:fldChar w:fldCharType="end"/>
+                            </w:r>
                             <w:r>
                               <w:t xml:space="preserve"> The output of a successful run of Firestore unit test</w:t>
                             </w:r>
@@ -32668,7 +33077,7 @@
                               </w:rPr>
                               <w:t>s.</w:t>
                             </w:r>
-                            <w:bookmarkEnd w:id="333"/>
+                            <w:bookmarkEnd w:id="335"/>
                           </w:p>
                         </w:txbxContent>
                       </wps:txbx>
@@ -32686,7 +33095,7 @@
           </mc:Choice>
           <mc:Fallback>
             <w:pict>
-              <v:shape w14:anchorId="71179A2F" id="Text Box 32" o:spid="_x0000_s1028" type="#_x0000_t202" style="position:absolute;margin-left:311.1pt;margin-top:194.95pt;width:156.75pt;height:.05pt;z-index:251668480;visibility:visible;mso-wrap-style:square;mso-wrap-distance-left:9pt;mso-wrap-distance-top:0;mso-wrap-distance-right:9pt;mso-wrap-distance-bottom:0;mso-position-horizontal:absolute;mso-position-horizontal-relative:text;mso-position-vertical:absolute;mso-position-vertical-relative:text;v-text-anchor:top" o:gfxdata="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" stroked="f">
+              <v:shape w14:anchorId="71179A2F" id="Text Box 32" o:spid="_x0000_s1028" type="#_x0000_t202" style="position:absolute;left:0;text-align:left;margin-left:311.1pt;margin-top:194.95pt;width:156.75pt;height:.05pt;z-index:251668480;visibility:visible;mso-wrap-style:square;mso-wrap-distance-left:9pt;mso-wrap-distance-top:0;mso-wrap-distance-right:9pt;mso-wrap-distance-bottom:0;mso-position-horizontal:absolute;mso-position-horizontal-relative:text;mso-position-vertical:absolute;mso-position-vertical-relative:text;v-text-anchor:top" o:gfxdata="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" stroked="f">
                 <v:textbox style="mso-fit-shape-to-text:t" inset="0,0,0,0">
                   <w:txbxContent>
                     <w:p>
@@ -32706,10 +33115,7 @@
                         <w:fldChar w:fldCharType="begin"/>
                       </w:r>
                       <w:r>
-                        <w:instrText xml:space="preserve"> SEQ Figu</w:instrText>
-                      </w:r>
-                      <w:r>
-                        <w:instrText xml:space="preserve">re \* ARABIC </w:instrText>
+                        <w:instrText xml:space="preserve"> SEQ Figure \* ARABIC </w:instrText>
                       </w:r>
                       <w:r>
                         <w:fldChar w:fldCharType="separate"/>
@@ -32822,6 +33228,9 @@
       </w:r>
     </w:p>
     <w:p>
+      <w:pPr>
+        <w:jc w:val="both"/>
+      </w:pPr>
       <w:r>
         <w:t>All the tests can be run by the batch script in the main folder, ‘test.sh’ by running the command “</w:t>
       </w:r>
@@ -32847,6 +33256,9 @@
       </w:r>
     </w:p>
     <w:p>
+      <w:pPr>
+        <w:jc w:val="both"/>
+      </w:pPr>
       <w:r>
         <w:t xml:space="preserve">The unit tests can be used and launched manually at any time by the developer. But they’re also set to run automatically when there is a </w:t>
       </w:r>
@@ -32952,25 +33364,38 @@
           <w:color w:val="FF0000"/>
         </w:rPr>
       </w:pPr>
-      <w:bookmarkStart w:id="334" w:name="_Toc89629595"/>
+      <w:bookmarkStart w:id="337" w:name="_Toc89629595"/>
       <w:r>
         <w:t xml:space="preserve">Figure </w:t>
       </w:r>
-      <w:fldSimple w:instr=" SEQ Figure \* ARABIC ">
-        <w:r>
-          <w:rPr>
-            <w:noProof/>
-          </w:rPr>
-          <w:t>13</w:t>
-        </w:r>
-      </w:fldSimple>
+      <w:r>
+        <w:fldChar w:fldCharType="begin"/>
+      </w:r>
+      <w:r>
+        <w:instrText xml:space="preserve"> SEQ Figure \* ARABIC </w:instrText>
+      </w:r>
+      <w:r>
+        <w:fldChar w:fldCharType="separate"/>
+      </w:r>
+      <w:r>
+        <w:rPr>
+          <w:noProof/>
+        </w:rPr>
+        <w:t>13</w:t>
+      </w:r>
+      <w:r>
+        <w:rPr>
+          <w:noProof/>
+        </w:rPr>
+        <w:fldChar w:fldCharType="end"/>
+      </w:r>
       <w:r>
         <w:t xml:space="preserve"> </w:t>
       </w:r>
       <w:r>
         <w:t>Successful tests with GitHub Actions on pull request #47. This pull request was used to merge searching with Algolia feature to the master branch.</w:t>
       </w:r>
-      <w:bookmarkEnd w:id="334"/>
+      <w:bookmarkEnd w:id="337"/>
     </w:p>
     <w:p/>
     <w:p>
@@ -32985,6 +33410,9 @@
       </w:r>
     </w:p>
     <w:p>
+      <w:pPr>
+        <w:jc w:val="both"/>
+      </w:pPr>
       <w:r>
         <w:t xml:space="preserve">The main project folder contains all the code for the app and cloud functions, the security rules, hosting configuration…etc. Most of the files and folders in at are for the app (Flutter files). But it also contains the Firebase files including cloud functions code, Firestore and Firebase Storage security rules, hosting configuration, and others. Source control is also implemented on the folder using Git and uploaded to GitHub on the repository </w:t>
       </w:r>
@@ -33779,6 +34207,7 @@
       <w:pPr>
         <w:pStyle w:val="NoSpacing"/>
         <w:spacing w:after="240"/>
+        <w:jc w:val="both"/>
       </w:pPr>
       <w:r>
         <w:t xml:space="preserve">The biggest </w:t>
@@ -33790,7 +34219,13 @@
         <w:t xml:space="preserve"> I learnt in this project was implementing a payment solution</w:t>
       </w:r>
       <w:r>
-        <w:t xml:space="preserve"> to a system</w:t>
+        <w:t xml:space="preserve"> to </w:t>
+      </w:r>
+      <w:r>
+        <w:t>the</w:t>
+      </w:r>
+      <w:r>
+        <w:t xml:space="preserve"> system</w:t>
       </w:r>
       <w:r>
         <w:t xml:space="preserve">. </w:t>
@@ -33845,17 +34280,24 @@
       <w:pPr>
         <w:pStyle w:val="NoSpacing"/>
         <w:spacing w:after="240"/>
+        <w:jc w:val="both"/>
       </w:pPr>
       <w:r>
         <w:t>Overall, the project goals were achieved successfully. The system is a fully functional rental platform. Users can create account and sign into them easily with no problems. The system allows users to offer their tools. It allows users to rent other users’ tools. It implements multiple features to ensure the users rights using disagreement cases and pictures and videos before and after the rent.</w:t>
       </w:r>
     </w:p>
     <w:p>
+      <w:pPr>
+        <w:jc w:val="both"/>
+      </w:pPr>
       <w:r>
         <w:t xml:space="preserve">There were two functional requirements that were not completely finished, and they are FR3 and FR35. </w:t>
       </w:r>
     </w:p>
     <w:p>
+      <w:pPr>
+        <w:jc w:val="both"/>
+      </w:pPr>
       <w:r>
         <w:t>FR3 (</w:t>
       </w:r>
@@ -33877,6 +34319,9 @@
       </w:r>
     </w:p>
     <w:p>
+      <w:pPr>
+        <w:jc w:val="both"/>
+      </w:pPr>
       <w:r>
         <w:t>FR35 (</w:t>
       </w:r>
@@ -33888,6 +34333,9 @@
       </w:r>
     </w:p>
     <w:p>
+      <w:pPr>
+        <w:jc w:val="both"/>
+      </w:pPr>
       <w:r>
         <w:t xml:space="preserve">There are multiple other features that I would like to work on and implement to improve the system. For example, increasing the system’s income. Right now, the only income is the 5% deduction from the rent price. Another option that I would like to implement is ads. Ads are a popular option and is always a great source of income. Google ads are the most popular ads used in multiple websites and apps and implementing them should be very easy with this system since there are official packages and libraries by Google to implement them with Firebase and Flutter. Firebase with </w:t>
       </w:r>
@@ -33929,6 +34377,9 @@
       </w:r>
     </w:p>
     <w:p>
+      <w:pPr>
+        <w:jc w:val="both"/>
+      </w:pPr>
       <w:r>
         <w:lastRenderedPageBreak/>
         <w:t>Another option is sponsored tool posts where a user pays for his/her tool to be shown first in search results with an “AD” sign on it. This is the same as Google sponsored results, where paid options are shown first (like the image below).</w:t>
@@ -34000,7 +34451,7 @@
       <w:pPr>
         <w:pStyle w:val="Caption"/>
       </w:pPr>
-      <w:bookmarkStart w:id="335" w:name="_Toc89629596"/>
+      <w:bookmarkStart w:id="338" w:name="_Toc89629596"/>
       <w:r>
         <w:t xml:space="preserve">Figure </w:t>
       </w:r>
@@ -34031,7 +34482,7 @@
       <w:r>
         <w:t>Google sponsored results. The first result's website paid Google to be shown first.</w:t>
       </w:r>
-      <w:bookmarkEnd w:id="335"/>
+      <w:bookmarkEnd w:id="338"/>
     </w:p>
     <w:p>
       <w:pPr>
@@ -34041,6 +34492,7 @@
     <w:p>
       <w:pPr>
         <w:keepNext/>
+        <w:jc w:val="both"/>
       </w:pPr>
       <w:r>
         <w:t xml:space="preserve">Post suggestions is another feature that I didn’t have time to research and implement. It may be achievable using Algolia </w:t>
@@ -34059,35 +34511,7 @@
     <w:p>
       <w:pPr>
         <w:keepNext/>
-      </w:pPr>
-      <w:r>
-        <w:t xml:space="preserve">Another great but </w:t>
-      </w:r>
-      <w:r>
-        <w:t>very</w:t>
-      </w:r>
-      <w:r>
-        <w:t xml:space="preserve"> hard feature would be </w:t>
-      </w:r>
-      <w:r>
-        <w:rPr>
-          <w:i/>
-          <w:iCs/>
-        </w:rPr>
-        <w:t>delivery</w:t>
-      </w:r>
-      <w:r>
-        <w:t xml:space="preserve">. Where the system will contact a delivery company like </w:t>
-      </w:r>
-      <w:r>
-        <w:t>Aramex</w:t>
-      </w:r>
-      <w:r>
-        <w:t xml:space="preserve"> or UPS, for them to receive the tool from the renter and deliver it to the owner. This will of course means rethinking the delivery and return meetings and a bunch of other system operations, but it’ll help greatly grow the system’s user base. </w:t>
-      </w:r>
-    </w:p>
-    <w:p>
-      <w:pPr>
+        <w:jc w:val="both"/>
         <w:sectPr>
           <w:pgSz w:w="11906" w:h="16838" w:code="9"/>
           <w:pgMar w:top="1440" w:right="1440" w:bottom="1440" w:left="1440" w:header="720" w:footer="720" w:gutter="0"/>
@@ -34095,6 +34519,31 @@
           <w:docGrid w:linePitch="360"/>
         </w:sectPr>
       </w:pPr>
+      <w:r>
+        <w:t xml:space="preserve">Another great but </w:t>
+      </w:r>
+      <w:r>
+        <w:t>very</w:t>
+      </w:r>
+      <w:r>
+        <w:t xml:space="preserve"> hard feature would be </w:t>
+      </w:r>
+      <w:r>
+        <w:rPr>
+          <w:i/>
+          <w:iCs/>
+        </w:rPr>
+        <w:t>delivery</w:t>
+      </w:r>
+      <w:r>
+        <w:t xml:space="preserve">. Where the system will contact a delivery company like </w:t>
+      </w:r>
+      <w:r>
+        <w:t>Aramex</w:t>
+      </w:r>
+      <w:r>
+        <w:t xml:space="preserve"> or UPS, for them to receive the tool from the renter and deliver it to the owner. This will of course means rethinking the delivery and return meetings and a bunch of other system operations, but it’ll help greatly grow the system’s user base.</w:t>
+      </w:r>
     </w:p>
     <w:p>
       <w:pPr>
@@ -34127,8 +34576,8 @@
         </w:sectPr>
       </w:pPr>
     </w:p>
-    <w:bookmarkStart w:id="336" w:name="_Toc68957589" w:displacedByCustomXml="next"/>
-    <w:bookmarkStart w:id="337" w:name="_Toc69324943" w:displacedByCustomXml="next"/>
+    <w:bookmarkStart w:id="339" w:name="_Toc68957589" w:displacedByCustomXml="next"/>
+    <w:bookmarkStart w:id="340" w:name="_Toc69324943" w:displacedByCustomXml="next"/>
     <w:sdt>
       <w:sdtPr>
         <w:rPr>
@@ -34153,8 +34602,8 @@
           <w:r>
             <w:t>References</w:t>
           </w:r>
-          <w:bookmarkEnd w:id="337"/>
-          <w:bookmarkEnd w:id="336"/>
+          <w:bookmarkEnd w:id="340"/>
+          <w:bookmarkEnd w:id="339"/>
         </w:p>
         <w:sdt>
           <w:sdtPr>
@@ -47542,7 +47991,6 @@
   <w:style w:type="character" w:default="1" w:styleId="DefaultParagraphFont">
     <w:name w:val="Default Paragraph Font"/>
     <w:uiPriority w:val="1"/>
-    <w:semiHidden/>
     <w:unhideWhenUsed/>
   </w:style>
   <w:style w:type="table" w:default="1" w:styleId="TableNormal">

</xml_diff>

<commit_message>
add checkout as reference
</commit_message>
<xml_diff>
--- a/Report/Report2 DRAFT - 2.docx
+++ b/Report/Report2 DRAFT - 2.docx
@@ -39718,6 +39718,55 @@
               <w:r>
                 <w:fldChar w:fldCharType="separate"/>
               </w:r>
+              <w:r>
+                <w:rPr>
+                  <w:noProof/>
+                </w:rPr>
+                <w:t xml:space="preserve">Checkout, 2021. </w:t>
+              </w:r>
+              <w:r>
+                <w:rPr>
+                  <w:i/>
+                  <w:iCs/>
+                  <w:noProof/>
+                </w:rPr>
+                <w:t xml:space="preserve">Checkout.com - Docs. </w:t>
+              </w:r>
+              <w:r>
+                <w:rPr>
+                  <w:noProof/>
+                </w:rPr>
+                <w:t xml:space="preserve">[Online] </w:t>
+              </w:r>
+              <w:r>
+                <w:rPr>
+                  <w:noProof/>
+                </w:rPr>
+                <w:br/>
+                <w:t xml:space="preserve">Available at: </w:t>
+              </w:r>
+              <w:r>
+                <w:rPr>
+                  <w:noProof/>
+                  <w:u w:val="single"/>
+                </w:rPr>
+                <w:t>https://www.checkout.com/docs</w:t>
+              </w:r>
+              <w:r>
+                <w:rPr>
+                  <w:noProof/>
+                </w:rPr>
+                <w:br/>
+                <w:t>[Accessed 1 12 2021].</w:t>
+              </w:r>
+            </w:p>
+            <w:p>
+              <w:pPr>
+                <w:pStyle w:val="Bibliography"/>
+                <w:rPr>
+                  <w:noProof/>
+                </w:rPr>
+              </w:pPr>
               <w:r>
                 <w:rPr>
                   <w:noProof/>
@@ -53885,11 +53934,28 @@
     <b:URL>https://www.my.gov.sa/wps/portal/snp/aboutksa/ePayment</b:URL>
     <b:RefOrder>2</b:RefOrder>
   </b:Source>
+  <b:Source>
+    <b:Tag>Che21</b:Tag>
+    <b:SourceType>InternetSite</b:SourceType>
+    <b:Guid>{DBA277AE-CE04-4A7B-8981-4C88D9C03D58}</b:Guid>
+    <b:Author>
+      <b:Author>
+        <b:Corporate>Checkout</b:Corporate>
+      </b:Author>
+    </b:Author>
+    <b:Title>Checkout.com - Docs</b:Title>
+    <b:Year>2021</b:Year>
+    <b:YearAccessed>2021</b:YearAccessed>
+    <b:MonthAccessed>12</b:MonthAccessed>
+    <b:DayAccessed>1</b:DayAccessed>
+    <b:URL>https://www.checkout.com/docs</b:URL>
+    <b:RefOrder>7</b:RefOrder>
+  </b:Source>
 </b:Sources>
 </file>
 
 <file path=customXml/itemProps1.xml><?xml version="1.0" encoding="utf-8"?>
-<ds:datastoreItem xmlns:ds="http://schemas.openxmlformats.org/officeDocument/2006/customXml" ds:itemID="{3EC3F7A5-E49F-4805-8D10-83F7593E7957}">
+<ds:datastoreItem xmlns:ds="http://schemas.openxmlformats.org/officeDocument/2006/customXml" ds:itemID="{46B35417-6358-4202-92D3-04767BC633D1}">
   <ds:schemaRefs>
     <ds:schemaRef ds:uri="http://schemas.openxmlformats.org/officeDocument/2006/bibliography"/>
   </ds:schemaRefs>

</xml_diff>

<commit_message>
update abstract to be 150 words
</commit_message>
<xml_diff>
--- a/Report/Report2 DRAFT - 2.docx
+++ b/Report/Report2 DRAFT - 2.docx
@@ -429,7 +429,16 @@
         <w:t xml:space="preserve">offer their tools for rent and to rent other users’ offered </w:t>
       </w:r>
       <w:r>
-        <w:t>tools. Another aim is to provide multiple features protecting the users’ tools and protecting them from scams.</w:t>
+        <w:t>tools</w:t>
+      </w:r>
+      <w:r>
+        <w:t xml:space="preserve">, and </w:t>
+      </w:r>
+      <w:r>
+        <w:t>to</w:t>
+      </w:r>
+      <w:r>
+        <w:t xml:space="preserve"> provide multiple features protecting the users’ tools and protecting them from scams.</w:t>
       </w:r>
     </w:p>
     <w:p>
@@ -458,12 +467,34 @@
         <w:t>s front-end is</w:t>
       </w:r>
       <w:r>
-        <w:t xml:space="preserve"> three apps, an Android app, an iOS app, and a web app</w:t>
-      </w:r>
-      <w:r>
-        <w:t xml:space="preserve"> hosted on </w:t>
+        <w:t xml:space="preserve"> three apps </w:t>
+      </w:r>
+      <w:r>
+        <w:t>o</w:t>
+      </w:r>
+      <w:r>
+        <w:t>n Android</w:t>
+      </w:r>
+      <w:r>
+        <w:t xml:space="preserve">, </w:t>
+      </w:r>
+      <w:r>
+        <w:t xml:space="preserve">iOS, and </w:t>
+      </w:r>
+      <w:r>
+        <w:t xml:space="preserve">the </w:t>
+      </w:r>
+      <w:r>
+        <w:t>web</w:t>
+      </w:r>
+      <w:r>
+        <w:t xml:space="preserve"> (</w:t>
+      </w:r>
+      <w:r>
+        <w:t xml:space="preserve">hosted on </w:t>
       </w:r>
       <w:hyperlink r:id="rId10" w:history="1">
+        <w:proofErr w:type="spellStart"/>
         <w:proofErr w:type="gramStart"/>
         <w:r>
           <w:rPr>
@@ -471,10 +502,14 @@
           </w:rPr>
           <w:t>rentool.site</w:t>
         </w:r>
+        <w:proofErr w:type="spellEnd"/>
         <w:proofErr w:type="gramEnd"/>
       </w:hyperlink>
       <w:r>
-        <w:t>. All these apps are built from a single code base using Google Flutter.</w:t>
+        <w:t>).</w:t>
+      </w:r>
+      <w:r>
+        <w:t xml:space="preserve"> All these apps are built from a single code base using Google Flutter.</w:t>
       </w:r>
       <w:r>
         <w:t xml:space="preserve"> </w:t>
@@ -486,73 +521,110 @@
         <w:t xml:space="preserve">he system’s backend is built with Firebase. </w:t>
       </w:r>
       <w:r>
-        <w:t>Firebase</w:t>
+        <w:t xml:space="preserve">Firebase </w:t>
+      </w:r>
+      <w:r>
+        <w:t>Authentication for user</w:t>
+      </w:r>
+      <w:r>
+        <w:t>s’ account and authentication,</w:t>
+      </w:r>
+      <w:r>
+        <w:t xml:space="preserve"> Firestore for the database, </w:t>
+      </w:r>
+      <w:r>
+        <w:t xml:space="preserve">Cloud </w:t>
+      </w:r>
+      <w:r>
+        <w:t xml:space="preserve">Functions for </w:t>
+      </w:r>
+      <w:r>
+        <w:t xml:space="preserve">running </w:t>
+      </w:r>
+      <w:r>
+        <w:t xml:space="preserve">backend code, </w:t>
+      </w:r>
+      <w:r>
+        <w:t>Cloud Storage</w:t>
+      </w:r>
+      <w:r>
+        <w:t xml:space="preserve"> for storing picture</w:t>
+      </w:r>
+      <w:r>
+        <w:t>,</w:t>
+      </w:r>
+      <w:r>
+        <w:t xml:space="preserve"> videos</w:t>
+      </w:r>
+      <w:r>
+        <w:t>,</w:t>
+      </w:r>
+      <w:r>
+        <w:t xml:space="preserve"> and other files, Firebase Hosting for hosting the web app, Firebase Cloud messaging for sending notifications to the owner.</w:t>
+      </w:r>
+      <w:r>
+        <w:t xml:space="preserve"> And Algolia for Searching.</w:t>
       </w:r>
       <w:r>
         <w:t xml:space="preserve"> </w:t>
       </w:r>
-      <w:r>
-        <w:t>Authentication for user</w:t>
-      </w:r>
-      <w:r>
-        <w:t>s’ account and authentication,</w:t>
-      </w:r>
-      <w:r>
-        <w:t xml:space="preserve"> Firestore for the database, </w:t>
-      </w:r>
-      <w:r>
-        <w:t xml:space="preserve">Cloud </w:t>
-      </w:r>
-      <w:r>
-        <w:t xml:space="preserve">Functions for </w:t>
-      </w:r>
-      <w:r>
-        <w:t xml:space="preserve">running </w:t>
-      </w:r>
-      <w:r>
-        <w:t xml:space="preserve">backend code, </w:t>
-      </w:r>
-      <w:r>
-        <w:t>Cloud Storage</w:t>
-      </w:r>
-      <w:r>
-        <w:t xml:space="preserve"> for storing picture</w:t>
-      </w:r>
-      <w:r>
-        <w:t>,</w:t>
-      </w:r>
-      <w:r>
-        <w:t xml:space="preserve"> videos</w:t>
-      </w:r>
-      <w:r>
-        <w:t>,</w:t>
-      </w:r>
-      <w:r>
-        <w:t xml:space="preserve"> and other files, Firebase Hosting for hosting the web app, Firebase Cloud messaging for sending notifications to the owner.</w:t>
-      </w:r>
-      <w:r>
-        <w:t xml:space="preserve"> And Algolia for Searching.</w:t>
+    </w:p>
+    <w:p>
+      <w:pPr>
+        <w:jc w:val="both"/>
+      </w:pPr>
+      <w:r>
+        <w:t>The system</w:t>
+      </w:r>
+      <w:r>
+        <w:t xml:space="preserve"> will handle payments between renters and owners</w:t>
+      </w:r>
+      <w:r>
+        <w:t>.</w:t>
       </w:r>
       <w:r>
         <w:t xml:space="preserve"> </w:t>
       </w:r>
-    </w:p>
-    <w:p>
-      <w:pPr>
-        <w:jc w:val="both"/>
-      </w:pPr>
-      <w:r>
-        <w:t>The system</w:t>
-      </w:r>
-      <w:r>
-        <w:t xml:space="preserve"> will handle payments between renters and owners and the system’s payment solution is implemented using </w:t>
-      </w:r>
-      <w:r>
-        <w:rPr>
-          <w:i/>
-          <w:iCs/>
-        </w:rPr>
-        <w:t>Checkout</w:t>
+      <w:r>
+        <w:t>T</w:t>
+      </w:r>
+      <w:r>
+        <w:t xml:space="preserve">he system’s </w:t>
+      </w:r>
+      <w:r>
+        <w:t xml:space="preserve">implemented </w:t>
+      </w:r>
+      <w:r>
+        <w:t xml:space="preserve">payment solution is </w:t>
+      </w:r>
+      <w:hyperlink r:id="rId11" w:history="1">
+        <w:r>
+          <w:rPr>
+            <w:rStyle w:val="Hyperlink"/>
+            <w:i/>
+            <w:iCs/>
+          </w:rPr>
+          <w:t>Che</w:t>
+        </w:r>
+        <w:r>
+          <w:rPr>
+            <w:rStyle w:val="Hyperlink"/>
+            <w:i/>
+            <w:iCs/>
+          </w:rPr>
+          <w:t>c</w:t>
+        </w:r>
+        <w:r>
+          <w:rPr>
+            <w:rStyle w:val="Hyperlink"/>
+            <w:i/>
+            <w:iCs/>
+          </w:rPr>
+          <w:t>kout</w:t>
+        </w:r>
+      </w:hyperlink>
+      <w:r>
+        <w:t xml:space="preserve"> gateway</w:t>
       </w:r>
       <w:r>
         <w:t>.</w:t>
@@ -610,7 +682,7 @@
       <w:r>
         <w:t xml:space="preserve">thanks to the </w:t>
       </w:r>
-      <w:hyperlink r:id="rId11" w:history="1">
+      <w:hyperlink r:id="rId12" w:history="1">
         <w:r>
           <w:t>Stack Overflow</w:t>
         </w:r>
@@ -811,7 +883,7 @@
                 <w:noProof/>
                 <w:webHidden/>
               </w:rPr>
-              <w:t>iv</w:t>
+              <w:t>ii</w:t>
             </w:r>
             <w:r>
               <w:rPr>
@@ -841,21 +913,7 @@
                 <w:rStyle w:val="Hyperlink"/>
                 <w:noProof/>
               </w:rPr>
-              <w:t>1. Intro</w:t>
-            </w:r>
-            <w:r>
-              <w:rPr>
-                <w:rStyle w:val="Hyperlink"/>
-                <w:noProof/>
-              </w:rPr>
-              <w:t>d</w:t>
-            </w:r>
-            <w:r>
-              <w:rPr>
-                <w:rStyle w:val="Hyperlink"/>
-                <w:noProof/>
-              </w:rPr>
-              <w:t>uction</w:t>
+              <w:t>1. Introduction</w:t>
             </w:r>
             <w:r>
               <w:rPr>
@@ -896,7 +954,7 @@
                 <w:noProof/>
                 <w:webHidden/>
               </w:rPr>
-              <w:t>1</w:t>
+              <w:t>2</w:t>
             </w:r>
             <w:r>
               <w:rPr>
@@ -1038,7 +1096,7 @@
                 <w:noProof/>
                 <w:webHidden/>
               </w:rPr>
-              <w:t>3</w:t>
+              <w:t>2</w:t>
             </w:r>
             <w:r>
               <w:rPr>
@@ -1109,7 +1167,7 @@
                 <w:noProof/>
                 <w:webHidden/>
               </w:rPr>
-              <w:t>4</w:t>
+              <w:t>2</w:t>
             </w:r>
             <w:r>
               <w:rPr>
@@ -1180,7 +1238,7 @@
                 <w:noProof/>
                 <w:webHidden/>
               </w:rPr>
-              <w:t>4</w:t>
+              <w:t>2</w:t>
             </w:r>
             <w:r>
               <w:rPr>
@@ -1251,7 +1309,7 @@
                 <w:noProof/>
                 <w:webHidden/>
               </w:rPr>
-              <w:t>4</w:t>
+              <w:t>2</w:t>
             </w:r>
             <w:r>
               <w:rPr>
@@ -1322,7 +1380,7 @@
                 <w:noProof/>
                 <w:webHidden/>
               </w:rPr>
-              <w:t>5</w:t>
+              <w:t>2</w:t>
             </w:r>
             <w:r>
               <w:rPr>
@@ -1393,7 +1451,7 @@
                 <w:noProof/>
                 <w:webHidden/>
               </w:rPr>
-              <w:t>6</w:t>
+              <w:t>2</w:t>
             </w:r>
             <w:r>
               <w:rPr>
@@ -1464,7 +1522,7 @@
                 <w:noProof/>
                 <w:webHidden/>
               </w:rPr>
-              <w:t>17</w:t>
+              <w:t>2</w:t>
             </w:r>
             <w:r>
               <w:rPr>
@@ -1535,7 +1593,7 @@
                 <w:noProof/>
                 <w:webHidden/>
               </w:rPr>
-              <w:t>20</w:t>
+              <w:t>2</w:t>
             </w:r>
             <w:r>
               <w:rPr>
@@ -1606,7 +1664,7 @@
                 <w:noProof/>
                 <w:webHidden/>
               </w:rPr>
-              <w:t>21</w:t>
+              <w:t>2</w:t>
             </w:r>
             <w:r>
               <w:rPr>
@@ -1677,7 +1735,7 @@
                 <w:noProof/>
                 <w:webHidden/>
               </w:rPr>
-              <w:t>21</w:t>
+              <w:t>2</w:t>
             </w:r>
             <w:r>
               <w:rPr>
@@ -1748,7 +1806,7 @@
                 <w:noProof/>
                 <w:webHidden/>
               </w:rPr>
-              <w:t>21</w:t>
+              <w:t>2</w:t>
             </w:r>
             <w:r>
               <w:rPr>
@@ -1819,7 +1877,7 @@
                 <w:noProof/>
                 <w:webHidden/>
               </w:rPr>
-              <w:t>21</w:t>
+              <w:t>2</w:t>
             </w:r>
             <w:r>
               <w:rPr>
@@ -1890,7 +1948,7 @@
                 <w:noProof/>
                 <w:webHidden/>
               </w:rPr>
-              <w:t>21</w:t>
+              <w:t>2</w:t>
             </w:r>
             <w:r>
               <w:rPr>
@@ -1961,7 +2019,7 @@
                 <w:noProof/>
                 <w:webHidden/>
               </w:rPr>
-              <w:t>22</w:t>
+              <w:t>2</w:t>
             </w:r>
             <w:r>
               <w:rPr>
@@ -2032,7 +2090,7 @@
                 <w:noProof/>
                 <w:webHidden/>
               </w:rPr>
-              <w:t>22</w:t>
+              <w:t>2</w:t>
             </w:r>
             <w:r>
               <w:rPr>
@@ -2103,7 +2161,7 @@
                 <w:noProof/>
                 <w:webHidden/>
               </w:rPr>
-              <w:t>22</w:t>
+              <w:t>2</w:t>
             </w:r>
             <w:r>
               <w:rPr>
@@ -2174,7 +2232,7 @@
                 <w:noProof/>
                 <w:webHidden/>
               </w:rPr>
-              <w:t>23</w:t>
+              <w:t>2</w:t>
             </w:r>
             <w:r>
               <w:rPr>
@@ -2245,7 +2303,7 @@
                 <w:noProof/>
                 <w:webHidden/>
               </w:rPr>
-              <w:t>23</w:t>
+              <w:t>2</w:t>
             </w:r>
             <w:r>
               <w:rPr>
@@ -2316,7 +2374,7 @@
                 <w:noProof/>
                 <w:webHidden/>
               </w:rPr>
-              <w:t>23</w:t>
+              <w:t>2</w:t>
             </w:r>
             <w:r>
               <w:rPr>
@@ -2387,7 +2445,7 @@
                 <w:noProof/>
                 <w:webHidden/>
               </w:rPr>
-              <w:t>24</w:t>
+              <w:t>2</w:t>
             </w:r>
             <w:r>
               <w:rPr>
@@ -2458,7 +2516,7 @@
                 <w:noProof/>
                 <w:webHidden/>
               </w:rPr>
-              <w:t>24</w:t>
+              <w:t>2</w:t>
             </w:r>
             <w:r>
               <w:rPr>
@@ -2529,7 +2587,7 @@
                 <w:noProof/>
                 <w:webHidden/>
               </w:rPr>
-              <w:t>24</w:t>
+              <w:t>2</w:t>
             </w:r>
             <w:r>
               <w:rPr>
@@ -2600,7 +2658,7 @@
                 <w:noProof/>
                 <w:webHidden/>
               </w:rPr>
-              <w:t>25</w:t>
+              <w:t>2</w:t>
             </w:r>
             <w:r>
               <w:rPr>
@@ -2671,7 +2729,7 @@
                 <w:noProof/>
                 <w:webHidden/>
               </w:rPr>
-              <w:t>25</w:t>
+              <w:t>2</w:t>
             </w:r>
             <w:r>
               <w:rPr>
@@ -2742,7 +2800,7 @@
                 <w:noProof/>
                 <w:webHidden/>
               </w:rPr>
-              <w:t>25</w:t>
+              <w:t>2</w:t>
             </w:r>
             <w:r>
               <w:rPr>
@@ -2813,7 +2871,7 @@
                 <w:noProof/>
                 <w:webHidden/>
               </w:rPr>
-              <w:t>25</w:t>
+              <w:t>2</w:t>
             </w:r>
             <w:r>
               <w:rPr>
@@ -2884,7 +2942,7 @@
                 <w:noProof/>
                 <w:webHidden/>
               </w:rPr>
-              <w:t>26</w:t>
+              <w:t>2</w:t>
             </w:r>
             <w:r>
               <w:rPr>
@@ -2955,7 +3013,7 @@
                 <w:noProof/>
                 <w:webHidden/>
               </w:rPr>
-              <w:t>26</w:t>
+              <w:t>2</w:t>
             </w:r>
             <w:r>
               <w:rPr>
@@ -3026,7 +3084,7 @@
                 <w:noProof/>
                 <w:webHidden/>
               </w:rPr>
-              <w:t>26</w:t>
+              <w:t>2</w:t>
             </w:r>
             <w:r>
               <w:rPr>
@@ -3097,7 +3155,7 @@
                 <w:noProof/>
                 <w:webHidden/>
               </w:rPr>
-              <w:t>27</w:t>
+              <w:t>2</w:t>
             </w:r>
             <w:r>
               <w:rPr>
@@ -3168,7 +3226,7 @@
                 <w:noProof/>
                 <w:webHidden/>
               </w:rPr>
-              <w:t>27</w:t>
+              <w:t>2</w:t>
             </w:r>
             <w:r>
               <w:rPr>
@@ -3239,7 +3297,7 @@
                 <w:noProof/>
                 <w:webHidden/>
               </w:rPr>
-              <w:t>27</w:t>
+              <w:t>2</w:t>
             </w:r>
             <w:r>
               <w:rPr>
@@ -3310,7 +3368,7 @@
                 <w:noProof/>
                 <w:webHidden/>
               </w:rPr>
-              <w:t>28</w:t>
+              <w:t>2</w:t>
             </w:r>
             <w:r>
               <w:rPr>
@@ -3381,7 +3439,7 @@
                 <w:noProof/>
                 <w:webHidden/>
               </w:rPr>
-              <w:t>28</w:t>
+              <w:t>2</w:t>
             </w:r>
             <w:r>
               <w:rPr>
@@ -3452,7 +3510,7 @@
                 <w:noProof/>
                 <w:webHidden/>
               </w:rPr>
-              <w:t>28</w:t>
+              <w:t>2</w:t>
             </w:r>
             <w:r>
               <w:rPr>
@@ -3523,7 +3581,7 @@
                 <w:noProof/>
                 <w:webHidden/>
               </w:rPr>
-              <w:t>29</w:t>
+              <w:t>2</w:t>
             </w:r>
             <w:r>
               <w:rPr>
@@ -3594,7 +3652,7 @@
                 <w:noProof/>
                 <w:webHidden/>
               </w:rPr>
-              <w:t>29</w:t>
+              <w:t>2</w:t>
             </w:r>
             <w:r>
               <w:rPr>
@@ -3665,7 +3723,7 @@
                 <w:noProof/>
                 <w:webHidden/>
               </w:rPr>
-              <w:t>29</w:t>
+              <w:t>2</w:t>
             </w:r>
             <w:r>
               <w:rPr>
@@ -3736,7 +3794,7 @@
                 <w:noProof/>
                 <w:webHidden/>
               </w:rPr>
-              <w:t>30</w:t>
+              <w:t>2</w:t>
             </w:r>
             <w:r>
               <w:rPr>
@@ -3807,7 +3865,7 @@
                 <w:noProof/>
                 <w:webHidden/>
               </w:rPr>
-              <w:t>30</w:t>
+              <w:t>2</w:t>
             </w:r>
             <w:r>
               <w:rPr>
@@ -3878,7 +3936,7 @@
                 <w:noProof/>
                 <w:webHidden/>
               </w:rPr>
-              <w:t>30</w:t>
+              <w:t>2</w:t>
             </w:r>
             <w:r>
               <w:rPr>
@@ -3949,7 +4007,7 @@
                 <w:noProof/>
                 <w:webHidden/>
               </w:rPr>
-              <w:t>30</w:t>
+              <w:t>2</w:t>
             </w:r>
             <w:r>
               <w:rPr>
@@ -4020,7 +4078,7 @@
                 <w:noProof/>
                 <w:webHidden/>
               </w:rPr>
-              <w:t>31</w:t>
+              <w:t>2</w:t>
             </w:r>
             <w:r>
               <w:rPr>
@@ -4091,7 +4149,7 @@
                 <w:noProof/>
                 <w:webHidden/>
               </w:rPr>
-              <w:t>31</w:t>
+              <w:t>2</w:t>
             </w:r>
             <w:r>
               <w:rPr>
@@ -4162,7 +4220,7 @@
                 <w:noProof/>
                 <w:webHidden/>
               </w:rPr>
-              <w:t>31</w:t>
+              <w:t>2</w:t>
             </w:r>
             <w:r>
               <w:rPr>
@@ -4233,7 +4291,7 @@
                 <w:noProof/>
                 <w:webHidden/>
               </w:rPr>
-              <w:t>32</w:t>
+              <w:t>2</w:t>
             </w:r>
             <w:r>
               <w:rPr>
@@ -4304,7 +4362,7 @@
                 <w:noProof/>
                 <w:webHidden/>
               </w:rPr>
-              <w:t>33</w:t>
+              <w:t>2</w:t>
             </w:r>
             <w:r>
               <w:rPr>
@@ -4375,7 +4433,7 @@
                 <w:noProof/>
                 <w:webHidden/>
               </w:rPr>
-              <w:t>33</w:t>
+              <w:t>2</w:t>
             </w:r>
             <w:r>
               <w:rPr>
@@ -4446,7 +4504,7 @@
                 <w:noProof/>
                 <w:webHidden/>
               </w:rPr>
-              <w:t>33</w:t>
+              <w:t>2</w:t>
             </w:r>
             <w:r>
               <w:rPr>
@@ -4517,7 +4575,7 @@
                 <w:noProof/>
                 <w:webHidden/>
               </w:rPr>
-              <w:t>33</w:t>
+              <w:t>2</w:t>
             </w:r>
             <w:r>
               <w:rPr>
@@ -4588,7 +4646,7 @@
                 <w:noProof/>
                 <w:webHidden/>
               </w:rPr>
-              <w:t>34</w:t>
+              <w:t>2</w:t>
             </w:r>
             <w:r>
               <w:rPr>
@@ -4659,7 +4717,7 @@
                 <w:noProof/>
                 <w:webHidden/>
               </w:rPr>
-              <w:t>34</w:t>
+              <w:t>2</w:t>
             </w:r>
             <w:r>
               <w:rPr>
@@ -4730,7 +4788,7 @@
                 <w:noProof/>
                 <w:webHidden/>
               </w:rPr>
-              <w:t>35</w:t>
+              <w:t>2</w:t>
             </w:r>
             <w:r>
               <w:rPr>
@@ -4801,7 +4859,7 @@
                 <w:noProof/>
                 <w:webHidden/>
               </w:rPr>
-              <w:t>35</w:t>
+              <w:t>2</w:t>
             </w:r>
             <w:r>
               <w:rPr>
@@ -4872,7 +4930,7 @@
                 <w:noProof/>
                 <w:webHidden/>
               </w:rPr>
-              <w:t>37</w:t>
+              <w:t>2</w:t>
             </w:r>
             <w:r>
               <w:rPr>
@@ -4943,7 +5001,7 @@
                 <w:noProof/>
                 <w:webHidden/>
               </w:rPr>
-              <w:t>41</w:t>
+              <w:t>2</w:t>
             </w:r>
             <w:r>
               <w:rPr>
@@ -5014,7 +5072,7 @@
                 <w:noProof/>
                 <w:webHidden/>
               </w:rPr>
-              <w:t>42</w:t>
+              <w:t>2</w:t>
             </w:r>
             <w:r>
               <w:rPr>
@@ -5085,7 +5143,7 @@
                 <w:noProof/>
                 <w:webHidden/>
               </w:rPr>
-              <w:t>42</w:t>
+              <w:t>2</w:t>
             </w:r>
             <w:r>
               <w:rPr>
@@ -5157,7 +5215,7 @@
                 <w:noProof/>
                 <w:webHidden/>
               </w:rPr>
-              <w:t>45</w:t>
+              <w:t>2</w:t>
             </w:r>
             <w:r>
               <w:rPr>
@@ -5228,7 +5286,7 @@
                 <w:noProof/>
                 <w:webHidden/>
               </w:rPr>
-              <w:t>45</w:t>
+              <w:t>2</w:t>
             </w:r>
             <w:r>
               <w:rPr>
@@ -5299,7 +5357,7 @@
                 <w:noProof/>
                 <w:webHidden/>
               </w:rPr>
-              <w:t>45</w:t>
+              <w:t>2</w:t>
             </w:r>
             <w:r>
               <w:rPr>
@@ -5370,7 +5428,7 @@
                 <w:noProof/>
                 <w:webHidden/>
               </w:rPr>
-              <w:t>45</w:t>
+              <w:t>2</w:t>
             </w:r>
             <w:r>
               <w:rPr>
@@ -5441,7 +5499,7 @@
                 <w:noProof/>
                 <w:webHidden/>
               </w:rPr>
-              <w:t>45</w:t>
+              <w:t>2</w:t>
             </w:r>
             <w:r>
               <w:rPr>
@@ -5512,7 +5570,7 @@
                 <w:noProof/>
                 <w:webHidden/>
               </w:rPr>
-              <w:t>50</w:t>
+              <w:t>2</w:t>
             </w:r>
             <w:r>
               <w:rPr>
@@ -5583,7 +5641,7 @@
                 <w:noProof/>
                 <w:webHidden/>
               </w:rPr>
-              <w:t>50</w:t>
+              <w:t>2</w:t>
             </w:r>
             <w:r>
               <w:rPr>
@@ -5654,7 +5712,7 @@
                 <w:noProof/>
                 <w:webHidden/>
               </w:rPr>
-              <w:t>51</w:t>
+              <w:t>2</w:t>
             </w:r>
             <w:r>
               <w:rPr>
@@ -5725,7 +5783,7 @@
                 <w:noProof/>
                 <w:webHidden/>
               </w:rPr>
-              <w:t>52</w:t>
+              <w:t>2</w:t>
             </w:r>
             <w:r>
               <w:rPr>
@@ -5796,7 +5854,7 @@
                 <w:noProof/>
                 <w:webHidden/>
               </w:rPr>
-              <w:t>52</w:t>
+              <w:t>2</w:t>
             </w:r>
             <w:r>
               <w:rPr>
@@ -5867,7 +5925,7 @@
                 <w:noProof/>
                 <w:webHidden/>
               </w:rPr>
-              <w:t>53</w:t>
+              <w:t>2</w:t>
             </w:r>
             <w:r>
               <w:rPr>
@@ -5938,7 +5996,7 @@
                 <w:noProof/>
                 <w:webHidden/>
               </w:rPr>
-              <w:t>53</w:t>
+              <w:t>2</w:t>
             </w:r>
             <w:r>
               <w:rPr>
@@ -6009,7 +6067,7 @@
                 <w:noProof/>
                 <w:webHidden/>
               </w:rPr>
-              <w:t>53</w:t>
+              <w:t>2</w:t>
             </w:r>
             <w:r>
               <w:rPr>
@@ -6080,7 +6138,7 @@
                 <w:noProof/>
                 <w:webHidden/>
               </w:rPr>
-              <w:t>53</w:t>
+              <w:t>2</w:t>
             </w:r>
             <w:r>
               <w:rPr>
@@ -6151,7 +6209,7 @@
                 <w:noProof/>
                 <w:webHidden/>
               </w:rPr>
-              <w:t>53</w:t>
+              <w:t>2</w:t>
             </w:r>
             <w:r>
               <w:rPr>
@@ -6222,7 +6280,7 @@
                 <w:noProof/>
                 <w:webHidden/>
               </w:rPr>
-              <w:t>53</w:t>
+              <w:t>2</w:t>
             </w:r>
             <w:r>
               <w:rPr>
@@ -6293,7 +6351,7 @@
                 <w:noProof/>
                 <w:webHidden/>
               </w:rPr>
-              <w:t>54</w:t>
+              <w:t>2</w:t>
             </w:r>
             <w:r>
               <w:rPr>
@@ -6364,7 +6422,7 @@
                 <w:noProof/>
                 <w:webHidden/>
               </w:rPr>
-              <w:t>54</w:t>
+              <w:t>2</w:t>
             </w:r>
             <w:r>
               <w:rPr>
@@ -6435,7 +6493,7 @@
                 <w:noProof/>
                 <w:webHidden/>
               </w:rPr>
-              <w:t>55</w:t>
+              <w:t>2</w:t>
             </w:r>
             <w:r>
               <w:rPr>
@@ -6506,7 +6564,7 @@
                 <w:noProof/>
                 <w:webHidden/>
               </w:rPr>
-              <w:t>55</w:t>
+              <w:t>2</w:t>
             </w:r>
             <w:r>
               <w:rPr>
@@ -6577,7 +6635,7 @@
                 <w:noProof/>
                 <w:webHidden/>
               </w:rPr>
-              <w:t>56</w:t>
+              <w:t>2</w:t>
             </w:r>
             <w:r>
               <w:rPr>
@@ -6656,7 +6714,7 @@
                 <w:noProof/>
                 <w:webHidden/>
               </w:rPr>
-              <w:t>58</w:t>
+              <w:t>2</w:t>
             </w:r>
             <w:r>
               <w:rPr>
@@ -6727,7 +6785,7 @@
                 <w:noProof/>
                 <w:webHidden/>
               </w:rPr>
-              <w:t>60</w:t>
+              <w:t>2</w:t>
             </w:r>
             <w:r>
               <w:rPr>
@@ -6798,7 +6856,7 @@
                 <w:noProof/>
                 <w:webHidden/>
               </w:rPr>
-              <w:t>61</w:t>
+              <w:t>2</w:t>
             </w:r>
             <w:r>
               <w:rPr>
@@ -6870,7 +6928,7 @@
                 <w:noProof/>
                 <w:webHidden/>
               </w:rPr>
-              <w:t>62</w:t>
+              <w:t>2</w:t>
             </w:r>
             <w:r>
               <w:rPr>
@@ -6949,7 +7007,7 @@
                 <w:noProof/>
                 <w:webHidden/>
               </w:rPr>
-              <w:t>62</w:t>
+              <w:t>2</w:t>
             </w:r>
             <w:r>
               <w:rPr>
@@ -7246,7 +7304,7 @@
       <w:pPr>
         <w:spacing w:before="240" w:after="240"/>
         <w:sectPr>
-          <w:footerReference w:type="default" r:id="rId12"/>
+          <w:footerReference w:type="default" r:id="rId13"/>
           <w:pgSz w:w="11906" w:h="16838" w:code="9"/>
           <w:pgMar w:top="990" w:right="1440" w:bottom="720" w:left="1440" w:header="720" w:footer="720" w:gutter="0"/>
           <w:pgNumType w:start="1"/>
@@ -8241,7 +8299,7 @@
       <w:r>
         <w:t xml:space="preserve">, and it supported merchants accounts in Saudi Arabia. However, the most useful feature was </w:t>
       </w:r>
-      <w:hyperlink r:id="rId13" w:history="1">
+      <w:hyperlink r:id="rId14" w:history="1">
         <w:r>
           <w:rPr>
             <w:i/>
@@ -8521,7 +8579,7 @@
                     </pic:cNvPicPr>
                   </pic:nvPicPr>
                   <pic:blipFill>
-                    <a:blip r:embed="rId14" cstate="print">
+                    <a:blip r:embed="rId15" cstate="print">
                       <a:extLst>
                         <a:ext uri="{28A0092B-C50C-407E-A947-70E740481C1C}">
                           <a14:useLocalDpi xmlns:a14="http://schemas.microsoft.com/office/drawing/2010/main" val="0"/>
@@ -8562,27 +8620,14 @@
       <w:r>
         <w:t xml:space="preserve">Figure </w:t>
       </w:r>
-      <w:r>
-        <w:fldChar w:fldCharType="begin"/>
-      </w:r>
-      <w:r>
-        <w:instrText xml:space="preserve"> SEQ Figure \* ARABIC </w:instrText>
-      </w:r>
-      <w:r>
-        <w:fldChar w:fldCharType="separate"/>
-      </w:r>
-      <w:r>
-        <w:rPr>
-          <w:noProof/>
-        </w:rPr>
-        <w:t>1</w:t>
-      </w:r>
-      <w:r>
-        <w:rPr>
-          <w:noProof/>
-        </w:rPr>
-        <w:fldChar w:fldCharType="end"/>
-      </w:r>
+      <w:fldSimple w:instr=" SEQ Figure \* ARABIC ">
+        <w:r>
+          <w:rPr>
+            <w:noProof/>
+          </w:rPr>
+          <w:t>1</w:t>
+        </w:r>
+      </w:fldSimple>
       <w:r>
         <w:t>- U</w:t>
       </w:r>
@@ -13579,7 +13624,7 @@
                     </pic:cNvPicPr>
                   </pic:nvPicPr>
                   <pic:blipFill>
-                    <a:blip r:embed="rId15">
+                    <a:blip r:embed="rId16">
                       <a:extLst>
                         <a:ext uri="{28A0092B-C50C-407E-A947-70E740481C1C}">
                           <a14:useLocalDpi xmlns:a14="http://schemas.microsoft.com/office/drawing/2010/main" val="0"/>
@@ -13622,27 +13667,14 @@
       <w:r>
         <w:t xml:space="preserve">Figure </w:t>
       </w:r>
-      <w:r>
-        <w:fldChar w:fldCharType="begin"/>
-      </w:r>
-      <w:r>
-        <w:instrText xml:space="preserve"> SEQ Figure \* ARABIC </w:instrText>
-      </w:r>
-      <w:r>
-        <w:fldChar w:fldCharType="separate"/>
-      </w:r>
-      <w:r>
-        <w:rPr>
-          <w:noProof/>
-        </w:rPr>
-        <w:t>2</w:t>
-      </w:r>
-      <w:r>
-        <w:rPr>
-          <w:noProof/>
-        </w:rPr>
-        <w:fldChar w:fldCharType="end"/>
-      </w:r>
+      <w:fldSimple w:instr=" SEQ Figure \* ARABIC ">
+        <w:r>
+          <w:rPr>
+            <w:noProof/>
+          </w:rPr>
+          <w:t>2</w:t>
+        </w:r>
+      </w:fldSimple>
       <w:bookmarkEnd w:id="22"/>
       <w:r>
         <w:t xml:space="preserve"> - Activity diagram of accepting/rejecting tool-requests</w:t>
@@ -13678,7 +13710,7 @@
                     </pic:cNvPicPr>
                   </pic:nvPicPr>
                   <pic:blipFill>
-                    <a:blip r:embed="rId16">
+                    <a:blip r:embed="rId17">
                       <a:extLst>
                         <a:ext uri="{28A0092B-C50C-407E-A947-70E740481C1C}">
                           <a14:useLocalDpi xmlns:a14="http://schemas.microsoft.com/office/drawing/2010/main" val="0"/>
@@ -13721,27 +13753,14 @@
       <w:r>
         <w:t xml:space="preserve">Figure </w:t>
       </w:r>
-      <w:r>
-        <w:fldChar w:fldCharType="begin"/>
-      </w:r>
-      <w:r>
-        <w:instrText xml:space="preserve"> SEQ Figure \* ARABIC </w:instrText>
-      </w:r>
-      <w:r>
-        <w:fldChar w:fldCharType="separate"/>
-      </w:r>
-      <w:r>
-        <w:rPr>
-          <w:noProof/>
-        </w:rPr>
-        <w:t>3</w:t>
-      </w:r>
-      <w:r>
-        <w:rPr>
-          <w:noProof/>
-        </w:rPr>
-        <w:fldChar w:fldCharType="end"/>
-      </w:r>
+      <w:fldSimple w:instr=" SEQ Figure \* ARABIC ">
+        <w:r>
+          <w:rPr>
+            <w:noProof/>
+          </w:rPr>
+          <w:t>3</w:t>
+        </w:r>
+      </w:fldSimple>
       <w:bookmarkEnd w:id="26"/>
       <w:r>
         <w:t xml:space="preserve"> - Activity diagram of delivering a tool</w:t>
@@ -13777,7 +13796,7 @@
                     </pic:cNvPicPr>
                   </pic:nvPicPr>
                   <pic:blipFill>
-                    <a:blip r:embed="rId17" cstate="print">
+                    <a:blip r:embed="rId18" cstate="print">
                       <a:extLst>
                         <a:ext uri="{28A0092B-C50C-407E-A947-70E740481C1C}">
                           <a14:useLocalDpi xmlns:a14="http://schemas.microsoft.com/office/drawing/2010/main" val="0"/>
@@ -13820,27 +13839,14 @@
       <w:r>
         <w:t xml:space="preserve">Figure </w:t>
       </w:r>
-      <w:r>
-        <w:fldChar w:fldCharType="begin"/>
-      </w:r>
-      <w:r>
-        <w:instrText xml:space="preserve"> SEQ Figure \* ARABIC </w:instrText>
-      </w:r>
-      <w:r>
-        <w:fldChar w:fldCharType="separate"/>
-      </w:r>
-      <w:r>
-        <w:rPr>
-          <w:noProof/>
-        </w:rPr>
-        <w:t>4</w:t>
-      </w:r>
-      <w:r>
-        <w:rPr>
-          <w:noProof/>
-        </w:rPr>
-        <w:fldChar w:fldCharType="end"/>
-      </w:r>
+      <w:fldSimple w:instr=" SEQ Figure \* ARABIC ">
+        <w:r>
+          <w:rPr>
+            <w:noProof/>
+          </w:rPr>
+          <w:t>4</w:t>
+        </w:r>
+      </w:fldSimple>
       <w:bookmarkEnd w:id="30"/>
       <w:r>
         <w:t xml:space="preserve"> - Activity diagram of returning a tool</w:t>
@@ -13913,7 +13919,7 @@
                     </pic:cNvPicPr>
                   </pic:nvPicPr>
                   <pic:blipFill>
-                    <a:blip r:embed="rId18" cstate="print">
+                    <a:blip r:embed="rId19" cstate="print">
                       <a:extLst>
                         <a:ext uri="{28A0092B-C50C-407E-A947-70E740481C1C}">
                           <a14:useLocalDpi xmlns:a14="http://schemas.microsoft.com/office/drawing/2010/main" val="0"/>
@@ -13953,27 +13959,14 @@
       <w:r>
         <w:t xml:space="preserve">Figure </w:t>
       </w:r>
-      <w:r>
-        <w:fldChar w:fldCharType="begin"/>
-      </w:r>
-      <w:r>
-        <w:instrText xml:space="preserve"> SEQ Figure \* ARABIC </w:instrText>
-      </w:r>
-      <w:r>
-        <w:fldChar w:fldCharType="separate"/>
-      </w:r>
-      <w:r>
-        <w:rPr>
-          <w:noProof/>
-        </w:rPr>
-        <w:t>5</w:t>
-      </w:r>
-      <w:r>
-        <w:rPr>
-          <w:noProof/>
-        </w:rPr>
-        <w:fldChar w:fldCharType="end"/>
-      </w:r>
+      <w:fldSimple w:instr=" SEQ Figure \* ARABIC ">
+        <w:r>
+          <w:rPr>
+            <w:noProof/>
+          </w:rPr>
+          <w:t>5</w:t>
+        </w:r>
+      </w:fldSimple>
       <w:r>
         <w:t xml:space="preserve"> - </w:t>
       </w:r>
@@ -26566,7 +26559,7 @@
                     </pic:cNvPicPr>
                   </pic:nvPicPr>
                   <pic:blipFill>
-                    <a:blip r:embed="rId19" cstate="print">
+                    <a:blip r:embed="rId20" cstate="print">
                       <a:extLst>
                         <a:ext uri="{28A0092B-C50C-407E-A947-70E740481C1C}">
                           <a14:useLocalDpi xmlns:a14="http://schemas.microsoft.com/office/drawing/2010/main" val="0"/>
@@ -26606,27 +26599,14 @@
       <w:r>
         <w:t xml:space="preserve">Figure </w:t>
       </w:r>
-      <w:r>
-        <w:fldChar w:fldCharType="begin"/>
-      </w:r>
-      <w:r>
-        <w:instrText xml:space="preserve"> SEQ Figure \* ARABIC </w:instrText>
-      </w:r>
-      <w:r>
-        <w:fldChar w:fldCharType="separate"/>
-      </w:r>
-      <w:r>
-        <w:rPr>
-          <w:noProof/>
-        </w:rPr>
-        <w:t>6</w:t>
-      </w:r>
-      <w:r>
-        <w:rPr>
-          <w:noProof/>
-        </w:rPr>
-        <w:fldChar w:fldCharType="end"/>
-      </w:r>
+      <w:fldSimple w:instr=" SEQ Figure \* ARABIC ">
+        <w:r>
+          <w:rPr>
+            <w:noProof/>
+          </w:rPr>
+          <w:t>6</w:t>
+        </w:r>
+      </w:fldSimple>
       <w:r>
         <w:t xml:space="preserve"> - </w:t>
       </w:r>
@@ -33543,8 +33523,8 @@
           <w:lang w:val="en"/>
         </w:rPr>
       </w:pPr>
-      <w:bookmarkStart w:id="360" w:name="_Toc68957588"/>
-      <w:bookmarkStart w:id="361" w:name="_Toc89707656"/>
+      <w:bookmarkStart w:id="360" w:name="_Toc89707656"/>
+      <w:bookmarkStart w:id="361" w:name="_Toc68957588"/>
       <w:r>
         <w:rPr>
           <w:lang w:val="en"/>
@@ -33552,7 +33532,7 @@
         <w:lastRenderedPageBreak/>
         <w:t>Chapter 4 – Design</w:t>
       </w:r>
-      <w:bookmarkEnd w:id="361"/>
+      <w:bookmarkEnd w:id="360"/>
     </w:p>
     <w:p>
       <w:pPr>
@@ -33626,27 +33606,14 @@
                             <w:r>
                               <w:t xml:space="preserve">Figure </w:t>
                             </w:r>
-                            <w:r>
-                              <w:fldChar w:fldCharType="begin"/>
-                            </w:r>
-                            <w:r>
-                              <w:instrText xml:space="preserve"> SEQ Figure \* ARABIC </w:instrText>
-                            </w:r>
-                            <w:r>
-                              <w:fldChar w:fldCharType="separate"/>
-                            </w:r>
-                            <w:r>
-                              <w:rPr>
-                                <w:noProof/>
-                              </w:rPr>
-                              <w:t>7</w:t>
-                            </w:r>
-                            <w:r>
-                              <w:rPr>
-                                <w:noProof/>
-                              </w:rPr>
-                              <w:fldChar w:fldCharType="end"/>
-                            </w:r>
+                            <w:fldSimple w:instr=" SEQ Figure \* ARABIC ">
+                              <w:r>
+                                <w:rPr>
+                                  <w:noProof/>
+                                </w:rPr>
+                                <w:t>7</w:t>
+                              </w:r>
+                            </w:fldSimple>
                             <w:r>
                               <w:t xml:space="preserve"> Rentool logo</w:t>
                             </w:r>
@@ -33689,27 +33656,14 @@
                       <w:r>
                         <w:t xml:space="preserve">Figure </w:t>
                       </w:r>
-                      <w:r>
-                        <w:fldChar w:fldCharType="begin"/>
-                      </w:r>
-                      <w:r>
-                        <w:instrText xml:space="preserve"> SEQ Figure \* ARABIC </w:instrText>
-                      </w:r>
-                      <w:r>
-                        <w:fldChar w:fldCharType="separate"/>
-                      </w:r>
-                      <w:r>
-                        <w:rPr>
-                          <w:noProof/>
-                        </w:rPr>
-                        <w:t>7</w:t>
-                      </w:r>
-                      <w:r>
-                        <w:rPr>
-                          <w:noProof/>
-                        </w:rPr>
-                        <w:fldChar w:fldCharType="end"/>
-                      </w:r>
+                      <w:fldSimple w:instr=" SEQ Figure \* ARABIC ">
+                        <w:r>
+                          <w:rPr>
+                            <w:noProof/>
+                          </w:rPr>
+                          <w:t>7</w:t>
+                        </w:r>
+                      </w:fldSimple>
                       <w:r>
                         <w:t xml:space="preserve"> Rentool logo</w:t>
                       </w:r>
@@ -33753,7 +33707,7 @@
                     </pic:cNvPicPr>
                   </pic:nvPicPr>
                   <pic:blipFill>
-                    <a:blip r:embed="rId20" cstate="print">
+                    <a:blip r:embed="rId21" cstate="print">
                       <a:extLst>
                         <a:ext uri="{28A0092B-C50C-407E-A947-70E740481C1C}">
                           <a14:useLocalDpi xmlns:a14="http://schemas.microsoft.com/office/drawing/2010/main" val="0"/>
@@ -33850,7 +33804,7 @@
       <w:r>
         <w:t xml:space="preserve">For the front-end, the app was developed and built using the Flutter framework by Google. Flutter allow building fast and beautiful apps for Android, iOS, the web, and other platforms with a single codebase. The programming language used is Dart which also has its own package manager, </w:t>
       </w:r>
-      <w:hyperlink r:id="rId21" w:history="1">
+      <w:hyperlink r:id="rId22" w:history="1">
         <w:r>
           <w:rPr>
             <w:rStyle w:val="Hyperlink"/>
@@ -34469,7 +34423,7 @@
                     </pic:cNvPicPr>
                   </pic:nvPicPr>
                   <pic:blipFill>
-                    <a:blip r:embed="rId22" cstate="print">
+                    <a:blip r:embed="rId23" cstate="print">
                       <a:extLst>
                         <a:ext uri="{28A0092B-C50C-407E-A947-70E740481C1C}">
                           <a14:useLocalDpi xmlns:a14="http://schemas.microsoft.com/office/drawing/2010/main" val="0"/>
@@ -34511,27 +34465,14 @@
       <w:r>
         <w:t xml:space="preserve">Figure </w:t>
       </w:r>
-      <w:r>
-        <w:fldChar w:fldCharType="begin"/>
-      </w:r>
-      <w:r>
-        <w:instrText xml:space="preserve"> SEQ Figure \* ARABIC </w:instrText>
-      </w:r>
-      <w:r>
-        <w:fldChar w:fldCharType="separate"/>
-      </w:r>
-      <w:r>
-        <w:rPr>
-          <w:noProof/>
-        </w:rPr>
-        <w:t>8</w:t>
-      </w:r>
-      <w:r>
-        <w:rPr>
-          <w:noProof/>
-        </w:rPr>
-        <w:fldChar w:fldCharType="end"/>
-      </w:r>
+      <w:fldSimple w:instr=" SEQ Figure \* ARABIC ">
+        <w:r>
+          <w:rPr>
+            <w:noProof/>
+          </w:rPr>
+          <w:t>8</w:t>
+        </w:r>
+      </w:fldSimple>
       <w:r>
         <w:t xml:space="preserve"> A simplified map of the database</w:t>
       </w:r>
@@ -35436,6 +35377,15 @@
         <w:fldChar w:fldCharType="separate"/>
       </w:r>
       <w:r>
+        <w:rPr>
+          <w:cs/>
+        </w:rPr>
+        <w:t>‎</w:t>
+      </w:r>
+      <w:r>
+        <w:t>0</w:t>
+      </w:r>
+      <w:r>
         <w:fldChar w:fldCharType="end"/>
       </w:r>
       <w:r>
@@ -36041,7 +35991,7 @@
         </w:rPr>
         <w:t xml:space="preserve">The second bucket is “rentool-terms” which stores the system’s Terms of Use (TOS) and Privacy Policy. This bucket is also </w:t>
       </w:r>
-      <w:hyperlink r:id="rId23" w:history="1">
+      <w:hyperlink r:id="rId24" w:history="1">
         <w:r>
           <w:rPr>
             <w:rStyle w:val="Hyperlink"/>
@@ -36085,7 +36035,7 @@
                     </pic:cNvPicPr>
                   </pic:nvPicPr>
                   <pic:blipFill>
-                    <a:blip r:embed="rId24" cstate="print">
+                    <a:blip r:embed="rId25" cstate="print">
                       <a:extLst>
                         <a:ext uri="{28A0092B-C50C-407E-A947-70E740481C1C}">
                           <a14:useLocalDpi xmlns:a14="http://schemas.microsoft.com/office/drawing/2010/main" val="0"/>
@@ -36128,27 +36078,14 @@
       <w:r>
         <w:t xml:space="preserve">Figure </w:t>
       </w:r>
-      <w:r>
-        <w:fldChar w:fldCharType="begin"/>
-      </w:r>
-      <w:r>
-        <w:instrText xml:space="preserve"> SEQ Figure \* ARABIC </w:instrText>
-      </w:r>
-      <w:r>
-        <w:fldChar w:fldCharType="separate"/>
-      </w:r>
-      <w:r>
-        <w:rPr>
-          <w:noProof/>
-        </w:rPr>
-        <w:t>9</w:t>
-      </w:r>
-      <w:r>
-        <w:rPr>
-          <w:noProof/>
-        </w:rPr>
-        <w:fldChar w:fldCharType="end"/>
-      </w:r>
+      <w:fldSimple w:instr=" SEQ Figure \* ARABIC ">
+        <w:r>
+          <w:rPr>
+            <w:noProof/>
+          </w:rPr>
+          <w:t>9</w:t>
+        </w:r>
+      </w:fldSimple>
       <w:r>
         <w:t xml:space="preserve"> A simplified map of the Storage buckets. Colors: green: bucket, yellow: folder</w:t>
       </w:r>
@@ -36190,7 +36127,7 @@
       <w:r>
         <w:t xml:space="preserve"> is what’s used to host the web app. It hosts the app on </w:t>
       </w:r>
-      <w:hyperlink r:id="rId25" w:history="1">
+      <w:hyperlink r:id="rId26" w:history="1">
         <w:r>
           <w:rPr>
             <w:rStyle w:val="Hyperlink"/>
@@ -36202,7 +36139,7 @@
       <w:r>
         <w:t xml:space="preserve">, and the other two free domains </w:t>
       </w:r>
-      <w:hyperlink r:id="rId26" w:history="1">
+      <w:hyperlink r:id="rId27" w:history="1">
         <w:r>
           <w:rPr>
             <w:rStyle w:val="Hyperlink"/>
@@ -36214,7 +36151,7 @@
       <w:r>
         <w:t xml:space="preserve"> and </w:t>
       </w:r>
-      <w:hyperlink r:id="rId27" w:history="1">
+      <w:hyperlink r:id="rId28" w:history="1">
         <w:r>
           <w:rPr>
             <w:rStyle w:val="Hyperlink"/>
@@ -36306,13 +36243,7 @@
         <w:fldChar w:fldCharType="separate"/>
       </w:r>
       <w:r>
-        <w:t xml:space="preserve">2.1 </w:t>
-      </w:r>
-      <w:r>
-        <w:t>Literature Review</w:t>
-      </w:r>
-      <w:r>
-        <w:t xml:space="preserve"> - Payments</w:t>
+        <w:t>2.1 Payments</w:t>
       </w:r>
       <w:r>
         <w:fldChar w:fldCharType="end"/>
@@ -36377,7 +36308,7 @@
       <w:r>
         <w:t xml:space="preserve">is deployed as an https function on the URL </w:t>
       </w:r>
-      <w:hyperlink r:id="rId28" w:history="1">
+      <w:hyperlink r:id="rId29" w:history="1">
         <w:r>
           <w:rPr>
             <w:rStyle w:val="Hyperlink"/>
@@ -36451,6 +36382,7 @@
       <w:bookmarkStart w:id="373" w:name="_Ref89536342"/>
       <w:bookmarkStart w:id="374" w:name="_Toc89707663"/>
       <w:r>
+        <w:lastRenderedPageBreak/>
         <w:t xml:space="preserve">4.3.2 </w:t>
       </w:r>
       <w:r>
@@ -36525,7 +36457,7 @@
       <w:r>
         <w:t xml:space="preserve"> will then contact the card’s bank to verify it and associate it with a </w:t>
       </w:r>
-      <w:hyperlink r:id="rId29" w:history="1">
+      <w:hyperlink r:id="rId30" w:history="1">
         <w:r>
           <w:rPr>
             <w:rStyle w:val="Hyperlink"/>
@@ -36637,7 +36569,7 @@
                     </pic:cNvPicPr>
                   </pic:nvPicPr>
                   <pic:blipFill>
-                    <a:blip r:embed="rId30">
+                    <a:blip r:embed="rId31">
                       <a:extLst>
                         <a:ext uri="{28A0092B-C50C-407E-A947-70E740481C1C}">
                           <a14:useLocalDpi xmlns:a14="http://schemas.microsoft.com/office/drawing/2010/main" val="0"/>
@@ -36686,27 +36618,14 @@
       <w:r>
         <w:t xml:space="preserve">Figure </w:t>
       </w:r>
-      <w:r>
-        <w:fldChar w:fldCharType="begin"/>
-      </w:r>
-      <w:r>
-        <w:instrText xml:space="preserve"> SEQ Figure \* ARABIC </w:instrText>
-      </w:r>
-      <w:r>
-        <w:fldChar w:fldCharType="separate"/>
-      </w:r>
-      <w:r>
-        <w:rPr>
-          <w:noProof/>
-        </w:rPr>
-        <w:t>10</w:t>
-      </w:r>
-      <w:r>
-        <w:rPr>
-          <w:noProof/>
-        </w:rPr>
-        <w:fldChar w:fldCharType="end"/>
-      </w:r>
+      <w:fldSimple w:instr=" SEQ Figure \* ARABIC ">
+        <w:r>
+          <w:rPr>
+            <w:noProof/>
+          </w:rPr>
+          <w:t>10</w:t>
+        </w:r>
+      </w:fldSimple>
       <w:r>
         <w:t xml:space="preserve"> Sequence diagram of adding a credit/debit card</w:t>
       </w:r>
@@ -36726,6 +36645,7 @@
       </w:pPr>
       <w:bookmarkStart w:id="376" w:name="_Toc89707664"/>
       <w:r>
+        <w:lastRenderedPageBreak/>
         <w:t xml:space="preserve">4.3.3 </w:t>
       </w:r>
       <w:r>
@@ -37748,27 +37668,14 @@
                             <w:r>
                               <w:t xml:space="preserve">Figure </w:t>
                             </w:r>
-                            <w:r>
-                              <w:fldChar w:fldCharType="begin"/>
-                            </w:r>
-                            <w:r>
-                              <w:instrText xml:space="preserve"> SEQ Figure \* ARABIC </w:instrText>
-                            </w:r>
-                            <w:r>
-                              <w:fldChar w:fldCharType="separate"/>
-                            </w:r>
-                            <w:r>
-                              <w:rPr>
-                                <w:noProof/>
-                              </w:rPr>
-                              <w:t>11</w:t>
-                            </w:r>
-                            <w:r>
-                              <w:rPr>
-                                <w:noProof/>
-                              </w:rPr>
-                              <w:fldChar w:fldCharType="end"/>
-                            </w:r>
+                            <w:fldSimple w:instr=" SEQ Figure \* ARABIC ">
+                              <w:r>
+                                <w:rPr>
+                                  <w:noProof/>
+                                </w:rPr>
+                                <w:t>11</w:t>
+                              </w:r>
+                            </w:fldSimple>
                             <w:r>
                               <w:t xml:space="preserve"> The menu for setting a Firebase admin’s role.</w:t>
                             </w:r>
@@ -37806,27 +37713,14 @@
                       <w:r>
                         <w:t xml:space="preserve">Figure </w:t>
                       </w:r>
-                      <w:r>
-                        <w:fldChar w:fldCharType="begin"/>
-                      </w:r>
-                      <w:r>
-                        <w:instrText xml:space="preserve"> SEQ Figure \* ARABIC </w:instrText>
-                      </w:r>
-                      <w:r>
-                        <w:fldChar w:fldCharType="separate"/>
-                      </w:r>
-                      <w:r>
-                        <w:rPr>
-                          <w:noProof/>
-                        </w:rPr>
-                        <w:t>11</w:t>
-                      </w:r>
-                      <w:r>
-                        <w:rPr>
-                          <w:noProof/>
-                        </w:rPr>
-                        <w:fldChar w:fldCharType="end"/>
-                      </w:r>
+                      <w:fldSimple w:instr=" SEQ Figure \* ARABIC ">
+                        <w:r>
+                          <w:rPr>
+                            <w:noProof/>
+                          </w:rPr>
+                          <w:t>11</w:t>
+                        </w:r>
+                      </w:fldSimple>
                       <w:r>
                         <w:t xml:space="preserve"> The menu for setting a Firebase admin’s role.</w:t>
                       </w:r>
@@ -37868,7 +37762,7 @@
                     <pic:cNvPicPr/>
                   </pic:nvPicPr>
                   <pic:blipFill>
-                    <a:blip r:embed="rId31" cstate="print">
+                    <a:blip r:embed="rId32" cstate="print">
                       <a:extLst>
                         <a:ext uri="{28A0092B-C50C-407E-A947-70E740481C1C}">
                           <a14:useLocalDpi xmlns:a14="http://schemas.microsoft.com/office/drawing/2010/main" val="0"/>
@@ -38109,27 +38003,14 @@
                             <w:r>
                               <w:t xml:space="preserve">Figure </w:t>
                             </w:r>
-                            <w:r>
-                              <w:fldChar w:fldCharType="begin"/>
-                            </w:r>
-                            <w:r>
-                              <w:instrText xml:space="preserve"> SEQ Figure \* ARABIC </w:instrText>
-                            </w:r>
-                            <w:r>
-                              <w:fldChar w:fldCharType="separate"/>
-                            </w:r>
-                            <w:r>
-                              <w:rPr>
-                                <w:noProof/>
-                              </w:rPr>
-                              <w:t>12</w:t>
-                            </w:r>
-                            <w:r>
-                              <w:rPr>
-                                <w:noProof/>
-                              </w:rPr>
-                              <w:fldChar w:fldCharType="end"/>
-                            </w:r>
+                            <w:fldSimple w:instr=" SEQ Figure \* ARABIC ">
+                              <w:r>
+                                <w:rPr>
+                                  <w:noProof/>
+                                </w:rPr>
+                                <w:t>12</w:t>
+                              </w:r>
+                            </w:fldSimple>
                             <w:r>
                               <w:t xml:space="preserve"> The output of a successful run of Firestore unit test</w:t>
                             </w:r>
@@ -38173,27 +38054,14 @@
                       <w:r>
                         <w:t xml:space="preserve">Figure </w:t>
                       </w:r>
-                      <w:r>
-                        <w:fldChar w:fldCharType="begin"/>
-                      </w:r>
-                      <w:r>
-                        <w:instrText xml:space="preserve"> SEQ Figure \* ARABIC </w:instrText>
-                      </w:r>
-                      <w:r>
-                        <w:fldChar w:fldCharType="separate"/>
-                      </w:r>
-                      <w:r>
-                        <w:rPr>
-                          <w:noProof/>
-                        </w:rPr>
-                        <w:t>12</w:t>
-                      </w:r>
-                      <w:r>
-                        <w:rPr>
-                          <w:noProof/>
-                        </w:rPr>
-                        <w:fldChar w:fldCharType="end"/>
-                      </w:r>
+                      <w:fldSimple w:instr=" SEQ Figure \* ARABIC ">
+                        <w:r>
+                          <w:rPr>
+                            <w:noProof/>
+                          </w:rPr>
+                          <w:t>12</w:t>
+                        </w:r>
+                      </w:fldSimple>
                       <w:r>
                         <w:t xml:space="preserve"> The output of a successful run of Firestore unit test</w:t>
                       </w:r>
@@ -38241,7 +38109,7 @@
                     <pic:cNvPicPr/>
                   </pic:nvPicPr>
                   <pic:blipFill>
-                    <a:blip r:embed="rId32" cstate="print">
+                    <a:blip r:embed="rId33" cstate="print">
                       <a:extLst>
                         <a:ext uri="{28A0092B-C50C-407E-A947-70E740481C1C}">
                           <a14:useLocalDpi xmlns:a14="http://schemas.microsoft.com/office/drawing/2010/main" val="0"/>
@@ -38276,7 +38144,7 @@
       <w:r>
         <w:t xml:space="preserve">Testing is automated using a group of unit tests and integration tests. The tests are run locally using </w:t>
       </w:r>
-      <w:hyperlink r:id="rId33" w:history="1">
+      <w:hyperlink r:id="rId34" w:history="1">
         <w:r>
           <w:rPr>
             <w:rStyle w:val="Hyperlink"/>
@@ -38324,7 +38192,7 @@
       <w:r>
         <w:t xml:space="preserve">The unit tests can be used and launched manually at any time by the developer. But they’re also set to run automatically when there is a </w:t>
       </w:r>
-      <w:hyperlink r:id="rId34" w:history="1">
+      <w:hyperlink r:id="rId35" w:history="1">
         <w:r>
           <w:rPr>
             <w:rStyle w:val="Hyperlink"/>
@@ -38342,7 +38210,7 @@
       <w:r>
         <w:t xml:space="preserve">s is done through </w:t>
       </w:r>
-      <w:hyperlink r:id="rId35" w:history="1">
+      <w:hyperlink r:id="rId36" w:history="1">
         <w:r>
           <w:rPr>
             <w:rStyle w:val="Hyperlink"/>
@@ -38414,7 +38282,7 @@
                     <pic:cNvPicPr/>
                   </pic:nvPicPr>
                   <pic:blipFill>
-                    <a:blip r:embed="rId36"/>
+                    <a:blip r:embed="rId37"/>
                     <a:stretch>
                       <a:fillRect/>
                     </a:stretch>
@@ -38448,27 +38316,14 @@
       <w:r>
         <w:t xml:space="preserve">Figure </w:t>
       </w:r>
-      <w:r>
-        <w:fldChar w:fldCharType="begin"/>
-      </w:r>
-      <w:r>
-        <w:instrText xml:space="preserve"> SEQ Figure \* ARABIC </w:instrText>
-      </w:r>
-      <w:r>
-        <w:fldChar w:fldCharType="separate"/>
-      </w:r>
-      <w:r>
-        <w:rPr>
-          <w:noProof/>
-        </w:rPr>
-        <w:t>13</w:t>
-      </w:r>
-      <w:r>
-        <w:rPr>
-          <w:noProof/>
-        </w:rPr>
-        <w:fldChar w:fldCharType="end"/>
-      </w:r>
+      <w:fldSimple w:instr=" SEQ Figure \* ARABIC ">
+        <w:r>
+          <w:rPr>
+            <w:noProof/>
+          </w:rPr>
+          <w:t>13</w:t>
+        </w:r>
+      </w:fldSimple>
       <w:r>
         <w:t xml:space="preserve"> </w:t>
       </w:r>
@@ -38498,7 +38353,7 @@
       <w:r>
         <w:t xml:space="preserve">The main project folder contains all the code for the app and cloud functions, the security rules, hosting configuration…etc. Most of the files and folders in at are for the app (Flutter files). But it also contains the Firebase files including cloud functions code, Firestore and Firebase Storage security rules, hosting configuration, and others. Source control is also implemented on the folder using Git and uploaded to GitHub on the repository </w:t>
       </w:r>
-      <w:hyperlink r:id="rId37" w:history="1">
+      <w:hyperlink r:id="rId38" w:history="1">
         <w:proofErr w:type="spellStart"/>
         <w:r>
           <w:rPr>
@@ -39267,7 +39122,7 @@
         </w:rPr>
       </w:pPr>
       <w:bookmarkStart w:id="397" w:name="_Toc89707677"/>
-      <w:bookmarkEnd w:id="360"/>
+      <w:bookmarkEnd w:id="361"/>
       <w:r>
         <w:rPr>
           <w:lang w:val="en"/>
@@ -39422,7 +39277,7 @@
       <w:r>
         <w:t xml:space="preserve">There are multiple other features that I would like to work on and implement to improve the system. For example, increasing the system’s income. Right now, the only income is the 5% deduction from the rent price. Another option that I would like to implement is ads. Ads are a popular option and is always a great source of income. Google ads are the most popular ads used in multiple websites and apps and implementing them should be very easy with this system since there are official packages and libraries by Google to implement them with Firebase and Flutter. Firebase with </w:t>
       </w:r>
-      <w:hyperlink r:id="rId38" w:history="1">
+      <w:hyperlink r:id="rId39" w:history="1">
         <w:proofErr w:type="spellStart"/>
         <w:r>
           <w:rPr>
@@ -39494,7 +39349,7 @@
                     </pic:cNvPicPr>
                   </pic:nvPicPr>
                   <pic:blipFill>
-                    <a:blip r:embed="rId39" cstate="print">
+                    <a:blip r:embed="rId40" cstate="print">
                       <a:extLst>
                         <a:ext uri="{28A0092B-C50C-407E-A947-70E740481C1C}">
                           <a14:useLocalDpi xmlns:a14="http://schemas.microsoft.com/office/drawing/2010/main" val="0"/>
@@ -39538,27 +39393,14 @@
       <w:r>
         <w:t xml:space="preserve">Figure </w:t>
       </w:r>
-      <w:r>
-        <w:fldChar w:fldCharType="begin"/>
-      </w:r>
-      <w:r>
-        <w:instrText xml:space="preserve"> SEQ Figure \* ARABIC </w:instrText>
-      </w:r>
-      <w:r>
-        <w:fldChar w:fldCharType="separate"/>
-      </w:r>
-      <w:r>
-        <w:rPr>
-          <w:noProof/>
-        </w:rPr>
-        <w:t>14</w:t>
-      </w:r>
-      <w:r>
-        <w:rPr>
-          <w:noProof/>
-        </w:rPr>
-        <w:fldChar w:fldCharType="end"/>
-      </w:r>
+      <w:fldSimple w:instr=" SEQ Figure \* ARABIC ">
+        <w:r>
+          <w:rPr>
+            <w:noProof/>
+          </w:rPr>
+          <w:t>14</w:t>
+        </w:r>
+      </w:fldSimple>
       <w:r>
         <w:t xml:space="preserve"> </w:t>
       </w:r>
@@ -39661,8 +39503,8 @@
         </w:sectPr>
       </w:pPr>
     </w:p>
-    <w:bookmarkStart w:id="400" w:name="_Toc89707679" w:displacedByCustomXml="next"/>
-    <w:bookmarkStart w:id="401" w:name="_Toc68957589" w:displacedByCustomXml="next"/>
+    <w:bookmarkStart w:id="400" w:name="_Toc68957589" w:displacedByCustomXml="next"/>
+    <w:bookmarkStart w:id="401" w:name="_Toc89707679" w:displacedByCustomXml="next"/>
     <w:sdt>
       <w:sdtPr>
         <w:rPr>
@@ -40182,7 +40024,7 @@
             <w:noProof/>
             <w:webHidden/>
           </w:rPr>
-          <w:t>5</w:t>
+          <w:t>2</w:t>
         </w:r>
         <w:r>
           <w:rPr>
@@ -40254,7 +40096,7 @@
             <w:noProof/>
             <w:webHidden/>
           </w:rPr>
-          <w:t>17</w:t>
+          <w:t>2</w:t>
         </w:r>
         <w:r>
           <w:rPr>
@@ -40326,7 +40168,7 @@
             <w:noProof/>
             <w:webHidden/>
           </w:rPr>
-          <w:t>18</w:t>
+          <w:t>2</w:t>
         </w:r>
         <w:r>
           <w:rPr>
@@ -40398,7 +40240,7 @@
             <w:noProof/>
             <w:webHidden/>
           </w:rPr>
-          <w:t>19</w:t>
+          <w:t>2</w:t>
         </w:r>
         <w:r>
           <w:rPr>
@@ -40470,7 +40312,7 @@
             <w:noProof/>
             <w:webHidden/>
           </w:rPr>
-          <w:t>20</w:t>
+          <w:t>2</w:t>
         </w:r>
         <w:r>
           <w:rPr>
@@ -40542,7 +40384,7 @@
             <w:noProof/>
             <w:webHidden/>
           </w:rPr>
-          <w:t>41</w:t>
+          <w:t>2</w:t>
         </w:r>
         <w:r>
           <w:rPr>
@@ -40566,7 +40408,7 @@
           <w:szCs w:val="22"/>
         </w:rPr>
       </w:pPr>
-      <w:hyperlink r:id="rId40" w:anchor="_Toc89629589" w:history="1">
+      <w:hyperlink r:id="rId41" w:anchor="_Toc89629589" w:history="1">
         <w:r>
           <w:rPr>
             <w:rStyle w:val="Hyperlink"/>
@@ -40614,7 +40456,7 @@
             <w:noProof/>
             <w:webHidden/>
           </w:rPr>
-          <w:t>45</w:t>
+          <w:t>2</w:t>
         </w:r>
         <w:r>
           <w:rPr>
@@ -40686,7 +40528,7 @@
             <w:noProof/>
             <w:webHidden/>
           </w:rPr>
-          <w:t>47</w:t>
+          <w:t>2</w:t>
         </w:r>
         <w:r>
           <w:rPr>
@@ -40758,7 +40600,7 @@
             <w:noProof/>
             <w:webHidden/>
           </w:rPr>
-          <w:t>50</w:t>
+          <w:t>2</w:t>
         </w:r>
         <w:r>
           <w:rPr>
@@ -40830,7 +40672,7 @@
             <w:noProof/>
             <w:webHidden/>
           </w:rPr>
-          <w:t>51</w:t>
+          <w:t>2</w:t>
         </w:r>
         <w:r>
           <w:rPr>
@@ -40854,7 +40696,7 @@
           <w:szCs w:val="22"/>
         </w:rPr>
       </w:pPr>
-      <w:hyperlink r:id="rId41" w:anchor="_Toc89629593" w:history="1">
+      <w:hyperlink r:id="rId42" w:anchor="_Toc89629593" w:history="1">
         <w:r>
           <w:rPr>
             <w:rStyle w:val="Hyperlink"/>
@@ -40902,7 +40744,7 @@
             <w:noProof/>
             <w:webHidden/>
           </w:rPr>
-          <w:t>54</w:t>
+          <w:t>2</w:t>
         </w:r>
         <w:r>
           <w:rPr>
@@ -40926,7 +40768,7 @@
           <w:szCs w:val="22"/>
         </w:rPr>
       </w:pPr>
-      <w:hyperlink r:id="rId42" w:anchor="_Toc89629594" w:history="1">
+      <w:hyperlink r:id="rId43" w:anchor="_Toc89629594" w:history="1">
         <w:r>
           <w:rPr>
             <w:rStyle w:val="Hyperlink"/>
@@ -40974,7 +40816,7 @@
             <w:noProof/>
             <w:webHidden/>
           </w:rPr>
-          <w:t>55</w:t>
+          <w:t>2</w:t>
         </w:r>
         <w:r>
           <w:rPr>
@@ -41046,7 +40888,7 @@
             <w:noProof/>
             <w:webHidden/>
           </w:rPr>
-          <w:t>56</w:t>
+          <w:t>2</w:t>
         </w:r>
         <w:r>
           <w:rPr>
@@ -41118,7 +40960,7 @@
             <w:noProof/>
             <w:webHidden/>
           </w:rPr>
-          <w:t>59</w:t>
+          <w:t>2</w:t>
         </w:r>
         <w:r>
           <w:rPr>

</xml_diff>

<commit_message>
added "Implementation and testing" to C4 title
</commit_message>
<xml_diff>
--- a/Report/Report2 DRAFT - 2.docx
+++ b/Report/Report2 DRAFT - 2.docx
@@ -464,14 +464,12 @@
         <w:t xml:space="preserve"> hosted on </w:t>
       </w:r>
       <w:hyperlink r:id="rId10" w:history="1">
-        <w:proofErr w:type="gramStart"/>
         <w:r>
           <w:rPr>
             <w:rStyle w:val="Hyperlink"/>
           </w:rPr>
           <w:t>rentool.site</w:t>
         </w:r>
-        <w:proofErr w:type="gramEnd"/>
       </w:hyperlink>
       <w:r>
         <w:t>. All these apps are built from a single code base using Google Flutter.</w:t>
@@ -486,10 +484,7 @@
         <w:t xml:space="preserve">he system’s backend is built with Firebase. </w:t>
       </w:r>
       <w:r>
-        <w:t>Firebase</w:t>
-      </w:r>
-      <w:r>
-        <w:t xml:space="preserve"> </w:t>
+        <w:t xml:space="preserve">Firebase </w:t>
       </w:r>
       <w:r>
         <w:t>Authentication for user</w:t>
@@ -841,21 +836,7 @@
                 <w:rStyle w:val="Hyperlink"/>
                 <w:noProof/>
               </w:rPr>
-              <w:t>1. Intro</w:t>
-            </w:r>
-            <w:r>
-              <w:rPr>
-                <w:rStyle w:val="Hyperlink"/>
-                <w:noProof/>
-              </w:rPr>
-              <w:t>d</w:t>
-            </w:r>
-            <w:r>
-              <w:rPr>
-                <w:rStyle w:val="Hyperlink"/>
-                <w:noProof/>
-              </w:rPr>
-              <w:t>uction</w:t>
+              <w:t>1. Introduction</w:t>
             </w:r>
             <w:r>
               <w:rPr>
@@ -7545,15 +7526,7 @@
         <w:t xml:space="preserve"> only available in the United States.</w:t>
       </w:r>
       <w:r>
-        <w:t xml:space="preserve"> </w:t>
-      </w:r>
-      <w:proofErr w:type="gramStart"/>
-      <w:r>
-        <w:t>But,</w:t>
-      </w:r>
-      <w:proofErr w:type="gramEnd"/>
-      <w:r>
-        <w:t xml:space="preserve"> Rent4Me is available globally</w:t>
+        <w:t xml:space="preserve"> But, Rent4Me is available globally</w:t>
       </w:r>
       <w:r>
         <w:t xml:space="preserve">, </w:t>
@@ -7705,15 +7678,7 @@
         <w:t>.</w:t>
       </w:r>
       <w:r>
-        <w:t xml:space="preserve"> I tried on my personal phone </w:t>
-      </w:r>
-      <w:proofErr w:type="gramStart"/>
-      <w:r>
-        <w:t>number</w:t>
-      </w:r>
-      <w:proofErr w:type="gramEnd"/>
-      <w:r>
-        <w:t xml:space="preserve"> and I tried an online USA number. In both cases</w:t>
+        <w:t xml:space="preserve"> I tried on my personal phone number and I tried an online USA number. In both cases</w:t>
       </w:r>
       <w:r>
         <w:t>,</w:t>
@@ -10981,15 +10946,7 @@
         <w:t>Postcondition:</w:t>
       </w:r>
       <w:r>
-        <w:t xml:space="preserve"> The request will be removed from the </w:t>
-      </w:r>
-      <w:proofErr w:type="gramStart"/>
-      <w:r>
-        <w:t>database, and</w:t>
-      </w:r>
-      <w:proofErr w:type="gramEnd"/>
-      <w:r>
-        <w:t xml:space="preserve"> becomes unavailable to the owner.</w:t>
+        <w:t xml:space="preserve"> The request will be removed from the database, and becomes unavailable to the owner.</w:t>
       </w:r>
     </w:p>
     <w:p>
@@ -11883,15 +11840,7 @@
         <w:spacing w:line="252" w:lineRule="auto"/>
       </w:pPr>
       <w:r>
-        <w:t xml:space="preserve">The request will be </w:t>
-      </w:r>
-      <w:proofErr w:type="gramStart"/>
-      <w:r>
-        <w:t>denied</w:t>
-      </w:r>
-      <w:proofErr w:type="gramEnd"/>
-      <w:r>
-        <w:t xml:space="preserve"> and the account will not be created.</w:t>
+        <w:t>The request will be denied and the account will not be created.</w:t>
       </w:r>
     </w:p>
     <w:p>
@@ -17729,15 +17678,7 @@
         <w:t>Fit Criterion:</w:t>
       </w:r>
       <w:r>
-        <w:t xml:space="preserve"> the request will be accepted. Or the request will be </w:t>
-      </w:r>
-      <w:proofErr w:type="gramStart"/>
-      <w:r>
-        <w:t>rejected</w:t>
-      </w:r>
-      <w:proofErr w:type="gramEnd"/>
-      <w:r>
-        <w:t xml:space="preserve"> and the tool-request will be deleted.</w:t>
+        <w:t xml:space="preserve"> the request will be accepted. Or the request will be rejected and the tool-request will be deleted.</w:t>
       </w:r>
     </w:p>
     <w:p>
@@ -23663,12 +23604,10 @@
         <w:t xml:space="preserve"> == </w:t>
       </w:r>
       <w:proofErr w:type="spellStart"/>
-      <w:proofErr w:type="gramStart"/>
       <w:r>
         <w:t>self.ownedTool.ownerUID</w:t>
       </w:r>
       <w:proofErr w:type="spellEnd"/>
-      <w:proofErr w:type="gramEnd"/>
     </w:p>
     <w:p>
       <w:pPr>
@@ -23722,13 +23661,8 @@
         <w:t xml:space="preserve"> == </w:t>
       </w:r>
       <w:proofErr w:type="spellStart"/>
-      <w:proofErr w:type="gramStart"/>
-      <w:r>
-        <w:t>self.request</w:t>
-      </w:r>
-      <w:proofErr w:type="gramEnd"/>
-      <w:r>
-        <w:t>.renterID</w:t>
+      <w:r>
+        <w:t>self.request.renterID</w:t>
       </w:r>
       <w:proofErr w:type="spellEnd"/>
     </w:p>
@@ -23780,13 +23714,8 @@
         <w:t xml:space="preserve"> &lt;&gt; </w:t>
       </w:r>
       <w:proofErr w:type="spellStart"/>
-      <w:proofErr w:type="gramStart"/>
-      <w:r>
-        <w:t>Self.request.tool</w:t>
-      </w:r>
-      <w:proofErr w:type="gramEnd"/>
-      <w:r>
-        <w:t>.ownerUID</w:t>
+      <w:r>
+        <w:t>Self.request.tool.ownerUID</w:t>
       </w:r>
       <w:proofErr w:type="spellEnd"/>
     </w:p>
@@ -23830,12 +23759,10 @@
         <w:pStyle w:val="ListParagraph"/>
       </w:pPr>
       <w:proofErr w:type="spellStart"/>
-      <w:proofErr w:type="gramStart"/>
       <w:r>
         <w:t>self.rating</w:t>
       </w:r>
       <w:proofErr w:type="spellEnd"/>
-      <w:proofErr w:type="gramEnd"/>
       <w:r>
         <w:t xml:space="preserve"> &gt;= 0 </w:t>
       </w:r>
@@ -23932,20 +23859,246 @@
         <w:t xml:space="preserve"> self.id == </w:t>
       </w:r>
       <w:proofErr w:type="spellStart"/>
-      <w:proofErr w:type="gramStart"/>
+      <w:r>
+        <w:t>self.tool.acceptedRequestID</w:t>
+      </w:r>
+      <w:proofErr w:type="spellEnd"/>
+    </w:p>
+    <w:p>
+      <w:pPr>
+        <w:pStyle w:val="ListParagraph"/>
+      </w:pPr>
+    </w:p>
+    <w:p>
+      <w:pPr>
+        <w:pStyle w:val="ListParagraph"/>
+        <w:numPr>
+          <w:ilvl w:val="0"/>
+          <w:numId w:val="86"/>
+        </w:numPr>
+      </w:pPr>
+      <w:r>
+        <w:rPr>
+          <w:b/>
+          <w:bCs/>
+        </w:rPr>
+        <w:t xml:space="preserve">Context </w:t>
+      </w:r>
+      <w:proofErr w:type="spellStart"/>
+      <w:r>
+        <w:t>ToolsRequest</w:t>
+      </w:r>
+      <w:proofErr w:type="spellEnd"/>
+      <w:r>
+        <w:t xml:space="preserve"> </w:t>
+      </w:r>
+      <w:r>
+        <w:rPr>
+          <w:b/>
+          <w:bCs/>
+        </w:rPr>
+        <w:t>inv:</w:t>
+      </w:r>
+    </w:p>
+    <w:p>
+      <w:pPr>
+        <w:pStyle w:val="ListParagraph"/>
+      </w:pPr>
+      <w:proofErr w:type="spellStart"/>
+      <w:r>
+        <w:t>self.renterUID</w:t>
+      </w:r>
+      <w:proofErr w:type="spellEnd"/>
+      <w:r>
+        <w:t xml:space="preserve"> &lt;&gt; </w:t>
+      </w:r>
+      <w:proofErr w:type="spellStart"/>
+      <w:r>
+        <w:t>self.tool.ownerUID</w:t>
+      </w:r>
+      <w:proofErr w:type="spellEnd"/>
+    </w:p>
+    <w:p>
+      <w:pPr>
+        <w:pStyle w:val="ListParagraph"/>
+      </w:pPr>
+    </w:p>
+    <w:p>
+      <w:pPr>
+        <w:pStyle w:val="ListParagraph"/>
+        <w:numPr>
+          <w:ilvl w:val="0"/>
+          <w:numId w:val="86"/>
+        </w:numPr>
+      </w:pPr>
+      <w:r>
+        <w:rPr>
+          <w:b/>
+          <w:bCs/>
+        </w:rPr>
+        <w:t xml:space="preserve">Context </w:t>
+      </w:r>
+      <w:proofErr w:type="spellStart"/>
+      <w:r>
+        <w:t>ToolsRequest</w:t>
+      </w:r>
+      <w:proofErr w:type="spellEnd"/>
+      <w:r>
+        <w:t xml:space="preserve"> </w:t>
+      </w:r>
+      <w:r>
+        <w:rPr>
+          <w:b/>
+          <w:bCs/>
+        </w:rPr>
+        <w:t>inv:</w:t>
+      </w:r>
+    </w:p>
+    <w:p>
+      <w:pPr>
+        <w:pStyle w:val="ListParagraph"/>
+      </w:pPr>
+      <w:proofErr w:type="spellStart"/>
+      <w:r>
+        <w:t>self.numOfDays</w:t>
+      </w:r>
+      <w:proofErr w:type="spellEnd"/>
+      <w:r>
+        <w:t xml:space="preserve"> &gt; 0</w:t>
+      </w:r>
+    </w:p>
+    <w:p/>
+    <w:p>
+      <w:pPr>
+        <w:pStyle w:val="Heading4"/>
+      </w:pPr>
+      <w:r>
+        <w:t xml:space="preserve">3.4.1.3 Constraints on </w:t>
+      </w:r>
+      <w:r>
+        <w:rPr>
+          <w:u w:val="single"/>
+        </w:rPr>
+        <w:t>Rent</w:t>
+      </w:r>
+      <w:r>
+        <w:t xml:space="preserve"> objects:</w:t>
+      </w:r>
+    </w:p>
+    <w:p>
+      <w:pPr>
+        <w:pStyle w:val="ListParagraph"/>
+        <w:numPr>
+          <w:ilvl w:val="0"/>
+          <w:numId w:val="86"/>
+        </w:numPr>
+      </w:pPr>
+      <w:r>
+        <w:rPr>
+          <w:b/>
+          <w:bCs/>
+        </w:rPr>
+        <w:t>Context</w:t>
+      </w:r>
+      <w:r>
+        <w:t xml:space="preserve"> Rent </w:t>
+      </w:r>
+      <w:r>
+        <w:rPr>
+          <w:b/>
+          <w:bCs/>
+        </w:rPr>
+        <w:t>inv</w:t>
+      </w:r>
+      <w:r>
+        <w:t>:</w:t>
+      </w:r>
+    </w:p>
+    <w:p>
+      <w:pPr>
+        <w:pStyle w:val="ListParagraph"/>
+        <w:numPr>
+          <w:ilvl w:val="0"/>
+          <w:numId w:val="86"/>
+        </w:numPr>
+      </w:pPr>
+      <w:proofErr w:type="spellStart"/>
+      <w:r>
+        <w:t>self.toolID</w:t>
+      </w:r>
+      <w:proofErr w:type="spellEnd"/>
+      <w:r>
+        <w:t xml:space="preserve"> == </w:t>
+      </w:r>
+      <w:proofErr w:type="spellStart"/>
+      <w:r>
+        <w:t>self.request.toolID</w:t>
+      </w:r>
+      <w:proofErr w:type="spellEnd"/>
+    </w:p>
+    <w:p>
+      <w:pPr>
+        <w:pStyle w:val="ListParagraph"/>
+      </w:pPr>
+    </w:p>
+    <w:p>
+      <w:pPr>
+        <w:pStyle w:val="ListParagraph"/>
+        <w:numPr>
+          <w:ilvl w:val="0"/>
+          <w:numId w:val="86"/>
+        </w:numPr>
+      </w:pPr>
+      <w:r>
+        <w:rPr>
+          <w:b/>
+          <w:bCs/>
+        </w:rPr>
+        <w:t>Context</w:t>
+      </w:r>
+      <w:r>
+        <w:t xml:space="preserve"> Rent </w:t>
+      </w:r>
+      <w:r>
+        <w:rPr>
+          <w:b/>
+          <w:bCs/>
+        </w:rPr>
+        <w:t>inv</w:t>
+      </w:r>
+      <w:r>
+        <w:t>:</w:t>
+      </w:r>
+    </w:p>
+    <w:p>
+      <w:pPr>
+        <w:pStyle w:val="ListParagraph"/>
+        <w:numPr>
+          <w:ilvl w:val="0"/>
+          <w:numId w:val="86"/>
+        </w:numPr>
+      </w:pPr>
+      <w:proofErr w:type="spellStart"/>
       <w:r>
         <w:t>self.tool</w:t>
       </w:r>
-      <w:proofErr w:type="gramEnd"/>
-      <w:r>
-        <w:t>.acceptedRequestID</w:t>
-      </w:r>
       <w:proofErr w:type="spellEnd"/>
-    </w:p>
-    <w:p>
-      <w:pPr>
-        <w:pStyle w:val="ListParagraph"/>
-      </w:pPr>
+      <w:r>
+        <w:t xml:space="preserve"> == </w:t>
+      </w:r>
+      <w:proofErr w:type="spellStart"/>
+      <w:r>
+        <w:t>self.request.tool</w:t>
+      </w:r>
+      <w:proofErr w:type="spellEnd"/>
+    </w:p>
+    <w:p>
+      <w:pPr>
+        <w:pStyle w:val="ListParagraph"/>
+      </w:pPr>
+      <w:r>
+        <w:t xml:space="preserve"> </w:t>
+      </w:r>
     </w:p>
     <w:p>
       <w:pPr>
@@ -23960,11 +24113,33 @@
           <w:b/>
           <w:bCs/>
         </w:rPr>
-        <w:t xml:space="preserve">Context </w:t>
-      </w:r>
+        <w:t>Context</w:t>
+      </w:r>
+      <w:r>
+        <w:t xml:space="preserve"> Rent </w:t>
+      </w:r>
+      <w:r>
+        <w:rPr>
+          <w:b/>
+          <w:bCs/>
+        </w:rPr>
+        <w:t>inv</w:t>
+      </w:r>
+      <w:r>
+        <w:t>:</w:t>
+      </w:r>
+    </w:p>
+    <w:p>
+      <w:pPr>
+        <w:pStyle w:val="ListParagraph"/>
+        <w:numPr>
+          <w:ilvl w:val="0"/>
+          <w:numId w:val="86"/>
+        </w:numPr>
+      </w:pPr>
       <w:proofErr w:type="spellStart"/>
       <w:r>
-        <w:t>ToolsRequest</w:t>
+        <w:t>self.endTime</w:t>
       </w:r>
       <w:proofErr w:type="spellEnd"/>
       <w:r>
@@ -23975,33 +24150,39 @@
           <w:b/>
           <w:bCs/>
         </w:rPr>
-        <w:t>inv:</w:t>
-      </w:r>
-    </w:p>
-    <w:p>
-      <w:pPr>
-        <w:pStyle w:val="ListParagraph"/>
-      </w:pPr>
+        <w:t xml:space="preserve">after </w:t>
+      </w:r>
       <w:proofErr w:type="spellStart"/>
-      <w:proofErr w:type="gramStart"/>
-      <w:r>
-        <w:t>self.renterUID</w:t>
+      <w:r>
+        <w:t>self.startTime</w:t>
       </w:r>
       <w:proofErr w:type="spellEnd"/>
-      <w:proofErr w:type="gramEnd"/>
-      <w:r>
-        <w:t xml:space="preserve"> &lt;&gt; </w:t>
+    </w:p>
+    <w:p/>
+    <w:p>
+      <w:pPr>
+        <w:pStyle w:val="Heading4"/>
+      </w:pPr>
+      <w:r>
+        <w:t xml:space="preserve">3.4.1.4 Constraints on </w:t>
       </w:r>
       <w:proofErr w:type="spellStart"/>
       <w:r>
-        <w:t>self.tool.ownerUID</w:t>
+        <w:rPr>
+          <w:u w:val="single"/>
+        </w:rPr>
+        <w:t>UserReview</w:t>
       </w:r>
       <w:proofErr w:type="spellEnd"/>
-    </w:p>
-    <w:p>
-      <w:pPr>
-        <w:pStyle w:val="ListParagraph"/>
-      </w:pPr>
+      <w:r>
+        <w:rPr>
+          <w:u w:val="single"/>
+        </w:rPr>
+        <w:t xml:space="preserve"> </w:t>
+      </w:r>
+      <w:r>
+        <w:t>objects:</w:t>
+      </w:r>
     </w:p>
     <w:p>
       <w:pPr>
@@ -24016,11 +24197,14 @@
           <w:b/>
           <w:bCs/>
         </w:rPr>
-        <w:t xml:space="preserve">Context </w:t>
+        <w:t>Context</w:t>
+      </w:r>
+      <w:r>
+        <w:t xml:space="preserve"> </w:t>
       </w:r>
       <w:proofErr w:type="spellStart"/>
       <w:r>
-        <w:t>ToolsRequest</w:t>
+        <w:t>UserReview</w:t>
       </w:r>
       <w:proofErr w:type="spellEnd"/>
       <w:r>
@@ -24031,299 +24215,25 @@
           <w:b/>
           <w:bCs/>
         </w:rPr>
-        <w:t>inv:</w:t>
-      </w:r>
-    </w:p>
-    <w:p>
-      <w:pPr>
-        <w:pStyle w:val="ListParagraph"/>
+        <w:t>inv</w:t>
+      </w:r>
+      <w:r>
+        <w:t>:</w:t>
+      </w:r>
+    </w:p>
+    <w:p>
+      <w:pPr>
+        <w:pStyle w:val="ListParagraph"/>
+        <w:numPr>
+          <w:ilvl w:val="0"/>
+          <w:numId w:val="87"/>
+        </w:numPr>
       </w:pPr>
       <w:proofErr w:type="spellStart"/>
-      <w:proofErr w:type="gramStart"/>
-      <w:r>
-        <w:t>self.numOfDays</w:t>
+      <w:r>
+        <w:t>self.creatorUID</w:t>
       </w:r>
       <w:proofErr w:type="spellEnd"/>
-      <w:proofErr w:type="gramEnd"/>
-      <w:r>
-        <w:t xml:space="preserve"> &gt; 0</w:t>
-      </w:r>
-    </w:p>
-    <w:p/>
-    <w:p>
-      <w:pPr>
-        <w:pStyle w:val="Heading4"/>
-      </w:pPr>
-      <w:r>
-        <w:t xml:space="preserve">3.4.1.3 Constraints on </w:t>
-      </w:r>
-      <w:r>
-        <w:rPr>
-          <w:u w:val="single"/>
-        </w:rPr>
-        <w:t>Rent</w:t>
-      </w:r>
-      <w:r>
-        <w:t xml:space="preserve"> objects:</w:t>
-      </w:r>
-    </w:p>
-    <w:p>
-      <w:pPr>
-        <w:pStyle w:val="ListParagraph"/>
-        <w:numPr>
-          <w:ilvl w:val="0"/>
-          <w:numId w:val="86"/>
-        </w:numPr>
-      </w:pPr>
-      <w:r>
-        <w:rPr>
-          <w:b/>
-          <w:bCs/>
-        </w:rPr>
-        <w:t>Context</w:t>
-      </w:r>
-      <w:r>
-        <w:t xml:space="preserve"> Rent </w:t>
-      </w:r>
-      <w:r>
-        <w:rPr>
-          <w:b/>
-          <w:bCs/>
-        </w:rPr>
-        <w:t>inv</w:t>
-      </w:r>
-      <w:r>
-        <w:t>:</w:t>
-      </w:r>
-    </w:p>
-    <w:p>
-      <w:pPr>
-        <w:pStyle w:val="ListParagraph"/>
-        <w:numPr>
-          <w:ilvl w:val="0"/>
-          <w:numId w:val="86"/>
-        </w:numPr>
-      </w:pPr>
-      <w:proofErr w:type="spellStart"/>
-      <w:proofErr w:type="gramStart"/>
-      <w:r>
-        <w:t>self.toolID</w:t>
-      </w:r>
-      <w:proofErr w:type="spellEnd"/>
-      <w:proofErr w:type="gramEnd"/>
-      <w:r>
-        <w:t xml:space="preserve"> == </w:t>
-      </w:r>
-      <w:proofErr w:type="spellStart"/>
-      <w:r>
-        <w:t>self.request.toolID</w:t>
-      </w:r>
-      <w:proofErr w:type="spellEnd"/>
-    </w:p>
-    <w:p>
-      <w:pPr>
-        <w:pStyle w:val="ListParagraph"/>
-      </w:pPr>
-    </w:p>
-    <w:p>
-      <w:pPr>
-        <w:pStyle w:val="ListParagraph"/>
-        <w:numPr>
-          <w:ilvl w:val="0"/>
-          <w:numId w:val="86"/>
-        </w:numPr>
-      </w:pPr>
-      <w:r>
-        <w:rPr>
-          <w:b/>
-          <w:bCs/>
-        </w:rPr>
-        <w:t>Context</w:t>
-      </w:r>
-      <w:r>
-        <w:t xml:space="preserve"> Rent </w:t>
-      </w:r>
-      <w:r>
-        <w:rPr>
-          <w:b/>
-          <w:bCs/>
-        </w:rPr>
-        <w:t>inv</w:t>
-      </w:r>
-      <w:r>
-        <w:t>:</w:t>
-      </w:r>
-    </w:p>
-    <w:p>
-      <w:pPr>
-        <w:pStyle w:val="ListParagraph"/>
-        <w:numPr>
-          <w:ilvl w:val="0"/>
-          <w:numId w:val="86"/>
-        </w:numPr>
-      </w:pPr>
-      <w:proofErr w:type="spellStart"/>
-      <w:proofErr w:type="gramStart"/>
-      <w:r>
-        <w:t>self.tool</w:t>
-      </w:r>
-      <w:proofErr w:type="spellEnd"/>
-      <w:proofErr w:type="gramEnd"/>
-      <w:r>
-        <w:t xml:space="preserve"> == </w:t>
-      </w:r>
-      <w:proofErr w:type="spellStart"/>
-      <w:r>
-        <w:t>self.request.tool</w:t>
-      </w:r>
-      <w:proofErr w:type="spellEnd"/>
-    </w:p>
-    <w:p>
-      <w:pPr>
-        <w:pStyle w:val="ListParagraph"/>
-      </w:pPr>
-      <w:r>
-        <w:t xml:space="preserve"> </w:t>
-      </w:r>
-    </w:p>
-    <w:p>
-      <w:pPr>
-        <w:pStyle w:val="ListParagraph"/>
-        <w:numPr>
-          <w:ilvl w:val="0"/>
-          <w:numId w:val="86"/>
-        </w:numPr>
-      </w:pPr>
-      <w:r>
-        <w:rPr>
-          <w:b/>
-          <w:bCs/>
-        </w:rPr>
-        <w:t>Context</w:t>
-      </w:r>
-      <w:r>
-        <w:t xml:space="preserve"> Rent </w:t>
-      </w:r>
-      <w:r>
-        <w:rPr>
-          <w:b/>
-          <w:bCs/>
-        </w:rPr>
-        <w:t>inv</w:t>
-      </w:r>
-      <w:r>
-        <w:t>:</w:t>
-      </w:r>
-    </w:p>
-    <w:p>
-      <w:pPr>
-        <w:pStyle w:val="ListParagraph"/>
-        <w:numPr>
-          <w:ilvl w:val="0"/>
-          <w:numId w:val="86"/>
-        </w:numPr>
-      </w:pPr>
-      <w:proofErr w:type="spellStart"/>
-      <w:proofErr w:type="gramStart"/>
-      <w:r>
-        <w:t>self.endTime</w:t>
-      </w:r>
-      <w:proofErr w:type="spellEnd"/>
-      <w:proofErr w:type="gramEnd"/>
-      <w:r>
-        <w:t xml:space="preserve"> </w:t>
-      </w:r>
-      <w:r>
-        <w:rPr>
-          <w:b/>
-          <w:bCs/>
-        </w:rPr>
-        <w:t xml:space="preserve">after </w:t>
-      </w:r>
-      <w:proofErr w:type="spellStart"/>
-      <w:r>
-        <w:t>self.startTime</w:t>
-      </w:r>
-      <w:proofErr w:type="spellEnd"/>
-    </w:p>
-    <w:p/>
-    <w:p>
-      <w:pPr>
-        <w:pStyle w:val="Heading4"/>
-      </w:pPr>
-      <w:r>
-        <w:t xml:space="preserve">3.4.1.4 Constraints on </w:t>
-      </w:r>
-      <w:proofErr w:type="spellStart"/>
-      <w:r>
-        <w:rPr>
-          <w:u w:val="single"/>
-        </w:rPr>
-        <w:t>UserReview</w:t>
-      </w:r>
-      <w:proofErr w:type="spellEnd"/>
-      <w:r>
-        <w:rPr>
-          <w:u w:val="single"/>
-        </w:rPr>
-        <w:t xml:space="preserve"> </w:t>
-      </w:r>
-      <w:r>
-        <w:t>objects:</w:t>
-      </w:r>
-    </w:p>
-    <w:p>
-      <w:pPr>
-        <w:pStyle w:val="ListParagraph"/>
-        <w:numPr>
-          <w:ilvl w:val="0"/>
-          <w:numId w:val="86"/>
-        </w:numPr>
-      </w:pPr>
-      <w:r>
-        <w:rPr>
-          <w:b/>
-          <w:bCs/>
-        </w:rPr>
-        <w:t>Context</w:t>
-      </w:r>
-      <w:r>
-        <w:t xml:space="preserve"> </w:t>
-      </w:r>
-      <w:proofErr w:type="spellStart"/>
-      <w:r>
-        <w:t>UserReview</w:t>
-      </w:r>
-      <w:proofErr w:type="spellEnd"/>
-      <w:r>
-        <w:t xml:space="preserve"> </w:t>
-      </w:r>
-      <w:r>
-        <w:rPr>
-          <w:b/>
-          <w:bCs/>
-        </w:rPr>
-        <w:t>inv</w:t>
-      </w:r>
-      <w:r>
-        <w:t>:</w:t>
-      </w:r>
-    </w:p>
-    <w:p>
-      <w:pPr>
-        <w:pStyle w:val="ListParagraph"/>
-        <w:numPr>
-          <w:ilvl w:val="0"/>
-          <w:numId w:val="87"/>
-        </w:numPr>
-      </w:pPr>
-      <w:proofErr w:type="spellStart"/>
-      <w:proofErr w:type="gramStart"/>
-      <w:r>
-        <w:t>self.creatorUID</w:t>
-      </w:r>
-      <w:proofErr w:type="spellEnd"/>
-      <w:proofErr w:type="gramEnd"/>
       <w:r>
         <w:t xml:space="preserve"> &lt;&gt; </w:t>
       </w:r>
@@ -24476,12 +24386,10 @@
         <w:pStyle w:val="ListParagraph"/>
       </w:pPr>
       <w:proofErr w:type="spellStart"/>
-      <w:proofErr w:type="gramStart"/>
       <w:r>
         <w:t>self.requests</w:t>
       </w:r>
       <w:proofErr w:type="spellEnd"/>
-      <w:proofErr w:type="gramEnd"/>
       <w:r>
         <w:t xml:space="preserve"> </w:t>
       </w:r>
@@ -24537,13 +24445,8 @@
         <w:pStyle w:val="ListParagraph"/>
       </w:pPr>
       <w:proofErr w:type="spellStart"/>
-      <w:proofErr w:type="gramStart"/>
-      <w:r>
-        <w:t>self.owner</w:t>
-      </w:r>
-      <w:proofErr w:type="gramEnd"/>
-      <w:r>
-        <w:t>.tools</w:t>
+      <w:r>
+        <w:t>self.owner.tools</w:t>
       </w:r>
       <w:proofErr w:type="spellEnd"/>
       <w:r>
@@ -24630,15 +24533,7 @@
         <w:t>Context</w:t>
       </w:r>
       <w:r>
-        <w:t xml:space="preserve"> </w:t>
-      </w:r>
-      <w:proofErr w:type="gramStart"/>
-      <w:r>
-        <w:t>User::</w:t>
-      </w:r>
-      <w:proofErr w:type="gramEnd"/>
-      <w:r>
-        <w:t xml:space="preserve"> </w:t>
+        <w:t xml:space="preserve"> User:: </w:t>
       </w:r>
       <w:proofErr w:type="spellStart"/>
       <w:r>
@@ -24689,12 +24584,10 @@
         </w:numPr>
       </w:pPr>
       <w:proofErr w:type="spellStart"/>
-      <w:proofErr w:type="gramStart"/>
       <w:r>
         <w:t>name.length</w:t>
       </w:r>
       <w:proofErr w:type="spellEnd"/>
-      <w:proofErr w:type="gramEnd"/>
       <w:r>
         <w:t xml:space="preserve"> &gt; 0</w:t>
       </w:r>
@@ -24742,12 +24635,10 @@
         </w:numPr>
       </w:pPr>
       <w:proofErr w:type="spellStart"/>
-      <w:proofErr w:type="gramStart"/>
       <w:r>
         <w:t>location.length</w:t>
       </w:r>
       <w:proofErr w:type="spellEnd"/>
-      <w:proofErr w:type="gramEnd"/>
       <w:r>
         <w:t xml:space="preserve"> &gt; 0</w:t>
       </w:r>
@@ -24841,15 +24732,7 @@
         <w:t>Context</w:t>
       </w:r>
       <w:r>
-        <w:t xml:space="preserve"> </w:t>
-      </w:r>
-      <w:proofErr w:type="gramStart"/>
-      <w:r>
-        <w:t>Tool::</w:t>
-      </w:r>
-      <w:proofErr w:type="gramEnd"/>
-      <w:r>
-        <w:t xml:space="preserve">edit(name: String, description: String, </w:t>
+        <w:t xml:space="preserve"> Tool::edit(name: String, description: String, </w:t>
       </w:r>
       <w:proofErr w:type="spellStart"/>
       <w:r>
@@ -24889,12 +24772,10 @@
         </w:numPr>
       </w:pPr>
       <w:proofErr w:type="spellStart"/>
-      <w:proofErr w:type="gramStart"/>
       <w:r>
         <w:t>name.length</w:t>
       </w:r>
       <w:proofErr w:type="spellEnd"/>
-      <w:proofErr w:type="gramEnd"/>
       <w:r>
         <w:t xml:space="preserve"> &gt; 0</w:t>
       </w:r>
@@ -24942,12 +24823,10 @@
         </w:numPr>
       </w:pPr>
       <w:proofErr w:type="spellStart"/>
-      <w:proofErr w:type="gramStart"/>
       <w:r>
         <w:t>location.length</w:t>
       </w:r>
       <w:proofErr w:type="spellEnd"/>
-      <w:proofErr w:type="gramEnd"/>
       <w:r>
         <w:t xml:space="preserve"> &gt; 0</w:t>
       </w:r>
@@ -25026,14 +24905,9 @@
         <w:t>Context</w:t>
       </w:r>
       <w:r>
-        <w:t xml:space="preserve"> </w:t>
-      </w:r>
-      <w:proofErr w:type="gramStart"/>
-      <w:r>
-        <w:t>Tool::</w:t>
+        <w:t xml:space="preserve"> Tool::</w:t>
       </w:r>
       <w:proofErr w:type="spellStart"/>
-      <w:proofErr w:type="gramEnd"/>
       <w:r>
         <w:t>acceptRequest</w:t>
       </w:r>
@@ -25257,15 +25131,7 @@
         <w:t>Context</w:t>
       </w:r>
       <w:r>
-        <w:t xml:space="preserve"> </w:t>
-      </w:r>
-      <w:proofErr w:type="gramStart"/>
-      <w:r>
-        <w:t>Tool :</w:t>
-      </w:r>
-      <w:proofErr w:type="gramEnd"/>
-      <w:r>
-        <w:t xml:space="preserve">: </w:t>
+        <w:t xml:space="preserve"> Tool :: </w:t>
       </w:r>
       <w:proofErr w:type="spellStart"/>
       <w:r>
@@ -25349,12 +25215,10 @@
         </w:numPr>
       </w:pPr>
       <w:proofErr w:type="spellStart"/>
-      <w:proofErr w:type="gramStart"/>
       <w:r>
         <w:t>rent.toolID</w:t>
       </w:r>
       <w:proofErr w:type="spellEnd"/>
-      <w:proofErr w:type="gramEnd"/>
       <w:r>
         <w:t xml:space="preserve"> will become tool.ID</w:t>
       </w:r>
@@ -25368,12 +25232,10 @@
         </w:numPr>
       </w:pPr>
       <w:proofErr w:type="spellStart"/>
-      <w:proofErr w:type="gramStart"/>
       <w:r>
         <w:t>rent.requestID</w:t>
       </w:r>
       <w:proofErr w:type="spellEnd"/>
-      <w:proofErr w:type="gramEnd"/>
       <w:r>
         <w:t xml:space="preserve"> will become </w:t>
       </w:r>
@@ -25392,12 +25254,10 @@
         </w:numPr>
       </w:pPr>
       <w:proofErr w:type="spellStart"/>
-      <w:proofErr w:type="gramStart"/>
       <w:r>
         <w:t>rent.startTime</w:t>
       </w:r>
       <w:proofErr w:type="spellEnd"/>
-      <w:proofErr w:type="gramEnd"/>
       <w:r>
         <w:t xml:space="preserve"> will become </w:t>
       </w:r>
@@ -25431,12 +25291,10 @@
         </w:numPr>
       </w:pPr>
       <w:proofErr w:type="spellStart"/>
-      <w:proofErr w:type="gramStart"/>
       <w:r>
         <w:t>tool.currentRent</w:t>
       </w:r>
       <w:proofErr w:type="spellEnd"/>
-      <w:proofErr w:type="gramEnd"/>
       <w:r>
         <w:t xml:space="preserve"> will become </w:t>
       </w:r>
@@ -25457,12 +25315,10 @@
         </w:numPr>
       </w:pPr>
       <w:proofErr w:type="spellStart"/>
-      <w:proofErr w:type="gramStart"/>
       <w:r>
         <w:t>tool.acceptedToolRequest.isRented</w:t>
       </w:r>
       <w:proofErr w:type="spellEnd"/>
-      <w:proofErr w:type="gramEnd"/>
       <w:r>
         <w:t xml:space="preserve"> will become true</w:t>
       </w:r>
@@ -25534,39 +25390,364 @@
         <w:t>Context</w:t>
       </w:r>
       <w:r>
+        <w:t xml:space="preserve"> Tool:: </w:t>
+      </w:r>
+      <w:proofErr w:type="spellStart"/>
+      <w:r>
+        <w:t>addRequest</w:t>
+      </w:r>
+      <w:proofErr w:type="spellEnd"/>
+      <w:r>
+        <w:t>(</w:t>
+      </w:r>
+      <w:proofErr w:type="spellStart"/>
+      <w:r>
+        <w:t>renterUID</w:t>
+      </w:r>
+      <w:proofErr w:type="spellEnd"/>
+      <w:r>
+        <w:t xml:space="preserve">: String, </w:t>
+      </w:r>
+      <w:proofErr w:type="spellStart"/>
+      <w:r>
+        <w:t>toolID</w:t>
+      </w:r>
+      <w:proofErr w:type="spellEnd"/>
+      <w:r>
+        <w:t xml:space="preserve">: String, </w:t>
+      </w:r>
+      <w:proofErr w:type="spellStart"/>
+      <w:r>
+        <w:t>numOfDays</w:t>
+      </w:r>
+      <w:proofErr w:type="spellEnd"/>
+      <w:r>
+        <w:t xml:space="preserve">: Integer, </w:t>
+      </w:r>
+      <w:proofErr w:type="spellStart"/>
+      <w:r>
+        <w:t>rentPrice</w:t>
+      </w:r>
+      <w:proofErr w:type="spellEnd"/>
+      <w:r>
+        <w:t xml:space="preserve">: Double, </w:t>
+      </w:r>
+      <w:proofErr w:type="spellStart"/>
+      <w:r>
+        <w:t>insuranceAmount</w:t>
+      </w:r>
+      <w:proofErr w:type="spellEnd"/>
+      <w:r>
+        <w:t>: Double)</w:t>
+      </w:r>
+    </w:p>
+    <w:p>
+      <w:r>
+        <w:rPr>
+          <w:b/>
+          <w:bCs/>
+        </w:rPr>
+        <w:t>Pre</w:t>
+      </w:r>
+      <w:r>
+        <w:t>:</w:t>
+      </w:r>
+    </w:p>
+    <w:p>
+      <w:pPr>
+        <w:pStyle w:val="ListParagraph"/>
+        <w:numPr>
+          <w:ilvl w:val="0"/>
+          <w:numId w:val="91"/>
+        </w:numPr>
+      </w:pPr>
+      <w:r>
+        <w:t>the renter must not have a previous request on the tool.</w:t>
+      </w:r>
+    </w:p>
+    <w:p>
+      <w:pPr>
+        <w:pStyle w:val="ListParagraph"/>
+        <w:numPr>
+          <w:ilvl w:val="0"/>
+          <w:numId w:val="91"/>
+        </w:numPr>
+      </w:pPr>
+      <w:proofErr w:type="spellStart"/>
+      <w:r>
+        <w:t>renterUID</w:t>
+      </w:r>
+      <w:proofErr w:type="spellEnd"/>
+      <w:r>
+        <w:t xml:space="preserve"> is a valid user ID</w:t>
+      </w:r>
+    </w:p>
+    <w:p>
+      <w:pPr>
+        <w:pStyle w:val="ListParagraph"/>
+        <w:numPr>
+          <w:ilvl w:val="0"/>
+          <w:numId w:val="91"/>
+        </w:numPr>
+      </w:pPr>
+      <w:proofErr w:type="spellStart"/>
+      <w:r>
+        <w:t>toolID</w:t>
+      </w:r>
+      <w:proofErr w:type="spellEnd"/>
+      <w:r>
+        <w:t xml:space="preserve"> is a valid tool ID</w:t>
+      </w:r>
+    </w:p>
+    <w:p>
+      <w:pPr>
+        <w:pStyle w:val="ListParagraph"/>
+        <w:numPr>
+          <w:ilvl w:val="0"/>
+          <w:numId w:val="91"/>
+        </w:numPr>
+      </w:pPr>
+      <w:proofErr w:type="spellStart"/>
+      <w:r>
+        <w:t>toolID</w:t>
+      </w:r>
+      <w:proofErr w:type="spellEnd"/>
+      <w:r>
+        <w:t xml:space="preserve"> doesn’t reference a tool where </w:t>
+      </w:r>
+      <w:proofErr w:type="spellStart"/>
+      <w:r>
+        <w:t>tool.ownerID</w:t>
+      </w:r>
+      <w:proofErr w:type="spellEnd"/>
+      <w:r>
+        <w:t xml:space="preserve"> == </w:t>
+      </w:r>
+      <w:proofErr w:type="spellStart"/>
+      <w:r>
+        <w:t>renterID</w:t>
+      </w:r>
+      <w:proofErr w:type="spellEnd"/>
+      <w:r>
+        <w:t xml:space="preserve"> (i.e., a user can’t request his/her own tool)</w:t>
+      </w:r>
+    </w:p>
+    <w:p>
+      <w:pPr>
+        <w:pStyle w:val="ListParagraph"/>
+        <w:numPr>
+          <w:ilvl w:val="0"/>
+          <w:numId w:val="91"/>
+        </w:numPr>
+      </w:pPr>
+      <w:proofErr w:type="spellStart"/>
+      <w:r>
+        <w:t>numOfDays</w:t>
+      </w:r>
+      <w:proofErr w:type="spellEnd"/>
+      <w:r>
+        <w:t xml:space="preserve"> &gt; 0</w:t>
+      </w:r>
+    </w:p>
+    <w:p>
+      <w:pPr>
+        <w:pStyle w:val="ListParagraph"/>
+        <w:numPr>
+          <w:ilvl w:val="0"/>
+          <w:numId w:val="91"/>
+        </w:numPr>
+      </w:pPr>
+      <w:proofErr w:type="spellStart"/>
+      <w:r>
+        <w:t>rentPrice</w:t>
+      </w:r>
+      <w:proofErr w:type="spellEnd"/>
+      <w:r>
+        <w:t xml:space="preserve"> &gt; 0</w:t>
+      </w:r>
+    </w:p>
+    <w:p>
+      <w:pPr>
+        <w:pStyle w:val="ListParagraph"/>
+        <w:numPr>
+          <w:ilvl w:val="0"/>
+          <w:numId w:val="91"/>
+        </w:numPr>
+      </w:pPr>
+      <w:proofErr w:type="spellStart"/>
+      <w:r>
+        <w:t>insuranceAmount</w:t>
+      </w:r>
+      <w:proofErr w:type="spellEnd"/>
+      <w:r>
+        <w:t xml:space="preserve"> &gt; 0</w:t>
+      </w:r>
+    </w:p>
+    <w:p>
+      <w:r>
+        <w:rPr>
+          <w:b/>
+          <w:bCs/>
+        </w:rPr>
+        <w:t>Post</w:t>
+      </w:r>
+      <w:r>
+        <w:t>:</w:t>
+      </w:r>
+    </w:p>
+    <w:p>
+      <w:pPr>
+        <w:pStyle w:val="ListParagraph"/>
+        <w:numPr>
+          <w:ilvl w:val="0"/>
+          <w:numId w:val="91"/>
+        </w:numPr>
+      </w:pPr>
+      <w:r>
+        <w:t xml:space="preserve">a new </w:t>
+      </w:r>
+      <w:proofErr w:type="spellStart"/>
+      <w:r>
+        <w:t>ToolRequest</w:t>
+      </w:r>
+      <w:proofErr w:type="spellEnd"/>
+      <w:r>
+        <w:t xml:space="preserve"> object will be created.</w:t>
+      </w:r>
+    </w:p>
+    <w:p>
+      <w:pPr>
+        <w:pStyle w:val="ListParagraph"/>
+        <w:numPr>
+          <w:ilvl w:val="0"/>
+          <w:numId w:val="91"/>
+        </w:numPr>
+      </w:pPr>
+      <w:r>
+        <w:t xml:space="preserve">The </w:t>
+      </w:r>
+      <w:proofErr w:type="spellStart"/>
+      <w:r>
+        <w:t>ToolRequest</w:t>
+      </w:r>
+      <w:proofErr w:type="spellEnd"/>
+      <w:r>
+        <w:t xml:space="preserve"> and tool will be linked</w:t>
+      </w:r>
+    </w:p>
+    <w:p>
+      <w:pPr>
+        <w:pStyle w:val="ListParagraph"/>
+        <w:numPr>
+          <w:ilvl w:val="0"/>
+          <w:numId w:val="91"/>
+        </w:numPr>
+      </w:pPr>
+      <w:r>
+        <w:t xml:space="preserve">The </w:t>
+      </w:r>
+      <w:proofErr w:type="spellStart"/>
+      <w:r>
+        <w:t>ToolRequest</w:t>
+      </w:r>
+      <w:proofErr w:type="spellEnd"/>
+      <w:r>
         <w:t xml:space="preserve"> </w:t>
       </w:r>
-      <w:proofErr w:type="gramStart"/>
-      <w:r>
-        <w:t>Tool::</w:t>
-      </w:r>
-      <w:proofErr w:type="gramEnd"/>
+      <w:r>
+        <w:t>object will be linked with the renter</w:t>
+      </w:r>
+    </w:p>
+    <w:p>
+      <w:pPr>
+        <w:pStyle w:val="ListParagraph"/>
+        <w:numPr>
+          <w:ilvl w:val="0"/>
+          <w:numId w:val="91"/>
+        </w:numPr>
+      </w:pPr>
+      <w:r>
+        <w:t xml:space="preserve">The </w:t>
+      </w:r>
+      <w:proofErr w:type="spellStart"/>
+      <w:r>
+        <w:t>ToolRequest</w:t>
+      </w:r>
+      <w:proofErr w:type="spellEnd"/>
       <w:r>
         <w:t xml:space="preserve"> </w:t>
       </w:r>
+      <w:r>
+        <w:t>object will be linked with the Tool object</w:t>
+      </w:r>
+    </w:p>
+    <w:p>
+      <w:pPr>
+        <w:pStyle w:val="ListParagraph"/>
+        <w:numPr>
+          <w:ilvl w:val="0"/>
+          <w:numId w:val="91"/>
+        </w:numPr>
+      </w:pPr>
+      <w:r>
+        <w:t xml:space="preserve">if the operation succeeded the </w:t>
+      </w:r>
       <w:proofErr w:type="spellStart"/>
       <w:r>
-        <w:t>addRequest</w:t>
+        <w:t>ToolRequest</w:t>
       </w:r>
       <w:proofErr w:type="spellEnd"/>
       <w:r>
-        <w:t>(</w:t>
+        <w:t xml:space="preserve"> object’s document-reference will be returned.</w:t>
+      </w:r>
+    </w:p>
+    <w:p>
+      <w:pPr>
+        <w:pStyle w:val="ListParagraph"/>
+        <w:numPr>
+          <w:ilvl w:val="0"/>
+          <w:numId w:val="91"/>
+        </w:numPr>
+      </w:pPr>
+      <w:r>
+        <w:t>otherwise (if an error occurred) a string indicating the error will be returned.</w:t>
+      </w:r>
+    </w:p>
+    <w:p/>
+    <w:p>
+      <w:pPr>
+        <w:pStyle w:val="Heading4"/>
+      </w:pPr>
+      <w:r>
+        <w:t xml:space="preserve">3.4.2.6 </w:t>
       </w:r>
       <w:proofErr w:type="spellStart"/>
       <w:r>
-        <w:t>renterUID</w:t>
+        <w:t>ToolRequest.edit</w:t>
       </w:r>
       <w:proofErr w:type="spellEnd"/>
       <w:r>
-        <w:t xml:space="preserve">: String, </w:t>
+        <w:t>()</w:t>
+      </w:r>
+    </w:p>
+    <w:p>
+      <w:r>
+        <w:rPr>
+          <w:b/>
+          <w:bCs/>
+        </w:rPr>
+        <w:t>Context</w:t>
+      </w:r>
+      <w:r>
+        <w:t xml:space="preserve"> </w:t>
       </w:r>
       <w:proofErr w:type="spellStart"/>
       <w:r>
-        <w:t>toolID</w:t>
+        <w:t>ToolRequest</w:t>
       </w:r>
       <w:proofErr w:type="spellEnd"/>
       <w:r>
-        <w:t xml:space="preserve">: String, </w:t>
+        <w:t>:: edit(</w:t>
       </w:r>
       <w:proofErr w:type="spellStart"/>
       <w:r>
@@ -25595,13 +25776,205 @@
     </w:p>
     <w:p>
       <w:r>
+        <w:t>Pre:</w:t>
+      </w:r>
+    </w:p>
+    <w:p>
+      <w:pPr>
+        <w:pStyle w:val="ListParagraph"/>
+        <w:numPr>
+          <w:ilvl w:val="0"/>
+          <w:numId w:val="91"/>
+        </w:numPr>
+      </w:pPr>
+      <w:proofErr w:type="spellStart"/>
+      <w:r>
+        <w:t>numOfDays</w:t>
+      </w:r>
+      <w:proofErr w:type="spellEnd"/>
+      <w:r>
+        <w:t xml:space="preserve"> &gt; 0</w:t>
+      </w:r>
+    </w:p>
+    <w:p>
+      <w:pPr>
+        <w:pStyle w:val="ListParagraph"/>
+        <w:numPr>
+          <w:ilvl w:val="0"/>
+          <w:numId w:val="91"/>
+        </w:numPr>
+      </w:pPr>
+      <w:proofErr w:type="spellStart"/>
+      <w:r>
+        <w:t>rentPrice</w:t>
+      </w:r>
+      <w:proofErr w:type="spellEnd"/>
+      <w:r>
+        <w:t xml:space="preserve"> &gt; 0</w:t>
+      </w:r>
+    </w:p>
+    <w:p>
+      <w:pPr>
+        <w:pStyle w:val="ListParagraph"/>
+        <w:numPr>
+          <w:ilvl w:val="0"/>
+          <w:numId w:val="91"/>
+        </w:numPr>
+      </w:pPr>
+      <w:proofErr w:type="spellStart"/>
+      <w:r>
+        <w:t>insuranceAmount</w:t>
+      </w:r>
+      <w:proofErr w:type="spellEnd"/>
+      <w:r>
+        <w:t xml:space="preserve"> &gt; 0</w:t>
+      </w:r>
+    </w:p>
+    <w:p>
+      <w:r>
         <w:rPr>
           <w:b/>
           <w:bCs/>
         </w:rPr>
+        <w:t>Post</w:t>
+      </w:r>
+      <w:r>
+        <w:t>:</w:t>
+      </w:r>
+    </w:p>
+    <w:p>
+      <w:pPr>
+        <w:pStyle w:val="ListParagraph"/>
+        <w:numPr>
+          <w:ilvl w:val="0"/>
+          <w:numId w:val="91"/>
+        </w:numPr>
+      </w:pPr>
+      <w:r>
+        <w:t xml:space="preserve">the </w:t>
+      </w:r>
+      <w:proofErr w:type="spellStart"/>
+      <w:r>
+        <w:t>ToolRequest</w:t>
+      </w:r>
+      <w:proofErr w:type="spellEnd"/>
+      <w:r>
+        <w:t xml:space="preserve"> object will be edited.</w:t>
+      </w:r>
+    </w:p>
+    <w:p>
+      <w:pPr>
+        <w:pStyle w:val="ListParagraph"/>
+        <w:numPr>
+          <w:ilvl w:val="0"/>
+          <w:numId w:val="91"/>
+        </w:numPr>
+      </w:pPr>
+      <w:r>
+        <w:t xml:space="preserve">if the operation succeeded the </w:t>
+      </w:r>
+      <w:proofErr w:type="spellStart"/>
+      <w:r>
+        <w:t>ToolRequest</w:t>
+      </w:r>
+      <w:proofErr w:type="spellEnd"/>
+      <w:r>
+        <w:t xml:space="preserve"> object’s document-reference will be returned.</w:t>
+      </w:r>
+    </w:p>
+    <w:p>
+      <w:pPr>
+        <w:pStyle w:val="ListParagraph"/>
+        <w:numPr>
+          <w:ilvl w:val="0"/>
+          <w:numId w:val="91"/>
+        </w:numPr>
+      </w:pPr>
+      <w:r>
+        <w:t>otherwise (if an error occurred) a string indicating the error will be returned.</w:t>
+      </w:r>
+    </w:p>
+    <w:p/>
+    <w:p>
+      <w:pPr>
+        <w:pStyle w:val="Heading4"/>
+      </w:pPr>
+      <w:r>
+        <w:t xml:space="preserve">3.4.2.7 </w:t>
+      </w:r>
+      <w:proofErr w:type="spellStart"/>
+      <w:r>
+        <w:t>Tool.endRent</w:t>
+      </w:r>
+      <w:proofErr w:type="spellEnd"/>
+      <w:r>
+        <w:t>()</w:t>
+      </w:r>
+    </w:p>
+    <w:p>
+      <w:r>
+        <w:rPr>
+          <w:b/>
+          <w:bCs/>
+        </w:rPr>
+        <w:t>Context</w:t>
+      </w:r>
+      <w:r>
+        <w:t xml:space="preserve"> Tool:: </w:t>
+      </w:r>
+      <w:proofErr w:type="spellStart"/>
+      <w:r>
+        <w:t>endRent</w:t>
+      </w:r>
+      <w:proofErr w:type="spellEnd"/>
+      <w:r>
+        <w:t>()</w:t>
+      </w:r>
+    </w:p>
+    <w:p>
+      <w:r>
+        <w:rPr>
+          <w:b/>
+          <w:bCs/>
+        </w:rPr>
         <w:t>Pre</w:t>
       </w:r>
       <w:r>
+        <w:t xml:space="preserve">: </w:t>
+      </w:r>
+    </w:p>
+    <w:p>
+      <w:pPr>
+        <w:pStyle w:val="ListParagraph"/>
+        <w:numPr>
+          <w:ilvl w:val="0"/>
+          <w:numId w:val="91"/>
+        </w:numPr>
+      </w:pPr>
+      <w:proofErr w:type="spellStart"/>
+      <w:r>
+        <w:t>currentRent</w:t>
+      </w:r>
+      <w:proofErr w:type="spellEnd"/>
+      <w:r>
+        <w:t xml:space="preserve"> &lt;&gt; null (i.e., there </w:t>
+      </w:r>
+      <w:r>
+        <w:t>must</w:t>
+      </w:r>
+      <w:r>
+        <w:t xml:space="preserve"> be a rent in progress)</w:t>
+      </w:r>
+    </w:p>
+    <w:p>
+      <w:r>
+        <w:rPr>
+          <w:b/>
+          <w:bCs/>
+        </w:rPr>
+        <w:t>Post</w:t>
+      </w:r>
+      <w:r>
         <w:t>:</w:t>
       </w:r>
     </w:p>
@@ -25613,8 +25986,16 @@
           <w:numId w:val="91"/>
         </w:numPr>
       </w:pPr>
-      <w:r>
-        <w:t>the renter must not have a previous request on the tool.</w:t>
+      <w:proofErr w:type="spellStart"/>
+      <w:r>
+        <w:t>tool.currentRent</w:t>
+      </w:r>
+      <w:proofErr w:type="spellEnd"/>
+      <w:r>
+        <w:t xml:space="preserve"> will </w:t>
+      </w:r>
+      <w:r>
+        <w:t>be deleted and become null.</w:t>
       </w:r>
     </w:p>
     <w:p>
@@ -25627,11 +26008,14 @@
       </w:pPr>
       <w:proofErr w:type="spellStart"/>
       <w:r>
-        <w:t>renterUID</w:t>
+        <w:t>tool.acceptedToolRequest</w:t>
       </w:r>
       <w:proofErr w:type="spellEnd"/>
       <w:r>
-        <w:t xml:space="preserve"> is a valid user ID</w:t>
+        <w:t xml:space="preserve"> will </w:t>
+      </w:r>
+      <w:r>
+        <w:t>be deleted.</w:t>
       </w:r>
     </w:p>
     <w:p>
@@ -25644,11 +26028,11 @@
       </w:pPr>
       <w:proofErr w:type="spellStart"/>
       <w:r>
-        <w:t>toolID</w:t>
+        <w:t>tool.acceptedRequestID</w:t>
       </w:r>
       <w:proofErr w:type="spellEnd"/>
       <w:r>
-        <w:t xml:space="preserve"> is a valid tool ID</w:t>
+        <w:t xml:space="preserve"> will become null</w:t>
       </w:r>
     </w:p>
     <w:p>
@@ -25659,31 +26043,74 @@
           <w:numId w:val="91"/>
         </w:numPr>
       </w:pPr>
+      <w:r>
+        <w:t>if an error occurred a string indicating the error will be returned.</w:t>
+      </w:r>
+    </w:p>
+    <w:p/>
+    <w:p>
+      <w:pPr>
+        <w:pStyle w:val="Heading4"/>
+      </w:pPr>
+      <w:r>
+        <w:t xml:space="preserve">3.4.2.8 </w:t>
+      </w:r>
       <w:proofErr w:type="spellStart"/>
       <w:r>
-        <w:t>toolID</w:t>
+        <w:t>User.addReview</w:t>
       </w:r>
       <w:proofErr w:type="spellEnd"/>
       <w:r>
-        <w:t xml:space="preserve"> doesn’t reference a tool where </w:t>
+        <w:t>()</w:t>
+      </w:r>
+    </w:p>
+    <w:p>
+      <w:r>
+        <w:rPr>
+          <w:b/>
+          <w:bCs/>
+        </w:rPr>
+        <w:t>Context</w:t>
+      </w:r>
+      <w:r>
+        <w:t xml:space="preserve"> User:: </w:t>
       </w:r>
       <w:proofErr w:type="spellStart"/>
-      <w:proofErr w:type="gramStart"/>
-      <w:r>
-        <w:t>tool.ownerID</w:t>
+      <w:r>
+        <w:t>addReview</w:t>
       </w:r>
       <w:proofErr w:type="spellEnd"/>
-      <w:proofErr w:type="gramEnd"/>
-      <w:r>
-        <w:t xml:space="preserve"> == </w:t>
-      </w:r>
+      <w:r>
+        <w:t>(value: Double, description: String)</w:t>
+      </w:r>
+    </w:p>
+    <w:p>
+      <w:r>
+        <w:rPr>
+          <w:b/>
+          <w:bCs/>
+        </w:rPr>
+        <w:t>Pre</w:t>
+      </w:r>
+      <w:r>
+        <w:t>:</w:t>
+      </w:r>
+    </w:p>
+    <w:p>
+      <w:pPr>
+        <w:pStyle w:val="ListParagraph"/>
+        <w:numPr>
+          <w:ilvl w:val="0"/>
+          <w:numId w:val="91"/>
+        </w:numPr>
+      </w:pPr>
       <w:proofErr w:type="spellStart"/>
       <w:r>
-        <w:t>renterID</w:t>
+        <w:t>user.hadAPreviousRentWith</w:t>
       </w:r>
       <w:proofErr w:type="spellEnd"/>
       <w:r>
-        <w:t xml:space="preserve"> (i.e., a user can’t request his/her own tool)</w:t>
+        <w:t>() == true</w:t>
       </w:r>
     </w:p>
     <w:p>
@@ -25694,47 +26121,97 @@
           <w:numId w:val="91"/>
         </w:numPr>
       </w:pPr>
+      <w:r>
+        <w:t>value &gt;= 0 AND value &lt;= 5 (i.e., value must be between 0 and 5)</w:t>
+      </w:r>
+    </w:p>
+    <w:p>
+      <w:r>
+        <w:rPr>
+          <w:b/>
+          <w:bCs/>
+        </w:rPr>
+        <w:t>Post</w:t>
+      </w:r>
+      <w:r>
+        <w:t>:</w:t>
+      </w:r>
+    </w:p>
+    <w:p>
+      <w:pPr>
+        <w:pStyle w:val="ListParagraph"/>
+        <w:numPr>
+          <w:ilvl w:val="0"/>
+          <w:numId w:val="91"/>
+        </w:numPr>
+      </w:pPr>
+      <w:r>
+        <w:t>a new Review object, review, will be created</w:t>
+      </w:r>
+    </w:p>
+    <w:p>
+      <w:pPr>
+        <w:pStyle w:val="ListParagraph"/>
+        <w:numPr>
+          <w:ilvl w:val="0"/>
+          <w:numId w:val="91"/>
+        </w:numPr>
+      </w:pPr>
+      <w:r>
+        <w:t>review will be linked to user</w:t>
+      </w:r>
+    </w:p>
+    <w:p>
+      <w:pPr>
+        <w:pStyle w:val="ListParagraph"/>
+        <w:numPr>
+          <w:ilvl w:val="0"/>
+          <w:numId w:val="91"/>
+        </w:numPr>
+      </w:pPr>
+      <w:r>
+        <w:t>review will be linked to target</w:t>
+      </w:r>
+    </w:p>
+    <w:p>
+      <w:pPr>
+        <w:pStyle w:val="ListParagraph"/>
+        <w:numPr>
+          <w:ilvl w:val="0"/>
+          <w:numId w:val="91"/>
+        </w:numPr>
+      </w:pPr>
+      <w:r>
+        <w:t>if the operation succeeded the Review object’s document-reference will be returned.</w:t>
+      </w:r>
+    </w:p>
+    <w:p>
+      <w:pPr>
+        <w:pStyle w:val="ListParagraph"/>
+        <w:numPr>
+          <w:ilvl w:val="0"/>
+          <w:numId w:val="91"/>
+        </w:numPr>
+      </w:pPr>
+      <w:r>
+        <w:t>otherwise (if an error occurred) a string indicating the error will be returned.</w:t>
+      </w:r>
+    </w:p>
+    <w:p/>
+    <w:p>
+      <w:pPr>
+        <w:pStyle w:val="Heading4"/>
+      </w:pPr>
+      <w:r>
+        <w:t xml:space="preserve">3.4.2.9 </w:t>
+      </w:r>
       <w:proofErr w:type="spellStart"/>
       <w:r>
-        <w:t>numOfDays</w:t>
+        <w:t>User.ban</w:t>
       </w:r>
       <w:proofErr w:type="spellEnd"/>
       <w:r>
-        <w:t xml:space="preserve"> &gt; 0</w:t>
-      </w:r>
-    </w:p>
-    <w:p>
-      <w:pPr>
-        <w:pStyle w:val="ListParagraph"/>
-        <w:numPr>
-          <w:ilvl w:val="0"/>
-          <w:numId w:val="91"/>
-        </w:numPr>
-      </w:pPr>
-      <w:proofErr w:type="spellStart"/>
-      <w:r>
-        <w:t>rentPrice</w:t>
-      </w:r>
-      <w:proofErr w:type="spellEnd"/>
-      <w:r>
-        <w:t xml:space="preserve"> &gt; 0</w:t>
-      </w:r>
-    </w:p>
-    <w:p>
-      <w:pPr>
-        <w:pStyle w:val="ListParagraph"/>
-        <w:numPr>
-          <w:ilvl w:val="0"/>
-          <w:numId w:val="91"/>
-        </w:numPr>
-      </w:pPr>
-      <w:proofErr w:type="spellStart"/>
-      <w:r>
-        <w:t>insuranceAmount</w:t>
-      </w:r>
-      <w:proofErr w:type="spellEnd"/>
-      <w:r>
-        <w:t xml:space="preserve"> &gt; 0</w:t>
+        <w:t>()</w:t>
       </w:r>
     </w:p>
     <w:p>
@@ -25743,683 +26220,10 @@
           <w:b/>
           <w:bCs/>
         </w:rPr>
-        <w:t>Post</w:t>
-      </w:r>
-      <w:r>
-        <w:t>:</w:t>
-      </w:r>
-    </w:p>
-    <w:p>
-      <w:pPr>
-        <w:pStyle w:val="ListParagraph"/>
-        <w:numPr>
-          <w:ilvl w:val="0"/>
-          <w:numId w:val="91"/>
-        </w:numPr>
-      </w:pPr>
-      <w:r>
-        <w:t xml:space="preserve">a new </w:t>
-      </w:r>
-      <w:proofErr w:type="spellStart"/>
-      <w:r>
-        <w:t>ToolRequest</w:t>
-      </w:r>
-      <w:proofErr w:type="spellEnd"/>
-      <w:r>
-        <w:t xml:space="preserve"> object will be created.</w:t>
-      </w:r>
-    </w:p>
-    <w:p>
-      <w:pPr>
-        <w:pStyle w:val="ListParagraph"/>
-        <w:numPr>
-          <w:ilvl w:val="0"/>
-          <w:numId w:val="91"/>
-        </w:numPr>
-      </w:pPr>
-      <w:r>
-        <w:t xml:space="preserve">The </w:t>
-      </w:r>
-      <w:proofErr w:type="spellStart"/>
-      <w:r>
-        <w:t>ToolRequest</w:t>
-      </w:r>
-      <w:proofErr w:type="spellEnd"/>
-      <w:r>
-        <w:t xml:space="preserve"> and tool will be linked</w:t>
-      </w:r>
-    </w:p>
-    <w:p>
-      <w:pPr>
-        <w:pStyle w:val="ListParagraph"/>
-        <w:numPr>
-          <w:ilvl w:val="0"/>
-          <w:numId w:val="91"/>
-        </w:numPr>
-      </w:pPr>
-      <w:r>
-        <w:t xml:space="preserve">The </w:t>
-      </w:r>
-      <w:proofErr w:type="spellStart"/>
-      <w:r>
-        <w:t>ToolRequest</w:t>
-      </w:r>
-      <w:proofErr w:type="spellEnd"/>
-      <w:r>
-        <w:t xml:space="preserve"> </w:t>
-      </w:r>
-      <w:r>
-        <w:t>object will be linked with the renter</w:t>
-      </w:r>
-    </w:p>
-    <w:p>
-      <w:pPr>
-        <w:pStyle w:val="ListParagraph"/>
-        <w:numPr>
-          <w:ilvl w:val="0"/>
-          <w:numId w:val="91"/>
-        </w:numPr>
-      </w:pPr>
-      <w:r>
-        <w:t xml:space="preserve">The </w:t>
-      </w:r>
-      <w:proofErr w:type="spellStart"/>
-      <w:r>
-        <w:t>ToolRequest</w:t>
-      </w:r>
-      <w:proofErr w:type="spellEnd"/>
-      <w:r>
-        <w:t xml:space="preserve"> </w:t>
-      </w:r>
-      <w:r>
-        <w:t>object will be linked with the Tool object</w:t>
-      </w:r>
-    </w:p>
-    <w:p>
-      <w:pPr>
-        <w:pStyle w:val="ListParagraph"/>
-        <w:numPr>
-          <w:ilvl w:val="0"/>
-          <w:numId w:val="91"/>
-        </w:numPr>
-      </w:pPr>
-      <w:r>
-        <w:t xml:space="preserve">if the operation succeeded the </w:t>
-      </w:r>
-      <w:proofErr w:type="spellStart"/>
-      <w:r>
-        <w:t>ToolRequest</w:t>
-      </w:r>
-      <w:proofErr w:type="spellEnd"/>
-      <w:r>
-        <w:t xml:space="preserve"> object’s document-reference will be returned.</w:t>
-      </w:r>
-    </w:p>
-    <w:p>
-      <w:pPr>
-        <w:pStyle w:val="ListParagraph"/>
-        <w:numPr>
-          <w:ilvl w:val="0"/>
-          <w:numId w:val="91"/>
-        </w:numPr>
-      </w:pPr>
-      <w:r>
-        <w:t>otherwise (if an error occurred) a string indicating the error will be returned.</w:t>
-      </w:r>
-    </w:p>
-    <w:p/>
-    <w:p>
-      <w:pPr>
-        <w:pStyle w:val="Heading4"/>
-      </w:pPr>
-      <w:r>
-        <w:t xml:space="preserve">3.4.2.6 </w:t>
-      </w:r>
-      <w:proofErr w:type="spellStart"/>
-      <w:r>
-        <w:t>ToolRequest.edit</w:t>
-      </w:r>
-      <w:proofErr w:type="spellEnd"/>
-      <w:r>
-        <w:t>()</w:t>
-      </w:r>
-    </w:p>
-    <w:p>
-      <w:r>
-        <w:rPr>
-          <w:b/>
-          <w:bCs/>
-        </w:rPr>
         <w:t>Context</w:t>
       </w:r>
       <w:r>
-        <w:t xml:space="preserve"> </w:t>
-      </w:r>
-      <w:proofErr w:type="spellStart"/>
-      <w:proofErr w:type="gramStart"/>
-      <w:r>
-        <w:t>ToolRequest</w:t>
-      </w:r>
-      <w:proofErr w:type="spellEnd"/>
-      <w:r>
-        <w:t>::</w:t>
-      </w:r>
-      <w:proofErr w:type="gramEnd"/>
-      <w:r>
-        <w:t xml:space="preserve"> edit(</w:t>
-      </w:r>
-      <w:proofErr w:type="spellStart"/>
-      <w:r>
-        <w:t>numOfDays</w:t>
-      </w:r>
-      <w:proofErr w:type="spellEnd"/>
-      <w:r>
-        <w:t xml:space="preserve">: Integer, </w:t>
-      </w:r>
-      <w:proofErr w:type="spellStart"/>
-      <w:r>
-        <w:t>rentPrice</w:t>
-      </w:r>
-      <w:proofErr w:type="spellEnd"/>
-      <w:r>
-        <w:t xml:space="preserve">: Double, </w:t>
-      </w:r>
-      <w:proofErr w:type="spellStart"/>
-      <w:r>
-        <w:t>insuranceAmount</w:t>
-      </w:r>
-      <w:proofErr w:type="spellEnd"/>
-      <w:r>
-        <w:t>: Double)</w:t>
-      </w:r>
-    </w:p>
-    <w:p>
-      <w:r>
-        <w:t>Pre:</w:t>
-      </w:r>
-    </w:p>
-    <w:p>
-      <w:pPr>
-        <w:pStyle w:val="ListParagraph"/>
-        <w:numPr>
-          <w:ilvl w:val="0"/>
-          <w:numId w:val="91"/>
-        </w:numPr>
-      </w:pPr>
-      <w:proofErr w:type="spellStart"/>
-      <w:r>
-        <w:t>numOfDays</w:t>
-      </w:r>
-      <w:proofErr w:type="spellEnd"/>
-      <w:r>
-        <w:t xml:space="preserve"> &gt; 0</w:t>
-      </w:r>
-    </w:p>
-    <w:p>
-      <w:pPr>
-        <w:pStyle w:val="ListParagraph"/>
-        <w:numPr>
-          <w:ilvl w:val="0"/>
-          <w:numId w:val="91"/>
-        </w:numPr>
-      </w:pPr>
-      <w:proofErr w:type="spellStart"/>
-      <w:r>
-        <w:t>rentPrice</w:t>
-      </w:r>
-      <w:proofErr w:type="spellEnd"/>
-      <w:r>
-        <w:t xml:space="preserve"> &gt; 0</w:t>
-      </w:r>
-    </w:p>
-    <w:p>
-      <w:pPr>
-        <w:pStyle w:val="ListParagraph"/>
-        <w:numPr>
-          <w:ilvl w:val="0"/>
-          <w:numId w:val="91"/>
-        </w:numPr>
-      </w:pPr>
-      <w:proofErr w:type="spellStart"/>
-      <w:r>
-        <w:t>insuranceAmount</w:t>
-      </w:r>
-      <w:proofErr w:type="spellEnd"/>
-      <w:r>
-        <w:t xml:space="preserve"> &gt; 0</w:t>
-      </w:r>
-    </w:p>
-    <w:p>
-      <w:r>
-        <w:rPr>
-          <w:b/>
-          <w:bCs/>
-        </w:rPr>
-        <w:t>Post</w:t>
-      </w:r>
-      <w:r>
-        <w:t>:</w:t>
-      </w:r>
-    </w:p>
-    <w:p>
-      <w:pPr>
-        <w:pStyle w:val="ListParagraph"/>
-        <w:numPr>
-          <w:ilvl w:val="0"/>
-          <w:numId w:val="91"/>
-        </w:numPr>
-      </w:pPr>
-      <w:r>
-        <w:t xml:space="preserve">the </w:t>
-      </w:r>
-      <w:proofErr w:type="spellStart"/>
-      <w:r>
-        <w:t>ToolRequest</w:t>
-      </w:r>
-      <w:proofErr w:type="spellEnd"/>
-      <w:r>
-        <w:t xml:space="preserve"> object will be edited.</w:t>
-      </w:r>
-    </w:p>
-    <w:p>
-      <w:pPr>
-        <w:pStyle w:val="ListParagraph"/>
-        <w:numPr>
-          <w:ilvl w:val="0"/>
-          <w:numId w:val="91"/>
-        </w:numPr>
-      </w:pPr>
-      <w:r>
-        <w:t xml:space="preserve">if the operation succeeded the </w:t>
-      </w:r>
-      <w:proofErr w:type="spellStart"/>
-      <w:r>
-        <w:t>ToolRequest</w:t>
-      </w:r>
-      <w:proofErr w:type="spellEnd"/>
-      <w:r>
-        <w:t xml:space="preserve"> object’s document-reference will be returned.</w:t>
-      </w:r>
-    </w:p>
-    <w:p>
-      <w:pPr>
-        <w:pStyle w:val="ListParagraph"/>
-        <w:numPr>
-          <w:ilvl w:val="0"/>
-          <w:numId w:val="91"/>
-        </w:numPr>
-      </w:pPr>
-      <w:r>
-        <w:t>otherwise (if an error occurred) a string indicating the error will be returned.</w:t>
-      </w:r>
-    </w:p>
-    <w:p/>
-    <w:p>
-      <w:pPr>
-        <w:pStyle w:val="Heading4"/>
-      </w:pPr>
-      <w:r>
-        <w:t xml:space="preserve">3.4.2.7 </w:t>
-      </w:r>
-      <w:proofErr w:type="spellStart"/>
-      <w:r>
-        <w:t>Tool.endRent</w:t>
-      </w:r>
-      <w:proofErr w:type="spellEnd"/>
-      <w:r>
-        <w:t>()</w:t>
-      </w:r>
-    </w:p>
-    <w:p>
-      <w:r>
-        <w:rPr>
-          <w:b/>
-          <w:bCs/>
-        </w:rPr>
-        <w:t>Context</w:t>
-      </w:r>
-      <w:r>
-        <w:t xml:space="preserve"> </w:t>
-      </w:r>
-      <w:proofErr w:type="gramStart"/>
-      <w:r>
-        <w:t>Tool::</w:t>
-      </w:r>
-      <w:proofErr w:type="gramEnd"/>
-      <w:r>
-        <w:t xml:space="preserve"> </w:t>
-      </w:r>
-      <w:proofErr w:type="spellStart"/>
-      <w:r>
-        <w:t>endRent</w:t>
-      </w:r>
-      <w:proofErr w:type="spellEnd"/>
-      <w:r>
-        <w:t>()</w:t>
-      </w:r>
-    </w:p>
-    <w:p>
-      <w:r>
-        <w:rPr>
-          <w:b/>
-          <w:bCs/>
-        </w:rPr>
-        <w:t>Pre</w:t>
-      </w:r>
-      <w:r>
-        <w:t xml:space="preserve">: </w:t>
-      </w:r>
-    </w:p>
-    <w:p>
-      <w:pPr>
-        <w:pStyle w:val="ListParagraph"/>
-        <w:numPr>
-          <w:ilvl w:val="0"/>
-          <w:numId w:val="91"/>
-        </w:numPr>
-      </w:pPr>
-      <w:proofErr w:type="spellStart"/>
-      <w:r>
-        <w:t>currentRent</w:t>
-      </w:r>
-      <w:proofErr w:type="spellEnd"/>
-      <w:r>
-        <w:t xml:space="preserve"> &lt;&gt; null (i.e., there </w:t>
-      </w:r>
-      <w:r>
-        <w:t>must</w:t>
-      </w:r>
-      <w:r>
-        <w:t xml:space="preserve"> be a rent in progress)</w:t>
-      </w:r>
-    </w:p>
-    <w:p>
-      <w:r>
-        <w:rPr>
-          <w:b/>
-          <w:bCs/>
-        </w:rPr>
-        <w:t>Post</w:t>
-      </w:r>
-      <w:r>
-        <w:t>:</w:t>
-      </w:r>
-    </w:p>
-    <w:p>
-      <w:pPr>
-        <w:pStyle w:val="ListParagraph"/>
-        <w:numPr>
-          <w:ilvl w:val="0"/>
-          <w:numId w:val="91"/>
-        </w:numPr>
-      </w:pPr>
-      <w:proofErr w:type="spellStart"/>
-      <w:proofErr w:type="gramStart"/>
-      <w:r>
-        <w:t>tool.currentRent</w:t>
-      </w:r>
-      <w:proofErr w:type="spellEnd"/>
-      <w:proofErr w:type="gramEnd"/>
-      <w:r>
-        <w:t xml:space="preserve"> will </w:t>
-      </w:r>
-      <w:r>
-        <w:t>be deleted and become null.</w:t>
-      </w:r>
-    </w:p>
-    <w:p>
-      <w:pPr>
-        <w:pStyle w:val="ListParagraph"/>
-        <w:numPr>
-          <w:ilvl w:val="0"/>
-          <w:numId w:val="91"/>
-        </w:numPr>
-      </w:pPr>
-      <w:proofErr w:type="spellStart"/>
-      <w:proofErr w:type="gramStart"/>
-      <w:r>
-        <w:t>tool.acceptedToolRequest</w:t>
-      </w:r>
-      <w:proofErr w:type="spellEnd"/>
-      <w:proofErr w:type="gramEnd"/>
-      <w:r>
-        <w:t xml:space="preserve"> will </w:t>
-      </w:r>
-      <w:r>
-        <w:t>be deleted.</w:t>
-      </w:r>
-    </w:p>
-    <w:p>
-      <w:pPr>
-        <w:pStyle w:val="ListParagraph"/>
-        <w:numPr>
-          <w:ilvl w:val="0"/>
-          <w:numId w:val="91"/>
-        </w:numPr>
-      </w:pPr>
-      <w:proofErr w:type="spellStart"/>
-      <w:proofErr w:type="gramStart"/>
-      <w:r>
-        <w:t>tool.acceptedRequestID</w:t>
-      </w:r>
-      <w:proofErr w:type="spellEnd"/>
-      <w:proofErr w:type="gramEnd"/>
-      <w:r>
-        <w:t xml:space="preserve"> will become null</w:t>
-      </w:r>
-    </w:p>
-    <w:p>
-      <w:pPr>
-        <w:pStyle w:val="ListParagraph"/>
-        <w:numPr>
-          <w:ilvl w:val="0"/>
-          <w:numId w:val="91"/>
-        </w:numPr>
-      </w:pPr>
-      <w:r>
-        <w:t>if an error occurred a string indicating the error will be returned.</w:t>
-      </w:r>
-    </w:p>
-    <w:p/>
-    <w:p>
-      <w:pPr>
-        <w:pStyle w:val="Heading4"/>
-      </w:pPr>
-      <w:r>
-        <w:t xml:space="preserve">3.4.2.8 </w:t>
-      </w:r>
-      <w:proofErr w:type="spellStart"/>
-      <w:r>
-        <w:t>User.addReview</w:t>
-      </w:r>
-      <w:proofErr w:type="spellEnd"/>
-      <w:r>
-        <w:t>()</w:t>
-      </w:r>
-    </w:p>
-    <w:p>
-      <w:r>
-        <w:rPr>
-          <w:b/>
-          <w:bCs/>
-        </w:rPr>
-        <w:t>Context</w:t>
-      </w:r>
-      <w:r>
-        <w:t xml:space="preserve"> </w:t>
-      </w:r>
-      <w:proofErr w:type="gramStart"/>
-      <w:r>
-        <w:t>User::</w:t>
-      </w:r>
-      <w:proofErr w:type="gramEnd"/>
-      <w:r>
-        <w:t xml:space="preserve"> </w:t>
-      </w:r>
-      <w:proofErr w:type="spellStart"/>
-      <w:r>
-        <w:t>addReview</w:t>
-      </w:r>
-      <w:proofErr w:type="spellEnd"/>
-      <w:r>
-        <w:t>(value: Double, description: String)</w:t>
-      </w:r>
-    </w:p>
-    <w:p>
-      <w:r>
-        <w:rPr>
-          <w:b/>
-          <w:bCs/>
-        </w:rPr>
-        <w:t>Pre</w:t>
-      </w:r>
-      <w:r>
-        <w:t>:</w:t>
-      </w:r>
-    </w:p>
-    <w:p>
-      <w:pPr>
-        <w:pStyle w:val="ListParagraph"/>
-        <w:numPr>
-          <w:ilvl w:val="0"/>
-          <w:numId w:val="91"/>
-        </w:numPr>
-      </w:pPr>
-      <w:proofErr w:type="spellStart"/>
-      <w:proofErr w:type="gramStart"/>
-      <w:r>
-        <w:t>user.hadAPreviousRentWith</w:t>
-      </w:r>
-      <w:proofErr w:type="spellEnd"/>
-      <w:proofErr w:type="gramEnd"/>
-      <w:r>
-        <w:t>() == true</w:t>
-      </w:r>
-    </w:p>
-    <w:p>
-      <w:pPr>
-        <w:pStyle w:val="ListParagraph"/>
-        <w:numPr>
-          <w:ilvl w:val="0"/>
-          <w:numId w:val="91"/>
-        </w:numPr>
-      </w:pPr>
-      <w:r>
-        <w:t>value &gt;= 0 AND value &lt;= 5 (i.e., value must be between 0 and 5)</w:t>
-      </w:r>
-    </w:p>
-    <w:p>
-      <w:r>
-        <w:rPr>
-          <w:b/>
-          <w:bCs/>
-        </w:rPr>
-        <w:t>Post</w:t>
-      </w:r>
-      <w:r>
-        <w:t>:</w:t>
-      </w:r>
-    </w:p>
-    <w:p>
-      <w:pPr>
-        <w:pStyle w:val="ListParagraph"/>
-        <w:numPr>
-          <w:ilvl w:val="0"/>
-          <w:numId w:val="91"/>
-        </w:numPr>
-      </w:pPr>
-      <w:r>
-        <w:t>a new Review object, review, will be created</w:t>
-      </w:r>
-    </w:p>
-    <w:p>
-      <w:pPr>
-        <w:pStyle w:val="ListParagraph"/>
-        <w:numPr>
-          <w:ilvl w:val="0"/>
-          <w:numId w:val="91"/>
-        </w:numPr>
-      </w:pPr>
-      <w:r>
-        <w:t>review will be linked to user</w:t>
-      </w:r>
-    </w:p>
-    <w:p>
-      <w:pPr>
-        <w:pStyle w:val="ListParagraph"/>
-        <w:numPr>
-          <w:ilvl w:val="0"/>
-          <w:numId w:val="91"/>
-        </w:numPr>
-      </w:pPr>
-      <w:r>
-        <w:t>review will be linked to target</w:t>
-      </w:r>
-    </w:p>
-    <w:p>
-      <w:pPr>
-        <w:pStyle w:val="ListParagraph"/>
-        <w:numPr>
-          <w:ilvl w:val="0"/>
-          <w:numId w:val="91"/>
-        </w:numPr>
-      </w:pPr>
-      <w:r>
-        <w:t>if the operation succeeded the Review object’s document-reference will be returned.</w:t>
-      </w:r>
-    </w:p>
-    <w:p>
-      <w:pPr>
-        <w:pStyle w:val="ListParagraph"/>
-        <w:numPr>
-          <w:ilvl w:val="0"/>
-          <w:numId w:val="91"/>
-        </w:numPr>
-      </w:pPr>
-      <w:r>
-        <w:t>otherwise (if an error occurred) a string indicating the error will be returned.</w:t>
-      </w:r>
-    </w:p>
-    <w:p/>
-    <w:p>
-      <w:pPr>
-        <w:pStyle w:val="Heading4"/>
-      </w:pPr>
-      <w:r>
-        <w:t xml:space="preserve">3.4.2.9 </w:t>
-      </w:r>
-      <w:proofErr w:type="spellStart"/>
-      <w:proofErr w:type="gramStart"/>
-      <w:r>
-        <w:t>User.ban</w:t>
-      </w:r>
-      <w:proofErr w:type="spellEnd"/>
-      <w:r>
-        <w:t>(</w:t>
-      </w:r>
-      <w:proofErr w:type="gramEnd"/>
-      <w:r>
-        <w:t>)</w:t>
-      </w:r>
-    </w:p>
-    <w:p>
-      <w:r>
-        <w:rPr>
-          <w:b/>
-          <w:bCs/>
-        </w:rPr>
-        <w:t>Context</w:t>
-      </w:r>
-      <w:r>
-        <w:t xml:space="preserve"> </w:t>
-      </w:r>
-      <w:proofErr w:type="gramStart"/>
-      <w:r>
-        <w:t>User::</w:t>
-      </w:r>
-      <w:proofErr w:type="gramEnd"/>
-      <w:r>
-        <w:t xml:space="preserve"> ban()</w:t>
+        <w:t xml:space="preserve"> User:: ban()</w:t>
       </w:r>
     </w:p>
     <w:p>
@@ -26444,12 +26248,10 @@
         </w:numPr>
       </w:pPr>
       <w:proofErr w:type="spellStart"/>
-      <w:proofErr w:type="gramStart"/>
       <w:r>
         <w:t>initiator.isAdmin</w:t>
       </w:r>
       <w:proofErr w:type="spellEnd"/>
-      <w:proofErr w:type="gramEnd"/>
       <w:r>
         <w:t xml:space="preserve"> == true (i.e., the initiator must be an administrator)</w:t>
       </w:r>
@@ -26475,12 +26277,10 @@
         </w:numPr>
       </w:pPr>
       <w:proofErr w:type="spellStart"/>
-      <w:proofErr w:type="gramStart"/>
       <w:r>
         <w:t>user.IDNumber</w:t>
       </w:r>
       <w:proofErr w:type="spellEnd"/>
-      <w:proofErr w:type="gramEnd"/>
       <w:r>
         <w:t xml:space="preserve"> will be added to the banned list</w:t>
       </w:r>
@@ -26494,12 +26294,10 @@
         </w:numPr>
       </w:pPr>
       <w:proofErr w:type="spellStart"/>
-      <w:proofErr w:type="gramStart"/>
       <w:r>
         <w:t>user.emailAddress</w:t>
       </w:r>
       <w:proofErr w:type="spellEnd"/>
-      <w:proofErr w:type="gramEnd"/>
       <w:r>
         <w:t xml:space="preserve"> will be added to the banned list</w:t>
       </w:r>
@@ -33543,16 +33341,22 @@
           <w:lang w:val="en"/>
         </w:rPr>
       </w:pPr>
-      <w:bookmarkStart w:id="360" w:name="_Toc68957588"/>
-      <w:bookmarkStart w:id="361" w:name="_Toc89707656"/>
+      <w:bookmarkStart w:id="360" w:name="_Toc89707656"/>
+      <w:bookmarkStart w:id="361" w:name="_Toc68957588"/>
       <w:r>
         <w:rPr>
           <w:lang w:val="en"/>
         </w:rPr>
         <w:lastRenderedPageBreak/>
-        <w:t>Chapter 4 – Design</w:t>
-      </w:r>
-      <w:bookmarkEnd w:id="361"/>
+        <w:t xml:space="preserve">Chapter 4 – </w:t>
+      </w:r>
+      <w:bookmarkEnd w:id="360"/>
+      <w:r>
+        <w:rPr>
+          <w:lang w:val="en"/>
+        </w:rPr>
+        <w:t>Design, Implementation and testing</w:t>
+      </w:r>
     </w:p>
     <w:p>
       <w:pPr>
@@ -33672,7 +33476,7 @@
                 <v:stroke joinstyle="miter"/>
                 <v:path gradientshapeok="t" o:connecttype="rect"/>
               </v:shapetype>
-              <v:shape id="Text Box 25" o:spid="_x0000_s1026" type="#_x0000_t202" style="position:absolute;left:0;text-align:left;margin-left:328.3pt;margin-top:64.9pt;width:122.5pt;height:.05pt;z-index:251661312;visibility:visible;mso-wrap-style:square;mso-wrap-distance-left:9pt;mso-wrap-distance-top:0;mso-wrap-distance-right:9pt;mso-wrap-distance-bottom:0;mso-position-horizontal:absolute;mso-position-horizontal-relative:text;mso-position-vertical:absolute;mso-position-vertical-relative:text;v-text-anchor:top" o:gfxdata="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" stroked="f">
+              <v:shape id="Text Box 25" o:spid="_x0000_s1026" type="#_x0000_t202" style="position:absolute;left:0;text-align:left;margin-left:328.3pt;margin-top:64.9pt;width:122.5pt;height:.05pt;z-index:251661312;visibility:visible;mso-wrap-style:square;mso-wrap-distance-left:9pt;mso-wrap-distance-top:0;mso-wrap-distance-right:9pt;mso-wrap-distance-bottom:0;mso-position-horizontal:absolute;mso-position-horizontal-relative:text;mso-position-vertical:absolute;mso-position-vertical-relative:text;v-text-anchor:top" o:gfxdata="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" stroked="f">
                 <v:textbox style="mso-fit-shape-to-text:t" inset="0,0,0,0">
                   <w:txbxContent>
                     <w:p>
@@ -34414,13 +34218,8 @@
         <w:t>‘</w:t>
       </w:r>
       <w:proofErr w:type="spellStart"/>
-      <w:proofErr w:type="gramStart"/>
-      <w:r>
-        <w:t>payment</w:t>
-      </w:r>
-      <w:proofErr w:type="gramEnd"/>
-      <w:r>
-        <w:t>_references</w:t>
+      <w:r>
+        <w:t>payment_references</w:t>
       </w:r>
       <w:proofErr w:type="spellEnd"/>
       <w:r>
@@ -34893,7 +34692,6 @@
           <w:sz w:val="16"/>
           <w:szCs w:val="18"/>
         </w:rPr>
-        <w:lastRenderedPageBreak/>
         <w:tab/>
       </w:r>
       <w:r>
@@ -34941,6 +34739,7 @@
           <w:sz w:val="16"/>
           <w:szCs w:val="18"/>
         </w:rPr>
+        <w:lastRenderedPageBreak/>
         <w:tab/>
         <w:t>allow write: if request.auth.uid == uid</w:t>
       </w:r>
@@ -35320,11 +35119,7 @@
         <w:t>addSourceFromToken</w:t>
       </w:r>
       <w:r>
-        <w:t xml:space="preserve"> is an HTTPS callable function. It’s called when the user has a token for his/her credit/debit card and wants to add it to the system. The </w:t>
-      </w:r>
-      <w:r>
-        <w:lastRenderedPageBreak/>
-        <w:t>function will then call Checkout and verify the card. This will be explained furt</w:t>
+        <w:t xml:space="preserve"> is an HTTPS callable function. It’s called when the user has a token for his/her credit/debit card and wants to add it to the system. The function will then call Checkout and verify the card. This will be explained furt</w:t>
       </w:r>
       <w:r>
         <w:t xml:space="preserve">her </w:t>
@@ -35374,6 +35169,7 @@
         <w:rPr>
           <w:rStyle w:val="CodeChar"/>
         </w:rPr>
+        <w:lastRenderedPageBreak/>
         <w:t>CF:</w:t>
       </w:r>
       <w:r>
@@ -35898,147 +35694,141 @@
         <w:rPr>
           <w:bCs/>
         </w:rPr>
-        <w:t xml:space="preserve">. The media is stored in folder with </w:t>
+        <w:t xml:space="preserve">. The media is stored in folder with the tool ID and a subfolder with the request ID. So, the media </w:t>
       </w:r>
       <w:r>
         <w:rPr>
           <w:bCs/>
         </w:rPr>
+        <w:t xml:space="preserve">for the delivery meeting </w:t>
+      </w:r>
+      <w:r>
+        <w:rPr>
+          <w:bCs/>
+        </w:rPr>
+        <w:t>of the request “</w:t>
+      </w:r>
+      <w:r>
+        <w:rPr>
+          <w:rStyle w:val="CodeChar"/>
+        </w:rPr>
+        <w:t>req</w:t>
+      </w:r>
+      <w:r>
+        <w:rPr>
+          <w:rStyle w:val="CodeChar"/>
+        </w:rPr>
+        <w:t>_</w:t>
+      </w:r>
+      <w:r>
+        <w:rPr>
+          <w:rStyle w:val="CodeChar"/>
+        </w:rPr>
+        <w:t>123</w:t>
+      </w:r>
+      <w:r>
+        <w:rPr>
+          <w:bCs/>
+        </w:rPr>
+        <w:t>” on tool “</w:t>
+      </w:r>
+      <w:r>
+        <w:rPr>
+          <w:rStyle w:val="CodeChar"/>
+        </w:rPr>
+        <w:t>t</w:t>
+      </w:r>
+      <w:r>
+        <w:rPr>
+          <w:rStyle w:val="CodeChar"/>
+        </w:rPr>
+        <w:t>_</w:t>
+      </w:r>
+      <w:r>
+        <w:rPr>
+          <w:rStyle w:val="CodeChar"/>
+        </w:rPr>
+        <w:t>65</w:t>
+      </w:r>
+      <w:r>
+        <w:rPr>
+          <w:bCs/>
+        </w:rPr>
+        <w:t xml:space="preserve">” are stored in </w:t>
+      </w:r>
+      <w:r>
+        <w:rPr>
+          <w:rStyle w:val="CodeChar"/>
+        </w:rPr>
+        <w:t>“deliver_meetings/t</w:t>
+      </w:r>
+      <w:r>
+        <w:rPr>
+          <w:rStyle w:val="CodeChar"/>
+        </w:rPr>
+        <w:t>_</w:t>
+      </w:r>
+      <w:r>
+        <w:rPr>
+          <w:rStyle w:val="CodeChar"/>
+        </w:rPr>
+        <w:t>65/req</w:t>
+      </w:r>
+      <w:r>
+        <w:rPr>
+          <w:rStyle w:val="CodeChar"/>
+        </w:rPr>
+        <w:t>_</w:t>
+      </w:r>
+      <w:r>
+        <w:rPr>
+          <w:rStyle w:val="CodeChar"/>
+        </w:rPr>
+        <w:t>123”</w:t>
+      </w:r>
+      <w:r>
+        <w:rPr>
+          <w:bCs/>
+        </w:rPr>
+        <w:t>.</w:t>
+      </w:r>
+    </w:p>
+    <w:p>
+      <w:pPr>
+        <w:pStyle w:val="ListParagraph"/>
+        <w:numPr>
+          <w:ilvl w:val="0"/>
+          <w:numId w:val="97"/>
+        </w:numPr>
+        <w:spacing w:line="259" w:lineRule="auto"/>
+        <w:rPr>
+          <w:bCs/>
+        </w:rPr>
+      </w:pPr>
+      <w:r>
+        <w:rPr>
+          <w:rStyle w:val="CodeChar"/>
+        </w:rPr>
+        <w:t>‘userPhotos’</w:t>
+      </w:r>
+      <w:r>
+        <w:rPr>
+          <w:bCs/>
+        </w:rPr>
+        <w:t xml:space="preserve"> stores the users’ profile photos (avatars) with the file name being the user’s UID.</w:t>
+      </w:r>
+    </w:p>
+    <w:p>
+      <w:pPr>
+        <w:rPr>
+          <w:bCs/>
+        </w:rPr>
+      </w:pPr>
+      <w:r>
+        <w:rPr>
+          <w:bCs/>
+        </w:rPr>
         <w:lastRenderedPageBreak/>
-        <w:t xml:space="preserve">the tool ID and a subfolder with the request ID. So, the media </w:t>
-      </w:r>
-      <w:r>
-        <w:rPr>
-          <w:bCs/>
-        </w:rPr>
-        <w:t xml:space="preserve">for the delivery meeting </w:t>
-      </w:r>
-      <w:r>
-        <w:rPr>
-          <w:bCs/>
-        </w:rPr>
-        <w:t>of the request “</w:t>
-      </w:r>
-      <w:r>
-        <w:rPr>
-          <w:rStyle w:val="CodeChar"/>
-        </w:rPr>
-        <w:t>req</w:t>
-      </w:r>
-      <w:r>
-        <w:rPr>
-          <w:rStyle w:val="CodeChar"/>
-        </w:rPr>
-        <w:t>_</w:t>
-      </w:r>
-      <w:r>
-        <w:rPr>
-          <w:rStyle w:val="CodeChar"/>
-        </w:rPr>
-        <w:t>123</w:t>
-      </w:r>
-      <w:r>
-        <w:rPr>
-          <w:bCs/>
-        </w:rPr>
-        <w:t>” on tool “</w:t>
-      </w:r>
-      <w:r>
-        <w:rPr>
-          <w:rStyle w:val="CodeChar"/>
-        </w:rPr>
-        <w:t>t</w:t>
-      </w:r>
-      <w:r>
-        <w:rPr>
-          <w:rStyle w:val="CodeChar"/>
-        </w:rPr>
-        <w:t>_</w:t>
-      </w:r>
-      <w:r>
-        <w:rPr>
-          <w:rStyle w:val="CodeChar"/>
-        </w:rPr>
-        <w:t>65</w:t>
-      </w:r>
-      <w:r>
-        <w:rPr>
-          <w:bCs/>
-        </w:rPr>
-        <w:t xml:space="preserve">” are stored in </w:t>
-      </w:r>
-      <w:r>
-        <w:rPr>
-          <w:rStyle w:val="CodeChar"/>
-        </w:rPr>
-        <w:t>“deliver_meetings/t</w:t>
-      </w:r>
-      <w:r>
-        <w:rPr>
-          <w:rStyle w:val="CodeChar"/>
-        </w:rPr>
-        <w:t>_</w:t>
-      </w:r>
-      <w:r>
-        <w:rPr>
-          <w:rStyle w:val="CodeChar"/>
-        </w:rPr>
-        <w:t>65/req</w:t>
-      </w:r>
-      <w:r>
-        <w:rPr>
-          <w:rStyle w:val="CodeChar"/>
-        </w:rPr>
-        <w:t>_</w:t>
-      </w:r>
-      <w:r>
-        <w:rPr>
-          <w:rStyle w:val="CodeChar"/>
-        </w:rPr>
-        <w:t>123”</w:t>
-      </w:r>
-      <w:r>
-        <w:rPr>
-          <w:bCs/>
-        </w:rPr>
-        <w:t>.</w:t>
-      </w:r>
-    </w:p>
-    <w:p>
-      <w:pPr>
-        <w:pStyle w:val="ListParagraph"/>
-        <w:numPr>
-          <w:ilvl w:val="0"/>
-          <w:numId w:val="97"/>
-        </w:numPr>
-        <w:spacing w:line="259" w:lineRule="auto"/>
-        <w:rPr>
-          <w:bCs/>
-        </w:rPr>
-      </w:pPr>
-      <w:r>
-        <w:rPr>
-          <w:rStyle w:val="CodeChar"/>
-        </w:rPr>
-        <w:t>‘userPhotos’</w:t>
-      </w:r>
-      <w:r>
-        <w:rPr>
-          <w:bCs/>
-        </w:rPr>
-        <w:t xml:space="preserve"> stores the users’ profile photos (avatars) with the file name being the user’s UID.</w:t>
-      </w:r>
-    </w:p>
-    <w:p>
-      <w:pPr>
-        <w:rPr>
-          <w:bCs/>
-        </w:rPr>
-      </w:pPr>
-      <w:r>
-        <w:rPr>
-          <w:bCs/>
-        </w:rPr>
         <w:t xml:space="preserve">The second bucket is “rentool-terms” which stores the system’s Terms of Use (TOS) and Privacy Policy. This bucket is also </w:t>
       </w:r>
       <w:hyperlink r:id="rId23" w:history="1">
@@ -36432,15 +36222,7 @@
         <w:t>ayments</w:t>
       </w:r>
       <w:r>
-        <w:t xml:space="preserve"> </w:t>
-      </w:r>
-      <w:proofErr w:type="gramStart"/>
-      <w:r>
-        <w:t>receives</w:t>
-      </w:r>
-      <w:proofErr w:type="gramEnd"/>
-      <w:r>
-        <w:t xml:space="preserve"> a request, it checks its headers for this secret key.</w:t>
+        <w:t xml:space="preserve"> receives a request, it checks its headers for this secret key.</w:t>
       </w:r>
     </w:p>
     <w:p/>
@@ -36475,6 +36257,7 @@
         <w:jc w:val="both"/>
       </w:pPr>
       <w:r>
+        <w:lastRenderedPageBreak/>
         <w:t xml:space="preserve">To add a card the user would go to the payment settings and fill the card details. Then, the app (client-side) would call </w:t>
       </w:r>
       <w:r>
@@ -36773,7 +36556,11 @@
         <w:t>{deliver_meeting_document}/private/payments_processing”</w:t>
       </w:r>
       <w:r>
-        <w:t>) stores information about the payments flow of starting the rent. It has the following fields which all defaults to false:</w:t>
+        <w:t xml:space="preserve">) stores </w:t>
+      </w:r>
+      <w:r>
+        <w:lastRenderedPageBreak/>
+        <w:t>information about the payments flow of starting the rent. It has the following fields which all defaults to false:</w:t>
       </w:r>
     </w:p>
     <w:p>
@@ -37113,7 +36900,6 @@
       </w:pPr>
       <w:bookmarkStart w:id="379" w:name="_Toc89707666"/>
       <w:r>
-        <w:lastRenderedPageBreak/>
         <w:t xml:space="preserve">4.5 </w:t>
       </w:r>
       <w:r>
@@ -37443,7 +37229,6 @@
         <w:jc w:val="both"/>
       </w:pPr>
       <w:r>
-        <w:lastRenderedPageBreak/>
         <w:t xml:space="preserve">The reviews are created in the reviewed user’s </w:t>
       </w:r>
       <w:r>
@@ -37525,7 +37310,11 @@
         <w:t>doesn't support native indexing or search for text fields in documents</w:t>
       </w:r>
       <w:r>
-        <w:t xml:space="preserve">, which makes full text searching a bad experience and it’s not recommended by Firestore documentation. For a better full-text search, Firestore documentation suggests using a </w:t>
+        <w:t xml:space="preserve">, which </w:t>
+      </w:r>
+      <w:r>
+        <w:lastRenderedPageBreak/>
+        <w:t xml:space="preserve">makes full text searching a bad experience and it’s not recommended by Firestore documentation. For a better full-text search, Firestore documentation suggests using a </w:t>
       </w:r>
       <w:r>
         <w:t>dedicated third-party search service</w:t>
@@ -37790,7 +37579,7 @@
           </mc:Choice>
           <mc:Fallback>
             <w:pict>
-              <v:shape w14:anchorId="0499281F" id="Text Box 31" o:spid="_x0000_s1027" type="#_x0000_t202" style="position:absolute;left:0;text-align:left;margin-left:353.8pt;margin-top:166pt;width:96.95pt;height:.05pt;z-index:251666432;visibility:visible;mso-wrap-style:square;mso-wrap-distance-left:9pt;mso-wrap-distance-top:0;mso-wrap-distance-right:9pt;mso-wrap-distance-bottom:0;mso-position-horizontal:absolute;mso-position-horizontal-relative:text;mso-position-vertical:absolute;mso-position-vertical-relative:text;v-text-anchor:top" o:gfxdata="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" stroked="f">
+              <v:shape w14:anchorId="0499281F" id="Text Box 31" o:spid="_x0000_s1027" type="#_x0000_t202" style="position:absolute;left:0;text-align:left;margin-left:353.8pt;margin-top:166pt;width:96.95pt;height:.05pt;z-index:251666432;visibility:visible;mso-wrap-style:square;mso-wrap-distance-left:9pt;mso-wrap-distance-top:0;mso-wrap-distance-right:9pt;mso-wrap-distance-bottom:0;mso-position-horizontal:absolute;mso-position-horizontal-relative:text;mso-position-vertical:absolute;mso-position-vertical-relative:text;v-text-anchor:top" o:gfxdata="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" stroked="f">
                 <v:textbox style="mso-fit-shape-to-text:t" inset="0,0,0,0">
                   <w:txbxContent>
                     <w:p>
@@ -37935,7 +37724,6 @@
         <w:jc w:val="both"/>
       </w:pPr>
       <w:r>
-        <w:lastRenderedPageBreak/>
         <w:t>In this report “admin” refer</w:t>
       </w:r>
       <w:r>
@@ -38019,7 +37807,11 @@
         <w:jc w:val="both"/>
       </w:pPr>
       <w:r>
-        <w:t xml:space="preserve">A disagreement case is only resolvable and readable by an admin. The admin opens the admin panel page in the app and can see a list of cases. The admin opens a case then looks at the pictures and videos of the tool before the rent (taken in delivery meeting) and after. Then, the admin enters the decision and the reasoning behind it and submits it. Once submitted </w:t>
+        <w:t xml:space="preserve">A disagreement case is only resolvable and readable by an admin. The admin opens the admin panel page in the app and can see a list of cases. The admin opens a case </w:t>
+      </w:r>
+      <w:r>
+        <w:lastRenderedPageBreak/>
+        <w:t xml:space="preserve">then looks at the pictures and videos of the tool before the rent (taken in delivery meeting) and after. Then, the admin enters the decision and the reasoning behind it and submits it. Once submitted </w:t>
       </w:r>
       <w:r>
         <w:rPr>
@@ -38157,7 +37949,7 @@
           </mc:Choice>
           <mc:Fallback>
             <w:pict>
-              <v:shape w14:anchorId="71179A2F" id="Text Box 32" o:spid="_x0000_s1028" type="#_x0000_t202" style="position:absolute;left:0;text-align:left;margin-left:311.1pt;margin-top:194.95pt;width:156.75pt;height:.05pt;z-index:251668480;visibility:visible;mso-wrap-style:square;mso-wrap-distance-left:9pt;mso-wrap-distance-top:0;mso-wrap-distance-right:9pt;mso-wrap-distance-bottom:0;mso-position-horizontal:absolute;mso-position-horizontal-relative:text;mso-position-vertical:absolute;mso-position-vertical-relative:text;v-text-anchor:top" o:gfxdata="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" stroked="f">
+              <v:shape w14:anchorId="71179A2F" id="Text Box 32" o:spid="_x0000_s1028" type="#_x0000_t202" style="position:absolute;left:0;text-align:left;margin-left:311.1pt;margin-top:194.95pt;width:156.75pt;height:.05pt;z-index:251668480;visibility:visible;mso-wrap-style:square;mso-wrap-distance-left:9pt;mso-wrap-distance-top:0;mso-wrap-distance-right:9pt;mso-wrap-distance-bottom:0;mso-position-horizontal:absolute;mso-position-horizontal-relative:text;mso-position-vertical:absolute;mso-position-vertical-relative:text;v-text-anchor:top" o:gfxdata="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" stroked="f">
                 <v:textbox style="mso-fit-shape-to-text:t" inset="0,0,0,0">
                   <w:txbxContent>
                     <w:p>
@@ -38397,7 +38189,6 @@
           <w:noProof/>
           <w:color w:val="FF0000"/>
         </w:rPr>
-        <w:lastRenderedPageBreak/>
         <w:drawing>
           <wp:inline distT="0" distB="0" distL="0" distR="0" wp14:anchorId="23B295C6" wp14:editId="15288AC0">
             <wp:extent cx="5094514" cy="2441120"/>
@@ -38484,6 +38275,7 @@
       </w:pPr>
       <w:bookmarkStart w:id="396" w:name="_Toc89707676"/>
       <w:r>
+        <w:lastRenderedPageBreak/>
         <w:t xml:space="preserve">4.10 </w:t>
       </w:r>
       <w:r>
@@ -38513,8 +38305,17 @@
             <w:rStyle w:val="Hyperlink"/>
             <w:rFonts w:eastAsiaTheme="majorEastAsia"/>
           </w:rPr>
-          <w:t>/rentool</w:t>
+          <w:t>/</w:t>
         </w:r>
+        <w:proofErr w:type="spellStart"/>
+        <w:r>
+          <w:rPr>
+            <w:rStyle w:val="Hyperlink"/>
+            <w:rFonts w:eastAsiaTheme="majorEastAsia"/>
+          </w:rPr>
+          <w:t>rentool</w:t>
+        </w:r>
+        <w:proofErr w:type="spellEnd"/>
       </w:hyperlink>
       <w:r>
         <w:t>.</w:t>
@@ -38540,7 +38341,6 @@
         </w:numPr>
         <w:spacing w:line="259" w:lineRule="auto"/>
       </w:pPr>
-      <w:proofErr w:type="gramStart"/>
       <w:r>
         <w:rPr>
           <w:b/>
@@ -38557,7 +38357,6 @@
         <w:t>github</w:t>
       </w:r>
       <w:proofErr w:type="spellEnd"/>
-      <w:proofErr w:type="gramEnd"/>
       <w:r>
         <w:rPr>
           <w:b/>
@@ -38820,7 +38619,6 @@
           <w:b/>
           <w:bCs/>
         </w:rPr>
-        <w:lastRenderedPageBreak/>
         <w:t>‘</w:t>
       </w:r>
       <w:proofErr w:type="spellStart"/>
@@ -38900,21 +38698,12 @@
         <w:t>‘</w:t>
       </w:r>
       <w:proofErr w:type="spellStart"/>
-      <w:proofErr w:type="gramStart"/>
       <w:r>
         <w:rPr>
           <w:b/>
           <w:bCs/>
         </w:rPr>
-        <w:t>integration</w:t>
-      </w:r>
-      <w:proofErr w:type="gramEnd"/>
-      <w:r>
-        <w:rPr>
-          <w:b/>
-          <w:bCs/>
-        </w:rPr>
-        <w:t>_test</w:t>
+        <w:t>integration_test</w:t>
       </w:r>
       <w:proofErr w:type="spellEnd"/>
       <w:r>
@@ -39022,7 +38811,6 @@
         <w:t>‘</w:t>
       </w:r>
       <w:proofErr w:type="spellStart"/>
-      <w:proofErr w:type="gramStart"/>
       <w:r>
         <w:rPr>
           <w:b/>
@@ -39033,7 +38821,6 @@
         <w:t>firebase.json</w:t>
       </w:r>
       <w:proofErr w:type="spellEnd"/>
-      <w:proofErr w:type="gramEnd"/>
       <w:r>
         <w:rPr>
           <w:b/>
@@ -39152,7 +38939,6 @@
         <w:t>‘</w:t>
       </w:r>
       <w:proofErr w:type="spellStart"/>
-      <w:proofErr w:type="gramStart"/>
       <w:r>
         <w:rPr>
           <w:b/>
@@ -39163,7 +38949,6 @@
         <w:t>pubspec.yaml</w:t>
       </w:r>
       <w:proofErr w:type="spellEnd"/>
-      <w:proofErr w:type="gramEnd"/>
       <w:r>
         <w:rPr>
           <w:b/>
@@ -39192,6 +38977,7 @@
           <w:sz w:val="20"/>
           <w:szCs w:val="20"/>
         </w:rPr>
+        <w:lastRenderedPageBreak/>
         <w:t>Manages the app dependencies, assets, and version.</w:t>
       </w:r>
     </w:p>
@@ -39267,7 +39053,7 @@
         </w:rPr>
       </w:pPr>
       <w:bookmarkStart w:id="397" w:name="_Toc89707677"/>
-      <w:bookmarkEnd w:id="360"/>
+      <w:bookmarkEnd w:id="361"/>
       <w:r>
         <w:rPr>
           <w:lang w:val="en"/>
@@ -39661,8 +39447,8 @@
         </w:sectPr>
       </w:pPr>
     </w:p>
-    <w:bookmarkStart w:id="400" w:name="_Toc89707679" w:displacedByCustomXml="next"/>
-    <w:bookmarkStart w:id="401" w:name="_Toc68957589" w:displacedByCustomXml="next"/>
+    <w:bookmarkStart w:id="400" w:name="_Toc68957589" w:displacedByCustomXml="next"/>
+    <w:bookmarkStart w:id="401" w:name="_Toc89707679" w:displacedByCustomXml="next"/>
     <w:sdt>
       <w:sdtPr>
         <w:rPr>
@@ -53080,6 +52866,7 @@
   <w:style w:type="character" w:default="1" w:styleId="DefaultParagraphFont">
     <w:name w:val="Default Paragraph Font"/>
     <w:uiPriority w:val="1"/>
+    <w:semiHidden/>
     <w:unhideWhenUsed/>
   </w:style>
   <w:style w:type="table" w:default="1" w:styleId="TableNormal">

</xml_diff>

<commit_message>
add life cycle diagram
</commit_message>
<xml_diff>
--- a/Report/Report2 DRAFT - 2.docx
+++ b/Report/Report2 DRAFT - 2.docx
@@ -33462,6 +33462,122 @@
       <w:r>
         <w:t xml:space="preserve"> to develop this system. The reason was because of my lack of experience developing an e-commerce system. And most importantly because I didn’t completely know how was I going to build the system with the features I had in mind such as delivery and return meetings and ensuring their flow in the correct order and disagreement cases and how are they going to be built and settled. The iterative and incremental model allowed me to incrementally grow the system and learn how to build it with each iteration of building until it was complete.</w:t>
       </w:r>
+    </w:p>
+    <w:p>
+      <w:pPr>
+        <w:keepNext/>
+      </w:pPr>
+      <w:r>
+        <w:rPr>
+          <w:noProof/>
+        </w:rPr>
+        <w:drawing>
+          <wp:inline distT="0" distB="0" distL="0" distR="0" wp14:anchorId="05CA4751" wp14:editId="1617390A">
+            <wp:extent cx="3787238" cy="2121877"/>
+            <wp:effectExtent l="0" t="0" r="3810" b="0"/>
+            <wp:docPr id="8" name="Picture 8" descr="Diagram&#10;&#10;Description automatically generated with low confidence"/>
+            <wp:cNvGraphicFramePr>
+              <a:graphicFrameLocks xmlns:a="http://schemas.openxmlformats.org/drawingml/2006/main" noChangeAspect="1"/>
+            </wp:cNvGraphicFramePr>
+            <a:graphic xmlns:a="http://schemas.openxmlformats.org/drawingml/2006/main">
+              <a:graphicData uri="http://schemas.openxmlformats.org/drawingml/2006/picture">
+                <pic:pic xmlns:pic="http://schemas.openxmlformats.org/drawingml/2006/picture">
+                  <pic:nvPicPr>
+                    <pic:cNvPr id="8" name="Picture 8" descr="Diagram&#10;&#10;Description automatically generated with low confidence"/>
+                    <pic:cNvPicPr>
+                      <a:picLocks noChangeAspect="1" noChangeArrowheads="1"/>
+                    </pic:cNvPicPr>
+                  </pic:nvPicPr>
+                  <pic:blipFill>
+                    <a:blip r:embed="rId20" cstate="print">
+                      <a:extLst>
+                        <a:ext uri="{28A0092B-C50C-407E-A947-70E740481C1C}">
+                          <a14:useLocalDpi xmlns:a14="http://schemas.microsoft.com/office/drawing/2010/main" val="0"/>
+                        </a:ext>
+                      </a:extLst>
+                    </a:blip>
+                    <a:srcRect/>
+                    <a:stretch>
+                      <a:fillRect/>
+                    </a:stretch>
+                  </pic:blipFill>
+                  <pic:spPr bwMode="auto">
+                    <a:xfrm>
+                      <a:off x="0" y="0"/>
+                      <a:ext cx="3798565" cy="2128223"/>
+                    </a:xfrm>
+                    <a:prstGeom prst="rect">
+                      <a:avLst/>
+                    </a:prstGeom>
+                    <a:noFill/>
+                    <a:ln>
+                      <a:noFill/>
+                    </a:ln>
+                  </pic:spPr>
+                </pic:pic>
+              </a:graphicData>
+            </a:graphic>
+          </wp:inline>
+        </w:drawing>
+      </w:r>
+    </w:p>
+    <w:p>
+      <w:pPr>
+        <w:pStyle w:val="Caption"/>
+      </w:pPr>
+      <w:r>
+        <w:t xml:space="preserve">Figure </w:t>
+      </w:r>
+      <w:r>
+        <w:fldChar w:fldCharType="begin"/>
+      </w:r>
+      <w:r>
+        <w:instrText xml:space="preserve"> SEQ Figure \* ARABIC </w:instrText>
+      </w:r>
+      <w:r>
+        <w:fldChar w:fldCharType="separate"/>
+      </w:r>
+      <w:r>
+        <w:rPr>
+          <w:noProof/>
+        </w:rPr>
+        <w:t>7</w:t>
+      </w:r>
+      <w:r>
+        <w:fldChar w:fldCharType="end"/>
+      </w:r>
+      <w:r>
+        <w:t xml:space="preserve"> Development life cycle. </w:t>
+      </w:r>
+      <w:r>
+        <w:t xml:space="preserve">By </w:t>
+      </w:r>
+      <w:sdt>
+        <w:sdtPr>
+          <w:id w:val="63302069"/>
+          <w:citation/>
+        </w:sdtPr>
+        <w:sdtContent>
+          <w:r>
+            <w:fldChar w:fldCharType="begin"/>
+          </w:r>
+          <w:r>
+            <w:instrText xml:space="preserve">CITATION Kru21 \l 1033 </w:instrText>
+          </w:r>
+          <w:r>
+            <w:fldChar w:fldCharType="separate"/>
+          </w:r>
+          <w:r>
+            <w:rPr>
+              <w:noProof/>
+            </w:rPr>
+            <w:t>(Krupadeluxe, 2021)</w:t>
+          </w:r>
+          <w:r>
+            <w:fldChar w:fldCharType="end"/>
+          </w:r>
+        </w:sdtContent>
+      </w:sdt>
     </w:p>
     <w:p/>
     <w:p>
@@ -33555,7 +33671,7 @@
                               <w:rPr>
                                 <w:noProof/>
                               </w:rPr>
-                              <w:t>7</w:t>
+                              <w:t>8</w:t>
                             </w:r>
                             <w:r>
                               <w:rPr>
@@ -33618,7 +33734,7 @@
                         <w:rPr>
                           <w:noProof/>
                         </w:rPr>
-                        <w:t>7</w:t>
+                        <w:t>8</w:t>
                       </w:r>
                       <w:r>
                         <w:rPr>
@@ -33669,7 +33785,7 @@
                     </pic:cNvPicPr>
                   </pic:nvPicPr>
                   <pic:blipFill>
-                    <a:blip r:embed="rId20" cstate="print">
+                    <a:blip r:embed="rId21" cstate="print">
                       <a:extLst>
                         <a:ext uri="{28A0092B-C50C-407E-A947-70E740481C1C}">
                           <a14:useLocalDpi xmlns:a14="http://schemas.microsoft.com/office/drawing/2010/main" val="0"/>
@@ -33786,7 +33902,7 @@
       <w:r>
         <w:t xml:space="preserve">For the front-end, the app was developed and built using the Flutter framework by Google. Flutter allow building fast and beautiful apps for Android, iOS, the web, and other platforms with a single codebase. The programming language used is Dart which also has its own package manager, </w:t>
       </w:r>
-      <w:hyperlink r:id="rId21" w:history="1">
+      <w:hyperlink r:id="rId22" w:history="1">
         <w:r>
           <w:rPr>
             <w:rStyle w:val="Hyperlink"/>
@@ -33814,6 +33930,7 @@
         <w:jc w:val="both"/>
       </w:pPr>
       <w:r>
+        <w:lastRenderedPageBreak/>
         <w:t xml:space="preserve">For UI design, I used Figma. Figma is a popular free to use </w:t>
       </w:r>
       <w:r>
@@ -33907,7 +34024,6 @@
         <w:pStyle w:val="Heading4"/>
       </w:pPr>
       <w:r>
-        <w:lastRenderedPageBreak/>
         <w:t xml:space="preserve">4.2.2.1 </w:t>
       </w:r>
       <w:r>
@@ -34062,7 +34178,11 @@
         <w:t xml:space="preserve"> ‘checklist’</w:t>
       </w:r>
       <w:r>
-        <w:t xml:space="preserve"> document stores a checklist of whether the user has an ID number, has a credit/debit card and whether the card supports payouts (i.e., sending money directly </w:t>
+        <w:t xml:space="preserve"> document stores a checklist of whether the user has an ID number, has a </w:t>
+      </w:r>
+      <w:r>
+        <w:lastRenderedPageBreak/>
+        <w:t xml:space="preserve">credit/debit card and whether the card supports payouts (i.e., sending money directly </w:t>
       </w:r>
       <w:r>
         <w:rPr>
@@ -34218,7 +34338,6 @@
         <w:jc w:val="both"/>
       </w:pPr>
       <w:r>
-        <w:lastRenderedPageBreak/>
         <w:t>‘</w:t>
       </w:r>
       <w:proofErr w:type="spellStart"/>
@@ -34373,6 +34492,7 @@
         <w:rPr>
           <w:noProof/>
         </w:rPr>
+        <w:lastRenderedPageBreak/>
         <w:drawing>
           <wp:inline distT="0" distB="0" distL="0" distR="0" wp14:anchorId="2AD61509" wp14:editId="426F73E7">
             <wp:extent cx="5936615" cy="3282315"/>
@@ -34403,7 +34523,7 @@
                     </pic:cNvPicPr>
                   </pic:nvPicPr>
                   <pic:blipFill>
-                    <a:blip r:embed="rId22" cstate="print">
+                    <a:blip r:embed="rId23" cstate="print">
                       <a:extLst>
                         <a:ext uri="{28A0092B-C50C-407E-A947-70E740481C1C}">
                           <a14:useLocalDpi xmlns:a14="http://schemas.microsoft.com/office/drawing/2010/main" val="0"/>
@@ -34458,7 +34578,7 @@
         <w:rPr>
           <w:noProof/>
         </w:rPr>
-        <w:t>8</w:t>
+        <w:t>9</w:t>
       </w:r>
       <w:r>
         <w:rPr>
@@ -34535,7 +34655,6 @@
         <w:jc w:val="both"/>
       </w:pPr>
       <w:r>
-        <w:lastRenderedPageBreak/>
         <w:t xml:space="preserve">Security rules can also be used for data validation such as making sure a field is set, or the value of a certain field is of the correct type. This is very necessary to make sure all the objects are of the correct type and prevent type cast errors. </w:t>
       </w:r>
     </w:p>
@@ -34969,6 +35088,7 @@
         <w:jc w:val="both"/>
       </w:pPr>
       <w:r>
+        <w:lastRenderedPageBreak/>
         <w:t>The deployed functions are:</w:t>
       </w:r>
     </w:p>
@@ -35193,6 +35313,304 @@
         <w:rPr>
           <w:rStyle w:val="CodeChar"/>
         </w:rPr>
+        <w:t>CF:</w:t>
+      </w:r>
+      <w:r>
+        <w:rPr>
+          <w:rStyle w:val="CodeChar"/>
+        </w:rPr>
+        <w:t>returnMeetingUpdated</w:t>
+      </w:r>
+      <w:r>
+        <w:t xml:space="preserve"> runs when return meeting document gets updated. It handles the flow of the meeting and the payments requests and refunds on the end of the rent.</w:t>
+      </w:r>
+    </w:p>
+    <w:p>
+      <w:pPr>
+        <w:pStyle w:val="ListParagraph"/>
+        <w:numPr>
+          <w:ilvl w:val="0"/>
+          <w:numId w:val="96"/>
+        </w:numPr>
+        <w:spacing w:line="259" w:lineRule="auto"/>
+        <w:jc w:val="both"/>
+      </w:pPr>
+      <w:r>
+        <w:rPr>
+          <w:rStyle w:val="CodeChar"/>
+        </w:rPr>
+        <w:t>CF:</w:t>
+      </w:r>
+      <w:r>
+        <w:rPr>
+          <w:rStyle w:val="CodeChar"/>
+        </w:rPr>
+        <w:t>disagreementCaseUpdated</w:t>
+      </w:r>
+      <w:r>
+        <w:t xml:space="preserve"> runs when a disagreement case document gets updated. When a case is reviewed and a result is submitted, it sends a notification to the renter and owner of the decision and updates the return meeting document.</w:t>
+      </w:r>
+    </w:p>
+    <w:p>
+      <w:pPr>
+        <w:pStyle w:val="ListParagraph"/>
+        <w:numPr>
+          <w:ilvl w:val="0"/>
+          <w:numId w:val="96"/>
+        </w:numPr>
+        <w:spacing w:line="259" w:lineRule="auto"/>
+        <w:jc w:val="both"/>
+      </w:pPr>
+      <w:r>
+        <w:rPr>
+          <w:rStyle w:val="CodeChar"/>
+        </w:rPr>
+        <w:t>CF:</w:t>
+      </w:r>
+      <w:r>
+        <w:rPr>
+          <w:rStyle w:val="CodeChar"/>
+        </w:rPr>
+        <w:t>addSourceFromToken</w:t>
+      </w:r>
+      <w:r>
+        <w:t xml:space="preserve"> is an HTTPS callable function. It’s called when the user has a token for his/her credit/debit card and wants to add it to the system. The function will then call Checkout and verify the card. This will be explained furt</w:t>
+      </w:r>
+      <w:r>
+        <w:t xml:space="preserve">her </w:t>
+      </w:r>
+      <w:r>
+        <w:t>i</w:t>
+      </w:r>
+      <w:r>
+        <w:t>n [</w:t>
+      </w:r>
+      <w:r>
+        <w:fldChar w:fldCharType="begin"/>
+      </w:r>
+      <w:r>
+        <w:instrText xml:space="preserve"> REF _Ref89536342 \h </w:instrText>
+      </w:r>
+      <w:r>
+        <w:instrText xml:space="preserve"> \* MERGEFORMAT </w:instrText>
+      </w:r>
+      <w:r>
+        <w:fldChar w:fldCharType="separate"/>
+      </w:r>
+      <w:r>
+        <w:t>4.4.2 Adding a credit/debit card</w:t>
+      </w:r>
+      <w:r>
+        <w:fldChar w:fldCharType="end"/>
+      </w:r>
+      <w:r>
+        <w:t>]</w:t>
+      </w:r>
+      <w:r>
+        <w:t>.</w:t>
+      </w:r>
+    </w:p>
+    <w:p>
+      <w:pPr>
+        <w:pStyle w:val="ListParagraph"/>
+        <w:numPr>
+          <w:ilvl w:val="0"/>
+          <w:numId w:val="96"/>
+        </w:numPr>
+        <w:spacing w:line="259" w:lineRule="auto"/>
+        <w:jc w:val="both"/>
+      </w:pPr>
+      <w:r>
+        <w:rPr>
+          <w:rStyle w:val="CodeChar"/>
+        </w:rPr>
+        <w:t>CF:</w:t>
+      </w:r>
+      <w:r>
+        <w:rPr>
+          <w:rStyle w:val="CodeChar"/>
+        </w:rPr>
+        <w:t>deleteCard</w:t>
+      </w:r>
+      <w:r>
+        <w:t xml:space="preserve"> is also HTTPS callable, and it’s called then the user wants to delete his/her credit/debit card from the system.</w:t>
+      </w:r>
+    </w:p>
+    <w:p>
+      <w:pPr>
+        <w:pStyle w:val="ListParagraph"/>
+        <w:numPr>
+          <w:ilvl w:val="0"/>
+          <w:numId w:val="96"/>
+        </w:numPr>
+        <w:spacing w:line="259" w:lineRule="auto"/>
+        <w:jc w:val="both"/>
+      </w:pPr>
+      <w:r>
+        <w:rPr>
+          <w:rStyle w:val="CodeChar"/>
+        </w:rPr>
+        <w:t>CF:</w:t>
+      </w:r>
+      <w:r>
+        <w:rPr>
+          <w:rStyle w:val="CodeChar"/>
+        </w:rPr>
+        <w:t>payments</w:t>
+      </w:r>
+      <w:r>
+        <w:t xml:space="preserve"> is an HTTPS callable function as well. However, it’s not meant to be called by users and it’ll return a 401-</w:t>
+      </w:r>
+      <w:r>
+        <w:t xml:space="preserve"> Unauthorized</w:t>
+      </w:r>
+      <w:r>
+        <w:t xml:space="preserve"> error, but it’s used as a webhook endpoint between Checkout and the system. </w:t>
+      </w:r>
+      <w:r>
+        <w:t>This will be explained further in</w:t>
+      </w:r>
+      <w:r>
+        <w:t xml:space="preserve"> [</w:t>
+      </w:r>
+      <w:r>
+        <w:fldChar w:fldCharType="begin"/>
+      </w:r>
+      <w:r>
+        <w:instrText xml:space="preserve"> REF _Ref89536799 \w \h </w:instrText>
+      </w:r>
+      <w:r>
+        <w:instrText xml:space="preserve"> \* MERGEFORMAT </w:instrText>
+      </w:r>
+      <w:r>
+        <w:fldChar w:fldCharType="separate"/>
+      </w:r>
+      <w:r>
+        <w:rPr>
+          <w:cs/>
+        </w:rPr>
+        <w:t>‎</w:t>
+      </w:r>
+      <w:r>
+        <w:fldChar w:fldCharType="end"/>
+      </w:r>
+      <w:r>
+        <w:fldChar w:fldCharType="begin"/>
+      </w:r>
+      <w:r>
+        <w:instrText xml:space="preserve"> REF _Ref89536799 \h </w:instrText>
+      </w:r>
+      <w:r>
+        <w:instrText xml:space="preserve"> \* MERGEFORMAT </w:instrText>
+      </w:r>
+      <w:r>
+        <w:fldChar w:fldCharType="separate"/>
+      </w:r>
+      <w:r>
+        <w:t>4.4.1 Webhook</w:t>
+      </w:r>
+      <w:r>
+        <w:fldChar w:fldCharType="end"/>
+      </w:r>
+      <w:r>
+        <w:t>]</w:t>
+      </w:r>
+      <w:r>
+        <w:t>.</w:t>
+      </w:r>
+    </w:p>
+    <w:p>
+      <w:pPr>
+        <w:pStyle w:val="ListParagraph"/>
+        <w:numPr>
+          <w:ilvl w:val="0"/>
+          <w:numId w:val="96"/>
+        </w:numPr>
+        <w:spacing w:line="259" w:lineRule="auto"/>
+        <w:jc w:val="both"/>
+      </w:pPr>
+      <w:r>
+        <w:rPr>
+          <w:rStyle w:val="CodeChar"/>
+        </w:rPr>
+        <w:t>CF:</w:t>
+      </w:r>
+      <w:r>
+        <w:rPr>
+          <w:rStyle w:val="CodeChar"/>
+        </w:rPr>
+        <w:t>newUser</w:t>
+      </w:r>
+      <w:r>
+        <w:t xml:space="preserve"> runs when a new user account is created and creates the user’s document in ‘Users’ collection.</w:t>
+      </w:r>
+    </w:p>
+    <w:p>
+      <w:pPr>
+        <w:pStyle w:val="ListParagraph"/>
+        <w:numPr>
+          <w:ilvl w:val="0"/>
+          <w:numId w:val="96"/>
+        </w:numPr>
+        <w:spacing w:line="259" w:lineRule="auto"/>
+        <w:jc w:val="both"/>
+      </w:pPr>
+      <w:r>
+        <w:rPr>
+          <w:rStyle w:val="CodeChar"/>
+        </w:rPr>
+        <w:t>CF:</w:t>
+      </w:r>
+      <w:r>
+        <w:rPr>
+          <w:rStyle w:val="CodeChar"/>
+        </w:rPr>
+        <w:t>updateUsername</w:t>
+      </w:r>
+      <w:r>
+        <w:t xml:space="preserve"> is an HTTPS function called by users to update their username.</w:t>
+      </w:r>
+    </w:p>
+    <w:p>
+      <w:pPr>
+        <w:pStyle w:val="ListParagraph"/>
+        <w:numPr>
+          <w:ilvl w:val="0"/>
+          <w:numId w:val="96"/>
+        </w:numPr>
+        <w:spacing w:line="259" w:lineRule="auto"/>
+        <w:jc w:val="both"/>
+      </w:pPr>
+      <w:r>
+        <w:rPr>
+          <w:rStyle w:val="CodeChar"/>
+        </w:rPr>
+        <w:t>CF:</w:t>
+      </w:r>
+      <w:r>
+        <w:rPr>
+          <w:rStyle w:val="CodeChar"/>
+        </w:rPr>
+        <w:t>updateUserPhoto</w:t>
+      </w:r>
+      <w:r>
+        <w:t xml:space="preserve"> is an HTTPS function called by users to update their photo.</w:t>
+      </w:r>
+    </w:p>
+    <w:p>
+      <w:pPr>
+        <w:pStyle w:val="ListParagraph"/>
+        <w:numPr>
+          <w:ilvl w:val="0"/>
+          <w:numId w:val="96"/>
+        </w:numPr>
+        <w:spacing w:line="259" w:lineRule="auto"/>
+        <w:jc w:val="both"/>
+      </w:pPr>
+      <w:r>
+        <w:rPr>
+          <w:rStyle w:val="CodeChar"/>
+        </w:rPr>
         <w:lastRenderedPageBreak/>
         <w:t>CF:</w:t>
       </w:r>
@@ -35200,10 +35618,29 @@
         <w:rPr>
           <w:rStyle w:val="CodeChar"/>
         </w:rPr>
-        <w:t>returnMeetingUpdated</w:t>
-      </w:r>
-      <w:r>
-        <w:t xml:space="preserve"> runs when return meeting document gets updated. It handles the flow of the meeting and the payments requests and refunds on the end of the rent.</w:t>
+        <w:t>banUser</w:t>
+      </w:r>
+      <w:r>
+        <w:t xml:space="preserve"> is an HTTPS function callable only by an admin and it’s used to ban a user. It disables the user’s account in Firebase Authentication and adds the user’s ID number and UID in the ‘</w:t>
+      </w:r>
+      <w:proofErr w:type="spellStart"/>
+      <w:r>
+        <w:t>bannedList</w:t>
+      </w:r>
+      <w:proofErr w:type="spellEnd"/>
+      <w:r>
+        <w:t>’ and ‘</w:t>
+      </w:r>
+      <w:proofErr w:type="spellStart"/>
+      <w:r>
+        <w:t>bannedUsers</w:t>
+      </w:r>
+      <w:proofErr w:type="spellEnd"/>
+      <w:r>
+        <w:t xml:space="preserve">’ </w:t>
+      </w:r>
+      <w:r>
+        <w:t xml:space="preserve">collections respectively. </w:t>
       </w:r>
     </w:p>
     <w:p>
@@ -35226,10 +35663,10 @@
         <w:rPr>
           <w:rStyle w:val="CodeChar"/>
         </w:rPr>
-        <w:t>disagreementCaseUpdated</w:t>
-      </w:r>
-      <w:r>
-        <w:t xml:space="preserve"> runs when a disagreement case document gets updated. When a case is reviewed and a result is submitted, it sends a notification to the renter and owner of the decision and updates the return meeting document.</w:t>
+        <w:t>reviewWrite</w:t>
+      </w:r>
+      <w:r>
+        <w:t xml:space="preserve"> runs when a user review gets created, updated, or deleted and updates the user’s rating. </w:t>
       </w:r>
     </w:p>
     <w:p>
@@ -35252,43 +35689,10 @@
         <w:rPr>
           <w:rStyle w:val="CodeChar"/>
         </w:rPr>
-        <w:t>addSourceFromToken</w:t>
-      </w:r>
-      <w:r>
-        <w:t xml:space="preserve"> is an HTTPS callable function. It’s called when the user has a token for his/her credit/debit card and wants to add it to the system. The function will then call Checkout and verify the card. This will be explained furt</w:t>
-      </w:r>
-      <w:r>
-        <w:t xml:space="preserve">her </w:t>
-      </w:r>
-      <w:r>
-        <w:t>i</w:t>
-      </w:r>
-      <w:r>
-        <w:t>n [</w:t>
-      </w:r>
-      <w:r>
-        <w:fldChar w:fldCharType="begin"/>
-      </w:r>
-      <w:r>
-        <w:instrText xml:space="preserve"> REF _Ref89536342 \h </w:instrText>
-      </w:r>
-      <w:r>
-        <w:instrText xml:space="preserve"> \* MERGEFORMAT </w:instrText>
-      </w:r>
-      <w:r>
-        <w:fldChar w:fldCharType="separate"/>
-      </w:r>
-      <w:r>
-        <w:t>4.4.2 Adding a credit/debit card</w:t>
-      </w:r>
-      <w:r>
-        <w:fldChar w:fldCharType="end"/>
-      </w:r>
-      <w:r>
-        <w:t>]</w:t>
-      </w:r>
-      <w:r>
-        <w:t>.</w:t>
+        <w:t>newNotifications</w:t>
+      </w:r>
+      <w:r>
+        <w:t xml:space="preserve"> runs when a new notification document is created and calls Firebase Cloud Messaging API to send the notification to the user’s devices.</w:t>
       </w:r>
     </w:p>
     <w:p>
@@ -35311,290 +35715,6 @@
         <w:rPr>
           <w:rStyle w:val="CodeChar"/>
         </w:rPr>
-        <w:t>deleteCard</w:t>
-      </w:r>
-      <w:r>
-        <w:t xml:space="preserve"> is also HTTPS callable, and it’s called then the user wants to delete his/her credit/debit card from the system.</w:t>
-      </w:r>
-    </w:p>
-    <w:p>
-      <w:pPr>
-        <w:pStyle w:val="ListParagraph"/>
-        <w:numPr>
-          <w:ilvl w:val="0"/>
-          <w:numId w:val="96"/>
-        </w:numPr>
-        <w:spacing w:line="259" w:lineRule="auto"/>
-        <w:jc w:val="both"/>
-      </w:pPr>
-      <w:r>
-        <w:rPr>
-          <w:rStyle w:val="CodeChar"/>
-        </w:rPr>
-        <w:t>CF:</w:t>
-      </w:r>
-      <w:r>
-        <w:rPr>
-          <w:rStyle w:val="CodeChar"/>
-        </w:rPr>
-        <w:t>payments</w:t>
-      </w:r>
-      <w:r>
-        <w:t xml:space="preserve"> is an HTTPS callable function as well. However, it’s not meant to be called by users and it’ll return a 401-</w:t>
-      </w:r>
-      <w:r>
-        <w:t xml:space="preserve"> Unauthorized</w:t>
-      </w:r>
-      <w:r>
-        <w:t xml:space="preserve"> error, but it’s used as a webhook endpoint between Checkout and the system. </w:t>
-      </w:r>
-      <w:r>
-        <w:t>This will be explained further in</w:t>
-      </w:r>
-      <w:r>
-        <w:t xml:space="preserve"> [</w:t>
-      </w:r>
-      <w:r>
-        <w:fldChar w:fldCharType="begin"/>
-      </w:r>
-      <w:r>
-        <w:instrText xml:space="preserve"> REF _Ref89536799 \w \h </w:instrText>
-      </w:r>
-      <w:r>
-        <w:instrText xml:space="preserve"> \* MERGEFORMAT </w:instrText>
-      </w:r>
-      <w:r>
-        <w:fldChar w:fldCharType="separate"/>
-      </w:r>
-      <w:r>
-        <w:rPr>
-          <w:cs/>
-        </w:rPr>
-        <w:t>‎</w:t>
-      </w:r>
-      <w:r>
-        <w:fldChar w:fldCharType="end"/>
-      </w:r>
-      <w:r>
-        <w:fldChar w:fldCharType="begin"/>
-      </w:r>
-      <w:r>
-        <w:instrText xml:space="preserve"> REF _Ref89536799 \h </w:instrText>
-      </w:r>
-      <w:r>
-        <w:instrText xml:space="preserve"> \* MERGEFORMAT </w:instrText>
-      </w:r>
-      <w:r>
-        <w:fldChar w:fldCharType="separate"/>
-      </w:r>
-      <w:r>
-        <w:t>4.4.1 Webhook</w:t>
-      </w:r>
-      <w:r>
-        <w:fldChar w:fldCharType="end"/>
-      </w:r>
-      <w:r>
-        <w:t>]</w:t>
-      </w:r>
-      <w:r>
-        <w:t>.</w:t>
-      </w:r>
-    </w:p>
-    <w:p>
-      <w:pPr>
-        <w:pStyle w:val="ListParagraph"/>
-        <w:numPr>
-          <w:ilvl w:val="0"/>
-          <w:numId w:val="96"/>
-        </w:numPr>
-        <w:spacing w:line="259" w:lineRule="auto"/>
-        <w:jc w:val="both"/>
-      </w:pPr>
-      <w:r>
-        <w:rPr>
-          <w:rStyle w:val="CodeChar"/>
-        </w:rPr>
-        <w:t>CF:</w:t>
-      </w:r>
-      <w:r>
-        <w:rPr>
-          <w:rStyle w:val="CodeChar"/>
-        </w:rPr>
-        <w:t>newUser</w:t>
-      </w:r>
-      <w:r>
-        <w:t xml:space="preserve"> runs when a new user account is created and creates the user’s document in ‘Users’ collection.</w:t>
-      </w:r>
-    </w:p>
-    <w:p>
-      <w:pPr>
-        <w:pStyle w:val="ListParagraph"/>
-        <w:numPr>
-          <w:ilvl w:val="0"/>
-          <w:numId w:val="96"/>
-        </w:numPr>
-        <w:spacing w:line="259" w:lineRule="auto"/>
-        <w:jc w:val="both"/>
-      </w:pPr>
-      <w:r>
-        <w:rPr>
-          <w:rStyle w:val="CodeChar"/>
-        </w:rPr>
-        <w:t>CF:</w:t>
-      </w:r>
-      <w:r>
-        <w:rPr>
-          <w:rStyle w:val="CodeChar"/>
-        </w:rPr>
-        <w:t>updateUsername</w:t>
-      </w:r>
-      <w:r>
-        <w:t xml:space="preserve"> is an HTTPS function called by users to update their username.</w:t>
-      </w:r>
-    </w:p>
-    <w:p>
-      <w:pPr>
-        <w:pStyle w:val="ListParagraph"/>
-        <w:numPr>
-          <w:ilvl w:val="0"/>
-          <w:numId w:val="96"/>
-        </w:numPr>
-        <w:spacing w:line="259" w:lineRule="auto"/>
-        <w:jc w:val="both"/>
-      </w:pPr>
-      <w:r>
-        <w:rPr>
-          <w:rStyle w:val="CodeChar"/>
-        </w:rPr>
-        <w:t>CF:</w:t>
-      </w:r>
-      <w:r>
-        <w:rPr>
-          <w:rStyle w:val="CodeChar"/>
-        </w:rPr>
-        <w:t>updateUserPhoto</w:t>
-      </w:r>
-      <w:r>
-        <w:t xml:space="preserve"> is an HTTPS function called by users to update their photo.</w:t>
-      </w:r>
-    </w:p>
-    <w:p>
-      <w:pPr>
-        <w:pStyle w:val="ListParagraph"/>
-        <w:numPr>
-          <w:ilvl w:val="0"/>
-          <w:numId w:val="96"/>
-        </w:numPr>
-        <w:spacing w:line="259" w:lineRule="auto"/>
-        <w:jc w:val="both"/>
-      </w:pPr>
-      <w:r>
-        <w:rPr>
-          <w:rStyle w:val="CodeChar"/>
-        </w:rPr>
-        <w:t>CF:</w:t>
-      </w:r>
-      <w:r>
-        <w:rPr>
-          <w:rStyle w:val="CodeChar"/>
-        </w:rPr>
-        <w:t>banUser</w:t>
-      </w:r>
-      <w:r>
-        <w:t xml:space="preserve"> is an HTTPS function callable only by an admin and it’s used to ban a user. It disables the user’s account in Firebase Authentication and adds the user’s ID number and UID in the ‘</w:t>
-      </w:r>
-      <w:proofErr w:type="spellStart"/>
-      <w:r>
-        <w:t>bannedList</w:t>
-      </w:r>
-      <w:proofErr w:type="spellEnd"/>
-      <w:r>
-        <w:t>’ and ‘</w:t>
-      </w:r>
-      <w:proofErr w:type="spellStart"/>
-      <w:r>
-        <w:t>bannedUsers</w:t>
-      </w:r>
-      <w:proofErr w:type="spellEnd"/>
-      <w:r>
-        <w:t xml:space="preserve">’ </w:t>
-      </w:r>
-      <w:r>
-        <w:t xml:space="preserve">collections respectively. </w:t>
-      </w:r>
-    </w:p>
-    <w:p>
-      <w:pPr>
-        <w:pStyle w:val="ListParagraph"/>
-        <w:numPr>
-          <w:ilvl w:val="0"/>
-          <w:numId w:val="96"/>
-        </w:numPr>
-        <w:spacing w:line="259" w:lineRule="auto"/>
-        <w:jc w:val="both"/>
-      </w:pPr>
-      <w:r>
-        <w:rPr>
-          <w:rStyle w:val="CodeChar"/>
-        </w:rPr>
-        <w:t>CF:</w:t>
-      </w:r>
-      <w:r>
-        <w:rPr>
-          <w:rStyle w:val="CodeChar"/>
-        </w:rPr>
-        <w:t>reviewWrite</w:t>
-      </w:r>
-      <w:r>
-        <w:t xml:space="preserve"> runs when a user review gets created, updated, or deleted and updates the user’s rating. </w:t>
-      </w:r>
-    </w:p>
-    <w:p>
-      <w:pPr>
-        <w:pStyle w:val="ListParagraph"/>
-        <w:numPr>
-          <w:ilvl w:val="0"/>
-          <w:numId w:val="96"/>
-        </w:numPr>
-        <w:spacing w:line="259" w:lineRule="auto"/>
-        <w:jc w:val="both"/>
-      </w:pPr>
-      <w:r>
-        <w:rPr>
-          <w:rStyle w:val="CodeChar"/>
-        </w:rPr>
-        <w:t>CF:</w:t>
-      </w:r>
-      <w:r>
-        <w:rPr>
-          <w:rStyle w:val="CodeChar"/>
-        </w:rPr>
-        <w:t>newNotifications</w:t>
-      </w:r>
-      <w:r>
-        <w:t xml:space="preserve"> runs when a new notification document is created and calls Firebase Cloud Messaging API to send the notification to the user’s devices.</w:t>
-      </w:r>
-    </w:p>
-    <w:p>
-      <w:pPr>
-        <w:pStyle w:val="ListParagraph"/>
-        <w:numPr>
-          <w:ilvl w:val="0"/>
-          <w:numId w:val="96"/>
-        </w:numPr>
-        <w:spacing w:line="259" w:lineRule="auto"/>
-        <w:jc w:val="both"/>
-      </w:pPr>
-      <w:r>
-        <w:rPr>
-          <w:rStyle w:val="CodeChar"/>
-        </w:rPr>
-        <w:t>CF:</w:t>
-      </w:r>
-      <w:r>
-        <w:rPr>
-          <w:rStyle w:val="CodeChar"/>
-        </w:rPr>
         <w:t>adminChange</w:t>
       </w:r>
       <w:r>
@@ -35713,7 +35833,6 @@
         <w:rPr>
           <w:bCs/>
         </w:rPr>
-        <w:lastRenderedPageBreak/>
         <w:t xml:space="preserve">The first one is the default one, which have four folders, </w:t>
       </w:r>
       <w:r>
@@ -35986,7 +36105,7 @@
         </w:rPr>
         <w:t xml:space="preserve">-terms” which stores the system’s Terms of Use (TOS) and Privacy Policy. This bucket is also </w:t>
       </w:r>
-      <w:hyperlink r:id="rId23" w:history="1">
+      <w:hyperlink r:id="rId24" w:history="1">
         <w:r>
           <w:rPr>
             <w:rStyle w:val="Hyperlink"/>
@@ -36012,6 +36131,7 @@
           <w:bCs/>
           <w:noProof/>
         </w:rPr>
+        <w:lastRenderedPageBreak/>
         <w:drawing>
           <wp:inline distT="0" distB="0" distL="0" distR="0" wp14:anchorId="61C2919D" wp14:editId="00592841">
             <wp:extent cx="4657197" cy="1787857"/>
@@ -36030,7 +36150,7 @@
                     </pic:cNvPicPr>
                   </pic:nvPicPr>
                   <pic:blipFill>
-                    <a:blip r:embed="rId24" cstate="print">
+                    <a:blip r:embed="rId25" cstate="print">
                       <a:extLst>
                         <a:ext uri="{28A0092B-C50C-407E-A947-70E740481C1C}">
                           <a14:useLocalDpi xmlns:a14="http://schemas.microsoft.com/office/drawing/2010/main" val="0"/>
@@ -36086,7 +36206,7 @@
         <w:rPr>
           <w:noProof/>
         </w:rPr>
-        <w:t>9</w:t>
+        <w:t>10</w:t>
       </w:r>
       <w:r>
         <w:rPr>
@@ -36135,7 +36255,7 @@
       <w:r>
         <w:t xml:space="preserve"> is what’s used to host the web app. It hosts the app on </w:t>
       </w:r>
-      <w:hyperlink r:id="rId25" w:history="1">
+      <w:hyperlink r:id="rId26" w:history="1">
         <w:r>
           <w:rPr>
             <w:rStyle w:val="Hyperlink"/>
@@ -36147,7 +36267,7 @@
       <w:r>
         <w:t xml:space="preserve">, and the other two free domains </w:t>
       </w:r>
-      <w:hyperlink r:id="rId26" w:history="1">
+      <w:hyperlink r:id="rId27" w:history="1">
         <w:r>
           <w:rPr>
             <w:rStyle w:val="Hyperlink"/>
@@ -36159,7 +36279,7 @@
       <w:r>
         <w:t xml:space="preserve"> and </w:t>
       </w:r>
-      <w:hyperlink r:id="rId27" w:history="1">
+      <w:hyperlink r:id="rId28" w:history="1">
         <w:r>
           <w:rPr>
             <w:rStyle w:val="Hyperlink"/>
@@ -36334,7 +36454,7 @@
       <w:r>
         <w:t xml:space="preserve">is deployed as an https function on the URL </w:t>
       </w:r>
-      <w:hyperlink r:id="rId28" w:history="1">
+      <w:hyperlink r:id="rId29" w:history="1">
         <w:r>
           <w:rPr>
             <w:rStyle w:val="Hyperlink"/>
@@ -36350,11 +36470,7 @@
         <w:t>,</w:t>
       </w:r>
       <w:r>
-        <w:t xml:space="preserve"> Checkout will send an https request with the </w:t>
-      </w:r>
-      <w:r>
-        <w:lastRenderedPageBreak/>
-        <w:t xml:space="preserve">details to the </w:t>
+        <w:t xml:space="preserve"> Checkout will send an https request with the details to the </w:t>
       </w:r>
       <w:r>
         <w:rPr>
@@ -36476,7 +36592,11 @@
         <w:t>Checkout</w:t>
       </w:r>
       <w:r>
-        <w:t xml:space="preserve">’s API and request a card verification (which is done by requesting a payment with the amount of 0). </w:t>
+        <w:t xml:space="preserve">’s API and request a card verification (which is done by </w:t>
+      </w:r>
+      <w:r>
+        <w:lastRenderedPageBreak/>
+        <w:t xml:space="preserve">requesting a payment with the amount of 0). </w:t>
       </w:r>
       <w:r>
         <w:t>Checkout</w:t>
@@ -36484,7 +36604,7 @@
       <w:r>
         <w:t xml:space="preserve"> will then contact the card’s bank to verify it and associate it with a </w:t>
       </w:r>
-      <w:hyperlink r:id="rId29" w:history="1">
+      <w:hyperlink r:id="rId30" w:history="1">
         <w:r>
           <w:rPr>
             <w:rStyle w:val="Hyperlink"/>
@@ -36578,7 +36698,6 @@
           <w:noProof/>
           <w:color w:val="FF0000"/>
         </w:rPr>
-        <w:lastRenderedPageBreak/>
         <w:drawing>
           <wp:inline distT="0" distB="0" distL="0" distR="0" wp14:anchorId="1B3B7DAD" wp14:editId="2C774DED">
             <wp:extent cx="4995461" cy="4026256"/>
@@ -36597,7 +36716,7 @@
                     </pic:cNvPicPr>
                   </pic:nvPicPr>
                   <pic:blipFill>
-                    <a:blip r:embed="rId30">
+                    <a:blip r:embed="rId31">
                       <a:extLst>
                         <a:ext uri="{28A0092B-C50C-407E-A947-70E740481C1C}">
                           <a14:useLocalDpi xmlns:a14="http://schemas.microsoft.com/office/drawing/2010/main" val="0"/>
@@ -36659,7 +36778,7 @@
         <w:rPr>
           <w:noProof/>
         </w:rPr>
-        <w:t>10</w:t>
+        <w:t>11</w:t>
       </w:r>
       <w:r>
         <w:rPr>
@@ -36780,6 +36899,7 @@
         <w:rPr>
           <w:rStyle w:val="CodeChar"/>
         </w:rPr>
+        <w:lastRenderedPageBreak/>
         <w:t>'renter_paid'</w:t>
       </w:r>
       <w:r>
@@ -36981,7 +37101,6 @@
         <w:pStyle w:val="Heading4"/>
       </w:pPr>
       <w:r>
-        <w:lastRenderedPageBreak/>
         <w:t>4.</w:t>
       </w:r>
       <w:r>
@@ -37178,7 +37297,11 @@
         <w:t>have a verified email address, set an ID number, and enter a credit/debit card</w:t>
       </w:r>
       <w:r>
-        <w:t xml:space="preserve"> (doesn’t need to support payouts). After that the user can check a tool’s post and press the “request” button. Fill in the request details and press “send”. This will create a new document in the tool’s ‘requests’ subcollection, triggering </w:t>
+        <w:t xml:space="preserve"> (doesn’t need </w:t>
+      </w:r>
+      <w:r>
+        <w:lastRenderedPageBreak/>
+        <w:t xml:space="preserve">to support payouts). After that the user can check a tool’s post and press the “request” button. Fill in the request details and press “send”. This will create a new document in the tool’s ‘requests’ subcollection, triggering </w:t>
       </w:r>
       <w:r>
         <w:rPr>
@@ -37574,7 +37697,11 @@
         <w:t>Typesense</w:t>
       </w:r>
       <w:r>
-        <w:t xml:space="preserve">. After some research I decided to choose Algolia, as it has a free pricing plan for the first 10k queries, and a lot of resources and guides on how to implement it with Firestore and Flutter. </w:t>
+        <w:t xml:space="preserve">. After some research I decided to choose Algolia, as it has a free pricing plan for the first 10k </w:t>
+      </w:r>
+      <w:r>
+        <w:lastRenderedPageBreak/>
+        <w:t xml:space="preserve">queries, and a lot of resources and guides on how to implement it with Firestore and Flutter. </w:t>
       </w:r>
     </w:p>
     <w:p>
@@ -37798,7 +37925,7 @@
                               <w:rPr>
                                 <w:noProof/>
                               </w:rPr>
-                              <w:t>11</w:t>
+                              <w:t>12</w:t>
                             </w:r>
                             <w:r>
                               <w:rPr>
@@ -37856,7 +37983,7 @@
                         <w:rPr>
                           <w:noProof/>
                         </w:rPr>
-                        <w:t>11</w:t>
+                        <w:t>12</w:t>
                       </w:r>
                       <w:r>
                         <w:rPr>
@@ -37905,7 +38032,7 @@
                     <pic:cNvPicPr/>
                   </pic:nvPicPr>
                   <pic:blipFill>
-                    <a:blip r:embed="rId31" cstate="print">
+                    <a:blip r:embed="rId32" cstate="print">
                       <a:extLst>
                         <a:ext uri="{28A0092B-C50C-407E-A947-70E740481C1C}">
                           <a14:useLocalDpi xmlns:a14="http://schemas.microsoft.com/office/drawing/2010/main" val="0"/>
@@ -38178,7 +38305,7 @@
                               <w:rPr>
                                 <w:noProof/>
                               </w:rPr>
-                              <w:t>12</w:t>
+                              <w:t>13</w:t>
                             </w:r>
                             <w:r>
                               <w:rPr>
@@ -38242,7 +38369,7 @@
                         <w:rPr>
                           <w:noProof/>
                         </w:rPr>
-                        <w:t>12</w:t>
+                        <w:t>13</w:t>
                       </w:r>
                       <w:r>
                         <w:rPr>
@@ -38297,7 +38424,7 @@
                     <pic:cNvPicPr/>
                   </pic:nvPicPr>
                   <pic:blipFill>
-                    <a:blip r:embed="rId32" cstate="print">
+                    <a:blip r:embed="rId33" cstate="print">
                       <a:extLst>
                         <a:ext uri="{28A0092B-C50C-407E-A947-70E740481C1C}">
                           <a14:useLocalDpi xmlns:a14="http://schemas.microsoft.com/office/drawing/2010/main" val="0"/>
@@ -38332,7 +38459,7 @@
       <w:r>
         <w:t xml:space="preserve">Testing is automated using a group of unit tests and integration tests. The tests are run locally using </w:t>
       </w:r>
-      <w:hyperlink r:id="rId33" w:history="1">
+      <w:hyperlink r:id="rId34" w:history="1">
         <w:r>
           <w:rPr>
             <w:rStyle w:val="Hyperlink"/>
@@ -38370,11 +38497,7 @@
         <w:t>”</w:t>
       </w:r>
       <w:r>
-        <w:t xml:space="preserve">. This command will start Firebase local emulators, run a setup script which will create some account like an admin account and an account with a verified email address. </w:t>
-      </w:r>
-      <w:r>
-        <w:lastRenderedPageBreak/>
-        <w:t>Then it’ll check to see if there are any android devices connected and start the integration tests if there are any. Then it’ll start the unit tests. And finally, after all tests are finished, it’ll shutdown the emulators.</w:t>
+        <w:t>. This command will start Firebase local emulators, run a setup script which will create some account like an admin account and an account with a verified email address. Then it’ll check to see if there are any android devices connected and start the integration tests if there are any. Then it’ll start the unit tests. And finally, after all tests are finished, it’ll shutdown the emulators.</w:t>
       </w:r>
     </w:p>
     <w:p>
@@ -38384,7 +38507,7 @@
       <w:r>
         <w:t xml:space="preserve">The unit tests can be used and launched manually at any time by the developer. But they’re also set to run automatically when there is a </w:t>
       </w:r>
-      <w:hyperlink r:id="rId34" w:history="1">
+      <w:hyperlink r:id="rId35" w:history="1">
         <w:r>
           <w:rPr>
             <w:rStyle w:val="Hyperlink"/>
@@ -38402,7 +38525,7 @@
       <w:r>
         <w:t xml:space="preserve">s is done through </w:t>
       </w:r>
-      <w:hyperlink r:id="rId35" w:history="1">
+      <w:hyperlink r:id="rId36" w:history="1">
         <w:r>
           <w:rPr>
             <w:rStyle w:val="Hyperlink"/>
@@ -38473,7 +38596,7 @@
                     <pic:cNvPicPr/>
                   </pic:nvPicPr>
                   <pic:blipFill>
-                    <a:blip r:embed="rId36"/>
+                    <a:blip r:embed="rId37"/>
                     <a:stretch>
                       <a:fillRect/>
                     </a:stretch>
@@ -38520,7 +38643,7 @@
         <w:rPr>
           <w:noProof/>
         </w:rPr>
-        <w:t>13</w:t>
+        <w:t>14</w:t>
       </w:r>
       <w:r>
         <w:rPr>
@@ -38572,7 +38695,7 @@
       <w:r>
         <w:t xml:space="preserve">The main project folder contains all the code for the app and cloud functions, the security rules, hosting configuration…etc. Most of the files and folders in at are for the app (Flutter files). But it also contains the Firebase files including cloud functions code, Firestore and Firebase Storage security rules, hosting configuration, and others. Source control is also implemented on the folder using Git and uploaded to GitHub on the repository </w:t>
       </w:r>
-      <w:hyperlink r:id="rId37" w:history="1">
+      <w:hyperlink r:id="rId38" w:history="1">
         <w:proofErr w:type="spellStart"/>
         <w:r>
           <w:rPr>
@@ -38605,6 +38728,7 @@
     </w:p>
     <w:p>
       <w:r>
+        <w:lastRenderedPageBreak/>
         <w:t>This is a list of the important folders and files and their uses:</w:t>
       </w:r>
       <w:r>
@@ -38815,7 +38939,6 @@
         <w:spacing w:line="259" w:lineRule="auto"/>
       </w:pPr>
       <w:r>
-        <w:lastRenderedPageBreak/>
         <w:t>contains the security rules and indexes of Firestore.</w:t>
       </w:r>
     </w:p>
@@ -39490,7 +39613,7 @@
       <w:r>
         <w:t xml:space="preserve">There are multiple other features that I would like to work on and implement to improve the system. For example, increasing the system’s income. Right now, the only income is the 5% deduction from the rent price. Another option that I would like to implement is ads. Ads are a popular option and is always a great source of income. Google ads are the most popular ads used in multiple websites and apps and implementing them should be very easy with this system since there are official packages and libraries by Google to implement them with Firebase and Flutter. Firebase with </w:t>
       </w:r>
-      <w:hyperlink r:id="rId38" w:history="1">
+      <w:hyperlink r:id="rId39" w:history="1">
         <w:proofErr w:type="spellStart"/>
         <w:r>
           <w:rPr>
@@ -39562,7 +39685,7 @@
                     </pic:cNvPicPr>
                   </pic:nvPicPr>
                   <pic:blipFill>
-                    <a:blip r:embed="rId39" cstate="print">
+                    <a:blip r:embed="rId40" cstate="print">
                       <a:extLst>
                         <a:ext uri="{28A0092B-C50C-407E-A947-70E740481C1C}">
                           <a14:useLocalDpi xmlns:a14="http://schemas.microsoft.com/office/drawing/2010/main" val="0"/>
@@ -39619,7 +39742,7 @@
         <w:rPr>
           <w:noProof/>
         </w:rPr>
-        <w:t>14</w:t>
+        <w:t>15</w:t>
       </w:r>
       <w:r>
         <w:rPr>
@@ -39826,6 +39949,55 @@
                 </w:rPr>
                 <w:br/>
                 <w:t>[Accessed 5 April 2021].</w:t>
+              </w:r>
+            </w:p>
+            <w:p>
+              <w:pPr>
+                <w:pStyle w:val="Bibliography"/>
+                <w:rPr>
+                  <w:noProof/>
+                </w:rPr>
+              </w:pPr>
+              <w:r>
+                <w:rPr>
+                  <w:noProof/>
+                </w:rPr>
+                <w:t xml:space="preserve">Krupadeluxe, 2021. </w:t>
+              </w:r>
+              <w:r>
+                <w:rPr>
+                  <w:i/>
+                  <w:iCs/>
+                  <w:noProof/>
+                </w:rPr>
+                <w:t xml:space="preserve">File:Iterative Process Diagram.svg. </w:t>
+              </w:r>
+              <w:r>
+                <w:rPr>
+                  <w:noProof/>
+                </w:rPr>
+                <w:t xml:space="preserve">[Online] </w:t>
+              </w:r>
+              <w:r>
+                <w:rPr>
+                  <w:noProof/>
+                </w:rPr>
+                <w:br/>
+                <w:t xml:space="preserve">Available at: </w:t>
+              </w:r>
+              <w:r>
+                <w:rPr>
+                  <w:noProof/>
+                  <w:u w:val="single"/>
+                </w:rPr>
+                <w:t>https://commons.wikimedia.org/wiki/File:Iterative_Process_Diagram.svg</w:t>
+              </w:r>
+              <w:r>
+                <w:rPr>
+                  <w:noProof/>
+                </w:rPr>
+                <w:br/>
+                <w:t>[Accessed 7 12 2021].</w:t>
               </w:r>
             </w:p>
             <w:p>
@@ -40585,7 +40757,7 @@
           <w:szCs w:val="22"/>
         </w:rPr>
       </w:pPr>
-      <w:hyperlink r:id="rId40" w:anchor="_Toc89786610" w:history="1">
+      <w:hyperlink r:id="rId41" w:anchor="_Toc89786610" w:history="1">
         <w:r>
           <w:rPr>
             <w:rStyle w:val="Hyperlink"/>
@@ -40873,7 +41045,7 @@
           <w:szCs w:val="22"/>
         </w:rPr>
       </w:pPr>
-      <w:hyperlink r:id="rId41" w:anchor="_Toc89786614" w:history="1">
+      <w:hyperlink r:id="rId42" w:anchor="_Toc89786614" w:history="1">
         <w:r>
           <w:rPr>
             <w:rStyle w:val="Hyperlink"/>
@@ -40945,7 +41117,7 @@
           <w:szCs w:val="22"/>
         </w:rPr>
       </w:pPr>
-      <w:hyperlink r:id="rId42" w:anchor="_Toc89786615" w:history="1">
+      <w:hyperlink r:id="rId43" w:anchor="_Toc89786615" w:history="1">
         <w:r>
           <w:rPr>
             <w:rStyle w:val="Hyperlink"/>
@@ -53884,7 +54056,7 @@
     <b:MonthAccessed>April</b:MonthAccessed>
     <b:DayAccessed>5</b:DayAccessed>
     <b:URL>https://www.hss.com/hire/faqs</b:URL>
-    <b:RefOrder>3</b:RefOrder>
+    <b:RefOrder>4</b:RefOrder>
   </b:Source>
   <b:Source>
     <b:Tag>Uni21</b:Tag>
@@ -53901,7 +54073,7 @@
     <b:MonthAccessed>April</b:MonthAccessed>
     <b:DayAccessed>5</b:DayAccessed>
     <b:URL>https://www.unitedrentals.com/marketplace/equipment#/</b:URL>
-    <b:RefOrder>4</b:RefOrder>
+    <b:RefOrder>5</b:RefOrder>
   </b:Source>
   <b:Source>
     <b:Tag>spa21</b:Tag>
@@ -53918,7 +54090,7 @@
     <b:MonthAccessed>April</b:MonthAccessed>
     <b:DayAccessed>5</b:DayAccessed>
     <b:URL>https://sparetoolz.com/pages/faq</b:URL>
-    <b:RefOrder>5</b:RefOrder>
+    <b:RefOrder>6</b:RefOrder>
   </b:Source>
   <b:Source>
     <b:Tag>Ren21</b:Tag>
@@ -53935,7 +54107,7 @@
     <b:MonthAccessed>4</b:MonthAccessed>
     <b:DayAccessed>14</b:DayAccessed>
     <b:URL>https://rent4me.org/</b:URL>
-    <b:RefOrder>6</b:RefOrder>
+    <b:RefOrder>7</b:RefOrder>
   </b:Source>
   <b:Source>
     <b:Tag>mygov</b:Tag>
@@ -53954,11 +54126,40 @@
     <b:URL>https://www.my.gov.sa/wps/portal/snp/aboutksa/ePayment</b:URL>
     <b:RefOrder>2</b:RefOrder>
   </b:Source>
+  <b:Source>
+    <b:Tag>Kru21</b:Tag>
+    <b:SourceType>DocumentFromInternetSite</b:SourceType>
+    <b:Guid>{807EC31C-6ED4-4A78-B2C0-F8AB5B3E7681}</b:Guid>
+    <b:Title>File:Iterative Process Diagram.svg</b:Title>
+    <b:Year>2021</b:Year>
+    <b:Author>
+      <b:Artist>
+        <b:NameList>
+          <b:Person>
+            <b:Last>Krupadeluxe</b:Last>
+          </b:Person>
+        </b:NameList>
+      </b:Artist>
+      <b:Author>
+        <b:NameList>
+          <b:Person>
+            <b:Last>Krupadeluxe</b:Last>
+          </b:Person>
+        </b:NameList>
+      </b:Author>
+    </b:Author>
+    <b:URL>https://commons.wikimedia.org/wiki/File:Iterative_Process_Diagram.svg</b:URL>
+    <b:YearAccessed>2021</b:YearAccessed>
+    <b:MonthAccessed>12</b:MonthAccessed>
+    <b:DayAccessed>7</b:DayAccessed>
+    <b:InternetSiteTitle>Wikimedia</b:InternetSiteTitle>
+    <b:RefOrder>3</b:RefOrder>
+  </b:Source>
 </b:Sources>
 </file>
 
 <file path=customXml/itemProps1.xml><?xml version="1.0" encoding="utf-8"?>
-<ds:datastoreItem xmlns:ds="http://schemas.openxmlformats.org/officeDocument/2006/customXml" ds:itemID="{3EC3F7A5-E49F-4805-8D10-83F7593E7957}">
+<ds:datastoreItem xmlns:ds="http://schemas.openxmlformats.org/officeDocument/2006/customXml" ds:itemID="{D19A0AFD-2161-4A9D-A44B-AF22B1892483}">
   <ds:schemaRefs>
     <ds:schemaRef ds:uri="http://schemas.openxmlformats.org/officeDocument/2006/bibliography"/>
   </ds:schemaRefs>

</xml_diff>

<commit_message>
add more to firestore security rues Reading and writing documents are done in the code using the Firestore SDK, it’s done by getting a document reference and then calling the wanted method (e.g., .get(), .update()). The SDK will add the user token if he/she is signed in. and then Firestore will determine if the user has access to read or write the document. A call to get the document of the tool with id “tool_123” looks like this FirebaseFirestore.instance.doc('Tools/tool_123').get();
</commit_message>
<xml_diff>
--- a/Report/Report2 DRAFT - 2.docx
+++ b/Report/Report2 DRAFT - 2.docx
@@ -34593,11 +34593,169 @@
     </w:p>
     <w:p/>
     <w:p>
+      <w:r>
+        <w:t xml:space="preserve">Reading and writing documents are done in the code </w:t>
+      </w:r>
+      <w:r>
+        <w:t xml:space="preserve">using the </w:t>
+      </w:r>
+      <w:r>
+        <w:t>Firestore SDK</w:t>
+      </w:r>
+      <w:r>
+        <w:t xml:space="preserve">, it’s done by </w:t>
+      </w:r>
+      <w:r>
+        <w:t xml:space="preserve">getting a document reference and then calling the wanted method (e.g., </w:t>
+      </w:r>
+      <w:r>
+        <w:rPr>
+          <w:rStyle w:val="CodeChar"/>
+        </w:rPr>
+        <w:t>.get()</w:t>
+      </w:r>
+      <w:r>
+        <w:t xml:space="preserve">, </w:t>
+      </w:r>
+      <w:r>
+        <w:rPr>
+          <w:rStyle w:val="CodeChar"/>
+        </w:rPr>
+        <w:t>.update()</w:t>
+      </w:r>
+      <w:r>
+        <w:t xml:space="preserve">). </w:t>
+      </w:r>
+      <w:r>
+        <w:t>The SDK will add the user token if he/she is signed in. and then Firestore will determine if the user has access to read or write the document. A call to get the document of the tool with id “tool_123” looks like this</w:t>
+      </w:r>
+    </w:p>
+    <w:p>
+      <w:pPr>
+        <w:shd w:val="clear" w:color="auto" w:fill="1E1E1E"/>
+        <w:spacing w:line="285" w:lineRule="atLeast"/>
+        <w:rPr>
+          <w:rFonts w:ascii="Consolas" w:hAnsi="Consolas"/>
+          <w:color w:val="D4D4D4"/>
+          <w:sz w:val="21"/>
+          <w:szCs w:val="21"/>
+        </w:rPr>
+      </w:pPr>
+      <w:r>
+        <w:rPr>
+          <w:rFonts w:ascii="Consolas" w:hAnsi="Consolas"/>
+          <w:color w:val="4EC9B0"/>
+          <w:sz w:val="21"/>
+          <w:szCs w:val="21"/>
+        </w:rPr>
+        <w:t>FirebaseFirestore</w:t>
+      </w:r>
+      <w:r>
+        <w:rPr>
+          <w:rFonts w:ascii="Consolas" w:hAnsi="Consolas"/>
+          <w:color w:val="D4D4D4"/>
+          <w:sz w:val="21"/>
+          <w:szCs w:val="21"/>
+        </w:rPr>
+        <w:t>.</w:t>
+      </w:r>
+      <w:r>
+        <w:rPr>
+          <w:rFonts w:ascii="Consolas" w:hAnsi="Consolas"/>
+          <w:color w:val="9CDCFE"/>
+          <w:sz w:val="21"/>
+          <w:szCs w:val="21"/>
+        </w:rPr>
+        <w:t>instance</w:t>
+      </w:r>
+      <w:r>
+        <w:rPr>
+          <w:rFonts w:ascii="Consolas" w:hAnsi="Consolas"/>
+          <w:color w:val="D4D4D4"/>
+          <w:sz w:val="21"/>
+          <w:szCs w:val="21"/>
+        </w:rPr>
+        <w:t>.</w:t>
+      </w:r>
+      <w:r>
+        <w:rPr>
+          <w:rFonts w:ascii="Consolas" w:hAnsi="Consolas"/>
+          <w:color w:val="DCDCAA"/>
+          <w:sz w:val="21"/>
+          <w:szCs w:val="21"/>
+        </w:rPr>
+        <w:t>doc</w:t>
+      </w:r>
+      <w:r>
+        <w:rPr>
+          <w:rFonts w:ascii="Consolas" w:hAnsi="Consolas"/>
+          <w:color w:val="D4D4D4"/>
+          <w:sz w:val="21"/>
+          <w:szCs w:val="21"/>
+        </w:rPr>
+        <w:t>(</w:t>
+      </w:r>
+      <w:r>
+        <w:rPr>
+          <w:rFonts w:ascii="Consolas" w:hAnsi="Consolas"/>
+          <w:color w:val="CE9178"/>
+          <w:sz w:val="21"/>
+          <w:szCs w:val="21"/>
+        </w:rPr>
+        <w:t>'Tools/tool_123'</w:t>
+      </w:r>
+      <w:r>
+        <w:rPr>
+          <w:rFonts w:ascii="Consolas" w:hAnsi="Consolas"/>
+          <w:color w:val="D4D4D4"/>
+          <w:sz w:val="21"/>
+          <w:szCs w:val="21"/>
+        </w:rPr>
+        <w:t>).</w:t>
+      </w:r>
+      <w:r>
+        <w:rPr>
+          <w:rFonts w:ascii="Consolas" w:hAnsi="Consolas"/>
+          <w:color w:val="DCDCAA"/>
+          <w:sz w:val="21"/>
+          <w:szCs w:val="21"/>
+        </w:rPr>
+        <w:t>get</w:t>
+      </w:r>
+      <w:r>
+        <w:rPr>
+          <w:rFonts w:ascii="Consolas" w:hAnsi="Consolas"/>
+          <w:color w:val="D4D4D4"/>
+          <w:sz w:val="21"/>
+          <w:szCs w:val="21"/>
+        </w:rPr>
+        <w:t>()</w:t>
+      </w:r>
+      <w:r>
+        <w:rPr>
+          <w:rFonts w:ascii="Consolas" w:hAnsi="Consolas"/>
+          <w:color w:val="D4D4D4"/>
+          <w:sz w:val="21"/>
+          <w:szCs w:val="21"/>
+        </w:rPr>
+        <w:t>;</w:t>
+      </w:r>
+    </w:p>
+    <w:p>
       <w:pPr>
         <w:jc w:val="both"/>
       </w:pPr>
       <w:r>
-        <w:t xml:space="preserve">Access control in Firestore is determined by its </w:t>
+        <w:t>So, a</w:t>
+      </w:r>
+      <w:r>
+        <w:t xml:space="preserve">ccess control is determined by </w:t>
+      </w:r>
+      <w:r>
+        <w:t>the database</w:t>
+      </w:r>
+      <w:r>
+        <w:t xml:space="preserve"> </w:t>
       </w:r>
       <w:r>
         <w:rPr>
@@ -35043,6 +35201,7 @@
         <w:pStyle w:val="Heading4"/>
       </w:pPr>
       <w:r>
+        <w:lastRenderedPageBreak/>
         <w:t xml:space="preserve">4.2.2.3 </w:t>
       </w:r>
       <w:r>
@@ -35088,7 +35247,6 @@
         <w:jc w:val="both"/>
       </w:pPr>
       <w:r>
-        <w:lastRenderedPageBreak/>
         <w:t>The deployed functions are:</w:t>
       </w:r>
     </w:p>
@@ -35450,6 +35608,7 @@
         <w:rPr>
           <w:rStyle w:val="CodeChar"/>
         </w:rPr>
+        <w:lastRenderedPageBreak/>
         <w:t>CF:</w:t>
       </w:r>
       <w:r>
@@ -35611,7 +35770,6 @@
         <w:rPr>
           <w:rStyle w:val="CodeChar"/>
         </w:rPr>
-        <w:lastRenderedPageBreak/>
         <w:t>CF:</w:t>
       </w:r>
       <w:r>

</xml_diff>

<commit_message>
made abstarct 150 words again
</commit_message>
<xml_diff>
--- a/Report/Report2 DRAFT - 2.docx
+++ b/Report/Report2 DRAFT - 2.docx
@@ -445,11 +445,9 @@
       <w:r>
         <w:t>“</w:t>
       </w:r>
-      <w:proofErr w:type="spellStart"/>
       <w:r>
         <w:t>Rentool</w:t>
       </w:r>
-      <w:proofErr w:type="spellEnd"/>
       <w:r>
         <w:t>”</w:t>
       </w:r>
@@ -467,6 +465,7 @@
       </w:r>
       <w:hyperlink r:id="rId10" w:history="1">
         <w:proofErr w:type="spellStart"/>
+        <w:proofErr w:type="gramStart"/>
         <w:r>
           <w:rPr>
             <w:rStyle w:val="Hyperlink"/>
@@ -474,9 +473,16 @@
           <w:t>rentool.site</w:t>
         </w:r>
         <w:proofErr w:type="spellEnd"/>
+        <w:proofErr w:type="gramEnd"/>
       </w:hyperlink>
       <w:r>
-        <w:t>. All these apps are built from a single code base using Google Flutter.</w:t>
+        <w:t>. All these apps are built</w:t>
+      </w:r>
+      <w:r>
+        <w:t xml:space="preserve"> using</w:t>
+      </w:r>
+      <w:r>
+        <w:t xml:space="preserve"> Flutter.</w:t>
       </w:r>
       <w:r>
         <w:t xml:space="preserve"> </w:t>
@@ -5172,7 +5178,21 @@
                 <w:rStyle w:val="Hyperlink"/>
                 <w:noProof/>
               </w:rPr>
-              <w:t>4.1 Development model</w:t>
+              <w:t>4.1 Devel</w:t>
+            </w:r>
+            <w:r>
+              <w:rPr>
+                <w:rStyle w:val="Hyperlink"/>
+                <w:noProof/>
+              </w:rPr>
+              <w:t>o</w:t>
+            </w:r>
+            <w:r>
+              <w:rPr>
+                <w:rStyle w:val="Hyperlink"/>
+                <w:noProof/>
+              </w:rPr>
+              <w:t>pment model</w:t>
             </w:r>
             <w:r>
               <w:rPr>
@@ -7601,7 +7621,15 @@
         <w:t xml:space="preserve"> only available in the United States.</w:t>
       </w:r>
       <w:r>
-        <w:t xml:space="preserve"> But, Rent4Me is available globally</w:t>
+        <w:t xml:space="preserve"> </w:t>
+      </w:r>
+      <w:proofErr w:type="gramStart"/>
+      <w:r>
+        <w:t>But,</w:t>
+      </w:r>
+      <w:proofErr w:type="gramEnd"/>
+      <w:r>
+        <w:t xml:space="preserve"> Rent4Me is available globally</w:t>
       </w:r>
       <w:r>
         <w:t xml:space="preserve">, </w:t>
@@ -7753,7 +7781,15 @@
         <w:t>.</w:t>
       </w:r>
       <w:r>
-        <w:t xml:space="preserve"> I tried on my personal phone number and I tried an online USA number. In both cases</w:t>
+        <w:t xml:space="preserve"> I tried on my personal phone </w:t>
+      </w:r>
+      <w:proofErr w:type="gramStart"/>
+      <w:r>
+        <w:t>number</w:t>
+      </w:r>
+      <w:proofErr w:type="gramEnd"/>
+      <w:r>
+        <w:t xml:space="preserve"> and I tried an online USA number. In both cases</w:t>
       </w:r>
       <w:r>
         <w:t>,</w:t>
@@ -8602,27 +8638,14 @@
       <w:r>
         <w:t xml:space="preserve">Figure </w:t>
       </w:r>
-      <w:r>
-        <w:fldChar w:fldCharType="begin"/>
-      </w:r>
-      <w:r>
-        <w:instrText xml:space="preserve"> SEQ Figure \* ARABIC </w:instrText>
-      </w:r>
-      <w:r>
-        <w:fldChar w:fldCharType="separate"/>
-      </w:r>
-      <w:r>
-        <w:rPr>
-          <w:noProof/>
-        </w:rPr>
-        <w:t>1</w:t>
-      </w:r>
-      <w:r>
-        <w:rPr>
-          <w:noProof/>
-        </w:rPr>
-        <w:fldChar w:fldCharType="end"/>
-      </w:r>
+      <w:fldSimple w:instr=" SEQ Figure \* ARABIC ">
+        <w:r>
+          <w:rPr>
+            <w:noProof/>
+          </w:rPr>
+          <w:t>1</w:t>
+        </w:r>
+      </w:fldSimple>
       <w:r>
         <w:t>- U</w:t>
       </w:r>
@@ -11021,7 +11044,15 @@
         <w:t>Postcondition:</w:t>
       </w:r>
       <w:r>
-        <w:t xml:space="preserve"> The request will be removed from the database, and becomes unavailable to the owner.</w:t>
+        <w:t xml:space="preserve"> The request will be removed from the </w:t>
+      </w:r>
+      <w:proofErr w:type="gramStart"/>
+      <w:r>
+        <w:t>database, and</w:t>
+      </w:r>
+      <w:proofErr w:type="gramEnd"/>
+      <w:r>
+        <w:t xml:space="preserve"> becomes unavailable to the owner.</w:t>
       </w:r>
     </w:p>
     <w:p>
@@ -11915,7 +11946,15 @@
         <w:spacing w:line="252" w:lineRule="auto"/>
       </w:pPr>
       <w:r>
-        <w:t>The request will be denied and the account will not be created.</w:t>
+        <w:t xml:space="preserve">The request will be </w:t>
+      </w:r>
+      <w:proofErr w:type="gramStart"/>
+      <w:r>
+        <w:t>denied</w:t>
+      </w:r>
+      <w:proofErr w:type="gramEnd"/>
+      <w:r>
+        <w:t xml:space="preserve"> and the account will not be created.</w:t>
       </w:r>
     </w:p>
     <w:p>
@@ -13646,27 +13685,14 @@
       <w:r>
         <w:t xml:space="preserve">Figure </w:t>
       </w:r>
-      <w:r>
-        <w:fldChar w:fldCharType="begin"/>
-      </w:r>
-      <w:r>
-        <w:instrText xml:space="preserve"> SEQ Figure \* ARABIC </w:instrText>
-      </w:r>
-      <w:r>
-        <w:fldChar w:fldCharType="separate"/>
-      </w:r>
-      <w:r>
-        <w:rPr>
-          <w:noProof/>
-        </w:rPr>
-        <w:t>2</w:t>
-      </w:r>
-      <w:r>
-        <w:rPr>
-          <w:noProof/>
-        </w:rPr>
-        <w:fldChar w:fldCharType="end"/>
-      </w:r>
+      <w:fldSimple w:instr=" SEQ Figure \* ARABIC ">
+        <w:r>
+          <w:rPr>
+            <w:noProof/>
+          </w:rPr>
+          <w:t>2</w:t>
+        </w:r>
+      </w:fldSimple>
       <w:bookmarkEnd w:id="22"/>
       <w:r>
         <w:t xml:space="preserve"> - Activity diagram of accepting/rejecting tool-requests</w:t>
@@ -13745,27 +13771,14 @@
       <w:r>
         <w:t xml:space="preserve">Figure </w:t>
       </w:r>
-      <w:r>
-        <w:fldChar w:fldCharType="begin"/>
-      </w:r>
-      <w:r>
-        <w:instrText xml:space="preserve"> SEQ Figure \* ARABIC </w:instrText>
-      </w:r>
-      <w:r>
-        <w:fldChar w:fldCharType="separate"/>
-      </w:r>
-      <w:r>
-        <w:rPr>
-          <w:noProof/>
-        </w:rPr>
-        <w:t>3</w:t>
-      </w:r>
-      <w:r>
-        <w:rPr>
-          <w:noProof/>
-        </w:rPr>
-        <w:fldChar w:fldCharType="end"/>
-      </w:r>
+      <w:fldSimple w:instr=" SEQ Figure \* ARABIC ">
+        <w:r>
+          <w:rPr>
+            <w:noProof/>
+          </w:rPr>
+          <w:t>3</w:t>
+        </w:r>
+      </w:fldSimple>
       <w:bookmarkEnd w:id="26"/>
       <w:r>
         <w:t xml:space="preserve"> - Activity diagram of delivering a tool</w:t>
@@ -13844,27 +13857,14 @@
       <w:r>
         <w:t xml:space="preserve">Figure </w:t>
       </w:r>
-      <w:r>
-        <w:fldChar w:fldCharType="begin"/>
-      </w:r>
-      <w:r>
-        <w:instrText xml:space="preserve"> SEQ Figure \* ARABIC </w:instrText>
-      </w:r>
-      <w:r>
-        <w:fldChar w:fldCharType="separate"/>
-      </w:r>
-      <w:r>
-        <w:rPr>
-          <w:noProof/>
-        </w:rPr>
-        <w:t>4</w:t>
-      </w:r>
-      <w:r>
-        <w:rPr>
-          <w:noProof/>
-        </w:rPr>
-        <w:fldChar w:fldCharType="end"/>
-      </w:r>
+      <w:fldSimple w:instr=" SEQ Figure \* ARABIC ">
+        <w:r>
+          <w:rPr>
+            <w:noProof/>
+          </w:rPr>
+          <w:t>4</w:t>
+        </w:r>
+      </w:fldSimple>
       <w:bookmarkEnd w:id="30"/>
       <w:r>
         <w:t xml:space="preserve"> - Activity diagram of returning a tool</w:t>
@@ -13977,27 +13977,14 @@
       <w:r>
         <w:t xml:space="preserve">Figure </w:t>
       </w:r>
-      <w:r>
-        <w:fldChar w:fldCharType="begin"/>
-      </w:r>
-      <w:r>
-        <w:instrText xml:space="preserve"> SEQ Figure \* ARABIC </w:instrText>
-      </w:r>
-      <w:r>
-        <w:fldChar w:fldCharType="separate"/>
-      </w:r>
-      <w:r>
-        <w:rPr>
-          <w:noProof/>
-        </w:rPr>
-        <w:t>5</w:t>
-      </w:r>
-      <w:r>
-        <w:rPr>
-          <w:noProof/>
-        </w:rPr>
-        <w:fldChar w:fldCharType="end"/>
-      </w:r>
+      <w:fldSimple w:instr=" SEQ Figure \* ARABIC ">
+        <w:r>
+          <w:rPr>
+            <w:noProof/>
+          </w:rPr>
+          <w:t>5</w:t>
+        </w:r>
+      </w:fldSimple>
       <w:r>
         <w:t xml:space="preserve"> - </w:t>
       </w:r>
@@ -17753,7 +17740,15 @@
         <w:t>Fit Criterion:</w:t>
       </w:r>
       <w:r>
-        <w:t xml:space="preserve"> the request will be accepted. Or the request will be rejected and the tool-request will be deleted.</w:t>
+        <w:t xml:space="preserve"> the request will be accepted. Or the request will be </w:t>
+      </w:r>
+      <w:proofErr w:type="gramStart"/>
+      <w:r>
+        <w:t>rejected</w:t>
+      </w:r>
+      <w:proofErr w:type="gramEnd"/>
+      <w:r>
+        <w:t xml:space="preserve"> and the tool-request will be deleted.</w:t>
       </w:r>
     </w:p>
     <w:p>
@@ -23679,10 +23674,12 @@
         <w:t xml:space="preserve"> == </w:t>
       </w:r>
       <w:proofErr w:type="spellStart"/>
+      <w:proofErr w:type="gramStart"/>
       <w:r>
         <w:t>self.ownedTool.ownerUID</w:t>
       </w:r>
       <w:proofErr w:type="spellEnd"/>
+      <w:proofErr w:type="gramEnd"/>
     </w:p>
     <w:p>
       <w:pPr>
@@ -23736,8 +23733,13 @@
         <w:t xml:space="preserve"> == </w:t>
       </w:r>
       <w:proofErr w:type="spellStart"/>
-      <w:r>
-        <w:t>self.request.renterID</w:t>
+      <w:proofErr w:type="gramStart"/>
+      <w:r>
+        <w:t>self.request</w:t>
+      </w:r>
+      <w:proofErr w:type="gramEnd"/>
+      <w:r>
+        <w:t>.renterID</w:t>
       </w:r>
       <w:proofErr w:type="spellEnd"/>
     </w:p>
@@ -23789,8 +23791,13 @@
         <w:t xml:space="preserve"> &lt;&gt; </w:t>
       </w:r>
       <w:proofErr w:type="spellStart"/>
-      <w:r>
-        <w:t>Self.request.tool.ownerUID</w:t>
+      <w:proofErr w:type="gramStart"/>
+      <w:r>
+        <w:t>Self.request.tool</w:t>
+      </w:r>
+      <w:proofErr w:type="gramEnd"/>
+      <w:r>
+        <w:t>.ownerUID</w:t>
       </w:r>
       <w:proofErr w:type="spellEnd"/>
     </w:p>
@@ -23834,10 +23841,12 @@
         <w:pStyle w:val="ListParagraph"/>
       </w:pPr>
       <w:proofErr w:type="spellStart"/>
+      <w:proofErr w:type="gramStart"/>
       <w:r>
         <w:t>self.rating</w:t>
       </w:r>
       <w:proofErr w:type="spellEnd"/>
+      <w:proofErr w:type="gramEnd"/>
       <w:r>
         <w:t xml:space="preserve"> &gt;= 0 </w:t>
       </w:r>
@@ -23934,8 +23943,13 @@
         <w:t xml:space="preserve"> self.id == </w:t>
       </w:r>
       <w:proofErr w:type="spellStart"/>
-      <w:r>
-        <w:t>self.tool.acceptedRequestID</w:t>
+      <w:proofErr w:type="gramStart"/>
+      <w:r>
+        <w:t>self.tool</w:t>
+      </w:r>
+      <w:proofErr w:type="gramEnd"/>
+      <w:r>
+        <w:t>.acceptedRequestID</w:t>
       </w:r>
       <w:proofErr w:type="spellEnd"/>
     </w:p>
@@ -23980,10 +23994,12 @@
         <w:pStyle w:val="ListParagraph"/>
       </w:pPr>
       <w:proofErr w:type="spellStart"/>
+      <w:proofErr w:type="gramStart"/>
       <w:r>
         <w:t>self.renterUID</w:t>
       </w:r>
       <w:proofErr w:type="spellEnd"/>
+      <w:proofErr w:type="gramEnd"/>
       <w:r>
         <w:t xml:space="preserve"> &lt;&gt; </w:t>
       </w:r>
@@ -24034,10 +24050,12 @@
         <w:pStyle w:val="ListParagraph"/>
       </w:pPr>
       <w:proofErr w:type="spellStart"/>
+      <w:proofErr w:type="gramStart"/>
       <w:r>
         <w:t>self.numOfDays</w:t>
       </w:r>
       <w:proofErr w:type="spellEnd"/>
+      <w:proofErr w:type="gramEnd"/>
       <w:r>
         <w:t xml:space="preserve"> &gt; 0</w:t>
       </w:r>
@@ -24098,10 +24116,12 @@
         </w:numPr>
       </w:pPr>
       <w:proofErr w:type="spellStart"/>
+      <w:proofErr w:type="gramStart"/>
       <w:r>
         <w:t>self.toolID</w:t>
       </w:r>
       <w:proofErr w:type="spellEnd"/>
+      <w:proofErr w:type="gramEnd"/>
       <w:r>
         <w:t xml:space="preserve"> == </w:t>
       </w:r>
@@ -24154,10 +24174,12 @@
         </w:numPr>
       </w:pPr>
       <w:proofErr w:type="spellStart"/>
+      <w:proofErr w:type="gramStart"/>
       <w:r>
         <w:t>self.tool</w:t>
       </w:r>
       <w:proofErr w:type="spellEnd"/>
+      <w:proofErr w:type="gramEnd"/>
       <w:r>
         <w:t xml:space="preserve"> == </w:t>
       </w:r>
@@ -24213,10 +24235,12 @@
         </w:numPr>
       </w:pPr>
       <w:proofErr w:type="spellStart"/>
+      <w:proofErr w:type="gramStart"/>
       <w:r>
         <w:t>self.endTime</w:t>
       </w:r>
       <w:proofErr w:type="spellEnd"/>
+      <w:proofErr w:type="gramEnd"/>
       <w:r>
         <w:t xml:space="preserve"> </w:t>
       </w:r>
@@ -24305,10 +24329,12 @@
         </w:numPr>
       </w:pPr>
       <w:proofErr w:type="spellStart"/>
+      <w:proofErr w:type="gramStart"/>
       <w:r>
         <w:t>self.creatorUID</w:t>
       </w:r>
       <w:proofErr w:type="spellEnd"/>
+      <w:proofErr w:type="gramEnd"/>
       <w:r>
         <w:t xml:space="preserve"> &lt;&gt; </w:t>
       </w:r>
@@ -24461,10 +24487,12 @@
         <w:pStyle w:val="ListParagraph"/>
       </w:pPr>
       <w:proofErr w:type="spellStart"/>
+      <w:proofErr w:type="gramStart"/>
       <w:r>
         <w:t>self.requests</w:t>
       </w:r>
       <w:proofErr w:type="spellEnd"/>
+      <w:proofErr w:type="gramEnd"/>
       <w:r>
         <w:t xml:space="preserve"> </w:t>
       </w:r>
@@ -24520,8 +24548,13 @@
         <w:pStyle w:val="ListParagraph"/>
       </w:pPr>
       <w:proofErr w:type="spellStart"/>
-      <w:r>
-        <w:t>self.owner.tools</w:t>
+      <w:proofErr w:type="gramStart"/>
+      <w:r>
+        <w:t>self.owner</w:t>
+      </w:r>
+      <w:proofErr w:type="gramEnd"/>
+      <w:r>
+        <w:t>.tools</w:t>
       </w:r>
       <w:proofErr w:type="spellEnd"/>
       <w:r>
@@ -24608,7 +24641,15 @@
         <w:t>Context</w:t>
       </w:r>
       <w:r>
-        <w:t xml:space="preserve"> User:: </w:t>
+        <w:t xml:space="preserve"> </w:t>
+      </w:r>
+      <w:proofErr w:type="gramStart"/>
+      <w:r>
+        <w:t>User::</w:t>
+      </w:r>
+      <w:proofErr w:type="gramEnd"/>
+      <w:r>
+        <w:t xml:space="preserve"> </w:t>
       </w:r>
       <w:proofErr w:type="spellStart"/>
       <w:r>
@@ -24659,10 +24700,12 @@
         </w:numPr>
       </w:pPr>
       <w:proofErr w:type="spellStart"/>
+      <w:proofErr w:type="gramStart"/>
       <w:r>
         <w:t>name.length</w:t>
       </w:r>
       <w:proofErr w:type="spellEnd"/>
+      <w:proofErr w:type="gramEnd"/>
       <w:r>
         <w:t xml:space="preserve"> &gt; 0</w:t>
       </w:r>
@@ -24710,10 +24753,12 @@
         </w:numPr>
       </w:pPr>
       <w:proofErr w:type="spellStart"/>
+      <w:proofErr w:type="gramStart"/>
       <w:r>
         <w:t>location.length</w:t>
       </w:r>
       <w:proofErr w:type="spellEnd"/>
+      <w:proofErr w:type="gramEnd"/>
       <w:r>
         <w:t xml:space="preserve"> &gt; 0</w:t>
       </w:r>
@@ -24807,7 +24852,15 @@
         <w:t>Context</w:t>
       </w:r>
       <w:r>
-        <w:t xml:space="preserve"> Tool::edit(name: String, description: String, </w:t>
+        <w:t xml:space="preserve"> </w:t>
+      </w:r>
+      <w:proofErr w:type="gramStart"/>
+      <w:r>
+        <w:t>Tool::</w:t>
+      </w:r>
+      <w:proofErr w:type="gramEnd"/>
+      <w:r>
+        <w:t xml:space="preserve">edit(name: String, description: String, </w:t>
       </w:r>
       <w:proofErr w:type="spellStart"/>
       <w:r>
@@ -24847,10 +24900,12 @@
         </w:numPr>
       </w:pPr>
       <w:proofErr w:type="spellStart"/>
+      <w:proofErr w:type="gramStart"/>
       <w:r>
         <w:t>name.length</w:t>
       </w:r>
       <w:proofErr w:type="spellEnd"/>
+      <w:proofErr w:type="gramEnd"/>
       <w:r>
         <w:t xml:space="preserve"> &gt; 0</w:t>
       </w:r>
@@ -24898,10 +24953,12 @@
         </w:numPr>
       </w:pPr>
       <w:proofErr w:type="spellStart"/>
+      <w:proofErr w:type="gramStart"/>
       <w:r>
         <w:t>location.length</w:t>
       </w:r>
       <w:proofErr w:type="spellEnd"/>
+      <w:proofErr w:type="gramEnd"/>
       <w:r>
         <w:t xml:space="preserve"> &gt; 0</w:t>
       </w:r>
@@ -24980,9 +25037,14 @@
         <w:t>Context</w:t>
       </w:r>
       <w:r>
-        <w:t xml:space="preserve"> Tool::</w:t>
+        <w:t xml:space="preserve"> </w:t>
+      </w:r>
+      <w:proofErr w:type="gramStart"/>
+      <w:r>
+        <w:t>Tool::</w:t>
       </w:r>
       <w:proofErr w:type="spellStart"/>
+      <w:proofErr w:type="gramEnd"/>
       <w:r>
         <w:t>acceptRequest</w:t>
       </w:r>
@@ -25206,7 +25268,15 @@
         <w:t>Context</w:t>
       </w:r>
       <w:r>
-        <w:t xml:space="preserve"> Tool :: </w:t>
+        <w:t xml:space="preserve"> </w:t>
+      </w:r>
+      <w:proofErr w:type="gramStart"/>
+      <w:r>
+        <w:t>Tool :</w:t>
+      </w:r>
+      <w:proofErr w:type="gramEnd"/>
+      <w:r>
+        <w:t xml:space="preserve">: </w:t>
       </w:r>
       <w:proofErr w:type="spellStart"/>
       <w:r>
@@ -25290,10 +25360,12 @@
         </w:numPr>
       </w:pPr>
       <w:proofErr w:type="spellStart"/>
+      <w:proofErr w:type="gramStart"/>
       <w:r>
         <w:t>rent.toolID</w:t>
       </w:r>
       <w:proofErr w:type="spellEnd"/>
+      <w:proofErr w:type="gramEnd"/>
       <w:r>
         <w:t xml:space="preserve"> will become tool.ID</w:t>
       </w:r>
@@ -25307,10 +25379,12 @@
         </w:numPr>
       </w:pPr>
       <w:proofErr w:type="spellStart"/>
+      <w:proofErr w:type="gramStart"/>
       <w:r>
         <w:t>rent.requestID</w:t>
       </w:r>
       <w:proofErr w:type="spellEnd"/>
+      <w:proofErr w:type="gramEnd"/>
       <w:r>
         <w:t xml:space="preserve"> will become </w:t>
       </w:r>
@@ -25329,10 +25403,12 @@
         </w:numPr>
       </w:pPr>
       <w:proofErr w:type="spellStart"/>
+      <w:proofErr w:type="gramStart"/>
       <w:r>
         <w:t>rent.startTime</w:t>
       </w:r>
       <w:proofErr w:type="spellEnd"/>
+      <w:proofErr w:type="gramEnd"/>
       <w:r>
         <w:t xml:space="preserve"> will become </w:t>
       </w:r>
@@ -25366,10 +25442,12 @@
         </w:numPr>
       </w:pPr>
       <w:proofErr w:type="spellStart"/>
+      <w:proofErr w:type="gramStart"/>
       <w:r>
         <w:t>tool.currentRent</w:t>
       </w:r>
       <w:proofErr w:type="spellEnd"/>
+      <w:proofErr w:type="gramEnd"/>
       <w:r>
         <w:t xml:space="preserve"> will become </w:t>
       </w:r>
@@ -25390,10 +25468,12 @@
         </w:numPr>
       </w:pPr>
       <w:proofErr w:type="spellStart"/>
+      <w:proofErr w:type="gramStart"/>
       <w:r>
         <w:t>tool.acceptedToolRequest.isRented</w:t>
       </w:r>
       <w:proofErr w:type="spellEnd"/>
+      <w:proofErr w:type="gramEnd"/>
       <w:r>
         <w:t xml:space="preserve"> will become true</w:t>
       </w:r>
@@ -25465,7 +25545,15 @@
         <w:t>Context</w:t>
       </w:r>
       <w:r>
-        <w:t xml:space="preserve"> Tool:: </w:t>
+        <w:t xml:space="preserve"> </w:t>
+      </w:r>
+      <w:proofErr w:type="gramStart"/>
+      <w:r>
+        <w:t>Tool::</w:t>
+      </w:r>
+      <w:proofErr w:type="gramEnd"/>
+      <w:r>
+        <w:t xml:space="preserve"> </w:t>
       </w:r>
       <w:proofErr w:type="spellStart"/>
       <w:r>
@@ -25591,10 +25679,12 @@
         <w:t xml:space="preserve"> doesn’t reference a tool where </w:t>
       </w:r>
       <w:proofErr w:type="spellStart"/>
+      <w:proofErr w:type="gramStart"/>
       <w:r>
         <w:t>tool.ownerID</w:t>
       </w:r>
       <w:proofErr w:type="spellEnd"/>
+      <w:proofErr w:type="gramEnd"/>
       <w:r>
         <w:t xml:space="preserve"> == </w:t>
       </w:r>
@@ -25817,12 +25907,17 @@
         <w:t xml:space="preserve"> </w:t>
       </w:r>
       <w:proofErr w:type="spellStart"/>
+      <w:proofErr w:type="gramStart"/>
       <w:r>
         <w:t>ToolRequest</w:t>
       </w:r>
       <w:proofErr w:type="spellEnd"/>
       <w:r>
-        <w:t>:: edit(</w:t>
+        <w:t>::</w:t>
+      </w:r>
+      <w:proofErr w:type="gramEnd"/>
+      <w:r>
+        <w:t xml:space="preserve"> edit(</w:t>
       </w:r>
       <w:proofErr w:type="spellStart"/>
       <w:r>
@@ -25995,7 +26090,15 @@
         <w:t>Context</w:t>
       </w:r>
       <w:r>
-        <w:t xml:space="preserve"> Tool:: </w:t>
+        <w:t xml:space="preserve"> </w:t>
+      </w:r>
+      <w:proofErr w:type="gramStart"/>
+      <w:r>
+        <w:t>Tool::</w:t>
+      </w:r>
+      <w:proofErr w:type="gramEnd"/>
+      <w:r>
+        <w:t xml:space="preserve"> </w:t>
       </w:r>
       <w:proofErr w:type="spellStart"/>
       <w:r>
@@ -26062,10 +26165,12 @@
         </w:numPr>
       </w:pPr>
       <w:proofErr w:type="spellStart"/>
+      <w:proofErr w:type="gramStart"/>
       <w:r>
         <w:t>tool.currentRent</w:t>
       </w:r>
       <w:proofErr w:type="spellEnd"/>
+      <w:proofErr w:type="gramEnd"/>
       <w:r>
         <w:t xml:space="preserve"> will </w:t>
       </w:r>
@@ -26082,10 +26187,12 @@
         </w:numPr>
       </w:pPr>
       <w:proofErr w:type="spellStart"/>
+      <w:proofErr w:type="gramStart"/>
       <w:r>
         <w:t>tool.acceptedToolRequest</w:t>
       </w:r>
       <w:proofErr w:type="spellEnd"/>
+      <w:proofErr w:type="gramEnd"/>
       <w:r>
         <w:t xml:space="preserve"> will </w:t>
       </w:r>
@@ -26102,10 +26209,12 @@
         </w:numPr>
       </w:pPr>
       <w:proofErr w:type="spellStart"/>
+      <w:proofErr w:type="gramStart"/>
       <w:r>
         <w:t>tool.acceptedRequestID</w:t>
       </w:r>
       <w:proofErr w:type="spellEnd"/>
+      <w:proofErr w:type="gramEnd"/>
       <w:r>
         <w:t xml:space="preserve"> will become null</w:t>
       </w:r>
@@ -26148,7 +26257,15 @@
         <w:t>Context</w:t>
       </w:r>
       <w:r>
-        <w:t xml:space="preserve"> User:: </w:t>
+        <w:t xml:space="preserve"> </w:t>
+      </w:r>
+      <w:proofErr w:type="gramStart"/>
+      <w:r>
+        <w:t>User::</w:t>
+      </w:r>
+      <w:proofErr w:type="gramEnd"/>
+      <w:r>
+        <w:t xml:space="preserve"> </w:t>
       </w:r>
       <w:proofErr w:type="spellStart"/>
       <w:r>
@@ -26180,10 +26297,12 @@
         </w:numPr>
       </w:pPr>
       <w:proofErr w:type="spellStart"/>
+      <w:proofErr w:type="gramStart"/>
       <w:r>
         <w:t>user.hadAPreviousRentWith</w:t>
       </w:r>
       <w:proofErr w:type="spellEnd"/>
+      <w:proofErr w:type="gramEnd"/>
       <w:r>
         <w:t>() == true</w:t>
       </w:r>
@@ -26281,12 +26400,17 @@
         <w:t xml:space="preserve">3.4.2.9 </w:t>
       </w:r>
       <w:proofErr w:type="spellStart"/>
+      <w:proofErr w:type="gramStart"/>
       <w:r>
         <w:t>User.ban</w:t>
       </w:r>
       <w:proofErr w:type="spellEnd"/>
       <w:r>
-        <w:t>()</w:t>
+        <w:t>(</w:t>
+      </w:r>
+      <w:proofErr w:type="gramEnd"/>
+      <w:r>
+        <w:t>)</w:t>
       </w:r>
     </w:p>
     <w:p>
@@ -26298,7 +26422,15 @@
         <w:t>Context</w:t>
       </w:r>
       <w:r>
-        <w:t xml:space="preserve"> User:: ban()</w:t>
+        <w:t xml:space="preserve"> </w:t>
+      </w:r>
+      <w:proofErr w:type="gramStart"/>
+      <w:r>
+        <w:t>User::</w:t>
+      </w:r>
+      <w:proofErr w:type="gramEnd"/>
+      <w:r>
+        <w:t xml:space="preserve"> ban()</w:t>
       </w:r>
     </w:p>
     <w:p>
@@ -26323,10 +26455,12 @@
         </w:numPr>
       </w:pPr>
       <w:proofErr w:type="spellStart"/>
+      <w:proofErr w:type="gramStart"/>
       <w:r>
         <w:t>initiator.isAdmin</w:t>
       </w:r>
       <w:proofErr w:type="spellEnd"/>
+      <w:proofErr w:type="gramEnd"/>
       <w:r>
         <w:t xml:space="preserve"> == true (i.e., the initiator must be an administrator)</w:t>
       </w:r>
@@ -26352,10 +26486,12 @@
         </w:numPr>
       </w:pPr>
       <w:proofErr w:type="spellStart"/>
+      <w:proofErr w:type="gramStart"/>
       <w:r>
         <w:t>user.IDNumber</w:t>
       </w:r>
       <w:proofErr w:type="spellEnd"/>
+      <w:proofErr w:type="gramEnd"/>
       <w:r>
         <w:t xml:space="preserve"> will be added to the banned list</w:t>
       </w:r>
@@ -26369,10 +26505,12 @@
         </w:numPr>
       </w:pPr>
       <w:proofErr w:type="spellStart"/>
+      <w:proofErr w:type="gramStart"/>
       <w:r>
         <w:t>user.emailAddress</w:t>
       </w:r>
       <w:proofErr w:type="spellEnd"/>
+      <w:proofErr w:type="gramEnd"/>
       <w:r>
         <w:t xml:space="preserve"> will be added to the banned list</w:t>
       </w:r>
@@ -26479,27 +26617,14 @@
       <w:r>
         <w:t xml:space="preserve">Figure </w:t>
       </w:r>
-      <w:r>
-        <w:fldChar w:fldCharType="begin"/>
-      </w:r>
-      <w:r>
-        <w:instrText xml:space="preserve"> SEQ Figure \* ARABIC </w:instrText>
-      </w:r>
-      <w:r>
-        <w:fldChar w:fldCharType="separate"/>
-      </w:r>
-      <w:r>
-        <w:rPr>
-          <w:noProof/>
-        </w:rPr>
-        <w:t>6</w:t>
-      </w:r>
-      <w:r>
-        <w:rPr>
-          <w:noProof/>
-        </w:rPr>
-        <w:fldChar w:fldCharType="end"/>
-      </w:r>
+      <w:fldSimple w:instr=" SEQ Figure \* ARABIC ">
+        <w:r>
+          <w:rPr>
+            <w:noProof/>
+          </w:rPr>
+          <w:t>6</w:t>
+        </w:r>
+      </w:fldSimple>
       <w:r>
         <w:t xml:space="preserve"> - </w:t>
       </w:r>
@@ -33416,8 +33541,8 @@
           <w:lang w:val="en"/>
         </w:rPr>
       </w:pPr>
-      <w:bookmarkStart w:id="360" w:name="_Toc68957588"/>
-      <w:bookmarkStart w:id="361" w:name="_Toc89786577"/>
+      <w:bookmarkStart w:id="360" w:name="_Toc89786577"/>
+      <w:bookmarkStart w:id="361" w:name="_Toc68957588"/>
       <w:r>
         <w:rPr>
           <w:lang w:val="en"/>
@@ -33429,9 +33554,23 @@
         <w:rPr>
           <w:lang w:val="en"/>
         </w:rPr>
-        <w:t>Design, Implementation and testing</w:t>
-      </w:r>
-      <w:bookmarkEnd w:id="361"/>
+        <w:t xml:space="preserve">Design, </w:t>
+      </w:r>
+      <w:proofErr w:type="gramStart"/>
+      <w:r>
+        <w:rPr>
+          <w:lang w:val="en"/>
+        </w:rPr>
+        <w:t>Implementation</w:t>
+      </w:r>
+      <w:proofErr w:type="gramEnd"/>
+      <w:r>
+        <w:rPr>
+          <w:lang w:val="en"/>
+        </w:rPr>
+        <w:t xml:space="preserve"> and testing</w:t>
+      </w:r>
+      <w:bookmarkEnd w:id="360"/>
     </w:p>
     <w:p>
       <w:pPr>
@@ -33439,10 +33578,7 @@
       </w:pPr>
       <w:bookmarkStart w:id="362" w:name="_Toc89786578"/>
       <w:r>
-        <w:t xml:space="preserve">4.1 </w:t>
-      </w:r>
-      <w:r>
-        <w:t xml:space="preserve">Development </w:t>
+        <w:t xml:space="preserve">4.1 Development </w:t>
       </w:r>
       <w:r>
         <w:t>model</w:t>
@@ -33460,7 +33596,15 @@
         <w:t>model</w:t>
       </w:r>
       <w:r>
-        <w:t xml:space="preserve"> to develop this system. The reason was because of my lack of experience developing an e-commerce system. And most importantly because I didn’t completely know how was I going to build the system with the features I had in mind such as delivery and return meetings and ensuring their flow in the correct order and disagreement cases and how are they going to be built and settled. The iterative and incremental model allowed me to incrementally grow the system and learn how to build it with each iteration of building until it was complete.</w:t>
+        <w:t xml:space="preserve"> to develop this system. The reason was because of my lack of experience developing an e-commerce system. And most importantly because I didn’t completely know how </w:t>
+      </w:r>
+      <w:proofErr w:type="gramStart"/>
+      <w:r>
+        <w:t>was I</w:t>
+      </w:r>
+      <w:proofErr w:type="gramEnd"/>
+      <w:r>
+        <w:t xml:space="preserve"> going to build the system with the features I had in mind such as delivery and return meetings and ensuring their flow in the correct order and disagreement cases and how are they going to be built and settled. The iterative and incremental model allowed me to incrementally grow the system and learn how to build it with each iteration of building until it was complete.</w:t>
       </w:r>
     </w:p>
     <w:p>
@@ -33528,24 +33672,14 @@
       <w:r>
         <w:t xml:space="preserve">Figure </w:t>
       </w:r>
-      <w:r>
-        <w:fldChar w:fldCharType="begin"/>
-      </w:r>
-      <w:r>
-        <w:instrText xml:space="preserve"> SEQ Figure \* ARABIC </w:instrText>
-      </w:r>
-      <w:r>
-        <w:fldChar w:fldCharType="separate"/>
-      </w:r>
-      <w:r>
-        <w:rPr>
-          <w:noProof/>
-        </w:rPr>
-        <w:t>7</w:t>
-      </w:r>
-      <w:r>
-        <w:fldChar w:fldCharType="end"/>
-      </w:r>
+      <w:fldSimple w:instr=" SEQ Figure \* ARABIC ">
+        <w:r>
+          <w:rPr>
+            <w:noProof/>
+          </w:rPr>
+          <w:t>7</w:t>
+        </w:r>
+      </w:fldSimple>
       <w:r>
         <w:t xml:space="preserve"> Development life cycle. </w:t>
       </w:r>
@@ -33557,6 +33691,7 @@
           <w:id w:val="63302069"/>
           <w:citation/>
         </w:sdtPr>
+        <w:sdtEndPr/>
         <w:sdtContent>
           <w:r>
             <w:fldChar w:fldCharType="begin"/>
@@ -33658,27 +33793,14 @@
                             <w:r>
                               <w:t xml:space="preserve">Figure </w:t>
                             </w:r>
-                            <w:r>
-                              <w:fldChar w:fldCharType="begin"/>
-                            </w:r>
-                            <w:r>
-                              <w:instrText xml:space="preserve"> SEQ Figure \* ARABIC </w:instrText>
-                            </w:r>
-                            <w:r>
-                              <w:fldChar w:fldCharType="separate"/>
-                            </w:r>
-                            <w:r>
-                              <w:rPr>
-                                <w:noProof/>
-                              </w:rPr>
-                              <w:t>8</w:t>
-                            </w:r>
-                            <w:r>
-                              <w:rPr>
-                                <w:noProof/>
-                              </w:rPr>
-                              <w:fldChar w:fldCharType="end"/>
-                            </w:r>
+                            <w:fldSimple w:instr=" SEQ Figure \* ARABIC ">
+                              <w:r>
+                                <w:rPr>
+                                  <w:noProof/>
+                                </w:rPr>
+                                <w:t>8</w:t>
+                              </w:r>
+                            </w:fldSimple>
                             <w:r>
                               <w:t xml:space="preserve"> Rentool logo</w:t>
                             </w:r>
@@ -33823,15 +33945,7 @@
         </w:drawing>
       </w:r>
       <w:r>
-        <w:t>The system is called “</w:t>
-      </w:r>
-      <w:proofErr w:type="spellStart"/>
-      <w:r>
-        <w:t>Rentool</w:t>
-      </w:r>
-      <w:proofErr w:type="spellEnd"/>
-      <w:r>
-        <w:t>”, and the two main colors are blue (#</w:t>
+        <w:t>The system is called “Rentool”, and the two main colors are blue (#</w:t>
       </w:r>
       <w:r>
         <w:t>2196F3</w:t>
@@ -33855,7 +33969,7 @@
       <w:pPr>
         <w:pStyle w:val="Heading2"/>
       </w:pPr>
-      <w:bookmarkStart w:id="366" w:name="_Toc89786580"/>
+      <w:bookmarkStart w:id="365" w:name="_Toc89786580"/>
       <w:r>
         <w:t>4.</w:t>
       </w:r>
@@ -33871,26 +33985,26 @@
       <w:r>
         <w:t>Infrastructure</w:t>
       </w:r>
+      <w:bookmarkEnd w:id="365"/>
+    </w:p>
+    <w:p>
+      <w:pPr>
+        <w:pStyle w:val="Heading3"/>
+      </w:pPr>
+      <w:bookmarkStart w:id="366" w:name="_Toc89786581"/>
+      <w:r>
+        <w:t>4.</w:t>
+      </w:r>
+      <w:r>
+        <w:t>3</w:t>
+      </w:r>
+      <w:r>
+        <w:t xml:space="preserve">.1 </w:t>
+      </w:r>
+      <w:r>
+        <w:t>Frontend</w:t>
+      </w:r>
       <w:bookmarkEnd w:id="366"/>
-    </w:p>
-    <w:p>
-      <w:pPr>
-        <w:pStyle w:val="Heading3"/>
-      </w:pPr>
-      <w:bookmarkStart w:id="367" w:name="_Toc89786581"/>
-      <w:r>
-        <w:t>4.</w:t>
-      </w:r>
-      <w:r>
-        <w:t>3</w:t>
-      </w:r>
-      <w:r>
-        <w:t xml:space="preserve">.1 </w:t>
-      </w:r>
-      <w:r>
-        <w:t>Frontend</w:t>
-      </w:r>
-      <w:bookmarkEnd w:id="367"/>
       <w:r>
         <w:t xml:space="preserve"> </w:t>
       </w:r>
@@ -33949,7 +34063,7 @@
       <w:pPr>
         <w:pStyle w:val="Heading3"/>
       </w:pPr>
-      <w:bookmarkStart w:id="368" w:name="_Toc89786582"/>
+      <w:bookmarkStart w:id="367" w:name="_Toc89786582"/>
       <w:r>
         <w:t>4.</w:t>
       </w:r>
@@ -33962,7 +34076,7 @@
       <w:r>
         <w:t>Backend</w:t>
       </w:r>
-      <w:bookmarkEnd w:id="368"/>
+      <w:bookmarkEnd w:id="367"/>
     </w:p>
     <w:p>
       <w:pPr>
@@ -34472,8 +34586,13 @@
         <w:t>‘</w:t>
       </w:r>
       <w:proofErr w:type="spellStart"/>
-      <w:r>
-        <w:t>payment_references</w:t>
+      <w:proofErr w:type="gramStart"/>
+      <w:r>
+        <w:t>payment</w:t>
+      </w:r>
+      <w:proofErr w:type="gramEnd"/>
+      <w:r>
+        <w:t>_references</w:t>
       </w:r>
       <w:proofErr w:type="spellEnd"/>
       <w:r>
@@ -34561,35 +34680,22 @@
       <w:pPr>
         <w:pStyle w:val="Caption"/>
       </w:pPr>
-      <w:bookmarkStart w:id="369" w:name="_Toc89786611"/>
+      <w:bookmarkStart w:id="368" w:name="_Toc89786611"/>
       <w:r>
         <w:t xml:space="preserve">Figure </w:t>
       </w:r>
-      <w:r>
-        <w:fldChar w:fldCharType="begin"/>
-      </w:r>
-      <w:r>
-        <w:instrText xml:space="preserve"> SEQ Figure \* ARABIC </w:instrText>
-      </w:r>
-      <w:r>
-        <w:fldChar w:fldCharType="separate"/>
-      </w:r>
-      <w:r>
-        <w:rPr>
-          <w:noProof/>
-        </w:rPr>
-        <w:t>9</w:t>
-      </w:r>
-      <w:r>
-        <w:rPr>
-          <w:noProof/>
-        </w:rPr>
-        <w:fldChar w:fldCharType="end"/>
-      </w:r>
+      <w:fldSimple w:instr=" SEQ Figure \* ARABIC ">
+        <w:r>
+          <w:rPr>
+            <w:noProof/>
+          </w:rPr>
+          <w:t>9</w:t>
+        </w:r>
+      </w:fldSimple>
       <w:r>
         <w:t xml:space="preserve"> A simplified map of the database</w:t>
       </w:r>
-      <w:bookmarkEnd w:id="369"/>
+      <w:bookmarkEnd w:id="368"/>
     </w:p>
     <w:p/>
     <w:p>
@@ -34597,22 +34703,27 @@
         <w:t xml:space="preserve">Reading and writing documents are done in the code </w:t>
       </w:r>
       <w:r>
-        <w:t xml:space="preserve">using the </w:t>
-      </w:r>
-      <w:r>
-        <w:t>Firestore SDK</w:t>
-      </w:r>
-      <w:r>
-        <w:t xml:space="preserve">, it’s done by </w:t>
-      </w:r>
-      <w:r>
-        <w:t xml:space="preserve">getting a document reference and then calling the wanted method (e.g., </w:t>
+        <w:t xml:space="preserve">using the Firestore SDK, it’s done by </w:t>
+      </w:r>
+      <w:r>
+        <w:t>getting a document reference and then calling the wanted method (e.g.</w:t>
+      </w:r>
+      <w:proofErr w:type="gramStart"/>
+      <w:r>
+        <w:t xml:space="preserve">, </w:t>
       </w:r>
       <w:r>
         <w:rPr>
           <w:rStyle w:val="CodeChar"/>
         </w:rPr>
-        <w:t>.get()</w:t>
+        <w:t>.get</w:t>
+      </w:r>
+      <w:proofErr w:type="gramEnd"/>
+      <w:r>
+        <w:rPr>
+          <w:rStyle w:val="CodeChar"/>
+        </w:rPr>
+        <w:t>()</w:t>
       </w:r>
       <w:r>
         <w:t xml:space="preserve">, </w:t>
@@ -34704,6 +34815,7 @@
         </w:rPr>
         <w:t>'Tools/tool_123'</w:t>
       </w:r>
+      <w:proofErr w:type="gramStart"/>
       <w:r>
         <w:rPr>
           <w:rFonts w:ascii="Consolas" w:hAnsi="Consolas"/>
@@ -34722,6 +34834,7 @@
         </w:rPr>
         <w:t>get</w:t>
       </w:r>
+      <w:proofErr w:type="gramEnd"/>
       <w:r>
         <w:rPr>
           <w:rFonts w:ascii="Consolas" w:hAnsi="Consolas"/>
@@ -36228,6 +36341,7 @@
         <w:rPr>
           <w:rStyle w:val="CodeChar"/>
         </w:rPr>
+        <w:lastRenderedPageBreak/>
         <w:t>‘userPhotos’</w:t>
       </w:r>
       <w:r>
@@ -36247,21 +36361,7 @@
         <w:rPr>
           <w:bCs/>
         </w:rPr>
-        <w:t>The second bucket is “</w:t>
-      </w:r>
-      <w:proofErr w:type="spellStart"/>
-      <w:r>
-        <w:rPr>
-          <w:bCs/>
-        </w:rPr>
-        <w:t>rentool</w:t>
-      </w:r>
-      <w:proofErr w:type="spellEnd"/>
-      <w:r>
-        <w:rPr>
-          <w:bCs/>
-        </w:rPr>
-        <w:t xml:space="preserve">-terms” which stores the system’s Terms of Use (TOS) and Privacy Policy. This bucket is also </w:t>
+        <w:t xml:space="preserve">The second bucket is “rentool-terms” which stores the system’s Terms of Use (TOS) and Privacy Policy. This bucket is also </w:t>
       </w:r>
       <w:hyperlink r:id="rId24" w:history="1">
         <w:r>
@@ -36289,7 +36389,6 @@
           <w:bCs/>
           <w:noProof/>
         </w:rPr>
-        <w:lastRenderedPageBreak/>
         <w:drawing>
           <wp:inline distT="0" distB="0" distL="0" distR="0" wp14:anchorId="61C2919D" wp14:editId="00592841">
             <wp:extent cx="4657197" cy="1787857"/>
@@ -36347,41 +36446,28 @@
           <w:bCs/>
         </w:rPr>
       </w:pPr>
-      <w:bookmarkStart w:id="370" w:name="_Toc89786612"/>
+      <w:bookmarkStart w:id="369" w:name="_Toc89786612"/>
       <w:r>
         <w:t xml:space="preserve">Figure </w:t>
       </w:r>
-      <w:r>
-        <w:fldChar w:fldCharType="begin"/>
-      </w:r>
-      <w:r>
-        <w:instrText xml:space="preserve"> SEQ Figure \* ARABIC </w:instrText>
-      </w:r>
-      <w:r>
-        <w:fldChar w:fldCharType="separate"/>
+      <w:fldSimple w:instr=" SEQ Figure \* ARABIC ">
+        <w:r>
+          <w:rPr>
+            <w:noProof/>
+          </w:rPr>
+          <w:t>10</w:t>
+        </w:r>
+      </w:fldSimple>
+      <w:r>
+        <w:t xml:space="preserve"> A simplified map of the Storage buckets. Colors: green: bucket, yellow: folder</w:t>
       </w:r>
       <w:r>
         <w:rPr>
           <w:noProof/>
         </w:rPr>
-        <w:t>10</w:t>
-      </w:r>
-      <w:r>
-        <w:rPr>
-          <w:noProof/>
-        </w:rPr>
-        <w:fldChar w:fldCharType="end"/>
-      </w:r>
-      <w:r>
-        <w:t xml:space="preserve"> A simplified map of the Storage buckets. Colors: green: bucket, yellow: folder</w:t>
-      </w:r>
-      <w:r>
-        <w:rPr>
-          <w:noProof/>
-        </w:rPr>
         <w:t>, black: specific file.</w:t>
       </w:r>
-      <w:bookmarkEnd w:id="370"/>
+      <w:bookmarkEnd w:id="369"/>
     </w:p>
     <w:p>
       <w:pPr>
@@ -36503,7 +36589,7 @@
       <w:pPr>
         <w:pStyle w:val="Heading2"/>
       </w:pPr>
-      <w:bookmarkStart w:id="371" w:name="_Toc89786583"/>
+      <w:bookmarkStart w:id="370" w:name="_Toc89786583"/>
       <w:r>
         <w:t>4.</w:t>
       </w:r>
@@ -36516,7 +36602,7 @@
       <w:r>
         <w:t>Payments</w:t>
       </w:r>
-      <w:bookmarkEnd w:id="371"/>
+      <w:bookmarkEnd w:id="370"/>
     </w:p>
     <w:p>
       <w:r>
@@ -36535,13 +36621,7 @@
         <w:fldChar w:fldCharType="separate"/>
       </w:r>
       <w:r>
-        <w:t>2.1 P</w:t>
-      </w:r>
-      <w:r>
-        <w:t>a</w:t>
-      </w:r>
-      <w:r>
-        <w:t>yments</w:t>
+        <w:t>2.1 Payments</w:t>
       </w:r>
       <w:r>
         <w:fldChar w:fldCharType="end"/>
@@ -36567,8 +36647,8 @@
       <w:pPr>
         <w:pStyle w:val="Heading3"/>
       </w:pPr>
-      <w:bookmarkStart w:id="372" w:name="_Ref89536799"/>
-      <w:bookmarkStart w:id="373" w:name="_Toc89786584"/>
+      <w:bookmarkStart w:id="371" w:name="_Ref89536799"/>
+      <w:bookmarkStart w:id="372" w:name="_Toc89786584"/>
       <w:r>
         <w:t>4.</w:t>
       </w:r>
@@ -36581,8 +36661,8 @@
       <w:r>
         <w:t>Webhook</w:t>
       </w:r>
+      <w:bookmarkEnd w:id="371"/>
       <w:bookmarkEnd w:id="372"/>
-      <w:bookmarkEnd w:id="373"/>
     </w:p>
     <w:p>
       <w:pPr>
@@ -36667,7 +36747,15 @@
         <w:t>ayments</w:t>
       </w:r>
       <w:r>
-        <w:t xml:space="preserve"> receives a request, it checks its headers for this secret key.</w:t>
+        <w:t xml:space="preserve"> </w:t>
+      </w:r>
+      <w:proofErr w:type="gramStart"/>
+      <w:r>
+        <w:t>receives</w:t>
+      </w:r>
+      <w:proofErr w:type="gramEnd"/>
+      <w:r>
+        <w:t xml:space="preserve"> a request, it checks its headers for this secret key.</w:t>
       </w:r>
     </w:p>
     <w:p/>
@@ -36675,9 +36763,10 @@
       <w:pPr>
         <w:pStyle w:val="Heading3"/>
       </w:pPr>
-      <w:bookmarkStart w:id="374" w:name="_Ref89536342"/>
-      <w:bookmarkStart w:id="375" w:name="_Toc89786585"/>
-      <w:r>
+      <w:bookmarkStart w:id="373" w:name="_Ref89536342"/>
+      <w:bookmarkStart w:id="374" w:name="_Toc89786585"/>
+      <w:r>
+        <w:lastRenderedPageBreak/>
         <w:t>4.</w:t>
       </w:r>
       <w:r>
@@ -36689,8 +36778,8 @@
       <w:r>
         <w:t>Adding a credit/debit card</w:t>
       </w:r>
+      <w:bookmarkEnd w:id="373"/>
       <w:bookmarkEnd w:id="374"/>
-      <w:bookmarkEnd w:id="375"/>
     </w:p>
     <w:p>
       <w:pPr>
@@ -36750,11 +36839,7 @@
         <w:t>Checkout</w:t>
       </w:r>
       <w:r>
-        <w:t xml:space="preserve">’s API and request a card verification (which is done by </w:t>
-      </w:r>
-      <w:r>
-        <w:lastRenderedPageBreak/>
-        <w:t xml:space="preserve">requesting a payment with the amount of 0). </w:t>
+        <w:t xml:space="preserve">’s API and request a card verification (which is done by requesting a payment with the amount of 0). </w:t>
       </w:r>
       <w:r>
         <w:t>Checkout</w:t>
@@ -36919,918 +37004,897 @@
           <w:color w:val="FF0000"/>
         </w:rPr>
       </w:pPr>
-      <w:bookmarkStart w:id="376" w:name="_Toc89786613"/>
+      <w:bookmarkStart w:id="375" w:name="_Toc89786613"/>
       <w:r>
         <w:t xml:space="preserve">Figure </w:t>
       </w:r>
+      <w:fldSimple w:instr=" SEQ Figure \* ARABIC ">
+        <w:r>
+          <w:rPr>
+            <w:noProof/>
+          </w:rPr>
+          <w:t>11</w:t>
+        </w:r>
+      </w:fldSimple>
+      <w:r>
+        <w:t xml:space="preserve"> Sequence diagram of adding a credit/debit card</w:t>
+      </w:r>
+      <w:bookmarkEnd w:id="375"/>
+    </w:p>
+    <w:p>
+      <w:pPr>
+        <w:rPr>
+          <w:b/>
+          <w:bCs/>
+        </w:rPr>
+      </w:pPr>
+    </w:p>
+    <w:p>
+      <w:pPr>
+        <w:pStyle w:val="Heading3"/>
+      </w:pPr>
+      <w:bookmarkStart w:id="376" w:name="_Toc89786586"/>
+      <w:r>
+        <w:lastRenderedPageBreak/>
+        <w:t>4.</w:t>
+      </w:r>
+      <w:r>
+        <w:t>4</w:t>
+      </w:r>
+      <w:r>
+        <w:t xml:space="preserve">.3 </w:t>
+      </w:r>
+      <w:r>
+        <w:t>Handling start and end rent payments</w:t>
+      </w:r>
+      <w:bookmarkEnd w:id="376"/>
+    </w:p>
+    <w:p>
+      <w:pPr>
+        <w:pStyle w:val="Heading4"/>
+      </w:pPr>
+      <w:r>
+        <w:t>4.</w:t>
+      </w:r>
+      <w:r>
+        <w:t>4</w:t>
+      </w:r>
+      <w:r>
+        <w:t xml:space="preserve">.3.1 </w:t>
+      </w:r>
+      <w:r>
+        <w:t>Delivery meetings</w:t>
+      </w:r>
+    </w:p>
+    <w:p>
+      <w:pPr>
+        <w:spacing w:after="0"/>
+      </w:pPr>
+      <w:r>
+        <w:t xml:space="preserve">The </w:t>
+      </w:r>
+      <w:r>
+        <w:rPr>
+          <w:rStyle w:val="CodeChar"/>
+        </w:rPr>
+        <w:t>payments_processing</w:t>
+      </w:r>
+      <w:r>
+        <w:t xml:space="preserve"> document of the ‘private’ subcollection of the delivery meeting document (path = </w:t>
+      </w:r>
+      <w:r>
+        <w:rPr>
+          <w:rStyle w:val="CodeChar"/>
+        </w:rPr>
+        <w:t>“</w:t>
+      </w:r>
+      <w:r>
+        <w:rPr>
+          <w:rStyle w:val="CodeChar"/>
+        </w:rPr>
+        <w:t>{deliver_meeting_document}/private/payments_processing”</w:t>
+      </w:r>
+      <w:r>
+        <w:t>) stores information about the payments flow of starting the rent. It has the following fields which all defaults to false:</w:t>
+      </w:r>
+    </w:p>
+    <w:p>
+      <w:pPr>
+        <w:pStyle w:val="ListParagraph"/>
+        <w:numPr>
+          <w:ilvl w:val="0"/>
+          <w:numId w:val="98"/>
+        </w:numPr>
+        <w:spacing w:line="259" w:lineRule="auto"/>
+      </w:pPr>
+      <w:r>
+        <w:rPr>
+          <w:rStyle w:val="CodeChar"/>
+        </w:rPr>
+        <w:t>'renter_sent_charge'</w:t>
+      </w:r>
+      <w:r>
+        <w:t xml:space="preserve"> turns to true when Checkout’s API gets called and the renter payment gets requested.</w:t>
+      </w:r>
+    </w:p>
+    <w:p>
+      <w:pPr>
+        <w:pStyle w:val="ListParagraph"/>
+        <w:numPr>
+          <w:ilvl w:val="0"/>
+          <w:numId w:val="98"/>
+        </w:numPr>
+        <w:spacing w:line="259" w:lineRule="auto"/>
+      </w:pPr>
+      <w:r>
+        <w:rPr>
+          <w:rStyle w:val="CodeChar"/>
+        </w:rPr>
+        <w:t>'renter_paid'</w:t>
+      </w:r>
+      <w:r>
+        <w:t xml:space="preserve"> turns to true when the renter payment gets captured.</w:t>
+      </w:r>
+    </w:p>
+    <w:p>
+      <w:pPr>
+        <w:pStyle w:val="ListParagraph"/>
+        <w:numPr>
+          <w:ilvl w:val="0"/>
+          <w:numId w:val="98"/>
+        </w:numPr>
+        <w:spacing w:line="259" w:lineRule="auto"/>
+      </w:pPr>
+      <w:r>
+        <w:rPr>
+          <w:rStyle w:val="CodeChar"/>
+        </w:rPr>
+        <w:t>'owner_sent_payment'</w:t>
+      </w:r>
+      <w:r>
+        <w:t xml:space="preserve"> turns to true when Checkout’s API gets </w:t>
+      </w:r>
+      <w:r>
+        <w:t>called</w:t>
+      </w:r>
+      <w:r>
+        <w:t xml:space="preserve"> and the owner payout gets requested.</w:t>
+      </w:r>
+    </w:p>
+    <w:p>
+      <w:pPr>
+        <w:pStyle w:val="ListParagraph"/>
+        <w:numPr>
+          <w:ilvl w:val="0"/>
+          <w:numId w:val="98"/>
+        </w:numPr>
+        <w:spacing w:line="259" w:lineRule="auto"/>
+      </w:pPr>
+      <w:r>
+        <w:rPr>
+          <w:rStyle w:val="CodeChar"/>
+        </w:rPr>
+        <w:t>'owner_paid'</w:t>
+      </w:r>
+      <w:r>
+        <w:t xml:space="preserve"> turns to true when the owner is paid the rent price.</w:t>
+      </w:r>
+    </w:p>
+    <w:p>
+      <w:pPr>
+        <w:jc w:val="both"/>
+      </w:pPr>
+      <w:r>
+        <w:t xml:space="preserve">When both the owner and renter confirm each other’s IDs, </w:t>
+      </w:r>
+      <w:r>
+        <w:rPr>
+          <w:rStyle w:val="CodeChar"/>
+        </w:rPr>
+        <w:t>CF:d</w:t>
+      </w:r>
+      <w:r>
+        <w:rPr>
+          <w:rStyle w:val="CodeChar"/>
+        </w:rPr>
+        <w:t>eliverMeetingUpdated</w:t>
+      </w:r>
+      <w:r>
+        <w:t xml:space="preserve"> </w:t>
+      </w:r>
+      <w:r>
+        <w:t xml:space="preserve">who is listening to changes in the delivery meeting document will call Checkout API and request a payment in the amount of the rent price + the insurance deposit amount from the renter. Once the payment is captured Checkout will send a webhook event to </w:t>
+      </w:r>
+      <w:r>
+        <w:rPr>
+          <w:rStyle w:val="CodeChar"/>
+        </w:rPr>
+        <w:t>CF:p</w:t>
+      </w:r>
+      <w:r>
+        <w:rPr>
+          <w:rStyle w:val="CodeChar"/>
+        </w:rPr>
+        <w:t>ayments</w:t>
+      </w:r>
+      <w:r>
+        <w:t xml:space="preserve"> which will update </w:t>
+      </w:r>
+      <w:r>
+        <w:rPr>
+          <w:rStyle w:val="CodeChar"/>
+        </w:rPr>
+        <w:t>renter_paid</w:t>
+      </w:r>
+      <w:r>
+        <w:t xml:space="preserve"> to true. This will trigger </w:t>
+      </w:r>
+      <w:r>
+        <w:rPr>
+          <w:rStyle w:val="CodeChar"/>
+        </w:rPr>
+        <w:t>CF:d</w:t>
+      </w:r>
+      <w:r>
+        <w:rPr>
+          <w:rStyle w:val="CodeChar"/>
+        </w:rPr>
+        <w:t>MeetPaymendDocUpdated</w:t>
+      </w:r>
+      <w:r>
+        <w:t xml:space="preserve"> which will send a payout of</w:t>
+      </w:r>
+      <w:r>
+        <w:t xml:space="preserve"> 95% of</w:t>
+      </w:r>
+      <w:r>
+        <w:t xml:space="preserve"> the rent price to the owner</w:t>
+      </w:r>
+      <w:r>
+        <w:t>, deducting a 5% fee</w:t>
+      </w:r>
+      <w:r>
+        <w:t xml:space="preserve">. </w:t>
+      </w:r>
+      <w:r>
+        <w:t xml:space="preserve">When the payment is sent Checkout will send a webhook event which </w:t>
+      </w:r>
+      <w:r>
+        <w:rPr>
+          <w:rStyle w:val="CodeChar"/>
+        </w:rPr>
+        <w:t>CF:p</w:t>
+      </w:r>
+      <w:r>
+        <w:rPr>
+          <w:rStyle w:val="CodeChar"/>
+        </w:rPr>
+        <w:t>ayments</w:t>
+      </w:r>
+      <w:r>
+        <w:t xml:space="preserve"> will handle and update </w:t>
+      </w:r>
+      <w:r>
+        <w:rPr>
+          <w:rStyle w:val="CodeChar"/>
+        </w:rPr>
+        <w:t>owner_paid</w:t>
+      </w:r>
+      <w:r>
+        <w:t xml:space="preserve"> to true. This will trigger </w:t>
+      </w:r>
+      <w:r>
+        <w:rPr>
+          <w:rStyle w:val="CodeChar"/>
+        </w:rPr>
+        <w:t>CF:d</w:t>
+      </w:r>
+      <w:r>
+        <w:rPr>
+          <w:rStyle w:val="CodeChar"/>
+        </w:rPr>
+        <w:t>MeetPaymendDocUpdated</w:t>
+      </w:r>
+      <w:r>
+        <w:t xml:space="preserve"> again which will change the </w:t>
+      </w:r>
+      <w:r>
+        <w:rPr>
+          <w:rStyle w:val="CodeChar"/>
+        </w:rPr>
+        <w:t>payments_successful</w:t>
+      </w:r>
+      <w:r>
+        <w:t xml:space="preserve"> field of the meeting document to true which will make </w:t>
+      </w:r>
+      <w:r>
+        <w:rPr>
+          <w:rStyle w:val="CodeChar"/>
+        </w:rPr>
+        <w:t>CF:d</w:t>
+      </w:r>
+      <w:r>
+        <w:rPr>
+          <w:rStyle w:val="CodeChar"/>
+        </w:rPr>
+        <w:t>eliverMeetingUpdated</w:t>
+      </w:r>
+      <w:r>
+        <w:t xml:space="preserve"> </w:t>
+      </w:r>
+      <w:r>
+        <w:t>starts the rent.</w:t>
+      </w:r>
+    </w:p>
+    <w:p>
+      <w:pPr>
+        <w:pStyle w:val="Heading4"/>
+      </w:pPr>
+      <w:r>
+        <w:t>4.</w:t>
+      </w:r>
+      <w:r>
+        <w:t>4</w:t>
+      </w:r>
+      <w:r>
+        <w:t xml:space="preserve">.3.2 </w:t>
+      </w:r>
+      <w:r>
+        <w:t>Return meetings</w:t>
+      </w:r>
+    </w:p>
+    <w:p>
+      <w:pPr>
+        <w:jc w:val="both"/>
+      </w:pPr>
+      <w:r>
+        <w:t xml:space="preserve">For the return meetings </w:t>
+      </w:r>
+      <w:r>
+        <w:rPr>
+          <w:rStyle w:val="CodeChar"/>
+        </w:rPr>
+        <w:t>CF:r</w:t>
+      </w:r>
+      <w:r>
+        <w:rPr>
+          <w:rStyle w:val="CodeChar"/>
+        </w:rPr>
+        <w:t>eturnMeetingUpdated</w:t>
+      </w:r>
+      <w:r>
+        <w:t xml:space="preserve"> will listen and detect once the owner and renter confirm hand-over and it’ll call Checkout API requesting a refund to the renter of the insurance amount if the tool was not damaged and the insurance – compensation price if the tool was damaged. And then send a payout to the owner with the compensation price if the tool was damaged.</w:t>
+      </w:r>
+    </w:p>
+    <w:p/>
+    <w:p>
+      <w:pPr>
+        <w:pStyle w:val="Heading2"/>
+      </w:pPr>
+      <w:bookmarkStart w:id="377" w:name="_Ref89537344"/>
+      <w:bookmarkStart w:id="378" w:name="_Toc89786587"/>
+      <w:r>
+        <w:t>4.</w:t>
+      </w:r>
+      <w:r>
+        <w:t>5</w:t>
+      </w:r>
+      <w:r>
+        <w:t xml:space="preserve"> </w:t>
+      </w:r>
+      <w:r>
+        <w:t>Notifications</w:t>
+      </w:r>
+      <w:bookmarkEnd w:id="377"/>
+      <w:bookmarkEnd w:id="378"/>
+    </w:p>
+    <w:p>
+      <w:pPr>
+        <w:jc w:val="both"/>
+      </w:pPr>
+      <w:r>
+        <w:t>The user notifications are stored in the ‘</w:t>
+      </w:r>
+      <w:r>
+        <w:rPr>
+          <w:rStyle w:val="CodeChar"/>
+        </w:rPr>
+        <w:t>notifications</w:t>
+      </w:r>
+      <w:r>
+        <w:t xml:space="preserve">’ subcollection of the user’s document. Whenever a new document is created in this subcollection, </w:t>
+      </w:r>
+      <w:r>
+        <w:rPr>
+          <w:rStyle w:val="CodeChar"/>
+        </w:rPr>
+        <w:t>CF:n</w:t>
+      </w:r>
+      <w:r>
+        <w:rPr>
+          <w:rStyle w:val="CodeChar"/>
+        </w:rPr>
+        <w:t>ewNotification</w:t>
+      </w:r>
+      <w:r>
+        <w:t xml:space="preserve"> tr</w:t>
+      </w:r>
+      <w:r>
+        <w:t>iggers and sends a message to the user’s devices using Firebase Cloud Messaging (FCM). FCM uses tokens to identify the devices, which are automatically added to the ‘</w:t>
+      </w:r>
+      <w:r>
+        <w:rPr>
+          <w:rStyle w:val="CodeChar"/>
+        </w:rPr>
+        <w:t>devices</w:t>
+      </w:r>
+      <w:r>
+        <w:t xml:space="preserve">’ subcollection of the user’s document when the user signs in and get removed when he/she signs out or when they turn the notifications off on that device. </w:t>
+      </w:r>
+    </w:p>
+    <w:p>
+      <w:pPr>
+        <w:jc w:val="both"/>
+      </w:pPr>
+      <w:r>
+        <w:t xml:space="preserve">The notifications are stored as codes such as “REQ_REC” for request received for example, and any extra data is also stored with it (e.g., the tool name). This is done so it can be displayed in any language in the app by taking the code and data and displaying its explanation text in the user’s chosen language. </w:t>
+      </w:r>
+    </w:p>
+    <w:p/>
+    <w:p>
+      <w:pPr>
+        <w:pStyle w:val="Heading2"/>
+      </w:pPr>
+      <w:bookmarkStart w:id="379" w:name="_Toc89786588"/>
+      <w:r>
+        <w:lastRenderedPageBreak/>
+        <w:t>4.</w:t>
+      </w:r>
+      <w:r>
+        <w:t>6</w:t>
+      </w:r>
+      <w:r>
+        <w:t xml:space="preserve"> </w:t>
+      </w:r>
+      <w:r>
+        <w:t>Posts and requests</w:t>
+      </w:r>
+      <w:bookmarkEnd w:id="379"/>
+    </w:p>
+    <w:p>
+      <w:pPr>
+        <w:pStyle w:val="Heading3"/>
+      </w:pPr>
+      <w:bookmarkStart w:id="380" w:name="_Toc89786589"/>
+      <w:r>
+        <w:t>4.</w:t>
+      </w:r>
+      <w:r>
+        <w:t>6</w:t>
+      </w:r>
+      <w:r>
+        <w:t xml:space="preserve">.1 </w:t>
+      </w:r>
+      <w:r>
+        <w:t>Creating posts</w:t>
+      </w:r>
+      <w:bookmarkEnd w:id="380"/>
+    </w:p>
+    <w:p>
+      <w:pPr>
+        <w:jc w:val="both"/>
+      </w:pPr>
+      <w:r>
+        <w:t xml:space="preserve">To create a tool-post the user must have a verified email address, set an ID number, and enter a credit/debit card that supports payouts. If the user has done all of that, then they can create a tool by filling the tool details in the new post screen and when they tap the “create” button a document in the ‘Tools’ collection will be created, and its data will be sent to Algolia to be searchable by </w:t>
+      </w:r>
+      <w:r>
+        <w:rPr>
+          <w:rStyle w:val="CodeChar"/>
+        </w:rPr>
+        <w:t>CF:toolCreated</w:t>
+      </w:r>
+      <w:r>
+        <w:t>.</w:t>
+      </w:r>
+    </w:p>
+    <w:p/>
+    <w:p>
+      <w:pPr>
+        <w:pStyle w:val="Heading3"/>
+      </w:pPr>
+      <w:bookmarkStart w:id="381" w:name="_Toc89786590"/>
+      <w:r>
+        <w:t>4.</w:t>
+      </w:r>
+      <w:r>
+        <w:t>6</w:t>
+      </w:r>
+      <w:r>
+        <w:t xml:space="preserve">.2 </w:t>
+      </w:r>
+      <w:r>
+        <w:t>Sending a request</w:t>
+      </w:r>
+      <w:bookmarkEnd w:id="381"/>
+    </w:p>
+    <w:p>
+      <w:pPr>
+        <w:jc w:val="both"/>
+      </w:pPr>
+      <w:r>
+        <w:t xml:space="preserve">Similar to creating a post, for the user to be able to send a request he/she must </w:t>
+      </w:r>
+      <w:r>
+        <w:t>have a verified email address, set an ID number, and enter a credit/debit card</w:t>
+      </w:r>
+      <w:r>
+        <w:t xml:space="preserve"> (doesn’t need to support payouts). After that the user can check a tool’s post and press the “request” button. Fill in the request details and press “send”. This will create a new document in the tool’s ‘requests’ subcollection, triggering </w:t>
+      </w:r>
+      <w:r>
+        <w:rPr>
+          <w:rStyle w:val="CodeChar"/>
+        </w:rPr>
+        <w:t>CF:requestWrite</w:t>
+      </w:r>
+      <w:r>
+        <w:t xml:space="preserve"> which will send a notification to the owner and creates a reference document in the ‘requests’ subcollection of the renter’s user document.</w:t>
+      </w:r>
+    </w:p>
+    <w:p/>
+    <w:p>
+      <w:pPr>
+        <w:pStyle w:val="Heading3"/>
+      </w:pPr>
+      <w:bookmarkStart w:id="382" w:name="_Toc89786591"/>
+      <w:r>
+        <w:t>4.</w:t>
+      </w:r>
+      <w:r>
+        <w:t>6</w:t>
+      </w:r>
+      <w:r>
+        <w:t xml:space="preserve">.3 </w:t>
+      </w:r>
+      <w:r>
+        <w:t>Accepting requests</w:t>
+      </w:r>
+      <w:bookmarkEnd w:id="382"/>
+    </w:p>
+    <w:p>
+      <w:pPr>
+        <w:jc w:val="both"/>
+      </w:pPr>
+      <w:r>
+        <w:t xml:space="preserve">For a tool-request to be accepted, the tool owner would </w:t>
+      </w:r>
+      <w:r>
+        <w:t>change</w:t>
+      </w:r>
+      <w:r>
+        <w:t xml:space="preserve"> the tool’s </w:t>
+      </w:r>
+      <w:r>
+        <w:rPr>
+          <w:rStyle w:val="CodeChar"/>
+        </w:rPr>
+        <w:t>acceptedRequestId</w:t>
+      </w:r>
+      <w:r>
+        <w:t xml:space="preserve"> to the request ID he/she wishes to accept. This will trigger </w:t>
+      </w:r>
+      <w:r>
+        <w:rPr>
+          <w:rStyle w:val="CodeChar"/>
+        </w:rPr>
+        <w:t>CF:</w:t>
+      </w:r>
+      <w:r>
+        <w:rPr>
+          <w:rStyle w:val="CodeChar"/>
+        </w:rPr>
+        <w:t>toolUpdated</w:t>
+      </w:r>
+      <w:r>
+        <w:t xml:space="preserve"> which will create a delivery meeting document and the ‘messages’ subcollection for chatting (</w:t>
+      </w:r>
+      <w:r>
+        <w:t xml:space="preserve">this will be explained </w:t>
+      </w:r>
+      <w:r>
+        <w:t>in</w:t>
+      </w:r>
+      <w:r>
+        <w:t xml:space="preserve"> [</w:t>
+      </w:r>
       <w:r>
         <w:fldChar w:fldCharType="begin"/>
       </w:r>
       <w:r>
-        <w:instrText xml:space="preserve"> SEQ Figure \* ARABIC </w:instrText>
+        <w:instrText xml:space="preserve"> REF _Ref89537241 \h </w:instrText>
+      </w:r>
+      <w:r>
+        <w:instrText xml:space="preserve"> \* MERGEFORMAT </w:instrText>
       </w:r>
       <w:r>
         <w:fldChar w:fldCharType="separate"/>
       </w:r>
       <w:r>
-        <w:rPr>
-          <w:noProof/>
-        </w:rPr>
-        <w:t>11</w:t>
-      </w:r>
-      <w:r>
-        <w:rPr>
-          <w:noProof/>
-        </w:rPr>
+        <w:t>4.6.4 Chat System</w:t>
+      </w:r>
+      <w:r>
         <w:fldChar w:fldCharType="end"/>
       </w:r>
       <w:r>
-        <w:t xml:space="preserve"> Sequence diagram of adding a credit/debit card</w:t>
-      </w:r>
-      <w:bookmarkEnd w:id="376"/>
-    </w:p>
-    <w:p>
-      <w:pPr>
-        <w:rPr>
-          <w:b/>
-          <w:bCs/>
-        </w:rPr>
-      </w:pPr>
-    </w:p>
+        <w:t>]</w:t>
+      </w:r>
+      <w:r>
+        <w:t xml:space="preserve">), update the request’s </w:t>
+      </w:r>
+      <w:r>
+        <w:rPr>
+          <w:rStyle w:val="CodeChar"/>
+        </w:rPr>
+        <w:t>isAccepted</w:t>
+      </w:r>
+      <w:r>
+        <w:t xml:space="preserve"> field to </w:t>
+      </w:r>
+      <w:r>
+        <w:rPr>
+          <w:rStyle w:val="CodeChar"/>
+        </w:rPr>
+        <w:t>true</w:t>
+      </w:r>
+      <w:r>
+        <w:t xml:space="preserve">, and create a notification document in the owner’s notifications collection (which as described in </w:t>
+      </w:r>
+      <w:r>
+        <w:t>[</w:t>
+      </w:r>
+      <w:r>
+        <w:fldChar w:fldCharType="begin"/>
+      </w:r>
+      <w:r>
+        <w:instrText xml:space="preserve"> REF _Ref89537344 \h </w:instrText>
+      </w:r>
+      <w:r>
+        <w:instrText xml:space="preserve"> \* MERGEFORMAT </w:instrText>
+      </w:r>
+      <w:r>
+        <w:fldChar w:fldCharType="separate"/>
+      </w:r>
+      <w:r>
+        <w:t>4.5 Notifications</w:t>
+      </w:r>
+      <w:r>
+        <w:fldChar w:fldCharType="end"/>
+      </w:r>
+      <w:r>
+        <w:t>]</w:t>
+      </w:r>
+      <w:r>
+        <w:t>,</w:t>
+      </w:r>
+      <w:r>
+        <w:t xml:space="preserve"> will send a notification to the owner).</w:t>
+      </w:r>
+    </w:p>
+    <w:p/>
     <w:p>
       <w:pPr>
         <w:pStyle w:val="Heading3"/>
       </w:pPr>
-      <w:bookmarkStart w:id="377" w:name="_Toc89786586"/>
+      <w:bookmarkStart w:id="383" w:name="_Ref89537241"/>
+      <w:bookmarkStart w:id="384" w:name="_Toc89786592"/>
       <w:r>
         <w:t>4.</w:t>
       </w:r>
       <w:r>
-        <w:t>4</w:t>
-      </w:r>
-      <w:r>
-        <w:t xml:space="preserve">.3 </w:t>
-      </w:r>
-      <w:r>
-        <w:t>Handling start and end rent payments</w:t>
-      </w:r>
-      <w:bookmarkEnd w:id="377"/>
-    </w:p>
-    <w:p>
-      <w:pPr>
-        <w:pStyle w:val="Heading4"/>
-      </w:pPr>
+        <w:t>6</w:t>
+      </w:r>
+      <w:r>
+        <w:t xml:space="preserve">.4 </w:t>
+      </w:r>
+      <w:r>
+        <w:t>Chat System</w:t>
+      </w:r>
+      <w:bookmarkEnd w:id="383"/>
+      <w:bookmarkEnd w:id="384"/>
+    </w:p>
+    <w:p>
+      <w:pPr>
+        <w:jc w:val="both"/>
+      </w:pPr>
+      <w:r>
+        <w:t>When a tool request is accepted, the ‘</w:t>
+      </w:r>
+      <w:r>
+        <w:t>messages’</w:t>
+      </w:r>
+      <w:r>
+        <w:t xml:space="preserve"> subcollection is created and it contains documents of messages between the owner and renter. When a user sends a message a document is created containing the message, the time it was sent, and the user’s UID. On the app the chat page is listening to changes in the </w:t>
+      </w:r>
+      <w:r>
+        <w:t>messages</w:t>
+      </w:r>
+      <w:r>
+        <w:t xml:space="preserve"> subcollection and it populates and sort the message documents as they are added to the subcollection. This is possible by Firestore listeners that allow the app to listen for changes in a collection or a document. So, the app would create a listener and build the messages using a Flutter widget called </w:t>
+      </w:r>
+      <w:proofErr w:type="spellStart"/>
+      <w:r>
+        <w:t>StreamBuilder</w:t>
+      </w:r>
+      <w:proofErr w:type="spellEnd"/>
+      <w:r>
+        <w:t>. This widget listens to a stream and rebuild whenever any message gets send through the stream.</w:t>
+      </w:r>
+    </w:p>
+    <w:p/>
+    <w:p>
+      <w:pPr>
+        <w:pStyle w:val="Heading2"/>
+      </w:pPr>
+      <w:bookmarkStart w:id="385" w:name="_Toc89786593"/>
       <w:r>
         <w:t>4.</w:t>
       </w:r>
       <w:r>
-        <w:t>4</w:t>
-      </w:r>
-      <w:r>
-        <w:t xml:space="preserve">.3.1 </w:t>
-      </w:r>
-      <w:r>
-        <w:t>Delivery meetings</w:t>
-      </w:r>
-    </w:p>
-    <w:p>
-      <w:pPr>
-        <w:spacing w:after="0"/>
-      </w:pPr>
-      <w:r>
-        <w:t xml:space="preserve">The </w:t>
+        <w:t>7</w:t>
+      </w:r>
+      <w:r>
+        <w:t xml:space="preserve"> </w:t>
+      </w:r>
+      <w:r>
+        <w:t>Reviews</w:t>
+      </w:r>
+      <w:bookmarkEnd w:id="385"/>
+    </w:p>
+    <w:p>
+      <w:pPr>
+        <w:jc w:val="both"/>
+      </w:pPr>
+      <w:r>
+        <w:t xml:space="preserve">Once a rent ends, the document with the owner’s UID as its id in the </w:t>
       </w:r>
       <w:r>
         <w:rPr>
           <w:rStyle w:val="CodeChar"/>
         </w:rPr>
-        <w:t>payments_processing</w:t>
-      </w:r>
-      <w:r>
-        <w:t xml:space="preserve"> document of the ‘private’ subcollection of the delivery meeting document (path = </w:t>
+        <w:t>previous_users</w:t>
+      </w:r>
+      <w:r>
+        <w:t xml:space="preserve"> subcollection of the renter’s user document will be updated to have a key-value field of </w:t>
       </w:r>
       <w:r>
         <w:rPr>
           <w:rStyle w:val="CodeChar"/>
         </w:rPr>
-        <w:t>“</w:t>
+        <w:t>{tool</w:t>
       </w:r>
       <w:r>
         <w:rPr>
           <w:rStyle w:val="CodeChar"/>
         </w:rPr>
-        <w:t>{deliver_meeting_document}/private/payments_processing”</w:t>
-      </w:r>
-      <w:r>
-        <w:t>) stores information about the payments flow of starting the rent. It has the following fields which all defaults to false:</w:t>
-      </w:r>
-    </w:p>
-    <w:p>
-      <w:pPr>
-        <w:pStyle w:val="ListParagraph"/>
-        <w:numPr>
-          <w:ilvl w:val="0"/>
-          <w:numId w:val="98"/>
-        </w:numPr>
-        <w:spacing w:line="259" w:lineRule="auto"/>
-      </w:pPr>
+        <w:t xml:space="preserve"> </w:t>
+      </w:r>
       <w:r>
         <w:rPr>
           <w:rStyle w:val="CodeChar"/>
         </w:rPr>
-        <w:t>'renter_sent_charge'</w:t>
-      </w:r>
-      <w:r>
-        <w:t xml:space="preserve"> turns to true when Checkout’s API gets called and the renter payment gets requested.</w:t>
-      </w:r>
-    </w:p>
-    <w:p>
-      <w:pPr>
-        <w:pStyle w:val="ListParagraph"/>
-        <w:numPr>
-          <w:ilvl w:val="0"/>
-          <w:numId w:val="98"/>
-        </w:numPr>
-        <w:spacing w:line="259" w:lineRule="auto"/>
-      </w:pPr>
+        <w:t>id</w:t>
+      </w:r>
       <w:r>
         <w:rPr>
           <w:rStyle w:val="CodeChar"/>
         </w:rPr>
+        <w:t>}</w:t>
+      </w:r>
+      <w:r>
+        <w:rPr>
+          <w:rStyle w:val="CodeChar"/>
+        </w:rPr>
+        <w:t>: true</w:t>
+      </w:r>
+      <w:r>
+        <w:t xml:space="preserve">, and vice versa for the owner. This is how the system knows if two users had a previous rent between them (FR23). If a user’s UID is in another user’s </w:t>
+      </w:r>
+      <w:r>
+        <w:rPr>
+          <w:rStyle w:val="CodeChar"/>
+        </w:rPr>
+        <w:t>previous_users</w:t>
+      </w:r>
+      <w:r>
+        <w:t xml:space="preserve"> subcollection, then the two users can post a review of each other.</w:t>
+      </w:r>
+    </w:p>
+    <w:p>
+      <w:pPr>
+        <w:jc w:val="both"/>
+      </w:pPr>
+      <w:r>
         <w:lastRenderedPageBreak/>
-        <w:t>'renter_paid'</w:t>
-      </w:r>
-      <w:r>
-        <w:t xml:space="preserve"> turns to true when the renter payment gets captured.</w:t>
-      </w:r>
-    </w:p>
-    <w:p>
-      <w:pPr>
-        <w:pStyle w:val="ListParagraph"/>
-        <w:numPr>
-          <w:ilvl w:val="0"/>
-          <w:numId w:val="98"/>
-        </w:numPr>
-        <w:spacing w:line="259" w:lineRule="auto"/>
-      </w:pPr>
+        <w:t xml:space="preserve">The reviews are created in the reviewed user’s </w:t>
+      </w:r>
       <w:r>
         <w:rPr>
           <w:rStyle w:val="CodeChar"/>
         </w:rPr>
-        <w:t>'owner_sent_payment'</w:t>
-      </w:r>
-      <w:r>
-        <w:t xml:space="preserve"> turns to true when Checkout’s API gets </w:t>
-      </w:r>
-      <w:r>
-        <w:t>called</w:t>
-      </w:r>
-      <w:r>
-        <w:t xml:space="preserve"> and the owner payout gets requested.</w:t>
-      </w:r>
-    </w:p>
-    <w:p>
-      <w:pPr>
-        <w:pStyle w:val="ListParagraph"/>
-        <w:numPr>
-          <w:ilvl w:val="0"/>
-          <w:numId w:val="98"/>
-        </w:numPr>
-        <w:spacing w:line="259" w:lineRule="auto"/>
-      </w:pPr>
+        <w:t>reviews</w:t>
+      </w:r>
+      <w:r>
+        <w:t xml:space="preserve"> subcollection. The review must have a value of 1 to 5 and an optional description of up to 500 characters. Once the user posts the review, </w:t>
+      </w:r>
       <w:r>
         <w:rPr>
           <w:rStyle w:val="CodeChar"/>
         </w:rPr>
-        <w:t>'owner_paid'</w:t>
-      </w:r>
-      <w:r>
-        <w:t xml:space="preserve"> turns to true when the owner is paid the rent price.</w:t>
-      </w:r>
+        <w:t>CF:r</w:t>
+      </w:r>
+      <w:r>
+        <w:rPr>
+          <w:rStyle w:val="CodeChar"/>
+        </w:rPr>
+        <w:t>eviewWrite</w:t>
+      </w:r>
+      <w:r>
+        <w:t xml:space="preserve"> which listens to the </w:t>
+      </w:r>
+      <w:r>
+        <w:rPr>
+          <w:rStyle w:val="CodeChar"/>
+        </w:rPr>
+        <w:t>reviews</w:t>
+      </w:r>
+      <w:r>
+        <w:t xml:space="preserve"> subcollection will get triggered and will update the reviewed user’s document’s </w:t>
+      </w:r>
+      <w:r>
+        <w:rPr>
+          <w:rStyle w:val="CodeChar"/>
+        </w:rPr>
+        <w:t>rating</w:t>
+      </w:r>
+      <w:r>
+        <w:t xml:space="preserve"> and </w:t>
+      </w:r>
+      <w:r>
+        <w:rPr>
+          <w:rStyle w:val="CodeChar"/>
+        </w:rPr>
+        <w:t>numOfReviews</w:t>
+      </w:r>
+      <w:r>
+        <w:t xml:space="preserve"> fields.</w:t>
+      </w:r>
+    </w:p>
+    <w:p/>
+    <w:p>
+      <w:pPr>
+        <w:pStyle w:val="Heading2"/>
+      </w:pPr>
+      <w:bookmarkStart w:id="386" w:name="_Ref89537104"/>
+      <w:bookmarkStart w:id="387" w:name="_Toc89786594"/>
+      <w:r>
+        <w:t>4.</w:t>
+      </w:r>
+      <w:r>
+        <w:t>8</w:t>
+      </w:r>
+      <w:r>
+        <w:t xml:space="preserve"> </w:t>
+      </w:r>
+      <w:r>
+        <w:t>Search</w:t>
+      </w:r>
+      <w:bookmarkEnd w:id="386"/>
+      <w:bookmarkEnd w:id="387"/>
     </w:p>
     <w:p>
       <w:pPr>
         <w:jc w:val="both"/>
       </w:pPr>
       <w:r>
-        <w:t xml:space="preserve">When both the owner and renter confirm each other’s IDs, </w:t>
-      </w:r>
-      <w:r>
-        <w:rPr>
-          <w:rStyle w:val="CodeChar"/>
-        </w:rPr>
-        <w:t>CF:d</w:t>
-      </w:r>
-      <w:r>
-        <w:rPr>
-          <w:rStyle w:val="CodeChar"/>
-        </w:rPr>
-        <w:t>eliverMeetingUpdated</w:t>
-      </w:r>
-      <w:r>
-        <w:t xml:space="preserve"> </w:t>
-      </w:r>
-      <w:r>
-        <w:t xml:space="preserve">who is listening to changes in the delivery meeting document will call Checkout API and request a payment in the amount of the rent price + the insurance deposit amount from the renter. Once the payment is captured Checkout will send a webhook event to </w:t>
-      </w:r>
-      <w:r>
-        <w:rPr>
-          <w:rStyle w:val="CodeChar"/>
-        </w:rPr>
-        <w:t>CF:p</w:t>
-      </w:r>
-      <w:r>
-        <w:rPr>
-          <w:rStyle w:val="CodeChar"/>
-        </w:rPr>
-        <w:t>ayments</w:t>
-      </w:r>
-      <w:r>
-        <w:t xml:space="preserve"> which will update </w:t>
-      </w:r>
-      <w:r>
-        <w:rPr>
-          <w:rStyle w:val="CodeChar"/>
-        </w:rPr>
-        <w:t>renter_paid</w:t>
-      </w:r>
-      <w:r>
-        <w:t xml:space="preserve"> to true. This will trigger </w:t>
-      </w:r>
-      <w:r>
-        <w:rPr>
-          <w:rStyle w:val="CodeChar"/>
-        </w:rPr>
-        <w:t>CF:d</w:t>
-      </w:r>
-      <w:r>
-        <w:rPr>
-          <w:rStyle w:val="CodeChar"/>
-        </w:rPr>
-        <w:t>MeetPaymendDocUpdated</w:t>
-      </w:r>
-      <w:r>
-        <w:t xml:space="preserve"> which will send a payout of</w:t>
-      </w:r>
-      <w:r>
-        <w:t xml:space="preserve"> 95% of</w:t>
-      </w:r>
-      <w:r>
-        <w:t xml:space="preserve"> the rent price to the owner</w:t>
-      </w:r>
-      <w:r>
-        <w:t>, deducting a 5% fee</w:t>
-      </w:r>
-      <w:r>
-        <w:t xml:space="preserve">. </w:t>
-      </w:r>
-      <w:r>
-        <w:t xml:space="preserve">When the payment is sent Checkout will send a webhook event which </w:t>
-      </w:r>
-      <w:r>
-        <w:rPr>
-          <w:rStyle w:val="CodeChar"/>
-        </w:rPr>
-        <w:t>CF:p</w:t>
-      </w:r>
-      <w:r>
-        <w:rPr>
-          <w:rStyle w:val="CodeChar"/>
-        </w:rPr>
-        <w:t>ayments</w:t>
-      </w:r>
-      <w:r>
-        <w:t xml:space="preserve"> will handle and update </w:t>
-      </w:r>
-      <w:r>
-        <w:rPr>
-          <w:rStyle w:val="CodeChar"/>
-        </w:rPr>
-        <w:t>owner_paid</w:t>
-      </w:r>
-      <w:r>
-        <w:t xml:space="preserve"> to true. This will trigger </w:t>
-      </w:r>
-      <w:r>
-        <w:rPr>
-          <w:rStyle w:val="CodeChar"/>
-        </w:rPr>
-        <w:t>CF:d</w:t>
-      </w:r>
-      <w:r>
-        <w:rPr>
-          <w:rStyle w:val="CodeChar"/>
-        </w:rPr>
-        <w:t>MeetPaymendDocUpdated</w:t>
-      </w:r>
-      <w:r>
-        <w:t xml:space="preserve"> again which will change the </w:t>
-      </w:r>
-      <w:r>
-        <w:rPr>
-          <w:rStyle w:val="CodeChar"/>
-        </w:rPr>
-        <w:t>payments_successful</w:t>
-      </w:r>
-      <w:r>
-        <w:t xml:space="preserve"> field of the meeting document to true which will make </w:t>
-      </w:r>
-      <w:r>
-        <w:rPr>
-          <w:rStyle w:val="CodeChar"/>
-        </w:rPr>
-        <w:t>CF:d</w:t>
-      </w:r>
-      <w:r>
-        <w:rPr>
-          <w:rStyle w:val="CodeChar"/>
-        </w:rPr>
-        <w:t>eliverMeetingUpdated</w:t>
-      </w:r>
-      <w:r>
-        <w:t xml:space="preserve"> </w:t>
-      </w:r>
-      <w:r>
-        <w:t>starts the rent.</w:t>
-      </w:r>
-    </w:p>
-    <w:p>
-      <w:pPr>
-        <w:pStyle w:val="Heading4"/>
-      </w:pPr>
-      <w:r>
-        <w:t>4.</w:t>
-      </w:r>
-      <w:r>
-        <w:t>4</w:t>
-      </w:r>
-      <w:r>
-        <w:t xml:space="preserve">.3.2 </w:t>
-      </w:r>
-      <w:r>
-        <w:t>Return meetings</w:t>
-      </w:r>
-    </w:p>
-    <w:p>
-      <w:pPr>
-        <w:jc w:val="both"/>
-      </w:pPr>
-      <w:r>
-        <w:t xml:space="preserve">For the return meetings </w:t>
-      </w:r>
-      <w:r>
-        <w:rPr>
-          <w:rStyle w:val="CodeChar"/>
-        </w:rPr>
-        <w:t>CF:r</w:t>
-      </w:r>
-      <w:r>
-        <w:rPr>
-          <w:rStyle w:val="CodeChar"/>
-        </w:rPr>
-        <w:t>eturnMeetingUpdated</w:t>
-      </w:r>
-      <w:r>
-        <w:t xml:space="preserve"> will listen and detect once the owner and renter confirm hand-over and it’ll call Checkout API requesting a refund to the renter of the insurance amount if the tool was not damaged and the insurance – compensation price if the tool was damaged. And then send a payout to the owner with the compensation price if the tool was damaged.</w:t>
-      </w:r>
-    </w:p>
-    <w:p/>
-    <w:p>
-      <w:pPr>
-        <w:pStyle w:val="Heading2"/>
-      </w:pPr>
-      <w:bookmarkStart w:id="378" w:name="_Ref89537344"/>
-      <w:bookmarkStart w:id="379" w:name="_Toc89786587"/>
-      <w:r>
-        <w:t>4.</w:t>
-      </w:r>
-      <w:r>
-        <w:t>5</w:t>
-      </w:r>
-      <w:r>
-        <w:t xml:space="preserve"> </w:t>
-      </w:r>
-      <w:r>
-        <w:t>Notifications</w:t>
-      </w:r>
-      <w:bookmarkEnd w:id="378"/>
-      <w:bookmarkEnd w:id="379"/>
-    </w:p>
-    <w:p>
-      <w:pPr>
-        <w:jc w:val="both"/>
-      </w:pPr>
-      <w:r>
-        <w:t>The user notifications are stored in the ‘</w:t>
-      </w:r>
-      <w:r>
-        <w:rPr>
-          <w:rStyle w:val="CodeChar"/>
-        </w:rPr>
-        <w:t>notifications</w:t>
-      </w:r>
-      <w:r>
-        <w:t xml:space="preserve">’ subcollection of the user’s document. Whenever a new document is created in this subcollection, </w:t>
-      </w:r>
-      <w:r>
-        <w:rPr>
-          <w:rStyle w:val="CodeChar"/>
-        </w:rPr>
-        <w:t>CF:n</w:t>
-      </w:r>
-      <w:r>
-        <w:rPr>
-          <w:rStyle w:val="CodeChar"/>
-        </w:rPr>
-        <w:t>ewNotification</w:t>
-      </w:r>
-      <w:r>
-        <w:t xml:space="preserve"> tr</w:t>
-      </w:r>
-      <w:r>
-        <w:t>iggers and sends a message to the user’s devices using Firebase Cloud Messaging (FCM). FCM uses tokens to identify the devices, which are automatically added to the ‘</w:t>
-      </w:r>
-      <w:r>
-        <w:rPr>
-          <w:rStyle w:val="CodeChar"/>
-        </w:rPr>
-        <w:t>devices</w:t>
-      </w:r>
-      <w:r>
-        <w:t xml:space="preserve">’ subcollection of the user’s document when the user signs in and get removed when he/she signs out or when they turn the notifications off on that device. </w:t>
-      </w:r>
-    </w:p>
-    <w:p>
-      <w:pPr>
-        <w:jc w:val="both"/>
-      </w:pPr>
-      <w:r>
-        <w:t xml:space="preserve">The notifications are stored as codes such as “REQ_REC” for request received for example, and any extra data is also stored with it (e.g., the tool name). This is done so it can be displayed in any language in the app by taking the code and data and displaying its explanation text in the user’s chosen language. </w:t>
-      </w:r>
-    </w:p>
-    <w:p/>
-    <w:p>
-      <w:pPr>
-        <w:pStyle w:val="Heading2"/>
-      </w:pPr>
-      <w:bookmarkStart w:id="380" w:name="_Toc89786588"/>
-      <w:r>
-        <w:t>4.</w:t>
-      </w:r>
-      <w:r>
-        <w:t>6</w:t>
-      </w:r>
-      <w:r>
-        <w:t xml:space="preserve"> </w:t>
-      </w:r>
-      <w:r>
-        <w:t>Posts and requests</w:t>
-      </w:r>
-      <w:bookmarkEnd w:id="380"/>
-    </w:p>
-    <w:p>
-      <w:pPr>
-        <w:pStyle w:val="Heading3"/>
-      </w:pPr>
-      <w:bookmarkStart w:id="381" w:name="_Toc89786589"/>
-      <w:r>
-        <w:t>4.</w:t>
-      </w:r>
-      <w:r>
-        <w:t>6</w:t>
-      </w:r>
-      <w:r>
-        <w:t xml:space="preserve">.1 </w:t>
-      </w:r>
-      <w:r>
-        <w:t>Creating posts</w:t>
-      </w:r>
-      <w:bookmarkEnd w:id="381"/>
-    </w:p>
-    <w:p>
-      <w:pPr>
-        <w:jc w:val="both"/>
-      </w:pPr>
-      <w:r>
-        <w:t xml:space="preserve">To create a tool-post the user must have a verified email address, set an ID number, and enter a credit/debit card that supports payouts. If the user has done all of that, then they can create a tool by filling the tool details in the new post screen and when they tap the “create” button a document in the ‘Tools’ collection will be created, and its data will be sent to Algolia to be searchable by </w:t>
-      </w:r>
-      <w:r>
-        <w:rPr>
-          <w:rStyle w:val="CodeChar"/>
-        </w:rPr>
-        <w:t>CF:toolCreated</w:t>
-      </w:r>
-      <w:r>
-        <w:t>.</w:t>
-      </w:r>
-    </w:p>
-    <w:p/>
-    <w:p>
-      <w:pPr>
-        <w:pStyle w:val="Heading3"/>
-      </w:pPr>
-      <w:bookmarkStart w:id="382" w:name="_Toc89786590"/>
-      <w:r>
-        <w:t>4.</w:t>
-      </w:r>
-      <w:r>
-        <w:t>6</w:t>
-      </w:r>
-      <w:r>
-        <w:t xml:space="preserve">.2 </w:t>
-      </w:r>
-      <w:r>
-        <w:t>Sending a request</w:t>
-      </w:r>
-      <w:bookmarkEnd w:id="382"/>
-    </w:p>
-    <w:p>
-      <w:pPr>
-        <w:jc w:val="both"/>
-      </w:pPr>
-      <w:r>
-        <w:t xml:space="preserve">Similar to creating a post, for the user to be able to send a request he/she must </w:t>
-      </w:r>
-      <w:r>
-        <w:t>have a verified email address, set an ID number, and enter a credit/debit card</w:t>
-      </w:r>
-      <w:r>
-        <w:t xml:space="preserve"> (doesn’t need </w:t>
-      </w:r>
-      <w:r>
-        <w:lastRenderedPageBreak/>
-        <w:t xml:space="preserve">to support payouts). After that the user can check a tool’s post and press the “request” button. Fill in the request details and press “send”. This will create a new document in the tool’s ‘requests’ subcollection, triggering </w:t>
-      </w:r>
-      <w:r>
-        <w:rPr>
-          <w:rStyle w:val="CodeChar"/>
-        </w:rPr>
-        <w:t>CF:requestWrite</w:t>
-      </w:r>
-      <w:r>
-        <w:t xml:space="preserve"> which will send a notification to the owner and creates a reference document in the ‘requests’ subcollection of the renter’s user document.</w:t>
-      </w:r>
-    </w:p>
-    <w:p/>
-    <w:p>
-      <w:pPr>
-        <w:pStyle w:val="Heading3"/>
-      </w:pPr>
-      <w:bookmarkStart w:id="383" w:name="_Toc89786591"/>
-      <w:r>
-        <w:t>4.</w:t>
-      </w:r>
-      <w:r>
-        <w:t>6</w:t>
-      </w:r>
-      <w:r>
-        <w:t xml:space="preserve">.3 </w:t>
-      </w:r>
-      <w:r>
-        <w:t>Accepting requests</w:t>
-      </w:r>
-      <w:bookmarkEnd w:id="383"/>
-    </w:p>
-    <w:p>
-      <w:pPr>
-        <w:jc w:val="both"/>
-      </w:pPr>
-      <w:r>
-        <w:t xml:space="preserve">For a tool-request to be accepted, the tool owner would </w:t>
-      </w:r>
-      <w:r>
-        <w:t>change</w:t>
-      </w:r>
-      <w:r>
-        <w:t xml:space="preserve"> the tool’s </w:t>
-      </w:r>
-      <w:r>
-        <w:rPr>
-          <w:rStyle w:val="CodeChar"/>
-        </w:rPr>
-        <w:t>acceptedRequestId</w:t>
-      </w:r>
-      <w:r>
-        <w:t xml:space="preserve"> to the request ID he/she wishes to accept. This will trigger </w:t>
-      </w:r>
-      <w:r>
-        <w:rPr>
-          <w:rStyle w:val="CodeChar"/>
-        </w:rPr>
-        <w:t>CF:</w:t>
-      </w:r>
-      <w:r>
-        <w:rPr>
-          <w:rStyle w:val="CodeChar"/>
-        </w:rPr>
-        <w:t>toolUpdated</w:t>
-      </w:r>
-      <w:r>
-        <w:t xml:space="preserve"> which will create a delivery meeting document and the ‘messages’ subcollection for chatting (</w:t>
-      </w:r>
-      <w:r>
-        <w:t xml:space="preserve">this will be explained </w:t>
-      </w:r>
-      <w:r>
-        <w:t>in</w:t>
-      </w:r>
-      <w:r>
-        <w:t xml:space="preserve"> [</w:t>
-      </w:r>
-      <w:r>
-        <w:fldChar w:fldCharType="begin"/>
-      </w:r>
-      <w:r>
-        <w:instrText xml:space="preserve"> REF _Ref89537241 \h </w:instrText>
-      </w:r>
-      <w:r>
-        <w:instrText xml:space="preserve"> \* MERGEFORMAT </w:instrText>
-      </w:r>
-      <w:r>
-        <w:fldChar w:fldCharType="separate"/>
-      </w:r>
-      <w:r>
-        <w:t>4.6.4 C</w:t>
-      </w:r>
-      <w:r>
-        <w:t>h</w:t>
-      </w:r>
-      <w:r>
-        <w:t>at System</w:t>
-      </w:r>
-      <w:r>
-        <w:fldChar w:fldCharType="end"/>
-      </w:r>
-      <w:r>
-        <w:t>]</w:t>
-      </w:r>
-      <w:r>
-        <w:t xml:space="preserve">), update the request’s </w:t>
-      </w:r>
-      <w:r>
-        <w:rPr>
-          <w:rStyle w:val="CodeChar"/>
-        </w:rPr>
-        <w:t>isAccepted</w:t>
-      </w:r>
-      <w:r>
-        <w:t xml:space="preserve"> field to </w:t>
-      </w:r>
-      <w:r>
-        <w:rPr>
-          <w:rStyle w:val="CodeChar"/>
-        </w:rPr>
-        <w:t>true</w:t>
-      </w:r>
-      <w:r>
-        <w:t xml:space="preserve">, and create a notification document in the owner’s notifications collection (which as described in </w:t>
-      </w:r>
-      <w:r>
-        <w:t>[</w:t>
-      </w:r>
-      <w:r>
-        <w:fldChar w:fldCharType="begin"/>
-      </w:r>
-      <w:r>
-        <w:instrText xml:space="preserve"> REF _Ref89537344 \h </w:instrText>
-      </w:r>
-      <w:r>
-        <w:instrText xml:space="preserve"> \* MERGEFORMAT </w:instrText>
-      </w:r>
-      <w:r>
-        <w:fldChar w:fldCharType="separate"/>
-      </w:r>
-      <w:r>
-        <w:t>4.5 Notifications</w:t>
-      </w:r>
-      <w:r>
-        <w:fldChar w:fldCharType="end"/>
-      </w:r>
-      <w:r>
-        <w:t>]</w:t>
-      </w:r>
-      <w:r>
-        <w:t>,</w:t>
-      </w:r>
-      <w:r>
-        <w:t xml:space="preserve"> will send a notification to the owner).</w:t>
-      </w:r>
-    </w:p>
-    <w:p/>
-    <w:p>
-      <w:pPr>
-        <w:pStyle w:val="Heading3"/>
-      </w:pPr>
-      <w:bookmarkStart w:id="384" w:name="_Ref89537241"/>
-      <w:bookmarkStart w:id="385" w:name="_Toc89786592"/>
-      <w:r>
-        <w:t>4.</w:t>
-      </w:r>
-      <w:r>
-        <w:t>6</w:t>
-      </w:r>
-      <w:r>
-        <w:t xml:space="preserve">.4 </w:t>
-      </w:r>
-      <w:r>
-        <w:t>Chat System</w:t>
-      </w:r>
-      <w:bookmarkEnd w:id="384"/>
-      <w:bookmarkEnd w:id="385"/>
-    </w:p>
-    <w:p>
-      <w:pPr>
-        <w:jc w:val="both"/>
-      </w:pPr>
-      <w:r>
-        <w:t>When a tool request is accepted, the ‘</w:t>
-      </w:r>
-      <w:r>
-        <w:t>messages’</w:t>
-      </w:r>
-      <w:r>
-        <w:t xml:space="preserve"> subcollection is created and it contains documents of messages between the owner and renter. When a user sends a message a document is created containing the message, the time it was sent, and the user’s UID. On the app the chat page is listening to changes in the </w:t>
-      </w:r>
-      <w:r>
-        <w:t>messages</w:t>
-      </w:r>
-      <w:r>
-        <w:t xml:space="preserve"> subcollection and it populates and sort the message documents as they are added to the subcollection. This is possible by Firestore listeners that allow the app to listen for changes in a collection or a document. So, the app would create a listener and build the messages using a Flutter widget called </w:t>
-      </w:r>
-      <w:proofErr w:type="spellStart"/>
-      <w:r>
-        <w:t>StreamBuilder</w:t>
-      </w:r>
-      <w:proofErr w:type="spellEnd"/>
-      <w:r>
-        <w:t>. This widget listens to a stream and rebuild whenever any message gets send through the stream.</w:t>
-      </w:r>
-    </w:p>
-    <w:p/>
-    <w:p>
-      <w:pPr>
-        <w:pStyle w:val="Heading2"/>
-      </w:pPr>
-      <w:bookmarkStart w:id="386" w:name="_Toc89786593"/>
-      <w:r>
-        <w:t>4.</w:t>
-      </w:r>
-      <w:r>
-        <w:t>7</w:t>
-      </w:r>
-      <w:r>
-        <w:t xml:space="preserve"> </w:t>
-      </w:r>
-      <w:r>
-        <w:t>Reviews</w:t>
-      </w:r>
-      <w:bookmarkEnd w:id="386"/>
-    </w:p>
-    <w:p>
-      <w:pPr>
-        <w:jc w:val="both"/>
-      </w:pPr>
-      <w:r>
-        <w:t xml:space="preserve">Once a rent ends, the document with the owner’s UID as its id in the </w:t>
-      </w:r>
-      <w:r>
-        <w:rPr>
-          <w:rStyle w:val="CodeChar"/>
-        </w:rPr>
-        <w:t>previous_users</w:t>
-      </w:r>
-      <w:r>
-        <w:t xml:space="preserve"> subcollection of the renter’s user document will be updated to have a key-value field of </w:t>
-      </w:r>
-      <w:r>
-        <w:rPr>
-          <w:rStyle w:val="CodeChar"/>
-        </w:rPr>
-        <w:t>{tool</w:t>
-      </w:r>
-      <w:r>
-        <w:rPr>
-          <w:rStyle w:val="CodeChar"/>
-        </w:rPr>
-        <w:t xml:space="preserve"> </w:t>
-      </w:r>
-      <w:r>
-        <w:rPr>
-          <w:rStyle w:val="CodeChar"/>
-        </w:rPr>
-        <w:t>id</w:t>
-      </w:r>
-      <w:r>
-        <w:rPr>
-          <w:rStyle w:val="CodeChar"/>
-        </w:rPr>
-        <w:t>}</w:t>
-      </w:r>
-      <w:r>
-        <w:rPr>
-          <w:rStyle w:val="CodeChar"/>
-        </w:rPr>
-        <w:t>: true</w:t>
-      </w:r>
-      <w:r>
-        <w:t xml:space="preserve">, and vice versa for the owner. This is how the system knows if two users had a previous rent between them (FR23). If a user’s UID is in another user’s </w:t>
-      </w:r>
-      <w:r>
-        <w:rPr>
-          <w:rStyle w:val="CodeChar"/>
-        </w:rPr>
-        <w:t>previous_users</w:t>
-      </w:r>
-      <w:r>
-        <w:t xml:space="preserve"> subcollection, then the two users can post a review of each other.</w:t>
-      </w:r>
-    </w:p>
-    <w:p>
-      <w:pPr>
-        <w:jc w:val="both"/>
-      </w:pPr>
-      <w:r>
-        <w:t xml:space="preserve">The reviews are created in the reviewed user’s </w:t>
-      </w:r>
-      <w:r>
-        <w:rPr>
-          <w:rStyle w:val="CodeChar"/>
-        </w:rPr>
-        <w:t>reviews</w:t>
-      </w:r>
-      <w:r>
-        <w:t xml:space="preserve"> subcollection. The review must have a value of 1 to 5 and an optional description of up to 500 characters. Once the user posts the review, </w:t>
-      </w:r>
-      <w:r>
-        <w:rPr>
-          <w:rStyle w:val="CodeChar"/>
-        </w:rPr>
-        <w:t>CF:r</w:t>
-      </w:r>
-      <w:r>
-        <w:rPr>
-          <w:rStyle w:val="CodeChar"/>
-        </w:rPr>
-        <w:t>eviewWrite</w:t>
-      </w:r>
-      <w:r>
-        <w:t xml:space="preserve"> which listens to the </w:t>
-      </w:r>
-      <w:r>
-        <w:rPr>
-          <w:rStyle w:val="CodeChar"/>
-        </w:rPr>
-        <w:t>reviews</w:t>
-      </w:r>
-      <w:r>
-        <w:t xml:space="preserve"> subcollection will get triggered and will update the reviewed user’s document’s </w:t>
-      </w:r>
-      <w:r>
-        <w:rPr>
-          <w:rStyle w:val="CodeChar"/>
-        </w:rPr>
-        <w:t>rating</w:t>
-      </w:r>
-      <w:r>
-        <w:t xml:space="preserve"> and </w:t>
-      </w:r>
-      <w:r>
-        <w:rPr>
-          <w:rStyle w:val="CodeChar"/>
-        </w:rPr>
-        <w:t>numOfReviews</w:t>
-      </w:r>
-      <w:r>
-        <w:t xml:space="preserve"> fields.</w:t>
-      </w:r>
-    </w:p>
-    <w:p/>
-    <w:p>
-      <w:pPr>
-        <w:pStyle w:val="Heading2"/>
-      </w:pPr>
-      <w:bookmarkStart w:id="387" w:name="_Ref89537104"/>
-      <w:bookmarkStart w:id="388" w:name="_Toc89786594"/>
-      <w:r>
-        <w:t>4.</w:t>
-      </w:r>
-      <w:r>
-        <w:t>8</w:t>
-      </w:r>
-      <w:r>
-        <w:t xml:space="preserve"> </w:t>
-      </w:r>
-      <w:r>
-        <w:t>Search</w:t>
-      </w:r>
-      <w:bookmarkEnd w:id="387"/>
-      <w:bookmarkEnd w:id="388"/>
-    </w:p>
-    <w:p>
-      <w:pPr>
-        <w:jc w:val="both"/>
-      </w:pPr>
-      <w:r>
         <w:t xml:space="preserve">Firestore is design for fast and simple queries, and to keep the high performance Firestore </w:t>
       </w:r>
       <w:r>
@@ -37855,11 +37919,7 @@
         <w:t>Typesense</w:t>
       </w:r>
       <w:r>
-        <w:t xml:space="preserve">. After some research I decided to choose Algolia, as it has a free pricing plan for the first 10k </w:t>
-      </w:r>
-      <w:r>
-        <w:lastRenderedPageBreak/>
-        <w:t xml:space="preserve">queries, and a lot of resources and guides on how to implement it with Firestore and Flutter. </w:t>
+        <w:t xml:space="preserve">. After some research I decided to choose Algolia, as it has a free pricing plan for the first 10k queries, and a lot of resources and guides on how to implement it with Firestore and Flutter. </w:t>
       </w:r>
     </w:p>
     <w:p>
@@ -37997,7 +38057,7 @@
       <w:pPr>
         <w:pStyle w:val="Heading2"/>
       </w:pPr>
-      <w:bookmarkStart w:id="389" w:name="_Toc89786595"/>
+      <w:bookmarkStart w:id="388" w:name="_Toc89786595"/>
       <w:r>
         <w:t>4.</w:t>
       </w:r>
@@ -38010,7 +38070,7 @@
       <w:r>
         <w:t>Admins</w:t>
       </w:r>
-      <w:bookmarkEnd w:id="389"/>
+      <w:bookmarkEnd w:id="388"/>
     </w:p>
     <w:p>
       <w:pPr>
@@ -38066,35 +38126,22 @@
                                 <w:szCs w:val="24"/>
                               </w:rPr>
                             </w:pPr>
-                            <w:bookmarkStart w:id="390" w:name="_Toc89786614"/>
+                            <w:bookmarkStart w:id="389" w:name="_Toc89786614"/>
                             <w:r>
                               <w:t xml:space="preserve">Figure </w:t>
                             </w:r>
-                            <w:r>
-                              <w:fldChar w:fldCharType="begin"/>
-                            </w:r>
-                            <w:r>
-                              <w:instrText xml:space="preserve"> SEQ Figure \* ARABIC </w:instrText>
-                            </w:r>
-                            <w:r>
-                              <w:fldChar w:fldCharType="separate"/>
-                            </w:r>
-                            <w:r>
-                              <w:rPr>
-                                <w:noProof/>
-                              </w:rPr>
-                              <w:t>12</w:t>
-                            </w:r>
-                            <w:r>
-                              <w:rPr>
-                                <w:noProof/>
-                              </w:rPr>
-                              <w:fldChar w:fldCharType="end"/>
-                            </w:r>
+                            <w:fldSimple w:instr=" SEQ Figure \* ARABIC ">
+                              <w:r>
+                                <w:rPr>
+                                  <w:noProof/>
+                                </w:rPr>
+                                <w:t>12</w:t>
+                              </w:r>
+                            </w:fldSimple>
                             <w:r>
                               <w:t xml:space="preserve"> The menu for setting a Firebase admin’s role.</w:t>
                             </w:r>
-                            <w:bookmarkEnd w:id="390"/>
+                            <w:bookmarkEnd w:id="389"/>
                           </w:p>
                         </w:txbxContent>
                       </wps:txbx>
@@ -38223,15 +38270,7 @@
         </w:drawing>
       </w:r>
       <w:r>
-        <w:t xml:space="preserve">The system admins roles are split into two groups, Firebase admins and admin users. Firebase admins are admins that don’t have to have an account in the system (a </w:t>
-      </w:r>
-      <w:proofErr w:type="spellStart"/>
-      <w:r>
-        <w:t>Rentool</w:t>
-      </w:r>
-      <w:proofErr w:type="spellEnd"/>
-      <w:r>
-        <w:t xml:space="preserve"> account), but they need a Google account. These admins are assigned access to the Firebase console and can be invited in the project’s setting page. A Firebase admin can be an editor or a viewer, either to all Firebase services or to a chosen set of them. </w:t>
+        <w:t xml:space="preserve">The system admins roles are split into two groups, Firebase admins and admin users. Firebase admins are admins that don’t have to have an account in the system (a Rentool account), but they need a Google account. These admins are assigned access to the Firebase console and can be invited in the project’s setting page. A Firebase admin can be an editor or a viewer, either to all Firebase services or to a chosen set of them. </w:t>
       </w:r>
     </w:p>
     <w:p>
@@ -38265,6 +38304,7 @@
         <w:jc w:val="both"/>
       </w:pPr>
       <w:r>
+        <w:lastRenderedPageBreak/>
         <w:t>In this report “admin” refer</w:t>
       </w:r>
       <w:r>
@@ -38300,7 +38340,7 @@
       <w:pPr>
         <w:pStyle w:val="Heading3"/>
       </w:pPr>
-      <w:bookmarkStart w:id="392" w:name="_Toc89786596"/>
+      <w:bookmarkStart w:id="390" w:name="_Toc89786596"/>
       <w:r>
         <w:t>4.</w:t>
       </w:r>
@@ -38313,7 +38353,7 @@
       <w:r>
         <w:t>Disagreement cases</w:t>
       </w:r>
-      <w:bookmarkEnd w:id="392"/>
+      <w:bookmarkEnd w:id="390"/>
     </w:p>
     <w:p>
       <w:pPr>
@@ -38377,7 +38417,7 @@
       <w:pPr>
         <w:pStyle w:val="Heading2"/>
       </w:pPr>
-      <w:bookmarkStart w:id="393" w:name="_Toc89786597"/>
+      <w:bookmarkStart w:id="391" w:name="_Toc89786597"/>
       <w:r>
         <w:t>4.</w:t>
       </w:r>
@@ -38390,7 +38430,7 @@
       <w:r>
         <w:t>Testing</w:t>
       </w:r>
-      <w:bookmarkEnd w:id="393"/>
+      <w:bookmarkEnd w:id="391"/>
     </w:p>
     <w:p>
       <w:pPr>
@@ -38446,31 +38486,18 @@
                                 <w:szCs w:val="24"/>
                               </w:rPr>
                             </w:pPr>
-                            <w:bookmarkStart w:id="394" w:name="_Toc89786615"/>
+                            <w:bookmarkStart w:id="392" w:name="_Toc89786615"/>
                             <w:r>
                               <w:t xml:space="preserve">Figure </w:t>
                             </w:r>
-                            <w:r>
-                              <w:fldChar w:fldCharType="begin"/>
-                            </w:r>
-                            <w:r>
-                              <w:instrText xml:space="preserve"> SEQ Figure \* ARABIC </w:instrText>
-                            </w:r>
-                            <w:r>
-                              <w:fldChar w:fldCharType="separate"/>
-                            </w:r>
-                            <w:r>
-                              <w:rPr>
-                                <w:noProof/>
-                              </w:rPr>
-                              <w:t>13</w:t>
-                            </w:r>
-                            <w:r>
-                              <w:rPr>
-                                <w:noProof/>
-                              </w:rPr>
-                              <w:fldChar w:fldCharType="end"/>
-                            </w:r>
+                            <w:fldSimple w:instr=" SEQ Figure \* ARABIC ">
+                              <w:r>
+                                <w:rPr>
+                                  <w:noProof/>
+                                </w:rPr>
+                                <w:t>13</w:t>
+                              </w:r>
+                            </w:fldSimple>
                             <w:r>
                               <w:t xml:space="preserve"> The output of a successful run of Firestore unit test</w:t>
                             </w:r>
@@ -38480,7 +38507,7 @@
                               </w:rPr>
                               <w:t>s.</w:t>
                             </w:r>
-                            <w:bookmarkEnd w:id="394"/>
+                            <w:bookmarkEnd w:id="392"/>
                           </w:p>
                         </w:txbxContent>
                       </wps:txbx>
@@ -38738,6 +38765,7 @@
           <w:noProof/>
           <w:color w:val="FF0000"/>
         </w:rPr>
+        <w:lastRenderedPageBreak/>
         <w:drawing>
           <wp:inline distT="0" distB="0" distL="0" distR="0" wp14:anchorId="23B295C6" wp14:editId="15288AC0">
             <wp:extent cx="5094514" cy="2441120"/>
@@ -38784,56 +38812,37 @@
           <w:color w:val="FF0000"/>
         </w:rPr>
       </w:pPr>
-      <w:bookmarkStart w:id="396" w:name="_Toc89786616"/>
+      <w:bookmarkStart w:id="393" w:name="_Toc89786616"/>
       <w:r>
         <w:t xml:space="preserve">Figure </w:t>
       </w:r>
-      <w:r>
-        <w:fldChar w:fldCharType="begin"/>
-      </w:r>
-      <w:r>
-        <w:instrText xml:space="preserve"> SEQ Figure \* ARABIC </w:instrText>
-      </w:r>
-      <w:r>
-        <w:fldChar w:fldCharType="separate"/>
-      </w:r>
-      <w:r>
-        <w:rPr>
-          <w:noProof/>
-        </w:rPr>
-        <w:t>14</w:t>
-      </w:r>
-      <w:r>
-        <w:rPr>
-          <w:noProof/>
-        </w:rPr>
-        <w:fldChar w:fldCharType="end"/>
-      </w:r>
+      <w:fldSimple w:instr=" SEQ Figure \* ARABIC ">
+        <w:r>
+          <w:rPr>
+            <w:noProof/>
+          </w:rPr>
+          <w:t>14</w:t>
+        </w:r>
+      </w:fldSimple>
       <w:r>
         <w:t xml:space="preserve"> </w:t>
       </w:r>
       <w:r>
         <w:t>Successful tests with GitHub Actions on pull request #47. This pull request was used to merge searching with Algolia feature to the master branch.</w:t>
       </w:r>
-      <w:bookmarkEnd w:id="396"/>
+      <w:bookmarkEnd w:id="393"/>
     </w:p>
     <w:p/>
     <w:p>
       <w:pPr>
         <w:pStyle w:val="Heading2"/>
       </w:pPr>
-      <w:bookmarkStart w:id="397" w:name="_Toc89786598"/>
+      <w:bookmarkStart w:id="394" w:name="_Toc89786598"/>
       <w:r>
         <w:t>4.1</w:t>
       </w:r>
       <w:r>
-        <w:t xml:space="preserve">1 </w:t>
-      </w:r>
-      <w:r>
-        <w:t>Structure</w:t>
-      </w:r>
-      <w:r>
-        <w:t xml:space="preserve"> of</w:t>
+        <w:t>1 Structure of</w:t>
       </w:r>
       <w:r>
         <w:t xml:space="preserve"> </w:t>
@@ -38841,7 +38850,7 @@
       <w:r>
         <w:t>Implementation-Folder</w:t>
       </w:r>
-      <w:bookmarkEnd w:id="397"/>
+      <w:bookmarkEnd w:id="394"/>
       <w:r>
         <w:t xml:space="preserve"> </w:t>
       </w:r>
@@ -38868,17 +38877,8 @@
             <w:rStyle w:val="Hyperlink"/>
             <w:rFonts w:eastAsiaTheme="majorEastAsia"/>
           </w:rPr>
-          <w:t>/</w:t>
+          <w:t>/rentool</w:t>
         </w:r>
-        <w:proofErr w:type="spellStart"/>
-        <w:r>
-          <w:rPr>
-            <w:rStyle w:val="Hyperlink"/>
-            <w:rFonts w:eastAsiaTheme="majorEastAsia"/>
-          </w:rPr>
-          <w:t>rentool</w:t>
-        </w:r>
-        <w:proofErr w:type="spellEnd"/>
       </w:hyperlink>
       <w:r>
         <w:t>.</w:t>
@@ -38886,7 +38886,6 @@
     </w:p>
     <w:p>
       <w:r>
-        <w:lastRenderedPageBreak/>
         <w:t>This is a list of the important folders and files and their uses:</w:t>
       </w:r>
       <w:r>
@@ -38905,6 +38904,7 @@
         </w:numPr>
         <w:spacing w:line="259" w:lineRule="auto"/>
       </w:pPr>
+      <w:proofErr w:type="gramStart"/>
       <w:r>
         <w:rPr>
           <w:b/>
@@ -38921,6 +38921,7 @@
         <w:t>github</w:t>
       </w:r>
       <w:proofErr w:type="spellEnd"/>
+      <w:proofErr w:type="gramEnd"/>
       <w:r>
         <w:rPr>
           <w:b/>
@@ -39183,6 +39184,7 @@
           <w:b/>
           <w:bCs/>
         </w:rPr>
+        <w:lastRenderedPageBreak/>
         <w:t>‘</w:t>
       </w:r>
       <w:proofErr w:type="spellStart"/>
@@ -39262,12 +39264,21 @@
         <w:t>‘</w:t>
       </w:r>
       <w:proofErr w:type="spellStart"/>
+      <w:proofErr w:type="gramStart"/>
       <w:r>
         <w:rPr>
           <w:b/>
           <w:bCs/>
         </w:rPr>
-        <w:t>integration_test</w:t>
+        <w:t>integration</w:t>
+      </w:r>
+      <w:proofErr w:type="gramEnd"/>
+      <w:r>
+        <w:rPr>
+          <w:b/>
+          <w:bCs/>
+        </w:rPr>
+        <w:t>_test</w:t>
       </w:r>
       <w:proofErr w:type="spellEnd"/>
       <w:r>
@@ -39375,6 +39386,7 @@
         <w:t>‘</w:t>
       </w:r>
       <w:proofErr w:type="spellStart"/>
+      <w:proofErr w:type="gramStart"/>
       <w:r>
         <w:rPr>
           <w:b/>
@@ -39385,6 +39397,7 @@
         <w:t>firebase.json</w:t>
       </w:r>
       <w:proofErr w:type="spellEnd"/>
+      <w:proofErr w:type="gramEnd"/>
       <w:r>
         <w:rPr>
           <w:b/>
@@ -39503,6 +39516,7 @@
         <w:t>‘</w:t>
       </w:r>
       <w:proofErr w:type="spellStart"/>
+      <w:proofErr w:type="gramStart"/>
       <w:r>
         <w:rPr>
           <w:b/>
@@ -39513,6 +39527,7 @@
         <w:t>pubspec.yaml</w:t>
       </w:r>
       <w:proofErr w:type="spellEnd"/>
+      <w:proofErr w:type="gramEnd"/>
       <w:r>
         <w:rPr>
           <w:b/>
@@ -39615,8 +39630,8 @@
           <w:lang w:val="en"/>
         </w:rPr>
       </w:pPr>
-      <w:bookmarkStart w:id="398" w:name="_Toc89786599"/>
-      <w:bookmarkEnd w:id="360"/>
+      <w:bookmarkStart w:id="395" w:name="_Toc89786599"/>
+      <w:bookmarkEnd w:id="361"/>
       <w:r>
         <w:rPr>
           <w:lang w:val="en"/>
@@ -39633,7 +39648,7 @@
       <w:r>
         <w:t>and discussion</w:t>
       </w:r>
-      <w:bookmarkEnd w:id="398"/>
+      <w:bookmarkEnd w:id="395"/>
     </w:p>
     <w:p>
       <w:pPr>
@@ -39883,38 +39898,25 @@
       <w:pPr>
         <w:pStyle w:val="Caption"/>
       </w:pPr>
-      <w:bookmarkStart w:id="399" w:name="_Toc89786617"/>
+      <w:bookmarkStart w:id="396" w:name="_Toc89786617"/>
       <w:r>
         <w:t xml:space="preserve">Figure </w:t>
       </w:r>
-      <w:r>
-        <w:fldChar w:fldCharType="begin"/>
-      </w:r>
-      <w:r>
-        <w:instrText xml:space="preserve"> SEQ Figure \* ARABIC </w:instrText>
-      </w:r>
-      <w:r>
-        <w:fldChar w:fldCharType="separate"/>
-      </w:r>
-      <w:r>
-        <w:rPr>
-          <w:noProof/>
-        </w:rPr>
-        <w:t>15</w:t>
-      </w:r>
-      <w:r>
-        <w:rPr>
-          <w:noProof/>
-        </w:rPr>
-        <w:fldChar w:fldCharType="end"/>
-      </w:r>
+      <w:fldSimple w:instr=" SEQ Figure \* ARABIC ">
+        <w:r>
+          <w:rPr>
+            <w:noProof/>
+          </w:rPr>
+          <w:t>15</w:t>
+        </w:r>
+      </w:fldSimple>
       <w:r>
         <w:t xml:space="preserve"> </w:t>
       </w:r>
       <w:r>
         <w:t>Google sponsored results. The first result's website paid Google to be shown first.</w:t>
       </w:r>
-      <w:bookmarkEnd w:id="399"/>
+      <w:bookmarkEnd w:id="396"/>
     </w:p>
     <w:p>
       <w:pPr>
@@ -39981,12 +39983,12 @@
       <w:pPr>
         <w:pStyle w:val="Heading1"/>
       </w:pPr>
-      <w:bookmarkStart w:id="400" w:name="_Toc89786600"/>
+      <w:bookmarkStart w:id="397" w:name="_Toc89786600"/>
       <w:r>
         <w:lastRenderedPageBreak/>
         <w:t>Chapter 6 – Conclusion</w:t>
       </w:r>
-      <w:bookmarkEnd w:id="400"/>
+      <w:bookmarkEnd w:id="397"/>
     </w:p>
     <w:p/>
     <w:p/>
@@ -40010,8 +40012,8 @@
         </w:sectPr>
       </w:pPr>
     </w:p>
-    <w:bookmarkStart w:id="401" w:name="_Toc89786601" w:displacedByCustomXml="next"/>
-    <w:bookmarkStart w:id="402" w:name="_Toc68957589" w:displacedByCustomXml="next"/>
+    <w:bookmarkStart w:id="398" w:name="_Toc68957589" w:displacedByCustomXml="next"/>
+    <w:bookmarkStart w:id="399" w:name="_Toc89786601" w:displacedByCustomXml="next"/>
     <w:sdt>
       <w:sdtPr>
         <w:rPr>
@@ -40036,8 +40038,8 @@
           <w:r>
             <w:t>References</w:t>
           </w:r>
-          <w:bookmarkEnd w:id="402"/>
-          <w:bookmarkEnd w:id="401"/>
+          <w:bookmarkEnd w:id="399"/>
+          <w:bookmarkEnd w:id="398"/>
         </w:p>
         <w:sdt>
           <w:sdtPr>
@@ -40423,7 +40425,7 @@
           <w:lang w:val="en"/>
         </w:rPr>
       </w:pPr>
-      <w:bookmarkStart w:id="403" w:name="_Toc89786602"/>
+      <w:bookmarkStart w:id="400" w:name="_Toc89786602"/>
       <w:r>
         <w:rPr>
           <w:lang w:val="en"/>
@@ -40431,7 +40433,7 @@
         <w:lastRenderedPageBreak/>
         <w:t>Appendices</w:t>
       </w:r>
-      <w:bookmarkEnd w:id="403"/>
+      <w:bookmarkEnd w:id="400"/>
     </w:p>
     <w:p>
       <w:pPr>
@@ -40440,7 +40442,7 @@
           <w:lang w:val="en"/>
         </w:rPr>
       </w:pPr>
-      <w:bookmarkStart w:id="404" w:name="_Toc89786603"/>
+      <w:bookmarkStart w:id="401" w:name="_Toc89786603"/>
       <w:r>
         <w:rPr>
           <w:lang w:val="en"/>
@@ -40450,7 +40452,7 @@
       <w:r>
         <w:t>Figures</w:t>
       </w:r>
-      <w:bookmarkEnd w:id="404"/>
+      <w:bookmarkEnd w:id="401"/>
     </w:p>
     <w:p>
       <w:pPr>

</xml_diff>

<commit_message>
add checkout docs as reference AGAIN
</commit_message>
<xml_diff>
--- a/Report/Report2 DRAFT - 2.docx
+++ b/Report/Report2 DRAFT - 2.docx
@@ -40069,6 +40069,55 @@
               <w:r>
                 <w:fldChar w:fldCharType="separate"/>
               </w:r>
+              <w:r>
+                <w:rPr>
+                  <w:noProof/>
+                </w:rPr>
+                <w:t xml:space="preserve">Checkout, 2021. </w:t>
+              </w:r>
+              <w:r>
+                <w:rPr>
+                  <w:i/>
+                  <w:iCs/>
+                  <w:noProof/>
+                </w:rPr>
+                <w:t xml:space="preserve">Checkout.com - Docs. </w:t>
+              </w:r>
+              <w:r>
+                <w:rPr>
+                  <w:noProof/>
+                </w:rPr>
+                <w:t xml:space="preserve">[Online] </w:t>
+              </w:r>
+              <w:r>
+                <w:rPr>
+                  <w:noProof/>
+                </w:rPr>
+                <w:br/>
+                <w:t xml:space="preserve">Available at: </w:t>
+              </w:r>
+              <w:r>
+                <w:rPr>
+                  <w:noProof/>
+                  <w:u w:val="single"/>
+                </w:rPr>
+                <w:t>https://www.checkout.com/docs</w:t>
+              </w:r>
+              <w:r>
+                <w:rPr>
+                  <w:noProof/>
+                </w:rPr>
+                <w:br/>
+                <w:t>[Accessed 1 12 2021].</w:t>
+              </w:r>
+            </w:p>
+            <w:p>
+              <w:pPr>
+                <w:pStyle w:val="Bibliography"/>
+                <w:rPr>
+                  <w:noProof/>
+                </w:rPr>
+              </w:pPr>
               <w:r>
                 <w:rPr>
                   <w:noProof/>
@@ -54315,11 +54364,28 @@
     <b:InternetSiteTitle>Wikimedia</b:InternetSiteTitle>
     <b:RefOrder>3</b:RefOrder>
   </b:Source>
+  <b:Source>
+    <b:Tag>Che21</b:Tag>
+    <b:SourceType>InternetSite</b:SourceType>
+    <b:Guid>{DBA277AE-CE04-4A7B-8981-4C88D9C03D58}</b:Guid>
+    <b:Author>
+      <b:Author>
+        <b:Corporate>Checkout</b:Corporate>
+      </b:Author>
+    </b:Author>
+    <b:Title>Checkout.com - Docs</b:Title>
+    <b:Year>2021</b:Year>
+    <b:YearAccessed>2021</b:YearAccessed>
+    <b:MonthAccessed>12</b:MonthAccessed>
+    <b:DayAccessed>1</b:DayAccessed>
+    <b:URL>https://www.checkout.com/docs</b:URL>
+    <b:RefOrder>8</b:RefOrder>
+  </b:Source>
 </b:Sources>
 </file>
 
 <file path=customXml/itemProps1.xml><?xml version="1.0" encoding="utf-8"?>
-<ds:datastoreItem xmlns:ds="http://schemas.openxmlformats.org/officeDocument/2006/customXml" ds:itemID="{D19A0AFD-2161-4A9D-A44B-AF22B1892483}">
+<ds:datastoreItem xmlns:ds="http://schemas.openxmlformats.org/officeDocument/2006/customXml" ds:itemID="{FF23BEB1-A6F9-40AC-ACEF-21EEB37D8D09}">
   <ds:schemaRefs>
     <ds:schemaRef ds:uri="http://schemas.openxmlformats.org/officeDocument/2006/bibliography"/>
   </ds:schemaRefs>

</xml_diff>

<commit_message>
✨ update activity diagrams
</commit_message>
<xml_diff>
--- a/Report/Report2 DRAFT - 2.docx
+++ b/Report/Report2 DRAFT - 2.docx
@@ -465,6 +465,7 @@
       </w:r>
       <w:hyperlink r:id="rId10" w:history="1">
         <w:proofErr w:type="spellStart"/>
+        <w:proofErr w:type="gramStart"/>
         <w:r>
           <w:rPr>
             <w:rStyle w:val="Hyperlink"/>
@@ -472,6 +473,7 @@
           <w:t>rentool.site</w:t>
         </w:r>
         <w:proofErr w:type="spellEnd"/>
+        <w:proofErr w:type="gramEnd"/>
       </w:hyperlink>
       <w:r>
         <w:t>. All these apps are built</w:t>
@@ -5176,21 +5178,7 @@
                 <w:rStyle w:val="Hyperlink"/>
                 <w:noProof/>
               </w:rPr>
-              <w:t>4.1 Devel</w:t>
-            </w:r>
-            <w:r>
-              <w:rPr>
-                <w:rStyle w:val="Hyperlink"/>
-                <w:noProof/>
-              </w:rPr>
-              <w:t>o</w:t>
-            </w:r>
-            <w:r>
-              <w:rPr>
-                <w:rStyle w:val="Hyperlink"/>
-                <w:noProof/>
-              </w:rPr>
-              <w:t>pment model</w:t>
+              <w:t>4.1 Development model</w:t>
             </w:r>
             <w:r>
               <w:rPr>
@@ -7619,7 +7607,15 @@
         <w:t xml:space="preserve"> only available in the United States.</w:t>
       </w:r>
       <w:r>
-        <w:t xml:space="preserve"> But, Rent4Me is available globally</w:t>
+        <w:t xml:space="preserve"> </w:t>
+      </w:r>
+      <w:proofErr w:type="gramStart"/>
+      <w:r>
+        <w:t>But,</w:t>
+      </w:r>
+      <w:proofErr w:type="gramEnd"/>
+      <w:r>
+        <w:t xml:space="preserve"> Rent4Me is available globally</w:t>
       </w:r>
       <w:r>
         <w:t xml:space="preserve">, </w:t>
@@ -7771,7 +7767,15 @@
         <w:t>.</w:t>
       </w:r>
       <w:r>
-        <w:t xml:space="preserve"> I tried on my personal phone number and I tried an online USA number. In both cases</w:t>
+        <w:t xml:space="preserve"> I tried on my personal phone </w:t>
+      </w:r>
+      <w:proofErr w:type="gramStart"/>
+      <w:r>
+        <w:t>number</w:t>
+      </w:r>
+      <w:proofErr w:type="gramEnd"/>
+      <w:r>
+        <w:t xml:space="preserve"> and I tried an online USA number. In both cases</w:t>
       </w:r>
       <w:r>
         <w:t>,</w:t>
@@ -8620,14 +8624,27 @@
       <w:r>
         <w:t xml:space="preserve">Figure </w:t>
       </w:r>
-      <w:fldSimple w:instr=" SEQ Figure \* ARABIC ">
-        <w:r>
-          <w:rPr>
-            <w:noProof/>
-          </w:rPr>
-          <w:t>1</w:t>
-        </w:r>
-      </w:fldSimple>
+      <w:r>
+        <w:fldChar w:fldCharType="begin"/>
+      </w:r>
+      <w:r>
+        <w:instrText xml:space="preserve"> SEQ Figure \* ARABIC </w:instrText>
+      </w:r>
+      <w:r>
+        <w:fldChar w:fldCharType="separate"/>
+      </w:r>
+      <w:r>
+        <w:rPr>
+          <w:noProof/>
+        </w:rPr>
+        <w:t>1</w:t>
+      </w:r>
+      <w:r>
+        <w:rPr>
+          <w:noProof/>
+        </w:rPr>
+        <w:fldChar w:fldCharType="end"/>
+      </w:r>
       <w:r>
         <w:t>- U</w:t>
       </w:r>
@@ -11026,7 +11043,15 @@
         <w:t>Postcondition:</w:t>
       </w:r>
       <w:r>
-        <w:t xml:space="preserve"> The request will be removed from the database, and becomes unavailable to the owner.</w:t>
+        <w:t xml:space="preserve"> The request will be removed from the </w:t>
+      </w:r>
+      <w:proofErr w:type="gramStart"/>
+      <w:r>
+        <w:t>database, and</w:t>
+      </w:r>
+      <w:proofErr w:type="gramEnd"/>
+      <w:r>
+        <w:t xml:space="preserve"> becomes unavailable to the owner.</w:t>
       </w:r>
     </w:p>
     <w:p>
@@ -11920,7 +11945,15 @@
         <w:spacing w:line="252" w:lineRule="auto"/>
       </w:pPr>
       <w:r>
-        <w:t>The request will be denied and the account will not be created.</w:t>
+        <w:t xml:space="preserve">The request will be </w:t>
+      </w:r>
+      <w:proofErr w:type="gramStart"/>
+      <w:r>
+        <w:t>denied</w:t>
+      </w:r>
+      <w:proofErr w:type="gramEnd"/>
+      <w:r>
+        <w:t xml:space="preserve"> and the account will not be created.</w:t>
       </w:r>
     </w:p>
     <w:p>
@@ -13585,16 +13618,24 @@
     <w:p>
       <w:pPr>
         <w:keepNext/>
-      </w:pPr>
-      <w:r>
         <w:rPr>
           <w:noProof/>
         </w:rPr>
+      </w:pPr>
+    </w:p>
+    <w:p>
+      <w:pPr>
+        <w:keepNext/>
+      </w:pPr>
+      <w:r>
+        <w:rPr>
+          <w:noProof/>
+        </w:rPr>
         <w:drawing>
-          <wp:inline distT="0" distB="0" distL="0" distR="0" wp14:anchorId="49C8B09C" wp14:editId="5F629AB7">
-            <wp:extent cx="3657600" cy="5647055"/>
-            <wp:effectExtent l="0" t="0" r="0" b="0"/>
-            <wp:docPr id="6" name="Picture 6"/>
+          <wp:inline distT="0" distB="0" distL="0" distR="0" wp14:anchorId="2F07AA25" wp14:editId="30284417">
+            <wp:extent cx="5021129" cy="7539487"/>
+            <wp:effectExtent l="0" t="0" r="8255" b="4445"/>
+            <wp:docPr id="10" name="Picture 10"/>
             <wp:cNvGraphicFramePr>
               <a:graphicFrameLocks xmlns:a="http://schemas.openxmlformats.org/drawingml/2006/main" noChangeAspect="1"/>
             </wp:cNvGraphicFramePr>
@@ -13602,7 +13643,7 @@
               <a:graphicData uri="http://schemas.openxmlformats.org/drawingml/2006/picture">
                 <pic:pic xmlns:pic="http://schemas.openxmlformats.org/drawingml/2006/picture">
                   <pic:nvPicPr>
-                    <pic:cNvPr id="0" name="Picture 3"/>
+                    <pic:cNvPr id="0" name="Picture 1"/>
                     <pic:cNvPicPr>
                       <a:picLocks noChangeAspect="1" noChangeArrowheads="1"/>
                     </pic:cNvPicPr>
@@ -13623,7 +13664,7 @@
                   <pic:spPr bwMode="auto">
                     <a:xfrm>
                       <a:off x="0" y="0"/>
-                      <a:ext cx="3657600" cy="5647055"/>
+                      <a:ext cx="5023335" cy="7542800"/>
                     </a:xfrm>
                     <a:prstGeom prst="rect">
                       <a:avLst/>
@@ -13651,14 +13692,27 @@
       <w:r>
         <w:t xml:space="preserve">Figure </w:t>
       </w:r>
-      <w:fldSimple w:instr=" SEQ Figure \* ARABIC ">
-        <w:r>
-          <w:rPr>
-            <w:noProof/>
-          </w:rPr>
-          <w:t>2</w:t>
-        </w:r>
-      </w:fldSimple>
+      <w:r>
+        <w:fldChar w:fldCharType="begin"/>
+      </w:r>
+      <w:r>
+        <w:instrText xml:space="preserve"> SEQ Figure \* ARABIC </w:instrText>
+      </w:r>
+      <w:r>
+        <w:fldChar w:fldCharType="separate"/>
+      </w:r>
+      <w:r>
+        <w:rPr>
+          <w:noProof/>
+        </w:rPr>
+        <w:t>2</w:t>
+      </w:r>
+      <w:r>
+        <w:rPr>
+          <w:noProof/>
+        </w:rPr>
+        <w:fldChar w:fldCharType="end"/>
+      </w:r>
       <w:bookmarkEnd w:id="22"/>
       <w:r>
         <w:t xml:space="preserve"> - Activity diagram of accepting/rejecting tool-requests</w:t>
@@ -13677,10 +13731,10 @@
         </w:rPr>
         <w:lastRenderedPageBreak/>
         <w:drawing>
-          <wp:inline distT="0" distB="0" distL="0" distR="0" wp14:anchorId="332C2019" wp14:editId="66E63DC8">
-            <wp:extent cx="4820920" cy="5698490"/>
-            <wp:effectExtent l="0" t="0" r="0" b="0"/>
-            <wp:docPr id="5" name="Picture 5"/>
+          <wp:inline distT="0" distB="0" distL="0" distR="0" wp14:anchorId="314532D2" wp14:editId="7302C4AE">
+            <wp:extent cx="4018605" cy="8376249"/>
+            <wp:effectExtent l="0" t="0" r="1270" b="6350"/>
+            <wp:docPr id="13" name="Picture 13"/>
             <wp:cNvGraphicFramePr>
               <a:graphicFrameLocks xmlns:a="http://schemas.openxmlformats.org/drawingml/2006/main" noChangeAspect="1"/>
             </wp:cNvGraphicFramePr>
@@ -13688,7 +13742,7 @@
               <a:graphicData uri="http://schemas.openxmlformats.org/drawingml/2006/picture">
                 <pic:pic xmlns:pic="http://schemas.openxmlformats.org/drawingml/2006/picture">
                   <pic:nvPicPr>
-                    <pic:cNvPr id="0" name="Picture 5"/>
+                    <pic:cNvPr id="0" name="Picture 2"/>
                     <pic:cNvPicPr>
                       <a:picLocks noChangeAspect="1" noChangeArrowheads="1"/>
                     </pic:cNvPicPr>
@@ -13709,7 +13763,7 @@
                   <pic:spPr bwMode="auto">
                     <a:xfrm>
                       <a:off x="0" y="0"/>
-                      <a:ext cx="4820920" cy="5698490"/>
+                      <a:ext cx="4024350" cy="8388225"/>
                     </a:xfrm>
                     <a:prstGeom prst="rect">
                       <a:avLst/>
@@ -13737,14 +13791,27 @@
       <w:r>
         <w:t xml:space="preserve">Figure </w:t>
       </w:r>
-      <w:fldSimple w:instr=" SEQ Figure \* ARABIC ">
-        <w:r>
-          <w:rPr>
-            <w:noProof/>
-          </w:rPr>
-          <w:t>3</w:t>
-        </w:r>
-      </w:fldSimple>
+      <w:r>
+        <w:fldChar w:fldCharType="begin"/>
+      </w:r>
+      <w:r>
+        <w:instrText xml:space="preserve"> SEQ Figure \* ARABIC </w:instrText>
+      </w:r>
+      <w:r>
+        <w:fldChar w:fldCharType="separate"/>
+      </w:r>
+      <w:r>
+        <w:rPr>
+          <w:noProof/>
+        </w:rPr>
+        <w:t>3</w:t>
+      </w:r>
+      <w:r>
+        <w:rPr>
+          <w:noProof/>
+        </w:rPr>
+        <w:fldChar w:fldCharType="end"/>
+      </w:r>
       <w:bookmarkEnd w:id="26"/>
       <w:r>
         <w:t xml:space="preserve"> - Activity diagram of delivering a tool</w:t>
@@ -13763,10 +13830,10 @@
         </w:rPr>
         <w:lastRenderedPageBreak/>
         <w:drawing>
-          <wp:inline distT="0" distB="0" distL="0" distR="0" wp14:anchorId="3ED8273D" wp14:editId="581430B9">
-            <wp:extent cx="3803650" cy="7856220"/>
-            <wp:effectExtent l="0" t="0" r="6350" b="0"/>
-            <wp:docPr id="4" name="Picture 4"/>
+          <wp:inline distT="0" distB="0" distL="0" distR="0" wp14:anchorId="6F2B4979" wp14:editId="1EBD292C">
+            <wp:extent cx="3815834" cy="8695427"/>
+            <wp:effectExtent l="0" t="0" r="0" b="0"/>
+            <wp:docPr id="14" name="Picture 14"/>
             <wp:cNvGraphicFramePr>
               <a:graphicFrameLocks xmlns:a="http://schemas.openxmlformats.org/drawingml/2006/main" noChangeAspect="1"/>
             </wp:cNvGraphicFramePr>
@@ -13774,7 +13841,7 @@
               <a:graphicData uri="http://schemas.openxmlformats.org/drawingml/2006/picture">
                 <pic:pic xmlns:pic="http://schemas.openxmlformats.org/drawingml/2006/picture">
                   <pic:nvPicPr>
-                    <pic:cNvPr id="0" name="Picture 4"/>
+                    <pic:cNvPr id="0" name="Picture 3"/>
                     <pic:cNvPicPr>
                       <a:picLocks noChangeAspect="1" noChangeArrowheads="1"/>
                     </pic:cNvPicPr>
@@ -13795,7 +13862,7 @@
                   <pic:spPr bwMode="auto">
                     <a:xfrm>
                       <a:off x="0" y="0"/>
-                      <a:ext cx="3803650" cy="7856220"/>
+                      <a:ext cx="3819889" cy="8704668"/>
                     </a:xfrm>
                     <a:prstGeom prst="rect">
                       <a:avLst/>
@@ -13823,14 +13890,27 @@
       <w:r>
         <w:t xml:space="preserve">Figure </w:t>
       </w:r>
-      <w:fldSimple w:instr=" SEQ Figure \* ARABIC ">
-        <w:r>
-          <w:rPr>
-            <w:noProof/>
-          </w:rPr>
-          <w:t>4</w:t>
-        </w:r>
-      </w:fldSimple>
+      <w:r>
+        <w:fldChar w:fldCharType="begin"/>
+      </w:r>
+      <w:r>
+        <w:instrText xml:space="preserve"> SEQ Figure \* ARABIC </w:instrText>
+      </w:r>
+      <w:r>
+        <w:fldChar w:fldCharType="separate"/>
+      </w:r>
+      <w:r>
+        <w:rPr>
+          <w:noProof/>
+        </w:rPr>
+        <w:t>4</w:t>
+      </w:r>
+      <w:r>
+        <w:rPr>
+          <w:noProof/>
+        </w:rPr>
+        <w:fldChar w:fldCharType="end"/>
+      </w:r>
       <w:bookmarkEnd w:id="30"/>
       <w:r>
         <w:t xml:space="preserve"> - Activity diagram of returning a tool</w:t>
@@ -13943,14 +14023,27 @@
       <w:r>
         <w:t xml:space="preserve">Figure </w:t>
       </w:r>
-      <w:fldSimple w:instr=" SEQ Figure \* ARABIC ">
-        <w:r>
-          <w:rPr>
-            <w:noProof/>
-          </w:rPr>
-          <w:t>5</w:t>
-        </w:r>
-      </w:fldSimple>
+      <w:r>
+        <w:fldChar w:fldCharType="begin"/>
+      </w:r>
+      <w:r>
+        <w:instrText xml:space="preserve"> SEQ Figure \* ARABIC </w:instrText>
+      </w:r>
+      <w:r>
+        <w:fldChar w:fldCharType="separate"/>
+      </w:r>
+      <w:r>
+        <w:rPr>
+          <w:noProof/>
+        </w:rPr>
+        <w:t>5</w:t>
+      </w:r>
+      <w:r>
+        <w:rPr>
+          <w:noProof/>
+        </w:rPr>
+        <w:fldChar w:fldCharType="end"/>
+      </w:r>
       <w:r>
         <w:t xml:space="preserve"> - </w:t>
       </w:r>
@@ -17706,7 +17799,15 @@
         <w:t>Fit Criterion:</w:t>
       </w:r>
       <w:r>
-        <w:t xml:space="preserve"> the request will be accepted. Or the request will be rejected and the tool-request will be deleted.</w:t>
+        <w:t xml:space="preserve"> the request will be accepted. Or the request will be </w:t>
+      </w:r>
+      <w:proofErr w:type="gramStart"/>
+      <w:r>
+        <w:t>rejected</w:t>
+      </w:r>
+      <w:proofErr w:type="gramEnd"/>
+      <w:r>
+        <w:t xml:space="preserve"> and the tool-request will be deleted.</w:t>
       </w:r>
     </w:p>
     <w:p>
@@ -23632,10 +23733,12 @@
         <w:t xml:space="preserve"> == </w:t>
       </w:r>
       <w:proofErr w:type="spellStart"/>
+      <w:proofErr w:type="gramStart"/>
       <w:r>
         <w:t>self.ownedTool.ownerUID</w:t>
       </w:r>
       <w:proofErr w:type="spellEnd"/>
+      <w:proofErr w:type="gramEnd"/>
     </w:p>
     <w:p>
       <w:pPr>
@@ -23689,8 +23792,13 @@
         <w:t xml:space="preserve"> == </w:t>
       </w:r>
       <w:proofErr w:type="spellStart"/>
-      <w:r>
-        <w:t>self.request.renterID</w:t>
+      <w:proofErr w:type="gramStart"/>
+      <w:r>
+        <w:t>self.request</w:t>
+      </w:r>
+      <w:proofErr w:type="gramEnd"/>
+      <w:r>
+        <w:t>.renterID</w:t>
       </w:r>
       <w:proofErr w:type="spellEnd"/>
     </w:p>
@@ -23742,8 +23850,13 @@
         <w:t xml:space="preserve"> &lt;&gt; </w:t>
       </w:r>
       <w:proofErr w:type="spellStart"/>
-      <w:r>
-        <w:t>Self.request.tool.ownerUID</w:t>
+      <w:proofErr w:type="gramStart"/>
+      <w:r>
+        <w:t>Self.request.tool</w:t>
+      </w:r>
+      <w:proofErr w:type="gramEnd"/>
+      <w:r>
+        <w:t>.ownerUID</w:t>
       </w:r>
       <w:proofErr w:type="spellEnd"/>
     </w:p>
@@ -23787,10 +23900,12 @@
         <w:pStyle w:val="ListParagraph"/>
       </w:pPr>
       <w:proofErr w:type="spellStart"/>
+      <w:proofErr w:type="gramStart"/>
       <w:r>
         <w:t>self.rating</w:t>
       </w:r>
       <w:proofErr w:type="spellEnd"/>
+      <w:proofErr w:type="gramEnd"/>
       <w:r>
         <w:t xml:space="preserve"> &gt;= 0 </w:t>
       </w:r>
@@ -23887,8 +24002,13 @@
         <w:t xml:space="preserve"> self.id == </w:t>
       </w:r>
       <w:proofErr w:type="spellStart"/>
-      <w:r>
-        <w:t>self.tool.acceptedRequestID</w:t>
+      <w:proofErr w:type="gramStart"/>
+      <w:r>
+        <w:t>self.tool</w:t>
+      </w:r>
+      <w:proofErr w:type="gramEnd"/>
+      <w:r>
+        <w:t>.acceptedRequestID</w:t>
       </w:r>
       <w:proofErr w:type="spellEnd"/>
     </w:p>
@@ -23933,10 +24053,12 @@
         <w:pStyle w:val="ListParagraph"/>
       </w:pPr>
       <w:proofErr w:type="spellStart"/>
+      <w:proofErr w:type="gramStart"/>
       <w:r>
         <w:t>self.renterUID</w:t>
       </w:r>
       <w:proofErr w:type="spellEnd"/>
+      <w:proofErr w:type="gramEnd"/>
       <w:r>
         <w:t xml:space="preserve"> &lt;&gt; </w:t>
       </w:r>
@@ -23987,10 +24109,12 @@
         <w:pStyle w:val="ListParagraph"/>
       </w:pPr>
       <w:proofErr w:type="spellStart"/>
+      <w:proofErr w:type="gramStart"/>
       <w:r>
         <w:t>self.numOfDays</w:t>
       </w:r>
       <w:proofErr w:type="spellEnd"/>
+      <w:proofErr w:type="gramEnd"/>
       <w:r>
         <w:t xml:space="preserve"> &gt; 0</w:t>
       </w:r>
@@ -24051,10 +24175,12 @@
         </w:numPr>
       </w:pPr>
       <w:proofErr w:type="spellStart"/>
+      <w:proofErr w:type="gramStart"/>
       <w:r>
         <w:t>self.toolID</w:t>
       </w:r>
       <w:proofErr w:type="spellEnd"/>
+      <w:proofErr w:type="gramEnd"/>
       <w:r>
         <w:t xml:space="preserve"> == </w:t>
       </w:r>
@@ -24107,10 +24233,12 @@
         </w:numPr>
       </w:pPr>
       <w:proofErr w:type="spellStart"/>
+      <w:proofErr w:type="gramStart"/>
       <w:r>
         <w:t>self.tool</w:t>
       </w:r>
       <w:proofErr w:type="spellEnd"/>
+      <w:proofErr w:type="gramEnd"/>
       <w:r>
         <w:t xml:space="preserve"> == </w:t>
       </w:r>
@@ -24166,10 +24294,12 @@
         </w:numPr>
       </w:pPr>
       <w:proofErr w:type="spellStart"/>
+      <w:proofErr w:type="gramStart"/>
       <w:r>
         <w:t>self.endTime</w:t>
       </w:r>
       <w:proofErr w:type="spellEnd"/>
+      <w:proofErr w:type="gramEnd"/>
       <w:r>
         <w:t xml:space="preserve"> </w:t>
       </w:r>
@@ -24258,10 +24388,12 @@
         </w:numPr>
       </w:pPr>
       <w:proofErr w:type="spellStart"/>
+      <w:proofErr w:type="gramStart"/>
       <w:r>
         <w:t>self.creatorUID</w:t>
       </w:r>
       <w:proofErr w:type="spellEnd"/>
+      <w:proofErr w:type="gramEnd"/>
       <w:r>
         <w:t xml:space="preserve"> &lt;&gt; </w:t>
       </w:r>
@@ -24414,10 +24546,12 @@
         <w:pStyle w:val="ListParagraph"/>
       </w:pPr>
       <w:proofErr w:type="spellStart"/>
+      <w:proofErr w:type="gramStart"/>
       <w:r>
         <w:t>self.requests</w:t>
       </w:r>
       <w:proofErr w:type="spellEnd"/>
+      <w:proofErr w:type="gramEnd"/>
       <w:r>
         <w:t xml:space="preserve"> </w:t>
       </w:r>
@@ -24473,8 +24607,13 @@
         <w:pStyle w:val="ListParagraph"/>
       </w:pPr>
       <w:proofErr w:type="spellStart"/>
-      <w:r>
-        <w:t>self.owner.tools</w:t>
+      <w:proofErr w:type="gramStart"/>
+      <w:r>
+        <w:t>self.owner</w:t>
+      </w:r>
+      <w:proofErr w:type="gramEnd"/>
+      <w:r>
+        <w:t>.tools</w:t>
       </w:r>
       <w:proofErr w:type="spellEnd"/>
       <w:r>
@@ -24561,7 +24700,15 @@
         <w:t>Context</w:t>
       </w:r>
       <w:r>
-        <w:t xml:space="preserve"> User:: </w:t>
+        <w:t xml:space="preserve"> </w:t>
+      </w:r>
+      <w:proofErr w:type="gramStart"/>
+      <w:r>
+        <w:t>User::</w:t>
+      </w:r>
+      <w:proofErr w:type="gramEnd"/>
+      <w:r>
+        <w:t xml:space="preserve"> </w:t>
       </w:r>
       <w:proofErr w:type="spellStart"/>
       <w:r>
@@ -24612,10 +24759,12 @@
         </w:numPr>
       </w:pPr>
       <w:proofErr w:type="spellStart"/>
+      <w:proofErr w:type="gramStart"/>
       <w:r>
         <w:t>name.length</w:t>
       </w:r>
       <w:proofErr w:type="spellEnd"/>
+      <w:proofErr w:type="gramEnd"/>
       <w:r>
         <w:t xml:space="preserve"> &gt; 0</w:t>
       </w:r>
@@ -24663,10 +24812,12 @@
         </w:numPr>
       </w:pPr>
       <w:proofErr w:type="spellStart"/>
+      <w:proofErr w:type="gramStart"/>
       <w:r>
         <w:t>location.length</w:t>
       </w:r>
       <w:proofErr w:type="spellEnd"/>
+      <w:proofErr w:type="gramEnd"/>
       <w:r>
         <w:t xml:space="preserve"> &gt; 0</w:t>
       </w:r>
@@ -24760,7 +24911,15 @@
         <w:t>Context</w:t>
       </w:r>
       <w:r>
-        <w:t xml:space="preserve"> Tool::edit(name: String, description: String, </w:t>
+        <w:t xml:space="preserve"> </w:t>
+      </w:r>
+      <w:proofErr w:type="gramStart"/>
+      <w:r>
+        <w:t>Tool::</w:t>
+      </w:r>
+      <w:proofErr w:type="gramEnd"/>
+      <w:r>
+        <w:t xml:space="preserve">edit(name: String, description: String, </w:t>
       </w:r>
       <w:proofErr w:type="spellStart"/>
       <w:r>
@@ -24800,10 +24959,12 @@
         </w:numPr>
       </w:pPr>
       <w:proofErr w:type="spellStart"/>
+      <w:proofErr w:type="gramStart"/>
       <w:r>
         <w:t>name.length</w:t>
       </w:r>
       <w:proofErr w:type="spellEnd"/>
+      <w:proofErr w:type="gramEnd"/>
       <w:r>
         <w:t xml:space="preserve"> &gt; 0</w:t>
       </w:r>
@@ -24851,10 +25012,12 @@
         </w:numPr>
       </w:pPr>
       <w:proofErr w:type="spellStart"/>
+      <w:proofErr w:type="gramStart"/>
       <w:r>
         <w:t>location.length</w:t>
       </w:r>
       <w:proofErr w:type="spellEnd"/>
+      <w:proofErr w:type="gramEnd"/>
       <w:r>
         <w:t xml:space="preserve"> &gt; 0</w:t>
       </w:r>
@@ -24933,9 +25096,14 @@
         <w:t>Context</w:t>
       </w:r>
       <w:r>
-        <w:t xml:space="preserve"> Tool::</w:t>
+        <w:t xml:space="preserve"> </w:t>
+      </w:r>
+      <w:proofErr w:type="gramStart"/>
+      <w:r>
+        <w:t>Tool::</w:t>
       </w:r>
       <w:proofErr w:type="spellStart"/>
+      <w:proofErr w:type="gramEnd"/>
       <w:r>
         <w:t>acceptRequest</w:t>
       </w:r>
@@ -25159,7 +25327,15 @@
         <w:t>Context</w:t>
       </w:r>
       <w:r>
-        <w:t xml:space="preserve"> Tool :: </w:t>
+        <w:t xml:space="preserve"> </w:t>
+      </w:r>
+      <w:proofErr w:type="gramStart"/>
+      <w:r>
+        <w:t>Tool :</w:t>
+      </w:r>
+      <w:proofErr w:type="gramEnd"/>
+      <w:r>
+        <w:t xml:space="preserve">: </w:t>
       </w:r>
       <w:proofErr w:type="spellStart"/>
       <w:r>
@@ -25243,10 +25419,12 @@
         </w:numPr>
       </w:pPr>
       <w:proofErr w:type="spellStart"/>
+      <w:proofErr w:type="gramStart"/>
       <w:r>
         <w:t>rent.toolID</w:t>
       </w:r>
       <w:proofErr w:type="spellEnd"/>
+      <w:proofErr w:type="gramEnd"/>
       <w:r>
         <w:t xml:space="preserve"> will become tool.ID</w:t>
       </w:r>
@@ -25260,10 +25438,12 @@
         </w:numPr>
       </w:pPr>
       <w:proofErr w:type="spellStart"/>
+      <w:proofErr w:type="gramStart"/>
       <w:r>
         <w:t>rent.requestID</w:t>
       </w:r>
       <w:proofErr w:type="spellEnd"/>
+      <w:proofErr w:type="gramEnd"/>
       <w:r>
         <w:t xml:space="preserve"> will become </w:t>
       </w:r>
@@ -25282,10 +25462,12 @@
         </w:numPr>
       </w:pPr>
       <w:proofErr w:type="spellStart"/>
+      <w:proofErr w:type="gramStart"/>
       <w:r>
         <w:t>rent.startTime</w:t>
       </w:r>
       <w:proofErr w:type="spellEnd"/>
+      <w:proofErr w:type="gramEnd"/>
       <w:r>
         <w:t xml:space="preserve"> will become </w:t>
       </w:r>
@@ -25319,10 +25501,12 @@
         </w:numPr>
       </w:pPr>
       <w:proofErr w:type="spellStart"/>
+      <w:proofErr w:type="gramStart"/>
       <w:r>
         <w:t>tool.currentRent</w:t>
       </w:r>
       <w:proofErr w:type="spellEnd"/>
+      <w:proofErr w:type="gramEnd"/>
       <w:r>
         <w:t xml:space="preserve"> will become </w:t>
       </w:r>
@@ -25343,10 +25527,12 @@
         </w:numPr>
       </w:pPr>
       <w:proofErr w:type="spellStart"/>
+      <w:proofErr w:type="gramStart"/>
       <w:r>
         <w:t>tool.acceptedToolRequest.isRented</w:t>
       </w:r>
       <w:proofErr w:type="spellEnd"/>
+      <w:proofErr w:type="gramEnd"/>
       <w:r>
         <w:t xml:space="preserve"> will become true</w:t>
       </w:r>
@@ -25418,7 +25604,15 @@
         <w:t>Context</w:t>
       </w:r>
       <w:r>
-        <w:t xml:space="preserve"> Tool:: </w:t>
+        <w:t xml:space="preserve"> </w:t>
+      </w:r>
+      <w:proofErr w:type="gramStart"/>
+      <w:r>
+        <w:t>Tool::</w:t>
+      </w:r>
+      <w:proofErr w:type="gramEnd"/>
+      <w:r>
+        <w:t xml:space="preserve"> </w:t>
       </w:r>
       <w:proofErr w:type="spellStart"/>
       <w:r>
@@ -25544,10 +25738,12 @@
         <w:t xml:space="preserve"> doesn’t reference a tool where </w:t>
       </w:r>
       <w:proofErr w:type="spellStart"/>
+      <w:proofErr w:type="gramStart"/>
       <w:r>
         <w:t>tool.ownerID</w:t>
       </w:r>
       <w:proofErr w:type="spellEnd"/>
+      <w:proofErr w:type="gramEnd"/>
       <w:r>
         <w:t xml:space="preserve"> == </w:t>
       </w:r>
@@ -25770,12 +25966,17 @@
         <w:t xml:space="preserve"> </w:t>
       </w:r>
       <w:proofErr w:type="spellStart"/>
+      <w:proofErr w:type="gramStart"/>
       <w:r>
         <w:t>ToolRequest</w:t>
       </w:r>
       <w:proofErr w:type="spellEnd"/>
       <w:r>
-        <w:t>:: edit(</w:t>
+        <w:t>::</w:t>
+      </w:r>
+      <w:proofErr w:type="gramEnd"/>
+      <w:r>
+        <w:t xml:space="preserve"> edit(</w:t>
       </w:r>
       <w:proofErr w:type="spellStart"/>
       <w:r>
@@ -25948,7 +26149,15 @@
         <w:t>Context</w:t>
       </w:r>
       <w:r>
-        <w:t xml:space="preserve"> Tool:: </w:t>
+        <w:t xml:space="preserve"> </w:t>
+      </w:r>
+      <w:proofErr w:type="gramStart"/>
+      <w:r>
+        <w:t>Tool::</w:t>
+      </w:r>
+      <w:proofErr w:type="gramEnd"/>
+      <w:r>
+        <w:t xml:space="preserve"> </w:t>
       </w:r>
       <w:proofErr w:type="spellStart"/>
       <w:r>
@@ -26015,10 +26224,12 @@
         </w:numPr>
       </w:pPr>
       <w:proofErr w:type="spellStart"/>
+      <w:proofErr w:type="gramStart"/>
       <w:r>
         <w:t>tool.currentRent</w:t>
       </w:r>
       <w:proofErr w:type="spellEnd"/>
+      <w:proofErr w:type="gramEnd"/>
       <w:r>
         <w:t xml:space="preserve"> will </w:t>
       </w:r>
@@ -26035,10 +26246,12 @@
         </w:numPr>
       </w:pPr>
       <w:proofErr w:type="spellStart"/>
+      <w:proofErr w:type="gramStart"/>
       <w:r>
         <w:t>tool.acceptedToolRequest</w:t>
       </w:r>
       <w:proofErr w:type="spellEnd"/>
+      <w:proofErr w:type="gramEnd"/>
       <w:r>
         <w:t xml:space="preserve"> will </w:t>
       </w:r>
@@ -26055,10 +26268,12 @@
         </w:numPr>
       </w:pPr>
       <w:proofErr w:type="spellStart"/>
+      <w:proofErr w:type="gramStart"/>
       <w:r>
         <w:t>tool.acceptedRequestID</w:t>
       </w:r>
       <w:proofErr w:type="spellEnd"/>
+      <w:proofErr w:type="gramEnd"/>
       <w:r>
         <w:t xml:space="preserve"> will become null</w:t>
       </w:r>
@@ -26101,7 +26316,15 @@
         <w:t>Context</w:t>
       </w:r>
       <w:r>
-        <w:t xml:space="preserve"> User:: </w:t>
+        <w:t xml:space="preserve"> </w:t>
+      </w:r>
+      <w:proofErr w:type="gramStart"/>
+      <w:r>
+        <w:t>User::</w:t>
+      </w:r>
+      <w:proofErr w:type="gramEnd"/>
+      <w:r>
+        <w:t xml:space="preserve"> </w:t>
       </w:r>
       <w:proofErr w:type="spellStart"/>
       <w:r>
@@ -26133,10 +26356,12 @@
         </w:numPr>
       </w:pPr>
       <w:proofErr w:type="spellStart"/>
+      <w:proofErr w:type="gramStart"/>
       <w:r>
         <w:t>user.hadAPreviousRentWith</w:t>
       </w:r>
       <w:proofErr w:type="spellEnd"/>
+      <w:proofErr w:type="gramEnd"/>
       <w:r>
         <w:t>() == true</w:t>
       </w:r>
@@ -26234,12 +26459,17 @@
         <w:t xml:space="preserve">3.4.2.9 </w:t>
       </w:r>
       <w:proofErr w:type="spellStart"/>
+      <w:proofErr w:type="gramStart"/>
       <w:r>
         <w:t>User.ban</w:t>
       </w:r>
       <w:proofErr w:type="spellEnd"/>
       <w:r>
-        <w:t>()</w:t>
+        <w:t>(</w:t>
+      </w:r>
+      <w:proofErr w:type="gramEnd"/>
+      <w:r>
+        <w:t>)</w:t>
       </w:r>
     </w:p>
     <w:p>
@@ -26251,7 +26481,15 @@
         <w:t>Context</w:t>
       </w:r>
       <w:r>
-        <w:t xml:space="preserve"> User:: ban()</w:t>
+        <w:t xml:space="preserve"> </w:t>
+      </w:r>
+      <w:proofErr w:type="gramStart"/>
+      <w:r>
+        <w:t>User::</w:t>
+      </w:r>
+      <w:proofErr w:type="gramEnd"/>
+      <w:r>
+        <w:t xml:space="preserve"> ban()</w:t>
       </w:r>
     </w:p>
     <w:p>
@@ -26276,10 +26514,12 @@
         </w:numPr>
       </w:pPr>
       <w:proofErr w:type="spellStart"/>
+      <w:proofErr w:type="gramStart"/>
       <w:r>
         <w:t>initiator.isAdmin</w:t>
       </w:r>
       <w:proofErr w:type="spellEnd"/>
+      <w:proofErr w:type="gramEnd"/>
       <w:r>
         <w:t xml:space="preserve"> == true (i.e., the initiator must be an administrator)</w:t>
       </w:r>
@@ -26305,10 +26545,12 @@
         </w:numPr>
       </w:pPr>
       <w:proofErr w:type="spellStart"/>
+      <w:proofErr w:type="gramStart"/>
       <w:r>
         <w:t>user.IDNumber</w:t>
       </w:r>
       <w:proofErr w:type="spellEnd"/>
+      <w:proofErr w:type="gramEnd"/>
       <w:r>
         <w:t xml:space="preserve"> will be added to the banned list</w:t>
       </w:r>
@@ -26322,10 +26564,12 @@
         </w:numPr>
       </w:pPr>
       <w:proofErr w:type="spellStart"/>
+      <w:proofErr w:type="gramStart"/>
       <w:r>
         <w:t>user.emailAddress</w:t>
       </w:r>
       <w:proofErr w:type="spellEnd"/>
+      <w:proofErr w:type="gramEnd"/>
       <w:r>
         <w:t xml:space="preserve"> will be added to the banned list</w:t>
       </w:r>
@@ -26432,14 +26676,27 @@
       <w:r>
         <w:t xml:space="preserve">Figure </w:t>
       </w:r>
-      <w:fldSimple w:instr=" SEQ Figure \* ARABIC ">
-        <w:r>
-          <w:rPr>
-            <w:noProof/>
-          </w:rPr>
-          <w:t>6</w:t>
-        </w:r>
-      </w:fldSimple>
+      <w:r>
+        <w:fldChar w:fldCharType="begin"/>
+      </w:r>
+      <w:r>
+        <w:instrText xml:space="preserve"> SEQ Figure \* ARABIC </w:instrText>
+      </w:r>
+      <w:r>
+        <w:fldChar w:fldCharType="separate"/>
+      </w:r>
+      <w:r>
+        <w:rPr>
+          <w:noProof/>
+        </w:rPr>
+        <w:t>6</w:t>
+      </w:r>
+      <w:r>
+        <w:rPr>
+          <w:noProof/>
+        </w:rPr>
+        <w:fldChar w:fldCharType="end"/>
+      </w:r>
       <w:r>
         <w:t xml:space="preserve"> - </w:t>
       </w:r>
@@ -33484,14 +33741,27 @@
       <w:r>
         <w:t xml:space="preserve">Figure </w:t>
       </w:r>
-      <w:fldSimple w:instr=" SEQ Figure \* ARABIC ">
-        <w:r>
-          <w:rPr>
-            <w:noProof/>
-          </w:rPr>
-          <w:t>7</w:t>
-        </w:r>
-      </w:fldSimple>
+      <w:r>
+        <w:fldChar w:fldCharType="begin"/>
+      </w:r>
+      <w:r>
+        <w:instrText xml:space="preserve"> SEQ Figure \* ARABIC </w:instrText>
+      </w:r>
+      <w:r>
+        <w:fldChar w:fldCharType="separate"/>
+      </w:r>
+      <w:r>
+        <w:rPr>
+          <w:noProof/>
+        </w:rPr>
+        <w:t>7</w:t>
+      </w:r>
+      <w:r>
+        <w:rPr>
+          <w:noProof/>
+        </w:rPr>
+        <w:fldChar w:fldCharType="end"/>
+      </w:r>
       <w:r>
         <w:t xml:space="preserve"> Development life cycle. </w:t>
       </w:r>
@@ -33606,14 +33876,27 @@
                             <w:r>
                               <w:t xml:space="preserve">Figure </w:t>
                             </w:r>
-                            <w:fldSimple w:instr=" SEQ Figure \* ARABIC ">
-                              <w:r>
-                                <w:rPr>
-                                  <w:noProof/>
-                                </w:rPr>
-                                <w:t>8</w:t>
-                              </w:r>
-                            </w:fldSimple>
+                            <w:r>
+                              <w:fldChar w:fldCharType="begin"/>
+                            </w:r>
+                            <w:r>
+                              <w:instrText xml:space="preserve"> SEQ Figure \* ARABIC </w:instrText>
+                            </w:r>
+                            <w:r>
+                              <w:fldChar w:fldCharType="separate"/>
+                            </w:r>
+                            <w:r>
+                              <w:rPr>
+                                <w:noProof/>
+                              </w:rPr>
+                              <w:t>8</w:t>
+                            </w:r>
+                            <w:r>
+                              <w:rPr>
+                                <w:noProof/>
+                              </w:rPr>
+                              <w:fldChar w:fldCharType="end"/>
+                            </w:r>
                             <w:r>
                               <w:t xml:space="preserve"> Rentool logo</w:t>
                             </w:r>
@@ -33769,7 +34052,7 @@
       <w:pPr>
         <w:pStyle w:val="Heading2"/>
       </w:pPr>
-      <w:bookmarkStart w:id="367" w:name="_Toc89786580"/>
+      <w:bookmarkStart w:id="366" w:name="_Toc89786580"/>
       <w:r>
         <w:t>4.</w:t>
       </w:r>
@@ -33785,26 +34068,26 @@
       <w:r>
         <w:t>Infrastructure</w:t>
       </w:r>
+      <w:bookmarkEnd w:id="366"/>
+    </w:p>
+    <w:p>
+      <w:pPr>
+        <w:pStyle w:val="Heading3"/>
+      </w:pPr>
+      <w:bookmarkStart w:id="367" w:name="_Toc89786581"/>
+      <w:r>
+        <w:t>4.</w:t>
+      </w:r>
+      <w:r>
+        <w:t>3</w:t>
+      </w:r>
+      <w:r>
+        <w:t xml:space="preserve">.1 </w:t>
+      </w:r>
+      <w:r>
+        <w:t>Frontend</w:t>
+      </w:r>
       <w:bookmarkEnd w:id="367"/>
-    </w:p>
-    <w:p>
-      <w:pPr>
-        <w:pStyle w:val="Heading3"/>
-      </w:pPr>
-      <w:bookmarkStart w:id="368" w:name="_Toc89786581"/>
-      <w:r>
-        <w:t>4.</w:t>
-      </w:r>
-      <w:r>
-        <w:t>3</w:t>
-      </w:r>
-      <w:r>
-        <w:t xml:space="preserve">.1 </w:t>
-      </w:r>
-      <w:r>
-        <w:t>Frontend</w:t>
-      </w:r>
-      <w:bookmarkEnd w:id="368"/>
       <w:r>
         <w:t xml:space="preserve"> </w:t>
       </w:r>
@@ -33863,7 +34146,7 @@
       <w:pPr>
         <w:pStyle w:val="Heading3"/>
       </w:pPr>
-      <w:bookmarkStart w:id="369" w:name="_Toc89786582"/>
+      <w:bookmarkStart w:id="368" w:name="_Toc89786582"/>
       <w:r>
         <w:t>4.</w:t>
       </w:r>
@@ -33876,7 +34159,7 @@
       <w:r>
         <w:t>Backend</w:t>
       </w:r>
-      <w:bookmarkEnd w:id="369"/>
+      <w:bookmarkEnd w:id="368"/>
     </w:p>
     <w:p>
       <w:pPr>
@@ -34386,8 +34669,13 @@
         <w:t>‘</w:t>
       </w:r>
       <w:proofErr w:type="spellStart"/>
-      <w:r>
-        <w:t>payment_references</w:t>
+      <w:proofErr w:type="gramStart"/>
+      <w:r>
+        <w:t>payment</w:t>
+      </w:r>
+      <w:proofErr w:type="gramEnd"/>
+      <w:r>
+        <w:t>_references</w:t>
       </w:r>
       <w:proofErr w:type="spellEnd"/>
       <w:r>
@@ -34475,22 +34763,35 @@
       <w:pPr>
         <w:pStyle w:val="Caption"/>
       </w:pPr>
-      <w:bookmarkStart w:id="370" w:name="_Toc89799205"/>
+      <w:bookmarkStart w:id="369" w:name="_Toc89799205"/>
       <w:r>
         <w:t xml:space="preserve">Figure </w:t>
       </w:r>
-      <w:fldSimple w:instr=" SEQ Figure \* ARABIC ">
-        <w:r>
-          <w:rPr>
-            <w:noProof/>
-          </w:rPr>
-          <w:t>9</w:t>
-        </w:r>
-      </w:fldSimple>
+      <w:r>
+        <w:fldChar w:fldCharType="begin"/>
+      </w:r>
+      <w:r>
+        <w:instrText xml:space="preserve"> SEQ Figure \* ARABIC </w:instrText>
+      </w:r>
+      <w:r>
+        <w:fldChar w:fldCharType="separate"/>
+      </w:r>
+      <w:r>
+        <w:rPr>
+          <w:noProof/>
+        </w:rPr>
+        <w:t>9</w:t>
+      </w:r>
+      <w:r>
+        <w:rPr>
+          <w:noProof/>
+        </w:rPr>
+        <w:fldChar w:fldCharType="end"/>
+      </w:r>
       <w:r>
         <w:t xml:space="preserve"> A simplified map of the database</w:t>
       </w:r>
-      <w:bookmarkEnd w:id="370"/>
+      <w:bookmarkEnd w:id="369"/>
     </w:p>
     <w:p/>
     <w:p>
@@ -34501,7 +34802,11 @@
         <w:t xml:space="preserve">using the Firestore SDK, it’s done by </w:t>
       </w:r>
       <w:r>
-        <w:t>getting a document reference and then calling the wanted method (e.g.,</w:t>
+        <w:t>getting a document reference and then calling the wanted method (e.g.</w:t>
+      </w:r>
+      <w:proofErr w:type="gramStart"/>
+      <w:r>
+        <w:t>,</w:t>
       </w:r>
       <w:r>
         <w:t xml:space="preserve"> </w:t>
@@ -34510,7 +34815,14 @@
         <w:rPr>
           <w:rStyle w:val="CodeChar"/>
         </w:rPr>
-        <w:t>.get()</w:t>
+        <w:t>.get</w:t>
+      </w:r>
+      <w:proofErr w:type="gramEnd"/>
+      <w:r>
+        <w:rPr>
+          <w:rStyle w:val="CodeChar"/>
+        </w:rPr>
+        <w:t>()</w:t>
       </w:r>
       <w:r>
         <w:t xml:space="preserve">, </w:t>
@@ -34605,6 +34917,7 @@
         </w:rPr>
         <w:t>'Tools/tool_123'</w:t>
       </w:r>
+      <w:proofErr w:type="gramStart"/>
       <w:r>
         <w:rPr>
           <w:rFonts w:ascii="Consolas" w:hAnsi="Consolas"/>
@@ -34623,6 +34936,7 @@
         </w:rPr>
         <w:t>get</w:t>
       </w:r>
+      <w:proofErr w:type="gramEnd"/>
       <w:r>
         <w:rPr>
           <w:rFonts w:ascii="Consolas" w:hAnsi="Consolas"/>
@@ -36234,18 +36548,31 @@
           <w:bCs/>
         </w:rPr>
       </w:pPr>
-      <w:bookmarkStart w:id="371" w:name="_Toc89799206"/>
+      <w:bookmarkStart w:id="370" w:name="_Toc89799206"/>
       <w:r>
         <w:t xml:space="preserve">Figure </w:t>
       </w:r>
-      <w:fldSimple w:instr=" SEQ Figure \* ARABIC ">
-        <w:r>
-          <w:rPr>
-            <w:noProof/>
-          </w:rPr>
-          <w:t>10</w:t>
-        </w:r>
-      </w:fldSimple>
+      <w:r>
+        <w:fldChar w:fldCharType="begin"/>
+      </w:r>
+      <w:r>
+        <w:instrText xml:space="preserve"> SEQ Figure \* ARABIC </w:instrText>
+      </w:r>
+      <w:r>
+        <w:fldChar w:fldCharType="separate"/>
+      </w:r>
+      <w:r>
+        <w:rPr>
+          <w:noProof/>
+        </w:rPr>
+        <w:t>10</w:t>
+      </w:r>
+      <w:r>
+        <w:rPr>
+          <w:noProof/>
+        </w:rPr>
+        <w:fldChar w:fldCharType="end"/>
+      </w:r>
       <w:r>
         <w:t xml:space="preserve"> A simplified map of the Storage buckets. Colors: green: bucket, yellow: folder</w:t>
       </w:r>
@@ -36255,7 +36582,7 @@
         </w:rPr>
         <w:t>, black: specific file.</w:t>
       </w:r>
-      <w:bookmarkEnd w:id="371"/>
+      <w:bookmarkEnd w:id="370"/>
     </w:p>
     <w:p>
       <w:pPr>
@@ -36377,7 +36704,7 @@
       <w:pPr>
         <w:pStyle w:val="Heading2"/>
       </w:pPr>
-      <w:bookmarkStart w:id="372" w:name="_Toc89786583"/>
+      <w:bookmarkStart w:id="371" w:name="_Toc89786583"/>
       <w:r>
         <w:t>4.</w:t>
       </w:r>
@@ -36390,7 +36717,7 @@
       <w:r>
         <w:t>Payments</w:t>
       </w:r>
-      <w:bookmarkEnd w:id="372"/>
+      <w:bookmarkEnd w:id="371"/>
     </w:p>
     <w:p>
       <w:r>
@@ -36435,8 +36762,8 @@
       <w:pPr>
         <w:pStyle w:val="Heading3"/>
       </w:pPr>
-      <w:bookmarkStart w:id="373" w:name="_Ref89536799"/>
-      <w:bookmarkStart w:id="374" w:name="_Toc89786584"/>
+      <w:bookmarkStart w:id="372" w:name="_Ref89536799"/>
+      <w:bookmarkStart w:id="373" w:name="_Toc89786584"/>
       <w:r>
         <w:t>4.</w:t>
       </w:r>
@@ -36449,8 +36776,8 @@
       <w:r>
         <w:t>Webhook</w:t>
       </w:r>
+      <w:bookmarkEnd w:id="372"/>
       <w:bookmarkEnd w:id="373"/>
-      <w:bookmarkEnd w:id="374"/>
     </w:p>
     <w:p>
       <w:pPr>
@@ -36535,7 +36862,15 @@
         <w:t>ayments</w:t>
       </w:r>
       <w:r>
-        <w:t xml:space="preserve"> receives a request, it checks its headers for this secret key.</w:t>
+        <w:t xml:space="preserve"> </w:t>
+      </w:r>
+      <w:proofErr w:type="gramStart"/>
+      <w:r>
+        <w:t>receives</w:t>
+      </w:r>
+      <w:proofErr w:type="gramEnd"/>
+      <w:r>
+        <w:t xml:space="preserve"> a request, it checks its headers for this secret key.</w:t>
       </w:r>
     </w:p>
     <w:p/>
@@ -36543,8 +36878,8 @@
       <w:pPr>
         <w:pStyle w:val="Heading3"/>
       </w:pPr>
-      <w:bookmarkStart w:id="375" w:name="_Ref89536342"/>
-      <w:bookmarkStart w:id="376" w:name="_Toc89786585"/>
+      <w:bookmarkStart w:id="374" w:name="_Ref89536342"/>
+      <w:bookmarkStart w:id="375" w:name="_Toc89786585"/>
       <w:r>
         <w:lastRenderedPageBreak/>
         <w:t>4.</w:t>
@@ -36558,8 +36893,8 @@
       <w:r>
         <w:t>Adding a credit/debit card</w:t>
       </w:r>
+      <w:bookmarkEnd w:id="374"/>
       <w:bookmarkEnd w:id="375"/>
-      <w:bookmarkEnd w:id="376"/>
     </w:p>
     <w:p>
       <w:pPr>
@@ -36784,22 +37119,35 @@
           <w:color w:val="FF0000"/>
         </w:rPr>
       </w:pPr>
-      <w:bookmarkStart w:id="377" w:name="_Toc89799207"/>
+      <w:bookmarkStart w:id="376" w:name="_Toc89799207"/>
       <w:r>
         <w:t xml:space="preserve">Figure </w:t>
       </w:r>
-      <w:fldSimple w:instr=" SEQ Figure \* ARABIC ">
-        <w:r>
-          <w:rPr>
-            <w:noProof/>
-          </w:rPr>
-          <w:t>11</w:t>
-        </w:r>
-      </w:fldSimple>
+      <w:r>
+        <w:fldChar w:fldCharType="begin"/>
+      </w:r>
+      <w:r>
+        <w:instrText xml:space="preserve"> SEQ Figure \* ARABIC </w:instrText>
+      </w:r>
+      <w:r>
+        <w:fldChar w:fldCharType="separate"/>
+      </w:r>
+      <w:r>
+        <w:rPr>
+          <w:noProof/>
+        </w:rPr>
+        <w:t>11</w:t>
+      </w:r>
+      <w:r>
+        <w:rPr>
+          <w:noProof/>
+        </w:rPr>
+        <w:fldChar w:fldCharType="end"/>
+      </w:r>
       <w:r>
         <w:t xml:space="preserve"> Sequence diagram of adding a credit/debit card</w:t>
       </w:r>
-      <w:bookmarkEnd w:id="377"/>
+      <w:bookmarkEnd w:id="376"/>
     </w:p>
     <w:p>
       <w:pPr>
@@ -36813,7 +37161,7 @@
       <w:pPr>
         <w:pStyle w:val="Heading3"/>
       </w:pPr>
-      <w:bookmarkStart w:id="378" w:name="_Toc89786586"/>
+      <w:bookmarkStart w:id="377" w:name="_Toc89786586"/>
       <w:r>
         <w:lastRenderedPageBreak/>
         <w:t>4.</w:t>
@@ -36827,137 +37175,389 @@
       <w:r>
         <w:t>Handling start and end rent payments</w:t>
       </w:r>
+      <w:bookmarkEnd w:id="377"/>
+    </w:p>
+    <w:p>
+      <w:pPr>
+        <w:pStyle w:val="Heading4"/>
+      </w:pPr>
+      <w:r>
+        <w:t>4.</w:t>
+      </w:r>
+      <w:r>
+        <w:t>4</w:t>
+      </w:r>
+      <w:r>
+        <w:t xml:space="preserve">.3.1 </w:t>
+      </w:r>
+      <w:r>
+        <w:t>Delivery meetings</w:t>
+      </w:r>
+    </w:p>
+    <w:p>
+      <w:pPr>
+        <w:spacing w:after="0"/>
+      </w:pPr>
+      <w:r>
+        <w:t xml:space="preserve">The </w:t>
+      </w:r>
+      <w:r>
+        <w:rPr>
+          <w:rStyle w:val="CodeChar"/>
+        </w:rPr>
+        <w:t>payments_processing</w:t>
+      </w:r>
+      <w:r>
+        <w:t xml:space="preserve"> document of the ‘private’ subcollection of the delivery meeting document (path = </w:t>
+      </w:r>
+      <w:r>
+        <w:rPr>
+          <w:rStyle w:val="CodeChar"/>
+        </w:rPr>
+        <w:t>“</w:t>
+      </w:r>
+      <w:r>
+        <w:rPr>
+          <w:rStyle w:val="CodeChar"/>
+        </w:rPr>
+        <w:t>{deliver_meeting_document}/private/payments_processing”</w:t>
+      </w:r>
+      <w:r>
+        <w:t>) stores information about the payments flow of starting the rent. It has the following fields which all defaults to false:</w:t>
+      </w:r>
+    </w:p>
+    <w:p>
+      <w:pPr>
+        <w:pStyle w:val="ListParagraph"/>
+        <w:numPr>
+          <w:ilvl w:val="0"/>
+          <w:numId w:val="98"/>
+        </w:numPr>
+        <w:spacing w:line="259" w:lineRule="auto"/>
+      </w:pPr>
+      <w:r>
+        <w:rPr>
+          <w:rStyle w:val="CodeChar"/>
+        </w:rPr>
+        <w:t>'renter_sent_charge'</w:t>
+      </w:r>
+      <w:r>
+        <w:t xml:space="preserve"> turns to true when Checkout’s API gets called and the renter payment gets requested.</w:t>
+      </w:r>
+    </w:p>
+    <w:p>
+      <w:pPr>
+        <w:pStyle w:val="ListParagraph"/>
+        <w:numPr>
+          <w:ilvl w:val="0"/>
+          <w:numId w:val="98"/>
+        </w:numPr>
+        <w:spacing w:line="259" w:lineRule="auto"/>
+      </w:pPr>
+      <w:r>
+        <w:rPr>
+          <w:rStyle w:val="CodeChar"/>
+        </w:rPr>
+        <w:t>'renter_paid'</w:t>
+      </w:r>
+      <w:r>
+        <w:t xml:space="preserve"> turns to true when the renter payment gets captured.</w:t>
+      </w:r>
+    </w:p>
+    <w:p>
+      <w:pPr>
+        <w:pStyle w:val="ListParagraph"/>
+        <w:numPr>
+          <w:ilvl w:val="0"/>
+          <w:numId w:val="98"/>
+        </w:numPr>
+        <w:spacing w:line="259" w:lineRule="auto"/>
+      </w:pPr>
+      <w:r>
+        <w:rPr>
+          <w:rStyle w:val="CodeChar"/>
+        </w:rPr>
+        <w:t>'owner_sent_payment'</w:t>
+      </w:r>
+      <w:r>
+        <w:t xml:space="preserve"> turns to true when Checkout’s API gets </w:t>
+      </w:r>
+      <w:r>
+        <w:t>called</w:t>
+      </w:r>
+      <w:r>
+        <w:t xml:space="preserve"> and the owner payout gets requested.</w:t>
+      </w:r>
+    </w:p>
+    <w:p>
+      <w:pPr>
+        <w:pStyle w:val="ListParagraph"/>
+        <w:numPr>
+          <w:ilvl w:val="0"/>
+          <w:numId w:val="98"/>
+        </w:numPr>
+        <w:spacing w:line="259" w:lineRule="auto"/>
+      </w:pPr>
+      <w:r>
+        <w:rPr>
+          <w:rStyle w:val="CodeChar"/>
+        </w:rPr>
+        <w:t>'owner_paid'</w:t>
+      </w:r>
+      <w:r>
+        <w:t xml:space="preserve"> turns to true when the owner is paid the rent price.</w:t>
+      </w:r>
+    </w:p>
+    <w:p>
+      <w:pPr>
+        <w:jc w:val="both"/>
+      </w:pPr>
+      <w:r>
+        <w:t xml:space="preserve">When both the owner and renter confirm each other’s IDs, </w:t>
+      </w:r>
+      <w:r>
+        <w:rPr>
+          <w:rStyle w:val="CodeChar"/>
+        </w:rPr>
+        <w:t>CF:d</w:t>
+      </w:r>
+      <w:r>
+        <w:rPr>
+          <w:rStyle w:val="CodeChar"/>
+        </w:rPr>
+        <w:t>eliverMeetingUpdated</w:t>
+      </w:r>
+      <w:r>
+        <w:t xml:space="preserve"> </w:t>
+      </w:r>
+      <w:r>
+        <w:t xml:space="preserve">who is listening to changes in the delivery meeting document will call Checkout API and request a payment in the amount of the rent price + the insurance deposit amount from the renter. Once the payment is captured Checkout will send a webhook event to </w:t>
+      </w:r>
+      <w:r>
+        <w:rPr>
+          <w:rStyle w:val="CodeChar"/>
+        </w:rPr>
+        <w:t>CF:p</w:t>
+      </w:r>
+      <w:r>
+        <w:rPr>
+          <w:rStyle w:val="CodeChar"/>
+        </w:rPr>
+        <w:t>ayments</w:t>
+      </w:r>
+      <w:r>
+        <w:t xml:space="preserve"> which will update </w:t>
+      </w:r>
+      <w:r>
+        <w:rPr>
+          <w:rStyle w:val="CodeChar"/>
+        </w:rPr>
+        <w:t>renter_paid</w:t>
+      </w:r>
+      <w:r>
+        <w:t xml:space="preserve"> to true. This will trigger </w:t>
+      </w:r>
+      <w:r>
+        <w:rPr>
+          <w:rStyle w:val="CodeChar"/>
+        </w:rPr>
+        <w:t>CF:d</w:t>
+      </w:r>
+      <w:r>
+        <w:rPr>
+          <w:rStyle w:val="CodeChar"/>
+        </w:rPr>
+        <w:t>MeetPaymendDocUpdated</w:t>
+      </w:r>
+      <w:r>
+        <w:t xml:space="preserve"> which will send a payout of</w:t>
+      </w:r>
+      <w:r>
+        <w:t xml:space="preserve"> 95% of</w:t>
+      </w:r>
+      <w:r>
+        <w:t xml:space="preserve"> the rent price to the owner</w:t>
+      </w:r>
+      <w:r>
+        <w:t>, deducting a 5% fee</w:t>
+      </w:r>
+      <w:r>
+        <w:t xml:space="preserve">. </w:t>
+      </w:r>
+      <w:r>
+        <w:t xml:space="preserve">When the payment is sent Checkout will send a webhook event which </w:t>
+      </w:r>
+      <w:r>
+        <w:rPr>
+          <w:rStyle w:val="CodeChar"/>
+        </w:rPr>
+        <w:t>CF:p</w:t>
+      </w:r>
+      <w:r>
+        <w:rPr>
+          <w:rStyle w:val="CodeChar"/>
+        </w:rPr>
+        <w:t>ayments</w:t>
+      </w:r>
+      <w:r>
+        <w:t xml:space="preserve"> will handle and update </w:t>
+      </w:r>
+      <w:r>
+        <w:rPr>
+          <w:rStyle w:val="CodeChar"/>
+        </w:rPr>
+        <w:t>owner_paid</w:t>
+      </w:r>
+      <w:r>
+        <w:t xml:space="preserve"> to true. This will trigger </w:t>
+      </w:r>
+      <w:r>
+        <w:rPr>
+          <w:rStyle w:val="CodeChar"/>
+        </w:rPr>
+        <w:t>CF:d</w:t>
+      </w:r>
+      <w:r>
+        <w:rPr>
+          <w:rStyle w:val="CodeChar"/>
+        </w:rPr>
+        <w:t>MeetPaymendDocUpdated</w:t>
+      </w:r>
+      <w:r>
+        <w:t xml:space="preserve"> again which will change the </w:t>
+      </w:r>
+      <w:r>
+        <w:rPr>
+          <w:rStyle w:val="CodeChar"/>
+        </w:rPr>
+        <w:t>payments_successful</w:t>
+      </w:r>
+      <w:r>
+        <w:t xml:space="preserve"> field of the meeting document to true which will make </w:t>
+      </w:r>
+      <w:r>
+        <w:rPr>
+          <w:rStyle w:val="CodeChar"/>
+        </w:rPr>
+        <w:t>CF:d</w:t>
+      </w:r>
+      <w:r>
+        <w:rPr>
+          <w:rStyle w:val="CodeChar"/>
+        </w:rPr>
+        <w:t>eliverMeetingUpdated</w:t>
+      </w:r>
+      <w:r>
+        <w:t xml:space="preserve"> </w:t>
+      </w:r>
+      <w:r>
+        <w:t>starts the rent.</w:t>
+      </w:r>
+    </w:p>
+    <w:p>
+      <w:pPr>
+        <w:pStyle w:val="Heading4"/>
+      </w:pPr>
+      <w:r>
+        <w:t>4.</w:t>
+      </w:r>
+      <w:r>
+        <w:t>4</w:t>
+      </w:r>
+      <w:r>
+        <w:t xml:space="preserve">.3.2 </w:t>
+      </w:r>
+      <w:r>
+        <w:t>Return meetings</w:t>
+      </w:r>
+    </w:p>
+    <w:p>
+      <w:pPr>
+        <w:jc w:val="both"/>
+      </w:pPr>
+      <w:r>
+        <w:t xml:space="preserve">For the return meetings </w:t>
+      </w:r>
+      <w:r>
+        <w:rPr>
+          <w:rStyle w:val="CodeChar"/>
+        </w:rPr>
+        <w:t>CF:r</w:t>
+      </w:r>
+      <w:r>
+        <w:rPr>
+          <w:rStyle w:val="CodeChar"/>
+        </w:rPr>
+        <w:t>eturnMeetingUpdated</w:t>
+      </w:r>
+      <w:r>
+        <w:t xml:space="preserve"> will listen and detect once the owner and renter confirm hand-over and it’ll call Checkout API requesting a refund to the renter of the insurance amount if the tool was not damaged and the insurance – compensation price if the tool was damaged. And then send a payout to the owner with the compensation price if the tool was damaged.</w:t>
+      </w:r>
+    </w:p>
+    <w:p/>
+    <w:p>
+      <w:pPr>
+        <w:pStyle w:val="Heading2"/>
+      </w:pPr>
+      <w:bookmarkStart w:id="378" w:name="_Ref89537344"/>
+      <w:bookmarkStart w:id="379" w:name="_Toc89786587"/>
+      <w:r>
+        <w:t>4.</w:t>
+      </w:r>
+      <w:r>
+        <w:t>5</w:t>
+      </w:r>
+      <w:r>
+        <w:t xml:space="preserve"> </w:t>
+      </w:r>
+      <w:r>
+        <w:t>Notifications</w:t>
+      </w:r>
       <w:bookmarkEnd w:id="378"/>
-    </w:p>
-    <w:p>
-      <w:pPr>
-        <w:pStyle w:val="Heading4"/>
-      </w:pPr>
-      <w:r>
-        <w:t>4.</w:t>
-      </w:r>
-      <w:r>
-        <w:t>4</w:t>
-      </w:r>
-      <w:r>
-        <w:t xml:space="preserve">.3.1 </w:t>
-      </w:r>
-      <w:r>
-        <w:t>Delivery meetings</w:t>
-      </w:r>
-    </w:p>
-    <w:p>
-      <w:pPr>
-        <w:spacing w:after="0"/>
-      </w:pPr>
-      <w:r>
-        <w:t xml:space="preserve">The </w:t>
+      <w:bookmarkEnd w:id="379"/>
+    </w:p>
+    <w:p>
+      <w:pPr>
+        <w:jc w:val="both"/>
+      </w:pPr>
+      <w:r>
+        <w:t>The user notifications are stored in the ‘</w:t>
       </w:r>
       <w:r>
         <w:rPr>
           <w:rStyle w:val="CodeChar"/>
         </w:rPr>
-        <w:t>payments_processing</w:t>
-      </w:r>
-      <w:r>
-        <w:t xml:space="preserve"> document of the ‘private’ subcollection of the delivery meeting document (path = </w:t>
+        <w:t>notifications</w:t>
+      </w:r>
+      <w:r>
+        <w:t xml:space="preserve">’ subcollection of the user’s document. Whenever a new document is created in this subcollection, </w:t>
       </w:r>
       <w:r>
         <w:rPr>
           <w:rStyle w:val="CodeChar"/>
         </w:rPr>
-        <w:t>“</w:t>
+        <w:t>CF:n</w:t>
       </w:r>
       <w:r>
         <w:rPr>
           <w:rStyle w:val="CodeChar"/>
         </w:rPr>
-        <w:t>{deliver_meeting_document}/private/payments_processing”</w:t>
-      </w:r>
-      <w:r>
-        <w:t>) stores information about the payments flow of starting the rent. It has the following fields which all defaults to false:</w:t>
-      </w:r>
-    </w:p>
-    <w:p>
-      <w:pPr>
-        <w:pStyle w:val="ListParagraph"/>
-        <w:numPr>
-          <w:ilvl w:val="0"/>
-          <w:numId w:val="98"/>
-        </w:numPr>
-        <w:spacing w:line="259" w:lineRule="auto"/>
-      </w:pPr>
+        <w:t>ewNotification</w:t>
+      </w:r>
+      <w:r>
+        <w:t xml:space="preserve"> tr</w:t>
+      </w:r>
+      <w:r>
+        <w:t>iggers and sends a message to the user’s devices using Firebase Cloud Messaging (FCM). FCM uses tokens to identify the devices, which are automatically added to the ‘</w:t>
+      </w:r>
       <w:r>
         <w:rPr>
           <w:rStyle w:val="CodeChar"/>
         </w:rPr>
-        <w:t>'renter_sent_charge'</w:t>
-      </w:r>
-      <w:r>
-        <w:t xml:space="preserve"> turns to true when Checkout’s API gets called and the renter payment gets requested.</w:t>
-      </w:r>
-    </w:p>
-    <w:p>
-      <w:pPr>
-        <w:pStyle w:val="ListParagraph"/>
-        <w:numPr>
-          <w:ilvl w:val="0"/>
-          <w:numId w:val="98"/>
-        </w:numPr>
-        <w:spacing w:line="259" w:lineRule="auto"/>
-      </w:pPr>
-      <w:r>
-        <w:rPr>
-          <w:rStyle w:val="CodeChar"/>
-        </w:rPr>
-        <w:t>'renter_paid'</w:t>
-      </w:r>
-      <w:r>
-        <w:t xml:space="preserve"> turns to true when the renter payment gets captured.</w:t>
-      </w:r>
-    </w:p>
-    <w:p>
-      <w:pPr>
-        <w:pStyle w:val="ListParagraph"/>
-        <w:numPr>
-          <w:ilvl w:val="0"/>
-          <w:numId w:val="98"/>
-        </w:numPr>
-        <w:spacing w:line="259" w:lineRule="auto"/>
-      </w:pPr>
-      <w:r>
-        <w:rPr>
-          <w:rStyle w:val="CodeChar"/>
-        </w:rPr>
-        <w:t>'owner_sent_payment'</w:t>
-      </w:r>
-      <w:r>
-        <w:t xml:space="preserve"> turns to true when Checkout’s API gets </w:t>
-      </w:r>
-      <w:r>
-        <w:t>called</w:t>
-      </w:r>
-      <w:r>
-        <w:t xml:space="preserve"> and the owner payout gets requested.</w:t>
-      </w:r>
-    </w:p>
-    <w:p>
-      <w:pPr>
-        <w:pStyle w:val="ListParagraph"/>
-        <w:numPr>
-          <w:ilvl w:val="0"/>
-          <w:numId w:val="98"/>
-        </w:numPr>
-        <w:spacing w:line="259" w:lineRule="auto"/>
-      </w:pPr>
-      <w:r>
-        <w:rPr>
-          <w:rStyle w:val="CodeChar"/>
-        </w:rPr>
-        <w:t>'owner_paid'</w:t>
-      </w:r>
-      <w:r>
-        <w:t xml:space="preserve"> turns to true when the owner is paid the rent price.</w:t>
+        <w:t>devices</w:t>
+      </w:r>
+      <w:r>
+        <w:t xml:space="preserve">’ subcollection of the user’s document when the user signs in and get removed when he/she signs out or when they turn the notifications off on that device. </w:t>
       </w:r>
     </w:p>
     <w:p>
@@ -36965,185 +37565,7 @@
         <w:jc w:val="both"/>
       </w:pPr>
       <w:r>
-        <w:t xml:space="preserve">When both the owner and renter confirm each other’s IDs, </w:t>
-      </w:r>
-      <w:r>
-        <w:rPr>
-          <w:rStyle w:val="CodeChar"/>
-        </w:rPr>
-        <w:t>CF:d</w:t>
-      </w:r>
-      <w:r>
-        <w:rPr>
-          <w:rStyle w:val="CodeChar"/>
-        </w:rPr>
-        <w:t>eliverMeetingUpdated</w:t>
-      </w:r>
-      <w:r>
-        <w:t xml:space="preserve"> </w:t>
-      </w:r>
-      <w:r>
-        <w:t xml:space="preserve">who is listening to changes in the delivery meeting document will call Checkout API and request a payment in the amount of the rent price + the insurance deposit amount from the renter. Once the payment is captured Checkout will send a webhook event to </w:t>
-      </w:r>
-      <w:r>
-        <w:rPr>
-          <w:rStyle w:val="CodeChar"/>
-        </w:rPr>
-        <w:t>CF:p</w:t>
-      </w:r>
-      <w:r>
-        <w:rPr>
-          <w:rStyle w:val="CodeChar"/>
-        </w:rPr>
-        <w:t>ayments</w:t>
-      </w:r>
-      <w:r>
-        <w:t xml:space="preserve"> which will update </w:t>
-      </w:r>
-      <w:r>
-        <w:rPr>
-          <w:rStyle w:val="CodeChar"/>
-        </w:rPr>
-        <w:t>renter_paid</w:t>
-      </w:r>
-      <w:r>
-        <w:t xml:space="preserve"> to true. This will trigger </w:t>
-      </w:r>
-      <w:r>
-        <w:rPr>
-          <w:rStyle w:val="CodeChar"/>
-        </w:rPr>
-        <w:t>CF:d</w:t>
-      </w:r>
-      <w:r>
-        <w:rPr>
-          <w:rStyle w:val="CodeChar"/>
-        </w:rPr>
-        <w:t>MeetPaymendDocUpdated</w:t>
-      </w:r>
-      <w:r>
-        <w:t xml:space="preserve"> which will send a payout of</w:t>
-      </w:r>
-      <w:r>
-        <w:t xml:space="preserve"> 95% of</w:t>
-      </w:r>
-      <w:r>
-        <w:t xml:space="preserve"> the rent price to the owner</w:t>
-      </w:r>
-      <w:r>
-        <w:t>, deducting a 5% fee</w:t>
-      </w:r>
-      <w:r>
-        <w:t xml:space="preserve">. </w:t>
-      </w:r>
-      <w:r>
-        <w:t xml:space="preserve">When the payment is sent Checkout will send a webhook event which </w:t>
-      </w:r>
-      <w:r>
-        <w:rPr>
-          <w:rStyle w:val="CodeChar"/>
-        </w:rPr>
-        <w:t>CF:p</w:t>
-      </w:r>
-      <w:r>
-        <w:rPr>
-          <w:rStyle w:val="CodeChar"/>
-        </w:rPr>
-        <w:t>ayments</w:t>
-      </w:r>
-      <w:r>
-        <w:t xml:space="preserve"> will handle and update </w:t>
-      </w:r>
-      <w:r>
-        <w:rPr>
-          <w:rStyle w:val="CodeChar"/>
-        </w:rPr>
-        <w:t>owner_paid</w:t>
-      </w:r>
-      <w:r>
-        <w:t xml:space="preserve"> to true. This will trigger </w:t>
-      </w:r>
-      <w:r>
-        <w:rPr>
-          <w:rStyle w:val="CodeChar"/>
-        </w:rPr>
-        <w:t>CF:d</w:t>
-      </w:r>
-      <w:r>
-        <w:rPr>
-          <w:rStyle w:val="CodeChar"/>
-        </w:rPr>
-        <w:t>MeetPaymendDocUpdated</w:t>
-      </w:r>
-      <w:r>
-        <w:t xml:space="preserve"> again which will change the </w:t>
-      </w:r>
-      <w:r>
-        <w:rPr>
-          <w:rStyle w:val="CodeChar"/>
-        </w:rPr>
-        <w:t>payments_successful</w:t>
-      </w:r>
-      <w:r>
-        <w:t xml:space="preserve"> field of the meeting document to true which will make </w:t>
-      </w:r>
-      <w:r>
-        <w:rPr>
-          <w:rStyle w:val="CodeChar"/>
-        </w:rPr>
-        <w:t>CF:d</w:t>
-      </w:r>
-      <w:r>
-        <w:rPr>
-          <w:rStyle w:val="CodeChar"/>
-        </w:rPr>
-        <w:t>eliverMeetingUpdated</w:t>
-      </w:r>
-      <w:r>
-        <w:t xml:space="preserve"> </w:t>
-      </w:r>
-      <w:r>
-        <w:t>starts the rent.</w:t>
-      </w:r>
-    </w:p>
-    <w:p>
-      <w:pPr>
-        <w:pStyle w:val="Heading4"/>
-      </w:pPr>
-      <w:r>
-        <w:t>4.</w:t>
-      </w:r>
-      <w:r>
-        <w:t>4</w:t>
-      </w:r>
-      <w:r>
-        <w:t xml:space="preserve">.3.2 </w:t>
-      </w:r>
-      <w:r>
-        <w:t>Return meetings</w:t>
-      </w:r>
-    </w:p>
-    <w:p>
-      <w:pPr>
-        <w:jc w:val="both"/>
-      </w:pPr>
-      <w:r>
-        <w:t xml:space="preserve">For the return meetings </w:t>
-      </w:r>
-      <w:r>
-        <w:rPr>
-          <w:rStyle w:val="CodeChar"/>
-        </w:rPr>
-        <w:t>CF:r</w:t>
-      </w:r>
-      <w:r>
-        <w:rPr>
-          <w:rStyle w:val="CodeChar"/>
-        </w:rPr>
-        <w:t>eturnMeetingUpdated</w:t>
-      </w:r>
-      <w:r>
-        <w:t xml:space="preserve"> will listen and detect once the owner and renter confirm hand-over and it’ll call Checkout API requesting a refund to the renter of the insurance amount if the tool was not damaged and the insurance – compensation price if the tool was damaged. And then send a payout to the owner with the compensation price if the tool was damaged.</w:t>
+        <w:t xml:space="preserve">The notifications are stored as codes such as “REQ_REC” for request received for example, and any extra data is also stored with it (e.g., the tool name). This is done so it can be displayed in any language in the app by taking the code and data and displaying its explanation text in the user’s chosen language. </w:t>
       </w:r>
     </w:p>
     <w:p/>
@@ -37151,81 +37573,7 @@
       <w:pPr>
         <w:pStyle w:val="Heading2"/>
       </w:pPr>
-      <w:bookmarkStart w:id="379" w:name="_Ref89537344"/>
-      <w:bookmarkStart w:id="380" w:name="_Toc89786587"/>
-      <w:r>
-        <w:t>4.</w:t>
-      </w:r>
-      <w:r>
-        <w:t>5</w:t>
-      </w:r>
-      <w:r>
-        <w:t xml:space="preserve"> </w:t>
-      </w:r>
-      <w:r>
-        <w:t>Notifications</w:t>
-      </w:r>
-      <w:bookmarkEnd w:id="379"/>
-      <w:bookmarkEnd w:id="380"/>
-    </w:p>
-    <w:p>
-      <w:pPr>
-        <w:jc w:val="both"/>
-      </w:pPr>
-      <w:r>
-        <w:t>The user notifications are stored in the ‘</w:t>
-      </w:r>
-      <w:r>
-        <w:rPr>
-          <w:rStyle w:val="CodeChar"/>
-        </w:rPr>
-        <w:t>notifications</w:t>
-      </w:r>
-      <w:r>
-        <w:t xml:space="preserve">’ subcollection of the user’s document. Whenever a new document is created in this subcollection, </w:t>
-      </w:r>
-      <w:r>
-        <w:rPr>
-          <w:rStyle w:val="CodeChar"/>
-        </w:rPr>
-        <w:t>CF:n</w:t>
-      </w:r>
-      <w:r>
-        <w:rPr>
-          <w:rStyle w:val="CodeChar"/>
-        </w:rPr>
-        <w:t>ewNotification</w:t>
-      </w:r>
-      <w:r>
-        <w:t xml:space="preserve"> tr</w:t>
-      </w:r>
-      <w:r>
-        <w:t>iggers and sends a message to the user’s devices using Firebase Cloud Messaging (FCM). FCM uses tokens to identify the devices, which are automatically added to the ‘</w:t>
-      </w:r>
-      <w:r>
-        <w:rPr>
-          <w:rStyle w:val="CodeChar"/>
-        </w:rPr>
-        <w:t>devices</w:t>
-      </w:r>
-      <w:r>
-        <w:t xml:space="preserve">’ subcollection of the user’s document when the user signs in and get removed when he/she signs out or when they turn the notifications off on that device. </w:t>
-      </w:r>
-    </w:p>
-    <w:p>
-      <w:pPr>
-        <w:jc w:val="both"/>
-      </w:pPr>
-      <w:r>
-        <w:t xml:space="preserve">The notifications are stored as codes such as “REQ_REC” for request received for example, and any extra data is also stored with it (e.g., the tool name). This is done so it can be displayed in any language in the app by taking the code and data and displaying its explanation text in the user’s chosen language. </w:t>
-      </w:r>
-    </w:p>
-    <w:p/>
-    <w:p>
-      <w:pPr>
-        <w:pStyle w:val="Heading2"/>
-      </w:pPr>
-      <w:bookmarkStart w:id="381" w:name="_Toc89786588"/>
+      <w:bookmarkStart w:id="380" w:name="_Toc89786588"/>
       <w:r>
         <w:lastRenderedPageBreak/>
         <w:t>4.</w:t>
@@ -37239,13 +37587,50 @@
       <w:r>
         <w:t>Posts and requests</w:t>
       </w:r>
+      <w:bookmarkEnd w:id="380"/>
+    </w:p>
+    <w:p>
+      <w:pPr>
+        <w:pStyle w:val="Heading3"/>
+      </w:pPr>
+      <w:bookmarkStart w:id="381" w:name="_Toc89786589"/>
+      <w:r>
+        <w:t>4.</w:t>
+      </w:r>
+      <w:r>
+        <w:t>6</w:t>
+      </w:r>
+      <w:r>
+        <w:t xml:space="preserve">.1 </w:t>
+      </w:r>
+      <w:r>
+        <w:t>Creating posts</w:t>
+      </w:r>
       <w:bookmarkEnd w:id="381"/>
     </w:p>
     <w:p>
       <w:pPr>
+        <w:jc w:val="both"/>
+      </w:pPr>
+      <w:r>
+        <w:t xml:space="preserve">To create a tool-post the user must have a verified email address, set an ID number, and enter a credit/debit card that supports payouts. If the user has done all of that, then they can create a tool by filling the tool details in the new post screen and when they tap the “create” button a document in the ‘Tools’ collection will be created, and its data will be sent to Algolia to be searchable by </w:t>
+      </w:r>
+      <w:r>
+        <w:rPr>
+          <w:rStyle w:val="CodeChar"/>
+        </w:rPr>
+        <w:t>CF:toolCreated</w:t>
+      </w:r>
+      <w:r>
+        <w:t>.</w:t>
+      </w:r>
+    </w:p>
+    <w:p/>
+    <w:p>
+      <w:pPr>
         <w:pStyle w:val="Heading3"/>
       </w:pPr>
-      <w:bookmarkStart w:id="382" w:name="_Toc89786589"/>
+      <w:bookmarkStart w:id="382" w:name="_Toc89786590"/>
       <w:r>
         <w:t>4.</w:t>
       </w:r>
@@ -37253,10 +37638,10 @@
         <w:t>6</w:t>
       </w:r>
       <w:r>
-        <w:t xml:space="preserve">.1 </w:t>
-      </w:r>
-      <w:r>
-        <w:t>Creating posts</w:t>
+        <w:t xml:space="preserve">.2 </w:t>
+      </w:r>
+      <w:r>
+        <w:t>Sending a request</w:t>
       </w:r>
       <w:bookmarkEnd w:id="382"/>
     </w:p>
@@ -37265,16 +37650,22 @@
         <w:jc w:val="both"/>
       </w:pPr>
       <w:r>
-        <w:t xml:space="preserve">To create a tool-post the user must have a verified email address, set an ID number, and enter a credit/debit card that supports payouts. If the user has done all of that, then they can create a tool by filling the tool details in the new post screen and when they tap the “create” button a document in the ‘Tools’ collection will be created, and its data will be sent to Algolia to be searchable by </w:t>
+        <w:t xml:space="preserve">Similar to creating a post, for the user to be able to send a request he/she must </w:t>
+      </w:r>
+      <w:r>
+        <w:t>have a verified email address, set an ID number, and enter a credit/debit card</w:t>
+      </w:r>
+      <w:r>
+        <w:t xml:space="preserve"> (doesn’t need to support payouts). After that the user can check a tool’s post and press the “request” button. Fill in the request details and press “send”. This will create a new document in the tool’s ‘requests’ subcollection, triggering </w:t>
       </w:r>
       <w:r>
         <w:rPr>
           <w:rStyle w:val="CodeChar"/>
         </w:rPr>
-        <w:t>CF:toolCreated</w:t>
-      </w:r>
-      <w:r>
-        <w:t>.</w:t>
+        <w:t>CF:requestWrite</w:t>
+      </w:r>
+      <w:r>
+        <w:t xml:space="preserve"> which will send a notification to the owner and creates a reference document in the ‘requests’ subcollection of the renter’s user document.</w:t>
       </w:r>
     </w:p>
     <w:p/>
@@ -37282,7 +37673,7 @@
       <w:pPr>
         <w:pStyle w:val="Heading3"/>
       </w:pPr>
-      <w:bookmarkStart w:id="383" w:name="_Toc89786590"/>
+      <w:bookmarkStart w:id="383" w:name="_Toc89786591"/>
       <w:r>
         <w:t>4.</w:t>
       </w:r>
@@ -37290,10 +37681,10 @@
         <w:t>6</w:t>
       </w:r>
       <w:r>
-        <w:t xml:space="preserve">.2 </w:t>
-      </w:r>
-      <w:r>
-        <w:t>Sending a request</w:t>
+        <w:t xml:space="preserve">.3 </w:t>
+      </w:r>
+      <w:r>
+        <w:t>Accepting requests</w:t>
       </w:r>
       <w:bookmarkEnd w:id="383"/>
     </w:p>
@@ -37302,22 +37693,118 @@
         <w:jc w:val="both"/>
       </w:pPr>
       <w:r>
-        <w:t xml:space="preserve">Similar to creating a post, for the user to be able to send a request he/she must </w:t>
-      </w:r>
-      <w:r>
-        <w:t>have a verified email address, set an ID number, and enter a credit/debit card</w:t>
-      </w:r>
-      <w:r>
-        <w:t xml:space="preserve"> (doesn’t need to support payouts). After that the user can check a tool’s post and press the “request” button. Fill in the request details and press “send”. This will create a new document in the tool’s ‘requests’ subcollection, triggering </w:t>
+        <w:t xml:space="preserve">For a tool-request to be accepted, the tool owner would </w:t>
+      </w:r>
+      <w:r>
+        <w:t>change</w:t>
+      </w:r>
+      <w:r>
+        <w:t xml:space="preserve"> the tool’s </w:t>
       </w:r>
       <w:r>
         <w:rPr>
           <w:rStyle w:val="CodeChar"/>
         </w:rPr>
-        <w:t>CF:requestWrite</w:t>
-      </w:r>
-      <w:r>
-        <w:t xml:space="preserve"> which will send a notification to the owner and creates a reference document in the ‘requests’ subcollection of the renter’s user document.</w:t>
+        <w:t>acceptedRequestId</w:t>
+      </w:r>
+      <w:r>
+        <w:t xml:space="preserve"> to the request ID he/she wishes to accept. This will trigger </w:t>
+      </w:r>
+      <w:r>
+        <w:rPr>
+          <w:rStyle w:val="CodeChar"/>
+        </w:rPr>
+        <w:t>CF:</w:t>
+      </w:r>
+      <w:r>
+        <w:rPr>
+          <w:rStyle w:val="CodeChar"/>
+        </w:rPr>
+        <w:t>toolUpdated</w:t>
+      </w:r>
+      <w:r>
+        <w:t xml:space="preserve"> which will create a delivery meeting document and the ‘messages’ subcollection for chatting (</w:t>
+      </w:r>
+      <w:r>
+        <w:t xml:space="preserve">this will be explained </w:t>
+      </w:r>
+      <w:r>
+        <w:t>in</w:t>
+      </w:r>
+      <w:r>
+        <w:t xml:space="preserve"> [</w:t>
+      </w:r>
+      <w:r>
+        <w:fldChar w:fldCharType="begin"/>
+      </w:r>
+      <w:r>
+        <w:instrText xml:space="preserve"> REF _Ref89537241 \h </w:instrText>
+      </w:r>
+      <w:r>
+        <w:instrText xml:space="preserve"> \* MERGEFORMAT </w:instrText>
+      </w:r>
+      <w:r>
+        <w:fldChar w:fldCharType="separate"/>
+      </w:r>
+      <w:r>
+        <w:t>4.6.4 Chat System</w:t>
+      </w:r>
+      <w:r>
+        <w:fldChar w:fldCharType="end"/>
+      </w:r>
+      <w:r>
+        <w:t>]</w:t>
+      </w:r>
+      <w:r>
+        <w:t xml:space="preserve">), update the request’s </w:t>
+      </w:r>
+      <w:r>
+        <w:rPr>
+          <w:rStyle w:val="CodeChar"/>
+        </w:rPr>
+        <w:t>isAccepted</w:t>
+      </w:r>
+      <w:r>
+        <w:t xml:space="preserve"> field to </w:t>
+      </w:r>
+      <w:r>
+        <w:rPr>
+          <w:rStyle w:val="CodeChar"/>
+        </w:rPr>
+        <w:t>true</w:t>
+      </w:r>
+      <w:r>
+        <w:t xml:space="preserve">, and create a notification document in the owner’s notifications collection (which as described in </w:t>
+      </w:r>
+      <w:r>
+        <w:t>[</w:t>
+      </w:r>
+      <w:r>
+        <w:fldChar w:fldCharType="begin"/>
+      </w:r>
+      <w:r>
+        <w:instrText xml:space="preserve"> REF _Ref89537344 \h </w:instrText>
+      </w:r>
+      <w:r>
+        <w:instrText xml:space="preserve"> \* MERGEFORMAT </w:instrText>
+      </w:r>
+      <w:r>
+        <w:fldChar w:fldCharType="separate"/>
+      </w:r>
+      <w:r>
+        <w:t>4.5 Notifications</w:t>
+      </w:r>
+      <w:r>
+        <w:fldChar w:fldCharType="end"/>
+      </w:r>
+      <w:r>
+        <w:t>]</w:t>
+      </w:r>
+      <w:r>
+        <w:t>,</w:t>
+      </w:r>
+      <w:r>
+        <w:t xml:space="preserve"> will send a notification to the owner).</w:t>
       </w:r>
     </w:p>
     <w:p/>
@@ -37325,7 +37812,8 @@
       <w:pPr>
         <w:pStyle w:val="Heading3"/>
       </w:pPr>
-      <w:bookmarkStart w:id="384" w:name="_Toc89786591"/>
+      <w:bookmarkStart w:id="384" w:name="_Ref89537241"/>
+      <w:bookmarkStart w:id="385" w:name="_Toc89786592"/>
       <w:r>
         <w:t>4.</w:t>
       </w:r>
@@ -37333,201 +37821,61 @@
         <w:t>6</w:t>
       </w:r>
       <w:r>
-        <w:t xml:space="preserve">.3 </w:t>
-      </w:r>
-      <w:r>
-        <w:t>Accepting requests</w:t>
+        <w:t xml:space="preserve">.4 </w:t>
+      </w:r>
+      <w:r>
+        <w:t>Chat System</w:t>
       </w:r>
       <w:bookmarkEnd w:id="384"/>
+      <w:bookmarkEnd w:id="385"/>
     </w:p>
     <w:p>
       <w:pPr>
         <w:jc w:val="both"/>
       </w:pPr>
       <w:r>
-        <w:t xml:space="preserve">For a tool-request to be accepted, the tool owner would </w:t>
-      </w:r>
-      <w:r>
-        <w:t>change</w:t>
-      </w:r>
-      <w:r>
-        <w:t xml:space="preserve"> the tool’s </w:t>
-      </w:r>
-      <w:r>
-        <w:rPr>
-          <w:rStyle w:val="CodeChar"/>
-        </w:rPr>
-        <w:t>acceptedRequestId</w:t>
-      </w:r>
-      <w:r>
-        <w:t xml:space="preserve"> to the request ID he/she wishes to accept. This will trigger </w:t>
-      </w:r>
-      <w:r>
-        <w:rPr>
-          <w:rStyle w:val="CodeChar"/>
-        </w:rPr>
-        <w:t>CF:</w:t>
-      </w:r>
-      <w:r>
-        <w:rPr>
-          <w:rStyle w:val="CodeChar"/>
-        </w:rPr>
-        <w:t>toolUpdated</w:t>
-      </w:r>
-      <w:r>
-        <w:t xml:space="preserve"> which will create a delivery meeting document and the ‘messages’ subcollection for chatting (</w:t>
-      </w:r>
-      <w:r>
-        <w:t xml:space="preserve">this will be explained </w:t>
-      </w:r>
-      <w:r>
-        <w:t>in</w:t>
-      </w:r>
-      <w:r>
-        <w:t xml:space="preserve"> [</w:t>
-      </w:r>
-      <w:r>
-        <w:fldChar w:fldCharType="begin"/>
-      </w:r>
-      <w:r>
-        <w:instrText xml:space="preserve"> REF _Ref89537241 \h </w:instrText>
-      </w:r>
-      <w:r>
-        <w:instrText xml:space="preserve"> \* MERGEFORMAT </w:instrText>
-      </w:r>
-      <w:r>
-        <w:fldChar w:fldCharType="separate"/>
-      </w:r>
-      <w:r>
-        <w:t>4.6.4 Chat System</w:t>
-      </w:r>
-      <w:r>
-        <w:fldChar w:fldCharType="end"/>
-      </w:r>
-      <w:r>
-        <w:t>]</w:t>
-      </w:r>
-      <w:r>
-        <w:t xml:space="preserve">), update the request’s </w:t>
-      </w:r>
-      <w:r>
-        <w:rPr>
-          <w:rStyle w:val="CodeChar"/>
-        </w:rPr>
-        <w:t>isAccepted</w:t>
-      </w:r>
-      <w:r>
-        <w:t xml:space="preserve"> field to </w:t>
-      </w:r>
-      <w:r>
-        <w:rPr>
-          <w:rStyle w:val="CodeChar"/>
-        </w:rPr>
-        <w:t>true</w:t>
-      </w:r>
-      <w:r>
-        <w:t xml:space="preserve">, and create a notification document in the owner’s notifications collection (which as described in </w:t>
-      </w:r>
-      <w:r>
-        <w:t>[</w:t>
-      </w:r>
-      <w:r>
-        <w:fldChar w:fldCharType="begin"/>
-      </w:r>
-      <w:r>
-        <w:instrText xml:space="preserve"> REF _Ref89537344 \h </w:instrText>
-      </w:r>
-      <w:r>
-        <w:instrText xml:space="preserve"> \* MERGEFORMAT </w:instrText>
-      </w:r>
-      <w:r>
-        <w:fldChar w:fldCharType="separate"/>
-      </w:r>
-      <w:r>
-        <w:t>4.5 Notifications</w:t>
-      </w:r>
-      <w:r>
-        <w:fldChar w:fldCharType="end"/>
-      </w:r>
-      <w:r>
-        <w:t>]</w:t>
-      </w:r>
-      <w:r>
-        <w:t>,</w:t>
-      </w:r>
-      <w:r>
-        <w:t xml:space="preserve"> will send a notification to the owner).</w:t>
+        <w:t>When a tool request is accepted, the ‘</w:t>
+      </w:r>
+      <w:r>
+        <w:t>messages’</w:t>
+      </w:r>
+      <w:r>
+        <w:t xml:space="preserve"> subcollection is created and it contains documents of messages between the owner and renter. When a user sends a message a document is created containing the message, the time it was sent, and the user’s UID. On the app the chat page is listening to changes in the </w:t>
+      </w:r>
+      <w:r>
+        <w:t>messages</w:t>
+      </w:r>
+      <w:r>
+        <w:t xml:space="preserve"> subcollection and it populates and sort the message documents as they are added to the subcollection. This is possible by Firestore listeners that allow the app to listen for changes in a collection or a document. So, the app would create a listener and build the messages using a Flutter widget called </w:t>
+      </w:r>
+      <w:proofErr w:type="spellStart"/>
+      <w:r>
+        <w:t>StreamBuilder</w:t>
+      </w:r>
+      <w:proofErr w:type="spellEnd"/>
+      <w:r>
+        <w:t>. This widget listens to a stream and rebuild whenever any message gets send through the stream.</w:t>
       </w:r>
     </w:p>
     <w:p/>
     <w:p>
       <w:pPr>
-        <w:pStyle w:val="Heading3"/>
-      </w:pPr>
-      <w:bookmarkStart w:id="385" w:name="_Ref89537241"/>
-      <w:bookmarkStart w:id="386" w:name="_Toc89786592"/>
+        <w:pStyle w:val="Heading2"/>
+      </w:pPr>
+      <w:bookmarkStart w:id="386" w:name="_Toc89786593"/>
       <w:r>
         <w:t>4.</w:t>
       </w:r>
       <w:r>
-        <w:t>6</w:t>
-      </w:r>
-      <w:r>
-        <w:t xml:space="preserve">.4 </w:t>
-      </w:r>
-      <w:r>
-        <w:t>Chat System</w:t>
-      </w:r>
-      <w:bookmarkEnd w:id="385"/>
+        <w:t>7</w:t>
+      </w:r>
+      <w:r>
+        <w:t xml:space="preserve"> </w:t>
+      </w:r>
+      <w:r>
+        <w:t>Reviews</w:t>
+      </w:r>
       <w:bookmarkEnd w:id="386"/>
-    </w:p>
-    <w:p>
-      <w:pPr>
-        <w:jc w:val="both"/>
-      </w:pPr>
-      <w:r>
-        <w:t>When a tool request is accepted, the ‘</w:t>
-      </w:r>
-      <w:r>
-        <w:t>messages’</w:t>
-      </w:r>
-      <w:r>
-        <w:t xml:space="preserve"> subcollection is created and it contains documents of messages between the owner and renter. When a user sends a message a document is created containing the message, the time it was sent, and the user’s UID. On the app the chat page is listening to changes in the </w:t>
-      </w:r>
-      <w:r>
-        <w:t>messages</w:t>
-      </w:r>
-      <w:r>
-        <w:t xml:space="preserve"> subcollection and it populates and sort the message documents as they are added to the subcollection. This is possible by Firestore listeners that allow the app to listen for changes in a collection or a document. So, the app would create a listener and build the messages using a Flutter widget called </w:t>
-      </w:r>
-      <w:proofErr w:type="spellStart"/>
-      <w:r>
-        <w:t>StreamBuilder</w:t>
-      </w:r>
-      <w:proofErr w:type="spellEnd"/>
-      <w:r>
-        <w:t>. This widget listens to a stream and rebuild whenever any message gets send through the stream.</w:t>
-      </w:r>
-    </w:p>
-    <w:p/>
-    <w:p>
-      <w:pPr>
-        <w:pStyle w:val="Heading2"/>
-      </w:pPr>
-      <w:bookmarkStart w:id="387" w:name="_Toc89786593"/>
-      <w:r>
-        <w:t>4.</w:t>
-      </w:r>
-      <w:r>
-        <w:t>7</w:t>
-      </w:r>
-      <w:r>
-        <w:t xml:space="preserve"> </w:t>
-      </w:r>
-      <w:r>
-        <w:t>Reviews</w:t>
-      </w:r>
-      <w:bookmarkEnd w:id="387"/>
     </w:p>
     <w:p>
       <w:pPr>
@@ -37653,8 +38001,8 @@
       <w:pPr>
         <w:pStyle w:val="Heading2"/>
       </w:pPr>
-      <w:bookmarkStart w:id="388" w:name="_Ref89537104"/>
-      <w:bookmarkStart w:id="389" w:name="_Toc89786594"/>
+      <w:bookmarkStart w:id="387" w:name="_Ref89537104"/>
+      <w:bookmarkStart w:id="388" w:name="_Toc89786594"/>
       <w:r>
         <w:t>4.</w:t>
       </w:r>
@@ -37667,8 +38015,8 @@
       <w:r>
         <w:t>Search</w:t>
       </w:r>
+      <w:bookmarkEnd w:id="387"/>
       <w:bookmarkEnd w:id="388"/>
-      <w:bookmarkEnd w:id="389"/>
     </w:p>
     <w:p>
       <w:pPr>
@@ -37837,7 +38185,7 @@
       <w:pPr>
         <w:pStyle w:val="Heading2"/>
       </w:pPr>
-      <w:bookmarkStart w:id="390" w:name="_Toc89786595"/>
+      <w:bookmarkStart w:id="389" w:name="_Toc89786595"/>
       <w:r>
         <w:t>4.</w:t>
       </w:r>
@@ -37850,7 +38198,7 @@
       <w:r>
         <w:t>Admins</w:t>
       </w:r>
-      <w:bookmarkEnd w:id="390"/>
+      <w:bookmarkEnd w:id="389"/>
     </w:p>
     <w:p>
       <w:pPr>
@@ -37906,22 +38254,35 @@
                                 <w:szCs w:val="24"/>
                               </w:rPr>
                             </w:pPr>
-                            <w:bookmarkStart w:id="391" w:name="_Toc89799208"/>
+                            <w:bookmarkStart w:id="390" w:name="_Toc89799208"/>
                             <w:r>
                               <w:t xml:space="preserve">Figure </w:t>
                             </w:r>
-                            <w:fldSimple w:instr=" SEQ Figure \* ARABIC ">
-                              <w:r>
-                                <w:rPr>
-                                  <w:noProof/>
-                                </w:rPr>
-                                <w:t>12</w:t>
-                              </w:r>
-                            </w:fldSimple>
+                            <w:r>
+                              <w:fldChar w:fldCharType="begin"/>
+                            </w:r>
+                            <w:r>
+                              <w:instrText xml:space="preserve"> SEQ Figure \* ARABIC </w:instrText>
+                            </w:r>
+                            <w:r>
+                              <w:fldChar w:fldCharType="separate"/>
+                            </w:r>
+                            <w:r>
+                              <w:rPr>
+                                <w:noProof/>
+                              </w:rPr>
+                              <w:t>12</w:t>
+                            </w:r>
+                            <w:r>
+                              <w:rPr>
+                                <w:noProof/>
+                              </w:rPr>
+                              <w:fldChar w:fldCharType="end"/>
+                            </w:r>
                             <w:r>
                               <w:t xml:space="preserve"> The menu for setting a Firebase admin’s role.</w:t>
                             </w:r>
-                            <w:bookmarkEnd w:id="391"/>
+                            <w:bookmarkEnd w:id="390"/>
                           </w:p>
                         </w:txbxContent>
                       </wps:txbx>
@@ -38107,7 +38468,7 @@
       <w:pPr>
         <w:pStyle w:val="Heading3"/>
       </w:pPr>
-      <w:bookmarkStart w:id="393" w:name="_Toc89786596"/>
+      <w:bookmarkStart w:id="391" w:name="_Toc89786596"/>
       <w:r>
         <w:t>4.</w:t>
       </w:r>
@@ -38120,7 +38481,7 @@
       <w:r>
         <w:t>Disagreement cases</w:t>
       </w:r>
-      <w:bookmarkEnd w:id="393"/>
+      <w:bookmarkEnd w:id="391"/>
     </w:p>
     <w:p>
       <w:pPr>
@@ -38184,7 +38545,7 @@
       <w:pPr>
         <w:pStyle w:val="Heading2"/>
       </w:pPr>
-      <w:bookmarkStart w:id="394" w:name="_Toc89786597"/>
+      <w:bookmarkStart w:id="392" w:name="_Toc89786597"/>
       <w:r>
         <w:t>4.</w:t>
       </w:r>
@@ -38197,7 +38558,7 @@
       <w:r>
         <w:t>Testing</w:t>
       </w:r>
-      <w:bookmarkEnd w:id="394"/>
+      <w:bookmarkEnd w:id="392"/>
     </w:p>
     <w:p>
       <w:pPr>
@@ -38253,18 +38614,31 @@
                                 <w:szCs w:val="24"/>
                               </w:rPr>
                             </w:pPr>
-                            <w:bookmarkStart w:id="395" w:name="_Toc89799209"/>
+                            <w:bookmarkStart w:id="393" w:name="_Toc89799209"/>
                             <w:r>
                               <w:t xml:space="preserve">Figure </w:t>
                             </w:r>
-                            <w:fldSimple w:instr=" SEQ Figure \* ARABIC ">
-                              <w:r>
-                                <w:rPr>
-                                  <w:noProof/>
-                                </w:rPr>
-                                <w:t>13</w:t>
-                              </w:r>
-                            </w:fldSimple>
+                            <w:r>
+                              <w:fldChar w:fldCharType="begin"/>
+                            </w:r>
+                            <w:r>
+                              <w:instrText xml:space="preserve"> SEQ Figure \* ARABIC </w:instrText>
+                            </w:r>
+                            <w:r>
+                              <w:fldChar w:fldCharType="separate"/>
+                            </w:r>
+                            <w:r>
+                              <w:rPr>
+                                <w:noProof/>
+                              </w:rPr>
+                              <w:t>13</w:t>
+                            </w:r>
+                            <w:r>
+                              <w:rPr>
+                                <w:noProof/>
+                              </w:rPr>
+                              <w:fldChar w:fldCharType="end"/>
+                            </w:r>
                             <w:r>
                               <w:t xml:space="preserve"> The output of a successful run of Firestore unit test</w:t>
                             </w:r>
@@ -38274,7 +38648,7 @@
                               </w:rPr>
                               <w:t>s.</w:t>
                             </w:r>
-                            <w:bookmarkEnd w:id="395"/>
+                            <w:bookmarkEnd w:id="393"/>
                           </w:p>
                         </w:txbxContent>
                       </wps:txbx>
@@ -38566,32 +38940,45 @@
           <w:color w:val="FF0000"/>
         </w:rPr>
       </w:pPr>
-      <w:bookmarkStart w:id="397" w:name="_Toc89799210"/>
+      <w:bookmarkStart w:id="394" w:name="_Toc89799210"/>
       <w:r>
         <w:t xml:space="preserve">Figure </w:t>
       </w:r>
-      <w:fldSimple w:instr=" SEQ Figure \* ARABIC ">
-        <w:r>
-          <w:rPr>
-            <w:noProof/>
-          </w:rPr>
-          <w:t>14</w:t>
-        </w:r>
-      </w:fldSimple>
+      <w:r>
+        <w:fldChar w:fldCharType="begin"/>
+      </w:r>
+      <w:r>
+        <w:instrText xml:space="preserve"> SEQ Figure \* ARABIC </w:instrText>
+      </w:r>
+      <w:r>
+        <w:fldChar w:fldCharType="separate"/>
+      </w:r>
+      <w:r>
+        <w:rPr>
+          <w:noProof/>
+        </w:rPr>
+        <w:t>14</w:t>
+      </w:r>
+      <w:r>
+        <w:rPr>
+          <w:noProof/>
+        </w:rPr>
+        <w:fldChar w:fldCharType="end"/>
+      </w:r>
       <w:r>
         <w:t xml:space="preserve"> </w:t>
       </w:r>
       <w:r>
         <w:t>Successful tests with GitHub Actions on pull request #47. This pull request was used to merge searching with Algolia feature to the master branch.</w:t>
       </w:r>
-      <w:bookmarkEnd w:id="397"/>
+      <w:bookmarkEnd w:id="394"/>
     </w:p>
     <w:p/>
     <w:p>
       <w:pPr>
         <w:pStyle w:val="Heading2"/>
       </w:pPr>
-      <w:bookmarkStart w:id="398" w:name="_Toc89786598"/>
+      <w:bookmarkStart w:id="395" w:name="_Toc89786598"/>
       <w:r>
         <w:t>4.1</w:t>
       </w:r>
@@ -38604,7 +38991,7 @@
       <w:r>
         <w:t>Implementation-Folder</w:t>
       </w:r>
-      <w:bookmarkEnd w:id="398"/>
+      <w:bookmarkEnd w:id="395"/>
       <w:r>
         <w:t xml:space="preserve"> </w:t>
       </w:r>
@@ -38658,6 +39045,7 @@
         </w:numPr>
         <w:spacing w:line="259" w:lineRule="auto"/>
       </w:pPr>
+      <w:proofErr w:type="gramStart"/>
       <w:r>
         <w:rPr>
           <w:b/>
@@ -38674,6 +39062,7 @@
         <w:t>github</w:t>
       </w:r>
       <w:proofErr w:type="spellEnd"/>
+      <w:proofErr w:type="gramEnd"/>
       <w:r>
         <w:rPr>
           <w:b/>
@@ -39016,12 +39405,21 @@
         <w:t>‘</w:t>
       </w:r>
       <w:proofErr w:type="spellStart"/>
+      <w:proofErr w:type="gramStart"/>
       <w:r>
         <w:rPr>
           <w:b/>
           <w:bCs/>
         </w:rPr>
-        <w:t>integration_test</w:t>
+        <w:t>integration</w:t>
+      </w:r>
+      <w:proofErr w:type="gramEnd"/>
+      <w:r>
+        <w:rPr>
+          <w:b/>
+          <w:bCs/>
+        </w:rPr>
+        <w:t>_test</w:t>
       </w:r>
       <w:proofErr w:type="spellEnd"/>
       <w:r>
@@ -39129,6 +39527,7 @@
         <w:t>‘</w:t>
       </w:r>
       <w:proofErr w:type="spellStart"/>
+      <w:proofErr w:type="gramStart"/>
       <w:r>
         <w:rPr>
           <w:b/>
@@ -39139,6 +39538,7 @@
         <w:t>firebase.json</w:t>
       </w:r>
       <w:proofErr w:type="spellEnd"/>
+      <w:proofErr w:type="gramEnd"/>
       <w:r>
         <w:rPr>
           <w:b/>
@@ -39257,6 +39657,7 @@
         <w:t>‘</w:t>
       </w:r>
       <w:proofErr w:type="spellStart"/>
+      <w:proofErr w:type="gramStart"/>
       <w:r>
         <w:rPr>
           <w:b/>
@@ -39267,6 +39668,7 @@
         <w:t>pubspec.yaml</w:t>
       </w:r>
       <w:proofErr w:type="spellEnd"/>
+      <w:proofErr w:type="gramEnd"/>
       <w:r>
         <w:rPr>
           <w:b/>
@@ -39369,7 +39771,7 @@
           <w:lang w:val="en"/>
         </w:rPr>
       </w:pPr>
-      <w:bookmarkStart w:id="399" w:name="_Toc89786599"/>
+      <w:bookmarkStart w:id="396" w:name="_Toc89786599"/>
       <w:bookmarkEnd w:id="361"/>
       <w:r>
         <w:rPr>
@@ -39387,7 +39789,7 @@
       <w:r>
         <w:t>and discussion</w:t>
       </w:r>
-      <w:bookmarkEnd w:id="399"/>
+      <w:bookmarkEnd w:id="396"/>
     </w:p>
     <w:p>
       <w:pPr>
@@ -39531,19 +39933,7 @@
           <w:rPr>
             <w:rStyle w:val="Hyperlink"/>
           </w:rPr>
-          <w:t>A</w:t>
-        </w:r>
-        <w:r>
-          <w:rPr>
-            <w:rStyle w:val="Hyperlink"/>
-          </w:rPr>
-          <w:t>d</w:t>
-        </w:r>
-        <w:r>
-          <w:rPr>
-            <w:rStyle w:val="Hyperlink"/>
-          </w:rPr>
-          <w:t>Mob</w:t>
+          <w:t>AdMob</w:t>
         </w:r>
         <w:proofErr w:type="spellEnd"/>
       </w:hyperlink>
@@ -39649,25 +40039,38 @@
       <w:pPr>
         <w:pStyle w:val="Caption"/>
       </w:pPr>
-      <w:bookmarkStart w:id="400" w:name="_Toc89799211"/>
+      <w:bookmarkStart w:id="397" w:name="_Toc89799211"/>
       <w:r>
         <w:t xml:space="preserve">Figure </w:t>
       </w:r>
-      <w:fldSimple w:instr=" SEQ Figure \* ARABIC ">
-        <w:r>
-          <w:rPr>
-            <w:noProof/>
-          </w:rPr>
-          <w:t>15</w:t>
-        </w:r>
-      </w:fldSimple>
+      <w:r>
+        <w:fldChar w:fldCharType="begin"/>
+      </w:r>
+      <w:r>
+        <w:instrText xml:space="preserve"> SEQ Figure \* ARABIC </w:instrText>
+      </w:r>
+      <w:r>
+        <w:fldChar w:fldCharType="separate"/>
+      </w:r>
+      <w:r>
+        <w:rPr>
+          <w:noProof/>
+        </w:rPr>
+        <w:t>15</w:t>
+      </w:r>
+      <w:r>
+        <w:rPr>
+          <w:noProof/>
+        </w:rPr>
+        <w:fldChar w:fldCharType="end"/>
+      </w:r>
       <w:r>
         <w:t xml:space="preserve"> </w:t>
       </w:r>
       <w:r>
         <w:t>Google sponsored results. The first result's website paid Google to be shown first.</w:t>
       </w:r>
-      <w:bookmarkEnd w:id="400"/>
+      <w:bookmarkEnd w:id="397"/>
     </w:p>
     <w:p>
       <w:pPr>
@@ -39734,12 +40137,12 @@
       <w:pPr>
         <w:pStyle w:val="Heading1"/>
       </w:pPr>
-      <w:bookmarkStart w:id="401" w:name="_Toc89786600"/>
+      <w:bookmarkStart w:id="398" w:name="_Toc89786600"/>
       <w:r>
         <w:lastRenderedPageBreak/>
         <w:t>Chapter 6 – Conclusion</w:t>
       </w:r>
-      <w:bookmarkEnd w:id="401"/>
+      <w:bookmarkEnd w:id="398"/>
     </w:p>
     <w:p>
       <w:pPr>
@@ -39776,13 +40179,7 @@
         <w:t xml:space="preserve"> </w:t>
       </w:r>
       <w:r>
-        <w:t xml:space="preserve">December 2021, I have researched, designed, and built this system called "Rentool" which achieved its goals of providing an online </w:t>
-      </w:r>
-      <w:r>
-        <w:t>platform</w:t>
-      </w:r>
-      <w:r>
-        <w:t xml:space="preserve"> for users to create account where they can offer their tools for rent and to rent other users' tools.</w:t>
+        <w:t>December 2021, I have researched, designed, and built this system called "Rentool" which achieved its goals of providing an online platform for users to create account where they can offer their tools for rent and to rent other users' tools.</w:t>
       </w:r>
     </w:p>
     <w:p>
@@ -39796,13 +40193,7 @@
         <w:t>used was</w:t>
       </w:r>
       <w:r>
-        <w:t xml:space="preserve"> the incremental and iterative model. Chosen due to missing requirements due to the lack of knowledge and </w:t>
-      </w:r>
-      <w:r>
-        <w:t>experience</w:t>
-      </w:r>
-      <w:r>
-        <w:t xml:space="preserve"> in building e</w:t>
+        <w:t xml:space="preserve"> the incremental and iterative model. Chosen due to missing requirements due to the lack of knowledge and experience in building e</w:t>
       </w:r>
       <w:r>
         <w:sym w:font="Symbol" w:char="F02D"/>
@@ -39830,25 +40221,7 @@
         <w:t>.</w:t>
       </w:r>
       <w:r>
-        <w:t xml:space="preserve"> The system's backend is deployed with Firebase, with Firestore as the database, Cloud functions for running backend code which gets triggered by multiple triggers including changes in the database. or the creation of a new user account. or by calling them directly. Cloud Storage for storing the pictures videos and any other files the system needs. Firebase Cloud Messaging for sending push notifications to users' devices. And Firebase Hosting for hosting the web app. The system </w:t>
-      </w:r>
-      <w:r>
-        <w:t>allows</w:t>
-      </w:r>
-      <w:r>
-        <w:t xml:space="preserve"> the user to </w:t>
-      </w:r>
-      <w:r>
-        <w:t>search</w:t>
-      </w:r>
-      <w:r>
-        <w:t xml:space="preserve"> for a tool. This is done using Algolia where Cloud </w:t>
-      </w:r>
-      <w:r>
-        <w:t>functions</w:t>
-      </w:r>
-      <w:r>
-        <w:t xml:space="preserve"> would creation update and delete of tools and update Algolia.</w:t>
+        <w:t xml:space="preserve"> The system's backend is deployed with Firebase, with Firestore as the database, Cloud functions for running backend code which gets triggered by multiple triggers including changes in the database. or the creation of a new user account. or by calling them directly. Cloud Storage for storing the pictures videos and any other files the system needs. Firebase Cloud Messaging for sending push notifications to users' devices. And Firebase Hosting for hosting the web app. The system allows the user to search for a tool. This is done using Algolia where Cloud functions would creation update and delete of tools and update Algolia.</w:t>
       </w:r>
     </w:p>
     <w:p>
@@ -39877,19 +40250,7 @@
         <w:t>CF:payments</w:t>
       </w:r>
       <w:r>
-        <w:t xml:space="preserve"> which listens to events sent from Checkout like a payment being captured or </w:t>
-      </w:r>
-      <w:r>
-        <w:t>declined and</w:t>
-      </w:r>
-      <w:r>
-        <w:t xml:space="preserve"> handles it </w:t>
-      </w:r>
-      <w:r>
-        <w:t>appropriately</w:t>
-      </w:r>
-      <w:r>
-        <w:t>.</w:t>
+        <w:t xml:space="preserve"> which listens to events sent from Checkout like a payment being captured or declined and handles it appropriately.</w:t>
       </w:r>
       <w:r>
         <w:t xml:space="preserve"> To keep the system up and profitable, the system takes 5% of the rent price as a fee.</w:t>
@@ -39963,8 +40324,8 @@
         </w:sectPr>
       </w:pPr>
     </w:p>
-    <w:bookmarkStart w:id="402" w:name="_Toc68957589" w:displacedByCustomXml="next"/>
-    <w:bookmarkStart w:id="403" w:name="_Toc89786601" w:displacedByCustomXml="next"/>
+    <w:bookmarkStart w:id="399" w:name="_Toc89786601" w:displacedByCustomXml="next"/>
+    <w:bookmarkStart w:id="400" w:name="_Toc68957589" w:displacedByCustomXml="next"/>
     <w:sdt>
       <w:sdtPr>
         <w:rPr>
@@ -39989,8 +40350,8 @@
           <w:r>
             <w:t>References</w:t>
           </w:r>
-          <w:bookmarkEnd w:id="403"/>
-          <w:bookmarkEnd w:id="402"/>
+          <w:bookmarkEnd w:id="400"/>
+          <w:bookmarkEnd w:id="399"/>
         </w:p>
         <w:sdt>
           <w:sdtPr>
@@ -40425,7 +40786,7 @@
           <w:lang w:val="en"/>
         </w:rPr>
       </w:pPr>
-      <w:bookmarkStart w:id="404" w:name="_Toc89786602"/>
+      <w:bookmarkStart w:id="401" w:name="_Toc89786602"/>
       <w:r>
         <w:rPr>
           <w:lang w:val="en"/>
@@ -40433,7 +40794,7 @@
         <w:lastRenderedPageBreak/>
         <w:t>Appendices</w:t>
       </w:r>
-      <w:bookmarkEnd w:id="404"/>
+      <w:bookmarkEnd w:id="401"/>
     </w:p>
     <w:p>
       <w:pPr>
@@ -40442,7 +40803,7 @@
           <w:lang w:val="en"/>
         </w:rPr>
       </w:pPr>
-      <w:bookmarkStart w:id="405" w:name="_Toc89786603"/>
+      <w:bookmarkStart w:id="402" w:name="_Toc89786603"/>
       <w:r>
         <w:rPr>
           <w:lang w:val="en"/>
@@ -40452,7 +40813,7 @@
       <w:r>
         <w:t>Figures</w:t>
       </w:r>
-      <w:bookmarkEnd w:id="405"/>
+      <w:bookmarkEnd w:id="402"/>
     </w:p>
     <w:p>
       <w:pPr>
@@ -40924,23 +41285,7 @@
             <w:rFonts w:eastAsiaTheme="majorEastAsia"/>
             <w:noProof/>
           </w:rPr>
-          <w:t xml:space="preserve">Figure 7 Development life </w:t>
-        </w:r>
-        <w:r>
-          <w:rPr>
-            <w:rStyle w:val="Hyperlink"/>
-            <w:rFonts w:eastAsiaTheme="majorEastAsia"/>
-            <w:noProof/>
-          </w:rPr>
-          <w:t>c</w:t>
-        </w:r>
-        <w:r>
-          <w:rPr>
-            <w:rStyle w:val="Hyperlink"/>
-            <w:rFonts w:eastAsiaTheme="majorEastAsia"/>
-            <w:noProof/>
-          </w:rPr>
-          <w:t>ycle. By (Krupadeluxe, 2021)</w:t>
+          <w:t>Figure 7 Development life cycle. By (Krupadeluxe, 2021)</w:t>
         </w:r>
         <w:r>
           <w:rPr>

</xml_diff>

<commit_message>
format conclusion as "justify"
</commit_message>
<xml_diff>
--- a/Report/Report2 DRAFT - 2.docx
+++ b/Report/Report2 DRAFT - 2.docx
@@ -40225,11 +40225,17 @@
       </w:r>
     </w:p>
     <w:p>
+      <w:pPr>
+        <w:jc w:val="both"/>
+      </w:pPr>
       <w:r>
         <w:t>To offer a tool the user would have to create an account, verify his/her email address, set his/her national ID number, and add a credit/debit card that supports payouts. Then the user can create a tool document in the 'Tools' collection where users who also had set an ID number and added a credit/debit card can send requests to. Then the owner would review these requests where he can reject them or accept one of them. after that the owner and renter would meet to deliver the tool and after the renter is done, they would meet to return the tool. Here the owner can claim the tool is damaged and create a disagreement case that an admin would have to review and decide if it was indeed damaged or not.</w:t>
       </w:r>
     </w:p>
     <w:p>
+      <w:pPr>
+        <w:jc w:val="both"/>
+      </w:pPr>
       <w:r>
         <w:t xml:space="preserve">The system handles payments between the owners and renters using </w:t>
       </w:r>
@@ -40257,11 +40263,17 @@
       </w:r>
     </w:p>
     <w:p>
+      <w:pPr>
+        <w:jc w:val="both"/>
+      </w:pPr>
       <w:r>
         <w:t>The system can be tested using a set of unit tests and integrations tests to see if it’s working correctly. These tests also run automatically when there’s a pull-request on the master branch in GitHub.</w:t>
       </w:r>
     </w:p>
     <w:p>
+      <w:pPr>
+        <w:jc w:val="both"/>
+      </w:pPr>
       <w:r>
         <w:t xml:space="preserve">There is more to be achievable with this system. </w:t>
       </w:r>

</xml_diff>